<commit_message>
Process report continued- initiation phase almost finished
</commit_message>
<xml_diff>
--- a/Vipasana_process_report.docx
+++ b/Vipasana_process_report.docx
@@ -350,7 +350,19 @@
         <w:rPr>
           <w:lang w:val="en-US"/>
         </w:rPr>
-        <w:t>However, the differences are not that evident and</w:t>
+        <w:t xml:space="preserve">However, the differences </w:t>
+      </w:r>
+      <w:r>
+        <w:rPr>
+          <w:lang w:val="en-US"/>
+        </w:rPr>
+        <w:t>were</w:t>
+      </w:r>
+      <w:r>
+        <w:rPr>
+          <w:lang w:val="en-US"/>
+        </w:rPr>
+        <w:t xml:space="preserve"> not that evident and</w:t>
       </w:r>
       <w:r>
         <w:rPr>
@@ -362,7 +374,19 @@
         <w:rPr>
           <w:lang w:val="en-US"/>
         </w:rPr>
-        <w:t xml:space="preserve"> don’t </w:t>
+        <w:t xml:space="preserve"> d</w:t>
+      </w:r>
+      <w:r>
+        <w:rPr>
+          <w:lang w:val="en-US"/>
+        </w:rPr>
+        <w:t>id</w:t>
+      </w:r>
+      <w:r>
+        <w:rPr>
+          <w:lang w:val="en-US"/>
+        </w:rPr>
+        <w:t xml:space="preserve">n’t </w:t>
       </w:r>
       <w:r>
         <w:rPr>
@@ -380,7 +404,31 @@
         <w:rPr>
           <w:lang w:val="en-US"/>
         </w:rPr>
-        <w:t xml:space="preserve">We are a well-cooperating group and the cultural differences are more often a reason to laugh together. </w:t>
+        <w:t xml:space="preserve">We are a well-cooperating group and the cultural differences </w:t>
+      </w:r>
+      <w:r>
+        <w:rPr>
+          <w:lang w:val="en-US"/>
+        </w:rPr>
+        <w:t>were</w:t>
+      </w:r>
+      <w:r>
+        <w:rPr>
+          <w:lang w:val="en-US"/>
+        </w:rPr>
+        <w:t xml:space="preserve"> more often a reason to laugh together</w:t>
+      </w:r>
+      <w:r>
+        <w:rPr>
+          <w:lang w:val="en-US"/>
+        </w:rPr>
+        <w:t xml:space="preserve"> then a reason of an disagreement</w:t>
+      </w:r>
+      <w:r>
+        <w:rPr>
+          <w:lang w:val="en-US"/>
+        </w:rPr>
+        <w:t xml:space="preserve">. </w:t>
       </w:r>
     </w:p>
     <w:p>
@@ -947,20 +995,879 @@
         <w:rPr>
           <w:lang w:val="en-US"/>
         </w:rPr>
+        <w:t xml:space="preserve">As the </w:t>
+      </w:r>
+      <w:r>
+        <w:rPr>
+          <w:lang w:val="en-US"/>
+        </w:rPr>
+        <w:t xml:space="preserve">table shows, we are a well-balanced group, containing almost every possible team role and without many repetitions. What that means, is that we have someone who will come up with new </w:t>
+      </w:r>
+      <w:r>
+        <w:rPr>
+          <w:lang w:val="en-US"/>
+        </w:rPr>
         <w:lastRenderedPageBreak/>
-        <w:t xml:space="preserve">As the </w:t>
-      </w:r>
-      <w:r>
-        <w:rPr>
-          <w:lang w:val="en-US"/>
-        </w:rPr>
-        <w:t xml:space="preserve">table shows, we are a well-balanced group, containing almost every possible team role and without many repetitions. What that means, is that we have someone who will come up with new ideas, motivate us, help resolving problems, provide </w:t>
-      </w:r>
-      <w:r>
-        <w:rPr>
-          <w:lang w:val="en-US"/>
-        </w:rPr>
-        <w:t xml:space="preserve">technical knowledge, double check the done work, etc. Knowing our Belbin roles helped us understand our role in the group and some of our behavior. To take an example, knowing that shapers and coordinators usually argues provided us the reason of the arguments between Michał and Daniela. </w:t>
+        <w:t xml:space="preserve">ideas, motivate us, help resolving problems, provide </w:t>
+      </w:r>
+      <w:r>
+        <w:rPr>
+          <w:lang w:val="en-US"/>
+        </w:rPr>
+        <w:t>technical knowledge, double check the done work, etc. Knowing our Belbin roles helped us</w:t>
+      </w:r>
+      <w:r>
+        <w:rPr>
+          <w:lang w:val="en-US"/>
+        </w:rPr>
+        <w:t xml:space="preserve"> also to </w:t>
+      </w:r>
+      <w:r>
+        <w:rPr>
+          <w:lang w:val="en-US"/>
+        </w:rPr>
+        <w:t xml:space="preserve"> understand our role in the group and some of our behavior. To take an example, knowing that shapers and coordinators usually argues provided us the reason of the arguments between Michał and Daniela. </w:t>
+      </w:r>
+    </w:p>
+    <w:p>
+      <w:pPr>
+        <w:rPr>
+          <w:lang w:val="en-US"/>
+        </w:rPr>
+      </w:pPr>
+      <w:r>
+        <w:rPr>
+          <w:lang w:val="en-US"/>
+        </w:rPr>
+        <w:tab/>
+      </w:r>
+      <w:r>
+        <w:rPr>
+          <w:lang w:val="en-US"/>
+        </w:rPr>
+        <w:t xml:space="preserve">Having stated the Belbin roles, </w:t>
+      </w:r>
+      <w:r>
+        <w:rPr>
+          <w:lang w:val="en-US"/>
+        </w:rPr>
+        <w:t xml:space="preserve">we </w:t>
+      </w:r>
+      <w:r>
+        <w:rPr>
+          <w:lang w:val="en-US"/>
+        </w:rPr>
+        <w:t>entered</w:t>
+      </w:r>
+      <w:r>
+        <w:rPr>
+          <w:lang w:val="en-US"/>
+        </w:rPr>
+        <w:t xml:space="preserve"> the initiation part of the project, containing of creating risk assessments, formulating a group contract and writing the project description</w:t>
+      </w:r>
+      <w:r>
+        <w:rPr>
+          <w:lang w:val="en-US"/>
+        </w:rPr>
+        <w:t xml:space="preserve">. </w:t>
+      </w:r>
+      <w:r>
+        <w:rPr>
+          <w:lang w:val="en-US"/>
+        </w:rPr>
+        <w:t xml:space="preserve">The risk assessments </w:t>
+      </w:r>
+      <w:r>
+        <w:rPr>
+          <w:lang w:val="en-US"/>
+        </w:rPr>
+        <w:t>are presented in the table below:</w:t>
+      </w:r>
+    </w:p>
+    <w:tbl>
+      <w:tblPr>
+        <w:tblStyle w:val="Tabelasiatki5ciemnaakcent1"/>
+        <w:tblW w:w="9188" w:type="dxa"/>
+        <w:tblLayout w:type="fixed"/>
+        <w:tblLook w:val="04A0" w:firstRow="1" w:lastRow="0" w:firstColumn="1" w:lastColumn="0" w:noHBand="0" w:noVBand="1"/>
+      </w:tblPr>
+      <w:tblGrid>
+        <w:gridCol w:w="1526"/>
+        <w:gridCol w:w="1701"/>
+        <w:gridCol w:w="1134"/>
+        <w:gridCol w:w="1276"/>
+        <w:gridCol w:w="2126"/>
+        <w:gridCol w:w="1425"/>
+      </w:tblGrid>
+      <w:tr>
+        <w:trPr>
+          <w:cnfStyle w:val="100000000000" w:firstRow="1" w:lastRow="0" w:firstColumn="0" w:lastColumn="0" w:oddVBand="0" w:evenVBand="0" w:oddHBand="0" w:evenHBand="0" w:firstRowFirstColumn="0" w:firstRowLastColumn="0" w:lastRowFirstColumn="0" w:lastRowLastColumn="0"/>
+          <w:trHeight w:val="500"/>
+        </w:trPr>
+        <w:tc>
+          <w:tcPr>
+            <w:cnfStyle w:val="001000000000" w:firstRow="0" w:lastRow="0" w:firstColumn="1" w:lastColumn="0" w:oddVBand="0" w:evenVBand="0" w:oddHBand="0" w:evenHBand="0" w:firstRowFirstColumn="0" w:firstRowLastColumn="0" w:lastRowFirstColumn="0" w:lastRowLastColumn="0"/>
+            <w:tcW w:w="1526" w:type="dxa"/>
+          </w:tcPr>
+          <w:p>
+            <w:pPr>
+              <w:jc w:val="center"/>
+              <w:rPr>
+                <w:rFonts w:ascii="Times New Roman" w:eastAsia="Times New Roman" w:hAnsi="Times New Roman" w:cs="Times New Roman"/>
+                <w:sz w:val="20"/>
+                <w:szCs w:val="20"/>
+              </w:rPr>
+            </w:pPr>
+            <w:r>
+              <w:rPr>
+                <w:rFonts w:ascii="Times New Roman" w:eastAsia="Times New Roman" w:hAnsi="Times New Roman" w:cs="Times New Roman"/>
+                <w:sz w:val="20"/>
+                <w:szCs w:val="20"/>
+              </w:rPr>
+              <w:t>RISK</w:t>
+            </w:r>
+          </w:p>
+        </w:tc>
+        <w:tc>
+          <w:tcPr>
+            <w:tcW w:w="1701" w:type="dxa"/>
+          </w:tcPr>
+          <w:p>
+            <w:pPr>
+              <w:jc w:val="center"/>
+              <w:cnfStyle w:val="100000000000" w:firstRow="1" w:lastRow="0" w:firstColumn="0" w:lastColumn="0" w:oddVBand="0" w:evenVBand="0" w:oddHBand="0" w:evenHBand="0" w:firstRowFirstColumn="0" w:firstRowLastColumn="0" w:lastRowFirstColumn="0" w:lastRowLastColumn="0"/>
+              <w:rPr>
+                <w:rFonts w:ascii="Times New Roman" w:eastAsia="Times New Roman" w:hAnsi="Times New Roman" w:cs="Times New Roman"/>
+                <w:sz w:val="20"/>
+                <w:szCs w:val="20"/>
+              </w:rPr>
+            </w:pPr>
+            <w:r>
+              <w:rPr>
+                <w:rFonts w:ascii="Times New Roman" w:eastAsia="Times New Roman" w:hAnsi="Times New Roman" w:cs="Times New Roman"/>
+                <w:sz w:val="20"/>
+                <w:szCs w:val="20"/>
+              </w:rPr>
+              <w:t>PROBABILITY</w:t>
+            </w:r>
+          </w:p>
+        </w:tc>
+        <w:tc>
+          <w:tcPr>
+            <w:tcW w:w="1134" w:type="dxa"/>
+          </w:tcPr>
+          <w:p>
+            <w:pPr>
+              <w:jc w:val="center"/>
+              <w:cnfStyle w:val="100000000000" w:firstRow="1" w:lastRow="0" w:firstColumn="0" w:lastColumn="0" w:oddVBand="0" w:evenVBand="0" w:oddHBand="0" w:evenHBand="0" w:firstRowFirstColumn="0" w:firstRowLastColumn="0" w:lastRowFirstColumn="0" w:lastRowLastColumn="0"/>
+              <w:rPr>
+                <w:rFonts w:ascii="Times New Roman" w:eastAsia="Times New Roman" w:hAnsi="Times New Roman" w:cs="Times New Roman"/>
+                <w:sz w:val="20"/>
+                <w:szCs w:val="20"/>
+              </w:rPr>
+            </w:pPr>
+            <w:r>
+              <w:rPr>
+                <w:rFonts w:ascii="Times New Roman" w:eastAsia="Times New Roman" w:hAnsi="Times New Roman" w:cs="Times New Roman"/>
+                <w:sz w:val="20"/>
+                <w:szCs w:val="20"/>
+              </w:rPr>
+              <w:t>IMPACT</w:t>
+            </w:r>
+          </w:p>
+        </w:tc>
+        <w:tc>
+          <w:tcPr>
+            <w:tcW w:w="1276" w:type="dxa"/>
+          </w:tcPr>
+          <w:p>
+            <w:pPr>
+              <w:jc w:val="center"/>
+              <w:cnfStyle w:val="100000000000" w:firstRow="1" w:lastRow="0" w:firstColumn="0" w:lastColumn="0" w:oddVBand="0" w:evenVBand="0" w:oddHBand="0" w:evenHBand="0" w:firstRowFirstColumn="0" w:firstRowLastColumn="0" w:lastRowFirstColumn="0" w:lastRowLastColumn="0"/>
+              <w:rPr>
+                <w:rFonts w:ascii="Times New Roman" w:eastAsia="Times New Roman" w:hAnsi="Times New Roman" w:cs="Times New Roman"/>
+                <w:sz w:val="20"/>
+                <w:szCs w:val="20"/>
+              </w:rPr>
+            </w:pPr>
+            <w:r>
+              <w:rPr>
+                <w:rFonts w:ascii="Times New Roman" w:eastAsia="Times New Roman" w:hAnsi="Times New Roman" w:cs="Times New Roman"/>
+                <w:sz w:val="20"/>
+                <w:szCs w:val="20"/>
+              </w:rPr>
+              <w:t>EFFECT</w:t>
+            </w:r>
+          </w:p>
+        </w:tc>
+        <w:tc>
+          <w:tcPr>
+            <w:tcW w:w="2126" w:type="dxa"/>
+          </w:tcPr>
+          <w:p>
+            <w:pPr>
+              <w:jc w:val="center"/>
+              <w:cnfStyle w:val="100000000000" w:firstRow="1" w:lastRow="0" w:firstColumn="0" w:lastColumn="0" w:oddVBand="0" w:evenVBand="0" w:oddHBand="0" w:evenHBand="0" w:firstRowFirstColumn="0" w:firstRowLastColumn="0" w:lastRowFirstColumn="0" w:lastRowLastColumn="0"/>
+              <w:rPr>
+                <w:rFonts w:ascii="Times New Roman" w:eastAsia="Times New Roman" w:hAnsi="Times New Roman" w:cs="Times New Roman"/>
+                <w:sz w:val="20"/>
+                <w:szCs w:val="20"/>
+              </w:rPr>
+            </w:pPr>
+            <w:r>
+              <w:rPr>
+                <w:rFonts w:ascii="Times New Roman" w:eastAsia="Times New Roman" w:hAnsi="Times New Roman" w:cs="Times New Roman"/>
+                <w:sz w:val="20"/>
+                <w:szCs w:val="20"/>
+              </w:rPr>
+              <w:t>RISK REDUCTION ACTIONS</w:t>
+            </w:r>
+          </w:p>
+        </w:tc>
+        <w:tc>
+          <w:tcPr>
+            <w:tcW w:w="1425" w:type="dxa"/>
+          </w:tcPr>
+          <w:p>
+            <w:pPr>
+              <w:jc w:val="center"/>
+              <w:cnfStyle w:val="100000000000" w:firstRow="1" w:lastRow="0" w:firstColumn="0" w:lastColumn="0" w:oddVBand="0" w:evenVBand="0" w:oddHBand="0" w:evenHBand="0" w:firstRowFirstColumn="0" w:firstRowLastColumn="0" w:lastRowFirstColumn="0" w:lastRowLastColumn="0"/>
+              <w:rPr>
+                <w:rFonts w:ascii="Times New Roman" w:eastAsia="Times New Roman" w:hAnsi="Times New Roman" w:cs="Times New Roman"/>
+                <w:sz w:val="20"/>
+                <w:szCs w:val="20"/>
+              </w:rPr>
+            </w:pPr>
+            <w:r>
+              <w:rPr>
+                <w:rFonts w:ascii="Times New Roman" w:eastAsia="Times New Roman" w:hAnsi="Times New Roman" w:cs="Times New Roman"/>
+                <w:sz w:val="20"/>
+                <w:szCs w:val="20"/>
+              </w:rPr>
+              <w:t>RESPONSE</w:t>
+            </w:r>
+          </w:p>
+        </w:tc>
+      </w:tr>
+      <w:tr>
+        <w:trPr>
+          <w:cnfStyle w:val="000000100000" w:firstRow="0" w:lastRow="0" w:firstColumn="0" w:lastColumn="0" w:oddVBand="0" w:evenVBand="0" w:oddHBand="1" w:evenHBand="0" w:firstRowFirstColumn="0" w:firstRowLastColumn="0" w:lastRowFirstColumn="0" w:lastRowLastColumn="0"/>
+          <w:trHeight w:val="1300"/>
+        </w:trPr>
+        <w:tc>
+          <w:tcPr>
+            <w:cnfStyle w:val="001000000000" w:firstRow="0" w:lastRow="0" w:firstColumn="1" w:lastColumn="0" w:oddVBand="0" w:evenVBand="0" w:oddHBand="0" w:evenHBand="0" w:firstRowFirstColumn="0" w:firstRowLastColumn="0" w:lastRowFirstColumn="0" w:lastRowLastColumn="0"/>
+            <w:tcW w:w="1526" w:type="dxa"/>
+          </w:tcPr>
+          <w:p>
+            <w:pPr>
+              <w:jc w:val="center"/>
+              <w:rPr>
+                <w:rFonts w:ascii="Times New Roman" w:eastAsia="Times New Roman" w:hAnsi="Times New Roman" w:cs="Times New Roman"/>
+              </w:rPr>
+            </w:pPr>
+            <w:r>
+              <w:rPr>
+                <w:rFonts w:ascii="Times New Roman" w:eastAsia="Times New Roman" w:hAnsi="Times New Roman" w:cs="Times New Roman"/>
+              </w:rPr>
+              <w:t>Group member’s illness</w:t>
+            </w:r>
+          </w:p>
+        </w:tc>
+        <w:tc>
+          <w:tcPr>
+            <w:tcW w:w="1701" w:type="dxa"/>
+          </w:tcPr>
+          <w:p>
+            <w:pPr>
+              <w:jc w:val="center"/>
+              <w:cnfStyle w:val="000000100000" w:firstRow="0" w:lastRow="0" w:firstColumn="0" w:lastColumn="0" w:oddVBand="0" w:evenVBand="0" w:oddHBand="1" w:evenHBand="0" w:firstRowFirstColumn="0" w:firstRowLastColumn="0" w:lastRowFirstColumn="0" w:lastRowLastColumn="0"/>
+              <w:rPr>
+                <w:rFonts w:ascii="Times New Roman" w:eastAsia="Times New Roman" w:hAnsi="Times New Roman" w:cs="Times New Roman"/>
+              </w:rPr>
+            </w:pPr>
+            <w:r>
+              <w:rPr>
+                <w:rFonts w:ascii="Times New Roman" w:eastAsia="Times New Roman" w:hAnsi="Times New Roman" w:cs="Times New Roman"/>
+              </w:rPr>
+              <w:t>Medium</w:t>
+            </w:r>
+          </w:p>
+        </w:tc>
+        <w:tc>
+          <w:tcPr>
+            <w:tcW w:w="1134" w:type="dxa"/>
+          </w:tcPr>
+          <w:p>
+            <w:pPr>
+              <w:jc w:val="center"/>
+              <w:cnfStyle w:val="000000100000" w:firstRow="0" w:lastRow="0" w:firstColumn="0" w:lastColumn="0" w:oddVBand="0" w:evenVBand="0" w:oddHBand="1" w:evenHBand="0" w:firstRowFirstColumn="0" w:firstRowLastColumn="0" w:lastRowFirstColumn="0" w:lastRowLastColumn="0"/>
+              <w:rPr>
+                <w:rFonts w:ascii="Times New Roman" w:eastAsia="Times New Roman" w:hAnsi="Times New Roman" w:cs="Times New Roman"/>
+              </w:rPr>
+            </w:pPr>
+            <w:r>
+              <w:rPr>
+                <w:rFonts w:ascii="Times New Roman" w:eastAsia="Times New Roman" w:hAnsi="Times New Roman" w:cs="Times New Roman"/>
+              </w:rPr>
+              <w:t>Medium</w:t>
+            </w:r>
+          </w:p>
+        </w:tc>
+        <w:tc>
+          <w:tcPr>
+            <w:tcW w:w="1276" w:type="dxa"/>
+          </w:tcPr>
+          <w:p>
+            <w:pPr>
+              <w:jc w:val="center"/>
+              <w:cnfStyle w:val="000000100000" w:firstRow="0" w:lastRow="0" w:firstColumn="0" w:lastColumn="0" w:oddVBand="0" w:evenVBand="0" w:oddHBand="1" w:evenHBand="0" w:firstRowFirstColumn="0" w:firstRowLastColumn="0" w:lastRowFirstColumn="0" w:lastRowLastColumn="0"/>
+              <w:rPr>
+                <w:rFonts w:ascii="Times New Roman" w:eastAsia="Times New Roman" w:hAnsi="Times New Roman" w:cs="Times New Roman"/>
+              </w:rPr>
+            </w:pPr>
+            <w:r>
+              <w:rPr>
+                <w:rFonts w:ascii="Times New Roman" w:eastAsia="Times New Roman" w:hAnsi="Times New Roman" w:cs="Times New Roman"/>
+              </w:rPr>
+              <w:t>Time</w:t>
+            </w:r>
+          </w:p>
+        </w:tc>
+        <w:tc>
+          <w:tcPr>
+            <w:tcW w:w="2126" w:type="dxa"/>
+          </w:tcPr>
+          <w:p>
+            <w:pPr>
+              <w:jc w:val="center"/>
+              <w:cnfStyle w:val="000000100000" w:firstRow="0" w:lastRow="0" w:firstColumn="0" w:lastColumn="0" w:oddVBand="0" w:evenVBand="0" w:oddHBand="1" w:evenHBand="0" w:firstRowFirstColumn="0" w:firstRowLastColumn="0" w:lastRowFirstColumn="0" w:lastRowLastColumn="0"/>
+              <w:rPr>
+                <w:rFonts w:ascii="Times New Roman" w:eastAsia="Times New Roman" w:hAnsi="Times New Roman" w:cs="Times New Roman"/>
+                <w:lang w:val="en-US"/>
+              </w:rPr>
+            </w:pPr>
+            <w:r>
+              <w:rPr>
+                <w:rFonts w:ascii="Times New Roman" w:eastAsia="Times New Roman" w:hAnsi="Times New Roman" w:cs="Times New Roman"/>
+                <w:lang w:val="en-US"/>
+              </w:rPr>
+              <w:t>Divide group work in small tasks</w:t>
+            </w:r>
+          </w:p>
+        </w:tc>
+        <w:tc>
+          <w:tcPr>
+            <w:tcW w:w="1425" w:type="dxa"/>
+          </w:tcPr>
+          <w:p>
+            <w:pPr>
+              <w:jc w:val="center"/>
+              <w:cnfStyle w:val="000000100000" w:firstRow="0" w:lastRow="0" w:firstColumn="0" w:lastColumn="0" w:oddVBand="0" w:evenVBand="0" w:oddHBand="1" w:evenHBand="0" w:firstRowFirstColumn="0" w:firstRowLastColumn="0" w:lastRowFirstColumn="0" w:lastRowLastColumn="0"/>
+              <w:rPr>
+                <w:rFonts w:ascii="Times New Roman" w:eastAsia="Times New Roman" w:hAnsi="Times New Roman" w:cs="Times New Roman"/>
+              </w:rPr>
+            </w:pPr>
+            <w:r>
+              <w:rPr>
+                <w:rFonts w:ascii="Times New Roman" w:eastAsia="Times New Roman" w:hAnsi="Times New Roman" w:cs="Times New Roman"/>
+              </w:rPr>
+              <w:t>Redistribute group work</w:t>
+            </w:r>
+          </w:p>
+        </w:tc>
+      </w:tr>
+      <w:tr>
+        <w:trPr>
+          <w:trHeight w:val="1400"/>
+        </w:trPr>
+        <w:tc>
+          <w:tcPr>
+            <w:cnfStyle w:val="001000000000" w:firstRow="0" w:lastRow="0" w:firstColumn="1" w:lastColumn="0" w:oddVBand="0" w:evenVBand="0" w:oddHBand="0" w:evenHBand="0" w:firstRowFirstColumn="0" w:firstRowLastColumn="0" w:lastRowFirstColumn="0" w:lastRowLastColumn="0"/>
+            <w:tcW w:w="1526" w:type="dxa"/>
+          </w:tcPr>
+          <w:p>
+            <w:pPr>
+              <w:jc w:val="center"/>
+              <w:rPr>
+                <w:rFonts w:ascii="Times New Roman" w:eastAsia="Times New Roman" w:hAnsi="Times New Roman" w:cs="Times New Roman"/>
+              </w:rPr>
+            </w:pPr>
+            <w:r>
+              <w:rPr>
+                <w:rFonts w:ascii="Times New Roman" w:eastAsia="Times New Roman" w:hAnsi="Times New Roman" w:cs="Times New Roman"/>
+              </w:rPr>
+              <w:t>Technical</w:t>
+            </w:r>
+          </w:p>
+          <w:p>
+            <w:pPr>
+              <w:jc w:val="center"/>
+              <w:rPr>
+                <w:rFonts w:ascii="Times New Roman" w:eastAsia="Times New Roman" w:hAnsi="Times New Roman" w:cs="Times New Roman"/>
+              </w:rPr>
+            </w:pPr>
+            <w:r>
+              <w:rPr>
+                <w:rFonts w:ascii="Times New Roman" w:eastAsia="Times New Roman" w:hAnsi="Times New Roman" w:cs="Times New Roman"/>
+              </w:rPr>
+              <w:t>breakdown</w:t>
+            </w:r>
+          </w:p>
+        </w:tc>
+        <w:tc>
+          <w:tcPr>
+            <w:tcW w:w="1701" w:type="dxa"/>
+          </w:tcPr>
+          <w:p>
+            <w:pPr>
+              <w:jc w:val="center"/>
+              <w:cnfStyle w:val="000000000000" w:firstRow="0" w:lastRow="0" w:firstColumn="0" w:lastColumn="0" w:oddVBand="0" w:evenVBand="0" w:oddHBand="0" w:evenHBand="0" w:firstRowFirstColumn="0" w:firstRowLastColumn="0" w:lastRowFirstColumn="0" w:lastRowLastColumn="0"/>
+              <w:rPr>
+                <w:rFonts w:ascii="Times New Roman" w:eastAsia="Times New Roman" w:hAnsi="Times New Roman" w:cs="Times New Roman"/>
+              </w:rPr>
+            </w:pPr>
+            <w:r>
+              <w:rPr>
+                <w:rFonts w:ascii="Times New Roman" w:eastAsia="Times New Roman" w:hAnsi="Times New Roman" w:cs="Times New Roman"/>
+              </w:rPr>
+              <w:t>Medium</w:t>
+            </w:r>
+          </w:p>
+        </w:tc>
+        <w:tc>
+          <w:tcPr>
+            <w:tcW w:w="1134" w:type="dxa"/>
+          </w:tcPr>
+          <w:p>
+            <w:pPr>
+              <w:jc w:val="center"/>
+              <w:cnfStyle w:val="000000000000" w:firstRow="0" w:lastRow="0" w:firstColumn="0" w:lastColumn="0" w:oddVBand="0" w:evenVBand="0" w:oddHBand="0" w:evenHBand="0" w:firstRowFirstColumn="0" w:firstRowLastColumn="0" w:lastRowFirstColumn="0" w:lastRowLastColumn="0"/>
+              <w:rPr>
+                <w:rFonts w:ascii="Times New Roman" w:eastAsia="Times New Roman" w:hAnsi="Times New Roman" w:cs="Times New Roman"/>
+              </w:rPr>
+            </w:pPr>
+            <w:r>
+              <w:rPr>
+                <w:rFonts w:ascii="Times New Roman" w:eastAsia="Times New Roman" w:hAnsi="Times New Roman" w:cs="Times New Roman"/>
+              </w:rPr>
+              <w:t>Medium</w:t>
+            </w:r>
+          </w:p>
+        </w:tc>
+        <w:tc>
+          <w:tcPr>
+            <w:tcW w:w="1276" w:type="dxa"/>
+          </w:tcPr>
+          <w:p>
+            <w:pPr>
+              <w:jc w:val="center"/>
+              <w:cnfStyle w:val="000000000000" w:firstRow="0" w:lastRow="0" w:firstColumn="0" w:lastColumn="0" w:oddVBand="0" w:evenVBand="0" w:oddHBand="0" w:evenHBand="0" w:firstRowFirstColumn="0" w:firstRowLastColumn="0" w:lastRowFirstColumn="0" w:lastRowLastColumn="0"/>
+              <w:rPr>
+                <w:rFonts w:ascii="Times New Roman" w:eastAsia="Times New Roman" w:hAnsi="Times New Roman" w:cs="Times New Roman"/>
+                <w:lang w:val="en-US"/>
+              </w:rPr>
+            </w:pPr>
+            <w:r>
+              <w:rPr>
+                <w:rFonts w:ascii="Times New Roman" w:eastAsia="Times New Roman" w:hAnsi="Times New Roman" w:cs="Times New Roman"/>
+                <w:lang w:val="en-US"/>
+              </w:rPr>
+              <w:t>Time, completion of key tasks</w:t>
+            </w:r>
+          </w:p>
+        </w:tc>
+        <w:tc>
+          <w:tcPr>
+            <w:tcW w:w="2126" w:type="dxa"/>
+          </w:tcPr>
+          <w:p>
+            <w:pPr>
+              <w:jc w:val="center"/>
+              <w:cnfStyle w:val="000000000000" w:firstRow="0" w:lastRow="0" w:firstColumn="0" w:lastColumn="0" w:oddVBand="0" w:evenVBand="0" w:oddHBand="0" w:evenHBand="0" w:firstRowFirstColumn="0" w:firstRowLastColumn="0" w:lastRowFirstColumn="0" w:lastRowLastColumn="0"/>
+              <w:rPr>
+                <w:rFonts w:ascii="Times New Roman" w:eastAsia="Times New Roman" w:hAnsi="Times New Roman" w:cs="Times New Roman"/>
+                <w:lang w:val="en-US"/>
+              </w:rPr>
+            </w:pPr>
+            <w:r>
+              <w:rPr>
+                <w:rFonts w:ascii="Times New Roman" w:eastAsia="Times New Roman" w:hAnsi="Times New Roman" w:cs="Times New Roman"/>
+                <w:lang w:val="en-US"/>
+              </w:rPr>
+              <w:t>Work with reliable technical equipment, Backup important files</w:t>
+            </w:r>
+          </w:p>
+        </w:tc>
+        <w:tc>
+          <w:tcPr>
+            <w:tcW w:w="1425" w:type="dxa"/>
+          </w:tcPr>
+          <w:p>
+            <w:pPr>
+              <w:jc w:val="center"/>
+              <w:cnfStyle w:val="000000000000" w:firstRow="0" w:lastRow="0" w:firstColumn="0" w:lastColumn="0" w:oddVBand="0" w:evenVBand="0" w:oddHBand="0" w:evenHBand="0" w:firstRowFirstColumn="0" w:firstRowLastColumn="0" w:lastRowFirstColumn="0" w:lastRowLastColumn="0"/>
+              <w:rPr>
+                <w:rFonts w:ascii="Times New Roman" w:eastAsia="Times New Roman" w:hAnsi="Times New Roman" w:cs="Times New Roman"/>
+              </w:rPr>
+            </w:pPr>
+            <w:r>
+              <w:rPr>
+                <w:rFonts w:ascii="Times New Roman" w:eastAsia="Times New Roman" w:hAnsi="Times New Roman" w:cs="Times New Roman"/>
+              </w:rPr>
+              <w:t xml:space="preserve">Replace with alternative </w:t>
+            </w:r>
+            <w:r>
+              <w:rPr>
+                <w:rFonts w:ascii="Times New Roman" w:eastAsia="Times New Roman" w:hAnsi="Times New Roman" w:cs="Times New Roman"/>
+              </w:rPr>
+              <w:t>equipment</w:t>
+            </w:r>
+          </w:p>
+        </w:tc>
+      </w:tr>
+      <w:tr>
+        <w:trPr>
+          <w:cnfStyle w:val="000000100000" w:firstRow="0" w:lastRow="0" w:firstColumn="0" w:lastColumn="0" w:oddVBand="0" w:evenVBand="0" w:oddHBand="1" w:evenHBand="0" w:firstRowFirstColumn="0" w:firstRowLastColumn="0" w:lastRowFirstColumn="0" w:lastRowLastColumn="0"/>
+          <w:trHeight w:val="1700"/>
+        </w:trPr>
+        <w:tc>
+          <w:tcPr>
+            <w:cnfStyle w:val="001000000000" w:firstRow="0" w:lastRow="0" w:firstColumn="1" w:lastColumn="0" w:oddVBand="0" w:evenVBand="0" w:oddHBand="0" w:evenHBand="0" w:firstRowFirstColumn="0" w:firstRowLastColumn="0" w:lastRowFirstColumn="0" w:lastRowLastColumn="0"/>
+            <w:tcW w:w="1526" w:type="dxa"/>
+          </w:tcPr>
+          <w:p>
+            <w:pPr>
+              <w:jc w:val="center"/>
+              <w:rPr>
+                <w:rFonts w:ascii="Times New Roman" w:eastAsia="Times New Roman" w:hAnsi="Times New Roman" w:cs="Times New Roman"/>
+              </w:rPr>
+            </w:pPr>
+            <w:r>
+              <w:rPr>
+                <w:rFonts w:ascii="Times New Roman" w:eastAsia="Times New Roman" w:hAnsi="Times New Roman" w:cs="Times New Roman"/>
+              </w:rPr>
+              <w:t>Group member’s sabotage</w:t>
+            </w:r>
+          </w:p>
+        </w:tc>
+        <w:tc>
+          <w:tcPr>
+            <w:tcW w:w="1701" w:type="dxa"/>
+          </w:tcPr>
+          <w:p>
+            <w:pPr>
+              <w:jc w:val="center"/>
+              <w:cnfStyle w:val="000000100000" w:firstRow="0" w:lastRow="0" w:firstColumn="0" w:lastColumn="0" w:oddVBand="0" w:evenVBand="0" w:oddHBand="1" w:evenHBand="0" w:firstRowFirstColumn="0" w:firstRowLastColumn="0" w:lastRowFirstColumn="0" w:lastRowLastColumn="0"/>
+              <w:rPr>
+                <w:rFonts w:ascii="Times New Roman" w:eastAsia="Times New Roman" w:hAnsi="Times New Roman" w:cs="Times New Roman"/>
+              </w:rPr>
+            </w:pPr>
+            <w:r>
+              <w:rPr>
+                <w:rFonts w:ascii="Times New Roman" w:eastAsia="Times New Roman" w:hAnsi="Times New Roman" w:cs="Times New Roman"/>
+              </w:rPr>
+              <w:t>Low</w:t>
+            </w:r>
+          </w:p>
+        </w:tc>
+        <w:tc>
+          <w:tcPr>
+            <w:tcW w:w="1134" w:type="dxa"/>
+          </w:tcPr>
+          <w:p>
+            <w:pPr>
+              <w:jc w:val="center"/>
+              <w:cnfStyle w:val="000000100000" w:firstRow="0" w:lastRow="0" w:firstColumn="0" w:lastColumn="0" w:oddVBand="0" w:evenVBand="0" w:oddHBand="1" w:evenHBand="0" w:firstRowFirstColumn="0" w:firstRowLastColumn="0" w:lastRowFirstColumn="0" w:lastRowLastColumn="0"/>
+              <w:rPr>
+                <w:rFonts w:ascii="Times New Roman" w:eastAsia="Times New Roman" w:hAnsi="Times New Roman" w:cs="Times New Roman"/>
+              </w:rPr>
+            </w:pPr>
+            <w:r>
+              <w:rPr>
+                <w:rFonts w:ascii="Times New Roman" w:eastAsia="Times New Roman" w:hAnsi="Times New Roman" w:cs="Times New Roman"/>
+              </w:rPr>
+              <w:t>Medium</w:t>
+            </w:r>
+          </w:p>
+        </w:tc>
+        <w:tc>
+          <w:tcPr>
+            <w:tcW w:w="1276" w:type="dxa"/>
+          </w:tcPr>
+          <w:p>
+            <w:pPr>
+              <w:jc w:val="center"/>
+              <w:cnfStyle w:val="000000100000" w:firstRow="0" w:lastRow="0" w:firstColumn="0" w:lastColumn="0" w:oddVBand="0" w:evenVBand="0" w:oddHBand="1" w:evenHBand="0" w:firstRowFirstColumn="0" w:firstRowLastColumn="0" w:lastRowFirstColumn="0" w:lastRowLastColumn="0"/>
+              <w:rPr>
+                <w:rFonts w:ascii="Times New Roman" w:eastAsia="Times New Roman" w:hAnsi="Times New Roman" w:cs="Times New Roman"/>
+                <w:lang w:val="en-US"/>
+              </w:rPr>
+            </w:pPr>
+            <w:r>
+              <w:rPr>
+                <w:rFonts w:ascii="Times New Roman" w:eastAsia="Times New Roman" w:hAnsi="Times New Roman" w:cs="Times New Roman"/>
+                <w:lang w:val="en-US"/>
+              </w:rPr>
+              <w:t>Time, concord among group members</w:t>
+            </w:r>
+          </w:p>
+        </w:tc>
+        <w:tc>
+          <w:tcPr>
+            <w:tcW w:w="2126" w:type="dxa"/>
+          </w:tcPr>
+          <w:p>
+            <w:pPr>
+              <w:jc w:val="center"/>
+              <w:cnfStyle w:val="000000100000" w:firstRow="0" w:lastRow="0" w:firstColumn="0" w:lastColumn="0" w:oddVBand="0" w:evenVBand="0" w:oddHBand="1" w:evenHBand="0" w:firstRowFirstColumn="0" w:firstRowLastColumn="0" w:lastRowFirstColumn="0" w:lastRowLastColumn="0"/>
+              <w:rPr>
+                <w:rFonts w:ascii="Times New Roman" w:eastAsia="Times New Roman" w:hAnsi="Times New Roman" w:cs="Times New Roman"/>
+              </w:rPr>
+            </w:pPr>
+            <w:r>
+              <w:rPr>
+                <w:rFonts w:ascii="Times New Roman" w:eastAsia="Times New Roman" w:hAnsi="Times New Roman" w:cs="Times New Roman"/>
+              </w:rPr>
+              <w:t>Team-buildings</w:t>
+            </w:r>
+          </w:p>
+        </w:tc>
+        <w:tc>
+          <w:tcPr>
+            <w:tcW w:w="1425" w:type="dxa"/>
+          </w:tcPr>
+          <w:p>
+            <w:pPr>
+              <w:jc w:val="center"/>
+              <w:cnfStyle w:val="000000100000" w:firstRow="0" w:lastRow="0" w:firstColumn="0" w:lastColumn="0" w:oddVBand="0" w:evenVBand="0" w:oddHBand="1" w:evenHBand="0" w:firstRowFirstColumn="0" w:firstRowLastColumn="0" w:lastRowFirstColumn="0" w:lastRowLastColumn="0"/>
+              <w:rPr>
+                <w:rFonts w:ascii="Times New Roman" w:eastAsia="Times New Roman" w:hAnsi="Times New Roman" w:cs="Times New Roman"/>
+              </w:rPr>
+            </w:pPr>
+            <w:r>
+              <w:rPr>
+                <w:rFonts w:ascii="Times New Roman" w:eastAsia="Times New Roman" w:hAnsi="Times New Roman" w:cs="Times New Roman"/>
+              </w:rPr>
+              <w:t>Redistribute group work</w:t>
+            </w:r>
+          </w:p>
+        </w:tc>
+      </w:tr>
+      <w:tr>
+        <w:trPr>
+          <w:trHeight w:val="1260"/>
+        </w:trPr>
+        <w:tc>
+          <w:tcPr>
+            <w:cnfStyle w:val="001000000000" w:firstRow="0" w:lastRow="0" w:firstColumn="1" w:lastColumn="0" w:oddVBand="0" w:evenVBand="0" w:oddHBand="0" w:evenHBand="0" w:firstRowFirstColumn="0" w:firstRowLastColumn="0" w:lastRowFirstColumn="0" w:lastRowLastColumn="0"/>
+            <w:tcW w:w="1526" w:type="dxa"/>
+          </w:tcPr>
+          <w:p>
+            <w:pPr>
+              <w:jc w:val="center"/>
+              <w:rPr>
+                <w:rFonts w:ascii="Times New Roman" w:eastAsia="Times New Roman" w:hAnsi="Times New Roman" w:cs="Times New Roman"/>
+              </w:rPr>
+            </w:pPr>
+            <w:r>
+              <w:rPr>
+                <w:rFonts w:ascii="Times New Roman" w:eastAsia="Times New Roman" w:hAnsi="Times New Roman" w:cs="Times New Roman"/>
+              </w:rPr>
+              <w:t>Unrealistic planning and scheduling</w:t>
+            </w:r>
+          </w:p>
+        </w:tc>
+        <w:tc>
+          <w:tcPr>
+            <w:tcW w:w="1701" w:type="dxa"/>
+          </w:tcPr>
+          <w:p>
+            <w:pPr>
+              <w:jc w:val="center"/>
+              <w:cnfStyle w:val="000000000000" w:firstRow="0" w:lastRow="0" w:firstColumn="0" w:lastColumn="0" w:oddVBand="0" w:evenVBand="0" w:oddHBand="0" w:evenHBand="0" w:firstRowFirstColumn="0" w:firstRowLastColumn="0" w:lastRowFirstColumn="0" w:lastRowLastColumn="0"/>
+              <w:rPr>
+                <w:rFonts w:ascii="Times New Roman" w:eastAsia="Times New Roman" w:hAnsi="Times New Roman" w:cs="Times New Roman"/>
+              </w:rPr>
+            </w:pPr>
+            <w:r>
+              <w:rPr>
+                <w:rFonts w:ascii="Times New Roman" w:eastAsia="Times New Roman" w:hAnsi="Times New Roman" w:cs="Times New Roman"/>
+              </w:rPr>
+              <w:t>High</w:t>
+            </w:r>
+          </w:p>
+        </w:tc>
+        <w:tc>
+          <w:tcPr>
+            <w:tcW w:w="1134" w:type="dxa"/>
+          </w:tcPr>
+          <w:p>
+            <w:pPr>
+              <w:jc w:val="center"/>
+              <w:cnfStyle w:val="000000000000" w:firstRow="0" w:lastRow="0" w:firstColumn="0" w:lastColumn="0" w:oddVBand="0" w:evenVBand="0" w:oddHBand="0" w:evenHBand="0" w:firstRowFirstColumn="0" w:firstRowLastColumn="0" w:lastRowFirstColumn="0" w:lastRowLastColumn="0"/>
+              <w:rPr>
+                <w:rFonts w:ascii="Times New Roman" w:eastAsia="Times New Roman" w:hAnsi="Times New Roman" w:cs="Times New Roman"/>
+              </w:rPr>
+            </w:pPr>
+            <w:r>
+              <w:rPr>
+                <w:rFonts w:ascii="Times New Roman" w:eastAsia="Times New Roman" w:hAnsi="Times New Roman" w:cs="Times New Roman"/>
+              </w:rPr>
+              <w:t>High</w:t>
+            </w:r>
+          </w:p>
+        </w:tc>
+        <w:tc>
+          <w:tcPr>
+            <w:tcW w:w="1276" w:type="dxa"/>
+          </w:tcPr>
+          <w:p>
+            <w:pPr>
+              <w:jc w:val="center"/>
+              <w:cnfStyle w:val="000000000000" w:firstRow="0" w:lastRow="0" w:firstColumn="0" w:lastColumn="0" w:oddVBand="0" w:evenVBand="0" w:oddHBand="0" w:evenHBand="0" w:firstRowFirstColumn="0" w:firstRowLastColumn="0" w:lastRowFirstColumn="0" w:lastRowLastColumn="0"/>
+              <w:rPr>
+                <w:rFonts w:ascii="Times New Roman" w:eastAsia="Times New Roman" w:hAnsi="Times New Roman" w:cs="Times New Roman"/>
+              </w:rPr>
+            </w:pPr>
+            <w:r>
+              <w:rPr>
+                <w:rFonts w:ascii="Times New Roman" w:eastAsia="Times New Roman" w:hAnsi="Times New Roman" w:cs="Times New Roman"/>
+              </w:rPr>
+              <w:t>Time, full project completion</w:t>
+            </w:r>
+          </w:p>
+        </w:tc>
+        <w:tc>
+          <w:tcPr>
+            <w:tcW w:w="2126" w:type="dxa"/>
+          </w:tcPr>
+          <w:p>
+            <w:pPr>
+              <w:jc w:val="center"/>
+              <w:cnfStyle w:val="000000000000" w:firstRow="0" w:lastRow="0" w:firstColumn="0" w:lastColumn="0" w:oddVBand="0" w:evenVBand="0" w:oddHBand="0" w:evenHBand="0" w:firstRowFirstColumn="0" w:firstRowLastColumn="0" w:lastRowFirstColumn="0" w:lastRowLastColumn="0"/>
+              <w:rPr>
+                <w:rFonts w:ascii="Times New Roman" w:eastAsia="Times New Roman" w:hAnsi="Times New Roman" w:cs="Times New Roman"/>
+                <w:lang w:val="en-US"/>
+              </w:rPr>
+            </w:pPr>
+            <w:r>
+              <w:rPr>
+                <w:rFonts w:ascii="Times New Roman" w:eastAsia="Times New Roman" w:hAnsi="Times New Roman" w:cs="Times New Roman"/>
+                <w:lang w:val="en-US"/>
+              </w:rPr>
+              <w:t>Detailed pre-analysis of time schedule</w:t>
+            </w:r>
+          </w:p>
+        </w:tc>
+        <w:tc>
+          <w:tcPr>
+            <w:tcW w:w="1425" w:type="dxa"/>
+          </w:tcPr>
+          <w:p>
+            <w:pPr>
+              <w:jc w:val="center"/>
+              <w:cnfStyle w:val="000000000000" w:firstRow="0" w:lastRow="0" w:firstColumn="0" w:lastColumn="0" w:oddVBand="0" w:evenVBand="0" w:oddHBand="0" w:evenHBand="0" w:firstRowFirstColumn="0" w:firstRowLastColumn="0" w:lastRowFirstColumn="0" w:lastRowLastColumn="0"/>
+              <w:rPr>
+                <w:rFonts w:ascii="Times New Roman" w:eastAsia="Times New Roman" w:hAnsi="Times New Roman" w:cs="Times New Roman"/>
+              </w:rPr>
+            </w:pPr>
+            <w:r>
+              <w:rPr>
+                <w:rFonts w:ascii="Times New Roman" w:eastAsia="Times New Roman" w:hAnsi="Times New Roman" w:cs="Times New Roman"/>
+              </w:rPr>
+              <w:t>Postpone deadline</w:t>
+            </w:r>
+          </w:p>
+        </w:tc>
+      </w:tr>
+    </w:tbl>
+    <w:p>
+      <w:pPr>
+        <w:rPr>
+          <w:lang w:val="en-US"/>
+        </w:rPr>
+      </w:pPr>
+    </w:p>
+    <w:p>
+      <w:pPr>
+        <w:rPr>
+          <w:lang w:val="en-US"/>
+        </w:rPr>
+      </w:pPr>
+      <w:r>
+        <w:rPr>
+          <w:lang w:val="en-US"/>
+        </w:rPr>
+        <w:t xml:space="preserve">The reason we made them, was to </w:t>
+      </w:r>
+      <w:r>
+        <w:rPr>
+          <w:lang w:val="en-US"/>
+        </w:rPr>
+        <w:t xml:space="preserve">first of all prevent them from occurring and if any of them occurred, to </w:t>
+      </w:r>
+      <w:r>
+        <w:rPr>
+          <w:lang w:val="en-US"/>
+        </w:rPr>
+        <w:t>be prepared</w:t>
+      </w:r>
+      <w:r>
+        <w:rPr>
+          <w:lang w:val="en-US"/>
+        </w:rPr>
+        <w:t xml:space="preserve"> and know how to handle </w:t>
+      </w:r>
+      <w:r>
+        <w:rPr>
+          <w:lang w:val="en-US"/>
+        </w:rPr>
+        <w:t>the situation</w:t>
+      </w:r>
+      <w:r>
+        <w:rPr>
+          <w:lang w:val="en-US"/>
+        </w:rPr>
+        <w:t>.</w:t>
+      </w:r>
+      <w:r>
+        <w:rPr>
+          <w:lang w:val="en-US"/>
+        </w:rPr>
+        <w:t xml:space="preserve"> However, another risk came across, which was getting a new member. Fortunately it didn’t cause any troubles and just made our group stronger. </w:t>
+      </w:r>
+    </w:p>
+    <w:p>
+      <w:pPr>
+        <w:rPr>
+          <w:lang w:val="en-US"/>
+        </w:rPr>
+      </w:pPr>
+      <w:r>
+        <w:rPr>
+          <w:lang w:val="en-US"/>
+        </w:rPr>
+        <w:t xml:space="preserve">The next thing we </w:t>
+      </w:r>
+      <w:r>
+        <w:rPr>
+          <w:lang w:val="en-US"/>
+        </w:rPr>
+        <w:t xml:space="preserve">focused at was formulating the group contract (see appendix). It was important to state the ground rules and prevent procedural conflicts. It also helped us to realize what we should do to stay motivated and how to create a friendly work environment. </w:t>
+      </w:r>
+    </w:p>
+    <w:p>
+      <w:pPr>
+        <w:rPr>
+          <w:lang w:val="en-US"/>
+        </w:rPr>
+      </w:pPr>
+      <w:r>
+        <w:rPr>
+          <w:lang w:val="en-US"/>
+        </w:rPr>
+        <w:t>The last part was writing the project description.</w:t>
       </w:r>
       <w:bookmarkStart w:id="0" w:name="_GoBack"/>
       <w:bookmarkEnd w:id="0"/>
@@ -1204,7 +2111,7 @@
     <w:lsdException w:name="Table Web 2" w:semiHidden="1" w:unhideWhenUsed="1"/>
     <w:lsdException w:name="Table Web 3" w:semiHidden="1" w:unhideWhenUsed="1"/>
     <w:lsdException w:name="Balloon Text" w:semiHidden="1" w:unhideWhenUsed="1"/>
-    <w:lsdException w:name="Table Grid" w:semiHidden="1" w:uiPriority="39" w:unhideWhenUsed="1"/>
+    <w:lsdException w:name="Table Grid" w:uiPriority="39"/>
     <w:lsdException w:name="Table Theme" w:semiHidden="1" w:unhideWhenUsed="1"/>
     <w:lsdException w:name="Placeholder Text" w:semiHidden="1"/>
     <w:lsdException w:name="No Spacing" w:uiPriority="1" w:qFormat="1"/>
@@ -1654,6 +2561,112 @@
       <w:shd w:val="clear" w:color="auto" w:fill="E6E6E6"/>
     </w:rPr>
   </w:style>
+  <w:style w:type="table" w:styleId="Tabelasiatki5ciemnaakcent1">
+    <w:name w:val="Grid Table 5 Dark Accent 1"/>
+    <w:basedOn w:val="Standardowy"/>
+    <w:uiPriority w:val="50"/>
+    <w:rsid w:val="006D63D3"/>
+    <w:pPr>
+      <w:spacing w:after="0" w:line="240" w:lineRule="auto"/>
+    </w:pPr>
+    <w:tblPr>
+      <w:tblStyleRowBandSize w:val="1"/>
+      <w:tblStyleColBandSize w:val="1"/>
+      <w:tblBorders>
+        <w:top w:val="single" w:sz="4" w:space="0" w:color="FFFFFF" w:themeColor="background1"/>
+        <w:left w:val="single" w:sz="4" w:space="0" w:color="FFFFFF" w:themeColor="background1"/>
+        <w:bottom w:val="single" w:sz="4" w:space="0" w:color="FFFFFF" w:themeColor="background1"/>
+        <w:right w:val="single" w:sz="4" w:space="0" w:color="FFFFFF" w:themeColor="background1"/>
+        <w:insideH w:val="single" w:sz="4" w:space="0" w:color="FFFFFF" w:themeColor="background1"/>
+        <w:insideV w:val="single" w:sz="4" w:space="0" w:color="FFFFFF" w:themeColor="background1"/>
+      </w:tblBorders>
+    </w:tblPr>
+    <w:tcPr>
+      <w:shd w:val="clear" w:color="auto" w:fill="D9E2F3" w:themeFill="accent1" w:themeFillTint="33"/>
+    </w:tcPr>
+    <w:tblStylePr w:type="firstRow">
+      <w:rPr>
+        <w:b/>
+        <w:bCs/>
+        <w:color w:val="FFFFFF" w:themeColor="background1"/>
+      </w:rPr>
+      <w:tblPr/>
+      <w:tcPr>
+        <w:tcBorders>
+          <w:top w:val="single" w:sz="4" w:space="0" w:color="FFFFFF" w:themeColor="background1"/>
+          <w:left w:val="single" w:sz="4" w:space="0" w:color="FFFFFF" w:themeColor="background1"/>
+          <w:right w:val="single" w:sz="4" w:space="0" w:color="FFFFFF" w:themeColor="background1"/>
+          <w:insideH w:val="nil"/>
+          <w:insideV w:val="nil"/>
+        </w:tcBorders>
+        <w:shd w:val="clear" w:color="auto" w:fill="4472C4" w:themeFill="accent1"/>
+      </w:tcPr>
+    </w:tblStylePr>
+    <w:tblStylePr w:type="lastRow">
+      <w:rPr>
+        <w:b/>
+        <w:bCs/>
+        <w:color w:val="FFFFFF" w:themeColor="background1"/>
+      </w:rPr>
+      <w:tblPr/>
+      <w:tcPr>
+        <w:tcBorders>
+          <w:left w:val="single" w:sz="4" w:space="0" w:color="FFFFFF" w:themeColor="background1"/>
+          <w:bottom w:val="single" w:sz="4" w:space="0" w:color="FFFFFF" w:themeColor="background1"/>
+          <w:right w:val="single" w:sz="4" w:space="0" w:color="FFFFFF" w:themeColor="background1"/>
+          <w:insideH w:val="nil"/>
+          <w:insideV w:val="nil"/>
+        </w:tcBorders>
+        <w:shd w:val="clear" w:color="auto" w:fill="4472C4" w:themeFill="accent1"/>
+      </w:tcPr>
+    </w:tblStylePr>
+    <w:tblStylePr w:type="firstCol">
+      <w:rPr>
+        <w:b/>
+        <w:bCs/>
+        <w:color w:val="FFFFFF" w:themeColor="background1"/>
+      </w:rPr>
+      <w:tblPr/>
+      <w:tcPr>
+        <w:tcBorders>
+          <w:top w:val="single" w:sz="4" w:space="0" w:color="FFFFFF" w:themeColor="background1"/>
+          <w:left w:val="single" w:sz="4" w:space="0" w:color="FFFFFF" w:themeColor="background1"/>
+          <w:bottom w:val="single" w:sz="4" w:space="0" w:color="FFFFFF" w:themeColor="background1"/>
+          <w:insideV w:val="nil"/>
+        </w:tcBorders>
+        <w:shd w:val="clear" w:color="auto" w:fill="4472C4" w:themeFill="accent1"/>
+      </w:tcPr>
+    </w:tblStylePr>
+    <w:tblStylePr w:type="lastCol">
+      <w:rPr>
+        <w:b/>
+        <w:bCs/>
+        <w:color w:val="FFFFFF" w:themeColor="background1"/>
+      </w:rPr>
+      <w:tblPr/>
+      <w:tcPr>
+        <w:tcBorders>
+          <w:top w:val="single" w:sz="4" w:space="0" w:color="FFFFFF" w:themeColor="background1"/>
+          <w:bottom w:val="single" w:sz="4" w:space="0" w:color="FFFFFF" w:themeColor="background1"/>
+          <w:right w:val="single" w:sz="4" w:space="0" w:color="FFFFFF" w:themeColor="background1"/>
+          <w:insideV w:val="nil"/>
+        </w:tcBorders>
+        <w:shd w:val="clear" w:color="auto" w:fill="4472C4" w:themeFill="accent1"/>
+      </w:tcPr>
+    </w:tblStylePr>
+    <w:tblStylePr w:type="band1Vert">
+      <w:tblPr/>
+      <w:tcPr>
+        <w:shd w:val="clear" w:color="auto" w:fill="B4C6E7" w:themeFill="accent1" w:themeFillTint="66"/>
+      </w:tcPr>
+    </w:tblStylePr>
+    <w:tblStylePr w:type="band1Horz">
+      <w:tblPr/>
+      <w:tcPr>
+        <w:shd w:val="clear" w:color="auto" w:fill="B4C6E7" w:themeFill="accent1" w:themeFillTint="66"/>
+      </w:tcPr>
+    </w:tblStylePr>
+  </w:style>
 </w:styles>
 </file>
 
@@ -1957,7 +2970,7 @@
 </file>
 
 <file path=customXml/itemProps1.xml><?xml version="1.0" encoding="utf-8"?>
-<ds:datastoreItem xmlns:ds="http://schemas.openxmlformats.org/officeDocument/2006/customXml" ds:itemID="{2F2D3F06-94BD-40AA-8EA9-AE817E2B3AAE}">
+<ds:datastoreItem xmlns:ds="http://schemas.openxmlformats.org/officeDocument/2006/customXml" ds:itemID="{DD69AB2B-1673-4687-8A57-E7E6784F5BB8}">
   <ds:schemaRefs>
     <ds:schemaRef ds:uri="http://schemas.openxmlformats.org/officeDocument/2006/bibliography"/>
   </ds:schemaRefs>

</xml_diff>

<commit_message>
Process report- finishing the initiation phase
</commit_message>
<xml_diff>
--- a/Vipasana_process_report.docx
+++ b/Vipasana_process_report.docx
@@ -1867,10 +1867,54 @@
         <w:rPr>
           <w:lang w:val="en-US"/>
         </w:rPr>
+        <w:t>/* Maybe in a totally different way, it’s been to many hours to think about it now…</w:t>
+      </w:r>
+    </w:p>
+    <w:p>
+      <w:pPr>
+        <w:rPr>
+          <w:lang w:val="en-US"/>
+        </w:rPr>
+      </w:pPr>
+      <w:r>
+        <w:rPr>
+          <w:lang w:val="en-US"/>
+        </w:rPr>
         <w:t>The last part was writing the project description.</w:t>
+      </w:r>
+      <w:r>
+        <w:rPr>
+          <w:lang w:val="en-US"/>
+        </w:rPr>
+        <w:t xml:space="preserve"> </w:t>
+      </w:r>
+      <w:r>
+        <w:rPr>
+          <w:lang w:val="en-US"/>
+        </w:rPr>
+        <w:t xml:space="preserve">We gathered the ideas for background description together and then Daniela put them into words. Michael took care of the more technical parts and Matej created the risk assessment section and gathered everything in the correct layout. The final part was checking it by everyone. </w:t>
+      </w:r>
+      <w:r>
+        <w:rPr>
+          <w:lang w:val="en-US"/>
+        </w:rPr>
+        <w:t>Having it done, we had to decide how to present it. Michael with Michaela took presenting and making the presentation and Matej with Daniela took care of the feedback.</w:t>
       </w:r>
       <w:bookmarkStart w:id="0" w:name="_GoBack"/>
       <w:bookmarkEnd w:id="0"/>
+    </w:p>
+    <w:p>
+      <w:pPr>
+        <w:rPr>
+          <w:lang w:val="en-US"/>
+        </w:rPr>
+      </w:pPr>
+      <w:r>
+        <w:rPr>
+          <w:lang w:val="en-US"/>
+        </w:rPr>
+        <w:t>*/</w:t>
+      </w:r>
     </w:p>
     <w:p>
       <w:pPr>
@@ -2970,7 +3014,7 @@
 </file>
 
 <file path=customXml/itemProps1.xml><?xml version="1.0" encoding="utf-8"?>
-<ds:datastoreItem xmlns:ds="http://schemas.openxmlformats.org/officeDocument/2006/customXml" ds:itemID="{DD69AB2B-1673-4687-8A57-E7E6784F5BB8}">
+<ds:datastoreItem xmlns:ds="http://schemas.openxmlformats.org/officeDocument/2006/customXml" ds:itemID="{2A5D9185-1B1B-4BF1-9A69-614E854CBA46}">
   <ds:schemaRefs>
     <ds:schemaRef ds:uri="http://schemas.openxmlformats.org/officeDocument/2006/bibliography"/>
   </ds:schemaRefs>

</xml_diff>

<commit_message>
Process report-first version of initiation phase and trying to fix the bug in file manager
</commit_message>
<xml_diff>
--- a/Vipasana_process_report.docx
+++ b/Vipasana_process_report.docx
@@ -1805,7 +1805,7 @@
         <w:rPr>
           <w:lang w:val="en-US"/>
         </w:rPr>
-        <w:t xml:space="preserve">first of all prevent them from occurring and if any of them occurred, to </w:t>
+        <w:t xml:space="preserve">first of all prevent them from occurring and to </w:t>
       </w:r>
       <w:r>
         <w:rPr>
@@ -1829,13 +1829,49 @@
         <w:rPr>
           <w:lang w:val="en-US"/>
         </w:rPr>
+        <w:t xml:space="preserve">, </w:t>
+      </w:r>
+      <w:r>
+        <w:rPr>
+          <w:lang w:val="en-US"/>
+        </w:rPr>
+        <w:t>if any of them occurred</w:t>
+      </w:r>
+      <w:r>
+        <w:rPr>
+          <w:lang w:val="en-US"/>
+        </w:rPr>
         <w:t>.</w:t>
       </w:r>
       <w:r>
         <w:rPr>
           <w:lang w:val="en-US"/>
         </w:rPr>
-        <w:t xml:space="preserve"> However, another risk came across, which was getting a new member. Fortunately it didn’t cause any troubles and just made our group stronger. </w:t>
+        <w:t xml:space="preserve"> However, another risk</w:t>
+      </w:r>
+      <w:r>
+        <w:rPr>
+          <w:lang w:val="en-US"/>
+        </w:rPr>
+        <w:t>s</w:t>
+      </w:r>
+      <w:r>
+        <w:rPr>
+          <w:lang w:val="en-US"/>
+        </w:rPr>
+        <w:t xml:space="preserve"> came across, </w:t>
+      </w:r>
+      <w:r>
+        <w:rPr>
+          <w:lang w:val="en-US"/>
+        </w:rPr>
+        <w:t>one of them</w:t>
+      </w:r>
+      <w:r>
+        <w:rPr>
+          <w:lang w:val="en-US"/>
+        </w:rPr>
+        <w:t xml:space="preserve"> was getting a new member. Fortunately it didn’t cause any troubles and just made our group stronger. </w:t>
       </w:r>
     </w:p>
     <w:p>
@@ -1867,7 +1903,38 @@
         <w:rPr>
           <w:lang w:val="en-US"/>
         </w:rPr>
-        <w:t>/* Maybe in a totally different way, it’s been to many hours to think about it now…</w:t>
+        <w:t xml:space="preserve">The last part was writing the project description. It was the first ‘real’ project assignment, i.e. it was the first assignment truly concerning the subject of the project. This was the moment when we started discovering our working methods and finding out what works for us the best. </w:t>
+      </w:r>
+      <w:r>
+        <w:rPr>
+          <w:lang w:val="en-US"/>
+        </w:rPr>
+        <w:t xml:space="preserve">From the very beginning we </w:t>
+      </w:r>
+      <w:r>
+        <w:rPr>
+          <w:lang w:val="en-US"/>
+        </w:rPr>
+        <w:t xml:space="preserve">were attaching a great important to group work. What worked out very well was to gather together and brainstorm ideas for the background description, as well as creating the general structure of the text. However, we had to have one person writing it and another taking care of the technical parts and layout. The final point was having it checked by everyone and sharing our opinions on each part. </w:t>
+      </w:r>
+      <w:r>
+        <w:rPr>
+          <w:lang w:val="en-US"/>
+        </w:rPr>
+        <w:t xml:space="preserve">Having received the feedback, we ha everyone together correcting the content of the document and one person cutting the background description. Writing the project </w:t>
+      </w:r>
+      <w:r>
+        <w:rPr>
+          <w:lang w:val="en-US"/>
+        </w:rPr>
+        <w:lastRenderedPageBreak/>
+        <w:t xml:space="preserve">description did not only teach us how to write a good one in the future (we need to focus on narrowing the information while </w:t>
+      </w:r>
+      <w:r>
+        <w:rPr>
+          <w:lang w:val="en-US"/>
+        </w:rPr>
+        <w:t>stepping into a new part), but also it enabled us to start establishing our working methods (gather ideas and formulate the main goals and overall structure together, then divide the work for groups containing out of 1-3 persons and have everything checked by everyone, i.e. leaving feedback and discussing about individual parts).</w:t>
       </w:r>
     </w:p>
     <w:p>
@@ -1880,28 +1947,16 @@
         <w:rPr>
           <w:lang w:val="en-US"/>
         </w:rPr>
-        <w:t>The last part was writing the project description.</w:t>
-      </w:r>
-      <w:r>
-        <w:rPr>
-          <w:lang w:val="en-US"/>
-        </w:rPr>
-        <w:t xml:space="preserve"> </w:t>
-      </w:r>
-      <w:r>
-        <w:rPr>
-          <w:lang w:val="en-US"/>
-        </w:rPr>
-        <w:t xml:space="preserve">We gathered the ideas for background description together and then Daniela put them into words. Michael took care of the more technical parts and Matej created the risk assessment section and gathered everything in the correct layout. The final part was checking it by everyone. </w:t>
-      </w:r>
-      <w:r>
-        <w:rPr>
-          <w:lang w:val="en-US"/>
-        </w:rPr>
-        <w:t>Having it done, we had to decide how to present it. Michael with Michaela took presenting and making the presentation and Matej with Daniela took care of the feedback.</w:t>
+        <w:t>//maybe move the last bracket in the beginning of the next paragraph, which will be the execution phase, still need to read it and correct it, it’s just the content for now</w:t>
       </w:r>
       <w:bookmarkStart w:id="0" w:name="_GoBack"/>
       <w:bookmarkEnd w:id="0"/>
+      <w:r>
+        <w:rPr>
+          <w:lang w:val="en-US"/>
+        </w:rPr>
+        <w:t xml:space="preserve"> //</w:t>
+      </w:r>
     </w:p>
     <w:p>
       <w:pPr>
@@ -1913,7 +1968,7 @@
         <w:rPr>
           <w:lang w:val="en-US"/>
         </w:rPr>
-        <w:t>*/</w:t>
+        <w:tab/>
       </w:r>
     </w:p>
     <w:p>
@@ -3014,7 +3069,7 @@
 </file>
 
 <file path=customXml/itemProps1.xml><?xml version="1.0" encoding="utf-8"?>
-<ds:datastoreItem xmlns:ds="http://schemas.openxmlformats.org/officeDocument/2006/customXml" ds:itemID="{2A5D9185-1B1B-4BF1-9A69-614E854CBA46}">
+<ds:datastoreItem xmlns:ds="http://schemas.openxmlformats.org/officeDocument/2006/customXml" ds:itemID="{8648B834-7ECB-4C53-A2EC-EB49D4315FD5}">
   <ds:schemaRefs>
     <ds:schemaRef ds:uri="http://schemas.openxmlformats.org/officeDocument/2006/bibliography"/>
   </ds:schemaRefs>

</xml_diff>

<commit_message>
Working on the process report
</commit_message>
<xml_diff>
--- a/Vipasana_process_report.docx
+++ b/Vipasana_process_report.docx
@@ -4,6 +4,8 @@
   <w:body>
     <w:p>
       <w:pPr>
+        <w:ind w:firstLine="708"/>
+        <w:jc w:val="both"/>
         <w:rPr>
           <w:lang w:val="en-US"/>
         </w:rPr>
@@ -12,115 +14,52 @@
         <w:rPr>
           <w:lang w:val="en-US"/>
         </w:rPr>
-        <w:t>Group description:</w:t>
+        <w:t xml:space="preserve">Our group consists out of five persons: two Slovaks: Michaela and Matej, two Poles: Daniela and </w:t>
+      </w:r>
+      <w:proofErr w:type="spellStart"/>
+      <w:r>
+        <w:rPr>
+          <w:lang w:val="en-US"/>
+        </w:rPr>
+        <w:t>Michał</w:t>
+      </w:r>
+      <w:proofErr w:type="spellEnd"/>
+      <w:r>
+        <w:rPr>
+          <w:lang w:val="en-US"/>
+        </w:rPr>
+        <w:t xml:space="preserve"> and one Spaniard: Remedios. We started as a four-member True Slav Group and increased in number in the end of November by being </w:t>
+      </w:r>
+      <w:r>
+        <w:rPr>
+          <w:lang w:val="en-US"/>
+        </w:rPr>
+        <w:t xml:space="preserve">joined by </w:t>
+      </w:r>
+      <w:proofErr w:type="spellStart"/>
+      <w:r>
+        <w:rPr>
+          <w:lang w:val="en-US"/>
+        </w:rPr>
+        <w:t>Reme</w:t>
+      </w:r>
+      <w:proofErr w:type="spellEnd"/>
+      <w:r>
+        <w:rPr>
+          <w:lang w:val="en-US"/>
+        </w:rPr>
+        <w:t xml:space="preserve"> and becoming an Almost True Slav Group. Even though it may seem as if Poland and Slovakia are very similar due to the fact that they are in a short distance from each other, it turns out that Poland and Spain are closer in the cultural aspec</w:t>
+      </w:r>
+      <w:r>
+        <w:rPr>
+          <w:lang w:val="en-US"/>
+        </w:rPr>
+        <w:t>t. It is shown on the figure below:</w:t>
       </w:r>
     </w:p>
     <w:p>
       <w:pPr>
-        <w:ind w:firstLine="708"/>
-        <w:rPr>
-          <w:lang w:val="en-US"/>
-        </w:rPr>
-      </w:pPr>
-      <w:r>
-        <w:rPr>
-          <w:lang w:val="en-US"/>
-        </w:rPr>
-        <w:t>Our gr</w:t>
-      </w:r>
-      <w:r>
-        <w:rPr>
-          <w:lang w:val="en-US"/>
-        </w:rPr>
-        <w:t>o</w:t>
-      </w:r>
-      <w:r>
-        <w:rPr>
-          <w:lang w:val="en-US"/>
-        </w:rPr>
-        <w:t xml:space="preserve">up consists out of </w:t>
-      </w:r>
-      <w:r>
-        <w:rPr>
-          <w:lang w:val="en-US"/>
-        </w:rPr>
-        <w:t>five persons: two Slovaks: Michaela and Matej, two Poles: Daniela and Michał and one Span</w:t>
-      </w:r>
-      <w:r>
-        <w:rPr>
-          <w:lang w:val="en-US"/>
-        </w:rPr>
-        <w:t>iard</w:t>
-      </w:r>
-      <w:r>
-        <w:rPr>
-          <w:lang w:val="en-US"/>
-        </w:rPr>
-        <w:t>: Remedios. We started as a four-member</w:t>
-      </w:r>
-      <w:r>
-        <w:rPr>
-          <w:lang w:val="en-US"/>
-        </w:rPr>
-        <w:t xml:space="preserve"> True Slav</w:t>
-      </w:r>
-      <w:r>
-        <w:rPr>
-          <w:lang w:val="en-US"/>
-        </w:rPr>
-        <w:t xml:space="preserve"> </w:t>
-      </w:r>
-      <w:r>
-        <w:rPr>
-          <w:lang w:val="en-US"/>
-        </w:rPr>
-        <w:t>G</w:t>
-      </w:r>
-      <w:r>
-        <w:rPr>
-          <w:lang w:val="en-US"/>
-        </w:rPr>
-        <w:t>roup and increased in number in the end of November by being joined by Reme</w:t>
-      </w:r>
-      <w:r>
-        <w:rPr>
-          <w:lang w:val="en-US"/>
-        </w:rPr>
-        <w:t xml:space="preserve"> and becoming an Almost True Slav Group</w:t>
-      </w:r>
-      <w:r>
-        <w:rPr>
-          <w:lang w:val="en-US"/>
-        </w:rPr>
-        <w:t>.</w:t>
-      </w:r>
-      <w:r>
-        <w:rPr>
-          <w:lang w:val="en-US"/>
-        </w:rPr>
-        <w:t xml:space="preserve"> </w:t>
-      </w:r>
-      <w:r>
-        <w:rPr>
-          <w:lang w:val="en-US"/>
-        </w:rPr>
-        <w:t xml:space="preserve">Even though it may seem as if Poland and Slovakia are very similar due to the fact that they are in a short distance from each other, it turns out that Poland and Spain are closer in the cultural aspect. It is shown on the </w:t>
-      </w:r>
-      <w:r>
-        <w:rPr>
-          <w:lang w:val="en-US"/>
-        </w:rPr>
-        <w:t>figu</w:t>
-      </w:r>
-      <w:r>
-        <w:rPr>
-          <w:lang w:val="en-US"/>
-        </w:rPr>
-        <w:t>re below:</w:t>
-      </w:r>
-    </w:p>
-    <w:p>
-      <w:pPr>
+        <w:jc w:val="both"/>
         <w:rPr>
           <w:lang w:val="en-US"/>
         </w:rPr>
@@ -133,7 +72,7 @@
         <mc:AlternateContent>
           <mc:Choice Requires="wps">
             <w:drawing>
-              <wp:anchor distT="0" distB="0" distL="114300" distR="114300" simplePos="0" relativeHeight="251658752" behindDoc="0" locked="0" layoutInCell="1" allowOverlap="1" wp14:anchorId="274FA278" wp14:editId="35189030">
+              <wp:anchor distT="0" distB="0" distL="0" distR="0" simplePos="0" relativeHeight="3" behindDoc="0" locked="0" layoutInCell="1" allowOverlap="1">
                 <wp:simplePos x="0" y="0"/>
                 <wp:positionH relativeFrom="column">
                   <wp:posOffset>727710</wp:posOffset>
@@ -144,12 +83,16 @@
                 <wp:extent cx="4305300" cy="635"/>
                 <wp:effectExtent l="0" t="0" r="0" b="0"/>
                 <wp:wrapTopAndBottom/>
-                <wp:docPr id="2" name="Pole tekstowe 2"/>
-                <wp:cNvGraphicFramePr/>
+                <wp:docPr id="1026" name="Pole tekstowe 2"/>
+                <wp:cNvGraphicFramePr>
+                  <a:graphicFrameLocks xmlns:a="http://schemas.openxmlformats.org/drawingml/2006/main"/>
+                </wp:cNvGraphicFramePr>
                 <a:graphic xmlns:a="http://schemas.openxmlformats.org/drawingml/2006/main">
                   <a:graphicData uri="http://schemas.microsoft.com/office/word/2010/wordprocessingShape">
                     <wps:wsp>
-                      <wps:cNvSpPr txBox="1"/>
+                      <wps:cNvSpPr>
+                        <a:spLocks/>
+                      </wps:cNvSpPr>
                       <wps:spPr>
                         <a:xfrm>
                           <a:off x="0" y="0"/>
@@ -159,7 +102,7 @@
                           <a:avLst/>
                         </a:prstGeom>
                         <a:solidFill>
-                          <a:prstClr val="white"/>
+                          <a:srgbClr val="FFFFFF"/>
                         </a:solidFill>
                         <a:ln>
                           <a:noFill/>
@@ -212,7 +155,7 @@
                           </w:p>
                         </w:txbxContent>
                       </wps:txbx>
-                      <wps:bodyPr rot="0" spcFirstLastPara="0" vertOverflow="overflow" horzOverflow="overflow" vert="horz" wrap="square" lIns="0" tIns="0" rIns="0" bIns="0" numCol="1" spcCol="0" rtlCol="0" fromWordArt="0" anchor="t" anchorCtr="0" forceAA="0" compatLnSpc="1">
+                      <wps:bodyPr vert="horz" wrap="square" lIns="0" tIns="0" rIns="0" bIns="0" anchor="t">
                         <a:prstTxWarp prst="textNoShape">
                           <a:avLst/>
                         </a:prstTxWarp>
@@ -226,11 +169,7 @@
           </mc:Choice>
           <mc:Fallback>
             <w:pict>
-              <v:shapetype w14:anchorId="274FA278" id="_x0000_t202" coordsize="21600,21600" o:spt="202" path="m,l,21600r21600,l21600,xe">
-                <v:stroke joinstyle="miter"/>
-                <v:path gradientshapeok="t" o:connecttype="rect"/>
-              </v:shapetype>
-              <v:shape id="Pole tekstowe 2" o:spid="_x0000_s1026" type="#_x0000_t202" style="position:absolute;margin-left:57.3pt;margin-top:213.5pt;width:339pt;height:.05pt;z-index:251658752;visibility:visible;mso-wrap-style:square;mso-wrap-distance-left:9pt;mso-wrap-distance-top:0;mso-wrap-distance-right:9pt;mso-wrap-distance-bottom:0;mso-position-horizontal:absolute;mso-position-horizontal-relative:text;mso-position-vertical:absolute;mso-position-vertical-relative:text;v-text-anchor:top" o:gfxdata="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" stroked="f">
+              <v:rect id="Pole tekstowe 2" o:spid="_x0000_s1026" style="position:absolute;left:0;text-align:left;margin-left:57.3pt;margin-top:213.5pt;width:339pt;height:.05pt;z-index:3;visibility:visible;mso-wrap-style:square;mso-wrap-distance-left:0;mso-wrap-distance-top:0;mso-wrap-distance-right:0;mso-wrap-distance-bottom:0;mso-position-horizontal:absolute;mso-position-horizontal-relative:text;mso-position-vertical:absolute;mso-position-vertical-relative:text;v-text-anchor:top" o:gfxdata="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" stroked="f">
                 <v:textbox style="mso-fit-shape-to-text:t" inset="0,0,0,0">
                   <w:txbxContent>
                     <w:p>
@@ -279,7 +218,7 @@
                   </w:txbxContent>
                 </v:textbox>
                 <w10:wrap type="topAndBottom"/>
-              </v:shape>
+              </v:rect>
             </w:pict>
           </mc:Fallback>
         </mc:AlternateContent>
@@ -290,7 +229,7 @@
           <w:lang w:val="sk-SK" w:eastAsia="sk-SK"/>
         </w:rPr>
         <w:drawing>
-          <wp:anchor distT="0" distB="0" distL="114300" distR="114300" simplePos="0" relativeHeight="251657728" behindDoc="0" locked="0" layoutInCell="1" allowOverlap="1" wp14:anchorId="7220D0D2" wp14:editId="6FF7ECB1">
+          <wp:anchor distT="0" distB="0" distL="0" distR="0" simplePos="0" relativeHeight="2" behindDoc="0" locked="0" layoutInCell="1" allowOverlap="1">
             <wp:simplePos x="0" y="0"/>
             <wp:positionH relativeFrom="column">
               <wp:posOffset>727710</wp:posOffset>
@@ -301,33 +240,23 @@
             <wp:extent cx="4305300" cy="2652105"/>
             <wp:effectExtent l="0" t="0" r="0" b="0"/>
             <wp:wrapTopAndBottom/>
-            <wp:docPr id="1" name="Obraz 1"/>
+            <wp:docPr id="1027" name="Obraz 1"/>
             <wp:cNvGraphicFramePr>
-              <a:graphicFrameLocks xmlns:a="http://schemas.openxmlformats.org/drawingml/2006/main" noChangeAspect="1"/>
+              <a:graphicFrameLocks xmlns:a="http://schemas.openxmlformats.org/drawingml/2006/main"/>
             </wp:cNvGraphicFramePr>
             <a:graphic xmlns:a="http://schemas.openxmlformats.org/drawingml/2006/main">
               <a:graphicData uri="http://schemas.openxmlformats.org/drawingml/2006/picture">
                 <pic:pic xmlns:pic="http://schemas.openxmlformats.org/drawingml/2006/picture">
                   <pic:nvPicPr>
-                    <pic:cNvPr id="0" name="Picture 1"/>
-                    <pic:cNvPicPr>
-                      <a:picLocks noChangeAspect="1" noChangeArrowheads="1"/>
-                    </pic:cNvPicPr>
+                    <pic:cNvPr id="0" name="Obraz 1"/>
+                    <pic:cNvPicPr/>
                   </pic:nvPicPr>
                   <pic:blipFill>
-                    <a:blip r:embed="rId7">
-                      <a:extLst>
-                        <a:ext uri="{28A0092B-C50C-407E-A947-70E740481C1C}">
-                          <a14:useLocalDpi xmlns:a14="http://schemas.microsoft.com/office/drawing/2010/main" val="0"/>
-                        </a:ext>
-                      </a:extLst>
-                    </a:blip>
+                    <a:blip r:embed="rId6" cstate="print"/>
                     <a:srcRect/>
-                    <a:stretch>
-                      <a:fillRect/>
-                    </a:stretch>
+                    <a:stretch/>
                   </pic:blipFill>
-                  <pic:spPr bwMode="auto">
+                  <pic:spPr>
                     <a:xfrm>
                       <a:off x="0" y="0"/>
                       <a:ext cx="4305300" cy="2652105"/>
@@ -335,7 +264,6 @@
                     <a:prstGeom prst="rect">
                       <a:avLst/>
                     </a:prstGeom>
-                    <a:noFill/>
                     <a:ln>
                       <a:noFill/>
                     </a:ln>
@@ -350,89 +278,18 @@
         <w:rPr>
           <w:lang w:val="en-US"/>
         </w:rPr>
-        <w:t xml:space="preserve">However, the differences </w:t>
-      </w:r>
-      <w:r>
-        <w:rPr>
-          <w:lang w:val="en-US"/>
-        </w:rPr>
-        <w:t>were</w:t>
-      </w:r>
-      <w:r>
-        <w:rPr>
-          <w:lang w:val="en-US"/>
-        </w:rPr>
-        <w:t xml:space="preserve"> not that evident and</w:t>
-      </w:r>
-      <w:r>
-        <w:rPr>
-          <w:lang w:val="en-US"/>
-        </w:rPr>
-        <w:t xml:space="preserve"> they</w:t>
-      </w:r>
-      <w:r>
-        <w:rPr>
-          <w:lang w:val="en-US"/>
-        </w:rPr>
-        <w:t xml:space="preserve"> d</w:t>
-      </w:r>
-      <w:r>
-        <w:rPr>
-          <w:lang w:val="en-US"/>
-        </w:rPr>
-        <w:t>id</w:t>
-      </w:r>
-      <w:r>
-        <w:rPr>
-          <w:lang w:val="en-US"/>
-        </w:rPr>
-        <w:t xml:space="preserve">n’t </w:t>
-      </w:r>
-      <w:r>
-        <w:rPr>
-          <w:lang w:val="en-US"/>
-        </w:rPr>
-        <w:t>have any negative influence on our work</w:t>
-      </w:r>
-      <w:r>
-        <w:rPr>
-          <w:lang w:val="en-US"/>
-        </w:rPr>
-        <w:t xml:space="preserve">. </w:t>
-      </w:r>
-      <w:r>
-        <w:rPr>
-          <w:lang w:val="en-US"/>
-        </w:rPr>
-        <w:t xml:space="preserve">We are a well-cooperating group and the cultural differences </w:t>
-      </w:r>
-      <w:r>
-        <w:rPr>
-          <w:lang w:val="en-US"/>
-        </w:rPr>
-        <w:t>were</w:t>
-      </w:r>
-      <w:r>
-        <w:rPr>
-          <w:lang w:val="en-US"/>
-        </w:rPr>
-        <w:t xml:space="preserve"> more often a reason to laugh together</w:t>
-      </w:r>
-      <w:r>
-        <w:rPr>
-          <w:lang w:val="en-US"/>
-        </w:rPr>
-        <w:t xml:space="preserve"> then a reason of an disagreement</w:t>
-      </w:r>
-      <w:r>
-        <w:rPr>
-          <w:lang w:val="en-US"/>
-        </w:rPr>
-        <w:t xml:space="preserve">. </w:t>
+        <w:t>However, the differences were not that evident and they didn’t have any negative influence on our</w:t>
+      </w:r>
+      <w:r>
+        <w:rPr>
+          <w:lang w:val="en-US"/>
+        </w:rPr>
+        <w:t xml:space="preserve"> work. We are a well-cooperating group and the cultural differences were more often a reason to laugh together then a reason of an disagreement. </w:t>
       </w:r>
     </w:p>
     <w:p>
       <w:pPr>
+        <w:jc w:val="both"/>
         <w:rPr>
           <w:lang w:val="en-US"/>
         </w:rPr>
@@ -442,39 +299,15 @@
           <w:lang w:val="en-US"/>
         </w:rPr>
         <w:tab/>
-        <w:t xml:space="preserve">What make our group </w:t>
-      </w:r>
-      <w:r>
-        <w:rPr>
-          <w:lang w:val="en-US"/>
-        </w:rPr>
-        <w:t xml:space="preserve">well-cooperating and </w:t>
-      </w:r>
-      <w:r>
-        <w:rPr>
-          <w:lang w:val="en-US"/>
-        </w:rPr>
-        <w:t xml:space="preserve">well-balanced are our Belbin roles. </w:t>
-      </w:r>
-      <w:r>
-        <w:rPr>
-          <w:lang w:val="en-US"/>
-        </w:rPr>
-        <w:t>Having</w:t>
-      </w:r>
-      <w:r>
-        <w:rPr>
-          <w:lang w:val="en-US"/>
-        </w:rPr>
-        <w:t xml:space="preserve"> taken the Team Role Inventory Test</w:t>
-      </w:r>
-      <w:r>
-        <w:rPr>
-          <w:lang w:val="en-US"/>
-        </w:rPr>
-        <w:t xml:space="preserve"> (</w:t>
-      </w:r>
-      <w:hyperlink r:id="rId8" w:history="1">
+        <w:t>What make our group well-cooperating and well-balanced are our Belbin roles. Having taken the Team Role Inven</w:t>
+      </w:r>
+      <w:r>
+        <w:rPr>
+          <w:lang w:val="en-US"/>
+        </w:rPr>
+        <w:t>tory Test (</w:t>
+      </w:r>
+      <w:hyperlink r:id="rId7" w:history="1">
         <w:r>
           <w:rPr>
             <w:rStyle w:val="Hipercze"/>
@@ -482,62 +315,29 @@
             <w:szCs w:val="20"/>
             <w:lang w:val="en-US"/>
           </w:rPr>
-          <w:t>https://studienet.via.dk/Class/IT-CSE1V-A17/_layouts/15/WopiFrame.aspx?sourcedoc=/Class/IT-CSE1V-A17/Session%20Material/Belbin%20Team-roles.xls&amp;action=default</w:t>
+          <w:t>https://studienet.via.dk/Class/IT-CSE1V-A17/_layouts/15/WopiFrame.aspx?so</w:t>
+        </w:r>
+        <w:r>
+          <w:rPr>
+            <w:rStyle w:val="Hipercze"/>
+            <w:sz w:val="20"/>
+            <w:szCs w:val="20"/>
+            <w:lang w:val="en-US"/>
+          </w:rPr>
+          <w:t>urcedoc=/Class/IT-CSE1V-A17/Session%20Material/Belbin%20Team-roles.xls&amp;action=default</w:t>
         </w:r>
       </w:hyperlink>
       <w:r>
         <w:rPr>
           <w:lang w:val="en-US"/>
         </w:rPr>
-        <w:t xml:space="preserve">), we </w:t>
-      </w:r>
-      <w:r>
-        <w:rPr>
-          <w:lang w:val="en-US"/>
-        </w:rPr>
-        <w:t>compared the result</w:t>
-      </w:r>
-      <w:r>
-        <w:rPr>
-          <w:lang w:val="en-US"/>
-        </w:rPr>
-        <w:t>s</w:t>
-      </w:r>
-      <w:r>
-        <w:rPr>
-          <w:lang w:val="en-US"/>
-        </w:rPr>
-        <w:t xml:space="preserve"> with our experience, basing on assignment</w:t>
-      </w:r>
-      <w:r>
-        <w:rPr>
-          <w:lang w:val="en-US"/>
-        </w:rPr>
-        <w:t xml:space="preserve"> work in class</w:t>
-      </w:r>
-      <w:r>
-        <w:rPr>
-          <w:lang w:val="en-US"/>
-        </w:rPr>
-        <w:t xml:space="preserve"> and the </w:t>
-      </w:r>
-      <w:r>
-        <w:rPr>
-          <w:lang w:val="en-US"/>
-        </w:rPr>
-        <w:t xml:space="preserve">work on the </w:t>
-      </w:r>
-      <w:r>
-        <w:rPr>
-          <w:lang w:val="en-US"/>
-        </w:rPr>
-        <w:t>first stadium on the Semester Project. What we found out is as</w:t>
-      </w:r>
-      <w:r>
-        <w:rPr>
-          <w:lang w:val="en-US"/>
-        </w:rPr>
-        <w:t xml:space="preserve"> follows:</w:t>
+        <w:t>), we compared the results with our experience, basing on assignment work in class and the work on the first stadium on the Semester Project. What we found out is as fo</w:t>
+      </w:r>
+      <w:r>
+        <w:rPr>
+          <w:lang w:val="en-US"/>
+        </w:rPr>
+        <w:t>llows:</w:t>
       </w:r>
     </w:p>
     <w:tbl>
@@ -562,6 +362,7 @@
           </w:tcPr>
           <w:p>
             <w:pPr>
+              <w:jc w:val="both"/>
               <w:rPr>
                 <w:lang w:val="en-US"/>
               </w:rPr>
@@ -580,6 +381,7 @@
           </w:tcPr>
           <w:p>
             <w:pPr>
+              <w:jc w:val="both"/>
               <w:rPr>
                 <w:lang w:val="en-US"/>
               </w:rPr>
@@ -598,6 +400,7 @@
           </w:tcPr>
           <w:p>
             <w:pPr>
+              <w:jc w:val="both"/>
               <w:rPr>
                 <w:lang w:val="en-US"/>
               </w:rPr>
@@ -621,6 +424,7 @@
           </w:tcPr>
           <w:p>
             <w:pPr>
+              <w:jc w:val="both"/>
               <w:rPr>
                 <w:lang w:val="en-US"/>
               </w:rPr>
@@ -639,6 +443,7 @@
           </w:tcPr>
           <w:p>
             <w:pPr>
+              <w:jc w:val="both"/>
               <w:rPr>
                 <w:lang w:val="en-US"/>
               </w:rPr>
@@ -657,6 +462,7 @@
           </w:tcPr>
           <w:p>
             <w:pPr>
+              <w:jc w:val="both"/>
               <w:rPr>
                 <w:lang w:val="en-US"/>
               </w:rPr>
@@ -680,6 +486,7 @@
           </w:tcPr>
           <w:p>
             <w:pPr>
+              <w:jc w:val="both"/>
               <w:rPr>
                 <w:lang w:val="en-GB"/>
               </w:rPr>
@@ -704,6 +511,7 @@
           </w:tcPr>
           <w:p>
             <w:pPr>
+              <w:jc w:val="both"/>
               <w:rPr>
                 <w:lang w:val="en-US"/>
               </w:rPr>
@@ -722,6 +530,7 @@
           </w:tcPr>
           <w:p>
             <w:pPr>
+              <w:jc w:val="both"/>
               <w:rPr>
                 <w:lang w:val="en-US"/>
               </w:rPr>
@@ -745,27 +554,16 @@
           </w:tcPr>
           <w:p>
             <w:pPr>
-              <w:rPr>
-                <w:lang w:val="en-US"/>
-              </w:rPr>
-            </w:pPr>
-            <w:r>
-              <w:rPr>
-                <w:lang w:val="en-US"/>
-              </w:rPr>
-              <w:t>Reme</w:t>
-            </w:r>
-            <w:r>
-              <w:rPr>
-                <w:lang w:val="en-US"/>
-              </w:rPr>
-              <w:t>dios</w:t>
-            </w:r>
-            <w:r>
-              <w:rPr>
-                <w:lang w:val="en-US"/>
-              </w:rPr>
-              <w:t xml:space="preserve"> </w:t>
+              <w:jc w:val="both"/>
+              <w:rPr>
+                <w:lang w:val="en-US"/>
+              </w:rPr>
+            </w:pPr>
+            <w:r>
+              <w:rPr>
+                <w:lang w:val="en-US"/>
+              </w:rPr>
+              <w:t xml:space="preserve">Remedios </w:t>
             </w:r>
           </w:p>
         </w:tc>
@@ -775,6 +573,7 @@
           </w:tcPr>
           <w:p>
             <w:pPr>
+              <w:jc w:val="both"/>
               <w:rPr>
                 <w:lang w:val="en-US"/>
               </w:rPr>
@@ -793,6 +592,7 @@
           </w:tcPr>
           <w:p>
             <w:pPr>
+              <w:jc w:val="both"/>
               <w:rPr>
                 <w:lang w:val="en-US"/>
               </w:rPr>
@@ -816,6 +616,7 @@
           </w:tcPr>
           <w:p>
             <w:pPr>
+              <w:jc w:val="both"/>
               <w:rPr>
                 <w:lang w:val="en-US"/>
               </w:rPr>
@@ -834,27 +635,16 @@
           </w:tcPr>
           <w:p>
             <w:pPr>
-              <w:rPr>
-                <w:lang w:val="en-US"/>
-              </w:rPr>
-            </w:pPr>
-            <w:r>
-              <w:rPr>
-                <w:lang w:val="en-US"/>
-              </w:rPr>
-              <w:t xml:space="preserve">Team worker, </w:t>
-            </w:r>
-            <w:r>
-              <w:rPr>
-                <w:lang w:val="en-US"/>
-              </w:rPr>
-              <w:t>complete finisher</w:t>
-            </w:r>
-            <w:r>
-              <w:rPr>
-                <w:lang w:val="en-US"/>
-              </w:rPr>
-              <w:t>, implementer</w:t>
+              <w:jc w:val="both"/>
+              <w:rPr>
+                <w:lang w:val="en-US"/>
+              </w:rPr>
+            </w:pPr>
+            <w:r>
+              <w:rPr>
+                <w:lang w:val="en-US"/>
+              </w:rPr>
+              <w:t>Team worker, complete finisher, implementer</w:t>
             </w:r>
           </w:p>
         </w:tc>
@@ -864,27 +654,16 @@
           </w:tcPr>
           <w:p>
             <w:pPr>
-              <w:rPr>
-                <w:lang w:val="en-US"/>
-              </w:rPr>
-            </w:pPr>
-            <w:r>
-              <w:rPr>
-                <w:lang w:val="en-US"/>
-              </w:rPr>
-              <w:t xml:space="preserve">Team worker, </w:t>
-            </w:r>
-            <w:r>
-              <w:rPr>
-                <w:lang w:val="en-US"/>
-              </w:rPr>
-              <w:t>complete finisher</w:t>
-            </w:r>
-            <w:r>
-              <w:rPr>
-                <w:lang w:val="en-US"/>
-              </w:rPr>
-              <w:t>, monitor evaluator</w:t>
+              <w:jc w:val="both"/>
+              <w:rPr>
+                <w:lang w:val="en-US"/>
+              </w:rPr>
+            </w:pPr>
+            <w:r>
+              <w:rPr>
+                <w:lang w:val="en-US"/>
+              </w:rPr>
+              <w:t>Team worker, complete finisher, monitor evaluator</w:t>
             </w:r>
           </w:p>
         </w:tc>
@@ -899,22 +678,19 @@
           </w:tcPr>
           <w:p>
             <w:pPr>
-              <w:rPr>
-                <w:lang w:val="en-US"/>
-              </w:rPr>
-            </w:pPr>
-            <w:r>
-              <w:rPr>
-                <w:lang w:val="en-US"/>
-              </w:rPr>
-              <w:t>Micha</w:t>
-            </w:r>
-            <w:r>
-              <w:rPr>
-                <w:lang w:val="en-US"/>
-              </w:rPr>
-              <w:t>ł</w:t>
-            </w:r>
+              <w:jc w:val="both"/>
+              <w:rPr>
+                <w:lang w:val="en-US"/>
+              </w:rPr>
+            </w:pPr>
+            <w:proofErr w:type="spellStart"/>
+            <w:r>
+              <w:rPr>
+                <w:lang w:val="en-US"/>
+              </w:rPr>
+              <w:t>Michał</w:t>
+            </w:r>
+            <w:proofErr w:type="spellEnd"/>
           </w:p>
         </w:tc>
         <w:tc>
@@ -923,33 +699,16 @@
           </w:tcPr>
           <w:p>
             <w:pPr>
-              <w:rPr>
-                <w:lang w:val="en-US"/>
-              </w:rPr>
-            </w:pPr>
-            <w:r>
-              <w:rPr>
-                <w:lang w:val="en-US"/>
-              </w:rPr>
-              <w:t>C</w:t>
-            </w:r>
-            <w:r>
-              <w:rPr>
-                <w:lang w:val="en-US"/>
-              </w:rPr>
-              <w:t>oordin</w:t>
-            </w:r>
-            <w:r>
-              <w:rPr>
-                <w:lang w:val="en-US"/>
-              </w:rPr>
-              <w:t xml:space="preserve">ator, resource investigator, </w:t>
-            </w:r>
-            <w:r>
-              <w:rPr>
-                <w:lang w:val="en-US"/>
-              </w:rPr>
-              <w:t>complete finisher</w:t>
+              <w:jc w:val="both"/>
+              <w:rPr>
+                <w:lang w:val="en-US"/>
+              </w:rPr>
+            </w:pPr>
+            <w:r>
+              <w:rPr>
+                <w:lang w:val="en-US"/>
+              </w:rPr>
+              <w:t>Coordinator, resource investigator, complete finisher</w:t>
             </w:r>
           </w:p>
         </w:tc>
@@ -959,27 +718,16 @@
           </w:tcPr>
           <w:p>
             <w:pPr>
-              <w:rPr>
-                <w:lang w:val="en-US"/>
-              </w:rPr>
-            </w:pPr>
-            <w:r>
-              <w:rPr>
-                <w:lang w:val="en-US"/>
-              </w:rPr>
-              <w:t xml:space="preserve">Coordinator, </w:t>
-            </w:r>
-            <w:r>
-              <w:rPr>
-                <w:lang w:val="en-US"/>
-              </w:rPr>
-              <w:t>complete finisher</w:t>
-            </w:r>
-            <w:r>
-              <w:rPr>
-                <w:lang w:val="en-US"/>
-              </w:rPr>
-              <w:t>, specialist (in case of IT)</w:t>
+              <w:jc w:val="both"/>
+              <w:rPr>
+                <w:lang w:val="en-US"/>
+              </w:rPr>
+            </w:pPr>
+            <w:r>
+              <w:rPr>
+                <w:lang w:val="en-US"/>
+              </w:rPr>
+              <w:t>Coordinator, complete finisher, specialist (in case of IT)</w:t>
             </w:r>
           </w:p>
         </w:tc>
@@ -987,6 +735,7 @@
     </w:tbl>
     <w:p>
       <w:pPr>
+        <w:jc w:val="both"/>
         <w:rPr>
           <w:lang w:val="en-US"/>
         </w:rPr>
@@ -995,42 +744,51 @@
         <w:rPr>
           <w:lang w:val="en-US"/>
         </w:rPr>
-        <w:t xml:space="preserve">As the </w:t>
-      </w:r>
-      <w:r>
-        <w:rPr>
-          <w:lang w:val="en-US"/>
-        </w:rPr>
-        <w:t xml:space="preserve">table shows, we are a well-balanced group, containing almost every possible team role and without many repetitions. What that means, is that we have someone who will come up with new </w:t>
+        <w:t>As the table shows, we are a well-balan</w:t>
+      </w:r>
+      <w:r>
+        <w:rPr>
+          <w:lang w:val="en-US"/>
+        </w:rPr>
+        <w:t xml:space="preserve">ced group, containing out of almost every possible team role and without many repetitions. What that means, is that we have someone who comes up with new ideas, someone who motivates us, someone who helps resolving problems, someone who provides </w:t>
       </w:r>
       <w:r>
         <w:rPr>
           <w:lang w:val="en-US"/>
         </w:rPr>
         <w:lastRenderedPageBreak/>
-        <w:t xml:space="preserve">ideas, motivate us, help resolving problems, provide </w:t>
-      </w:r>
-      <w:r>
-        <w:rPr>
-          <w:lang w:val="en-US"/>
-        </w:rPr>
-        <w:t>technical knowledge, double check the done work, etc. Knowing our Belbin roles helped us</w:t>
-      </w:r>
-      <w:r>
-        <w:rPr>
-          <w:lang w:val="en-US"/>
-        </w:rPr>
-        <w:t xml:space="preserve"> also to </w:t>
-      </w:r>
-      <w:r>
-        <w:rPr>
-          <w:lang w:val="en-US"/>
-        </w:rPr>
-        <w:t xml:space="preserve"> understand our role in the group and some of our behavior. To take an example, knowing that shapers and coordinators usually argues provided us the reason of the arguments between Michał and Daniela. </w:t>
+        <w:t xml:space="preserve">technical </w:t>
+      </w:r>
+      <w:r>
+        <w:rPr>
+          <w:lang w:val="en-US"/>
+        </w:rPr>
+        <w:t>knowledge, someone who double checks the done work, etc. Knowing our Belbin roles helped us also to  understand our roles in the group and some of our behaviors. To take an example, knowing that shapers and coordinators usually argues provided us the reaso</w:t>
+      </w:r>
+      <w:r>
+        <w:rPr>
+          <w:lang w:val="en-US"/>
+        </w:rPr>
+        <w:t xml:space="preserve">n of the arguments between </w:t>
+      </w:r>
+      <w:proofErr w:type="spellStart"/>
+      <w:r>
+        <w:rPr>
+          <w:lang w:val="en-US"/>
+        </w:rPr>
+        <w:t>Michał</w:t>
+      </w:r>
+      <w:proofErr w:type="spellEnd"/>
+      <w:r>
+        <w:rPr>
+          <w:lang w:val="en-US"/>
+        </w:rPr>
+        <w:t xml:space="preserve"> and Daniela. </w:t>
       </w:r>
     </w:p>
     <w:p>
       <w:pPr>
+        <w:jc w:val="both"/>
         <w:rPr>
           <w:lang w:val="en-US"/>
         </w:rPr>
@@ -1040,53 +798,18 @@
           <w:lang w:val="en-US"/>
         </w:rPr>
         <w:tab/>
-      </w:r>
-      <w:r>
-        <w:rPr>
-          <w:lang w:val="en-US"/>
-        </w:rPr>
-        <w:t xml:space="preserve">Having stated the Belbin roles, </w:t>
-      </w:r>
-      <w:r>
-        <w:rPr>
-          <w:lang w:val="en-US"/>
-        </w:rPr>
-        <w:t xml:space="preserve">we </w:t>
-      </w:r>
-      <w:r>
-        <w:rPr>
-          <w:lang w:val="en-US"/>
-        </w:rPr>
-        <w:t>entered</w:t>
-      </w:r>
-      <w:r>
-        <w:rPr>
-          <w:lang w:val="en-US"/>
-        </w:rPr>
-        <w:t xml:space="preserve"> the initiation part of the project, containing of creating risk assessments, formulating a group contract and writing the project description</w:t>
-      </w:r>
-      <w:r>
-        <w:rPr>
-          <w:lang w:val="en-US"/>
-        </w:rPr>
-        <w:t xml:space="preserve">. </w:t>
-      </w:r>
-      <w:r>
-        <w:rPr>
-          <w:lang w:val="en-US"/>
-        </w:rPr>
-        <w:t xml:space="preserve">The risk assessments </w:t>
-      </w:r>
-      <w:r>
-        <w:rPr>
-          <w:lang w:val="en-US"/>
-        </w:rPr>
-        <w:t>are presented in the table below:</w:t>
+        <w:t>Having stated the Belbin roles, we entered the initiation part of the project, containing out of creating risk assessments, formulating a group contract and writing the project description. The risk assessme</w:t>
+      </w:r>
+      <w:r>
+        <w:rPr>
+          <w:lang w:val="en-US"/>
+        </w:rPr>
+        <w:t>nts are presented in the table below:</w:t>
       </w:r>
     </w:p>
     <w:tbl>
       <w:tblPr>
-        <w:tblStyle w:val="Tabelasiatki5ciemnaakcent1"/>
+        <w:tblStyle w:val="Tabelasiatki5ciemnaakcent11"/>
         <w:tblW w:w="9188" w:type="dxa"/>
         <w:tblLayout w:type="fixed"/>
         <w:tblLook w:val="04A0" w:firstRow="1" w:lastRow="0" w:firstColumn="1" w:lastColumn="0" w:noHBand="0" w:noVBand="1"/>
@@ -1111,7 +834,7 @@
           </w:tcPr>
           <w:p>
             <w:pPr>
-              <w:jc w:val="center"/>
+              <w:jc w:val="both"/>
               <w:rPr>
                 <w:rFonts w:ascii="Times New Roman" w:eastAsia="Times New Roman" w:hAnsi="Times New Roman" w:cs="Times New Roman"/>
                 <w:sz w:val="20"/>
@@ -1134,7 +857,7 @@
           </w:tcPr>
           <w:p>
             <w:pPr>
-              <w:jc w:val="center"/>
+              <w:jc w:val="both"/>
               <w:cnfStyle w:val="100000000000" w:firstRow="1" w:lastRow="0" w:firstColumn="0" w:lastColumn="0" w:oddVBand="0" w:evenVBand="0" w:oddHBand="0" w:evenHBand="0" w:firstRowFirstColumn="0" w:firstRowLastColumn="0" w:lastRowFirstColumn="0" w:lastRowLastColumn="0"/>
               <w:rPr>
                 <w:rFonts w:ascii="Times New Roman" w:eastAsia="Times New Roman" w:hAnsi="Times New Roman" w:cs="Times New Roman"/>
@@ -1158,7 +881,7 @@
           </w:tcPr>
           <w:p>
             <w:pPr>
-              <w:jc w:val="center"/>
+              <w:jc w:val="both"/>
               <w:cnfStyle w:val="100000000000" w:firstRow="1" w:lastRow="0" w:firstColumn="0" w:lastColumn="0" w:oddVBand="0" w:evenVBand="0" w:oddHBand="0" w:evenHBand="0" w:firstRowFirstColumn="0" w:firstRowLastColumn="0" w:lastRowFirstColumn="0" w:lastRowLastColumn="0"/>
               <w:rPr>
                 <w:rFonts w:ascii="Times New Roman" w:eastAsia="Times New Roman" w:hAnsi="Times New Roman" w:cs="Times New Roman"/>
@@ -1182,7 +905,7 @@
           </w:tcPr>
           <w:p>
             <w:pPr>
-              <w:jc w:val="center"/>
+              <w:jc w:val="both"/>
               <w:cnfStyle w:val="100000000000" w:firstRow="1" w:lastRow="0" w:firstColumn="0" w:lastColumn="0" w:oddVBand="0" w:evenVBand="0" w:oddHBand="0" w:evenHBand="0" w:firstRowFirstColumn="0" w:firstRowLastColumn="0" w:lastRowFirstColumn="0" w:lastRowLastColumn="0"/>
               <w:rPr>
                 <w:rFonts w:ascii="Times New Roman" w:eastAsia="Times New Roman" w:hAnsi="Times New Roman" w:cs="Times New Roman"/>
@@ -1206,7 +929,7 @@
           </w:tcPr>
           <w:p>
             <w:pPr>
-              <w:jc w:val="center"/>
+              <w:jc w:val="both"/>
               <w:cnfStyle w:val="100000000000" w:firstRow="1" w:lastRow="0" w:firstColumn="0" w:lastColumn="0" w:oddVBand="0" w:evenVBand="0" w:oddHBand="0" w:evenHBand="0" w:firstRowFirstColumn="0" w:firstRowLastColumn="0" w:lastRowFirstColumn="0" w:lastRowLastColumn="0"/>
               <w:rPr>
                 <w:rFonts w:ascii="Times New Roman" w:eastAsia="Times New Roman" w:hAnsi="Times New Roman" w:cs="Times New Roman"/>
@@ -1230,7 +953,7 @@
           </w:tcPr>
           <w:p>
             <w:pPr>
-              <w:jc w:val="center"/>
+              <w:jc w:val="both"/>
               <w:cnfStyle w:val="100000000000" w:firstRow="1" w:lastRow="0" w:firstColumn="0" w:lastColumn="0" w:oddVBand="0" w:evenVBand="0" w:oddHBand="0" w:evenHBand="0" w:firstRowFirstColumn="0" w:firstRowLastColumn="0" w:lastRowFirstColumn="0" w:lastRowLastColumn="0"/>
               <w:rPr>
                 <w:rFonts w:ascii="Times New Roman" w:eastAsia="Times New Roman" w:hAnsi="Times New Roman" w:cs="Times New Roman"/>
@@ -1261,16 +984,25 @@
           </w:tcPr>
           <w:p>
             <w:pPr>
-              <w:jc w:val="center"/>
-              <w:rPr>
-                <w:rFonts w:ascii="Times New Roman" w:eastAsia="Times New Roman" w:hAnsi="Times New Roman" w:cs="Times New Roman"/>
-              </w:rPr>
-            </w:pPr>
-            <w:r>
-              <w:rPr>
-                <w:rFonts w:ascii="Times New Roman" w:eastAsia="Times New Roman" w:hAnsi="Times New Roman" w:cs="Times New Roman"/>
-              </w:rPr>
-              <w:t>Group member’s illness</w:t>
+              <w:jc w:val="both"/>
+              <w:rPr>
+                <w:rFonts w:ascii="Times New Roman" w:eastAsia="Times New Roman" w:hAnsi="Times New Roman" w:cs="Times New Roman"/>
+                <w:lang w:val="en-GB"/>
+              </w:rPr>
+            </w:pPr>
+            <w:r>
+              <w:rPr>
+                <w:rFonts w:ascii="Times New Roman" w:eastAsia="Times New Roman" w:hAnsi="Times New Roman" w:cs="Times New Roman"/>
+                <w:lang w:val="en-GB"/>
+              </w:rPr>
+              <w:t xml:space="preserve">Group member’s </w:t>
+            </w:r>
+            <w:r>
+              <w:rPr>
+                <w:rFonts w:ascii="Times New Roman" w:eastAsia="Times New Roman" w:hAnsi="Times New Roman" w:cs="Times New Roman"/>
+                <w:lang w:val="en-GB"/>
+              </w:rPr>
+              <w:t>illness</w:t>
             </w:r>
           </w:p>
         </w:tc>
@@ -1280,15 +1012,17 @@
           </w:tcPr>
           <w:p>
             <w:pPr>
-              <w:jc w:val="center"/>
+              <w:jc w:val="both"/>
               <w:cnfStyle w:val="000000100000" w:firstRow="0" w:lastRow="0" w:firstColumn="0" w:lastColumn="0" w:oddVBand="0" w:evenVBand="0" w:oddHBand="1" w:evenHBand="0" w:firstRowFirstColumn="0" w:firstRowLastColumn="0" w:lastRowFirstColumn="0" w:lastRowLastColumn="0"/>
               <w:rPr>
                 <w:rFonts w:ascii="Times New Roman" w:eastAsia="Times New Roman" w:hAnsi="Times New Roman" w:cs="Times New Roman"/>
-              </w:rPr>
-            </w:pPr>
-            <w:r>
-              <w:rPr>
-                <w:rFonts w:ascii="Times New Roman" w:eastAsia="Times New Roman" w:hAnsi="Times New Roman" w:cs="Times New Roman"/>
+                <w:lang w:val="en-GB"/>
+              </w:rPr>
+            </w:pPr>
+            <w:r>
+              <w:rPr>
+                <w:rFonts w:ascii="Times New Roman" w:eastAsia="Times New Roman" w:hAnsi="Times New Roman" w:cs="Times New Roman"/>
+                <w:lang w:val="en-GB"/>
               </w:rPr>
               <w:t>Medium</w:t>
             </w:r>
@@ -1300,15 +1034,17 @@
           </w:tcPr>
           <w:p>
             <w:pPr>
-              <w:jc w:val="center"/>
+              <w:jc w:val="both"/>
               <w:cnfStyle w:val="000000100000" w:firstRow="0" w:lastRow="0" w:firstColumn="0" w:lastColumn="0" w:oddVBand="0" w:evenVBand="0" w:oddHBand="1" w:evenHBand="0" w:firstRowFirstColumn="0" w:firstRowLastColumn="0" w:lastRowFirstColumn="0" w:lastRowLastColumn="0"/>
               <w:rPr>
                 <w:rFonts w:ascii="Times New Roman" w:eastAsia="Times New Roman" w:hAnsi="Times New Roman" w:cs="Times New Roman"/>
-              </w:rPr>
-            </w:pPr>
-            <w:r>
-              <w:rPr>
-                <w:rFonts w:ascii="Times New Roman" w:eastAsia="Times New Roman" w:hAnsi="Times New Roman" w:cs="Times New Roman"/>
+                <w:lang w:val="en-GB"/>
+              </w:rPr>
+            </w:pPr>
+            <w:r>
+              <w:rPr>
+                <w:rFonts w:ascii="Times New Roman" w:eastAsia="Times New Roman" w:hAnsi="Times New Roman" w:cs="Times New Roman"/>
+                <w:lang w:val="en-GB"/>
               </w:rPr>
               <w:t>Medium</w:t>
             </w:r>
@@ -1320,15 +1056,17 @@
           </w:tcPr>
           <w:p>
             <w:pPr>
-              <w:jc w:val="center"/>
+              <w:jc w:val="both"/>
               <w:cnfStyle w:val="000000100000" w:firstRow="0" w:lastRow="0" w:firstColumn="0" w:lastColumn="0" w:oddVBand="0" w:evenVBand="0" w:oddHBand="1" w:evenHBand="0" w:firstRowFirstColumn="0" w:firstRowLastColumn="0" w:lastRowFirstColumn="0" w:lastRowLastColumn="0"/>
               <w:rPr>
                 <w:rFonts w:ascii="Times New Roman" w:eastAsia="Times New Roman" w:hAnsi="Times New Roman" w:cs="Times New Roman"/>
-              </w:rPr>
-            </w:pPr>
-            <w:r>
-              <w:rPr>
-                <w:rFonts w:ascii="Times New Roman" w:eastAsia="Times New Roman" w:hAnsi="Times New Roman" w:cs="Times New Roman"/>
+                <w:lang w:val="en-GB"/>
+              </w:rPr>
+            </w:pPr>
+            <w:r>
+              <w:rPr>
+                <w:rFonts w:ascii="Times New Roman" w:eastAsia="Times New Roman" w:hAnsi="Times New Roman" w:cs="Times New Roman"/>
+                <w:lang w:val="en-GB"/>
               </w:rPr>
               <w:t>Time</w:t>
             </w:r>
@@ -1340,17 +1078,17 @@
           </w:tcPr>
           <w:p>
             <w:pPr>
-              <w:jc w:val="center"/>
+              <w:jc w:val="both"/>
               <w:cnfStyle w:val="000000100000" w:firstRow="0" w:lastRow="0" w:firstColumn="0" w:lastColumn="0" w:oddVBand="0" w:evenVBand="0" w:oddHBand="1" w:evenHBand="0" w:firstRowFirstColumn="0" w:firstRowLastColumn="0" w:lastRowFirstColumn="0" w:lastRowLastColumn="0"/>
               <w:rPr>
                 <w:rFonts w:ascii="Times New Roman" w:eastAsia="Times New Roman" w:hAnsi="Times New Roman" w:cs="Times New Roman"/>
-                <w:lang w:val="en-US"/>
-              </w:rPr>
-            </w:pPr>
-            <w:r>
-              <w:rPr>
-                <w:rFonts w:ascii="Times New Roman" w:eastAsia="Times New Roman" w:hAnsi="Times New Roman" w:cs="Times New Roman"/>
-                <w:lang w:val="en-US"/>
+                <w:lang w:val="en-GB"/>
+              </w:rPr>
+            </w:pPr>
+            <w:r>
+              <w:rPr>
+                <w:rFonts w:ascii="Times New Roman" w:eastAsia="Times New Roman" w:hAnsi="Times New Roman" w:cs="Times New Roman"/>
+                <w:lang w:val="en-GB"/>
               </w:rPr>
               <w:t>Divide group work in small tasks</w:t>
             </w:r>
@@ -1362,15 +1100,17 @@
           </w:tcPr>
           <w:p>
             <w:pPr>
-              <w:jc w:val="center"/>
+              <w:jc w:val="both"/>
               <w:cnfStyle w:val="000000100000" w:firstRow="0" w:lastRow="0" w:firstColumn="0" w:lastColumn="0" w:oddVBand="0" w:evenVBand="0" w:oddHBand="1" w:evenHBand="0" w:firstRowFirstColumn="0" w:firstRowLastColumn="0" w:lastRowFirstColumn="0" w:lastRowLastColumn="0"/>
               <w:rPr>
                 <w:rFonts w:ascii="Times New Roman" w:eastAsia="Times New Roman" w:hAnsi="Times New Roman" w:cs="Times New Roman"/>
-              </w:rPr>
-            </w:pPr>
-            <w:r>
-              <w:rPr>
-                <w:rFonts w:ascii="Times New Roman" w:eastAsia="Times New Roman" w:hAnsi="Times New Roman" w:cs="Times New Roman"/>
+                <w:lang w:val="en-GB"/>
+              </w:rPr>
+            </w:pPr>
+            <w:r>
+              <w:rPr>
+                <w:rFonts w:ascii="Times New Roman" w:eastAsia="Times New Roman" w:hAnsi="Times New Roman" w:cs="Times New Roman"/>
+                <w:lang w:val="en-GB"/>
               </w:rPr>
               <w:t>Redistribute group work</w:t>
             </w:r>
@@ -1388,28 +1128,32 @@
           </w:tcPr>
           <w:p>
             <w:pPr>
-              <w:jc w:val="center"/>
-              <w:rPr>
-                <w:rFonts w:ascii="Times New Roman" w:eastAsia="Times New Roman" w:hAnsi="Times New Roman" w:cs="Times New Roman"/>
-              </w:rPr>
-            </w:pPr>
-            <w:r>
-              <w:rPr>
-                <w:rFonts w:ascii="Times New Roman" w:eastAsia="Times New Roman" w:hAnsi="Times New Roman" w:cs="Times New Roman"/>
+              <w:jc w:val="both"/>
+              <w:rPr>
+                <w:rFonts w:ascii="Times New Roman" w:eastAsia="Times New Roman" w:hAnsi="Times New Roman" w:cs="Times New Roman"/>
+                <w:lang w:val="en-GB"/>
+              </w:rPr>
+            </w:pPr>
+            <w:r>
+              <w:rPr>
+                <w:rFonts w:ascii="Times New Roman" w:eastAsia="Times New Roman" w:hAnsi="Times New Roman" w:cs="Times New Roman"/>
+                <w:lang w:val="en-GB"/>
               </w:rPr>
               <w:t>Technical</w:t>
             </w:r>
           </w:p>
           <w:p>
             <w:pPr>
-              <w:jc w:val="center"/>
-              <w:rPr>
-                <w:rFonts w:ascii="Times New Roman" w:eastAsia="Times New Roman" w:hAnsi="Times New Roman" w:cs="Times New Roman"/>
-              </w:rPr>
-            </w:pPr>
-            <w:r>
-              <w:rPr>
-                <w:rFonts w:ascii="Times New Roman" w:eastAsia="Times New Roman" w:hAnsi="Times New Roman" w:cs="Times New Roman"/>
+              <w:jc w:val="both"/>
+              <w:rPr>
+                <w:rFonts w:ascii="Times New Roman" w:eastAsia="Times New Roman" w:hAnsi="Times New Roman" w:cs="Times New Roman"/>
+                <w:lang w:val="en-GB"/>
+              </w:rPr>
+            </w:pPr>
+            <w:r>
+              <w:rPr>
+                <w:rFonts w:ascii="Times New Roman" w:eastAsia="Times New Roman" w:hAnsi="Times New Roman" w:cs="Times New Roman"/>
+                <w:lang w:val="en-GB"/>
               </w:rPr>
               <w:t>breakdown</w:t>
             </w:r>
@@ -1421,15 +1165,17 @@
           </w:tcPr>
           <w:p>
             <w:pPr>
-              <w:jc w:val="center"/>
+              <w:jc w:val="both"/>
               <w:cnfStyle w:val="000000000000" w:firstRow="0" w:lastRow="0" w:firstColumn="0" w:lastColumn="0" w:oddVBand="0" w:evenVBand="0" w:oddHBand="0" w:evenHBand="0" w:firstRowFirstColumn="0" w:firstRowLastColumn="0" w:lastRowFirstColumn="0" w:lastRowLastColumn="0"/>
               <w:rPr>
                 <w:rFonts w:ascii="Times New Roman" w:eastAsia="Times New Roman" w:hAnsi="Times New Roman" w:cs="Times New Roman"/>
-              </w:rPr>
-            </w:pPr>
-            <w:r>
-              <w:rPr>
-                <w:rFonts w:ascii="Times New Roman" w:eastAsia="Times New Roman" w:hAnsi="Times New Roman" w:cs="Times New Roman"/>
+                <w:lang w:val="en-GB"/>
+              </w:rPr>
+            </w:pPr>
+            <w:r>
+              <w:rPr>
+                <w:rFonts w:ascii="Times New Roman" w:eastAsia="Times New Roman" w:hAnsi="Times New Roman" w:cs="Times New Roman"/>
+                <w:lang w:val="en-GB"/>
               </w:rPr>
               <w:t>Medium</w:t>
             </w:r>
@@ -1441,15 +1187,17 @@
           </w:tcPr>
           <w:p>
             <w:pPr>
-              <w:jc w:val="center"/>
+              <w:jc w:val="both"/>
               <w:cnfStyle w:val="000000000000" w:firstRow="0" w:lastRow="0" w:firstColumn="0" w:lastColumn="0" w:oddVBand="0" w:evenVBand="0" w:oddHBand="0" w:evenHBand="0" w:firstRowFirstColumn="0" w:firstRowLastColumn="0" w:lastRowFirstColumn="0" w:lastRowLastColumn="0"/>
               <w:rPr>
                 <w:rFonts w:ascii="Times New Roman" w:eastAsia="Times New Roman" w:hAnsi="Times New Roman" w:cs="Times New Roman"/>
-              </w:rPr>
-            </w:pPr>
-            <w:r>
-              <w:rPr>
-                <w:rFonts w:ascii="Times New Roman" w:eastAsia="Times New Roman" w:hAnsi="Times New Roman" w:cs="Times New Roman"/>
+                <w:lang w:val="en-GB"/>
+              </w:rPr>
+            </w:pPr>
+            <w:r>
+              <w:rPr>
+                <w:rFonts w:ascii="Times New Roman" w:eastAsia="Times New Roman" w:hAnsi="Times New Roman" w:cs="Times New Roman"/>
+                <w:lang w:val="en-GB"/>
               </w:rPr>
               <w:t>Medium</w:t>
             </w:r>
@@ -1461,19 +1209,26 @@
           </w:tcPr>
           <w:p>
             <w:pPr>
-              <w:jc w:val="center"/>
+              <w:jc w:val="both"/>
               <w:cnfStyle w:val="000000000000" w:firstRow="0" w:lastRow="0" w:firstColumn="0" w:lastColumn="0" w:oddVBand="0" w:evenVBand="0" w:oddHBand="0" w:evenHBand="0" w:firstRowFirstColumn="0" w:firstRowLastColumn="0" w:lastRowFirstColumn="0" w:lastRowLastColumn="0"/>
               <w:rPr>
                 <w:rFonts w:ascii="Times New Roman" w:eastAsia="Times New Roman" w:hAnsi="Times New Roman" w:cs="Times New Roman"/>
-                <w:lang w:val="en-US"/>
-              </w:rPr>
-            </w:pPr>
-            <w:r>
-              <w:rPr>
-                <w:rFonts w:ascii="Times New Roman" w:eastAsia="Times New Roman" w:hAnsi="Times New Roman" w:cs="Times New Roman"/>
-                <w:lang w:val="en-US"/>
-              </w:rPr>
-              <w:t>Time, completion of key tasks</w:t>
+                <w:lang w:val="en-GB"/>
+              </w:rPr>
+            </w:pPr>
+            <w:r>
+              <w:rPr>
+                <w:rFonts w:ascii="Times New Roman" w:eastAsia="Times New Roman" w:hAnsi="Times New Roman" w:cs="Times New Roman"/>
+                <w:lang w:val="en-GB"/>
+              </w:rPr>
+              <w:t xml:space="preserve">Time, completion of </w:t>
+            </w:r>
+            <w:r>
+              <w:rPr>
+                <w:rFonts w:ascii="Times New Roman" w:eastAsia="Times New Roman" w:hAnsi="Times New Roman" w:cs="Times New Roman"/>
+                <w:lang w:val="en-GB"/>
+              </w:rPr>
+              <w:t>key tasks</w:t>
             </w:r>
           </w:p>
         </w:tc>
@@ -1483,17 +1238,17 @@
           </w:tcPr>
           <w:p>
             <w:pPr>
-              <w:jc w:val="center"/>
+              <w:jc w:val="both"/>
               <w:cnfStyle w:val="000000000000" w:firstRow="0" w:lastRow="0" w:firstColumn="0" w:lastColumn="0" w:oddVBand="0" w:evenVBand="0" w:oddHBand="0" w:evenHBand="0" w:firstRowFirstColumn="0" w:firstRowLastColumn="0" w:lastRowFirstColumn="0" w:lastRowLastColumn="0"/>
               <w:rPr>
                 <w:rFonts w:ascii="Times New Roman" w:eastAsia="Times New Roman" w:hAnsi="Times New Roman" w:cs="Times New Roman"/>
-                <w:lang w:val="en-US"/>
-              </w:rPr>
-            </w:pPr>
-            <w:r>
-              <w:rPr>
-                <w:rFonts w:ascii="Times New Roman" w:eastAsia="Times New Roman" w:hAnsi="Times New Roman" w:cs="Times New Roman"/>
-                <w:lang w:val="en-US"/>
+                <w:lang w:val="en-GB"/>
+              </w:rPr>
+            </w:pPr>
+            <w:r>
+              <w:rPr>
+                <w:rFonts w:ascii="Times New Roman" w:eastAsia="Times New Roman" w:hAnsi="Times New Roman" w:cs="Times New Roman"/>
+                <w:lang w:val="en-GB"/>
               </w:rPr>
               <w:t>Work with reliable technical equipment, Backup important files</w:t>
             </w:r>
@@ -1505,23 +1260,19 @@
           </w:tcPr>
           <w:p>
             <w:pPr>
-              <w:jc w:val="center"/>
+              <w:jc w:val="both"/>
               <w:cnfStyle w:val="000000000000" w:firstRow="0" w:lastRow="0" w:firstColumn="0" w:lastColumn="0" w:oddVBand="0" w:evenVBand="0" w:oddHBand="0" w:evenHBand="0" w:firstRowFirstColumn="0" w:firstRowLastColumn="0" w:lastRowFirstColumn="0" w:lastRowLastColumn="0"/>
               <w:rPr>
                 <w:rFonts w:ascii="Times New Roman" w:eastAsia="Times New Roman" w:hAnsi="Times New Roman" w:cs="Times New Roman"/>
-              </w:rPr>
-            </w:pPr>
-            <w:r>
-              <w:rPr>
-                <w:rFonts w:ascii="Times New Roman" w:eastAsia="Times New Roman" w:hAnsi="Times New Roman" w:cs="Times New Roman"/>
-              </w:rPr>
-              <w:t xml:space="preserve">Replace with alternative </w:t>
-            </w:r>
-            <w:r>
-              <w:rPr>
-                <w:rFonts w:ascii="Times New Roman" w:eastAsia="Times New Roman" w:hAnsi="Times New Roman" w:cs="Times New Roman"/>
-              </w:rPr>
-              <w:t>equipment</w:t>
+                <w:lang w:val="en-GB"/>
+              </w:rPr>
+            </w:pPr>
+            <w:r>
+              <w:rPr>
+                <w:rFonts w:ascii="Times New Roman" w:eastAsia="Times New Roman" w:hAnsi="Times New Roman" w:cs="Times New Roman"/>
+                <w:lang w:val="en-GB"/>
+              </w:rPr>
+              <w:t>Replace with alternative equipment</w:t>
             </w:r>
           </w:p>
         </w:tc>
@@ -1538,16 +1289,32 @@
           </w:tcPr>
           <w:p>
             <w:pPr>
-              <w:jc w:val="center"/>
-              <w:rPr>
-                <w:rFonts w:ascii="Times New Roman" w:eastAsia="Times New Roman" w:hAnsi="Times New Roman" w:cs="Times New Roman"/>
-              </w:rPr>
-            </w:pPr>
-            <w:r>
-              <w:rPr>
-                <w:rFonts w:ascii="Times New Roman" w:eastAsia="Times New Roman" w:hAnsi="Times New Roman" w:cs="Times New Roman"/>
-              </w:rPr>
-              <w:t>Group member’s sabotage</w:t>
+              <w:jc w:val="both"/>
+              <w:rPr>
+                <w:rFonts w:ascii="Times New Roman" w:eastAsia="Times New Roman" w:hAnsi="Times New Roman" w:cs="Times New Roman"/>
+                <w:lang w:val="en-GB"/>
+              </w:rPr>
+            </w:pPr>
+            <w:r>
+              <w:rPr>
+                <w:rFonts w:ascii="Times New Roman" w:eastAsia="Times New Roman" w:hAnsi="Times New Roman" w:cs="Times New Roman"/>
+                <w:lang w:val="en-GB"/>
+              </w:rPr>
+              <w:t xml:space="preserve">Group </w:t>
+            </w:r>
+            <w:r>
+              <w:rPr>
+                <w:rFonts w:ascii="Times New Roman" w:eastAsia="Times New Roman" w:hAnsi="Times New Roman" w:cs="Times New Roman"/>
+                <w:lang w:val="en-GB"/>
+              </w:rPr>
+              <w:t>member’s</w:t>
+            </w:r>
+            <w:r>
+              <w:rPr>
+                <w:rFonts w:ascii="Times New Roman" w:eastAsia="Times New Roman" w:hAnsi="Times New Roman" w:cs="Times New Roman"/>
+                <w:lang w:val="en-GB"/>
+              </w:rPr>
+              <w:t xml:space="preserve"> sabotage</w:t>
             </w:r>
           </w:p>
         </w:tc>
@@ -1557,15 +1324,17 @@
           </w:tcPr>
           <w:p>
             <w:pPr>
-              <w:jc w:val="center"/>
+              <w:jc w:val="both"/>
               <w:cnfStyle w:val="000000100000" w:firstRow="0" w:lastRow="0" w:firstColumn="0" w:lastColumn="0" w:oddVBand="0" w:evenVBand="0" w:oddHBand="1" w:evenHBand="0" w:firstRowFirstColumn="0" w:firstRowLastColumn="0" w:lastRowFirstColumn="0" w:lastRowLastColumn="0"/>
               <w:rPr>
                 <w:rFonts w:ascii="Times New Roman" w:eastAsia="Times New Roman" w:hAnsi="Times New Roman" w:cs="Times New Roman"/>
-              </w:rPr>
-            </w:pPr>
-            <w:r>
-              <w:rPr>
-                <w:rFonts w:ascii="Times New Roman" w:eastAsia="Times New Roman" w:hAnsi="Times New Roman" w:cs="Times New Roman"/>
+                <w:lang w:val="en-GB"/>
+              </w:rPr>
+            </w:pPr>
+            <w:r>
+              <w:rPr>
+                <w:rFonts w:ascii="Times New Roman" w:eastAsia="Times New Roman" w:hAnsi="Times New Roman" w:cs="Times New Roman"/>
+                <w:lang w:val="en-GB"/>
               </w:rPr>
               <w:t>Low</w:t>
             </w:r>
@@ -1577,15 +1346,17 @@
           </w:tcPr>
           <w:p>
             <w:pPr>
-              <w:jc w:val="center"/>
+              <w:jc w:val="both"/>
               <w:cnfStyle w:val="000000100000" w:firstRow="0" w:lastRow="0" w:firstColumn="0" w:lastColumn="0" w:oddVBand="0" w:evenVBand="0" w:oddHBand="1" w:evenHBand="0" w:firstRowFirstColumn="0" w:firstRowLastColumn="0" w:lastRowFirstColumn="0" w:lastRowLastColumn="0"/>
               <w:rPr>
                 <w:rFonts w:ascii="Times New Roman" w:eastAsia="Times New Roman" w:hAnsi="Times New Roman" w:cs="Times New Roman"/>
-              </w:rPr>
-            </w:pPr>
-            <w:r>
-              <w:rPr>
-                <w:rFonts w:ascii="Times New Roman" w:eastAsia="Times New Roman" w:hAnsi="Times New Roman" w:cs="Times New Roman"/>
+                <w:lang w:val="en-GB"/>
+              </w:rPr>
+            </w:pPr>
+            <w:r>
+              <w:rPr>
+                <w:rFonts w:ascii="Times New Roman" w:eastAsia="Times New Roman" w:hAnsi="Times New Roman" w:cs="Times New Roman"/>
+                <w:lang w:val="en-GB"/>
               </w:rPr>
               <w:t>Medium</w:t>
             </w:r>
@@ -1597,17 +1368,17 @@
           </w:tcPr>
           <w:p>
             <w:pPr>
-              <w:jc w:val="center"/>
+              <w:jc w:val="both"/>
               <w:cnfStyle w:val="000000100000" w:firstRow="0" w:lastRow="0" w:firstColumn="0" w:lastColumn="0" w:oddVBand="0" w:evenVBand="0" w:oddHBand="1" w:evenHBand="0" w:firstRowFirstColumn="0" w:firstRowLastColumn="0" w:lastRowFirstColumn="0" w:lastRowLastColumn="0"/>
               <w:rPr>
                 <w:rFonts w:ascii="Times New Roman" w:eastAsia="Times New Roman" w:hAnsi="Times New Roman" w:cs="Times New Roman"/>
-                <w:lang w:val="en-US"/>
-              </w:rPr>
-            </w:pPr>
-            <w:r>
-              <w:rPr>
-                <w:rFonts w:ascii="Times New Roman" w:eastAsia="Times New Roman" w:hAnsi="Times New Roman" w:cs="Times New Roman"/>
-                <w:lang w:val="en-US"/>
+                <w:lang w:val="en-GB"/>
+              </w:rPr>
+            </w:pPr>
+            <w:r>
+              <w:rPr>
+                <w:rFonts w:ascii="Times New Roman" w:eastAsia="Times New Roman" w:hAnsi="Times New Roman" w:cs="Times New Roman"/>
+                <w:lang w:val="en-GB"/>
               </w:rPr>
               <w:t>Time, concord among group members</w:t>
             </w:r>
@@ -1619,15 +1390,17 @@
           </w:tcPr>
           <w:p>
             <w:pPr>
-              <w:jc w:val="center"/>
+              <w:jc w:val="both"/>
               <w:cnfStyle w:val="000000100000" w:firstRow="0" w:lastRow="0" w:firstColumn="0" w:lastColumn="0" w:oddVBand="0" w:evenVBand="0" w:oddHBand="1" w:evenHBand="0" w:firstRowFirstColumn="0" w:firstRowLastColumn="0" w:lastRowFirstColumn="0" w:lastRowLastColumn="0"/>
               <w:rPr>
                 <w:rFonts w:ascii="Times New Roman" w:eastAsia="Times New Roman" w:hAnsi="Times New Roman" w:cs="Times New Roman"/>
-              </w:rPr>
-            </w:pPr>
-            <w:r>
-              <w:rPr>
-                <w:rFonts w:ascii="Times New Roman" w:eastAsia="Times New Roman" w:hAnsi="Times New Roman" w:cs="Times New Roman"/>
+                <w:lang w:val="en-GB"/>
+              </w:rPr>
+            </w:pPr>
+            <w:r>
+              <w:rPr>
+                <w:rFonts w:ascii="Times New Roman" w:eastAsia="Times New Roman" w:hAnsi="Times New Roman" w:cs="Times New Roman"/>
+                <w:lang w:val="en-GB"/>
               </w:rPr>
               <w:t>Team-buildings</w:t>
             </w:r>
@@ -1639,15 +1412,17 @@
           </w:tcPr>
           <w:p>
             <w:pPr>
-              <w:jc w:val="center"/>
+              <w:jc w:val="both"/>
               <w:cnfStyle w:val="000000100000" w:firstRow="0" w:lastRow="0" w:firstColumn="0" w:lastColumn="0" w:oddVBand="0" w:evenVBand="0" w:oddHBand="1" w:evenHBand="0" w:firstRowFirstColumn="0" w:firstRowLastColumn="0" w:lastRowFirstColumn="0" w:lastRowLastColumn="0"/>
               <w:rPr>
                 <w:rFonts w:ascii="Times New Roman" w:eastAsia="Times New Roman" w:hAnsi="Times New Roman" w:cs="Times New Roman"/>
-              </w:rPr>
-            </w:pPr>
-            <w:r>
-              <w:rPr>
-                <w:rFonts w:ascii="Times New Roman" w:eastAsia="Times New Roman" w:hAnsi="Times New Roman" w:cs="Times New Roman"/>
+                <w:lang w:val="en-GB"/>
+              </w:rPr>
+            </w:pPr>
+            <w:r>
+              <w:rPr>
+                <w:rFonts w:ascii="Times New Roman" w:eastAsia="Times New Roman" w:hAnsi="Times New Roman" w:cs="Times New Roman"/>
+                <w:lang w:val="en-GB"/>
               </w:rPr>
               <w:t>Redistribute group work</w:t>
             </w:r>
@@ -1665,14 +1440,16 @@
           </w:tcPr>
           <w:p>
             <w:pPr>
-              <w:jc w:val="center"/>
-              <w:rPr>
-                <w:rFonts w:ascii="Times New Roman" w:eastAsia="Times New Roman" w:hAnsi="Times New Roman" w:cs="Times New Roman"/>
-              </w:rPr>
-            </w:pPr>
-            <w:r>
-              <w:rPr>
-                <w:rFonts w:ascii="Times New Roman" w:eastAsia="Times New Roman" w:hAnsi="Times New Roman" w:cs="Times New Roman"/>
+              <w:jc w:val="both"/>
+              <w:rPr>
+                <w:rFonts w:ascii="Times New Roman" w:eastAsia="Times New Roman" w:hAnsi="Times New Roman" w:cs="Times New Roman"/>
+                <w:lang w:val="en-GB"/>
+              </w:rPr>
+            </w:pPr>
+            <w:r>
+              <w:rPr>
+                <w:rFonts w:ascii="Times New Roman" w:eastAsia="Times New Roman" w:hAnsi="Times New Roman" w:cs="Times New Roman"/>
+                <w:lang w:val="en-GB"/>
               </w:rPr>
               <w:t>Unrealistic planning and scheduling</w:t>
             </w:r>
@@ -1684,15 +1461,17 @@
           </w:tcPr>
           <w:p>
             <w:pPr>
-              <w:jc w:val="center"/>
+              <w:jc w:val="both"/>
               <w:cnfStyle w:val="000000000000" w:firstRow="0" w:lastRow="0" w:firstColumn="0" w:lastColumn="0" w:oddVBand="0" w:evenVBand="0" w:oddHBand="0" w:evenHBand="0" w:firstRowFirstColumn="0" w:firstRowLastColumn="0" w:lastRowFirstColumn="0" w:lastRowLastColumn="0"/>
               <w:rPr>
                 <w:rFonts w:ascii="Times New Roman" w:eastAsia="Times New Roman" w:hAnsi="Times New Roman" w:cs="Times New Roman"/>
-              </w:rPr>
-            </w:pPr>
-            <w:r>
-              <w:rPr>
-                <w:rFonts w:ascii="Times New Roman" w:eastAsia="Times New Roman" w:hAnsi="Times New Roman" w:cs="Times New Roman"/>
+                <w:lang w:val="en-GB"/>
+              </w:rPr>
+            </w:pPr>
+            <w:r>
+              <w:rPr>
+                <w:rFonts w:ascii="Times New Roman" w:eastAsia="Times New Roman" w:hAnsi="Times New Roman" w:cs="Times New Roman"/>
+                <w:lang w:val="en-GB"/>
               </w:rPr>
               <w:t>High</w:t>
             </w:r>
@@ -1704,15 +1483,17 @@
           </w:tcPr>
           <w:p>
             <w:pPr>
-              <w:jc w:val="center"/>
+              <w:jc w:val="both"/>
               <w:cnfStyle w:val="000000000000" w:firstRow="0" w:lastRow="0" w:firstColumn="0" w:lastColumn="0" w:oddVBand="0" w:evenVBand="0" w:oddHBand="0" w:evenHBand="0" w:firstRowFirstColumn="0" w:firstRowLastColumn="0" w:lastRowFirstColumn="0" w:lastRowLastColumn="0"/>
               <w:rPr>
                 <w:rFonts w:ascii="Times New Roman" w:eastAsia="Times New Roman" w:hAnsi="Times New Roman" w:cs="Times New Roman"/>
-              </w:rPr>
-            </w:pPr>
-            <w:r>
-              <w:rPr>
-                <w:rFonts w:ascii="Times New Roman" w:eastAsia="Times New Roman" w:hAnsi="Times New Roman" w:cs="Times New Roman"/>
+                <w:lang w:val="en-GB"/>
+              </w:rPr>
+            </w:pPr>
+            <w:r>
+              <w:rPr>
+                <w:rFonts w:ascii="Times New Roman" w:eastAsia="Times New Roman" w:hAnsi="Times New Roman" w:cs="Times New Roman"/>
+                <w:lang w:val="en-GB"/>
               </w:rPr>
               <w:t>High</w:t>
             </w:r>
@@ -1724,15 +1505,17 @@
           </w:tcPr>
           <w:p>
             <w:pPr>
-              <w:jc w:val="center"/>
+              <w:jc w:val="both"/>
               <w:cnfStyle w:val="000000000000" w:firstRow="0" w:lastRow="0" w:firstColumn="0" w:lastColumn="0" w:oddVBand="0" w:evenVBand="0" w:oddHBand="0" w:evenHBand="0" w:firstRowFirstColumn="0" w:firstRowLastColumn="0" w:lastRowFirstColumn="0" w:lastRowLastColumn="0"/>
               <w:rPr>
                 <w:rFonts w:ascii="Times New Roman" w:eastAsia="Times New Roman" w:hAnsi="Times New Roman" w:cs="Times New Roman"/>
-              </w:rPr>
-            </w:pPr>
-            <w:r>
-              <w:rPr>
-                <w:rFonts w:ascii="Times New Roman" w:eastAsia="Times New Roman" w:hAnsi="Times New Roman" w:cs="Times New Roman"/>
+                <w:lang w:val="en-GB"/>
+              </w:rPr>
+            </w:pPr>
+            <w:r>
+              <w:rPr>
+                <w:rFonts w:ascii="Times New Roman" w:eastAsia="Times New Roman" w:hAnsi="Times New Roman" w:cs="Times New Roman"/>
+                <w:lang w:val="en-GB"/>
               </w:rPr>
               <w:t>Time, full project completion</w:t>
             </w:r>
@@ -1744,17 +1527,17 @@
           </w:tcPr>
           <w:p>
             <w:pPr>
-              <w:jc w:val="center"/>
+              <w:jc w:val="both"/>
               <w:cnfStyle w:val="000000000000" w:firstRow="0" w:lastRow="0" w:firstColumn="0" w:lastColumn="0" w:oddVBand="0" w:evenVBand="0" w:oddHBand="0" w:evenHBand="0" w:firstRowFirstColumn="0" w:firstRowLastColumn="0" w:lastRowFirstColumn="0" w:lastRowLastColumn="0"/>
               <w:rPr>
                 <w:rFonts w:ascii="Times New Roman" w:eastAsia="Times New Roman" w:hAnsi="Times New Roman" w:cs="Times New Roman"/>
-                <w:lang w:val="en-US"/>
-              </w:rPr>
-            </w:pPr>
-            <w:r>
-              <w:rPr>
-                <w:rFonts w:ascii="Times New Roman" w:eastAsia="Times New Roman" w:hAnsi="Times New Roman" w:cs="Times New Roman"/>
-                <w:lang w:val="en-US"/>
+                <w:lang w:val="en-GB"/>
+              </w:rPr>
+            </w:pPr>
+            <w:r>
+              <w:rPr>
+                <w:rFonts w:ascii="Times New Roman" w:eastAsia="Times New Roman" w:hAnsi="Times New Roman" w:cs="Times New Roman"/>
+                <w:lang w:val="en-GB"/>
               </w:rPr>
               <w:t>Detailed pre-analysis of time schedule</w:t>
             </w:r>
@@ -1766,15 +1549,17 @@
           </w:tcPr>
           <w:p>
             <w:pPr>
-              <w:jc w:val="center"/>
+              <w:jc w:val="both"/>
               <w:cnfStyle w:val="000000000000" w:firstRow="0" w:lastRow="0" w:firstColumn="0" w:lastColumn="0" w:oddVBand="0" w:evenVBand="0" w:oddHBand="0" w:evenHBand="0" w:firstRowFirstColumn="0" w:firstRowLastColumn="0" w:lastRowFirstColumn="0" w:lastRowLastColumn="0"/>
               <w:rPr>
                 <w:rFonts w:ascii="Times New Roman" w:eastAsia="Times New Roman" w:hAnsi="Times New Roman" w:cs="Times New Roman"/>
-              </w:rPr>
-            </w:pPr>
-            <w:r>
-              <w:rPr>
-                <w:rFonts w:ascii="Times New Roman" w:eastAsia="Times New Roman" w:hAnsi="Times New Roman" w:cs="Times New Roman"/>
+                <w:lang w:val="en-GB"/>
+              </w:rPr>
+            </w:pPr>
+            <w:r>
+              <w:rPr>
+                <w:rFonts w:ascii="Times New Roman" w:eastAsia="Times New Roman" w:hAnsi="Times New Roman" w:cs="Times New Roman"/>
+                <w:lang w:val="en-GB"/>
               </w:rPr>
               <w:t>Postpone deadline</w:t>
             </w:r>
@@ -1784,6 +1569,7 @@
     </w:tbl>
     <w:p>
       <w:pPr>
+        <w:jc w:val="both"/>
         <w:rPr>
           <w:lang w:val="en-US"/>
         </w:rPr>
@@ -1791,6 +1577,7 @@
     </w:p>
     <w:p>
       <w:pPr>
+        <w:jc w:val="both"/>
         <w:rPr>
           <w:lang w:val="en-US"/>
         </w:rPr>
@@ -1799,83 +1586,42 @@
         <w:rPr>
           <w:lang w:val="en-US"/>
         </w:rPr>
-        <w:t xml:space="preserve">The reason we made them, was to </w:t>
-      </w:r>
-      <w:r>
-        <w:rPr>
-          <w:lang w:val="en-US"/>
-        </w:rPr>
-        <w:t xml:space="preserve">first of all prevent them from occurring and to </w:t>
-      </w:r>
-      <w:r>
-        <w:rPr>
-          <w:lang w:val="en-US"/>
-        </w:rPr>
-        <w:t>be prepared</w:t>
-      </w:r>
-      <w:r>
-        <w:rPr>
-          <w:lang w:val="en-US"/>
-        </w:rPr>
-        <w:t xml:space="preserve"> and know how to handle </w:t>
-      </w:r>
-      <w:r>
-        <w:rPr>
-          <w:lang w:val="en-US"/>
-        </w:rPr>
-        <w:t>the situation</w:t>
-      </w:r>
-      <w:r>
-        <w:rPr>
-          <w:lang w:val="en-US"/>
-        </w:rPr>
-        <w:t xml:space="preserve">, </w:t>
-      </w:r>
-      <w:r>
-        <w:rPr>
-          <w:lang w:val="en-US"/>
-        </w:rPr>
-        <w:t>if any of them occurred</w:t>
+        <w:t>The reason we made them, was to first of all prevent them from occurring and secondly to be prepared and know how to handle the situation, i</w:t>
+      </w:r>
+      <w:r>
+        <w:rPr>
+          <w:lang w:val="en-US"/>
+        </w:rPr>
+        <w:t>n the event that</w:t>
+      </w:r>
+      <w:r>
+        <w:rPr>
+          <w:lang w:val="en-US"/>
+        </w:rPr>
+        <w:t xml:space="preserve"> any of them </w:t>
+      </w:r>
+      <w:r>
+        <w:rPr>
+          <w:lang w:val="en-US"/>
+        </w:rPr>
+        <w:t xml:space="preserve">occurred. However, another risks came across, to take an example getting a new member. Fortunately it didn’t cause any troubles and just made our group stronger. More of the risks we came across are described further in the </w:t>
+      </w:r>
+      <w:r>
+        <w:rPr>
+          <w:lang w:val="en-US"/>
+        </w:rPr>
+        <w:t>document</w:t>
       </w:r>
       <w:r>
         <w:rPr>
           <w:lang w:val="en-US"/>
         </w:rPr>
         <w:t>.</w:t>
-      </w:r>
-      <w:r>
-        <w:rPr>
-          <w:lang w:val="en-US"/>
-        </w:rPr>
-        <w:t xml:space="preserve"> However, another risk</w:t>
-      </w:r>
-      <w:r>
-        <w:rPr>
-          <w:lang w:val="en-US"/>
-        </w:rPr>
-        <w:t>s</w:t>
-      </w:r>
-      <w:r>
-        <w:rPr>
-          <w:lang w:val="en-US"/>
-        </w:rPr>
-        <w:t xml:space="preserve"> came across, </w:t>
-      </w:r>
-      <w:r>
-        <w:rPr>
-          <w:lang w:val="en-US"/>
-        </w:rPr>
-        <w:t>one of them</w:t>
-      </w:r>
-      <w:r>
-        <w:rPr>
-          <w:lang w:val="en-US"/>
-        </w:rPr>
-        <w:t xml:space="preserve"> was getting a new member. Fortunately it didn’t cause any troubles and just made our group stronger. </w:t>
       </w:r>
     </w:p>
     <w:p>
       <w:pPr>
+        <w:jc w:val="both"/>
         <w:rPr>
           <w:lang w:val="en-US"/>
         </w:rPr>
@@ -1884,17 +1630,36 @@
         <w:rPr>
           <w:lang w:val="en-US"/>
         </w:rPr>
-        <w:t xml:space="preserve">The next thing we </w:t>
-      </w:r>
-      <w:r>
-        <w:rPr>
-          <w:lang w:val="en-US"/>
-        </w:rPr>
-        <w:t xml:space="preserve">focused at was formulating the group contract (see appendix). It was important to state the ground rules and prevent procedural conflicts. It also helped us to realize what we should do to stay motivated and how to create a friendly work environment. </w:t>
+        <w:t>The next task we focused a</w:t>
+      </w:r>
+      <w:r>
+        <w:rPr>
+          <w:lang w:val="en-US"/>
+        </w:rPr>
+        <w:t>t was formulating the group contract (see appendix). It was important to state the ground rules and prevent procedural conflicts. It also helped us to realize what we should do to stay motivated and how to create a friendly work environment. (Developed fur</w:t>
+      </w:r>
+      <w:r>
+        <w:rPr>
+          <w:lang w:val="en-US"/>
+        </w:rPr>
+        <w:t xml:space="preserve">ther in the </w:t>
+      </w:r>
+      <w:r>
+        <w:rPr>
+          <w:lang w:val="en-US"/>
+        </w:rPr>
+        <w:t>document</w:t>
+      </w:r>
+      <w:r>
+        <w:rPr>
+          <w:lang w:val="en-US"/>
+        </w:rPr>
+        <w:t>)</w:t>
       </w:r>
     </w:p>
     <w:p>
       <w:pPr>
+        <w:jc w:val="both"/>
         <w:rPr>
           <w:lang w:val="en-US"/>
         </w:rPr>
@@ -1903,42 +1668,49 @@
         <w:rPr>
           <w:lang w:val="en-US"/>
         </w:rPr>
-        <w:t xml:space="preserve">The last part was writing the project description. It was the first ‘real’ project assignment, i.e. it was the first assignment truly concerning the subject of the project. This was the moment when we started discovering our working methods and finding out what works for us the best. </w:t>
-      </w:r>
-      <w:r>
-        <w:rPr>
-          <w:lang w:val="en-US"/>
-        </w:rPr>
-        <w:t xml:space="preserve">From the very beginning we </w:t>
-      </w:r>
-      <w:r>
-        <w:rPr>
-          <w:lang w:val="en-US"/>
-        </w:rPr>
-        <w:t xml:space="preserve">were attaching a great important to group work. What worked out very well was to gather together and brainstorm ideas for the background description, as well as creating the general structure of the text. However, we had to have one person writing it and another taking care of the technical parts and layout. The final point was having it checked by everyone and sharing our opinions on each part. </w:t>
-      </w:r>
-      <w:r>
-        <w:rPr>
-          <w:lang w:val="en-US"/>
-        </w:rPr>
-        <w:t xml:space="preserve">Having received the feedback, we ha everyone together correcting the content of the document and one person cutting the background description. Writing the project </w:t>
+        <w:t xml:space="preserve">The last part was writing the project description. It was the first ‘real’ project assignment, i.e. it was the first assignment truly concerning the subject of the project. This was the moment to start discovering our working methods and </w:t>
+      </w:r>
+      <w:r>
+        <w:rPr>
+          <w:lang w:val="en-US"/>
+        </w:rPr>
+        <w:t>finding out what works for us the best. From the very beginning we were attaching a great importance to group work. What worked out very well for us was to gather together and brainstorm ideas for the background description, as well as creating the general</w:t>
+      </w:r>
+      <w:r>
+        <w:rPr>
+          <w:lang w:val="en-US"/>
+        </w:rPr>
+        <w:t xml:space="preserve"> structure of the text. However, we had to have one person writing it and another taking care of the technical parts and layout. The final point was having it checked by everyone and sharing our </w:t>
       </w:r>
       <w:r>
         <w:rPr>
           <w:lang w:val="en-US"/>
         </w:rPr>
         <w:lastRenderedPageBreak/>
-        <w:t xml:space="preserve">description did not only teach us how to write a good one in the future (we need to focus on narrowing the information while </w:t>
-      </w:r>
-      <w:r>
-        <w:rPr>
-          <w:lang w:val="en-US"/>
-        </w:rPr>
-        <w:t>stepping into a new part), but also it enabled us to start establishing our working methods (gather ideas and formulate the main goals and overall structure together, then divide the work for groups containing out of 1-3 persons and have everything checked by everyone, i.e. leaving feedback and discussing about individual parts).</w:t>
+        <w:t>opinions on each part. Having received the feedback, we had e</w:t>
+      </w:r>
+      <w:r>
+        <w:rPr>
+          <w:lang w:val="en-US"/>
+        </w:rPr>
+        <w:t>veryone together correcting the content of the document and one person cutting the background description. Writing the project description did not only teach us how to write a good one in the future (we need to focus on narrowing the information while step</w:t>
+      </w:r>
+      <w:r>
+        <w:rPr>
+          <w:lang w:val="en-US"/>
+        </w:rPr>
+        <w:t>ping into a new part), but also it enabled us to start establishing our working methods</w:t>
+      </w:r>
+      <w:r>
+        <w:rPr>
+          <w:lang w:val="en-US"/>
+        </w:rPr>
+        <w:t>.</w:t>
       </w:r>
     </w:p>
     <w:p>
       <w:pPr>
+        <w:jc w:val="both"/>
         <w:rPr>
           <w:lang w:val="en-US"/>
         </w:rPr>
@@ -1947,19 +1719,24 @@
         <w:rPr>
           <w:lang w:val="en-US"/>
         </w:rPr>
-        <w:t>//maybe move the last bracket in the beginning of the next paragraph, which will be the execution phase, still need to read it and correct it, it’s just the content for now</w:t>
-      </w:r>
-      <w:bookmarkStart w:id="0" w:name="_GoBack"/>
-      <w:bookmarkEnd w:id="0"/>
-      <w:r>
-        <w:rPr>
-          <w:lang w:val="en-US"/>
-        </w:rPr>
-        <w:t xml:space="preserve"> //</w:t>
+        <w:tab/>
+        <w:t xml:space="preserve">Following the initiation phase was the project execution period. This was when we established our final working methods. Basing on what we’ve learned in the previous stage, </w:t>
+      </w:r>
+      <w:r>
+        <w:rPr>
+          <w:lang w:val="en-US"/>
+        </w:rPr>
+        <w:t xml:space="preserve">they were determined as follows: </w:t>
       </w:r>
     </w:p>
     <w:p>
       <w:pPr>
+        <w:pStyle w:val="Akapitzlist"/>
+        <w:numPr>
+          <w:ilvl w:val="0"/>
+          <w:numId w:val="1"/>
+        </w:numPr>
+        <w:jc w:val="both"/>
         <w:rPr>
           <w:lang w:val="en-US"/>
         </w:rPr>
@@ -1968,15 +1745,116 @@
         <w:rPr>
           <w:lang w:val="en-US"/>
         </w:rPr>
-        <w:tab/>
+        <w:t>Gather ideas and formulate the main goals and overall structure together,</w:t>
       </w:r>
     </w:p>
     <w:p>
       <w:pPr>
+        <w:pStyle w:val="Akapitzlist"/>
+        <w:numPr>
+          <w:ilvl w:val="0"/>
+          <w:numId w:val="1"/>
+        </w:numPr>
+        <w:jc w:val="both"/>
         <w:rPr>
           <w:lang w:val="en-US"/>
         </w:rPr>
       </w:pPr>
+      <w:r>
+        <w:rPr>
+          <w:lang w:val="en-US"/>
+        </w:rPr>
+        <w:t>Divide the work for groups consisting of 1-3 persons,</w:t>
+      </w:r>
+    </w:p>
+    <w:p>
+      <w:pPr>
+        <w:pStyle w:val="Akapitzlist"/>
+        <w:numPr>
+          <w:ilvl w:val="0"/>
+          <w:numId w:val="1"/>
+        </w:numPr>
+        <w:jc w:val="both"/>
+        <w:rPr>
+          <w:lang w:val="en-US"/>
+        </w:rPr>
+      </w:pPr>
+      <w:r>
+        <w:rPr>
+          <w:lang w:val="en-US"/>
+        </w:rPr>
+        <w:t xml:space="preserve">Having </w:t>
+      </w:r>
+      <w:r>
+        <w:rPr>
+          <w:lang w:val="en-US"/>
+        </w:rPr>
+        <w:t>everything checked by everyone, i.e. leaving feedback and discussing about individual parts</w:t>
+      </w:r>
+      <w:r>
+        <w:rPr>
+          <w:lang w:val="en-US"/>
+        </w:rPr>
+        <w:t>.</w:t>
+      </w:r>
+    </w:p>
+    <w:p>
+      <w:pPr>
+        <w:jc w:val="both"/>
+        <w:rPr>
+          <w:lang w:val="en-US"/>
+        </w:rPr>
+      </w:pPr>
+      <w:r>
+        <w:rPr>
+          <w:lang w:val="en-US"/>
+        </w:rPr>
+        <w:t xml:space="preserve">Even though the work was divided, we </w:t>
+      </w:r>
+      <w:r>
+        <w:rPr>
+          <w:lang w:val="en-US"/>
+        </w:rPr>
+        <w:t xml:space="preserve">were </w:t>
+      </w:r>
+      <w:r>
+        <w:rPr>
+          <w:lang w:val="en-US"/>
+        </w:rPr>
+        <w:t>still m</w:t>
+      </w:r>
+      <w:r>
+        <w:rPr>
+          <w:lang w:val="en-US"/>
+        </w:rPr>
+        <w:t>e</w:t>
+      </w:r>
+      <w:r>
+        <w:rPr>
+          <w:lang w:val="en-US"/>
+        </w:rPr>
+        <w:t>et</w:t>
+      </w:r>
+      <w:r>
+        <w:rPr>
+          <w:lang w:val="en-US"/>
+        </w:rPr>
+        <w:t>ing</w:t>
+      </w:r>
+      <w:r>
+        <w:rPr>
+          <w:lang w:val="en-US"/>
+        </w:rPr>
+        <w:t xml:space="preserve"> together and working at one place. </w:t>
+      </w:r>
+      <w:bookmarkStart w:id="0" w:name="_GoBack"/>
+      <w:bookmarkEnd w:id="0"/>
+      <w:r>
+        <w:rPr>
+          <w:lang w:val="en-US"/>
+        </w:rPr>
+        <w:t xml:space="preserve"> </w:t>
+      </w:r>
     </w:p>
     <w:sectPr>
       <w:pgSz w:w="11906" w:h="16838"/>
@@ -1988,54 +1866,101 @@
 </w:document>
 </file>
 
-<file path=word/endnotes.xml><?xml version="1.0" encoding="utf-8"?>
-<w:endnotes xmlns:wpc="http://schemas.microsoft.com/office/word/2010/wordprocessingCanvas" xmlns:cx="http://schemas.microsoft.com/office/drawing/2014/chartex" xmlns:cx1="http://schemas.microsoft.com/office/drawing/2015/9/8/chartex" xmlns:cx2="http://schemas.microsoft.com/office/drawing/2015/10/21/chartex" xmlns:cx3="http://schemas.microsoft.com/office/drawing/2016/5/9/chartex" xmlns:cx4="http://schemas.microsoft.com/office/drawing/2016/5/10/chartex" xmlns:cx5="http://schemas.microsoft.com/office/drawing/2016/5/11/chartex" xmlns:cx6="http://schemas.microsoft.com/office/drawing/2016/5/12/chartex" xmlns:cx7="http://schemas.microsoft.com/office/drawing/2016/5/13/chartex" xmlns:cx8="http://schemas.microsoft.com/office/drawing/2016/5/14/chartex" xmlns:mc="http://schemas.openxmlformats.org/markup-compatibility/2006" xmlns:aink="http://schemas.microsoft.com/office/drawing/2016/ink" xmlns:am3d="http://schemas.microsoft.com/office/drawing/2017/model3d" xmlns:o="urn:schemas-microsoft-com:office:office" xmlns:r="http://schemas.openxmlformats.org/officeDocument/2006/relationships" xmlns:m="http://schemas.openxmlformats.org/officeDocument/2006/math" xmlns:v="urn:schemas-microsoft-com:vml" xmlns:wp14="http://schemas.microsoft.com/office/word/2010/wordprocessingDrawing" xmlns:wp="http://schemas.openxmlformats.org/drawingml/2006/wordprocessingDrawing" xmlns:w10="urn:schemas-microsoft-com:office:word" xmlns:w="http://schemas.openxmlformats.org/wordprocessingml/2006/main" xmlns:w14="http://schemas.microsoft.com/office/word/2010/wordml" xmlns:w15="http://schemas.microsoft.com/office/word/2012/wordml" xmlns:w16cid="http://schemas.microsoft.com/office/word/2016/wordml/cid" xmlns:w16se="http://schemas.microsoft.com/office/word/2015/wordml/symex" xmlns:wpg="http://schemas.microsoft.com/office/word/2010/wordprocessingGroup" xmlns:wpi="http://schemas.microsoft.com/office/word/2010/wordprocessingInk" xmlns:wne="http://schemas.microsoft.com/office/word/2006/wordml" xmlns:wps="http://schemas.microsoft.com/office/word/2010/wordprocessingShape" mc:Ignorable="w14 w15 w16se w16cid wp14">
-  <w:endnote w:type="separator" w:id="-1">
-    <w:p>
+<file path=word/numbering.xml><?xml version="1.0" encoding="utf-8"?>
+<w:numbering xmlns:wpc="http://schemas.microsoft.com/office/word/2010/wordprocessingCanvas" xmlns:cx="http://schemas.microsoft.com/office/drawing/2014/chartex" xmlns:cx1="http://schemas.microsoft.com/office/drawing/2015/9/8/chartex" xmlns:cx2="http://schemas.microsoft.com/office/drawing/2015/10/21/chartex" xmlns:cx3="http://schemas.microsoft.com/office/drawing/2016/5/9/chartex" xmlns:cx4="http://schemas.microsoft.com/office/drawing/2016/5/10/chartex" xmlns:cx5="http://schemas.microsoft.com/office/drawing/2016/5/11/chartex" xmlns:cx6="http://schemas.microsoft.com/office/drawing/2016/5/12/chartex" xmlns:cx7="http://schemas.microsoft.com/office/drawing/2016/5/13/chartex" xmlns:cx8="http://schemas.microsoft.com/office/drawing/2016/5/14/chartex" xmlns:mc="http://schemas.openxmlformats.org/markup-compatibility/2006" xmlns:aink="http://schemas.microsoft.com/office/drawing/2016/ink" xmlns:am3d="http://schemas.microsoft.com/office/drawing/2017/model3d" xmlns:o="urn:schemas-microsoft-com:office:office" xmlns:r="http://schemas.openxmlformats.org/officeDocument/2006/relationships" xmlns:m="http://schemas.openxmlformats.org/officeDocument/2006/math" xmlns:v="urn:schemas-microsoft-com:vml" xmlns:wp14="http://schemas.microsoft.com/office/word/2010/wordprocessingDrawing" xmlns:wp="http://schemas.openxmlformats.org/drawingml/2006/wordprocessingDrawing" xmlns:w10="urn:schemas-microsoft-com:office:word" xmlns:w="http://schemas.openxmlformats.org/wordprocessingml/2006/main" xmlns:w14="http://schemas.microsoft.com/office/word/2010/wordml" xmlns:w15="http://schemas.microsoft.com/office/word/2012/wordml" xmlns:w16cid="http://schemas.microsoft.com/office/word/2016/wordml/cid" xmlns:w16se="http://schemas.microsoft.com/office/word/2015/wordml/symex" xmlns:wpg="http://schemas.microsoft.com/office/word/2010/wordprocessingGroup" xmlns:wpi="http://schemas.microsoft.com/office/word/2010/wordprocessingInk" xmlns:wne="http://schemas.microsoft.com/office/word/2006/wordml" xmlns:wps="http://schemas.microsoft.com/office/word/2010/wordprocessingShape" mc:Ignorable="w14 w15 w16se w16cid wp14">
+  <w:abstractNum w:abstractNumId="0" w15:restartNumberingAfterBreak="0">
+    <w:nsid w:val="5A8E3F53"/>
+    <w:multiLevelType w:val="hybridMultilevel"/>
+    <w:tmpl w:val="4D44A02C"/>
+    <w:lvl w:ilvl="0" w:tplc="04150011">
+      <w:start w:val="1"/>
+      <w:numFmt w:val="decimal"/>
+      <w:lvlText w:val="%1)"/>
+      <w:lvlJc w:val="left"/>
       <w:pPr>
-        <w:spacing w:after="0" w:line="240" w:lineRule="auto"/>
+        <w:ind w:left="720" w:hanging="360"/>
       </w:pPr>
-      <w:r>
-        <w:separator/>
-      </w:r>
-    </w:p>
-  </w:endnote>
-  <w:endnote w:type="continuationSeparator" w:id="0">
-    <w:p>
+      <w:rPr>
+        <w:rFonts w:hint="default"/>
+      </w:rPr>
+    </w:lvl>
+    <w:lvl w:ilvl="1" w:tplc="04150019">
+      <w:start w:val="1"/>
+      <w:numFmt w:val="lowerLetter"/>
+      <w:lvlText w:val="%2."/>
+      <w:lvlJc w:val="left"/>
       <w:pPr>
-        <w:spacing w:after="0" w:line="240" w:lineRule="auto"/>
+        <w:ind w:left="1440" w:hanging="360"/>
       </w:pPr>
-      <w:r>
-        <w:continuationSeparator/>
-      </w:r>
-    </w:p>
-  </w:endnote>
-</w:endnotes>
-</file>
-
-<file path=word/footnotes.xml><?xml version="1.0" encoding="utf-8"?>
-<w:footnotes xmlns:wpc="http://schemas.microsoft.com/office/word/2010/wordprocessingCanvas" xmlns:cx="http://schemas.microsoft.com/office/drawing/2014/chartex" xmlns:cx1="http://schemas.microsoft.com/office/drawing/2015/9/8/chartex" xmlns:cx2="http://schemas.microsoft.com/office/drawing/2015/10/21/chartex" xmlns:cx3="http://schemas.microsoft.com/office/drawing/2016/5/9/chartex" xmlns:cx4="http://schemas.microsoft.com/office/drawing/2016/5/10/chartex" xmlns:cx5="http://schemas.microsoft.com/office/drawing/2016/5/11/chartex" xmlns:cx6="http://schemas.microsoft.com/office/drawing/2016/5/12/chartex" xmlns:cx7="http://schemas.microsoft.com/office/drawing/2016/5/13/chartex" xmlns:cx8="http://schemas.microsoft.com/office/drawing/2016/5/14/chartex" xmlns:mc="http://schemas.openxmlformats.org/markup-compatibility/2006" xmlns:aink="http://schemas.microsoft.com/office/drawing/2016/ink" xmlns:am3d="http://schemas.microsoft.com/office/drawing/2017/model3d" xmlns:o="urn:schemas-microsoft-com:office:office" xmlns:r="http://schemas.openxmlformats.org/officeDocument/2006/relationships" xmlns:m="http://schemas.openxmlformats.org/officeDocument/2006/math" xmlns:v="urn:schemas-microsoft-com:vml" xmlns:wp14="http://schemas.microsoft.com/office/word/2010/wordprocessingDrawing" xmlns:wp="http://schemas.openxmlformats.org/drawingml/2006/wordprocessingDrawing" xmlns:w10="urn:schemas-microsoft-com:office:word" xmlns:w="http://schemas.openxmlformats.org/wordprocessingml/2006/main" xmlns:w14="http://schemas.microsoft.com/office/word/2010/wordml" xmlns:w15="http://schemas.microsoft.com/office/word/2012/wordml" xmlns:w16cid="http://schemas.microsoft.com/office/word/2016/wordml/cid" xmlns:w16se="http://schemas.microsoft.com/office/word/2015/wordml/symex" xmlns:wpg="http://schemas.microsoft.com/office/word/2010/wordprocessingGroup" xmlns:wpi="http://schemas.microsoft.com/office/word/2010/wordprocessingInk" xmlns:wne="http://schemas.microsoft.com/office/word/2006/wordml" xmlns:wps="http://schemas.microsoft.com/office/word/2010/wordprocessingShape" mc:Ignorable="w14 w15 w16se w16cid wp14">
-  <w:footnote w:type="separator" w:id="-1">
-    <w:p>
+    </w:lvl>
+    <w:lvl w:ilvl="2" w:tplc="0415001B" w:tentative="1">
+      <w:start w:val="1"/>
+      <w:numFmt w:val="lowerRoman"/>
+      <w:lvlText w:val="%3."/>
+      <w:lvlJc w:val="right"/>
       <w:pPr>
-        <w:spacing w:after="0" w:line="240" w:lineRule="auto"/>
+        <w:ind w:left="2160" w:hanging="180"/>
       </w:pPr>
-      <w:r>
-        <w:separator/>
-      </w:r>
-    </w:p>
-  </w:footnote>
-  <w:footnote w:type="continuationSeparator" w:id="0">
-    <w:p>
+    </w:lvl>
+    <w:lvl w:ilvl="3" w:tplc="0415000F" w:tentative="1">
+      <w:start w:val="1"/>
+      <w:numFmt w:val="decimal"/>
+      <w:lvlText w:val="%4."/>
+      <w:lvlJc w:val="left"/>
       <w:pPr>
-        <w:spacing w:after="0" w:line="240" w:lineRule="auto"/>
+        <w:ind w:left="2880" w:hanging="360"/>
       </w:pPr>
-      <w:r>
-        <w:continuationSeparator/>
-      </w:r>
-    </w:p>
-  </w:footnote>
-</w:footnotes>
+    </w:lvl>
+    <w:lvl w:ilvl="4" w:tplc="04150019" w:tentative="1">
+      <w:start w:val="1"/>
+      <w:numFmt w:val="lowerLetter"/>
+      <w:lvlText w:val="%5."/>
+      <w:lvlJc w:val="left"/>
+      <w:pPr>
+        <w:ind w:left="3600" w:hanging="360"/>
+      </w:pPr>
+    </w:lvl>
+    <w:lvl w:ilvl="5" w:tplc="0415001B" w:tentative="1">
+      <w:start w:val="1"/>
+      <w:numFmt w:val="lowerRoman"/>
+      <w:lvlText w:val="%6."/>
+      <w:lvlJc w:val="right"/>
+      <w:pPr>
+        <w:ind w:left="4320" w:hanging="180"/>
+      </w:pPr>
+    </w:lvl>
+    <w:lvl w:ilvl="6" w:tplc="0415000F" w:tentative="1">
+      <w:start w:val="1"/>
+      <w:numFmt w:val="decimal"/>
+      <w:lvlText w:val="%7."/>
+      <w:lvlJc w:val="left"/>
+      <w:pPr>
+        <w:ind w:left="5040" w:hanging="360"/>
+      </w:pPr>
+    </w:lvl>
+    <w:lvl w:ilvl="7" w:tplc="04150019" w:tentative="1">
+      <w:start w:val="1"/>
+      <w:numFmt w:val="lowerLetter"/>
+      <w:lvlText w:val="%8."/>
+      <w:lvlJc w:val="left"/>
+      <w:pPr>
+        <w:ind w:left="5760" w:hanging="360"/>
+      </w:pPr>
+    </w:lvl>
+    <w:lvl w:ilvl="8" w:tplc="0415001B" w:tentative="1">
+      <w:start w:val="1"/>
+      <w:numFmt w:val="lowerRoman"/>
+      <w:lvlText w:val="%9."/>
+      <w:lvlJc w:val="right"/>
+      <w:pPr>
+        <w:ind w:left="6480" w:hanging="180"/>
+      </w:pPr>
+    </w:lvl>
+  </w:abstractNum>
+  <w:num w:numId="1">
+    <w:abstractNumId w:val="0"/>
+  </w:num>
+</w:numbering>
 </file>
 
 <file path=word/styles.xml><?xml version="1.0" encoding="utf-8"?>
@@ -2043,7 +1968,7 @@
   <w:docDefaults>
     <w:rPrDefault>
       <w:rPr>
-        <w:rFonts w:asciiTheme="minorHAnsi" w:eastAsiaTheme="minorHAnsi" w:hAnsiTheme="minorHAnsi" w:cstheme="minorBidi"/>
+        <w:rFonts w:ascii="Calibri" w:eastAsia="Calibri" w:hAnsi="Calibri" w:cs="SimSun"/>
         <w:sz w:val="22"/>
         <w:szCs w:val="22"/>
         <w:lang w:val="pl-PL" w:eastAsia="en-US" w:bidi="ar-SA"/>
@@ -2468,9 +2393,6 @@
     <w:basedOn w:val="Normalny"/>
     <w:link w:val="TekstprzypisukocowegoZnak"/>
     <w:uiPriority w:val="99"/>
-    <w:semiHidden/>
-    <w:unhideWhenUsed/>
-    <w:rsid w:val="00E87BC2"/>
     <w:pPr>
       <w:spacing w:after="0" w:line="240" w:lineRule="auto"/>
     </w:pPr>
@@ -2484,8 +2406,6 @@
     <w:basedOn w:val="Domylnaczcionkaakapitu"/>
     <w:link w:val="Tekstprzypisukocowego"/>
     <w:uiPriority w:val="99"/>
-    <w:semiHidden/>
-    <w:rsid w:val="00E87BC2"/>
     <w:rPr>
       <w:sz w:val="20"/>
       <w:szCs w:val="20"/>
@@ -2495,9 +2415,6 @@
     <w:name w:val="endnote reference"/>
     <w:basedOn w:val="Domylnaczcionkaakapitu"/>
     <w:uiPriority w:val="99"/>
-    <w:semiHidden/>
-    <w:unhideWhenUsed/>
-    <w:rsid w:val="00E87BC2"/>
     <w:rPr>
       <w:vertAlign w:val="superscript"/>
     </w:rPr>
@@ -2506,9 +2423,6 @@
     <w:name w:val="annotation reference"/>
     <w:basedOn w:val="Domylnaczcionkaakapitu"/>
     <w:uiPriority w:val="99"/>
-    <w:semiHidden/>
-    <w:unhideWhenUsed/>
-    <w:rsid w:val="00E87BC2"/>
     <w:rPr>
       <w:sz w:val="16"/>
       <w:szCs w:val="16"/>
@@ -2519,8 +2433,6 @@
     <w:basedOn w:val="Normalny"/>
     <w:link w:val="TekstkomentarzaZnak"/>
     <w:uiPriority w:val="99"/>
-    <w:unhideWhenUsed/>
-    <w:rsid w:val="00E87BC2"/>
     <w:pPr>
       <w:spacing w:line="240" w:lineRule="auto"/>
     </w:pPr>
@@ -2534,7 +2446,6 @@
     <w:basedOn w:val="Domylnaczcionkaakapitu"/>
     <w:link w:val="Tekstkomentarza"/>
     <w:uiPriority w:val="99"/>
-    <w:rsid w:val="00E87BC2"/>
     <w:rPr>
       <w:sz w:val="20"/>
       <w:szCs w:val="20"/>
@@ -2546,9 +2457,6 @@
     <w:next w:val="Tekstkomentarza"/>
     <w:link w:val="TematkomentarzaZnak"/>
     <w:uiPriority w:val="99"/>
-    <w:semiHidden/>
-    <w:unhideWhenUsed/>
-    <w:rsid w:val="00E87BC2"/>
     <w:rPr>
       <w:b/>
       <w:bCs/>
@@ -2559,8 +2467,6 @@
     <w:basedOn w:val="TekstkomentarzaZnak"/>
     <w:link w:val="Tematkomentarza"/>
     <w:uiPriority w:val="99"/>
-    <w:semiHidden/>
-    <w:rsid w:val="00E87BC2"/>
     <w:rPr>
       <w:b/>
       <w:bCs/>
@@ -2573,9 +2479,6 @@
     <w:basedOn w:val="Normalny"/>
     <w:link w:val="TekstdymkaZnak"/>
     <w:uiPriority w:val="99"/>
-    <w:semiHidden/>
-    <w:unhideWhenUsed/>
-    <w:rsid w:val="00E87BC2"/>
     <w:pPr>
       <w:spacing w:after="0" w:line="240" w:lineRule="auto"/>
     </w:pPr>
@@ -2590,8 +2493,6 @@
     <w:basedOn w:val="Domylnaczcionkaakapitu"/>
     <w:link w:val="Tekstdymka"/>
     <w:uiPriority w:val="99"/>
-    <w:semiHidden/>
-    <w:rsid w:val="00E87BC2"/>
     <w:rPr>
       <w:rFonts w:ascii="Tahoma" w:hAnsi="Tahoma" w:cs="Tahoma"/>
       <w:sz w:val="16"/>
@@ -2603,16 +2504,14 @@
     <w:basedOn w:val="Normalny"/>
     <w:next w:val="Normalny"/>
     <w:uiPriority w:val="35"/>
-    <w:unhideWhenUsed/>
     <w:qFormat/>
-    <w:rsid w:val="00BB72FD"/>
     <w:pPr>
       <w:spacing w:after="200" w:line="240" w:lineRule="auto"/>
     </w:pPr>
     <w:rPr>
       <w:i/>
       <w:iCs/>
-      <w:color w:val="44546A" w:themeColor="text2"/>
+      <w:color w:val="44546A"/>
       <w:sz w:val="18"/>
       <w:szCs w:val="18"/>
     </w:rPr>
@@ -2621,8 +2520,6 @@
     <w:name w:val="Table Grid"/>
     <w:basedOn w:val="Standardowy"/>
     <w:uiPriority w:val="39"/>
-    <w:unhideWhenUsed/>
-    <w:rsid w:val="00587F13"/>
     <w:pPr>
       <w:spacing w:after="0" w:line="240" w:lineRule="auto"/>
     </w:pPr>
@@ -2641,30 +2538,24 @@
     <w:name w:val="Hyperlink"/>
     <w:basedOn w:val="Domylnaczcionkaakapitu"/>
     <w:uiPriority w:val="99"/>
-    <w:unhideWhenUsed/>
-    <w:rsid w:val="00945065"/>
     <w:rPr>
-      <w:color w:val="0563C1" w:themeColor="hyperlink"/>
+      <w:color w:val="0563C1"/>
       <w:u w:val="single"/>
     </w:rPr>
   </w:style>
-  <w:style w:type="character" w:styleId="Nierozpoznanawzmianka">
-    <w:name w:val="Unresolved Mention"/>
+  <w:style w:type="character" w:customStyle="1" w:styleId="Nierozpoznanawzmianka1">
+    <w:name w:val="Nierozpoznana wzmianka1"/>
     <w:basedOn w:val="Domylnaczcionkaakapitu"/>
     <w:uiPriority w:val="99"/>
-    <w:semiHidden/>
-    <w:unhideWhenUsed/>
-    <w:rsid w:val="00945065"/>
     <w:rPr>
       <w:color w:val="808080"/>
       <w:shd w:val="clear" w:color="auto" w:fill="E6E6E6"/>
     </w:rPr>
   </w:style>
-  <w:style w:type="table" w:styleId="Tabelasiatki5ciemnaakcent1">
-    <w:name w:val="Grid Table 5 Dark Accent 1"/>
+  <w:style w:type="table" w:customStyle="1" w:styleId="Tabelasiatki5ciemnaakcent11">
+    <w:name w:val="Tabela siatki 5 — ciemna — akcent 11"/>
     <w:basedOn w:val="Standardowy"/>
     <w:uiPriority w:val="50"/>
-    <w:rsid w:val="006D63D3"/>
     <w:pPr>
       <w:spacing w:after="0" w:line="240" w:lineRule="auto"/>
     </w:pPr>
@@ -2672,107 +2563,119 @@
       <w:tblStyleRowBandSize w:val="1"/>
       <w:tblStyleColBandSize w:val="1"/>
       <w:tblBorders>
-        <w:top w:val="single" w:sz="4" w:space="0" w:color="FFFFFF" w:themeColor="background1"/>
-        <w:left w:val="single" w:sz="4" w:space="0" w:color="FFFFFF" w:themeColor="background1"/>
-        <w:bottom w:val="single" w:sz="4" w:space="0" w:color="FFFFFF" w:themeColor="background1"/>
-        <w:right w:val="single" w:sz="4" w:space="0" w:color="FFFFFF" w:themeColor="background1"/>
-        <w:insideH w:val="single" w:sz="4" w:space="0" w:color="FFFFFF" w:themeColor="background1"/>
-        <w:insideV w:val="single" w:sz="4" w:space="0" w:color="FFFFFF" w:themeColor="background1"/>
+        <w:top w:val="single" w:sz="4" w:space="0" w:color="FFFFFF"/>
+        <w:left w:val="single" w:sz="4" w:space="0" w:color="FFFFFF"/>
+        <w:bottom w:val="single" w:sz="4" w:space="0" w:color="FFFFFF"/>
+        <w:right w:val="single" w:sz="4" w:space="0" w:color="FFFFFF"/>
+        <w:insideH w:val="single" w:sz="4" w:space="0" w:color="FFFFFF"/>
+        <w:insideV w:val="single" w:sz="4" w:space="0" w:color="FFFFFF"/>
       </w:tblBorders>
+      <w:shd w:val="clear" w:color="auto" w:fill="D9E2F3"/>
     </w:tblPr>
     <w:tcPr>
-      <w:shd w:val="clear" w:color="auto" w:fill="D9E2F3" w:themeFill="accent1" w:themeFillTint="33"/>
+      <w:shd w:val="clear" w:color="auto" w:fill="D9E2F3"/>
     </w:tcPr>
     <w:tblStylePr w:type="firstRow">
       <w:rPr>
         <w:b/>
         <w:bCs/>
-        <w:color w:val="FFFFFF" w:themeColor="background1"/>
+        <w:color w:val="FFFFFF"/>
       </w:rPr>
       <w:tblPr/>
       <w:tcPr>
         <w:tcBorders>
-          <w:top w:val="single" w:sz="4" w:space="0" w:color="FFFFFF" w:themeColor="background1"/>
-          <w:left w:val="single" w:sz="4" w:space="0" w:color="FFFFFF" w:themeColor="background1"/>
-          <w:right w:val="single" w:sz="4" w:space="0" w:color="FFFFFF" w:themeColor="background1"/>
+          <w:top w:val="single" w:sz="4" w:space="0" w:color="FFFFFF"/>
+          <w:left w:val="single" w:sz="4" w:space="0" w:color="FFFFFF"/>
+          <w:right w:val="single" w:sz="4" w:space="0" w:color="FFFFFF"/>
           <w:insideH w:val="nil"/>
           <w:insideV w:val="nil"/>
         </w:tcBorders>
-        <w:shd w:val="clear" w:color="auto" w:fill="4472C4" w:themeFill="accent1"/>
+        <w:shd w:val="clear" w:color="auto" w:fill="4472C4"/>
       </w:tcPr>
     </w:tblStylePr>
     <w:tblStylePr w:type="lastRow">
       <w:rPr>
         <w:b/>
         <w:bCs/>
-        <w:color w:val="FFFFFF" w:themeColor="background1"/>
+        <w:color w:val="FFFFFF"/>
       </w:rPr>
       <w:tblPr/>
       <w:tcPr>
         <w:tcBorders>
-          <w:left w:val="single" w:sz="4" w:space="0" w:color="FFFFFF" w:themeColor="background1"/>
-          <w:bottom w:val="single" w:sz="4" w:space="0" w:color="FFFFFF" w:themeColor="background1"/>
-          <w:right w:val="single" w:sz="4" w:space="0" w:color="FFFFFF" w:themeColor="background1"/>
+          <w:left w:val="single" w:sz="4" w:space="0" w:color="FFFFFF"/>
+          <w:bottom w:val="single" w:sz="4" w:space="0" w:color="FFFFFF"/>
+          <w:right w:val="single" w:sz="4" w:space="0" w:color="FFFFFF"/>
           <w:insideH w:val="nil"/>
           <w:insideV w:val="nil"/>
         </w:tcBorders>
-        <w:shd w:val="clear" w:color="auto" w:fill="4472C4" w:themeFill="accent1"/>
+        <w:shd w:val="clear" w:color="auto" w:fill="4472C4"/>
       </w:tcPr>
     </w:tblStylePr>
     <w:tblStylePr w:type="firstCol">
       <w:rPr>
         <w:b/>
         <w:bCs/>
-        <w:color w:val="FFFFFF" w:themeColor="background1"/>
+        <w:color w:val="FFFFFF"/>
       </w:rPr>
       <w:tblPr/>
       <w:tcPr>
         <w:tcBorders>
-          <w:top w:val="single" w:sz="4" w:space="0" w:color="FFFFFF" w:themeColor="background1"/>
-          <w:left w:val="single" w:sz="4" w:space="0" w:color="FFFFFF" w:themeColor="background1"/>
-          <w:bottom w:val="single" w:sz="4" w:space="0" w:color="FFFFFF" w:themeColor="background1"/>
+          <w:top w:val="single" w:sz="4" w:space="0" w:color="FFFFFF"/>
+          <w:left w:val="single" w:sz="4" w:space="0" w:color="FFFFFF"/>
+          <w:bottom w:val="single" w:sz="4" w:space="0" w:color="FFFFFF"/>
           <w:insideV w:val="nil"/>
         </w:tcBorders>
-        <w:shd w:val="clear" w:color="auto" w:fill="4472C4" w:themeFill="accent1"/>
+        <w:shd w:val="clear" w:color="auto" w:fill="4472C4"/>
       </w:tcPr>
     </w:tblStylePr>
     <w:tblStylePr w:type="lastCol">
       <w:rPr>
         <w:b/>
         <w:bCs/>
-        <w:color w:val="FFFFFF" w:themeColor="background1"/>
+        <w:color w:val="FFFFFF"/>
       </w:rPr>
       <w:tblPr/>
       <w:tcPr>
         <w:tcBorders>
-          <w:top w:val="single" w:sz="4" w:space="0" w:color="FFFFFF" w:themeColor="background1"/>
-          <w:bottom w:val="single" w:sz="4" w:space="0" w:color="FFFFFF" w:themeColor="background1"/>
-          <w:right w:val="single" w:sz="4" w:space="0" w:color="FFFFFF" w:themeColor="background1"/>
+          <w:top w:val="single" w:sz="4" w:space="0" w:color="FFFFFF"/>
+          <w:bottom w:val="single" w:sz="4" w:space="0" w:color="FFFFFF"/>
+          <w:right w:val="single" w:sz="4" w:space="0" w:color="FFFFFF"/>
           <w:insideV w:val="nil"/>
         </w:tcBorders>
-        <w:shd w:val="clear" w:color="auto" w:fill="4472C4" w:themeFill="accent1"/>
+        <w:shd w:val="clear" w:color="auto" w:fill="4472C4"/>
       </w:tcPr>
     </w:tblStylePr>
     <w:tblStylePr w:type="band1Vert">
       <w:tblPr/>
       <w:tcPr>
-        <w:shd w:val="clear" w:color="auto" w:fill="B4C6E7" w:themeFill="accent1" w:themeFillTint="66"/>
+        <w:shd w:val="clear" w:color="auto" w:fill="B4C6E7"/>
       </w:tcPr>
     </w:tblStylePr>
     <w:tblStylePr w:type="band1Horz">
       <w:tblPr/>
       <w:tcPr>
-        <w:shd w:val="clear" w:color="auto" w:fill="B4C6E7" w:themeFill="accent1" w:themeFillTint="66"/>
+        <w:shd w:val="clear" w:color="auto" w:fill="B4C6E7"/>
       </w:tcPr>
     </w:tblStylePr>
+  </w:style>
+  <w:style w:type="paragraph" w:styleId="Akapitzlist">
+    <w:name w:val="List Paragraph"/>
+    <w:basedOn w:val="Normalny"/>
+    <w:uiPriority w:val="34"/>
+    <w:qFormat/>
+    <w:rsid w:val="005C003E"/>
+    <w:pPr>
+      <w:ind w:left="720"/>
+      <w:contextualSpacing/>
+    </w:pPr>
   </w:style>
 </w:styles>
 </file>
 
 <file path=word/theme/theme1.xml><?xml version="1.0" encoding="utf-8"?>
-<a:theme xmlns:a="http://schemas.openxmlformats.org/drawingml/2006/main" name="Motyw pakietu Office">
+<a:theme xmlns:a="http://schemas.openxmlformats.org/drawingml/2006/main" name="Office Theme">
   <a:themeElements>
-    <a:clrScheme name="Pakiet Office">
+    <a:clrScheme name="Office">
       <a:dk1>
         <a:sysClr val="windowText" lastClr="000000"/>
       </a:dk1>
@@ -2780,44 +2683,44 @@
         <a:sysClr val="window" lastClr="FFFFFF"/>
       </a:lt1>
       <a:dk2>
-        <a:srgbClr val="44546A"/>
+        <a:srgbClr val="1F497D"/>
       </a:dk2>
       <a:lt2>
-        <a:srgbClr val="E7E6E6"/>
+        <a:srgbClr val="EEECE1"/>
       </a:lt2>
       <a:accent1>
-        <a:srgbClr val="4472C4"/>
+        <a:srgbClr val="4F81BD"/>
       </a:accent1>
       <a:accent2>
-        <a:srgbClr val="ED7D31"/>
+        <a:srgbClr val="C0504D"/>
       </a:accent2>
       <a:accent3>
-        <a:srgbClr val="A5A5A5"/>
+        <a:srgbClr val="9BBB59"/>
       </a:accent3>
       <a:accent4>
-        <a:srgbClr val="FFC000"/>
+        <a:srgbClr val="8064A2"/>
       </a:accent4>
       <a:accent5>
-        <a:srgbClr val="5B9BD5"/>
+        <a:srgbClr val="4BACC6"/>
       </a:accent5>
       <a:accent6>
-        <a:srgbClr val="70AD47"/>
+        <a:srgbClr val="F79646"/>
       </a:accent6>
       <a:hlink>
-        <a:srgbClr val="0563C1"/>
+        <a:srgbClr val="0000FF"/>
       </a:hlink>
       <a:folHlink>
-        <a:srgbClr val="954F72"/>
+        <a:srgbClr val="800080"/>
       </a:folHlink>
     </a:clrScheme>
-    <a:fontScheme name="Pakiet Office">
+    <a:fontScheme name="Office">
       <a:majorFont>
-        <a:latin typeface="Calibri Light" panose="020F0302020204030204"/>
+        <a:latin typeface="Cambria"/>
         <a:ea typeface=""/>
         <a:cs typeface=""/>
-        <a:font script="Jpan" typeface="游ゴシック Light"/>
+        <a:font script="Jpan" typeface="ＭＳ ゴシック"/>
         <a:font script="Hang" typeface="맑은 고딕"/>
-        <a:font script="Hans" typeface="等线 Light"/>
+        <a:font script="Hans" typeface="宋体"/>
         <a:font script="Hant" typeface="新細明體"/>
         <a:font script="Arab" typeface="Times New Roman"/>
         <a:font script="Hebr" typeface="Times New Roman"/>
@@ -2845,31 +2748,14 @@
         <a:font script="Viet" typeface="Times New Roman"/>
         <a:font script="Uigh" typeface="Microsoft Uighur"/>
         <a:font script="Geor" typeface="Sylfaen"/>
-        <a:font script="Armn" typeface="Arial"/>
-        <a:font script="Bugi" typeface="Leelawadee UI"/>
-        <a:font script="Bopo" typeface="Microsoft JhengHei"/>
-        <a:font script="Java" typeface="Javanese Text"/>
-        <a:font script="Lisu" typeface="Segoe UI"/>
-        <a:font script="Mymr" typeface="Myanmar Text"/>
-        <a:font script="Nkoo" typeface="Ebrima"/>
-        <a:font script="Olck" typeface="Nirmala UI"/>
-        <a:font script="Osma" typeface="Ebrima"/>
-        <a:font script="Phag" typeface="Phagspa"/>
-        <a:font script="Syrn" typeface="Estrangelo Edessa"/>
-        <a:font script="Syrj" typeface="Estrangelo Edessa"/>
-        <a:font script="Syre" typeface="Estrangelo Edessa"/>
-        <a:font script="Sora" typeface="Nirmala UI"/>
-        <a:font script="Tale" typeface="Microsoft Tai Le"/>
-        <a:font script="Talu" typeface="Microsoft New Tai Lue"/>
-        <a:font script="Tfng" typeface="Ebrima"/>
       </a:majorFont>
       <a:minorFont>
-        <a:latin typeface="Calibri" panose="020F0502020204030204"/>
+        <a:latin typeface="Calibri"/>
         <a:ea typeface=""/>
         <a:cs typeface=""/>
-        <a:font script="Jpan" typeface="游明朝"/>
+        <a:font script="Jpan" typeface="ＭＳ 明朝"/>
         <a:font script="Hang" typeface="맑은 고딕"/>
-        <a:font script="Hans" typeface="等线"/>
+        <a:font script="Hans" typeface="宋体"/>
         <a:font script="Hant" typeface="新細明體"/>
         <a:font script="Arab" typeface="Arial"/>
         <a:font script="Hebr" typeface="Arial"/>
@@ -2897,26 +2783,9 @@
         <a:font script="Viet" typeface="Arial"/>
         <a:font script="Uigh" typeface="Microsoft Uighur"/>
         <a:font script="Geor" typeface="Sylfaen"/>
-        <a:font script="Armn" typeface="Arial"/>
-        <a:font script="Bugi" typeface="Leelawadee UI"/>
-        <a:font script="Bopo" typeface="Microsoft JhengHei"/>
-        <a:font script="Java" typeface="Javanese Text"/>
-        <a:font script="Lisu" typeface="Segoe UI"/>
-        <a:font script="Mymr" typeface="Myanmar Text"/>
-        <a:font script="Nkoo" typeface="Ebrima"/>
-        <a:font script="Olck" typeface="Nirmala UI"/>
-        <a:font script="Osma" typeface="Ebrima"/>
-        <a:font script="Phag" typeface="Phagspa"/>
-        <a:font script="Syrn" typeface="Estrangelo Edessa"/>
-        <a:font script="Syrj" typeface="Estrangelo Edessa"/>
-        <a:font script="Syre" typeface="Estrangelo Edessa"/>
-        <a:font script="Sora" typeface="Nirmala UI"/>
-        <a:font script="Tale" typeface="Microsoft Tai Le"/>
-        <a:font script="Talu" typeface="Microsoft New Tai Lue"/>
-        <a:font script="Tfng" typeface="Ebrima"/>
       </a:minorFont>
     </a:fontScheme>
-    <a:fmtScheme name="Pakiet Office">
+    <a:fmtScheme name="Office">
       <a:fillStyleLst>
         <a:solidFill>
           <a:schemeClr val="phClr"/>
@@ -2925,142 +2794,166 @@
           <a:gsLst>
             <a:gs pos="0">
               <a:schemeClr val="phClr">
-                <a:lumMod val="110000"/>
-                <a:satMod val="105000"/>
-                <a:tint val="67000"/>
+                <a:tint val="50000"/>
+                <a:satMod val="300000"/>
               </a:schemeClr>
             </a:gs>
-            <a:gs pos="50000">
+            <a:gs pos="35000">
               <a:schemeClr val="phClr">
-                <a:lumMod val="105000"/>
-                <a:satMod val="103000"/>
-                <a:tint val="73000"/>
+                <a:tint val="37000"/>
+                <a:satMod val="300000"/>
               </a:schemeClr>
             </a:gs>
             <a:gs pos="100000">
               <a:schemeClr val="phClr">
-                <a:lumMod val="105000"/>
-                <a:satMod val="109000"/>
-                <a:tint val="81000"/>
+                <a:tint val="15000"/>
+                <a:satMod val="350000"/>
               </a:schemeClr>
             </a:gs>
           </a:gsLst>
-          <a:lin ang="5400000" scaled="0"/>
+          <a:lin ang="16200000" scaled="1"/>
         </a:gradFill>
         <a:gradFill rotWithShape="1">
           <a:gsLst>
             <a:gs pos="0">
               <a:schemeClr val="phClr">
-                <a:satMod val="103000"/>
-                <a:lumMod val="102000"/>
-                <a:tint val="94000"/>
+                <a:shade val="51000"/>
+                <a:satMod val="130000"/>
               </a:schemeClr>
             </a:gs>
-            <a:gs pos="50000">
+            <a:gs pos="80000">
               <a:schemeClr val="phClr">
-                <a:satMod val="110000"/>
-                <a:lumMod val="100000"/>
-                <a:shade val="100000"/>
+                <a:shade val="93000"/>
+                <a:satMod val="130000"/>
               </a:schemeClr>
             </a:gs>
             <a:gs pos="100000">
               <a:schemeClr val="phClr">
-                <a:lumMod val="99000"/>
-                <a:satMod val="120000"/>
-                <a:shade val="78000"/>
+                <a:shade val="94000"/>
+                <a:satMod val="135000"/>
               </a:schemeClr>
             </a:gs>
           </a:gsLst>
-          <a:lin ang="5400000" scaled="0"/>
+          <a:lin ang="16200000" scaled="0"/>
         </a:gradFill>
       </a:fillStyleLst>
       <a:lnStyleLst>
-        <a:ln w="6350" cap="flat" cmpd="sng" algn="ctr">
+        <a:ln w="9525" cap="flat" cmpd="sng" algn="ctr">
+          <a:solidFill>
+            <a:schemeClr val="phClr">
+              <a:shade val="95000"/>
+              <a:satMod val="105000"/>
+            </a:schemeClr>
+          </a:solidFill>
+          <a:prstDash val="solid"/>
+        </a:ln>
+        <a:ln w="25400" cap="flat" cmpd="sng" algn="ctr">
           <a:solidFill>
             <a:schemeClr val="phClr"/>
           </a:solidFill>
           <a:prstDash val="solid"/>
-          <a:miter lim="800000"/>
         </a:ln>
-        <a:ln w="12700" cap="flat" cmpd="sng" algn="ctr">
+        <a:ln w="38100" cap="flat" cmpd="sng" algn="ctr">
           <a:solidFill>
             <a:schemeClr val="phClr"/>
           </a:solidFill>
           <a:prstDash val="solid"/>
-          <a:miter lim="800000"/>
-        </a:ln>
-        <a:ln w="19050" cap="flat" cmpd="sng" algn="ctr">
-          <a:solidFill>
-            <a:schemeClr val="phClr"/>
-          </a:solidFill>
-          <a:prstDash val="solid"/>
-          <a:miter lim="800000"/>
         </a:ln>
       </a:lnStyleLst>
       <a:effectStyleLst>
         <a:effectStyle>
-          <a:effectLst/>
-        </a:effectStyle>
-        <a:effectStyle>
-          <a:effectLst/>
+          <a:effectLst>
+            <a:outerShdw blurRad="40000" dist="20000" dir="5400000" rotWithShape="0">
+              <a:srgbClr val="000000">
+                <a:alpha val="38000"/>
+              </a:srgbClr>
+            </a:outerShdw>
+          </a:effectLst>
         </a:effectStyle>
         <a:effectStyle>
           <a:effectLst>
-            <a:outerShdw blurRad="57150" dist="19050" dir="5400000" algn="ctr" rotWithShape="0">
+            <a:outerShdw blurRad="40000" dist="23000" dir="5400000" rotWithShape="0">
               <a:srgbClr val="000000">
-                <a:alpha val="63000"/>
+                <a:alpha val="35000"/>
               </a:srgbClr>
             </a:outerShdw>
           </a:effectLst>
+        </a:effectStyle>
+        <a:effectStyle>
+          <a:effectLst>
+            <a:outerShdw blurRad="40000" dist="23000" dir="5400000" rotWithShape="0">
+              <a:srgbClr val="000000">
+                <a:alpha val="35000"/>
+              </a:srgbClr>
+            </a:outerShdw>
+          </a:effectLst>
+          <a:scene3d>
+            <a:camera prst="orthographicFront">
+              <a:rot lat="0" lon="0" rev="0"/>
+            </a:camera>
+            <a:lightRig rig="threePt" dir="t">
+              <a:rot lat="0" lon="0" rev="1200000"/>
+            </a:lightRig>
+          </a:scene3d>
+          <a:sp3d>
+            <a:bevelT w="63500" h="25400"/>
+          </a:sp3d>
         </a:effectStyle>
       </a:effectStyleLst>
       <a:bgFillStyleLst>
         <a:solidFill>
           <a:schemeClr val="phClr"/>
         </a:solidFill>
-        <a:solidFill>
-          <a:schemeClr val="phClr">
-            <a:tint val="95000"/>
-            <a:satMod val="170000"/>
-          </a:schemeClr>
-        </a:solidFill>
         <a:gradFill rotWithShape="1">
           <a:gsLst>
             <a:gs pos="0">
               <a:schemeClr val="phClr">
-                <a:tint val="93000"/>
-                <a:satMod val="150000"/>
-                <a:shade val="98000"/>
-                <a:lumMod val="102000"/>
+                <a:tint val="40000"/>
+                <a:satMod val="350000"/>
               </a:schemeClr>
             </a:gs>
-            <a:gs pos="50000">
+            <a:gs pos="40000">
               <a:schemeClr val="phClr">
-                <a:tint val="98000"/>
-                <a:satMod val="130000"/>
-                <a:shade val="90000"/>
-                <a:lumMod val="103000"/>
+                <a:tint val="45000"/>
+                <a:shade val="99000"/>
+                <a:satMod val="350000"/>
               </a:schemeClr>
             </a:gs>
             <a:gs pos="100000">
               <a:schemeClr val="phClr">
-                <a:shade val="63000"/>
-                <a:satMod val="120000"/>
+                <a:shade val="20000"/>
+                <a:satMod val="255000"/>
               </a:schemeClr>
             </a:gs>
           </a:gsLst>
-          <a:lin ang="5400000" scaled="0"/>
+          <a:path path="circle">
+            <a:fillToRect l="50000" t="-80000" r="50000" b="180000"/>
+          </a:path>
+        </a:gradFill>
+        <a:gradFill rotWithShape="1">
+          <a:gsLst>
+            <a:gs pos="0">
+              <a:schemeClr val="phClr">
+                <a:tint val="80000"/>
+                <a:satMod val="300000"/>
+              </a:schemeClr>
+            </a:gs>
+            <a:gs pos="100000">
+              <a:schemeClr val="phClr">
+                <a:shade val="30000"/>
+                <a:satMod val="200000"/>
+              </a:schemeClr>
+            </a:gs>
+          </a:gsLst>
+          <a:path path="circle">
+            <a:fillToRect l="50000" t="50000" r="50000" b="50000"/>
+          </a:path>
         </a:gradFill>
       </a:bgFillStyleLst>
     </a:fmtScheme>
   </a:themeElements>
   <a:objectDefaults/>
   <a:extraClrSchemeLst/>
-  <a:extLst>
-    <a:ext uri="{05A4C25C-085E-4340-85A3-A5531E510DB2}">
-      <thm15:themeFamily xmlns:thm15="http://schemas.microsoft.com/office/thememl/2012/main" name="Office Theme" id="{62F939B6-93AF-4DB8-9C6B-D6C7DFDC589F}" vid="{4A3C46E8-61CC-4603-A589-7422A47A8E4A}"/>
-    </a:ext>
-  </a:extLst>
 </a:theme>
 </file>
 
@@ -3069,7 +2962,7 @@
 </file>
 
 <file path=customXml/itemProps1.xml><?xml version="1.0" encoding="utf-8"?>
-<ds:datastoreItem xmlns:ds="http://schemas.openxmlformats.org/officeDocument/2006/customXml" ds:itemID="{8648B834-7ECB-4C53-A2EC-EB49D4315FD5}">
+<ds:datastoreItem xmlns:ds="http://schemas.openxmlformats.org/officeDocument/2006/customXml" ds:itemID="{E0857A8D-6408-4E82-A530-77B577686D10}">
   <ds:schemaRefs>
     <ds:schemaRef ds:uri="http://schemas.openxmlformats.org/officeDocument/2006/bibliography"/>
   </ds:schemaRefs>

</xml_diff>

<commit_message>
Process report Miśka's update
</commit_message>
<xml_diff>
--- a/Vipasana_process_report.docx
+++ b/Vipasana_process_report.docx
@@ -28,13 +28,7 @@
         <w:rPr>
           <w:lang w:val="en-US"/>
         </w:rPr>
-        <w:t xml:space="preserve"> and one Spaniard: Remedios. We started as a four-member True Slav Group and increased in number in the end of November by being </w:t>
-      </w:r>
-      <w:r>
-        <w:rPr>
-          <w:lang w:val="en-US"/>
-        </w:rPr>
-        <w:t xml:space="preserve">joined by </w:t>
+        <w:t xml:space="preserve"> and one Spaniard: Remedios. We started as a four-member True Slav Group and increased in number in the end of November by being joined by </w:t>
       </w:r>
       <w:proofErr w:type="spellStart"/>
       <w:r>
@@ -48,13 +42,7 @@
         <w:rPr>
           <w:lang w:val="en-US"/>
         </w:rPr>
-        <w:t xml:space="preserve"> and becoming an Almost True Slav Group. Even though it may seem as if Poland and Slovakia are very similar due to the fact that they are in a short distance from each other, it turns out that Poland and Spain are closer in the cultural aspec</w:t>
-      </w:r>
-      <w:r>
-        <w:rPr>
-          <w:lang w:val="en-US"/>
-        </w:rPr>
-        <w:t>t. It is shown on the figure below:</w:t>
+        <w:t xml:space="preserve"> and becoming an Almost True Slav Group. Even though it may seem as if Poland and Slovakia are very similar due to the fact that they are in a short distance from each other, it turns out that Poland and Spain are closer in the cultural aspect. It is shown on the figure below:</w:t>
       </w:r>
     </w:p>
     <w:p>
@@ -150,8 +138,16 @@
                               <w:rPr>
                                 <w:lang w:val="en-US"/>
                               </w:rPr>
-                              <w:t xml:space="preserve"> Country comparison from  https://www.hofstedeinsights.com/product/compare-countries/</w:t>
+                              <w:t xml:space="preserve"> Country comparison </w:t>
                             </w:r>
+                            <w:proofErr w:type="gramStart"/>
+                            <w:r>
+                              <w:rPr>
+                                <w:lang w:val="en-US"/>
+                              </w:rPr>
+                              <w:t>from  https://www.hofstedeinsights.com/product/compare-countries/</w:t>
+                            </w:r>
+                            <w:proofErr w:type="gramEnd"/>
                           </w:p>
                         </w:txbxContent>
                       </wps:txbx>
@@ -212,8 +208,16 @@
                         <w:rPr>
                           <w:lang w:val="en-US"/>
                         </w:rPr>
-                        <w:t xml:space="preserve"> Country comparison from  https://www.hofstedeinsights.com/product/compare-countries/</w:t>
+                        <w:t xml:space="preserve"> Country comparison </w:t>
                       </w:r>
+                      <w:proofErr w:type="gramStart"/>
+                      <w:r>
+                        <w:rPr>
+                          <w:lang w:val="en-US"/>
+                        </w:rPr>
+                        <w:t>from  https://www.hofstedeinsights.com/product/compare-countries/</w:t>
+                      </w:r>
+                      <w:proofErr w:type="gramEnd"/>
                     </w:p>
                   </w:txbxContent>
                 </v:textbox>
@@ -278,13 +282,21 @@
         <w:rPr>
           <w:lang w:val="en-US"/>
         </w:rPr>
-        <w:t>However, the differences were not that evident and they didn’t have any negative influence on our</w:t>
-      </w:r>
-      <w:r>
-        <w:rPr>
-          <w:lang w:val="en-US"/>
-        </w:rPr>
-        <w:t xml:space="preserve"> work. We are a well-cooperating group and the cultural differences were more often a reason to laugh together then a reason of an disagreement. </w:t>
+        <w:t xml:space="preserve">However, the differences were not that evident and they didn’t have any negative influence on our work. We are a well-cooperating group and the cultural differences were more often a reason to laugh together then a reason of </w:t>
+      </w:r>
+      <w:proofErr w:type="gramStart"/>
+      <w:r>
+        <w:rPr>
+          <w:lang w:val="en-US"/>
+        </w:rPr>
+        <w:t>an</w:t>
+      </w:r>
+      <w:proofErr w:type="gramEnd"/>
+      <w:r>
+        <w:rPr>
+          <w:lang w:val="en-US"/>
+        </w:rPr>
+        <w:t xml:space="preserve"> disagreement. </w:t>
       </w:r>
     </w:p>
     <w:p>
@@ -299,13 +311,7 @@
           <w:lang w:val="en-US"/>
         </w:rPr>
         <w:tab/>
-        <w:t>What make our group well-cooperating and well-balanced are our Belbin roles. Having taken the Team Role Inven</w:t>
-      </w:r>
-      <w:r>
-        <w:rPr>
-          <w:lang w:val="en-US"/>
-        </w:rPr>
-        <w:t>tory Test (</w:t>
+        <w:t>What make our group well-cooperating and well-balanced are our Belbin roles. Having taken the Team Role Inventory Test (</w:t>
       </w:r>
       <w:hyperlink r:id="rId7" w:history="1">
         <w:r>
@@ -315,29 +321,14 @@
             <w:szCs w:val="20"/>
             <w:lang w:val="en-US"/>
           </w:rPr>
-          <w:t>https://studienet.via.dk/Class/IT-CSE1V-A17/_layouts/15/WopiFrame.aspx?so</w:t>
-        </w:r>
-        <w:r>
-          <w:rPr>
-            <w:rStyle w:val="Hipercze"/>
-            <w:sz w:val="20"/>
-            <w:szCs w:val="20"/>
-            <w:lang w:val="en-US"/>
-          </w:rPr>
-          <w:t>urcedoc=/Class/IT-CSE1V-A17/Session%20Material/Belbin%20Team-roles.xls&amp;action=default</w:t>
+          <w:t>https://studienet.via.dk/Class/IT-CSE1V-A17/_layouts/15/WopiFrame.aspx?sourcedoc=/Class/IT-CSE1V-A17/Session%20Material/Belbin%20Team-roles.xls&amp;action=default</w:t>
         </w:r>
       </w:hyperlink>
       <w:r>
         <w:rPr>
           <w:lang w:val="en-US"/>
         </w:rPr>
-        <w:t>), we compared the results with our experience, basing on assignment work in class and the work on the first stadium on the Semester Project. What we found out is as fo</w:t>
-      </w:r>
-      <w:r>
-        <w:rPr>
-          <w:lang w:val="en-US"/>
-        </w:rPr>
-        <w:t>llows:</w:t>
+        <w:t>), we compared the results with our experience, basing on assignment work in class and the work on the first stadium on the Semester Project. What we found out is as follows:</w:t>
       </w:r>
     </w:p>
     <w:tbl>
@@ -520,7 +511,25 @@
               <w:rPr>
                 <w:lang w:val="en-US"/>
               </w:rPr>
-              <w:t>Everything balanced</w:t>
+              <w:t>Plant, e</w:t>
+            </w:r>
+            <w:r>
+              <w:rPr>
+                <w:lang w:val="en-US"/>
+              </w:rPr>
+              <w:t xml:space="preserve">verything </w:t>
+            </w:r>
+            <w:r>
+              <w:rPr>
+                <w:lang w:val="en-US"/>
+              </w:rPr>
+              <w:t xml:space="preserve">else </w:t>
+            </w:r>
+            <w:r>
+              <w:rPr>
+                <w:lang w:val="en-US"/>
+              </w:rPr>
+              <w:t>balanced</w:t>
             </w:r>
           </w:p>
         </w:tc>
@@ -539,8 +548,10 @@
               <w:rPr>
                 <w:lang w:val="en-US"/>
               </w:rPr>
-              <w:t>Everything balanced</w:t>
-            </w:r>
+              <w:t>Plant, everything else balanced</w:t>
+            </w:r>
+            <w:bookmarkStart w:id="0" w:name="_GoBack"/>
+            <w:bookmarkEnd w:id="0"/>
           </w:p>
         </w:tc>
       </w:tr>
@@ -744,32 +755,28 @@
         <w:rPr>
           <w:lang w:val="en-US"/>
         </w:rPr>
-        <w:t>As the table shows, we are a well-balan</w:t>
-      </w:r>
-      <w:r>
-        <w:rPr>
-          <w:lang w:val="en-US"/>
-        </w:rPr>
-        <w:t xml:space="preserve">ced group, containing out of almost every possible team role and without many repetitions. What that means, is that we have someone who comes up with new ideas, someone who motivates us, someone who helps resolving problems, someone who provides </w:t>
+        <w:t xml:space="preserve">As the table shows, we are a well-balanced group, containing out of almost every possible team role and without many repetitions. What that means, is that we have someone who comes up with new </w:t>
       </w:r>
       <w:r>
         <w:rPr>
           <w:lang w:val="en-US"/>
         </w:rPr>
         <w:lastRenderedPageBreak/>
-        <w:t xml:space="preserve">technical </w:t>
-      </w:r>
-      <w:r>
-        <w:rPr>
-          <w:lang w:val="en-US"/>
-        </w:rPr>
-        <w:t>knowledge, someone who double checks the done work, etc. Knowing our Belbin roles helped us also to  understand our roles in the group and some of our behaviors. To take an example, knowing that shapers and coordinators usually argues provided us the reaso</w:t>
-      </w:r>
-      <w:r>
-        <w:rPr>
-          <w:lang w:val="en-US"/>
-        </w:rPr>
-        <w:t xml:space="preserve">n of the arguments between </w:t>
+        <w:t xml:space="preserve">ideas, someone who motivates us, someone who helps resolving problems, someone who provides technical knowledge, someone who double checks the done work, etc. Knowing our Belbin roles helped us also </w:t>
+      </w:r>
+      <w:proofErr w:type="gramStart"/>
+      <w:r>
+        <w:rPr>
+          <w:lang w:val="en-US"/>
+        </w:rPr>
+        <w:t>to  understand</w:t>
+      </w:r>
+      <w:proofErr w:type="gramEnd"/>
+      <w:r>
+        <w:rPr>
+          <w:lang w:val="en-US"/>
+        </w:rPr>
+        <w:t xml:space="preserve"> our roles in the group and some of our behaviors. To take an example, knowing that shapers and coordinators usually argues provided us the reason of the arguments between </w:t>
       </w:r>
       <w:proofErr w:type="spellStart"/>
       <w:r>
@@ -798,13 +805,7 @@
           <w:lang w:val="en-US"/>
         </w:rPr>
         <w:tab/>
-        <w:t>Having stated the Belbin roles, we entered the initiation part of the project, containing out of creating risk assessments, formulating a group contract and writing the project description. The risk assessme</w:t>
-      </w:r>
-      <w:r>
-        <w:rPr>
-          <w:lang w:val="en-US"/>
-        </w:rPr>
-        <w:t>nts are presented in the table below:</w:t>
+        <w:t>Having stated the Belbin roles, we entered the initiation part of the project, containing out of creating risk assessments, formulating a group contract and writing the project description. The risk assessments are presented in the table below:</w:t>
       </w:r>
     </w:p>
     <w:tbl>
@@ -995,14 +996,7 @@
                 <w:rFonts w:ascii="Times New Roman" w:eastAsia="Times New Roman" w:hAnsi="Times New Roman" w:cs="Times New Roman"/>
                 <w:lang w:val="en-GB"/>
               </w:rPr>
-              <w:t xml:space="preserve">Group member’s </w:t>
-            </w:r>
-            <w:r>
-              <w:rPr>
-                <w:rFonts w:ascii="Times New Roman" w:eastAsia="Times New Roman" w:hAnsi="Times New Roman" w:cs="Times New Roman"/>
-                <w:lang w:val="en-GB"/>
-              </w:rPr>
-              <w:t>illness</w:t>
+              <w:t>Group member’s illness</w:t>
             </w:r>
           </w:p>
         </w:tc>
@@ -1221,14 +1215,7 @@
                 <w:rFonts w:ascii="Times New Roman" w:eastAsia="Times New Roman" w:hAnsi="Times New Roman" w:cs="Times New Roman"/>
                 <w:lang w:val="en-GB"/>
               </w:rPr>
-              <w:t xml:space="preserve">Time, completion of </w:t>
-            </w:r>
-            <w:r>
-              <w:rPr>
-                <w:rFonts w:ascii="Times New Roman" w:eastAsia="Times New Roman" w:hAnsi="Times New Roman" w:cs="Times New Roman"/>
-                <w:lang w:val="en-GB"/>
-              </w:rPr>
-              <w:t>key tasks</w:t>
+              <w:t>Time, completion of key tasks</w:t>
             </w:r>
           </w:p>
         </w:tc>
@@ -1300,21 +1287,7 @@
                 <w:rFonts w:ascii="Times New Roman" w:eastAsia="Times New Roman" w:hAnsi="Times New Roman" w:cs="Times New Roman"/>
                 <w:lang w:val="en-GB"/>
               </w:rPr>
-              <w:t xml:space="preserve">Group </w:t>
-            </w:r>
-            <w:r>
-              <w:rPr>
-                <w:rFonts w:ascii="Times New Roman" w:eastAsia="Times New Roman" w:hAnsi="Times New Roman" w:cs="Times New Roman"/>
-                <w:lang w:val="en-GB"/>
-              </w:rPr>
-              <w:t>member’s</w:t>
-            </w:r>
-            <w:r>
-              <w:rPr>
-                <w:rFonts w:ascii="Times New Roman" w:eastAsia="Times New Roman" w:hAnsi="Times New Roman" w:cs="Times New Roman"/>
-                <w:lang w:val="en-GB"/>
-              </w:rPr>
-              <w:t xml:space="preserve"> sabotage</w:t>
+              <w:t>Group member’s sabotage</w:t>
             </w:r>
           </w:p>
         </w:tc>
@@ -1598,13 +1571,35 @@
         <w:rPr>
           <w:lang w:val="en-US"/>
         </w:rPr>
-        <w:t xml:space="preserve"> any of them </w:t>
-      </w:r>
-      <w:r>
-        <w:rPr>
-          <w:lang w:val="en-US"/>
-        </w:rPr>
-        <w:t xml:space="preserve">occurred. However, another risks came across, to take an example getting a new member. Fortunately it didn’t cause any troubles and just made our group stronger. More of the risks we came across are described further in the </w:t>
+        <w:t xml:space="preserve"> any of them occurred. However, another </w:t>
+      </w:r>
+      <w:proofErr w:type="gramStart"/>
+      <w:r>
+        <w:rPr>
+          <w:lang w:val="en-US"/>
+        </w:rPr>
+        <w:t>risks</w:t>
+      </w:r>
+      <w:proofErr w:type="gramEnd"/>
+      <w:r>
+        <w:rPr>
+          <w:lang w:val="en-US"/>
+        </w:rPr>
+        <w:t xml:space="preserve"> came across, to take an example getting a new member. </w:t>
+      </w:r>
+      <w:proofErr w:type="gramStart"/>
+      <w:r>
+        <w:rPr>
+          <w:lang w:val="en-US"/>
+        </w:rPr>
+        <w:t>Fortunately</w:t>
+      </w:r>
+      <w:proofErr w:type="gramEnd"/>
+      <w:r>
+        <w:rPr>
+          <w:lang w:val="en-US"/>
+        </w:rPr>
+        <w:t xml:space="preserve"> it didn’t cause any troubles and just made our group stronger. More of the risks we came across are described further in the </w:t>
       </w:r>
       <w:r>
         <w:rPr>
@@ -1630,19 +1625,7 @@
         <w:rPr>
           <w:lang w:val="en-US"/>
         </w:rPr>
-        <w:t>The next task we focused a</w:t>
-      </w:r>
-      <w:r>
-        <w:rPr>
-          <w:lang w:val="en-US"/>
-        </w:rPr>
-        <w:t>t was formulating the group contract (see appendix). It was important to state the ground rules and prevent procedural conflicts. It also helped us to realize what we should do to stay motivated and how to create a friendly work environment. (Developed fur</w:t>
-      </w:r>
-      <w:r>
-        <w:rPr>
-          <w:lang w:val="en-US"/>
-        </w:rPr>
-        <w:t xml:space="preserve">ther in the </w:t>
+        <w:t xml:space="preserve">The next task we focused at was formulating the group contract (see appendix). It was important to state the ground rules and prevent procedural conflicts. It also helped us to realize what we should do to stay motivated and how to create a friendly work environment. (Developed further in the </w:t>
       </w:r>
       <w:r>
         <w:rPr>
@@ -1668,38 +1651,14 @@
         <w:rPr>
           <w:lang w:val="en-US"/>
         </w:rPr>
-        <w:t xml:space="preserve">The last part was writing the project description. It was the first ‘real’ project assignment, i.e. it was the first assignment truly concerning the subject of the project. This was the moment to start discovering our working methods and </w:t>
-      </w:r>
-      <w:r>
-        <w:rPr>
-          <w:lang w:val="en-US"/>
-        </w:rPr>
-        <w:t>finding out what works for us the best. From the very beginning we were attaching a great importance to group work. What worked out very well for us was to gather together and brainstorm ideas for the background description, as well as creating the general</w:t>
-      </w:r>
-      <w:r>
-        <w:rPr>
-          <w:lang w:val="en-US"/>
-        </w:rPr>
-        <w:t xml:space="preserve"> structure of the text. However, we had to have one person writing it and another taking care of the technical parts and layout. The final point was having it checked by everyone and sharing our </w:t>
+        <w:t xml:space="preserve">The last part was writing the project description. It was the first ‘real’ project assignment, i.e. it was the first assignment truly concerning the subject of the project. This was the moment to start discovering our working methods and finding out what works for us the best. From the very beginning we were attaching a great importance to group work. What worked out very well for us was to gather together and brainstorm ideas for the background description, as well as creating the general structure of the text. However, we had to have one person writing it and another taking care </w:t>
       </w:r>
       <w:r>
         <w:rPr>
           <w:lang w:val="en-US"/>
         </w:rPr>
         <w:lastRenderedPageBreak/>
-        <w:t>opinions on each part. Having received the feedback, we had e</w:t>
-      </w:r>
-      <w:r>
-        <w:rPr>
-          <w:lang w:val="en-US"/>
-        </w:rPr>
-        <w:t>veryone together correcting the content of the document and one person cutting the background description. Writing the project description did not only teach us how to write a good one in the future (we need to focus on narrowing the information while step</w:t>
-      </w:r>
-      <w:r>
-        <w:rPr>
-          <w:lang w:val="en-US"/>
-        </w:rPr>
-        <w:t>ping into a new part), but also it enabled us to start establishing our working methods</w:t>
+        <w:t>of the technical parts and layout. The final point was having it checked by everyone and sharing our opinions on each part. Having received the feedback, we had everyone together correcting the content of the document and one person cutting the background description. Writing the project description did not only teach us how to write a good one in the future (we need to focus on narrowing the information while stepping into a new part), but also it enabled us to start establishing our working methods</w:t>
       </w:r>
       <w:r>
         <w:rPr>
@@ -1783,19 +1742,7 @@
         <w:rPr>
           <w:lang w:val="en-US"/>
         </w:rPr>
-        <w:t xml:space="preserve">Having </w:t>
-      </w:r>
-      <w:r>
-        <w:rPr>
-          <w:lang w:val="en-US"/>
-        </w:rPr>
-        <w:t>everything checked by everyone, i.e. leaving feedback and discussing about individual parts</w:t>
-      </w:r>
-      <w:r>
-        <w:rPr>
-          <w:lang w:val="en-US"/>
-        </w:rPr>
-        <w:t>.</w:t>
+        <w:t>Having everything checked by everyone, i.e. leaving feedback and discussing about individual parts.</w:t>
       </w:r>
     </w:p>
     <w:p>
@@ -1845,15 +1792,7 @@
         <w:rPr>
           <w:lang w:val="en-US"/>
         </w:rPr>
-        <w:t xml:space="preserve"> together and working at one place. </w:t>
-      </w:r>
-      <w:bookmarkStart w:id="0" w:name="_GoBack"/>
-      <w:bookmarkEnd w:id="0"/>
-      <w:r>
-        <w:rPr>
-          <w:lang w:val="en-US"/>
-        </w:rPr>
-        <w:t xml:space="preserve"> </w:t>
+        <w:t xml:space="preserve"> together and working at one place.  </w:t>
       </w:r>
     </w:p>
     <w:sectPr>
@@ -2962,7 +2901,7 @@
 </file>
 
 <file path=customXml/itemProps1.xml><?xml version="1.0" encoding="utf-8"?>
-<ds:datastoreItem xmlns:ds="http://schemas.openxmlformats.org/officeDocument/2006/customXml" ds:itemID="{E0857A8D-6408-4E82-A530-77B577686D10}">
+<ds:datastoreItem xmlns:ds="http://schemas.openxmlformats.org/officeDocument/2006/customXml" ds:itemID="{FE9B9332-3EF6-4980-9BF9-92D5015A3277}">
   <ds:schemaRefs>
     <ds:schemaRef ds:uri="http://schemas.openxmlformats.org/officeDocument/2006/bibliography"/>
   </ds:schemaRefs>

</xml_diff>

<commit_message>
Process report more or less done, added daily log also
</commit_message>
<xml_diff>
--- a/Vipasana_process_report.docx
+++ b/Vipasana_process_report.docx
@@ -1852,8 +1852,429 @@
         </w:rPr>
         <w:t xml:space="preserve"> about them. </w:t>
       </w:r>
+    </w:p>
+    <w:p>
+      <w:pPr>
+        <w:jc w:val="both"/>
+        <w:rPr>
+          <w:lang w:val="en-US"/>
+        </w:rPr>
+      </w:pPr>
+      <w:r>
+        <w:rPr>
+          <w:lang w:val="en-US"/>
+        </w:rPr>
+        <w:t>In the project execution phase we were also introduced to technical tools helpful in working in groups. We were using Trello in due to organize work, know what needs to be done and what have already been done and GitHub, which not only has eased working at the same time and making the system consistent, but also  was the solution for our ‘technical breakdown’ risk. We went for Google docs while working and checking text documents, with the same reason as using GitHub.</w:t>
+      </w:r>
+    </w:p>
+    <w:p>
+      <w:pPr>
+        <w:jc w:val="both"/>
+        <w:rPr>
+          <w:lang w:val="en-US"/>
+        </w:rPr>
+      </w:pPr>
+      <w:r>
+        <w:rPr>
+          <w:lang w:val="en-US"/>
+        </w:rPr>
+        <w:t xml:space="preserve">Our </w:t>
+      </w:r>
+      <w:r>
+        <w:rPr>
+          <w:lang w:val="en-US"/>
+        </w:rPr>
+        <w:t>daily log was as follows:</w:t>
+      </w:r>
+    </w:p>
+    <w:p>
+      <w:pPr>
+        <w:pStyle w:val="Akapitzlist"/>
+        <w:numPr>
+          <w:ilvl w:val="0"/>
+          <w:numId w:val="3"/>
+        </w:numPr>
+        <w:jc w:val="both"/>
+        <w:rPr>
+          <w:lang w:val="en-US"/>
+        </w:rPr>
+      </w:pPr>
+      <w:r>
+        <w:rPr>
+          <w:lang w:val="en-US"/>
+        </w:rPr>
+        <w:t>Project description: 25.09. -12.10. + 26.10. -31.10</w:t>
+      </w:r>
+      <w:r>
+        <w:rPr>
+          <w:lang w:val="en-US"/>
+        </w:rPr>
+        <w:t>.</w:t>
+      </w:r>
+      <w:r>
+        <w:rPr>
+          <w:lang w:val="en-US"/>
+        </w:rPr>
+        <w:t xml:space="preserve"> + 1.12</w:t>
+      </w:r>
+      <w:r>
+        <w:rPr>
+          <w:lang w:val="en-US"/>
+        </w:rPr>
+        <w:t>.</w:t>
+      </w:r>
+    </w:p>
+    <w:p>
+      <w:pPr>
+        <w:pStyle w:val="Akapitzlist"/>
+        <w:numPr>
+          <w:ilvl w:val="0"/>
+          <w:numId w:val="3"/>
+        </w:numPr>
+        <w:jc w:val="both"/>
+        <w:rPr>
+          <w:lang w:val="en-US"/>
+        </w:rPr>
+      </w:pPr>
+      <w:r>
+        <w:rPr>
+          <w:lang w:val="en-US"/>
+        </w:rPr>
+        <w:t xml:space="preserve">Requirements: </w:t>
+      </w:r>
+      <w:r>
+        <w:rPr>
+          <w:lang w:val="en-US"/>
+        </w:rPr>
+        <w:t>12</w:t>
+      </w:r>
+      <w:r>
+        <w:rPr>
+          <w:lang w:val="en-US"/>
+        </w:rPr>
+        <w:t>.1</w:t>
+      </w:r>
+      <w:r>
+        <w:rPr>
+          <w:lang w:val="en-US"/>
+        </w:rPr>
+        <w:t>0</w:t>
+      </w:r>
+      <w:r>
+        <w:rPr>
+          <w:lang w:val="en-US"/>
+        </w:rPr>
+        <w:t>.</w:t>
+      </w:r>
+      <w:r>
+        <w:rPr>
+          <w:lang w:val="en-US"/>
+        </w:rPr>
+        <w:t>-</w:t>
+      </w:r>
+    </w:p>
+    <w:p>
+      <w:pPr>
+        <w:pStyle w:val="Akapitzlist"/>
+        <w:numPr>
+          <w:ilvl w:val="0"/>
+          <w:numId w:val="3"/>
+        </w:numPr>
+        <w:jc w:val="both"/>
+        <w:rPr>
+          <w:lang w:val="en-US"/>
+        </w:rPr>
+      </w:pPr>
+      <w:r>
+        <w:rPr>
+          <w:lang w:val="en-US"/>
+        </w:rPr>
+        <w:t>Use case mode</w:t>
+      </w:r>
+      <w:r>
+        <w:rPr>
+          <w:lang w:val="en-US"/>
+        </w:rPr>
+        <w:t>l</w:t>
+      </w:r>
+      <w:r>
+        <w:rPr>
+          <w:lang w:val="en-US"/>
+        </w:rPr>
+        <w:t>:</w:t>
+      </w:r>
+      <w:r>
+        <w:rPr>
+          <w:lang w:val="en-US"/>
+        </w:rPr>
+        <w:t xml:space="preserve"> </w:t>
+      </w:r>
+      <w:r>
+        <w:rPr>
+          <w:lang w:val="en-US"/>
+        </w:rPr>
+        <w:t>12</w:t>
+      </w:r>
+      <w:r>
+        <w:rPr>
+          <w:lang w:val="en-US"/>
+        </w:rPr>
+        <w:t>.1</w:t>
+      </w:r>
+      <w:r>
+        <w:rPr>
+          <w:lang w:val="en-US"/>
+        </w:rPr>
+        <w:t>0</w:t>
+      </w:r>
+      <w:r>
+        <w:rPr>
+          <w:lang w:val="en-US"/>
+        </w:rPr>
+        <w:t>.-</w:t>
+      </w:r>
+    </w:p>
+    <w:p>
+      <w:pPr>
+        <w:pStyle w:val="Akapitzlist"/>
+        <w:numPr>
+          <w:ilvl w:val="0"/>
+          <w:numId w:val="3"/>
+        </w:numPr>
+        <w:jc w:val="both"/>
+        <w:rPr>
+          <w:lang w:val="en-US"/>
+        </w:rPr>
+      </w:pPr>
+      <w:r>
+        <w:rPr>
+          <w:lang w:val="en-US"/>
+        </w:rPr>
+        <w:t>Activity diagram: 16.11.-</w:t>
+      </w:r>
+    </w:p>
+    <w:p>
+      <w:pPr>
+        <w:pStyle w:val="Akapitzlist"/>
+        <w:numPr>
+          <w:ilvl w:val="0"/>
+          <w:numId w:val="3"/>
+        </w:numPr>
+        <w:jc w:val="both"/>
+        <w:rPr>
+          <w:lang w:val="en-US"/>
+        </w:rPr>
+      </w:pPr>
+      <w:r>
+        <w:rPr>
+          <w:lang w:val="en-US"/>
+        </w:rPr>
+        <w:t>Sequence diagram:</w:t>
+      </w:r>
+    </w:p>
+    <w:p>
+      <w:pPr>
+        <w:pStyle w:val="Akapitzlist"/>
+        <w:numPr>
+          <w:ilvl w:val="0"/>
+          <w:numId w:val="3"/>
+        </w:numPr>
+        <w:jc w:val="both"/>
+        <w:rPr>
+          <w:lang w:val="en-US"/>
+        </w:rPr>
+      </w:pPr>
+      <w:r>
+        <w:rPr>
+          <w:lang w:val="en-US"/>
+        </w:rPr>
+        <w:t>Class diagrams: 23.11.-</w:t>
+      </w:r>
+    </w:p>
+    <w:p>
+      <w:pPr>
+        <w:pStyle w:val="Akapitzlist"/>
+        <w:numPr>
+          <w:ilvl w:val="0"/>
+          <w:numId w:val="3"/>
+        </w:numPr>
+        <w:jc w:val="both"/>
+        <w:rPr>
+          <w:lang w:val="en-US"/>
+        </w:rPr>
+      </w:pPr>
+      <w:r>
+        <w:rPr>
+          <w:lang w:val="en-US"/>
+        </w:rPr>
+        <w:t>Implementing the model:</w:t>
+      </w:r>
+      <w:r>
+        <w:rPr>
+          <w:lang w:val="en-US"/>
+        </w:rPr>
+        <w:t xml:space="preserve"> 30.11.-5.12.</w:t>
+      </w:r>
+    </w:p>
+    <w:p>
+      <w:pPr>
+        <w:pStyle w:val="Akapitzlist"/>
+        <w:numPr>
+          <w:ilvl w:val="0"/>
+          <w:numId w:val="3"/>
+        </w:numPr>
+        <w:jc w:val="both"/>
+        <w:rPr>
+          <w:lang w:val="en-US"/>
+        </w:rPr>
+      </w:pPr>
+      <w:r>
+        <w:rPr>
+          <w:lang w:val="en-US"/>
+        </w:rPr>
+        <w:t>Implementing GUI:</w:t>
+      </w:r>
+      <w:r>
+        <w:rPr>
+          <w:lang w:val="en-US"/>
+        </w:rPr>
+        <w:t xml:space="preserve"> 30.11.-8.12.</w:t>
+      </w:r>
+    </w:p>
+    <w:p>
+      <w:pPr>
+        <w:pStyle w:val="Akapitzlist"/>
+        <w:numPr>
+          <w:ilvl w:val="0"/>
+          <w:numId w:val="3"/>
+        </w:numPr>
+        <w:jc w:val="both"/>
+        <w:rPr>
+          <w:lang w:val="en-US"/>
+        </w:rPr>
+      </w:pPr>
+      <w:r>
+        <w:rPr>
+          <w:lang w:val="en-US"/>
+        </w:rPr>
+        <w:t>Implementing controller (connecting the model and GUI): 10.12.</w:t>
+      </w:r>
+      <w:r>
+        <w:rPr>
+          <w:lang w:val="en-US"/>
+        </w:rPr>
+        <w:t xml:space="preserve"> </w:t>
+      </w:r>
+      <w:r>
+        <w:rPr>
+          <w:lang w:val="en-US"/>
+        </w:rPr>
+        <w:t>-</w:t>
+      </w:r>
+    </w:p>
+    <w:p>
+      <w:pPr>
+        <w:pStyle w:val="Akapitzlist"/>
+        <w:numPr>
+          <w:ilvl w:val="0"/>
+          <w:numId w:val="3"/>
+        </w:numPr>
+        <w:jc w:val="both"/>
+        <w:rPr>
+          <w:lang w:val="en-US"/>
+        </w:rPr>
+      </w:pPr>
+      <w:r>
+        <w:rPr>
+          <w:lang w:val="en-US"/>
+        </w:rPr>
+        <w:t>Testing:</w:t>
+      </w:r>
+      <w:r>
+        <w:rPr>
+          <w:lang w:val="en-US"/>
+        </w:rPr>
+        <w:t xml:space="preserve"> 10.12</w:t>
+      </w:r>
       <w:bookmarkStart w:id="0" w:name="_GoBack"/>
       <w:bookmarkEnd w:id="0"/>
+    </w:p>
+    <w:p>
+      <w:pPr>
+        <w:pStyle w:val="Akapitzlist"/>
+        <w:numPr>
+          <w:ilvl w:val="0"/>
+          <w:numId w:val="3"/>
+        </w:numPr>
+        <w:jc w:val="both"/>
+        <w:rPr>
+          <w:lang w:val="en-US"/>
+        </w:rPr>
+      </w:pPr>
+      <w:r>
+        <w:rPr>
+          <w:lang w:val="en-US"/>
+        </w:rPr>
+        <w:t>Process report: 6.12.-</w:t>
+      </w:r>
+    </w:p>
+    <w:p>
+      <w:pPr>
+        <w:pStyle w:val="Akapitzlist"/>
+        <w:numPr>
+          <w:ilvl w:val="0"/>
+          <w:numId w:val="3"/>
+        </w:numPr>
+        <w:jc w:val="both"/>
+        <w:rPr>
+          <w:lang w:val="en-US"/>
+        </w:rPr>
+      </w:pPr>
+      <w:r>
+        <w:rPr>
+          <w:lang w:val="en-US"/>
+        </w:rPr>
+        <w:t xml:space="preserve">Project report: 28.11. + 7.12. </w:t>
+      </w:r>
+    </w:p>
+    <w:p>
+      <w:pPr>
+        <w:pStyle w:val="Akapitzlist"/>
+        <w:numPr>
+          <w:ilvl w:val="0"/>
+          <w:numId w:val="3"/>
+        </w:numPr>
+        <w:jc w:val="both"/>
+        <w:rPr>
+          <w:lang w:val="en-US"/>
+        </w:rPr>
+      </w:pPr>
+      <w:r>
+        <w:rPr>
+          <w:lang w:val="en-US"/>
+        </w:rPr>
+        <w:t xml:space="preserve">User manual: </w:t>
+      </w:r>
+    </w:p>
+    <w:p>
+      <w:pPr>
+        <w:pStyle w:val="Akapitzlist"/>
+        <w:numPr>
+          <w:ilvl w:val="0"/>
+          <w:numId w:val="3"/>
+        </w:numPr>
+        <w:jc w:val="both"/>
+        <w:rPr>
+          <w:lang w:val="en-US"/>
+        </w:rPr>
+      </w:pPr>
+      <w:r>
+        <w:rPr>
+          <w:lang w:val="en-US"/>
+        </w:rPr>
+        <w:lastRenderedPageBreak/>
+        <w:t>Meetings with supervisors: 7.12. (two meetings, feedback on implementation in java and tips for reports)</w:t>
+      </w:r>
     </w:p>
     <w:p>
       <w:pPr>
@@ -1876,6 +2297,119 @@
 <file path=word/numbering.xml><?xml version="1.0" encoding="utf-8"?>
 <w:numbering xmlns:wpc="http://schemas.microsoft.com/office/word/2010/wordprocessingCanvas" xmlns:cx="http://schemas.microsoft.com/office/drawing/2014/chartex" xmlns:cx1="http://schemas.microsoft.com/office/drawing/2015/9/8/chartex" xmlns:cx2="http://schemas.microsoft.com/office/drawing/2015/10/21/chartex" xmlns:cx3="http://schemas.microsoft.com/office/drawing/2016/5/9/chartex" xmlns:cx4="http://schemas.microsoft.com/office/drawing/2016/5/10/chartex" xmlns:cx5="http://schemas.microsoft.com/office/drawing/2016/5/11/chartex" xmlns:cx6="http://schemas.microsoft.com/office/drawing/2016/5/12/chartex" xmlns:cx7="http://schemas.microsoft.com/office/drawing/2016/5/13/chartex" xmlns:cx8="http://schemas.microsoft.com/office/drawing/2016/5/14/chartex" xmlns:mc="http://schemas.openxmlformats.org/markup-compatibility/2006" xmlns:aink="http://schemas.microsoft.com/office/drawing/2016/ink" xmlns:am3d="http://schemas.microsoft.com/office/drawing/2017/model3d" xmlns:o="urn:schemas-microsoft-com:office:office" xmlns:r="http://schemas.openxmlformats.org/officeDocument/2006/relationships" xmlns:m="http://schemas.openxmlformats.org/officeDocument/2006/math" xmlns:v="urn:schemas-microsoft-com:vml" xmlns:wp14="http://schemas.microsoft.com/office/word/2010/wordprocessingDrawing" xmlns:wp="http://schemas.openxmlformats.org/drawingml/2006/wordprocessingDrawing" xmlns:w10="urn:schemas-microsoft-com:office:word" xmlns:w="http://schemas.openxmlformats.org/wordprocessingml/2006/main" xmlns:w14="http://schemas.microsoft.com/office/word/2010/wordml" xmlns:w15="http://schemas.microsoft.com/office/word/2012/wordml" xmlns:w16cid="http://schemas.microsoft.com/office/word/2016/wordml/cid" xmlns:w16se="http://schemas.microsoft.com/office/word/2015/wordml/symex" xmlns:wpg="http://schemas.microsoft.com/office/word/2010/wordprocessingGroup" xmlns:wpi="http://schemas.microsoft.com/office/word/2010/wordprocessingInk" xmlns:wne="http://schemas.microsoft.com/office/word/2006/wordml" xmlns:wps="http://schemas.microsoft.com/office/word/2010/wordprocessingShape" mc:Ignorable="w14 w15 w16se w16cid wp14">
   <w:abstractNum w:abstractNumId="0" w15:restartNumberingAfterBreak="0">
+    <w:nsid w:val="4F287175"/>
+    <w:multiLevelType w:val="hybridMultilevel"/>
+    <w:tmpl w:val="B0A0A0F8"/>
+    <w:lvl w:ilvl="0" w:tplc="B94044EC">
+      <w:start w:val="1"/>
+      <w:numFmt w:val="bullet"/>
+      <w:lvlText w:val=""/>
+      <w:lvlJc w:val="left"/>
+      <w:pPr>
+        <w:ind w:left="768" w:hanging="360"/>
+      </w:pPr>
+      <w:rPr>
+        <w:rFonts w:ascii="Symbol" w:hAnsi="Symbol" w:hint="default"/>
+      </w:rPr>
+    </w:lvl>
+    <w:lvl w:ilvl="1" w:tplc="04150003" w:tentative="1">
+      <w:start w:val="1"/>
+      <w:numFmt w:val="bullet"/>
+      <w:lvlText w:val="o"/>
+      <w:lvlJc w:val="left"/>
+      <w:pPr>
+        <w:ind w:left="1440" w:hanging="360"/>
+      </w:pPr>
+      <w:rPr>
+        <w:rFonts w:ascii="Courier New" w:hAnsi="Courier New" w:cs="Courier New" w:hint="default"/>
+      </w:rPr>
+    </w:lvl>
+    <w:lvl w:ilvl="2" w:tplc="04150005" w:tentative="1">
+      <w:start w:val="1"/>
+      <w:numFmt w:val="bullet"/>
+      <w:lvlText w:val=""/>
+      <w:lvlJc w:val="left"/>
+      <w:pPr>
+        <w:ind w:left="2160" w:hanging="360"/>
+      </w:pPr>
+      <w:rPr>
+        <w:rFonts w:ascii="Wingdings" w:hAnsi="Wingdings" w:hint="default"/>
+      </w:rPr>
+    </w:lvl>
+    <w:lvl w:ilvl="3" w:tplc="04150001" w:tentative="1">
+      <w:start w:val="1"/>
+      <w:numFmt w:val="bullet"/>
+      <w:lvlText w:val=""/>
+      <w:lvlJc w:val="left"/>
+      <w:pPr>
+        <w:ind w:left="2880" w:hanging="360"/>
+      </w:pPr>
+      <w:rPr>
+        <w:rFonts w:ascii="Symbol" w:hAnsi="Symbol" w:hint="default"/>
+      </w:rPr>
+    </w:lvl>
+    <w:lvl w:ilvl="4" w:tplc="04150003" w:tentative="1">
+      <w:start w:val="1"/>
+      <w:numFmt w:val="bullet"/>
+      <w:lvlText w:val="o"/>
+      <w:lvlJc w:val="left"/>
+      <w:pPr>
+        <w:ind w:left="3600" w:hanging="360"/>
+      </w:pPr>
+      <w:rPr>
+        <w:rFonts w:ascii="Courier New" w:hAnsi="Courier New" w:cs="Courier New" w:hint="default"/>
+      </w:rPr>
+    </w:lvl>
+    <w:lvl w:ilvl="5" w:tplc="04150005" w:tentative="1">
+      <w:start w:val="1"/>
+      <w:numFmt w:val="bullet"/>
+      <w:lvlText w:val=""/>
+      <w:lvlJc w:val="left"/>
+      <w:pPr>
+        <w:ind w:left="4320" w:hanging="360"/>
+      </w:pPr>
+      <w:rPr>
+        <w:rFonts w:ascii="Wingdings" w:hAnsi="Wingdings" w:hint="default"/>
+      </w:rPr>
+    </w:lvl>
+    <w:lvl w:ilvl="6" w:tplc="04150001" w:tentative="1">
+      <w:start w:val="1"/>
+      <w:numFmt w:val="bullet"/>
+      <w:lvlText w:val=""/>
+      <w:lvlJc w:val="left"/>
+      <w:pPr>
+        <w:ind w:left="5040" w:hanging="360"/>
+      </w:pPr>
+      <w:rPr>
+        <w:rFonts w:ascii="Symbol" w:hAnsi="Symbol" w:hint="default"/>
+      </w:rPr>
+    </w:lvl>
+    <w:lvl w:ilvl="7" w:tplc="04150003" w:tentative="1">
+      <w:start w:val="1"/>
+      <w:numFmt w:val="bullet"/>
+      <w:lvlText w:val="o"/>
+      <w:lvlJc w:val="left"/>
+      <w:pPr>
+        <w:ind w:left="5760" w:hanging="360"/>
+      </w:pPr>
+      <w:rPr>
+        <w:rFonts w:ascii="Courier New" w:hAnsi="Courier New" w:cs="Courier New" w:hint="default"/>
+      </w:rPr>
+    </w:lvl>
+    <w:lvl w:ilvl="8" w:tplc="04150005" w:tentative="1">
+      <w:start w:val="1"/>
+      <w:numFmt w:val="bullet"/>
+      <w:lvlText w:val=""/>
+      <w:lvlJc w:val="left"/>
+      <w:pPr>
+        <w:ind w:left="6480" w:hanging="360"/>
+      </w:pPr>
+      <w:rPr>
+        <w:rFonts w:ascii="Wingdings" w:hAnsi="Wingdings" w:hint="default"/>
+      </w:rPr>
+    </w:lvl>
+  </w:abstractNum>
+  <w:abstractNum w:abstractNumId="1" w15:restartNumberingAfterBreak="0">
     <w:nsid w:val="5A8E3F53"/>
     <w:multiLevelType w:val="hybridMultilevel"/>
     <w:tmpl w:val="4D44A02C"/>
@@ -1965,10 +2499,10 @@
     </w:lvl>
   </w:abstractNum>
   <w:num w:numId="1">
-    <w:abstractNumId w:val="0"/>
+    <w:abstractNumId w:val="1"/>
   </w:num>
   <w:num w:numId="2">
-    <w:abstractNumId w:val="0"/>
+    <w:abstractNumId w:val="1"/>
     <w:lvlOverride w:ilvl="0">
       <w:startOverride w:val="1"/>
     </w:lvlOverride>
@@ -1996,6 +2530,9 @@
     <w:lvlOverride w:ilvl="8">
       <w:startOverride w:val="1"/>
     </w:lvlOverride>
+  </w:num>
+  <w:num w:numId="3">
+    <w:abstractNumId w:val="0"/>
   </w:num>
 </w:numbering>
 </file>
@@ -2999,7 +3536,7 @@
 </file>
 
 <file path=customXml/itemProps1.xml><?xml version="1.0" encoding="utf-8"?>
-<ds:datastoreItem xmlns:ds="http://schemas.openxmlformats.org/officeDocument/2006/customXml" ds:itemID="{8E83C7F4-4DBF-4FA2-BAF8-AC0A5FF519F9}">
+<ds:datastoreItem xmlns:ds="http://schemas.openxmlformats.org/officeDocument/2006/customXml" ds:itemID="{12ED59F8-2A34-454B-81A7-1C76DBE05CC7}">
   <ds:schemaRefs>
     <ds:schemaRef ds:uri="http://schemas.openxmlformats.org/officeDocument/2006/bibliography"/>
   </ds:schemaRefs>

</xml_diff>

<commit_message>
Process Report (To be continued)
</commit_message>
<xml_diff>
--- a/Vipasana_process_report.docx
+++ b/Vipasana_process_report.docx
@@ -1,6 +1,6 @@
 
 <file path=word/document.xml><?xml version="1.0" encoding="utf-8"?>
-<w:document xmlns:wpc="http://schemas.microsoft.com/office/word/2010/wordprocessingCanvas" xmlns:cx="http://schemas.microsoft.com/office/drawing/2014/chartex" xmlns:cx1="http://schemas.microsoft.com/office/drawing/2015/9/8/chartex" xmlns:cx2="http://schemas.microsoft.com/office/drawing/2015/10/21/chartex" xmlns:cx3="http://schemas.microsoft.com/office/drawing/2016/5/9/chartex" xmlns:cx4="http://schemas.microsoft.com/office/drawing/2016/5/10/chartex" xmlns:cx5="http://schemas.microsoft.com/office/drawing/2016/5/11/chartex" xmlns:cx6="http://schemas.microsoft.com/office/drawing/2016/5/12/chartex" xmlns:cx7="http://schemas.microsoft.com/office/drawing/2016/5/13/chartex" xmlns:cx8="http://schemas.microsoft.com/office/drawing/2016/5/14/chartex" xmlns:mc="http://schemas.openxmlformats.org/markup-compatibility/2006" xmlns:aink="http://schemas.microsoft.com/office/drawing/2016/ink" xmlns:am3d="http://schemas.microsoft.com/office/drawing/2017/model3d" xmlns:o="urn:schemas-microsoft-com:office:office" xmlns:r="http://schemas.openxmlformats.org/officeDocument/2006/relationships" xmlns:m="http://schemas.openxmlformats.org/officeDocument/2006/math" xmlns:v="urn:schemas-microsoft-com:vml" xmlns:wp14="http://schemas.microsoft.com/office/word/2010/wordprocessingDrawing" xmlns:wp="http://schemas.openxmlformats.org/drawingml/2006/wordprocessingDrawing" xmlns:w10="urn:schemas-microsoft-com:office:word" xmlns:w="http://schemas.openxmlformats.org/wordprocessingml/2006/main" xmlns:w14="http://schemas.microsoft.com/office/word/2010/wordml" xmlns:w15="http://schemas.microsoft.com/office/word/2012/wordml" xmlns:w16cid="http://schemas.microsoft.com/office/word/2016/wordml/cid" xmlns:w16se="http://schemas.microsoft.com/office/word/2015/wordml/symex" xmlns:wpg="http://schemas.microsoft.com/office/word/2010/wordprocessingGroup" xmlns:wpi="http://schemas.microsoft.com/office/word/2010/wordprocessingInk" xmlns:wne="http://schemas.microsoft.com/office/word/2006/wordml" xmlns:wps="http://schemas.microsoft.com/office/word/2010/wordprocessingShape" mc:Ignorable="w14 w15 w16se w16cid wp14">
+<w:document xmlns:wpc="http://schemas.microsoft.com/office/word/2010/wordprocessingCanvas" xmlns:mc="http://schemas.openxmlformats.org/markup-compatibility/2006" xmlns:o="urn:schemas-microsoft-com:office:office" xmlns:r="http://schemas.openxmlformats.org/officeDocument/2006/relationships" xmlns:m="http://schemas.openxmlformats.org/officeDocument/2006/math" xmlns:v="urn:schemas-microsoft-com:vml" xmlns:wp14="http://schemas.microsoft.com/office/word/2010/wordprocessingDrawing" xmlns:wp="http://schemas.openxmlformats.org/drawingml/2006/wordprocessingDrawing" xmlns:w10="urn:schemas-microsoft-com:office:word" xmlns:w="http://schemas.openxmlformats.org/wordprocessingml/2006/main" xmlns:w14="http://schemas.microsoft.com/office/word/2010/wordml" xmlns:wpg="http://schemas.microsoft.com/office/word/2010/wordprocessingGroup" xmlns:wpi="http://schemas.microsoft.com/office/word/2010/wordprocessingInk" xmlns:wne="http://schemas.microsoft.com/office/word/2006/wordml" xmlns:wps="http://schemas.microsoft.com/office/word/2010/wordprocessingShape" mc:Ignorable="w14 wp14">
   <w:body>
     <w:p>
       <w:pPr>
@@ -14,35 +14,7 @@
         <w:rPr>
           <w:lang w:val="en-US"/>
         </w:rPr>
-        <w:t xml:space="preserve">Our group consists out of five persons: two Slovaks: Michaela and Matej, two Poles: Daniela and </w:t>
-      </w:r>
-      <w:proofErr w:type="spellStart"/>
-      <w:r>
-        <w:rPr>
-          <w:lang w:val="en-US"/>
-        </w:rPr>
-        <w:t>Michał</w:t>
-      </w:r>
-      <w:proofErr w:type="spellEnd"/>
-      <w:r>
-        <w:rPr>
-          <w:lang w:val="en-US"/>
-        </w:rPr>
-        <w:t xml:space="preserve"> and one Spaniard: Remedios. We started as a four-member True Slav Group and increased in number in the end of November by being joined by </w:t>
-      </w:r>
-      <w:proofErr w:type="spellStart"/>
-      <w:r>
-        <w:rPr>
-          <w:lang w:val="en-US"/>
-        </w:rPr>
-        <w:t>Reme</w:t>
-      </w:r>
-      <w:proofErr w:type="spellEnd"/>
-      <w:r>
-        <w:rPr>
-          <w:lang w:val="en-US"/>
-        </w:rPr>
-        <w:t xml:space="preserve"> and becoming an Almost True Slav Group. Even though it may seem as if Poland and Slovakia are very similar due to the fact that they are in a short distance from each other, it turns out that Poland and Spain are closer in the cultural aspect. It is shown on the figure below:</w:t>
+        <w:t>Our group consists out of five persons: two Slovaks: Michaela and Matej, two Poles: Daniela and Michał and one Spaniard: Remedios. We started as a four-member True Slav Group and increased in number in the end of November by being joined by Reme and becoming an Almost True Slav Group. Even though it may seem as if Poland and Slovakia are very similar due to the fact that they are in a short distance from each other, it turns out that Poland and Spain are closer in the cultural aspect. It is shown on the figure below:</w:t>
       </w:r>
     </w:p>
     <w:p>
@@ -55,7 +27,7 @@
       <w:r>
         <w:rPr>
           <w:noProof/>
-          <w:lang w:val="sk-SK" w:eastAsia="sk-SK"/>
+          <w:lang w:val="es-ES" w:eastAsia="es-ES"/>
         </w:rPr>
         <mc:AlternateContent>
           <mc:Choice Requires="wps">
@@ -100,7 +72,7 @@
                         <w:txbxContent>
                           <w:p>
                             <w:pPr>
-                              <w:pStyle w:val="Legenda"/>
+                              <w:pStyle w:val="Epgrafe"/>
                               <w:rPr>
                                 <w:noProof/>
                                 <w:lang w:val="en-US"/>
@@ -155,7 +127,7 @@
               </wp:anchor>
             </w:drawing>
           </mc:Choice>
-          <mc:Fallback>
+          <mc:Fallback xmlns:w16se="http://schemas.microsoft.com/office/word/2015/wordml/symex" xmlns:w16cid="http://schemas.microsoft.com/office/word/2016/wordml/cid" xmlns:w15="http://schemas.microsoft.com/office/word/2012/wordml" xmlns:am3d="http://schemas.microsoft.com/office/drawing/2017/model3d" xmlns:aink="http://schemas.microsoft.com/office/drawing/2016/ink" xmlns:cx8="http://schemas.microsoft.com/office/drawing/2016/5/14/chartex" xmlns:cx7="http://schemas.microsoft.com/office/drawing/2016/5/13/chartex" xmlns:cx6="http://schemas.microsoft.com/office/drawing/2016/5/12/chartex" xmlns:cx5="http://schemas.microsoft.com/office/drawing/2016/5/11/chartex" xmlns:cx4="http://schemas.microsoft.com/office/drawing/2016/5/10/chartex" xmlns:cx3="http://schemas.microsoft.com/office/drawing/2016/5/9/chartex" xmlns:cx2="http://schemas.microsoft.com/office/drawing/2015/10/21/chartex" xmlns:cx1="http://schemas.microsoft.com/office/drawing/2015/9/8/chartex" xmlns:cx="http://schemas.microsoft.com/office/drawing/2014/chartex">
             <w:pict>
               <v:rect id="Pole tekstowe 2" o:spid="_x0000_s1026" style="position:absolute;left:0;text-align:left;margin-left:57.3pt;margin-top:213.5pt;width:339pt;height:.05pt;z-index:3;visibility:visible;mso-wrap-style:square;mso-wrap-distance-left:0;mso-wrap-distance-top:0;mso-wrap-distance-right:0;mso-wrap-distance-bottom:0;mso-position-horizontal:absolute;mso-position-horizontal-relative:text;mso-position-vertical:absolute;mso-position-vertical-relative:text;v-text-anchor:top" o:gfxdata="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" stroked="f">
                 <v:textbox style="mso-fit-shape-to-text:t" inset="0,0,0,0">
@@ -214,7 +186,7 @@
       <w:r>
         <w:rPr>
           <w:noProof/>
-          <w:lang w:val="sk-SK" w:eastAsia="sk-SK"/>
+          <w:lang w:val="es-ES" w:eastAsia="es-ES"/>
         </w:rPr>
         <w:drawing>
           <wp:anchor distT="0" distB="0" distL="0" distR="0" simplePos="0" relativeHeight="2" behindDoc="0" locked="0" layoutInCell="1" allowOverlap="1">
@@ -240,7 +212,7 @@
                     <pic:cNvPicPr/>
                   </pic:nvPicPr>
                   <pic:blipFill>
-                    <a:blip r:embed="rId6" cstate="print"/>
+                    <a:blip r:embed="rId7" cstate="print"/>
                     <a:srcRect/>
                     <a:stretch/>
                   </pic:blipFill>
@@ -283,10 +255,10 @@
         <w:tab/>
         <w:t>What make our group well-cooperating and well-balanced are our Belbin roles. Having taken the Team Role Inventory Test (</w:t>
       </w:r>
-      <w:hyperlink r:id="rId7" w:history="1">
+      <w:hyperlink r:id="rId8" w:history="1">
         <w:r>
           <w:rPr>
-            <w:rStyle w:val="Hipercze"/>
+            <w:rStyle w:val="Hipervnculo"/>
             <w:sz w:val="20"/>
             <w:szCs w:val="20"/>
             <w:lang w:val="en-US"/>
@@ -303,7 +275,7 @@
     </w:p>
     <w:tbl>
       <w:tblPr>
-        <w:tblStyle w:val="Siatkatabeli"/>
+        <w:tblStyle w:val="Tablaconcuadrcula"/>
         <w:tblW w:w="0" w:type="auto"/>
         <w:jc w:val="center"/>
         <w:tblLook w:val="04A0" w:firstRow="1" w:lastRow="0" w:firstColumn="1" w:lastColumn="0" w:noHBand="0" w:noVBand="1"/>
@@ -662,14 +634,12 @@
                 <w:lang w:val="en-US"/>
               </w:rPr>
             </w:pPr>
-            <w:proofErr w:type="spellStart"/>
             <w:r>
               <w:rPr>
                 <w:lang w:val="en-US"/>
               </w:rPr>
               <w:t>Michał</w:t>
             </w:r>
-            <w:proofErr w:type="spellEnd"/>
           </w:p>
         </w:tc>
         <w:tc>
@@ -730,21 +700,7 @@
           <w:lang w:val="en-US"/>
         </w:rPr>
         <w:lastRenderedPageBreak/>
-        <w:t xml:space="preserve">ideas, someone who motivates us, someone who helps resolving problems, someone who provides technical knowledge, someone who double checks the done work, etc. Knowing our Belbin roles helped us also to  understand our roles in the group and some of our behaviors. To take an example, knowing that shapers and coordinators usually argues provided us the reason of the arguments between </w:t>
-      </w:r>
-      <w:proofErr w:type="spellStart"/>
-      <w:r>
-        <w:rPr>
-          <w:lang w:val="en-US"/>
-        </w:rPr>
-        <w:t>Michał</w:t>
-      </w:r>
-      <w:proofErr w:type="spellEnd"/>
-      <w:r>
-        <w:rPr>
-          <w:lang w:val="en-US"/>
-        </w:rPr>
-        <w:t xml:space="preserve"> and Daniela. </w:t>
+        <w:t xml:space="preserve">ideas, someone who motivates us, someone who helps resolving problems, someone who provides technical knowledge, someone who double checks the done work, etc. Knowing our Belbin roles helped us also to  understand our roles in the group and some of our behaviors. To take an example, knowing that shapers and coordinators usually argues provided us the reason of the arguments between Michał and Daniela. </w:t>
       </w:r>
     </w:p>
     <w:p>
@@ -1616,7 +1572,7 @@
     </w:p>
     <w:p>
       <w:pPr>
-        <w:pStyle w:val="Akapitzlist"/>
+        <w:pStyle w:val="Prrafodelista"/>
         <w:numPr>
           <w:ilvl w:val="0"/>
           <w:numId w:val="1"/>
@@ -1635,7 +1591,7 @@
     </w:p>
     <w:p>
       <w:pPr>
-        <w:pStyle w:val="Akapitzlist"/>
+        <w:pStyle w:val="Prrafodelista"/>
         <w:numPr>
           <w:ilvl w:val="0"/>
           <w:numId w:val="1"/>
@@ -1654,7 +1610,7 @@
     </w:p>
     <w:p>
       <w:pPr>
-        <w:pStyle w:val="Akapitzlist"/>
+        <w:pStyle w:val="Prrafodelista"/>
         <w:numPr>
           <w:ilvl w:val="0"/>
           <w:numId w:val="1"/>
@@ -1760,7 +1716,31 @@
         <w:rPr>
           <w:lang w:val="en-US"/>
         </w:rPr>
-        <w:t xml:space="preserve"> we were meting together in one of our apartments, putting on music that everyone would enjoy and bringing snacks. We also paid attention to creating and maintaining good relations with each other. </w:t>
+        <w:t xml:space="preserve"> we were me</w:t>
+      </w:r>
+      <w:r>
+        <w:rPr>
+          <w:lang w:val="en-US"/>
+        </w:rPr>
+        <w:t>e</w:t>
+      </w:r>
+      <w:r>
+        <w:rPr>
+          <w:lang w:val="en-US"/>
+        </w:rPr>
+        <w:t>ting together in one of our apartments, putting on music that everyone would enjoy and bringing snacks. We also paid attention to creating and maintaining good relations</w:t>
+      </w:r>
+      <w:r>
+        <w:rPr>
+          <w:lang w:val="en-US"/>
+        </w:rPr>
+        <w:t>hips</w:t>
+      </w:r>
+      <w:r>
+        <w:rPr>
+          <w:lang w:val="en-US"/>
+        </w:rPr>
+        <w:t xml:space="preserve"> with each other. </w:t>
       </w:r>
       <w:r>
         <w:rPr>
@@ -1864,7 +1844,31 @@
         <w:rPr>
           <w:lang w:val="en-US"/>
         </w:rPr>
-        <w:t>In the project execution phase we were also introduced to technical tools helpful in working in groups. We were using Trello in due to organize work, know what needs to be done and what have already been done and GitHub, which not only has eased working at the same time and making the system consistent, but also  was the solution for our ‘technical breakdown’ risk. We went for Google docs while working and checking text documents, with the same reason as using GitHub.</w:t>
+        <w:t>In the project execution phase we were also introduced to technical tools helpful in working in groups. We were using Trello in due to organize work, know what needs to be done and what have already been done</w:t>
+      </w:r>
+      <w:r>
+        <w:rPr>
+          <w:lang w:val="en-US"/>
+        </w:rPr>
+        <w:t>;</w:t>
+      </w:r>
+      <w:r>
+        <w:rPr>
+          <w:lang w:val="en-US"/>
+        </w:rPr>
+        <w:t xml:space="preserve"> and GitHub, which not only has eased working at the same time and making the system consistent, but also  </w:t>
+      </w:r>
+      <w:r>
+        <w:rPr>
+          <w:lang w:val="en-US"/>
+        </w:rPr>
+        <w:t xml:space="preserve">it </w:t>
+      </w:r>
+      <w:r>
+        <w:rPr>
+          <w:lang w:val="en-US"/>
+        </w:rPr>
+        <w:t>was the solution for our ‘technical breakdown’ risk. We went for Google docs while working and checking text documents, with the same reason as using GitHub.</w:t>
       </w:r>
     </w:p>
     <w:p>
@@ -1889,7 +1893,7 @@
     </w:p>
     <w:p>
       <w:pPr>
-        <w:pStyle w:val="Akapitzlist"/>
+        <w:pStyle w:val="Prrafodelista"/>
         <w:numPr>
           <w:ilvl w:val="0"/>
           <w:numId w:val="3"/>
@@ -1926,7 +1930,7 @@
     </w:p>
     <w:p>
       <w:pPr>
-        <w:pStyle w:val="Akapitzlist"/>
+        <w:pStyle w:val="Prrafodelista"/>
         <w:numPr>
           <w:ilvl w:val="0"/>
           <w:numId w:val="3"/>
@@ -1975,7 +1979,7 @@
     </w:p>
     <w:p>
       <w:pPr>
-        <w:pStyle w:val="Akapitzlist"/>
+        <w:pStyle w:val="Prrafodelista"/>
         <w:numPr>
           <w:ilvl w:val="0"/>
           <w:numId w:val="3"/>
@@ -2036,7 +2040,7 @@
     </w:p>
     <w:p>
       <w:pPr>
-        <w:pStyle w:val="Akapitzlist"/>
+        <w:pStyle w:val="Prrafodelista"/>
         <w:numPr>
           <w:ilvl w:val="0"/>
           <w:numId w:val="3"/>
@@ -2055,7 +2059,7 @@
     </w:p>
     <w:p>
       <w:pPr>
-        <w:pStyle w:val="Akapitzlist"/>
+        <w:pStyle w:val="Prrafodelista"/>
         <w:numPr>
           <w:ilvl w:val="0"/>
           <w:numId w:val="3"/>
@@ -2074,7 +2078,7 @@
     </w:p>
     <w:p>
       <w:pPr>
-        <w:pStyle w:val="Akapitzlist"/>
+        <w:pStyle w:val="Prrafodelista"/>
         <w:numPr>
           <w:ilvl w:val="0"/>
           <w:numId w:val="3"/>
@@ -2093,7 +2097,7 @@
     </w:p>
     <w:p>
       <w:pPr>
-        <w:pStyle w:val="Akapitzlist"/>
+        <w:pStyle w:val="Prrafodelista"/>
         <w:numPr>
           <w:ilvl w:val="0"/>
           <w:numId w:val="3"/>
@@ -2118,7 +2122,7 @@
     </w:p>
     <w:p>
       <w:pPr>
-        <w:pStyle w:val="Akapitzlist"/>
+        <w:pStyle w:val="Prrafodelista"/>
         <w:numPr>
           <w:ilvl w:val="0"/>
           <w:numId w:val="3"/>
@@ -2143,7 +2147,7 @@
     </w:p>
     <w:p>
       <w:pPr>
-        <w:pStyle w:val="Akapitzlist"/>
+        <w:pStyle w:val="Prrafodelista"/>
         <w:numPr>
           <w:ilvl w:val="0"/>
           <w:numId w:val="3"/>
@@ -2174,7 +2178,7 @@
     </w:p>
     <w:p>
       <w:pPr>
-        <w:pStyle w:val="Akapitzlist"/>
+        <w:pStyle w:val="Prrafodelista"/>
         <w:numPr>
           <w:ilvl w:val="0"/>
           <w:numId w:val="3"/>
@@ -2196,12 +2200,10 @@
         </w:rPr>
         <w:t xml:space="preserve"> 10.12</w:t>
       </w:r>
-      <w:bookmarkStart w:id="0" w:name="_GoBack"/>
-      <w:bookmarkEnd w:id="0"/>
     </w:p>
     <w:p>
       <w:pPr>
-        <w:pStyle w:val="Akapitzlist"/>
+        <w:pStyle w:val="Prrafodelista"/>
         <w:numPr>
           <w:ilvl w:val="0"/>
           <w:numId w:val="3"/>
@@ -2220,7 +2222,7 @@
     </w:p>
     <w:p>
       <w:pPr>
-        <w:pStyle w:val="Akapitzlist"/>
+        <w:pStyle w:val="Prrafodelista"/>
         <w:numPr>
           <w:ilvl w:val="0"/>
           <w:numId w:val="3"/>
@@ -2239,7 +2241,7 @@
     </w:p>
     <w:p>
       <w:pPr>
-        <w:pStyle w:val="Akapitzlist"/>
+        <w:pStyle w:val="Prrafodelista"/>
         <w:numPr>
           <w:ilvl w:val="0"/>
           <w:numId w:val="3"/>
@@ -2258,7 +2260,7 @@
     </w:p>
     <w:p>
       <w:pPr>
-        <w:pStyle w:val="Akapitzlist"/>
+        <w:pStyle w:val="Prrafodelista"/>
         <w:numPr>
           <w:ilvl w:val="0"/>
           <w:numId w:val="3"/>
@@ -2283,6 +2285,199 @@
           <w:lang w:val="en-US"/>
         </w:rPr>
       </w:pPr>
+      <w:r>
+        <w:rPr>
+          <w:lang w:val="en-US"/>
+        </w:rPr>
+        <w:t>The fact that one member lives in the residence next to VIA, Student Village, all</w:t>
+      </w:r>
+      <w:r>
+        <w:rPr>
+          <w:lang w:val="en-US"/>
+        </w:rPr>
+        <w:t xml:space="preserve">owed to the group to continue working after classes. On the other hand, this also was an inconvenient </w:t>
+      </w:r>
+      <w:r>
+        <w:rPr>
+          <w:lang w:val="en-US"/>
+        </w:rPr>
+        <w:t xml:space="preserve">during the not-working days </w:t>
+      </w:r>
+      <w:r>
+        <w:rPr>
+          <w:lang w:val="en-US"/>
+        </w:rPr>
+        <w:t>due to the other four members live in the ci</w:t>
+      </w:r>
+      <w:r>
+        <w:rPr>
+          <w:lang w:val="en-US"/>
+        </w:rPr>
+        <w:t>ty, residence of Kamjatka, so there were members who had to move to one place to another besides the rain or the snow (weather).</w:t>
+      </w:r>
+      <w:bookmarkStart w:id="0" w:name="_GoBack"/>
+      <w:bookmarkEnd w:id="0"/>
+    </w:p>
+    <w:p>
+      <w:pPr>
+        <w:jc w:val="both"/>
+        <w:rPr>
+          <w:lang w:val="en-US"/>
+        </w:rPr>
+      </w:pPr>
+    </w:p>
+    <w:p>
+      <w:pPr>
+        <w:jc w:val="both"/>
+        <w:rPr>
+          <w:lang w:val="en-US"/>
+        </w:rPr>
+      </w:pPr>
+      <w:r>
+        <w:rPr>
+          <w:lang w:val="en-US"/>
+        </w:rPr>
+        <w:t>As Sara’s one:</w:t>
+      </w:r>
+    </w:p>
+    <w:p>
+      <w:pPr>
+        <w:jc w:val="both"/>
+        <w:rPr>
+          <w:lang w:val="en-US"/>
+        </w:rPr>
+      </w:pPr>
+    </w:p>
+    <w:p>
+      <w:pPr>
+        <w:jc w:val="both"/>
+        <w:rPr>
+          <w:lang w:val="en-US"/>
+        </w:rPr>
+      </w:pPr>
+      <w:r>
+        <w:rPr>
+          <w:noProof/>
+          <w:lang w:val="es-ES" w:eastAsia="es-ES"/>
+        </w:rPr>
+        <w:drawing>
+          <wp:anchor distT="0" distB="0" distL="114300" distR="114300" simplePos="0" relativeHeight="251658240" behindDoc="0" locked="0" layoutInCell="1" allowOverlap="1">
+            <wp:simplePos x="0" y="0"/>
+            <wp:positionH relativeFrom="column">
+              <wp:align>left</wp:align>
+            </wp:positionH>
+            <wp:positionV relativeFrom="paragraph">
+              <wp:align>top</wp:align>
+            </wp:positionV>
+            <wp:extent cx="3396615" cy="3829050"/>
+            <wp:effectExtent l="0" t="0" r="0" b="0"/>
+            <wp:wrapSquare wrapText="bothSides"/>
+            <wp:docPr id="1" name="Imagen 1" descr="Resultado de imagen de swot"/>
+            <wp:cNvGraphicFramePr>
+              <a:graphicFrameLocks xmlns:a="http://schemas.openxmlformats.org/drawingml/2006/main" noChangeAspect="1"/>
+            </wp:cNvGraphicFramePr>
+            <a:graphic xmlns:a="http://schemas.openxmlformats.org/drawingml/2006/main">
+              <a:graphicData uri="http://schemas.openxmlformats.org/drawingml/2006/picture">
+                <pic:pic xmlns:pic="http://schemas.openxmlformats.org/drawingml/2006/picture">
+                  <pic:nvPicPr>
+                    <pic:cNvPr id="0" name="Picture 1" descr="Resultado de imagen de swot"/>
+                    <pic:cNvPicPr>
+                      <a:picLocks noChangeAspect="1" noChangeArrowheads="1"/>
+                    </pic:cNvPicPr>
+                  </pic:nvPicPr>
+                  <pic:blipFill>
+                    <a:blip r:embed="rId9">
+                      <a:extLst>
+                        <a:ext uri="{28A0092B-C50C-407E-A947-70E740481C1C}">
+                          <a14:useLocalDpi xmlns:a14="http://schemas.microsoft.com/office/drawing/2010/main" val="0"/>
+                        </a:ext>
+                      </a:extLst>
+                    </a:blip>
+                    <a:srcRect/>
+                    <a:stretch>
+                      <a:fillRect/>
+                    </a:stretch>
+                  </pic:blipFill>
+                  <pic:spPr bwMode="auto">
+                    <a:xfrm>
+                      <a:off x="0" y="0"/>
+                      <a:ext cx="3396615" cy="3829050"/>
+                    </a:xfrm>
+                    <a:prstGeom prst="rect">
+                      <a:avLst/>
+                    </a:prstGeom>
+                    <a:noFill/>
+                    <a:ln>
+                      <a:noFill/>
+                    </a:ln>
+                  </pic:spPr>
+                </pic:pic>
+              </a:graphicData>
+            </a:graphic>
+          </wp:anchor>
+        </w:drawing>
+      </w:r>
+      <w:r>
+        <w:rPr>
+          <w:lang w:val="en-US"/>
+        </w:rPr>
+        <w:br w:type="textWrapping" w:clear="all"/>
+        <w:t>SWOT from each member.</w:t>
+      </w:r>
+    </w:p>
+    <w:p>
+      <w:pPr>
+        <w:jc w:val="both"/>
+        <w:rPr>
+          <w:lang w:val="en-US"/>
+        </w:rPr>
+      </w:pPr>
+      <w:r>
+        <w:rPr>
+          <w:lang w:val="en-US"/>
+        </w:rPr>
+        <w:t>Belbin Profiles and Analyses:</w:t>
+      </w:r>
+      <w:r>
+        <w:rPr>
+          <w:lang w:val="en-US"/>
+        </w:rPr>
+        <w:tab/>
+      </w:r>
+      <w:r>
+        <w:rPr>
+          <w:lang w:val="en-US"/>
+        </w:rPr>
+        <w:tab/>
+        <w:t>We have it at the beginning</w:t>
+      </w:r>
+    </w:p>
+    <w:p>
+      <w:pPr>
+        <w:jc w:val="both"/>
+        <w:rPr>
+          <w:lang w:val="en-US"/>
+        </w:rPr>
+      </w:pPr>
+      <w:r>
+        <w:rPr>
+          <w:lang w:val="en-US"/>
+        </w:rPr>
+        <w:t xml:space="preserve">Activities made in class: </w:t>
+      </w:r>
+      <w:r>
+        <w:rPr>
+          <w:lang w:val="en-US"/>
+        </w:rPr>
+        <w:tab/>
+      </w:r>
+      <w:r>
+        <w:rPr>
+          <w:lang w:val="en-US"/>
+        </w:rPr>
+        <w:tab/>
+        <w:t>Not done</w:t>
+      </w:r>
     </w:p>
     <w:sectPr>
       <w:pgSz w:w="11906" w:h="16838"/>
@@ -2295,8 +2490,8 @@
 </file>
 
 <file path=word/numbering.xml><?xml version="1.0" encoding="utf-8"?>
-<w:numbering xmlns:wpc="http://schemas.microsoft.com/office/word/2010/wordprocessingCanvas" xmlns:cx="http://schemas.microsoft.com/office/drawing/2014/chartex" xmlns:cx1="http://schemas.microsoft.com/office/drawing/2015/9/8/chartex" xmlns:cx2="http://schemas.microsoft.com/office/drawing/2015/10/21/chartex" xmlns:cx3="http://schemas.microsoft.com/office/drawing/2016/5/9/chartex" xmlns:cx4="http://schemas.microsoft.com/office/drawing/2016/5/10/chartex" xmlns:cx5="http://schemas.microsoft.com/office/drawing/2016/5/11/chartex" xmlns:cx6="http://schemas.microsoft.com/office/drawing/2016/5/12/chartex" xmlns:cx7="http://schemas.microsoft.com/office/drawing/2016/5/13/chartex" xmlns:cx8="http://schemas.microsoft.com/office/drawing/2016/5/14/chartex" xmlns:mc="http://schemas.openxmlformats.org/markup-compatibility/2006" xmlns:aink="http://schemas.microsoft.com/office/drawing/2016/ink" xmlns:am3d="http://schemas.microsoft.com/office/drawing/2017/model3d" xmlns:o="urn:schemas-microsoft-com:office:office" xmlns:r="http://schemas.openxmlformats.org/officeDocument/2006/relationships" xmlns:m="http://schemas.openxmlformats.org/officeDocument/2006/math" xmlns:v="urn:schemas-microsoft-com:vml" xmlns:wp14="http://schemas.microsoft.com/office/word/2010/wordprocessingDrawing" xmlns:wp="http://schemas.openxmlformats.org/drawingml/2006/wordprocessingDrawing" xmlns:w10="urn:schemas-microsoft-com:office:word" xmlns:w="http://schemas.openxmlformats.org/wordprocessingml/2006/main" xmlns:w14="http://schemas.microsoft.com/office/word/2010/wordml" xmlns:w15="http://schemas.microsoft.com/office/word/2012/wordml" xmlns:w16cid="http://schemas.microsoft.com/office/word/2016/wordml/cid" xmlns:w16se="http://schemas.microsoft.com/office/word/2015/wordml/symex" xmlns:wpg="http://schemas.microsoft.com/office/word/2010/wordprocessingGroup" xmlns:wpi="http://schemas.microsoft.com/office/word/2010/wordprocessingInk" xmlns:wne="http://schemas.microsoft.com/office/word/2006/wordml" xmlns:wps="http://schemas.microsoft.com/office/word/2010/wordprocessingShape" mc:Ignorable="w14 w15 w16se w16cid wp14">
-  <w:abstractNum w:abstractNumId="0" w15:restartNumberingAfterBreak="0">
+<w:numbering xmlns:wpc="http://schemas.microsoft.com/office/word/2010/wordprocessingCanvas" xmlns:mc="http://schemas.openxmlformats.org/markup-compatibility/2006" xmlns:o="urn:schemas-microsoft-com:office:office" xmlns:r="http://schemas.openxmlformats.org/officeDocument/2006/relationships" xmlns:m="http://schemas.openxmlformats.org/officeDocument/2006/math" xmlns:v="urn:schemas-microsoft-com:vml" xmlns:wp14="http://schemas.microsoft.com/office/word/2010/wordprocessingDrawing" xmlns:wp="http://schemas.openxmlformats.org/drawingml/2006/wordprocessingDrawing" xmlns:w10="urn:schemas-microsoft-com:office:word" xmlns:w="http://schemas.openxmlformats.org/wordprocessingml/2006/main" xmlns:w14="http://schemas.microsoft.com/office/word/2010/wordml" xmlns:wpg="http://schemas.microsoft.com/office/word/2010/wordprocessingGroup" xmlns:wpi="http://schemas.microsoft.com/office/word/2010/wordprocessingInk" xmlns:wne="http://schemas.microsoft.com/office/word/2006/wordml" xmlns:wps="http://schemas.microsoft.com/office/word/2010/wordprocessingShape" mc:Ignorable="w14 wp14">
+  <w:abstractNum w:abstractNumId="0">
     <w:nsid w:val="4F287175"/>
     <w:multiLevelType w:val="hybridMultilevel"/>
     <w:tmpl w:val="B0A0A0F8"/>
@@ -2409,7 +2604,7 @@
       </w:rPr>
     </w:lvl>
   </w:abstractNum>
-  <w:abstractNum w:abstractNumId="1" w15:restartNumberingAfterBreak="0">
+  <w:abstractNum w:abstractNumId="1">
     <w:nsid w:val="5A8E3F53"/>
     <w:multiLevelType w:val="hybridMultilevel"/>
     <w:tmpl w:val="4D44A02C"/>
@@ -2538,7 +2733,7 @@
 </file>
 
 <file path=word/styles.xml><?xml version="1.0" encoding="utf-8"?>
-<w:styles xmlns:mc="http://schemas.openxmlformats.org/markup-compatibility/2006" xmlns:r="http://schemas.openxmlformats.org/officeDocument/2006/relationships" xmlns:w="http://schemas.openxmlformats.org/wordprocessingml/2006/main" xmlns:w14="http://schemas.microsoft.com/office/word/2010/wordml" xmlns:w15="http://schemas.microsoft.com/office/word/2012/wordml" xmlns:w16cid="http://schemas.microsoft.com/office/word/2016/wordml/cid" xmlns:w16se="http://schemas.microsoft.com/office/word/2015/wordml/symex" mc:Ignorable="w14 w15 w16se w16cid">
+<w:styles xmlns:mc="http://schemas.openxmlformats.org/markup-compatibility/2006" xmlns:r="http://schemas.openxmlformats.org/officeDocument/2006/relationships" xmlns:w="http://schemas.openxmlformats.org/wordprocessingml/2006/main" xmlns:w14="http://schemas.microsoft.com/office/word/2010/wordml" mc:Ignorable="w14">
   <w:docDefaults>
     <w:rPrDefault>
       <w:rPr>
@@ -2554,394 +2749,156 @@
       </w:pPr>
     </w:pPrDefault>
   </w:docDefaults>
-  <w:latentStyles w:defLockedState="0" w:defUIPriority="99" w:defSemiHidden="0" w:defUnhideWhenUsed="0" w:defQFormat="0" w:count="375">
-    <w:lsdException w:name="Normal" w:uiPriority="0" w:qFormat="1"/>
-    <w:lsdException w:name="heading 1" w:uiPriority="9" w:qFormat="1"/>
-    <w:lsdException w:name="heading 2" w:semiHidden="1" w:uiPriority="9" w:unhideWhenUsed="1" w:qFormat="1"/>
-    <w:lsdException w:name="heading 3" w:semiHidden="1" w:uiPriority="9" w:unhideWhenUsed="1" w:qFormat="1"/>
-    <w:lsdException w:name="heading 4" w:semiHidden="1" w:uiPriority="9" w:unhideWhenUsed="1" w:qFormat="1"/>
-    <w:lsdException w:name="heading 5" w:semiHidden="1" w:uiPriority="9" w:unhideWhenUsed="1" w:qFormat="1"/>
-    <w:lsdException w:name="heading 6" w:semiHidden="1" w:uiPriority="9" w:unhideWhenUsed="1" w:qFormat="1"/>
-    <w:lsdException w:name="heading 7" w:semiHidden="1" w:uiPriority="9" w:unhideWhenUsed="1" w:qFormat="1"/>
-    <w:lsdException w:name="heading 8" w:semiHidden="1" w:uiPriority="9" w:unhideWhenUsed="1" w:qFormat="1"/>
-    <w:lsdException w:name="heading 9" w:semiHidden="1" w:uiPriority="9" w:unhideWhenUsed="1" w:qFormat="1"/>
-    <w:lsdException w:name="index 1" w:semiHidden="1" w:unhideWhenUsed="1"/>
-    <w:lsdException w:name="index 2" w:semiHidden="1" w:unhideWhenUsed="1"/>
-    <w:lsdException w:name="index 3" w:semiHidden="1" w:unhideWhenUsed="1"/>
-    <w:lsdException w:name="index 4" w:semiHidden="1" w:unhideWhenUsed="1"/>
-    <w:lsdException w:name="index 5" w:semiHidden="1" w:unhideWhenUsed="1"/>
-    <w:lsdException w:name="index 6" w:semiHidden="1" w:unhideWhenUsed="1"/>
-    <w:lsdException w:name="index 7" w:semiHidden="1" w:unhideWhenUsed="1"/>
-    <w:lsdException w:name="index 8" w:semiHidden="1" w:unhideWhenUsed="1"/>
-    <w:lsdException w:name="index 9" w:semiHidden="1" w:unhideWhenUsed="1"/>
-    <w:lsdException w:name="toc 1" w:semiHidden="1" w:uiPriority="39" w:unhideWhenUsed="1"/>
-    <w:lsdException w:name="toc 2" w:semiHidden="1" w:uiPriority="39" w:unhideWhenUsed="1"/>
-    <w:lsdException w:name="toc 3" w:semiHidden="1" w:uiPriority="39" w:unhideWhenUsed="1"/>
-    <w:lsdException w:name="toc 4" w:semiHidden="1" w:uiPriority="39" w:unhideWhenUsed="1"/>
-    <w:lsdException w:name="toc 5" w:semiHidden="1" w:uiPriority="39" w:unhideWhenUsed="1"/>
-    <w:lsdException w:name="toc 6" w:semiHidden="1" w:uiPriority="39" w:unhideWhenUsed="1"/>
-    <w:lsdException w:name="toc 7" w:semiHidden="1" w:uiPriority="39" w:unhideWhenUsed="1"/>
-    <w:lsdException w:name="toc 8" w:semiHidden="1" w:uiPriority="39" w:unhideWhenUsed="1"/>
-    <w:lsdException w:name="toc 9" w:semiHidden="1" w:uiPriority="39" w:unhideWhenUsed="1"/>
-    <w:lsdException w:name="Normal Indent" w:semiHidden="1" w:unhideWhenUsed="1"/>
-    <w:lsdException w:name="footnote text" w:semiHidden="1" w:unhideWhenUsed="1"/>
-    <w:lsdException w:name="annotation text" w:semiHidden="1" w:unhideWhenUsed="1"/>
-    <w:lsdException w:name="header" w:semiHidden="1" w:unhideWhenUsed="1"/>
-    <w:lsdException w:name="footer" w:semiHidden="1" w:unhideWhenUsed="1"/>
-    <w:lsdException w:name="index heading" w:semiHidden="1" w:unhideWhenUsed="1"/>
-    <w:lsdException w:name="caption" w:semiHidden="1" w:uiPriority="35" w:unhideWhenUsed="1" w:qFormat="1"/>
-    <w:lsdException w:name="table of figures" w:semiHidden="1" w:unhideWhenUsed="1"/>
-    <w:lsdException w:name="envelope address" w:semiHidden="1" w:unhideWhenUsed="1"/>
-    <w:lsdException w:name="envelope return" w:semiHidden="1" w:unhideWhenUsed="1"/>
-    <w:lsdException w:name="footnote reference" w:semiHidden="1" w:unhideWhenUsed="1"/>
-    <w:lsdException w:name="annotation reference" w:semiHidden="1" w:unhideWhenUsed="1"/>
-    <w:lsdException w:name="line number" w:semiHidden="1" w:unhideWhenUsed="1"/>
-    <w:lsdException w:name="page number" w:semiHidden="1" w:unhideWhenUsed="1"/>
-    <w:lsdException w:name="endnote reference" w:semiHidden="1" w:unhideWhenUsed="1"/>
-    <w:lsdException w:name="endnote text" w:semiHidden="1" w:unhideWhenUsed="1"/>
-    <w:lsdException w:name="table of authorities" w:semiHidden="1" w:unhideWhenUsed="1"/>
-    <w:lsdException w:name="macro" w:semiHidden="1" w:unhideWhenUsed="1"/>
-    <w:lsdException w:name="toa heading" w:semiHidden="1" w:unhideWhenUsed="1"/>
-    <w:lsdException w:name="List" w:semiHidden="1" w:unhideWhenUsed="1"/>
-    <w:lsdException w:name="List Bullet" w:semiHidden="1" w:unhideWhenUsed="1"/>
-    <w:lsdException w:name="List Number" w:semiHidden="1" w:unhideWhenUsed="1"/>
-    <w:lsdException w:name="List 2" w:semiHidden="1" w:unhideWhenUsed="1"/>
-    <w:lsdException w:name="List 3" w:semiHidden="1" w:unhideWhenUsed="1"/>
-    <w:lsdException w:name="List 4" w:semiHidden="1" w:unhideWhenUsed="1"/>
-    <w:lsdException w:name="List 5" w:semiHidden="1" w:unhideWhenUsed="1"/>
-    <w:lsdException w:name="List Bullet 2" w:semiHidden="1" w:unhideWhenUsed="1"/>
-    <w:lsdException w:name="List Bullet 3" w:semiHidden="1" w:unhideWhenUsed="1"/>
-    <w:lsdException w:name="List Bullet 4" w:semiHidden="1" w:unhideWhenUsed="1"/>
-    <w:lsdException w:name="List Bullet 5" w:semiHidden="1" w:unhideWhenUsed="1"/>
-    <w:lsdException w:name="List Number 2" w:semiHidden="1" w:unhideWhenUsed="1"/>
-    <w:lsdException w:name="List Number 3" w:semiHidden="1" w:unhideWhenUsed="1"/>
-    <w:lsdException w:name="List Number 4" w:semiHidden="1" w:unhideWhenUsed="1"/>
-    <w:lsdException w:name="List Number 5" w:semiHidden="1" w:unhideWhenUsed="1"/>
-    <w:lsdException w:name="Title" w:uiPriority="10" w:qFormat="1"/>
-    <w:lsdException w:name="Closing" w:semiHidden="1" w:unhideWhenUsed="1"/>
-    <w:lsdException w:name="Signature" w:semiHidden="1" w:unhideWhenUsed="1"/>
-    <w:lsdException w:name="Default Paragraph Font" w:semiHidden="1" w:uiPriority="1" w:unhideWhenUsed="1"/>
-    <w:lsdException w:name="Body Text" w:semiHidden="1" w:unhideWhenUsed="1"/>
-    <w:lsdException w:name="Body Text Indent" w:semiHidden="1" w:unhideWhenUsed="1"/>
-    <w:lsdException w:name="List Continue" w:semiHidden="1" w:unhideWhenUsed="1"/>
-    <w:lsdException w:name="List Continue 2" w:semiHidden="1" w:unhideWhenUsed="1"/>
-    <w:lsdException w:name="List Continue 3" w:semiHidden="1" w:unhideWhenUsed="1"/>
-    <w:lsdException w:name="List Continue 4" w:semiHidden="1" w:unhideWhenUsed="1"/>
-    <w:lsdException w:name="List Continue 5" w:semiHidden="1" w:unhideWhenUsed="1"/>
-    <w:lsdException w:name="Message Header" w:semiHidden="1" w:unhideWhenUsed="1"/>
-    <w:lsdException w:name="Subtitle" w:uiPriority="11" w:qFormat="1"/>
-    <w:lsdException w:name="Salutation" w:semiHidden="1" w:unhideWhenUsed="1"/>
-    <w:lsdException w:name="Date" w:semiHidden="1" w:unhideWhenUsed="1"/>
-    <w:lsdException w:name="Body Text First Indent" w:semiHidden="1" w:unhideWhenUsed="1"/>
-    <w:lsdException w:name="Body Text First Indent 2" w:semiHidden="1" w:unhideWhenUsed="1"/>
-    <w:lsdException w:name="Note Heading" w:semiHidden="1" w:unhideWhenUsed="1"/>
-    <w:lsdException w:name="Body Text 2" w:semiHidden="1" w:unhideWhenUsed="1"/>
-    <w:lsdException w:name="Body Text 3" w:semiHidden="1" w:unhideWhenUsed="1"/>
-    <w:lsdException w:name="Body Text Indent 2" w:semiHidden="1" w:unhideWhenUsed="1"/>
-    <w:lsdException w:name="Body Text Indent 3" w:semiHidden="1" w:unhideWhenUsed="1"/>
-    <w:lsdException w:name="Block Text" w:semiHidden="1" w:unhideWhenUsed="1"/>
-    <w:lsdException w:name="Hyperlink" w:semiHidden="1" w:unhideWhenUsed="1"/>
-    <w:lsdException w:name="FollowedHyperlink" w:semiHidden="1" w:unhideWhenUsed="1"/>
-    <w:lsdException w:name="Strong" w:uiPriority="22" w:qFormat="1"/>
-    <w:lsdException w:name="Emphasis" w:uiPriority="20" w:qFormat="1"/>
-    <w:lsdException w:name="Document Map" w:semiHidden="1" w:unhideWhenUsed="1"/>
-    <w:lsdException w:name="Plain Text" w:semiHidden="1" w:unhideWhenUsed="1"/>
-    <w:lsdException w:name="E-mail Signature" w:semiHidden="1" w:unhideWhenUsed="1"/>
-    <w:lsdException w:name="HTML Top of Form" w:semiHidden="1" w:unhideWhenUsed="1"/>
-    <w:lsdException w:name="HTML Bottom of Form" w:semiHidden="1" w:unhideWhenUsed="1"/>
-    <w:lsdException w:name="Normal (Web)" w:semiHidden="1" w:unhideWhenUsed="1"/>
-    <w:lsdException w:name="HTML Acronym" w:semiHidden="1" w:unhideWhenUsed="1"/>
-    <w:lsdException w:name="HTML Address" w:semiHidden="1" w:unhideWhenUsed="1"/>
-    <w:lsdException w:name="HTML Cite" w:semiHidden="1" w:unhideWhenUsed="1"/>
-    <w:lsdException w:name="HTML Code" w:semiHidden="1" w:unhideWhenUsed="1"/>
-    <w:lsdException w:name="HTML Definition" w:semiHidden="1" w:unhideWhenUsed="1"/>
-    <w:lsdException w:name="HTML Keyboard" w:semiHidden="1" w:unhideWhenUsed="1"/>
-    <w:lsdException w:name="HTML Preformatted" w:semiHidden="1" w:unhideWhenUsed="1"/>
-    <w:lsdException w:name="HTML Sample" w:semiHidden="1" w:unhideWhenUsed="1"/>
-    <w:lsdException w:name="HTML Typewriter" w:semiHidden="1" w:unhideWhenUsed="1"/>
-    <w:lsdException w:name="HTML Variable" w:semiHidden="1" w:unhideWhenUsed="1"/>
-    <w:lsdException w:name="Normal Table" w:semiHidden="1" w:unhideWhenUsed="1"/>
-    <w:lsdException w:name="annotation subject" w:semiHidden="1" w:unhideWhenUsed="1"/>
-    <w:lsdException w:name="No List" w:semiHidden="1" w:unhideWhenUsed="1"/>
-    <w:lsdException w:name="Outline List 1" w:semiHidden="1" w:unhideWhenUsed="1"/>
-    <w:lsdException w:name="Outline List 2" w:semiHidden="1" w:unhideWhenUsed="1"/>
-    <w:lsdException w:name="Outline List 3" w:semiHidden="1" w:unhideWhenUsed="1"/>
-    <w:lsdException w:name="Table Simple 1" w:semiHidden="1" w:unhideWhenUsed="1"/>
-    <w:lsdException w:name="Table Simple 2" w:semiHidden="1" w:unhideWhenUsed="1"/>
-    <w:lsdException w:name="Table Simple 3" w:semiHidden="1" w:unhideWhenUsed="1"/>
-    <w:lsdException w:name="Table Classic 1" w:semiHidden="1" w:unhideWhenUsed="1"/>
-    <w:lsdException w:name="Table Classic 2" w:semiHidden="1" w:unhideWhenUsed="1"/>
-    <w:lsdException w:name="Table Classic 3" w:semiHidden="1" w:unhideWhenUsed="1"/>
-    <w:lsdException w:name="Table Classic 4" w:semiHidden="1" w:unhideWhenUsed="1"/>
-    <w:lsdException w:name="Table Colorful 1" w:semiHidden="1" w:unhideWhenUsed="1"/>
-    <w:lsdException w:name="Table Colorful 2" w:semiHidden="1" w:unhideWhenUsed="1"/>
-    <w:lsdException w:name="Table Colorful 3" w:semiHidden="1" w:unhideWhenUsed="1"/>
-    <w:lsdException w:name="Table Columns 1" w:semiHidden="1" w:unhideWhenUsed="1"/>
-    <w:lsdException w:name="Table Columns 2" w:semiHidden="1" w:unhideWhenUsed="1"/>
-    <w:lsdException w:name="Table Columns 3" w:semiHidden="1" w:unhideWhenUsed="1"/>
-    <w:lsdException w:name="Table Columns 4" w:semiHidden="1" w:unhideWhenUsed="1"/>
-    <w:lsdException w:name="Table Columns 5" w:semiHidden="1" w:unhideWhenUsed="1"/>
-    <w:lsdException w:name="Table Grid 1" w:semiHidden="1" w:unhideWhenUsed="1"/>
-    <w:lsdException w:name="Table Grid 2" w:semiHidden="1" w:unhideWhenUsed="1"/>
-    <w:lsdException w:name="Table Grid 3" w:semiHidden="1" w:unhideWhenUsed="1"/>
-    <w:lsdException w:name="Table Grid 4" w:semiHidden="1" w:unhideWhenUsed="1"/>
-    <w:lsdException w:name="Table Grid 5" w:semiHidden="1" w:unhideWhenUsed="1"/>
-    <w:lsdException w:name="Table Grid 6" w:semiHidden="1" w:unhideWhenUsed="1"/>
-    <w:lsdException w:name="Table Grid 7" w:semiHidden="1" w:unhideWhenUsed="1"/>
-    <w:lsdException w:name="Table Grid 8" w:semiHidden="1" w:unhideWhenUsed="1"/>
-    <w:lsdException w:name="Table List 1" w:semiHidden="1" w:unhideWhenUsed="1"/>
-    <w:lsdException w:name="Table List 2" w:semiHidden="1" w:unhideWhenUsed="1"/>
-    <w:lsdException w:name="Table List 3" w:semiHidden="1" w:unhideWhenUsed="1"/>
-    <w:lsdException w:name="Table List 4" w:semiHidden="1" w:unhideWhenUsed="1"/>
-    <w:lsdException w:name="Table List 5" w:semiHidden="1" w:unhideWhenUsed="1"/>
-    <w:lsdException w:name="Table List 6" w:semiHidden="1" w:unhideWhenUsed="1"/>
-    <w:lsdException w:name="Table List 7" w:semiHidden="1" w:unhideWhenUsed="1"/>
-    <w:lsdException w:name="Table List 8" w:semiHidden="1" w:unhideWhenUsed="1"/>
-    <w:lsdException w:name="Table 3D effects 1" w:semiHidden="1" w:unhideWhenUsed="1"/>
-    <w:lsdException w:name="Table 3D effects 2" w:semiHidden="1" w:unhideWhenUsed="1"/>
-    <w:lsdException w:name="Table 3D effects 3" w:semiHidden="1" w:unhideWhenUsed="1"/>
-    <w:lsdException w:name="Table Contemporary" w:semiHidden="1" w:unhideWhenUsed="1"/>
-    <w:lsdException w:name="Table Elegant" w:semiHidden="1" w:unhideWhenUsed="1"/>
-    <w:lsdException w:name="Table Professional" w:semiHidden="1" w:unhideWhenUsed="1"/>
-    <w:lsdException w:name="Table Subtle 1" w:semiHidden="1" w:unhideWhenUsed="1"/>
-    <w:lsdException w:name="Table Subtle 2" w:semiHidden="1" w:unhideWhenUsed="1"/>
-    <w:lsdException w:name="Table Web 1" w:semiHidden="1" w:unhideWhenUsed="1"/>
-    <w:lsdException w:name="Table Web 2" w:semiHidden="1" w:unhideWhenUsed="1"/>
-    <w:lsdException w:name="Table Web 3" w:semiHidden="1" w:unhideWhenUsed="1"/>
-    <w:lsdException w:name="Balloon Text" w:semiHidden="1" w:unhideWhenUsed="1"/>
-    <w:lsdException w:name="Table Grid" w:uiPriority="39"/>
-    <w:lsdException w:name="Table Theme" w:semiHidden="1" w:unhideWhenUsed="1"/>
-    <w:lsdException w:name="Placeholder Text" w:semiHidden="1"/>
-    <w:lsdException w:name="No Spacing" w:uiPriority="1" w:qFormat="1"/>
-    <w:lsdException w:name="Light Shading" w:uiPriority="60"/>
-    <w:lsdException w:name="Light List" w:uiPriority="61"/>
-    <w:lsdException w:name="Light Grid" w:uiPriority="62"/>
-    <w:lsdException w:name="Medium Shading 1" w:uiPriority="63"/>
-    <w:lsdException w:name="Medium Shading 2" w:uiPriority="64"/>
-    <w:lsdException w:name="Medium List 1" w:uiPriority="65"/>
-    <w:lsdException w:name="Medium List 2" w:uiPriority="66"/>
-    <w:lsdException w:name="Medium Grid 1" w:uiPriority="67"/>
-    <w:lsdException w:name="Medium Grid 2" w:uiPriority="68"/>
-    <w:lsdException w:name="Medium Grid 3" w:uiPriority="69"/>
-    <w:lsdException w:name="Dark List" w:uiPriority="70"/>
-    <w:lsdException w:name="Colorful Shading" w:uiPriority="71"/>
-    <w:lsdException w:name="Colorful List" w:uiPriority="72"/>
-    <w:lsdException w:name="Colorful Grid" w:uiPriority="73"/>
-    <w:lsdException w:name="Light Shading Accent 1" w:uiPriority="60"/>
-    <w:lsdException w:name="Light List Accent 1" w:uiPriority="61"/>
-    <w:lsdException w:name="Light Grid Accent 1" w:uiPriority="62"/>
-    <w:lsdException w:name="Medium Shading 1 Accent 1" w:uiPriority="63"/>
-    <w:lsdException w:name="Medium Shading 2 Accent 1" w:uiPriority="64"/>
-    <w:lsdException w:name="Medium List 1 Accent 1" w:uiPriority="65"/>
-    <w:lsdException w:name="Revision" w:semiHidden="1"/>
-    <w:lsdException w:name="List Paragraph" w:uiPriority="34" w:qFormat="1"/>
-    <w:lsdException w:name="Quote" w:uiPriority="29" w:qFormat="1"/>
-    <w:lsdException w:name="Intense Quote" w:uiPriority="30" w:qFormat="1"/>
-    <w:lsdException w:name="Medium List 2 Accent 1" w:uiPriority="66"/>
-    <w:lsdException w:name="Medium Grid 1 Accent 1" w:uiPriority="67"/>
-    <w:lsdException w:name="Medium Grid 2 Accent 1" w:uiPriority="68"/>
-    <w:lsdException w:name="Medium Grid 3 Accent 1" w:uiPriority="69"/>
-    <w:lsdException w:name="Dark List Accent 1" w:uiPriority="70"/>
-    <w:lsdException w:name="Colorful Shading Accent 1" w:uiPriority="71"/>
-    <w:lsdException w:name="Colorful List Accent 1" w:uiPriority="72"/>
-    <w:lsdException w:name="Colorful Grid Accent 1" w:uiPriority="73"/>
-    <w:lsdException w:name="Light Shading Accent 2" w:uiPriority="60"/>
-    <w:lsdException w:name="Light List Accent 2" w:uiPriority="61"/>
-    <w:lsdException w:name="Light Grid Accent 2" w:uiPriority="62"/>
-    <w:lsdException w:name="Medium Shading 1 Accent 2" w:uiPriority="63"/>
-    <w:lsdException w:name="Medium Shading 2 Accent 2" w:uiPriority="64"/>
-    <w:lsdException w:name="Medium List 1 Accent 2" w:uiPriority="65"/>
-    <w:lsdException w:name="Medium List 2 Accent 2" w:uiPriority="66"/>
-    <w:lsdException w:name="Medium Grid 1 Accent 2" w:uiPriority="67"/>
-    <w:lsdException w:name="Medium Grid 2 Accent 2" w:uiPriority="68"/>
-    <w:lsdException w:name="Medium Grid 3 Accent 2" w:uiPriority="69"/>
-    <w:lsdException w:name="Dark List Accent 2" w:uiPriority="70"/>
-    <w:lsdException w:name="Colorful Shading Accent 2" w:uiPriority="71"/>
-    <w:lsdException w:name="Colorful List Accent 2" w:uiPriority="72"/>
-    <w:lsdException w:name="Colorful Grid Accent 2" w:uiPriority="73"/>
-    <w:lsdException w:name="Light Shading Accent 3" w:uiPriority="60"/>
-    <w:lsdException w:name="Light List Accent 3" w:uiPriority="61"/>
-    <w:lsdException w:name="Light Grid Accent 3" w:uiPriority="62"/>
-    <w:lsdException w:name="Medium Shading 1 Accent 3" w:uiPriority="63"/>
-    <w:lsdException w:name="Medium Shading 2 Accent 3" w:uiPriority="64"/>
-    <w:lsdException w:name="Medium List 1 Accent 3" w:uiPriority="65"/>
-    <w:lsdException w:name="Medium List 2 Accent 3" w:uiPriority="66"/>
-    <w:lsdException w:name="Medium Grid 1 Accent 3" w:uiPriority="67"/>
-    <w:lsdException w:name="Medium Grid 2 Accent 3" w:uiPriority="68"/>
-    <w:lsdException w:name="Medium Grid 3 Accent 3" w:uiPriority="69"/>
-    <w:lsdException w:name="Dark List Accent 3" w:uiPriority="70"/>
-    <w:lsdException w:name="Colorful Shading Accent 3" w:uiPriority="71"/>
-    <w:lsdException w:name="Colorful List Accent 3" w:uiPriority="72"/>
-    <w:lsdException w:name="Colorful Grid Accent 3" w:uiPriority="73"/>
-    <w:lsdException w:name="Light Shading Accent 4" w:uiPriority="60"/>
-    <w:lsdException w:name="Light List Accent 4" w:uiPriority="61"/>
-    <w:lsdException w:name="Light Grid Accent 4" w:uiPriority="62"/>
-    <w:lsdException w:name="Medium Shading 1 Accent 4" w:uiPriority="63"/>
-    <w:lsdException w:name="Medium Shading 2 Accent 4" w:uiPriority="64"/>
-    <w:lsdException w:name="Medium List 1 Accent 4" w:uiPriority="65"/>
-    <w:lsdException w:name="Medium List 2 Accent 4" w:uiPriority="66"/>
-    <w:lsdException w:name="Medium Grid 1 Accent 4" w:uiPriority="67"/>
-    <w:lsdException w:name="Medium Grid 2 Accent 4" w:uiPriority="68"/>
-    <w:lsdException w:name="Medium Grid 3 Accent 4" w:uiPriority="69"/>
-    <w:lsdException w:name="Dark List Accent 4" w:uiPriority="70"/>
-    <w:lsdException w:name="Colorful Shading Accent 4" w:uiPriority="71"/>
-    <w:lsdException w:name="Colorful List Accent 4" w:uiPriority="72"/>
-    <w:lsdException w:name="Colorful Grid Accent 4" w:uiPriority="73"/>
-    <w:lsdException w:name="Light Shading Accent 5" w:uiPriority="60"/>
-    <w:lsdException w:name="Light List Accent 5" w:uiPriority="61"/>
-    <w:lsdException w:name="Light Grid Accent 5" w:uiPriority="62"/>
-    <w:lsdException w:name="Medium Shading 1 Accent 5" w:uiPriority="63"/>
-    <w:lsdException w:name="Medium Shading 2 Accent 5" w:uiPriority="64"/>
-    <w:lsdException w:name="Medium List 1 Accent 5" w:uiPriority="65"/>
-    <w:lsdException w:name="Medium List 2 Accent 5" w:uiPriority="66"/>
-    <w:lsdException w:name="Medium Grid 1 Accent 5" w:uiPriority="67"/>
-    <w:lsdException w:name="Medium Grid 2 Accent 5" w:uiPriority="68"/>
-    <w:lsdException w:name="Medium Grid 3 Accent 5" w:uiPriority="69"/>
-    <w:lsdException w:name="Dark List Accent 5" w:uiPriority="70"/>
-    <w:lsdException w:name="Colorful Shading Accent 5" w:uiPriority="71"/>
-    <w:lsdException w:name="Colorful List Accent 5" w:uiPriority="72"/>
-    <w:lsdException w:name="Colorful Grid Accent 5" w:uiPriority="73"/>
-    <w:lsdException w:name="Light Shading Accent 6" w:uiPriority="60"/>
-    <w:lsdException w:name="Light List Accent 6" w:uiPriority="61"/>
-    <w:lsdException w:name="Light Grid Accent 6" w:uiPriority="62"/>
-    <w:lsdException w:name="Medium Shading 1 Accent 6" w:uiPriority="63"/>
-    <w:lsdException w:name="Medium Shading 2 Accent 6" w:uiPriority="64"/>
-    <w:lsdException w:name="Medium List 1 Accent 6" w:uiPriority="65"/>
-    <w:lsdException w:name="Medium List 2 Accent 6" w:uiPriority="66"/>
-    <w:lsdException w:name="Medium Grid 1 Accent 6" w:uiPriority="67"/>
-    <w:lsdException w:name="Medium Grid 2 Accent 6" w:uiPriority="68"/>
-    <w:lsdException w:name="Medium Grid 3 Accent 6" w:uiPriority="69"/>
-    <w:lsdException w:name="Dark List Accent 6" w:uiPriority="70"/>
-    <w:lsdException w:name="Colorful Shading Accent 6" w:uiPriority="71"/>
-    <w:lsdException w:name="Colorful List Accent 6" w:uiPriority="72"/>
-    <w:lsdException w:name="Colorful Grid Accent 6" w:uiPriority="73"/>
-    <w:lsdException w:name="Subtle Emphasis" w:uiPriority="19" w:qFormat="1"/>
-    <w:lsdException w:name="Intense Emphasis" w:uiPriority="21" w:qFormat="1"/>
-    <w:lsdException w:name="Subtle Reference" w:uiPriority="31" w:qFormat="1"/>
-    <w:lsdException w:name="Intense Reference" w:uiPriority="32" w:qFormat="1"/>
-    <w:lsdException w:name="Book Title" w:uiPriority="33" w:qFormat="1"/>
-    <w:lsdException w:name="Bibliography" w:semiHidden="1" w:uiPriority="37" w:unhideWhenUsed="1"/>
-    <w:lsdException w:name="TOC Heading" w:semiHidden="1" w:uiPriority="39" w:unhideWhenUsed="1" w:qFormat="1"/>
-    <w:lsdException w:name="Plain Table 1" w:uiPriority="41"/>
-    <w:lsdException w:name="Plain Table 2" w:uiPriority="42"/>
-    <w:lsdException w:name="Plain Table 3" w:uiPriority="43"/>
-    <w:lsdException w:name="Plain Table 4" w:uiPriority="44"/>
-    <w:lsdException w:name="Plain Table 5" w:uiPriority="45"/>
-    <w:lsdException w:name="Grid Table Light" w:uiPriority="40"/>
-    <w:lsdException w:name="Grid Table 1 Light" w:uiPriority="46"/>
-    <w:lsdException w:name="Grid Table 2" w:uiPriority="47"/>
-    <w:lsdException w:name="Grid Table 3" w:uiPriority="48"/>
-    <w:lsdException w:name="Grid Table 4" w:uiPriority="49"/>
-    <w:lsdException w:name="Grid Table 5 Dark" w:uiPriority="50"/>
-    <w:lsdException w:name="Grid Table 6 Colorful" w:uiPriority="51"/>
-    <w:lsdException w:name="Grid Table 7 Colorful" w:uiPriority="52"/>
-    <w:lsdException w:name="Grid Table 1 Light Accent 1" w:uiPriority="46"/>
-    <w:lsdException w:name="Grid Table 2 Accent 1" w:uiPriority="47"/>
-    <w:lsdException w:name="Grid Table 3 Accent 1" w:uiPriority="48"/>
-    <w:lsdException w:name="Grid Table 4 Accent 1" w:uiPriority="49"/>
-    <w:lsdException w:name="Grid Table 5 Dark Accent 1" w:uiPriority="50"/>
-    <w:lsdException w:name="Grid Table 6 Colorful Accent 1" w:uiPriority="51"/>
-    <w:lsdException w:name="Grid Table 7 Colorful Accent 1" w:uiPriority="52"/>
-    <w:lsdException w:name="Grid Table 1 Light Accent 2" w:uiPriority="46"/>
-    <w:lsdException w:name="Grid Table 2 Accent 2" w:uiPriority="47"/>
-    <w:lsdException w:name="Grid Table 3 Accent 2" w:uiPriority="48"/>
-    <w:lsdException w:name="Grid Table 4 Accent 2" w:uiPriority="49"/>
-    <w:lsdException w:name="Grid Table 5 Dark Accent 2" w:uiPriority="50"/>
-    <w:lsdException w:name="Grid Table 6 Colorful Accent 2" w:uiPriority="51"/>
-    <w:lsdException w:name="Grid Table 7 Colorful Accent 2" w:uiPriority="52"/>
-    <w:lsdException w:name="Grid Table 1 Light Accent 3" w:uiPriority="46"/>
-    <w:lsdException w:name="Grid Table 2 Accent 3" w:uiPriority="47"/>
-    <w:lsdException w:name="Grid Table 3 Accent 3" w:uiPriority="48"/>
-    <w:lsdException w:name="Grid Table 4 Accent 3" w:uiPriority="49"/>
-    <w:lsdException w:name="Grid Table 5 Dark Accent 3" w:uiPriority="50"/>
-    <w:lsdException w:name="Grid Table 6 Colorful Accent 3" w:uiPriority="51"/>
-    <w:lsdException w:name="Grid Table 7 Colorful Accent 3" w:uiPriority="52"/>
-    <w:lsdException w:name="Grid Table 1 Light Accent 4" w:uiPriority="46"/>
-    <w:lsdException w:name="Grid Table 2 Accent 4" w:uiPriority="47"/>
-    <w:lsdException w:name="Grid Table 3 Accent 4" w:uiPriority="48"/>
-    <w:lsdException w:name="Grid Table 4 Accent 4" w:uiPriority="49"/>
-    <w:lsdException w:name="Grid Table 5 Dark Accent 4" w:uiPriority="50"/>
-    <w:lsdException w:name="Grid Table 6 Colorful Accent 4" w:uiPriority="51"/>
-    <w:lsdException w:name="Grid Table 7 Colorful Accent 4" w:uiPriority="52"/>
-    <w:lsdException w:name="Grid Table 1 Light Accent 5" w:uiPriority="46"/>
-    <w:lsdException w:name="Grid Table 2 Accent 5" w:uiPriority="47"/>
-    <w:lsdException w:name="Grid Table 3 Accent 5" w:uiPriority="48"/>
-    <w:lsdException w:name="Grid Table 4 Accent 5" w:uiPriority="49"/>
-    <w:lsdException w:name="Grid Table 5 Dark Accent 5" w:uiPriority="50"/>
-    <w:lsdException w:name="Grid Table 6 Colorful Accent 5" w:uiPriority="51"/>
-    <w:lsdException w:name="Grid Table 7 Colorful Accent 5" w:uiPriority="52"/>
-    <w:lsdException w:name="Grid Table 1 Light Accent 6" w:uiPriority="46"/>
-    <w:lsdException w:name="Grid Table 2 Accent 6" w:uiPriority="47"/>
-    <w:lsdException w:name="Grid Table 3 Accent 6" w:uiPriority="48"/>
-    <w:lsdException w:name="Grid Table 4 Accent 6" w:uiPriority="49"/>
-    <w:lsdException w:name="Grid Table 5 Dark Accent 6" w:uiPriority="50"/>
-    <w:lsdException w:name="Grid Table 6 Colorful Accent 6" w:uiPriority="51"/>
-    <w:lsdException w:name="Grid Table 7 Colorful Accent 6" w:uiPriority="52"/>
-    <w:lsdException w:name="List Table 1 Light" w:uiPriority="46"/>
-    <w:lsdException w:name="List Table 2" w:uiPriority="47"/>
-    <w:lsdException w:name="List Table 3" w:uiPriority="48"/>
-    <w:lsdException w:name="List Table 4" w:uiPriority="49"/>
-    <w:lsdException w:name="List Table 5 Dark" w:uiPriority="50"/>
-    <w:lsdException w:name="List Table 6 Colorful" w:uiPriority="51"/>
-    <w:lsdException w:name="List Table 7 Colorful" w:uiPriority="52"/>
-    <w:lsdException w:name="List Table 1 Light Accent 1" w:uiPriority="46"/>
-    <w:lsdException w:name="List Table 2 Accent 1" w:uiPriority="47"/>
-    <w:lsdException w:name="List Table 3 Accent 1" w:uiPriority="48"/>
-    <w:lsdException w:name="List Table 4 Accent 1" w:uiPriority="49"/>
-    <w:lsdException w:name="List Table 5 Dark Accent 1" w:uiPriority="50"/>
-    <w:lsdException w:name="List Table 6 Colorful Accent 1" w:uiPriority="51"/>
-    <w:lsdException w:name="List Table 7 Colorful Accent 1" w:uiPriority="52"/>
-    <w:lsdException w:name="List Table 1 Light Accent 2" w:uiPriority="46"/>
-    <w:lsdException w:name="List Table 2 Accent 2" w:uiPriority="47"/>
-    <w:lsdException w:name="List Table 3 Accent 2" w:uiPriority="48"/>
-    <w:lsdException w:name="List Table 4 Accent 2" w:uiPriority="49"/>
-    <w:lsdException w:name="List Table 5 Dark Accent 2" w:uiPriority="50"/>
-    <w:lsdException w:name="List Table 6 Colorful Accent 2" w:uiPriority="51"/>
-    <w:lsdException w:name="List Table 7 Colorful Accent 2" w:uiPriority="52"/>
-    <w:lsdException w:name="List Table 1 Light Accent 3" w:uiPriority="46"/>
-    <w:lsdException w:name="List Table 2 Accent 3" w:uiPriority="47"/>
-    <w:lsdException w:name="List Table 3 Accent 3" w:uiPriority="48"/>
-    <w:lsdException w:name="List Table 4 Accent 3" w:uiPriority="49"/>
-    <w:lsdException w:name="List Table 5 Dark Accent 3" w:uiPriority="50"/>
-    <w:lsdException w:name="List Table 6 Colorful Accent 3" w:uiPriority="51"/>
-    <w:lsdException w:name="List Table 7 Colorful Accent 3" w:uiPriority="52"/>
-    <w:lsdException w:name="List Table 1 Light Accent 4" w:uiPriority="46"/>
-    <w:lsdException w:name="List Table 2 Accent 4" w:uiPriority="47"/>
-    <w:lsdException w:name="List Table 3 Accent 4" w:uiPriority="48"/>
-    <w:lsdException w:name="List Table 4 Accent 4" w:uiPriority="49"/>
-    <w:lsdException w:name="List Table 5 Dark Accent 4" w:uiPriority="50"/>
-    <w:lsdException w:name="List Table 6 Colorful Accent 4" w:uiPriority="51"/>
-    <w:lsdException w:name="List Table 7 Colorful Accent 4" w:uiPriority="52"/>
-    <w:lsdException w:name="List Table 1 Light Accent 5" w:uiPriority="46"/>
-    <w:lsdException w:name="List Table 2 Accent 5" w:uiPriority="47"/>
-    <w:lsdException w:name="List Table 3 Accent 5" w:uiPriority="48"/>
-    <w:lsdException w:name="List Table 4 Accent 5" w:uiPriority="49"/>
-    <w:lsdException w:name="List Table 5 Dark Accent 5" w:uiPriority="50"/>
-    <w:lsdException w:name="List Table 6 Colorful Accent 5" w:uiPriority="51"/>
-    <w:lsdException w:name="List Table 7 Colorful Accent 5" w:uiPriority="52"/>
-    <w:lsdException w:name="List Table 1 Light Accent 6" w:uiPriority="46"/>
-    <w:lsdException w:name="List Table 2 Accent 6" w:uiPriority="47"/>
-    <w:lsdException w:name="List Table 3 Accent 6" w:uiPriority="48"/>
-    <w:lsdException w:name="List Table 4 Accent 6" w:uiPriority="49"/>
-    <w:lsdException w:name="List Table 5 Dark Accent 6" w:uiPriority="50"/>
-    <w:lsdException w:name="List Table 6 Colorful Accent 6" w:uiPriority="51"/>
-    <w:lsdException w:name="List Table 7 Colorful Accent 6" w:uiPriority="52"/>
-    <w:lsdException w:name="Mention" w:semiHidden="1" w:unhideWhenUsed="1"/>
-    <w:lsdException w:name="Smart Hyperlink" w:semiHidden="1" w:unhideWhenUsed="1"/>
-    <w:lsdException w:name="Hashtag" w:semiHidden="1" w:unhideWhenUsed="1"/>
-    <w:lsdException w:name="Unresolved Mention" w:semiHidden="1" w:unhideWhenUsed="1"/>
+  <w:latentStyles w:defLockedState="0" w:defUIPriority="99" w:defSemiHidden="1" w:defUnhideWhenUsed="1" w:defQFormat="0" w:count="267">
+    <w:lsdException w:name="Normal" w:semiHidden="0" w:uiPriority="0" w:unhideWhenUsed="0" w:qFormat="1"/>
+    <w:lsdException w:name="heading 1" w:semiHidden="0" w:uiPriority="9" w:unhideWhenUsed="0" w:qFormat="1"/>
+    <w:lsdException w:name="heading 2" w:uiPriority="9" w:qFormat="1"/>
+    <w:lsdException w:name="heading 3" w:uiPriority="9" w:qFormat="1"/>
+    <w:lsdException w:name="heading 4" w:uiPriority="9" w:qFormat="1"/>
+    <w:lsdException w:name="heading 5" w:uiPriority="9" w:qFormat="1"/>
+    <w:lsdException w:name="heading 6" w:uiPriority="9" w:qFormat="1"/>
+    <w:lsdException w:name="heading 7" w:uiPriority="9" w:qFormat="1"/>
+    <w:lsdException w:name="heading 8" w:uiPriority="9" w:qFormat="1"/>
+    <w:lsdException w:name="heading 9" w:uiPriority="9" w:qFormat="1"/>
+    <w:lsdException w:name="toc 1" w:uiPriority="39"/>
+    <w:lsdException w:name="toc 2" w:uiPriority="39"/>
+    <w:lsdException w:name="toc 3" w:uiPriority="39"/>
+    <w:lsdException w:name="toc 4" w:uiPriority="39"/>
+    <w:lsdException w:name="toc 5" w:uiPriority="39"/>
+    <w:lsdException w:name="toc 6" w:uiPriority="39"/>
+    <w:lsdException w:name="toc 7" w:uiPriority="39"/>
+    <w:lsdException w:name="toc 8" w:uiPriority="39"/>
+    <w:lsdException w:name="toc 9" w:uiPriority="39"/>
+    <w:lsdException w:name="caption" w:uiPriority="35" w:qFormat="1"/>
+    <w:lsdException w:name="Title" w:semiHidden="0" w:uiPriority="10" w:unhideWhenUsed="0" w:qFormat="1"/>
+    <w:lsdException w:name="Default Paragraph Font" w:uiPriority="1"/>
+    <w:lsdException w:name="Subtitle" w:semiHidden="0" w:uiPriority="11" w:unhideWhenUsed="0" w:qFormat="1"/>
+    <w:lsdException w:name="Strong" w:semiHidden="0" w:uiPriority="22" w:unhideWhenUsed="0" w:qFormat="1"/>
+    <w:lsdException w:name="Emphasis" w:semiHidden="0" w:uiPriority="20" w:unhideWhenUsed="0" w:qFormat="1"/>
+    <w:lsdException w:name="Table Grid" w:semiHidden="0" w:uiPriority="39" w:unhideWhenUsed="0"/>
+    <w:lsdException w:name="Placeholder Text" w:unhideWhenUsed="0"/>
+    <w:lsdException w:name="No Spacing" w:semiHidden="0" w:uiPriority="1" w:unhideWhenUsed="0" w:qFormat="1"/>
+    <w:lsdException w:name="Light Shading" w:semiHidden="0" w:uiPriority="60" w:unhideWhenUsed="0"/>
+    <w:lsdException w:name="Light List" w:semiHidden="0" w:uiPriority="61" w:unhideWhenUsed="0"/>
+    <w:lsdException w:name="Light Grid" w:semiHidden="0" w:uiPriority="62" w:unhideWhenUsed="0"/>
+    <w:lsdException w:name="Medium Shading 1" w:semiHidden="0" w:uiPriority="63" w:unhideWhenUsed="0"/>
+    <w:lsdException w:name="Medium Shading 2" w:semiHidden="0" w:uiPriority="64" w:unhideWhenUsed="0"/>
+    <w:lsdException w:name="Medium List 1" w:semiHidden="0" w:uiPriority="65" w:unhideWhenUsed="0"/>
+    <w:lsdException w:name="Medium List 2" w:semiHidden="0" w:uiPriority="66" w:unhideWhenUsed="0"/>
+    <w:lsdException w:name="Medium Grid 1" w:semiHidden="0" w:uiPriority="67" w:unhideWhenUsed="0"/>
+    <w:lsdException w:name="Medium Grid 2" w:semiHidden="0" w:uiPriority="68" w:unhideWhenUsed="0"/>
+    <w:lsdException w:name="Medium Grid 3" w:semiHidden="0" w:uiPriority="69" w:unhideWhenUsed="0"/>
+    <w:lsdException w:name="Dark List" w:semiHidden="0" w:uiPriority="70" w:unhideWhenUsed="0"/>
+    <w:lsdException w:name="Colorful Shading" w:semiHidden="0" w:uiPriority="71" w:unhideWhenUsed="0"/>
+    <w:lsdException w:name="Colorful List" w:semiHidden="0" w:uiPriority="72" w:unhideWhenUsed="0"/>
+    <w:lsdException w:name="Colorful Grid" w:semiHidden="0" w:uiPriority="73" w:unhideWhenUsed="0"/>
+    <w:lsdException w:name="Light Shading Accent 1" w:semiHidden="0" w:uiPriority="60" w:unhideWhenUsed="0"/>
+    <w:lsdException w:name="Light List Accent 1" w:semiHidden="0" w:uiPriority="61" w:unhideWhenUsed="0"/>
+    <w:lsdException w:name="Light Grid Accent 1" w:semiHidden="0" w:uiPriority="62" w:unhideWhenUsed="0"/>
+    <w:lsdException w:name="Medium Shading 1 Accent 1" w:semiHidden="0" w:uiPriority="63" w:unhideWhenUsed="0"/>
+    <w:lsdException w:name="Medium Shading 2 Accent 1" w:semiHidden="0" w:uiPriority="64" w:unhideWhenUsed="0"/>
+    <w:lsdException w:name="Medium List 1 Accent 1" w:semiHidden="0" w:uiPriority="65" w:unhideWhenUsed="0"/>
+    <w:lsdException w:name="Revision" w:unhideWhenUsed="0"/>
+    <w:lsdException w:name="List Paragraph" w:semiHidden="0" w:uiPriority="34" w:unhideWhenUsed="0" w:qFormat="1"/>
+    <w:lsdException w:name="Quote" w:semiHidden="0" w:uiPriority="29" w:unhideWhenUsed="0" w:qFormat="1"/>
+    <w:lsdException w:name="Intense Quote" w:semiHidden="0" w:uiPriority="30" w:unhideWhenUsed="0" w:qFormat="1"/>
+    <w:lsdException w:name="Medium List 2 Accent 1" w:semiHidden="0" w:uiPriority="66" w:unhideWhenUsed="0"/>
+    <w:lsdException w:name="Medium Grid 1 Accent 1" w:semiHidden="0" w:uiPriority="67" w:unhideWhenUsed="0"/>
+    <w:lsdException w:name="Medium Grid 2 Accent 1" w:semiHidden="0" w:uiPriority="68" w:unhideWhenUsed="0"/>
+    <w:lsdException w:name="Medium Grid 3 Accent 1" w:semiHidden="0" w:uiPriority="69" w:unhideWhenUsed="0"/>
+    <w:lsdException w:name="Dark List Accent 1" w:semiHidden="0" w:uiPriority="70" w:unhideWhenUsed="0"/>
+    <w:lsdException w:name="Colorful Shading Accent 1" w:semiHidden="0" w:uiPriority="71" w:unhideWhenUsed="0"/>
+    <w:lsdException w:name="Colorful List Accent 1" w:semiHidden="0" w:uiPriority="72" w:unhideWhenUsed="0"/>
+    <w:lsdException w:name="Colorful Grid Accent 1" w:semiHidden="0" w:uiPriority="73" w:unhideWhenUsed="0"/>
+    <w:lsdException w:name="Light Shading Accent 2" w:semiHidden="0" w:uiPriority="60" w:unhideWhenUsed="0"/>
+    <w:lsdException w:name="Light List Accent 2" w:semiHidden="0" w:uiPriority="61" w:unhideWhenUsed="0"/>
+    <w:lsdException w:name="Light Grid Accent 2" w:semiHidden="0" w:uiPriority="62" w:unhideWhenUsed="0"/>
+    <w:lsdException w:name="Medium Shading 1 Accent 2" w:semiHidden="0" w:uiPriority="63" w:unhideWhenUsed="0"/>
+    <w:lsdException w:name="Medium Shading 2 Accent 2" w:semiHidden="0" w:uiPriority="64" w:unhideWhenUsed="0"/>
+    <w:lsdException w:name="Medium List 1 Accent 2" w:semiHidden="0" w:uiPriority="65" w:unhideWhenUsed="0"/>
+    <w:lsdException w:name="Medium List 2 Accent 2" w:semiHidden="0" w:uiPriority="66" w:unhideWhenUsed="0"/>
+    <w:lsdException w:name="Medium Grid 1 Accent 2" w:semiHidden="0" w:uiPriority="67" w:unhideWhenUsed="0"/>
+    <w:lsdException w:name="Medium Grid 2 Accent 2" w:semiHidden="0" w:uiPriority="68" w:unhideWhenUsed="0"/>
+    <w:lsdException w:name="Medium Grid 3 Accent 2" w:semiHidden="0" w:uiPriority="69" w:unhideWhenUsed="0"/>
+    <w:lsdException w:name="Dark List Accent 2" w:semiHidden="0" w:uiPriority="70" w:unhideWhenUsed="0"/>
+    <w:lsdException w:name="Colorful Shading Accent 2" w:semiHidden="0" w:uiPriority="71" w:unhideWhenUsed="0"/>
+    <w:lsdException w:name="Colorful List Accent 2" w:semiHidden="0" w:uiPriority="72" w:unhideWhenUsed="0"/>
+    <w:lsdException w:name="Colorful Grid Accent 2" w:semiHidden="0" w:uiPriority="73" w:unhideWhenUsed="0"/>
+    <w:lsdException w:name="Light Shading Accent 3" w:semiHidden="0" w:uiPriority="60" w:unhideWhenUsed="0"/>
+    <w:lsdException w:name="Light List Accent 3" w:semiHidden="0" w:uiPriority="61" w:unhideWhenUsed="0"/>
+    <w:lsdException w:name="Light Grid Accent 3" w:semiHidden="0" w:uiPriority="62" w:unhideWhenUsed="0"/>
+    <w:lsdException w:name="Medium Shading 1 Accent 3" w:semiHidden="0" w:uiPriority="63" w:unhideWhenUsed="0"/>
+    <w:lsdException w:name="Medium Shading 2 Accent 3" w:semiHidden="0" w:uiPriority="64" w:unhideWhenUsed="0"/>
+    <w:lsdException w:name="Medium List 1 Accent 3" w:semiHidden="0" w:uiPriority="65" w:unhideWhenUsed="0"/>
+    <w:lsdException w:name="Medium List 2 Accent 3" w:semiHidden="0" w:uiPriority="66" w:unhideWhenUsed="0"/>
+    <w:lsdException w:name="Medium Grid 1 Accent 3" w:semiHidden="0" w:uiPriority="67" w:unhideWhenUsed="0"/>
+    <w:lsdException w:name="Medium Grid 2 Accent 3" w:semiHidden="0" w:uiPriority="68" w:unhideWhenUsed="0"/>
+    <w:lsdException w:name="Medium Grid 3 Accent 3" w:semiHidden="0" w:uiPriority="69" w:unhideWhenUsed="0"/>
+    <w:lsdException w:name="Dark List Accent 3" w:semiHidden="0" w:uiPriority="70" w:unhideWhenUsed="0"/>
+    <w:lsdException w:name="Colorful Shading Accent 3" w:semiHidden="0" w:uiPriority="71" w:unhideWhenUsed="0"/>
+    <w:lsdException w:name="Colorful List Accent 3" w:semiHidden="0" w:uiPriority="72" w:unhideWhenUsed="0"/>
+    <w:lsdException w:name="Colorful Grid Accent 3" w:semiHidden="0" w:uiPriority="73" w:unhideWhenUsed="0"/>
+    <w:lsdException w:name="Light Shading Accent 4" w:semiHidden="0" w:uiPriority="60" w:unhideWhenUsed="0"/>
+    <w:lsdException w:name="Light List Accent 4" w:semiHidden="0" w:uiPriority="61" w:unhideWhenUsed="0"/>
+    <w:lsdException w:name="Light Grid Accent 4" w:semiHidden="0" w:uiPriority="62" w:unhideWhenUsed="0"/>
+    <w:lsdException w:name="Medium Shading 1 Accent 4" w:semiHidden="0" w:uiPriority="63" w:unhideWhenUsed="0"/>
+    <w:lsdException w:name="Medium Shading 2 Accent 4" w:semiHidden="0" w:uiPriority="64" w:unhideWhenUsed="0"/>
+    <w:lsdException w:name="Medium List 1 Accent 4" w:semiHidden="0" w:uiPriority="65" w:unhideWhenUsed="0"/>
+    <w:lsdException w:name="Medium List 2 Accent 4" w:semiHidden="0" w:uiPriority="66" w:unhideWhenUsed="0"/>
+    <w:lsdException w:name="Medium Grid 1 Accent 4" w:semiHidden="0" w:uiPriority="67" w:unhideWhenUsed="0"/>
+    <w:lsdException w:name="Medium Grid 2 Accent 4" w:semiHidden="0" w:uiPriority="68" w:unhideWhenUsed="0"/>
+    <w:lsdException w:name="Medium Grid 3 Accent 4" w:semiHidden="0" w:uiPriority="69" w:unhideWhenUsed="0"/>
+    <w:lsdException w:name="Dark List Accent 4" w:semiHidden="0" w:uiPriority="70" w:unhideWhenUsed="0"/>
+    <w:lsdException w:name="Colorful Shading Accent 4" w:semiHidden="0" w:uiPriority="71" w:unhideWhenUsed="0"/>
+    <w:lsdException w:name="Colorful List Accent 4" w:semiHidden="0" w:uiPriority="72" w:unhideWhenUsed="0"/>
+    <w:lsdException w:name="Colorful Grid Accent 4" w:semiHidden="0" w:uiPriority="73" w:unhideWhenUsed="0"/>
+    <w:lsdException w:name="Light Shading Accent 5" w:semiHidden="0" w:uiPriority="60" w:unhideWhenUsed="0"/>
+    <w:lsdException w:name="Light List Accent 5" w:semiHidden="0" w:uiPriority="61" w:unhideWhenUsed="0"/>
+    <w:lsdException w:name="Light Grid Accent 5" w:semiHidden="0" w:uiPriority="62" w:unhideWhenUsed="0"/>
+    <w:lsdException w:name="Medium Shading 1 Accent 5" w:semiHidden="0" w:uiPriority="63" w:unhideWhenUsed="0"/>
+    <w:lsdException w:name="Medium Shading 2 Accent 5" w:semiHidden="0" w:uiPriority="64" w:unhideWhenUsed="0"/>
+    <w:lsdException w:name="Medium List 1 Accent 5" w:semiHidden="0" w:uiPriority="65" w:unhideWhenUsed="0"/>
+    <w:lsdException w:name="Medium List 2 Accent 5" w:semiHidden="0" w:uiPriority="66" w:unhideWhenUsed="0"/>
+    <w:lsdException w:name="Medium Grid 1 Accent 5" w:semiHidden="0" w:uiPriority="67" w:unhideWhenUsed="0"/>
+    <w:lsdException w:name="Medium Grid 2 Accent 5" w:semiHidden="0" w:uiPriority="68" w:unhideWhenUsed="0"/>
+    <w:lsdException w:name="Medium Grid 3 Accent 5" w:semiHidden="0" w:uiPriority="69" w:unhideWhenUsed="0"/>
+    <w:lsdException w:name="Dark List Accent 5" w:semiHidden="0" w:uiPriority="70" w:unhideWhenUsed="0"/>
+    <w:lsdException w:name="Colorful Shading Accent 5" w:semiHidden="0" w:uiPriority="71" w:unhideWhenUsed="0"/>
+    <w:lsdException w:name="Colorful List Accent 5" w:semiHidden="0" w:uiPriority="72" w:unhideWhenUsed="0"/>
+    <w:lsdException w:name="Colorful Grid Accent 5" w:semiHidden="0" w:uiPriority="73" w:unhideWhenUsed="0"/>
+    <w:lsdException w:name="Light Shading Accent 6" w:semiHidden="0" w:uiPriority="60" w:unhideWhenUsed="0"/>
+    <w:lsdException w:name="Light List Accent 6" w:semiHidden="0" w:uiPriority="61" w:unhideWhenUsed="0"/>
+    <w:lsdException w:name="Light Grid Accent 6" w:semiHidden="0" w:uiPriority="62" w:unhideWhenUsed="0"/>
+    <w:lsdException w:name="Medium Shading 1 Accent 6" w:semiHidden="0" w:uiPriority="63" w:unhideWhenUsed="0"/>
+    <w:lsdException w:name="Medium Shading 2 Accent 6" w:semiHidden="0" w:uiPriority="64" w:unhideWhenUsed="0"/>
+    <w:lsdException w:name="Medium List 1 Accent 6" w:semiHidden="0" w:uiPriority="65" w:unhideWhenUsed="0"/>
+    <w:lsdException w:name="Medium List 2 Accent 6" w:semiHidden="0" w:uiPriority="66" w:unhideWhenUsed="0"/>
+    <w:lsdException w:name="Medium Grid 1 Accent 6" w:semiHidden="0" w:uiPriority="67" w:unhideWhenUsed="0"/>
+    <w:lsdException w:name="Medium Grid 2 Accent 6" w:semiHidden="0" w:uiPriority="68" w:unhideWhenUsed="0"/>
+    <w:lsdException w:name="Medium Grid 3 Accent 6" w:semiHidden="0" w:uiPriority="69" w:unhideWhenUsed="0"/>
+    <w:lsdException w:name="Dark List Accent 6" w:semiHidden="0" w:uiPriority="70" w:unhideWhenUsed="0"/>
+    <w:lsdException w:name="Colorful Shading Accent 6" w:semiHidden="0" w:uiPriority="71" w:unhideWhenUsed="0"/>
+    <w:lsdException w:name="Colorful List Accent 6" w:semiHidden="0" w:uiPriority="72" w:unhideWhenUsed="0"/>
+    <w:lsdException w:name="Colorful Grid Accent 6" w:semiHidden="0" w:uiPriority="73" w:unhideWhenUsed="0"/>
+    <w:lsdException w:name="Subtle Emphasis" w:semiHidden="0" w:uiPriority="19" w:unhideWhenUsed="0" w:qFormat="1"/>
+    <w:lsdException w:name="Intense Emphasis" w:semiHidden="0" w:uiPriority="21" w:unhideWhenUsed="0" w:qFormat="1"/>
+    <w:lsdException w:name="Subtle Reference" w:semiHidden="0" w:uiPriority="31" w:unhideWhenUsed="0" w:qFormat="1"/>
+    <w:lsdException w:name="Intense Reference" w:semiHidden="0" w:uiPriority="32" w:unhideWhenUsed="0" w:qFormat="1"/>
+    <w:lsdException w:name="Book Title" w:semiHidden="0" w:uiPriority="33" w:unhideWhenUsed="0" w:qFormat="1"/>
+    <w:lsdException w:name="Bibliography" w:uiPriority="37"/>
+    <w:lsdException w:name="TOC Heading" w:uiPriority="39" w:qFormat="1"/>
   </w:latentStyles>
-  <w:style w:type="paragraph" w:default="1" w:styleId="Normalny">
+  <w:style w:type="paragraph" w:default="1" w:styleId="Normal">
     <w:name w:val="Normal"/>
     <w:qFormat/>
   </w:style>
-  <w:style w:type="character" w:default="1" w:styleId="Domylnaczcionkaakapitu">
+  <w:style w:type="character" w:default="1" w:styleId="Fuentedeprrafopredeter">
     <w:name w:val="Default Paragraph Font"/>
     <w:uiPriority w:val="1"/>
     <w:semiHidden/>
     <w:unhideWhenUsed/>
   </w:style>
-  <w:style w:type="table" w:default="1" w:styleId="Standardowy">
+  <w:style w:type="table" w:default="1" w:styleId="Tablanormal">
     <w:name w:val="Normal Table"/>
     <w:uiPriority w:val="99"/>
     <w:semiHidden/>
@@ -2956,16 +2913,16 @@
       </w:tblCellMar>
     </w:tblPr>
   </w:style>
-  <w:style w:type="numbering" w:default="1" w:styleId="Bezlisty">
+  <w:style w:type="numbering" w:default="1" w:styleId="Sinlista">
     <w:name w:val="No List"/>
     <w:uiPriority w:val="99"/>
     <w:semiHidden/>
     <w:unhideWhenUsed/>
   </w:style>
-  <w:style w:type="paragraph" w:styleId="Tekstprzypisukocowego">
+  <w:style w:type="paragraph" w:styleId="Textonotaalfinal">
     <w:name w:val="endnote text"/>
-    <w:basedOn w:val="Normalny"/>
-    <w:link w:val="TekstprzypisukocowegoZnak"/>
+    <w:basedOn w:val="Normal"/>
+    <w:link w:val="TextonotaalfinalCar"/>
     <w:uiPriority w:val="99"/>
     <w:pPr>
       <w:spacing w:after="0" w:line="240" w:lineRule="auto"/>
@@ -2975,37 +2932,37 @@
       <w:szCs w:val="20"/>
     </w:rPr>
   </w:style>
-  <w:style w:type="character" w:customStyle="1" w:styleId="TekstprzypisukocowegoZnak">
-    <w:name w:val="Tekst przypisu końcowego Znak"/>
-    <w:basedOn w:val="Domylnaczcionkaakapitu"/>
-    <w:link w:val="Tekstprzypisukocowego"/>
+  <w:style w:type="character" w:customStyle="1" w:styleId="TextonotaalfinalCar">
+    <w:name w:val="Texto nota al final Car"/>
+    <w:basedOn w:val="Fuentedeprrafopredeter"/>
+    <w:link w:val="Textonotaalfinal"/>
     <w:uiPriority w:val="99"/>
     <w:rPr>
       <w:sz w:val="20"/>
       <w:szCs w:val="20"/>
     </w:rPr>
   </w:style>
-  <w:style w:type="character" w:styleId="Odwoanieprzypisukocowego">
+  <w:style w:type="character" w:styleId="Refdenotaalfinal">
     <w:name w:val="endnote reference"/>
-    <w:basedOn w:val="Domylnaczcionkaakapitu"/>
+    <w:basedOn w:val="Fuentedeprrafopredeter"/>
     <w:uiPriority w:val="99"/>
     <w:rPr>
       <w:vertAlign w:val="superscript"/>
     </w:rPr>
   </w:style>
-  <w:style w:type="character" w:styleId="Odwoaniedokomentarza">
+  <w:style w:type="character" w:styleId="Refdecomentario">
     <w:name w:val="annotation reference"/>
-    <w:basedOn w:val="Domylnaczcionkaakapitu"/>
+    <w:basedOn w:val="Fuentedeprrafopredeter"/>
     <w:uiPriority w:val="99"/>
     <w:rPr>
       <w:sz w:val="16"/>
       <w:szCs w:val="16"/>
     </w:rPr>
   </w:style>
-  <w:style w:type="paragraph" w:styleId="Tekstkomentarza">
+  <w:style w:type="paragraph" w:styleId="Textocomentario">
     <w:name w:val="annotation text"/>
-    <w:basedOn w:val="Normalny"/>
-    <w:link w:val="TekstkomentarzaZnak"/>
+    <w:basedOn w:val="Normal"/>
+    <w:link w:val="TextocomentarioCar"/>
     <w:uiPriority w:val="99"/>
     <w:pPr>
       <w:spacing w:line="240" w:lineRule="auto"/>
@@ -3015,31 +2972,31 @@
       <w:szCs w:val="20"/>
     </w:rPr>
   </w:style>
-  <w:style w:type="character" w:customStyle="1" w:styleId="TekstkomentarzaZnak">
-    <w:name w:val="Tekst komentarza Znak"/>
-    <w:basedOn w:val="Domylnaczcionkaakapitu"/>
-    <w:link w:val="Tekstkomentarza"/>
+  <w:style w:type="character" w:customStyle="1" w:styleId="TextocomentarioCar">
+    <w:name w:val="Texto comentario Car"/>
+    <w:basedOn w:val="Fuentedeprrafopredeter"/>
+    <w:link w:val="Textocomentario"/>
     <w:uiPriority w:val="99"/>
     <w:rPr>
       <w:sz w:val="20"/>
       <w:szCs w:val="20"/>
     </w:rPr>
   </w:style>
-  <w:style w:type="paragraph" w:styleId="Tematkomentarza">
+  <w:style w:type="paragraph" w:styleId="Asuntodelcomentario">
     <w:name w:val="annotation subject"/>
-    <w:basedOn w:val="Tekstkomentarza"/>
-    <w:next w:val="Tekstkomentarza"/>
-    <w:link w:val="TematkomentarzaZnak"/>
+    <w:basedOn w:val="Textocomentario"/>
+    <w:next w:val="Textocomentario"/>
+    <w:link w:val="AsuntodelcomentarioCar"/>
     <w:uiPriority w:val="99"/>
     <w:rPr>
       <w:b/>
       <w:bCs/>
     </w:rPr>
   </w:style>
-  <w:style w:type="character" w:customStyle="1" w:styleId="TematkomentarzaZnak">
-    <w:name w:val="Temat komentarza Znak"/>
-    <w:basedOn w:val="TekstkomentarzaZnak"/>
-    <w:link w:val="Tematkomentarza"/>
+  <w:style w:type="character" w:customStyle="1" w:styleId="AsuntodelcomentarioCar">
+    <w:name w:val="Asunto del comentario Car"/>
+    <w:basedOn w:val="TextocomentarioCar"/>
+    <w:link w:val="Asuntodelcomentario"/>
     <w:uiPriority w:val="99"/>
     <w:rPr>
       <w:b/>
@@ -3048,10 +3005,10 @@
       <w:szCs w:val="20"/>
     </w:rPr>
   </w:style>
-  <w:style w:type="paragraph" w:styleId="Tekstdymka">
+  <w:style w:type="paragraph" w:styleId="Textodeglobo">
     <w:name w:val="Balloon Text"/>
-    <w:basedOn w:val="Normalny"/>
-    <w:link w:val="TekstdymkaZnak"/>
+    <w:basedOn w:val="Normal"/>
+    <w:link w:val="TextodegloboCar"/>
     <w:uiPriority w:val="99"/>
     <w:pPr>
       <w:spacing w:after="0" w:line="240" w:lineRule="auto"/>
@@ -3062,10 +3019,10 @@
       <w:szCs w:val="16"/>
     </w:rPr>
   </w:style>
-  <w:style w:type="character" w:customStyle="1" w:styleId="TekstdymkaZnak">
-    <w:name w:val="Tekst dymka Znak"/>
-    <w:basedOn w:val="Domylnaczcionkaakapitu"/>
-    <w:link w:val="Tekstdymka"/>
+  <w:style w:type="character" w:customStyle="1" w:styleId="TextodegloboCar">
+    <w:name w:val="Texto de globo Car"/>
+    <w:basedOn w:val="Fuentedeprrafopredeter"/>
+    <w:link w:val="Textodeglobo"/>
     <w:uiPriority w:val="99"/>
     <w:rPr>
       <w:rFonts w:ascii="Tahoma" w:hAnsi="Tahoma" w:cs="Tahoma"/>
@@ -3073,10 +3030,10 @@
       <w:szCs w:val="16"/>
     </w:rPr>
   </w:style>
-  <w:style w:type="paragraph" w:styleId="Legenda">
+  <w:style w:type="paragraph" w:styleId="Epgrafe">
     <w:name w:val="caption"/>
-    <w:basedOn w:val="Normalny"/>
-    <w:next w:val="Normalny"/>
+    <w:basedOn w:val="Normal"/>
+    <w:next w:val="Normal"/>
     <w:uiPriority w:val="35"/>
     <w:qFormat/>
     <w:pPr>
@@ -3090,9 +3047,9 @@
       <w:szCs w:val="18"/>
     </w:rPr>
   </w:style>
-  <w:style w:type="table" w:styleId="Siatkatabeli">
+  <w:style w:type="table" w:styleId="Tablaconcuadrcula">
     <w:name w:val="Table Grid"/>
-    <w:basedOn w:val="Standardowy"/>
+    <w:basedOn w:val="Tablanormal"/>
     <w:uiPriority w:val="39"/>
     <w:pPr>
       <w:spacing w:after="0" w:line="240" w:lineRule="auto"/>
@@ -3108,9 +3065,9 @@
       </w:tblBorders>
     </w:tblPr>
   </w:style>
-  <w:style w:type="character" w:styleId="Hipercze">
+  <w:style w:type="character" w:styleId="Hipervnculo">
     <w:name w:val="Hyperlink"/>
-    <w:basedOn w:val="Domylnaczcionkaakapitu"/>
+    <w:basedOn w:val="Fuentedeprrafopredeter"/>
     <w:uiPriority w:val="99"/>
     <w:rPr>
       <w:color w:val="0563C1"/>
@@ -3119,7 +3076,7 @@
   </w:style>
   <w:style w:type="character" w:customStyle="1" w:styleId="Nierozpoznanawzmianka1">
     <w:name w:val="Nierozpoznana wzmianka1"/>
-    <w:basedOn w:val="Domylnaczcionkaakapitu"/>
+    <w:basedOn w:val="Fuentedeprrafopredeter"/>
     <w:uiPriority w:val="99"/>
     <w:rPr>
       <w:color w:val="808080"/>
@@ -3128,7 +3085,7 @@
   </w:style>
   <w:style w:type="table" w:customStyle="1" w:styleId="Tabelasiatki5ciemnaakcent11">
     <w:name w:val="Tabela siatki 5 — ciemna — akcent 11"/>
-    <w:basedOn w:val="Standardowy"/>
+    <w:basedOn w:val="Tablanormal"/>
     <w:uiPriority w:val="50"/>
     <w:pPr>
       <w:spacing w:after="0" w:line="240" w:lineRule="auto"/>
@@ -3232,9 +3189,480 @@
       </w:tcPr>
     </w:tblStylePr>
   </w:style>
-  <w:style w:type="paragraph" w:styleId="Akapitzlist">
+  <w:style w:type="paragraph" w:styleId="Prrafodelista">
     <w:name w:val="List Paragraph"/>
-    <w:basedOn w:val="Normalny"/>
+    <w:basedOn w:val="Normal"/>
+    <w:uiPriority w:val="34"/>
+    <w:qFormat/>
+    <w:rsid w:val="005C003E"/>
+    <w:pPr>
+      <w:ind w:left="720"/>
+      <w:contextualSpacing/>
+    </w:pPr>
+  </w:style>
+</w:styles>
+</file>
+
+<file path=word/stylesWithEffects.xml><?xml version="1.0" encoding="utf-8"?>
+<w:styles xmlns:wpc="http://schemas.microsoft.com/office/word/2010/wordprocessingCanvas" xmlns:mc="http://schemas.openxmlformats.org/markup-compatibility/2006" xmlns:o="urn:schemas-microsoft-com:office:office" xmlns:r="http://schemas.openxmlformats.org/officeDocument/2006/relationships" xmlns:m="http://schemas.openxmlformats.org/officeDocument/2006/math" xmlns:v="urn:schemas-microsoft-com:vml" xmlns:wp14="http://schemas.microsoft.com/office/word/2010/wordprocessingDrawing" xmlns:wp="http://schemas.openxmlformats.org/drawingml/2006/wordprocessingDrawing" xmlns:w10="urn:schemas-microsoft-com:office:word" xmlns:w="http://schemas.openxmlformats.org/wordprocessingml/2006/main" xmlns:w14="http://schemas.microsoft.com/office/word/2010/wordml" xmlns:wpg="http://schemas.microsoft.com/office/word/2010/wordprocessingGroup" xmlns:wpi="http://schemas.microsoft.com/office/word/2010/wordprocessingInk" xmlns:wne="http://schemas.microsoft.com/office/word/2006/wordml" xmlns:wps="http://schemas.microsoft.com/office/word/2010/wordprocessingShape" mc:Ignorable="w14 wp14">
+  <w:docDefaults>
+    <w:rPrDefault>
+      <w:rPr>
+        <w:rFonts w:ascii="Calibri" w:eastAsia="Calibri" w:hAnsi="Calibri" w:cs="SimSun"/>
+        <w:sz w:val="22"/>
+        <w:szCs w:val="22"/>
+        <w:lang w:val="pl-PL" w:eastAsia="en-US" w:bidi="ar-SA"/>
+      </w:rPr>
+    </w:rPrDefault>
+    <w:pPrDefault>
+      <w:pPr>
+        <w:spacing w:after="160" w:line="259" w:lineRule="auto"/>
+      </w:pPr>
+    </w:pPrDefault>
+  </w:docDefaults>
+  <w:latentStyles w:defLockedState="0" w:defUIPriority="99" w:defSemiHidden="1" w:defUnhideWhenUsed="1" w:defQFormat="0" w:count="267">
+    <w:lsdException w:name="Normal" w:semiHidden="0" w:uiPriority="0" w:unhideWhenUsed="0" w:qFormat="1"/>
+    <w:lsdException w:name="heading 1" w:semiHidden="0" w:uiPriority="9" w:unhideWhenUsed="0" w:qFormat="1"/>
+    <w:lsdException w:name="heading 2" w:uiPriority="9" w:qFormat="1"/>
+    <w:lsdException w:name="heading 3" w:uiPriority="9" w:qFormat="1"/>
+    <w:lsdException w:name="heading 4" w:uiPriority="9" w:qFormat="1"/>
+    <w:lsdException w:name="heading 5" w:uiPriority="9" w:qFormat="1"/>
+    <w:lsdException w:name="heading 6" w:uiPriority="9" w:qFormat="1"/>
+    <w:lsdException w:name="heading 7" w:uiPriority="9" w:qFormat="1"/>
+    <w:lsdException w:name="heading 8" w:uiPriority="9" w:qFormat="1"/>
+    <w:lsdException w:name="heading 9" w:uiPriority="9" w:qFormat="1"/>
+    <w:lsdException w:name="toc 1" w:uiPriority="39"/>
+    <w:lsdException w:name="toc 2" w:uiPriority="39"/>
+    <w:lsdException w:name="toc 3" w:uiPriority="39"/>
+    <w:lsdException w:name="toc 4" w:uiPriority="39"/>
+    <w:lsdException w:name="toc 5" w:uiPriority="39"/>
+    <w:lsdException w:name="toc 6" w:uiPriority="39"/>
+    <w:lsdException w:name="toc 7" w:uiPriority="39"/>
+    <w:lsdException w:name="toc 8" w:uiPriority="39"/>
+    <w:lsdException w:name="toc 9" w:uiPriority="39"/>
+    <w:lsdException w:name="caption" w:uiPriority="35" w:qFormat="1"/>
+    <w:lsdException w:name="Title" w:semiHidden="0" w:uiPriority="10" w:unhideWhenUsed="0" w:qFormat="1"/>
+    <w:lsdException w:name="Default Paragraph Font" w:uiPriority="1"/>
+    <w:lsdException w:name="Subtitle" w:semiHidden="0" w:uiPriority="11" w:unhideWhenUsed="0" w:qFormat="1"/>
+    <w:lsdException w:name="Strong" w:semiHidden="0" w:uiPriority="22" w:unhideWhenUsed="0" w:qFormat="1"/>
+    <w:lsdException w:name="Emphasis" w:semiHidden="0" w:uiPriority="20" w:unhideWhenUsed="0" w:qFormat="1"/>
+    <w:lsdException w:name="Table Grid" w:semiHidden="0" w:uiPriority="39" w:unhideWhenUsed="0"/>
+    <w:lsdException w:name="Placeholder Text" w:unhideWhenUsed="0"/>
+    <w:lsdException w:name="No Spacing" w:semiHidden="0" w:uiPriority="1" w:unhideWhenUsed="0" w:qFormat="1"/>
+    <w:lsdException w:name="Light Shading" w:semiHidden="0" w:uiPriority="60" w:unhideWhenUsed="0"/>
+    <w:lsdException w:name="Light List" w:semiHidden="0" w:uiPriority="61" w:unhideWhenUsed="0"/>
+    <w:lsdException w:name="Light Grid" w:semiHidden="0" w:uiPriority="62" w:unhideWhenUsed="0"/>
+    <w:lsdException w:name="Medium Shading 1" w:semiHidden="0" w:uiPriority="63" w:unhideWhenUsed="0"/>
+    <w:lsdException w:name="Medium Shading 2" w:semiHidden="0" w:uiPriority="64" w:unhideWhenUsed="0"/>
+    <w:lsdException w:name="Medium List 1" w:semiHidden="0" w:uiPriority="65" w:unhideWhenUsed="0"/>
+    <w:lsdException w:name="Medium List 2" w:semiHidden="0" w:uiPriority="66" w:unhideWhenUsed="0"/>
+    <w:lsdException w:name="Medium Grid 1" w:semiHidden="0" w:uiPriority="67" w:unhideWhenUsed="0"/>
+    <w:lsdException w:name="Medium Grid 2" w:semiHidden="0" w:uiPriority="68" w:unhideWhenUsed="0"/>
+    <w:lsdException w:name="Medium Grid 3" w:semiHidden="0" w:uiPriority="69" w:unhideWhenUsed="0"/>
+    <w:lsdException w:name="Dark List" w:semiHidden="0" w:uiPriority="70" w:unhideWhenUsed="0"/>
+    <w:lsdException w:name="Colorful Shading" w:semiHidden="0" w:uiPriority="71" w:unhideWhenUsed="0"/>
+    <w:lsdException w:name="Colorful List" w:semiHidden="0" w:uiPriority="72" w:unhideWhenUsed="0"/>
+    <w:lsdException w:name="Colorful Grid" w:semiHidden="0" w:uiPriority="73" w:unhideWhenUsed="0"/>
+    <w:lsdException w:name="Light Shading Accent 1" w:semiHidden="0" w:uiPriority="60" w:unhideWhenUsed="0"/>
+    <w:lsdException w:name="Light List Accent 1" w:semiHidden="0" w:uiPriority="61" w:unhideWhenUsed="0"/>
+    <w:lsdException w:name="Light Grid Accent 1" w:semiHidden="0" w:uiPriority="62" w:unhideWhenUsed="0"/>
+    <w:lsdException w:name="Medium Shading 1 Accent 1" w:semiHidden="0" w:uiPriority="63" w:unhideWhenUsed="0"/>
+    <w:lsdException w:name="Medium Shading 2 Accent 1" w:semiHidden="0" w:uiPriority="64" w:unhideWhenUsed="0"/>
+    <w:lsdException w:name="Medium List 1 Accent 1" w:semiHidden="0" w:uiPriority="65" w:unhideWhenUsed="0"/>
+    <w:lsdException w:name="Revision" w:unhideWhenUsed="0"/>
+    <w:lsdException w:name="List Paragraph" w:semiHidden="0" w:uiPriority="34" w:unhideWhenUsed="0" w:qFormat="1"/>
+    <w:lsdException w:name="Quote" w:semiHidden="0" w:uiPriority="29" w:unhideWhenUsed="0" w:qFormat="1"/>
+    <w:lsdException w:name="Intense Quote" w:semiHidden="0" w:uiPriority="30" w:unhideWhenUsed="0" w:qFormat="1"/>
+    <w:lsdException w:name="Medium List 2 Accent 1" w:semiHidden="0" w:uiPriority="66" w:unhideWhenUsed="0"/>
+    <w:lsdException w:name="Medium Grid 1 Accent 1" w:semiHidden="0" w:uiPriority="67" w:unhideWhenUsed="0"/>
+    <w:lsdException w:name="Medium Grid 2 Accent 1" w:semiHidden="0" w:uiPriority="68" w:unhideWhenUsed="0"/>
+    <w:lsdException w:name="Medium Grid 3 Accent 1" w:semiHidden="0" w:uiPriority="69" w:unhideWhenUsed="0"/>
+    <w:lsdException w:name="Dark List Accent 1" w:semiHidden="0" w:uiPriority="70" w:unhideWhenUsed="0"/>
+    <w:lsdException w:name="Colorful Shading Accent 1" w:semiHidden="0" w:uiPriority="71" w:unhideWhenUsed="0"/>
+    <w:lsdException w:name="Colorful List Accent 1" w:semiHidden="0" w:uiPriority="72" w:unhideWhenUsed="0"/>
+    <w:lsdException w:name="Colorful Grid Accent 1" w:semiHidden="0" w:uiPriority="73" w:unhideWhenUsed="0"/>
+    <w:lsdException w:name="Light Shading Accent 2" w:semiHidden="0" w:uiPriority="60" w:unhideWhenUsed="0"/>
+    <w:lsdException w:name="Light List Accent 2" w:semiHidden="0" w:uiPriority="61" w:unhideWhenUsed="0"/>
+    <w:lsdException w:name="Light Grid Accent 2" w:semiHidden="0" w:uiPriority="62" w:unhideWhenUsed="0"/>
+    <w:lsdException w:name="Medium Shading 1 Accent 2" w:semiHidden="0" w:uiPriority="63" w:unhideWhenUsed="0"/>
+    <w:lsdException w:name="Medium Shading 2 Accent 2" w:semiHidden="0" w:uiPriority="64" w:unhideWhenUsed="0"/>
+    <w:lsdException w:name="Medium List 1 Accent 2" w:semiHidden="0" w:uiPriority="65" w:unhideWhenUsed="0"/>
+    <w:lsdException w:name="Medium List 2 Accent 2" w:semiHidden="0" w:uiPriority="66" w:unhideWhenUsed="0"/>
+    <w:lsdException w:name="Medium Grid 1 Accent 2" w:semiHidden="0" w:uiPriority="67" w:unhideWhenUsed="0"/>
+    <w:lsdException w:name="Medium Grid 2 Accent 2" w:semiHidden="0" w:uiPriority="68" w:unhideWhenUsed="0"/>
+    <w:lsdException w:name="Medium Grid 3 Accent 2" w:semiHidden="0" w:uiPriority="69" w:unhideWhenUsed="0"/>
+    <w:lsdException w:name="Dark List Accent 2" w:semiHidden="0" w:uiPriority="70" w:unhideWhenUsed="0"/>
+    <w:lsdException w:name="Colorful Shading Accent 2" w:semiHidden="0" w:uiPriority="71" w:unhideWhenUsed="0"/>
+    <w:lsdException w:name="Colorful List Accent 2" w:semiHidden="0" w:uiPriority="72" w:unhideWhenUsed="0"/>
+    <w:lsdException w:name="Colorful Grid Accent 2" w:semiHidden="0" w:uiPriority="73" w:unhideWhenUsed="0"/>
+    <w:lsdException w:name="Light Shading Accent 3" w:semiHidden="0" w:uiPriority="60" w:unhideWhenUsed="0"/>
+    <w:lsdException w:name="Light List Accent 3" w:semiHidden="0" w:uiPriority="61" w:unhideWhenUsed="0"/>
+    <w:lsdException w:name="Light Grid Accent 3" w:semiHidden="0" w:uiPriority="62" w:unhideWhenUsed="0"/>
+    <w:lsdException w:name="Medium Shading 1 Accent 3" w:semiHidden="0" w:uiPriority="63" w:unhideWhenUsed="0"/>
+    <w:lsdException w:name="Medium Shading 2 Accent 3" w:semiHidden="0" w:uiPriority="64" w:unhideWhenUsed="0"/>
+    <w:lsdException w:name="Medium List 1 Accent 3" w:semiHidden="0" w:uiPriority="65" w:unhideWhenUsed="0"/>
+    <w:lsdException w:name="Medium List 2 Accent 3" w:semiHidden="0" w:uiPriority="66" w:unhideWhenUsed="0"/>
+    <w:lsdException w:name="Medium Grid 1 Accent 3" w:semiHidden="0" w:uiPriority="67" w:unhideWhenUsed="0"/>
+    <w:lsdException w:name="Medium Grid 2 Accent 3" w:semiHidden="0" w:uiPriority="68" w:unhideWhenUsed="0"/>
+    <w:lsdException w:name="Medium Grid 3 Accent 3" w:semiHidden="0" w:uiPriority="69" w:unhideWhenUsed="0"/>
+    <w:lsdException w:name="Dark List Accent 3" w:semiHidden="0" w:uiPriority="70" w:unhideWhenUsed="0"/>
+    <w:lsdException w:name="Colorful Shading Accent 3" w:semiHidden="0" w:uiPriority="71" w:unhideWhenUsed="0"/>
+    <w:lsdException w:name="Colorful List Accent 3" w:semiHidden="0" w:uiPriority="72" w:unhideWhenUsed="0"/>
+    <w:lsdException w:name="Colorful Grid Accent 3" w:semiHidden="0" w:uiPriority="73" w:unhideWhenUsed="0"/>
+    <w:lsdException w:name="Light Shading Accent 4" w:semiHidden="0" w:uiPriority="60" w:unhideWhenUsed="0"/>
+    <w:lsdException w:name="Light List Accent 4" w:semiHidden="0" w:uiPriority="61" w:unhideWhenUsed="0"/>
+    <w:lsdException w:name="Light Grid Accent 4" w:semiHidden="0" w:uiPriority="62" w:unhideWhenUsed="0"/>
+    <w:lsdException w:name="Medium Shading 1 Accent 4" w:semiHidden="0" w:uiPriority="63" w:unhideWhenUsed="0"/>
+    <w:lsdException w:name="Medium Shading 2 Accent 4" w:semiHidden="0" w:uiPriority="64" w:unhideWhenUsed="0"/>
+    <w:lsdException w:name="Medium List 1 Accent 4" w:semiHidden="0" w:uiPriority="65" w:unhideWhenUsed="0"/>
+    <w:lsdException w:name="Medium List 2 Accent 4" w:semiHidden="0" w:uiPriority="66" w:unhideWhenUsed="0"/>
+    <w:lsdException w:name="Medium Grid 1 Accent 4" w:semiHidden="0" w:uiPriority="67" w:unhideWhenUsed="0"/>
+    <w:lsdException w:name="Medium Grid 2 Accent 4" w:semiHidden="0" w:uiPriority="68" w:unhideWhenUsed="0"/>
+    <w:lsdException w:name="Medium Grid 3 Accent 4" w:semiHidden="0" w:uiPriority="69" w:unhideWhenUsed="0"/>
+    <w:lsdException w:name="Dark List Accent 4" w:semiHidden="0" w:uiPriority="70" w:unhideWhenUsed="0"/>
+    <w:lsdException w:name="Colorful Shading Accent 4" w:semiHidden="0" w:uiPriority="71" w:unhideWhenUsed="0"/>
+    <w:lsdException w:name="Colorful List Accent 4" w:semiHidden="0" w:uiPriority="72" w:unhideWhenUsed="0"/>
+    <w:lsdException w:name="Colorful Grid Accent 4" w:semiHidden="0" w:uiPriority="73" w:unhideWhenUsed="0"/>
+    <w:lsdException w:name="Light Shading Accent 5" w:semiHidden="0" w:uiPriority="60" w:unhideWhenUsed="0"/>
+    <w:lsdException w:name="Light List Accent 5" w:semiHidden="0" w:uiPriority="61" w:unhideWhenUsed="0"/>
+    <w:lsdException w:name="Light Grid Accent 5" w:semiHidden="0" w:uiPriority="62" w:unhideWhenUsed="0"/>
+    <w:lsdException w:name="Medium Shading 1 Accent 5" w:semiHidden="0" w:uiPriority="63" w:unhideWhenUsed="0"/>
+    <w:lsdException w:name="Medium Shading 2 Accent 5" w:semiHidden="0" w:uiPriority="64" w:unhideWhenUsed="0"/>
+    <w:lsdException w:name="Medium List 1 Accent 5" w:semiHidden="0" w:uiPriority="65" w:unhideWhenUsed="0"/>
+    <w:lsdException w:name="Medium List 2 Accent 5" w:semiHidden="0" w:uiPriority="66" w:unhideWhenUsed="0"/>
+    <w:lsdException w:name="Medium Grid 1 Accent 5" w:semiHidden="0" w:uiPriority="67" w:unhideWhenUsed="0"/>
+    <w:lsdException w:name="Medium Grid 2 Accent 5" w:semiHidden="0" w:uiPriority="68" w:unhideWhenUsed="0"/>
+    <w:lsdException w:name="Medium Grid 3 Accent 5" w:semiHidden="0" w:uiPriority="69" w:unhideWhenUsed="0"/>
+    <w:lsdException w:name="Dark List Accent 5" w:semiHidden="0" w:uiPriority="70" w:unhideWhenUsed="0"/>
+    <w:lsdException w:name="Colorful Shading Accent 5" w:semiHidden="0" w:uiPriority="71" w:unhideWhenUsed="0"/>
+    <w:lsdException w:name="Colorful List Accent 5" w:semiHidden="0" w:uiPriority="72" w:unhideWhenUsed="0"/>
+    <w:lsdException w:name="Colorful Grid Accent 5" w:semiHidden="0" w:uiPriority="73" w:unhideWhenUsed="0"/>
+    <w:lsdException w:name="Light Shading Accent 6" w:semiHidden="0" w:uiPriority="60" w:unhideWhenUsed="0"/>
+    <w:lsdException w:name="Light List Accent 6" w:semiHidden="0" w:uiPriority="61" w:unhideWhenUsed="0"/>
+    <w:lsdException w:name="Light Grid Accent 6" w:semiHidden="0" w:uiPriority="62" w:unhideWhenUsed="0"/>
+    <w:lsdException w:name="Medium Shading 1 Accent 6" w:semiHidden="0" w:uiPriority="63" w:unhideWhenUsed="0"/>
+    <w:lsdException w:name="Medium Shading 2 Accent 6" w:semiHidden="0" w:uiPriority="64" w:unhideWhenUsed="0"/>
+    <w:lsdException w:name="Medium List 1 Accent 6" w:semiHidden="0" w:uiPriority="65" w:unhideWhenUsed="0"/>
+    <w:lsdException w:name="Medium List 2 Accent 6" w:semiHidden="0" w:uiPriority="66" w:unhideWhenUsed="0"/>
+    <w:lsdException w:name="Medium Grid 1 Accent 6" w:semiHidden="0" w:uiPriority="67" w:unhideWhenUsed="0"/>
+    <w:lsdException w:name="Medium Grid 2 Accent 6" w:semiHidden="0" w:uiPriority="68" w:unhideWhenUsed="0"/>
+    <w:lsdException w:name="Medium Grid 3 Accent 6" w:semiHidden="0" w:uiPriority="69" w:unhideWhenUsed="0"/>
+    <w:lsdException w:name="Dark List Accent 6" w:semiHidden="0" w:uiPriority="70" w:unhideWhenUsed="0"/>
+    <w:lsdException w:name="Colorful Shading Accent 6" w:semiHidden="0" w:uiPriority="71" w:unhideWhenUsed="0"/>
+    <w:lsdException w:name="Colorful List Accent 6" w:semiHidden="0" w:uiPriority="72" w:unhideWhenUsed="0"/>
+    <w:lsdException w:name="Colorful Grid Accent 6" w:semiHidden="0" w:uiPriority="73" w:unhideWhenUsed="0"/>
+    <w:lsdException w:name="Subtle Emphasis" w:semiHidden="0" w:uiPriority="19" w:unhideWhenUsed="0" w:qFormat="1"/>
+    <w:lsdException w:name="Intense Emphasis" w:semiHidden="0" w:uiPriority="21" w:unhideWhenUsed="0" w:qFormat="1"/>
+    <w:lsdException w:name="Subtle Reference" w:semiHidden="0" w:uiPriority="31" w:unhideWhenUsed="0" w:qFormat="1"/>
+    <w:lsdException w:name="Intense Reference" w:semiHidden="0" w:uiPriority="32" w:unhideWhenUsed="0" w:qFormat="1"/>
+    <w:lsdException w:name="Book Title" w:semiHidden="0" w:uiPriority="33" w:unhideWhenUsed="0" w:qFormat="1"/>
+    <w:lsdException w:name="Bibliography" w:uiPriority="37"/>
+    <w:lsdException w:name="TOC Heading" w:uiPriority="39" w:qFormat="1"/>
+  </w:latentStyles>
+  <w:style w:type="paragraph" w:default="1" w:styleId="Normal">
+    <w:name w:val="Normal"/>
+    <w:qFormat/>
+  </w:style>
+  <w:style w:type="character" w:default="1" w:styleId="Fuentedeprrafopredeter">
+    <w:name w:val="Default Paragraph Font"/>
+    <w:uiPriority w:val="1"/>
+    <w:semiHidden/>
+    <w:unhideWhenUsed/>
+  </w:style>
+  <w:style w:type="table" w:default="1" w:styleId="Tablanormal">
+    <w:name w:val="Normal Table"/>
+    <w:uiPriority w:val="99"/>
+    <w:semiHidden/>
+    <w:unhideWhenUsed/>
+    <w:tblPr>
+      <w:tblInd w:w="0" w:type="dxa"/>
+      <w:tblCellMar>
+        <w:top w:w="0" w:type="dxa"/>
+        <w:left w:w="108" w:type="dxa"/>
+        <w:bottom w:w="0" w:type="dxa"/>
+        <w:right w:w="108" w:type="dxa"/>
+      </w:tblCellMar>
+    </w:tblPr>
+  </w:style>
+  <w:style w:type="numbering" w:default="1" w:styleId="Sinlista">
+    <w:name w:val="No List"/>
+    <w:uiPriority w:val="99"/>
+    <w:semiHidden/>
+    <w:unhideWhenUsed/>
+  </w:style>
+  <w:style w:type="paragraph" w:styleId="Textonotaalfinal">
+    <w:name w:val="endnote text"/>
+    <w:basedOn w:val="Normal"/>
+    <w:link w:val="TextonotaalfinalCar"/>
+    <w:uiPriority w:val="99"/>
+    <w:pPr>
+      <w:spacing w:after="0" w:line="240" w:lineRule="auto"/>
+    </w:pPr>
+    <w:rPr>
+      <w:sz w:val="20"/>
+      <w:szCs w:val="20"/>
+    </w:rPr>
+  </w:style>
+  <w:style w:type="character" w:customStyle="1" w:styleId="TextonotaalfinalCar">
+    <w:name w:val="Texto nota al final Car"/>
+    <w:basedOn w:val="Fuentedeprrafopredeter"/>
+    <w:link w:val="Textonotaalfinal"/>
+    <w:uiPriority w:val="99"/>
+    <w:rPr>
+      <w:sz w:val="20"/>
+      <w:szCs w:val="20"/>
+    </w:rPr>
+  </w:style>
+  <w:style w:type="character" w:styleId="Refdenotaalfinal">
+    <w:name w:val="endnote reference"/>
+    <w:basedOn w:val="Fuentedeprrafopredeter"/>
+    <w:uiPriority w:val="99"/>
+    <w:rPr>
+      <w:vertAlign w:val="superscript"/>
+    </w:rPr>
+  </w:style>
+  <w:style w:type="character" w:styleId="Refdecomentario">
+    <w:name w:val="annotation reference"/>
+    <w:basedOn w:val="Fuentedeprrafopredeter"/>
+    <w:uiPriority w:val="99"/>
+    <w:rPr>
+      <w:sz w:val="16"/>
+      <w:szCs w:val="16"/>
+    </w:rPr>
+  </w:style>
+  <w:style w:type="paragraph" w:styleId="Textocomentario">
+    <w:name w:val="annotation text"/>
+    <w:basedOn w:val="Normal"/>
+    <w:link w:val="TextocomentarioCar"/>
+    <w:uiPriority w:val="99"/>
+    <w:pPr>
+      <w:spacing w:line="240" w:lineRule="auto"/>
+    </w:pPr>
+    <w:rPr>
+      <w:sz w:val="20"/>
+      <w:szCs w:val="20"/>
+    </w:rPr>
+  </w:style>
+  <w:style w:type="character" w:customStyle="1" w:styleId="TextocomentarioCar">
+    <w:name w:val="Texto comentario Car"/>
+    <w:basedOn w:val="Fuentedeprrafopredeter"/>
+    <w:link w:val="Textocomentario"/>
+    <w:uiPriority w:val="99"/>
+    <w:rPr>
+      <w:sz w:val="20"/>
+      <w:szCs w:val="20"/>
+    </w:rPr>
+  </w:style>
+  <w:style w:type="paragraph" w:styleId="Asuntodelcomentario">
+    <w:name w:val="annotation subject"/>
+    <w:basedOn w:val="Textocomentario"/>
+    <w:next w:val="Textocomentario"/>
+    <w:link w:val="AsuntodelcomentarioCar"/>
+    <w:uiPriority w:val="99"/>
+    <w:rPr>
+      <w:b/>
+      <w:bCs/>
+    </w:rPr>
+  </w:style>
+  <w:style w:type="character" w:customStyle="1" w:styleId="AsuntodelcomentarioCar">
+    <w:name w:val="Asunto del comentario Car"/>
+    <w:basedOn w:val="TextocomentarioCar"/>
+    <w:link w:val="Asuntodelcomentario"/>
+    <w:uiPriority w:val="99"/>
+    <w:rPr>
+      <w:b/>
+      <w:bCs/>
+      <w:sz w:val="20"/>
+      <w:szCs w:val="20"/>
+    </w:rPr>
+  </w:style>
+  <w:style w:type="paragraph" w:styleId="Textodeglobo">
+    <w:name w:val="Balloon Text"/>
+    <w:basedOn w:val="Normal"/>
+    <w:link w:val="TextodegloboCar"/>
+    <w:uiPriority w:val="99"/>
+    <w:pPr>
+      <w:spacing w:after="0" w:line="240" w:lineRule="auto"/>
+    </w:pPr>
+    <w:rPr>
+      <w:rFonts w:ascii="Tahoma" w:hAnsi="Tahoma" w:cs="Tahoma"/>
+      <w:sz w:val="16"/>
+      <w:szCs w:val="16"/>
+    </w:rPr>
+  </w:style>
+  <w:style w:type="character" w:customStyle="1" w:styleId="TextodegloboCar">
+    <w:name w:val="Texto de globo Car"/>
+    <w:basedOn w:val="Fuentedeprrafopredeter"/>
+    <w:link w:val="Textodeglobo"/>
+    <w:uiPriority w:val="99"/>
+    <w:rPr>
+      <w:rFonts w:ascii="Tahoma" w:hAnsi="Tahoma" w:cs="Tahoma"/>
+      <w:sz w:val="16"/>
+      <w:szCs w:val="16"/>
+    </w:rPr>
+  </w:style>
+  <w:style w:type="paragraph" w:styleId="Epgrafe">
+    <w:name w:val="caption"/>
+    <w:basedOn w:val="Normal"/>
+    <w:next w:val="Normal"/>
+    <w:uiPriority w:val="35"/>
+    <w:qFormat/>
+    <w:pPr>
+      <w:spacing w:after="200" w:line="240" w:lineRule="auto"/>
+    </w:pPr>
+    <w:rPr>
+      <w:i/>
+      <w:iCs/>
+      <w:color w:val="44546A"/>
+      <w:sz w:val="18"/>
+      <w:szCs w:val="18"/>
+    </w:rPr>
+  </w:style>
+  <w:style w:type="table" w:styleId="Tablaconcuadrcula">
+    <w:name w:val="Table Grid"/>
+    <w:basedOn w:val="Tablanormal"/>
+    <w:uiPriority w:val="39"/>
+    <w:pPr>
+      <w:spacing w:after="0" w:line="240" w:lineRule="auto"/>
+    </w:pPr>
+    <w:tblPr>
+      <w:tblBorders>
+        <w:top w:val="single" w:sz="4" w:space="0" w:color="auto"/>
+        <w:left w:val="single" w:sz="4" w:space="0" w:color="auto"/>
+        <w:bottom w:val="single" w:sz="4" w:space="0" w:color="auto"/>
+        <w:right w:val="single" w:sz="4" w:space="0" w:color="auto"/>
+        <w:insideH w:val="single" w:sz="4" w:space="0" w:color="auto"/>
+        <w:insideV w:val="single" w:sz="4" w:space="0" w:color="auto"/>
+      </w:tblBorders>
+    </w:tblPr>
+  </w:style>
+  <w:style w:type="character" w:styleId="Hipervnculo">
+    <w:name w:val="Hyperlink"/>
+    <w:basedOn w:val="Fuentedeprrafopredeter"/>
+    <w:uiPriority w:val="99"/>
+    <w:rPr>
+      <w:color w:val="0563C1"/>
+      <w:u w:val="single"/>
+    </w:rPr>
+  </w:style>
+  <w:style w:type="character" w:customStyle="1" w:styleId="Nierozpoznanawzmianka1">
+    <w:name w:val="Nierozpoznana wzmianka1"/>
+    <w:basedOn w:val="Fuentedeprrafopredeter"/>
+    <w:uiPriority w:val="99"/>
+    <w:rPr>
+      <w:color w:val="808080"/>
+      <w:shd w:val="clear" w:color="auto" w:fill="E6E6E6"/>
+    </w:rPr>
+  </w:style>
+  <w:style w:type="table" w:customStyle="1" w:styleId="Tabelasiatki5ciemnaakcent11">
+    <w:name w:val="Tabela siatki 5 — ciemna — akcent 11"/>
+    <w:basedOn w:val="Tablanormal"/>
+    <w:uiPriority w:val="50"/>
+    <w:pPr>
+      <w:spacing w:after="0" w:line="240" w:lineRule="auto"/>
+    </w:pPr>
+    <w:tblPr>
+      <w:tblStyleRowBandSize w:val="1"/>
+      <w:tblStyleColBandSize w:val="1"/>
+      <w:tblBorders>
+        <w:top w:val="single" w:sz="4" w:space="0" w:color="FFFFFF"/>
+        <w:left w:val="single" w:sz="4" w:space="0" w:color="FFFFFF"/>
+        <w:bottom w:val="single" w:sz="4" w:space="0" w:color="FFFFFF"/>
+        <w:right w:val="single" w:sz="4" w:space="0" w:color="FFFFFF"/>
+        <w:insideH w:val="single" w:sz="4" w:space="0" w:color="FFFFFF"/>
+        <w:insideV w:val="single" w:sz="4" w:space="0" w:color="FFFFFF"/>
+      </w:tblBorders>
+      <w:shd w:val="clear" w:color="auto" w:fill="D9E2F3"/>
+    </w:tblPr>
+    <w:tcPr>
+      <w:shd w:val="clear" w:color="auto" w:fill="D9E2F3"/>
+    </w:tcPr>
+    <w:tblStylePr w:type="firstRow">
+      <w:rPr>
+        <w:b/>
+        <w:bCs/>
+        <w:color w:val="FFFFFF"/>
+      </w:rPr>
+      <w:tblPr/>
+      <w:tcPr>
+        <w:tcBorders>
+          <w:top w:val="single" w:sz="4" w:space="0" w:color="FFFFFF"/>
+          <w:left w:val="single" w:sz="4" w:space="0" w:color="FFFFFF"/>
+          <w:right w:val="single" w:sz="4" w:space="0" w:color="FFFFFF"/>
+          <w:insideH w:val="nil"/>
+          <w:insideV w:val="nil"/>
+        </w:tcBorders>
+        <w:shd w:val="clear" w:color="auto" w:fill="4472C4"/>
+      </w:tcPr>
+    </w:tblStylePr>
+    <w:tblStylePr w:type="lastRow">
+      <w:rPr>
+        <w:b/>
+        <w:bCs/>
+        <w:color w:val="FFFFFF"/>
+      </w:rPr>
+      <w:tblPr/>
+      <w:tcPr>
+        <w:tcBorders>
+          <w:left w:val="single" w:sz="4" w:space="0" w:color="FFFFFF"/>
+          <w:bottom w:val="single" w:sz="4" w:space="0" w:color="FFFFFF"/>
+          <w:right w:val="single" w:sz="4" w:space="0" w:color="FFFFFF"/>
+          <w:insideH w:val="nil"/>
+          <w:insideV w:val="nil"/>
+        </w:tcBorders>
+        <w:shd w:val="clear" w:color="auto" w:fill="4472C4"/>
+      </w:tcPr>
+    </w:tblStylePr>
+    <w:tblStylePr w:type="firstCol">
+      <w:rPr>
+        <w:b/>
+        <w:bCs/>
+        <w:color w:val="FFFFFF"/>
+      </w:rPr>
+      <w:tblPr/>
+      <w:tcPr>
+        <w:tcBorders>
+          <w:top w:val="single" w:sz="4" w:space="0" w:color="FFFFFF"/>
+          <w:left w:val="single" w:sz="4" w:space="0" w:color="FFFFFF"/>
+          <w:bottom w:val="single" w:sz="4" w:space="0" w:color="FFFFFF"/>
+          <w:insideV w:val="nil"/>
+        </w:tcBorders>
+        <w:shd w:val="clear" w:color="auto" w:fill="4472C4"/>
+      </w:tcPr>
+    </w:tblStylePr>
+    <w:tblStylePr w:type="lastCol">
+      <w:rPr>
+        <w:b/>
+        <w:bCs/>
+        <w:color w:val="FFFFFF"/>
+      </w:rPr>
+      <w:tblPr/>
+      <w:tcPr>
+        <w:tcBorders>
+          <w:top w:val="single" w:sz="4" w:space="0" w:color="FFFFFF"/>
+          <w:bottom w:val="single" w:sz="4" w:space="0" w:color="FFFFFF"/>
+          <w:right w:val="single" w:sz="4" w:space="0" w:color="FFFFFF"/>
+          <w:insideV w:val="nil"/>
+        </w:tcBorders>
+        <w:shd w:val="clear" w:color="auto" w:fill="4472C4"/>
+      </w:tcPr>
+    </w:tblStylePr>
+    <w:tblStylePr w:type="band1Vert">
+      <w:tblPr/>
+      <w:tcPr>
+        <w:shd w:val="clear" w:color="auto" w:fill="B4C6E7"/>
+      </w:tcPr>
+    </w:tblStylePr>
+    <w:tblStylePr w:type="band1Horz">
+      <w:tblPr/>
+      <w:tcPr>
+        <w:shd w:val="clear" w:color="auto" w:fill="B4C6E7"/>
+      </w:tcPr>
+    </w:tblStylePr>
+  </w:style>
+  <w:style w:type="paragraph" w:styleId="Prrafodelista">
+    <w:name w:val="List Paragraph"/>
+    <w:basedOn w:val="Normal"/>
     <w:uiPriority w:val="34"/>
     <w:qFormat/>
     <w:rsid w:val="005C003E"/>
@@ -3536,7 +3964,7 @@
 </file>
 
 <file path=customXml/itemProps1.xml><?xml version="1.0" encoding="utf-8"?>
-<ds:datastoreItem xmlns:ds="http://schemas.openxmlformats.org/officeDocument/2006/customXml" ds:itemID="{12ED59F8-2A34-454B-81A7-1C76DBE05CC7}">
+<ds:datastoreItem xmlns:ds="http://schemas.openxmlformats.org/officeDocument/2006/customXml" ds:itemID="{A61302B1-8FD4-4D8F-9D9F-F2307601F366}">
   <ds:schemaRefs>
     <ds:schemaRef ds:uri="http://schemas.openxmlformats.org/officeDocument/2006/bibliography"/>
   </ds:schemaRefs>

</xml_diff>

<commit_message>
Process Report to be continued
</commit_message>
<xml_diff>
--- a/Vipasana_process_report.docx
+++ b/Vipasana_process_report.docx
@@ -14,7 +14,49 @@
         <w:rPr>
           <w:lang w:val="en-US"/>
         </w:rPr>
-        <w:t>Our group consists out of five persons: two Slovaks: Michaela and Matej, two Poles: Daniela and Michał and one Spaniard: Remedios. We started as a four-member True Slav Group and increased in number in the end of November by being joined by Reme and becoming an Almost True Slav Group. Even though it may seem as if Poland and Slovakia are very similar due to the fact that they are in a short distance from each other, it turns out that Poland and Spain are closer in the cultural aspect. It is shown on the figure below:</w:t>
+        <w:t xml:space="preserve">Our group consists out of five persons: two Slovaks: Michaela and </w:t>
+      </w:r>
+      <w:proofErr w:type="spellStart"/>
+      <w:r>
+        <w:rPr>
+          <w:lang w:val="en-US"/>
+        </w:rPr>
+        <w:t>Matej</w:t>
+      </w:r>
+      <w:proofErr w:type="spellEnd"/>
+      <w:r>
+        <w:rPr>
+          <w:lang w:val="en-US"/>
+        </w:rPr>
+        <w:t xml:space="preserve">, two Poles: Daniela and </w:t>
+      </w:r>
+      <w:proofErr w:type="spellStart"/>
+      <w:r>
+        <w:rPr>
+          <w:lang w:val="en-US"/>
+        </w:rPr>
+        <w:t>Michał</w:t>
+      </w:r>
+      <w:proofErr w:type="spellEnd"/>
+      <w:r>
+        <w:rPr>
+          <w:lang w:val="en-US"/>
+        </w:rPr>
+        <w:t xml:space="preserve"> and one Spaniard: Remedios. We started as a four-member True Slav Group and increased in number in the end of November by being joined by </w:t>
+      </w:r>
+      <w:proofErr w:type="spellStart"/>
+      <w:r>
+        <w:rPr>
+          <w:lang w:val="en-US"/>
+        </w:rPr>
+        <w:t>Reme</w:t>
+      </w:r>
+      <w:proofErr w:type="spellEnd"/>
+      <w:r>
+        <w:rPr>
+          <w:lang w:val="en-US"/>
+        </w:rPr>
+        <w:t xml:space="preserve"> and becoming an Almost True Slav Group. Even though it may seem as if Poland and Slovakia are very similar due to the fact that they are in a short distance from each other, it turns out that Poland and Spain are closer in the cultural aspect. It is shown on the figure below:</w:t>
       </w:r>
     </w:p>
     <w:p>
@@ -110,7 +152,21 @@
                               <w:rPr>
                                 <w:lang w:val="en-US"/>
                               </w:rPr>
-                              <w:t xml:space="preserve"> Country comparison from  https://www.hofstedeinsights.com/product/compare-countries/</w:t>
+                              <w:t xml:space="preserve"> Country comparison </w:t>
+                            </w:r>
+                            <w:proofErr w:type="gramStart"/>
+                            <w:r>
+                              <w:rPr>
+                                <w:lang w:val="en-US"/>
+                              </w:rPr>
+                              <w:t>from  https</w:t>
+                            </w:r>
+                            <w:proofErr w:type="gramEnd"/>
+                            <w:r>
+                              <w:rPr>
+                                <w:lang w:val="en-US"/>
+                              </w:rPr>
+                              <w:t>://www.hofstedeinsights.com/product/compare-countries/</w:t>
                             </w:r>
                           </w:p>
                         </w:txbxContent>
@@ -127,14 +183,15 @@
               </wp:anchor>
             </w:drawing>
           </mc:Choice>
-          <mc:Fallback xmlns:w16se="http://schemas.microsoft.com/office/word/2015/wordml/symex" xmlns:w16cid="http://schemas.microsoft.com/office/word/2016/wordml/cid" xmlns:w15="http://schemas.microsoft.com/office/word/2012/wordml" xmlns:am3d="http://schemas.microsoft.com/office/drawing/2017/model3d" xmlns:aink="http://schemas.microsoft.com/office/drawing/2016/ink" xmlns:cx8="http://schemas.microsoft.com/office/drawing/2016/5/14/chartex" xmlns:cx7="http://schemas.microsoft.com/office/drawing/2016/5/13/chartex" xmlns:cx6="http://schemas.microsoft.com/office/drawing/2016/5/12/chartex" xmlns:cx5="http://schemas.microsoft.com/office/drawing/2016/5/11/chartex" xmlns:cx4="http://schemas.microsoft.com/office/drawing/2016/5/10/chartex" xmlns:cx3="http://schemas.microsoft.com/office/drawing/2016/5/9/chartex" xmlns:cx2="http://schemas.microsoft.com/office/drawing/2015/10/21/chartex" xmlns:cx1="http://schemas.microsoft.com/office/drawing/2015/9/8/chartex" xmlns:cx="http://schemas.microsoft.com/office/drawing/2014/chartex">
+          <mc:Fallback>
             <w:pict>
-              <v:rect id="Pole tekstowe 2" o:spid="_x0000_s1026" style="position:absolute;left:0;text-align:left;margin-left:57.3pt;margin-top:213.5pt;width:339pt;height:.05pt;z-index:3;visibility:visible;mso-wrap-style:square;mso-wrap-distance-left:0;mso-wrap-distance-top:0;mso-wrap-distance-right:0;mso-wrap-distance-bottom:0;mso-position-horizontal:absolute;mso-position-horizontal-relative:text;mso-position-vertical:absolute;mso-position-vertical-relative:text;v-text-anchor:top" o:gfxdata="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" stroked="f">
+              <v:rect id="Pole tekstowe 2" o:spid="_x0000_s1026" style="position:absolute;left:0;text-align:left;margin-left:57.3pt;margin-top:213.5pt;width:339pt;height:.05pt;z-index:3;visibility:visible;mso-wrap-style:square;mso-wrap-distance-left:0;mso-wrap-distance-top:0;mso-wrap-distance-right:0;mso-wrap-distance-bottom:0;mso-position-horizontal:absolute;mso-position-horizontal-relative:text;mso-position-vertical:absolute;mso-position-vertical-relative:text;v-text-anchor:top" o:gfxdata="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" stroked="f">
+                <v:path arrowok="t"/>
                 <v:textbox style="mso-fit-shape-to-text:t" inset="0,0,0,0">
                   <w:txbxContent>
                     <w:p>
                       <w:pPr>
-                        <w:pStyle w:val="Legenda"/>
+                        <w:pStyle w:val="Epgrafe"/>
                         <w:rPr>
                           <w:noProof/>
                           <w:lang w:val="en-US"/>
@@ -172,7 +229,21 @@
                         <w:rPr>
                           <w:lang w:val="en-US"/>
                         </w:rPr>
-                        <w:t xml:space="preserve"> Country comparison from  https://www.hofstedeinsights.com/product/compare-countries/</w:t>
+                        <w:t xml:space="preserve"> Country comparison </w:t>
+                      </w:r>
+                      <w:proofErr w:type="gramStart"/>
+                      <w:r>
+                        <w:rPr>
+                          <w:lang w:val="en-US"/>
+                        </w:rPr>
+                        <w:t>from  https</w:t>
+                      </w:r>
+                      <w:proofErr w:type="gramEnd"/>
+                      <w:r>
+                        <w:rPr>
+                          <w:lang w:val="en-US"/>
+                        </w:rPr>
+                        <w:t>://www.hofstedeinsights.com/product/compare-countries/</w:t>
                       </w:r>
                     </w:p>
                   </w:txbxContent>
@@ -238,7 +309,1389 @@
         <w:rPr>
           <w:lang w:val="en-US"/>
         </w:rPr>
-        <w:t xml:space="preserve">However, the differences were not that evident and they didn’t have any negative influence on our work. We are a well-cooperating group and the cultural differences were more often a reason to laugh together then a reason of an disagreement. </w:t>
+        <w:t>However, the differences were not that evident and they didn’t have any negative influence on our work. We are a well-cooperating group and the cultural differences were more often a reason to l</w:t>
+      </w:r>
+      <w:r>
+        <w:rPr>
+          <w:lang w:val="en-US"/>
+        </w:rPr>
+        <w:t>augh together then a reason of</w:t>
+      </w:r>
+      <w:r>
+        <w:rPr>
+          <w:lang w:val="en-US"/>
+        </w:rPr>
+        <w:t xml:space="preserve"> disagreement. </w:t>
+      </w:r>
+    </w:p>
+    <w:p>
+      <w:pPr>
+        <w:jc w:val="both"/>
+        <w:rPr>
+          <w:lang w:val="en-US"/>
+        </w:rPr>
+      </w:pPr>
+      <w:r>
+        <w:rPr>
+          <w:lang w:val="en-US"/>
+        </w:rPr>
+        <w:t>This fact is due to the agreement that</w:t>
+      </w:r>
+      <w:r>
+        <w:rPr>
+          <w:lang w:val="en-US"/>
+        </w:rPr>
+        <w:t xml:space="preserve"> members of group 6 </w:t>
+      </w:r>
+      <w:r>
+        <w:rPr>
+          <w:lang w:val="en-US"/>
+        </w:rPr>
+        <w:t>signed at the beginning of the semester, which contains</w:t>
+      </w:r>
+      <w:r>
+        <w:rPr>
+          <w:lang w:val="en-US"/>
+        </w:rPr>
+        <w:t>:</w:t>
+      </w:r>
+    </w:p>
+    <w:p>
+      <w:pPr>
+        <w:pStyle w:val="Default"/>
+        <w:rPr>
+          <w:lang w:val="en-CA"/>
+        </w:rPr>
+      </w:pPr>
+    </w:p>
+    <w:p>
+      <w:pPr>
+        <w:pStyle w:val="Default"/>
+        <w:numPr>
+          <w:ilvl w:val="0"/>
+          <w:numId w:val="4"/>
+        </w:numPr>
+        <w:rPr>
+          <w:rFonts w:ascii="Calibri" w:hAnsi="Calibri" w:cs="SimSun"/>
+          <w:color w:val="auto"/>
+          <w:sz w:val="22"/>
+          <w:szCs w:val="22"/>
+          <w:lang w:val="en-US"/>
+        </w:rPr>
+      </w:pPr>
+      <w:r>
+        <w:rPr>
+          <w:rFonts w:ascii="Calibri" w:hAnsi="Calibri" w:cs="SimSun"/>
+          <w:color w:val="auto"/>
+          <w:sz w:val="22"/>
+          <w:szCs w:val="22"/>
+          <w:lang w:val="en-US"/>
+        </w:rPr>
+        <w:t xml:space="preserve">Do tasks on time. </w:t>
+      </w:r>
+    </w:p>
+    <w:p>
+      <w:pPr>
+        <w:pStyle w:val="Default"/>
+        <w:numPr>
+          <w:ilvl w:val="0"/>
+          <w:numId w:val="4"/>
+        </w:numPr>
+        <w:rPr>
+          <w:rFonts w:ascii="Calibri" w:hAnsi="Calibri" w:cs="SimSun"/>
+          <w:color w:val="auto"/>
+          <w:sz w:val="22"/>
+          <w:szCs w:val="22"/>
+          <w:lang w:val="en-US"/>
+        </w:rPr>
+      </w:pPr>
+      <w:r>
+        <w:rPr>
+          <w:rFonts w:ascii="Calibri" w:hAnsi="Calibri" w:cs="SimSun"/>
+          <w:color w:val="auto"/>
+          <w:sz w:val="22"/>
+          <w:szCs w:val="22"/>
+          <w:lang w:val="en-US"/>
+        </w:rPr>
+        <w:t xml:space="preserve">Divide the work between everyone. </w:t>
+      </w:r>
+    </w:p>
+    <w:p>
+      <w:pPr>
+        <w:pStyle w:val="Default"/>
+        <w:numPr>
+          <w:ilvl w:val="0"/>
+          <w:numId w:val="4"/>
+        </w:numPr>
+        <w:rPr>
+          <w:rFonts w:ascii="Calibri" w:hAnsi="Calibri" w:cs="SimSun"/>
+          <w:color w:val="auto"/>
+          <w:sz w:val="22"/>
+          <w:szCs w:val="22"/>
+          <w:lang w:val="en-US"/>
+        </w:rPr>
+      </w:pPr>
+      <w:r>
+        <w:rPr>
+          <w:rFonts w:ascii="Calibri" w:hAnsi="Calibri" w:cs="SimSun"/>
+          <w:color w:val="auto"/>
+          <w:sz w:val="22"/>
+          <w:szCs w:val="22"/>
+          <w:lang w:val="en-US"/>
+        </w:rPr>
+        <w:t xml:space="preserve">Share our ideas with the team members. </w:t>
+      </w:r>
+    </w:p>
+    <w:p>
+      <w:pPr>
+        <w:pStyle w:val="Prrafodelista"/>
+        <w:numPr>
+          <w:ilvl w:val="0"/>
+          <w:numId w:val="4"/>
+        </w:numPr>
+        <w:jc w:val="both"/>
+        <w:rPr>
+          <w:lang w:val="en-US"/>
+        </w:rPr>
+      </w:pPr>
+      <w:r>
+        <w:rPr>
+          <w:lang w:val="en-US"/>
+        </w:rPr>
+        <w:t>Ask each other questions and help each other.</w:t>
+      </w:r>
+    </w:p>
+    <w:p>
+      <w:pPr>
+        <w:pStyle w:val="Default"/>
+        <w:rPr>
+          <w:rFonts w:ascii="Calibri" w:hAnsi="Calibri" w:cs="SimSun"/>
+          <w:color w:val="auto"/>
+          <w:sz w:val="22"/>
+          <w:szCs w:val="22"/>
+          <w:lang w:val="en-US"/>
+        </w:rPr>
+      </w:pPr>
+    </w:p>
+    <w:p>
+      <w:pPr>
+        <w:pStyle w:val="Default"/>
+        <w:numPr>
+          <w:ilvl w:val="0"/>
+          <w:numId w:val="4"/>
+        </w:numPr>
+        <w:rPr>
+          <w:rFonts w:ascii="Calibri" w:hAnsi="Calibri" w:cs="SimSun"/>
+          <w:color w:val="auto"/>
+          <w:sz w:val="22"/>
+          <w:szCs w:val="22"/>
+          <w:lang w:val="en-US"/>
+        </w:rPr>
+      </w:pPr>
+      <w:r>
+        <w:rPr>
+          <w:rFonts w:ascii="Calibri" w:hAnsi="Calibri" w:cs="SimSun"/>
+          <w:color w:val="auto"/>
+          <w:sz w:val="22"/>
+          <w:szCs w:val="22"/>
+          <w:lang w:val="en-US"/>
+        </w:rPr>
+        <w:t xml:space="preserve">Speak in a language that everyone understands. </w:t>
+      </w:r>
+    </w:p>
+    <w:p>
+      <w:pPr>
+        <w:pStyle w:val="Default"/>
+        <w:numPr>
+          <w:ilvl w:val="0"/>
+          <w:numId w:val="4"/>
+        </w:numPr>
+        <w:rPr>
+          <w:rFonts w:ascii="Calibri" w:hAnsi="Calibri" w:cs="SimSun"/>
+          <w:color w:val="auto"/>
+          <w:sz w:val="22"/>
+          <w:szCs w:val="22"/>
+          <w:lang w:val="en-US"/>
+        </w:rPr>
+      </w:pPr>
+      <w:r>
+        <w:rPr>
+          <w:rFonts w:ascii="Calibri" w:hAnsi="Calibri" w:cs="SimSun"/>
+          <w:color w:val="auto"/>
+          <w:sz w:val="22"/>
+          <w:szCs w:val="22"/>
+          <w:lang w:val="en-US"/>
+        </w:rPr>
+        <w:t xml:space="preserve">Not offend each other. </w:t>
+      </w:r>
+    </w:p>
+    <w:p>
+      <w:pPr>
+        <w:pStyle w:val="Default"/>
+        <w:numPr>
+          <w:ilvl w:val="0"/>
+          <w:numId w:val="4"/>
+        </w:numPr>
+        <w:rPr>
+          <w:rFonts w:ascii="Calibri" w:hAnsi="Calibri" w:cs="SimSun"/>
+          <w:color w:val="auto"/>
+          <w:sz w:val="22"/>
+          <w:szCs w:val="22"/>
+          <w:lang w:val="en-US"/>
+        </w:rPr>
+      </w:pPr>
+      <w:r>
+        <w:rPr>
+          <w:rFonts w:ascii="Calibri" w:hAnsi="Calibri" w:cs="SimSun"/>
+          <w:color w:val="auto"/>
+          <w:sz w:val="22"/>
+          <w:szCs w:val="22"/>
+          <w:lang w:val="en-US"/>
+        </w:rPr>
+        <w:t xml:space="preserve">Not shout at each other. </w:t>
+      </w:r>
+    </w:p>
+    <w:p>
+      <w:pPr>
+        <w:pStyle w:val="Prrafodelista"/>
+        <w:numPr>
+          <w:ilvl w:val="0"/>
+          <w:numId w:val="4"/>
+        </w:numPr>
+        <w:jc w:val="both"/>
+        <w:rPr>
+          <w:lang w:val="en-US"/>
+        </w:rPr>
+      </w:pPr>
+      <w:r>
+        <w:rPr>
+          <w:lang w:val="en-US"/>
+        </w:rPr>
+        <w:t>Listen to each other ideas and not disturb when someone is talking.</w:t>
+      </w:r>
+    </w:p>
+    <w:p>
+      <w:pPr>
+        <w:pStyle w:val="Default"/>
+        <w:numPr>
+          <w:ilvl w:val="0"/>
+          <w:numId w:val="4"/>
+        </w:numPr>
+        <w:rPr>
+          <w:rFonts w:ascii="Calibri" w:hAnsi="Calibri" w:cs="SimSun"/>
+          <w:color w:val="auto"/>
+          <w:sz w:val="22"/>
+          <w:szCs w:val="22"/>
+          <w:lang w:val="en-US"/>
+        </w:rPr>
+      </w:pPr>
+      <w:r>
+        <w:rPr>
+          <w:rFonts w:ascii="Calibri" w:hAnsi="Calibri" w:cs="SimSun"/>
+          <w:color w:val="auto"/>
+          <w:sz w:val="22"/>
+          <w:szCs w:val="22"/>
+          <w:lang w:val="en-US"/>
+        </w:rPr>
+        <w:t xml:space="preserve">Be on time. </w:t>
+      </w:r>
+    </w:p>
+    <w:p>
+      <w:pPr>
+        <w:pStyle w:val="Default"/>
+        <w:numPr>
+          <w:ilvl w:val="0"/>
+          <w:numId w:val="4"/>
+        </w:numPr>
+        <w:rPr>
+          <w:rFonts w:ascii="Calibri" w:hAnsi="Calibri" w:cs="SimSun"/>
+          <w:color w:val="auto"/>
+          <w:sz w:val="22"/>
+          <w:szCs w:val="22"/>
+          <w:lang w:val="en-US"/>
+        </w:rPr>
+      </w:pPr>
+      <w:r>
+        <w:rPr>
+          <w:rFonts w:ascii="Calibri" w:hAnsi="Calibri" w:cs="SimSun"/>
+          <w:color w:val="auto"/>
+          <w:sz w:val="22"/>
+          <w:szCs w:val="22"/>
+          <w:lang w:val="en-US"/>
+        </w:rPr>
+        <w:t xml:space="preserve">Make meetings as often as it is necessary. </w:t>
+      </w:r>
+    </w:p>
+    <w:p>
+      <w:pPr>
+        <w:pStyle w:val="Default"/>
+        <w:numPr>
+          <w:ilvl w:val="0"/>
+          <w:numId w:val="4"/>
+        </w:numPr>
+        <w:rPr>
+          <w:rFonts w:ascii="Calibri" w:hAnsi="Calibri" w:cs="SimSun"/>
+          <w:color w:val="auto"/>
+          <w:sz w:val="22"/>
+          <w:szCs w:val="22"/>
+          <w:lang w:val="en-US"/>
+        </w:rPr>
+      </w:pPr>
+      <w:r>
+        <w:rPr>
+          <w:rFonts w:ascii="Calibri" w:hAnsi="Calibri" w:cs="SimSun"/>
+          <w:color w:val="auto"/>
+          <w:sz w:val="22"/>
+          <w:szCs w:val="22"/>
+          <w:lang w:val="en-US"/>
+        </w:rPr>
+        <w:t xml:space="preserve">Be prepared on meetings. </w:t>
+      </w:r>
+    </w:p>
+    <w:p>
+      <w:pPr>
+        <w:pStyle w:val="Prrafodelista"/>
+        <w:numPr>
+          <w:ilvl w:val="0"/>
+          <w:numId w:val="4"/>
+        </w:numPr>
+        <w:jc w:val="both"/>
+        <w:rPr>
+          <w:lang w:val="en-US"/>
+        </w:rPr>
+      </w:pPr>
+      <w:r>
+        <w:rPr>
+          <w:lang w:val="en-US"/>
+        </w:rPr>
+        <w:t>Inform absent member about all information from meeting.</w:t>
+      </w:r>
+    </w:p>
+    <w:p>
+      <w:pPr>
+        <w:pStyle w:val="Default"/>
+        <w:numPr>
+          <w:ilvl w:val="0"/>
+          <w:numId w:val="4"/>
+        </w:numPr>
+        <w:rPr>
+          <w:rFonts w:ascii="Calibri" w:hAnsi="Calibri" w:cs="SimSun"/>
+          <w:color w:val="auto"/>
+          <w:sz w:val="22"/>
+          <w:szCs w:val="22"/>
+          <w:lang w:val="en-US"/>
+        </w:rPr>
+      </w:pPr>
+      <w:r>
+        <w:rPr>
+          <w:rFonts w:ascii="Calibri" w:hAnsi="Calibri" w:cs="SimSun"/>
+          <w:color w:val="auto"/>
+          <w:sz w:val="22"/>
+          <w:szCs w:val="22"/>
+          <w:lang w:val="en-US"/>
+        </w:rPr>
+        <w:t xml:space="preserve">Be nice to each other. </w:t>
+      </w:r>
+    </w:p>
+    <w:p>
+      <w:pPr>
+        <w:pStyle w:val="Prrafodelista"/>
+        <w:numPr>
+          <w:ilvl w:val="0"/>
+          <w:numId w:val="4"/>
+        </w:numPr>
+        <w:jc w:val="both"/>
+        <w:rPr>
+          <w:lang w:val="en-US"/>
+        </w:rPr>
+      </w:pPr>
+      <w:r>
+        <w:rPr>
+          <w:lang w:val="en-US"/>
+        </w:rPr>
+        <w:t>Respect each other.</w:t>
+      </w:r>
+    </w:p>
+    <w:p>
+      <w:pPr>
+        <w:pStyle w:val="Prrafodelista"/>
+        <w:numPr>
+          <w:ilvl w:val="0"/>
+          <w:numId w:val="4"/>
+        </w:numPr>
+        <w:jc w:val="both"/>
+        <w:rPr>
+          <w:lang w:val="en-US"/>
+        </w:rPr>
+      </w:pPr>
+      <w:r>
+        <w:rPr>
+          <w:lang w:val="en-US"/>
+        </w:rPr>
+        <w:t>Talk about problem and suggest solutions how to fix it, that everyone will be satisfied.</w:t>
+      </w:r>
+    </w:p>
+    <w:p>
+      <w:pPr>
+        <w:pStyle w:val="Prrafodelista"/>
+        <w:numPr>
+          <w:ilvl w:val="0"/>
+          <w:numId w:val="4"/>
+        </w:numPr>
+        <w:jc w:val="both"/>
+        <w:rPr>
+          <w:lang w:val="en-US"/>
+        </w:rPr>
+      </w:pPr>
+      <w:r>
+        <w:rPr>
+          <w:lang w:val="en-US"/>
+        </w:rPr>
+        <w:lastRenderedPageBreak/>
+        <w:t>Arrange the schedule and stick to the schedule's deadlines.</w:t>
+      </w:r>
+    </w:p>
+    <w:p>
+      <w:pPr>
+        <w:pStyle w:val="Prrafodelista"/>
+        <w:numPr>
+          <w:ilvl w:val="0"/>
+          <w:numId w:val="4"/>
+        </w:numPr>
+        <w:jc w:val="both"/>
+        <w:rPr>
+          <w:lang w:val="en-US"/>
+        </w:rPr>
+      </w:pPr>
+      <w:r>
+        <w:rPr>
+          <w:lang w:val="en-US"/>
+        </w:rPr>
+        <w:t>We put music if everyone agrees.</w:t>
+      </w:r>
+    </w:p>
+    <w:p>
+      <w:pPr>
+        <w:jc w:val="both"/>
+        <w:rPr>
+          <w:lang w:val="en-US"/>
+        </w:rPr>
+      </w:pPr>
+    </w:p>
+    <w:p>
+      <w:pPr>
+        <w:jc w:val="both"/>
+        <w:rPr>
+          <w:b/>
+          <w:sz w:val="36"/>
+          <w:lang w:val="en-US"/>
+        </w:rPr>
+      </w:pPr>
+      <w:r>
+        <w:rPr>
+          <w:b/>
+          <w:sz w:val="36"/>
+          <w:lang w:val="en-US"/>
+        </w:rPr>
+        <w:t>SWOT:</w:t>
+      </w:r>
+    </w:p>
+    <w:p>
+      <w:pPr>
+        <w:jc w:val="both"/>
+        <w:rPr>
+          <w:lang w:val="en-US"/>
+        </w:rPr>
+      </w:pPr>
+      <w:r>
+        <w:rPr>
+          <w:lang w:val="en-US"/>
+        </w:rPr>
+        <w:t>DANIELA:</w:t>
+      </w:r>
+    </w:p>
+    <w:p>
+      <w:pPr>
+        <w:jc w:val="both"/>
+        <w:rPr>
+          <w:lang w:val="en-US"/>
+        </w:rPr>
+      </w:pPr>
+      <w:r>
+        <w:rPr>
+          <w:lang w:val="en-US"/>
+        </w:rPr>
+        <w:tab/>
+        <w:t xml:space="preserve">Strengths: </w:t>
+      </w:r>
+    </w:p>
+    <w:p>
+      <w:pPr>
+        <w:jc w:val="both"/>
+        <w:rPr>
+          <w:lang w:val="en-US"/>
+        </w:rPr>
+      </w:pPr>
+      <w:r>
+        <w:rPr>
+          <w:lang w:val="en-US"/>
+        </w:rPr>
+        <w:tab/>
+        <w:t>Weaknesses:</w:t>
+      </w:r>
+    </w:p>
+    <w:p>
+      <w:pPr>
+        <w:jc w:val="both"/>
+        <w:rPr>
+          <w:lang w:val="en-US"/>
+        </w:rPr>
+      </w:pPr>
+      <w:r>
+        <w:rPr>
+          <w:lang w:val="en-US"/>
+        </w:rPr>
+        <w:tab/>
+        <w:t>Opportunities:</w:t>
+      </w:r>
+    </w:p>
+    <w:p>
+      <w:pPr>
+        <w:jc w:val="both"/>
+        <w:rPr>
+          <w:lang w:val="en-US"/>
+        </w:rPr>
+      </w:pPr>
+      <w:r>
+        <w:rPr>
+          <w:lang w:val="en-US"/>
+        </w:rPr>
+        <w:tab/>
+        <w:t>Threats:</w:t>
+      </w:r>
+    </w:p>
+    <w:p>
+      <w:pPr>
+        <w:jc w:val="both"/>
+        <w:rPr>
+          <w:lang w:val="en-US"/>
+        </w:rPr>
+      </w:pPr>
+      <w:r>
+        <w:rPr>
+          <w:lang w:val="en-US"/>
+        </w:rPr>
+        <w:t>MICHALINA:</w:t>
+      </w:r>
+    </w:p>
+    <w:p>
+      <w:pPr>
+        <w:jc w:val="both"/>
+        <w:rPr>
+          <w:lang w:val="en-US"/>
+        </w:rPr>
+      </w:pPr>
+      <w:r>
+        <w:rPr>
+          <w:lang w:val="en-US"/>
+        </w:rPr>
+        <w:tab/>
+      </w:r>
+    </w:p>
+    <w:p>
+      <w:pPr>
+        <w:jc w:val="both"/>
+        <w:rPr>
+          <w:lang w:val="en-US"/>
+        </w:rPr>
+      </w:pPr>
+      <w:r>
+        <w:rPr>
+          <w:lang w:val="en-US"/>
+        </w:rPr>
+        <w:tab/>
+        <w:t xml:space="preserve">Strengths: </w:t>
+      </w:r>
+    </w:p>
+    <w:p>
+      <w:pPr>
+        <w:jc w:val="both"/>
+        <w:rPr>
+          <w:lang w:val="en-US"/>
+        </w:rPr>
+      </w:pPr>
+      <w:r>
+        <w:rPr>
+          <w:lang w:val="en-US"/>
+        </w:rPr>
+        <w:tab/>
+        <w:t>Weaknesses:</w:t>
+      </w:r>
+    </w:p>
+    <w:p>
+      <w:pPr>
+        <w:jc w:val="both"/>
+        <w:rPr>
+          <w:lang w:val="en-US"/>
+        </w:rPr>
+      </w:pPr>
+      <w:r>
+        <w:rPr>
+          <w:lang w:val="en-US"/>
+        </w:rPr>
+        <w:tab/>
+        <w:t>Opportunities:</w:t>
+      </w:r>
+    </w:p>
+    <w:p>
+      <w:pPr>
+        <w:jc w:val="both"/>
+        <w:rPr>
+          <w:lang w:val="en-US"/>
+        </w:rPr>
+      </w:pPr>
+      <w:r>
+        <w:rPr>
+          <w:lang w:val="en-US"/>
+        </w:rPr>
+        <w:tab/>
+        <w:t>Threats:</w:t>
+      </w:r>
+    </w:p>
+    <w:p>
+      <w:pPr>
+        <w:jc w:val="both"/>
+        <w:rPr>
+          <w:lang w:val="en-US"/>
+        </w:rPr>
+      </w:pPr>
+    </w:p>
+    <w:p>
+      <w:pPr>
+        <w:jc w:val="both"/>
+        <w:rPr>
+          <w:lang w:val="en-US"/>
+        </w:rPr>
+      </w:pPr>
+      <w:r>
+        <w:rPr>
+          <w:lang w:val="en-US"/>
+        </w:rPr>
+        <w:t>MICHAL:</w:t>
+      </w:r>
+    </w:p>
+    <w:p>
+      <w:pPr>
+        <w:jc w:val="both"/>
+        <w:rPr>
+          <w:lang w:val="en-US"/>
+        </w:rPr>
+      </w:pPr>
+      <w:r>
+        <w:rPr>
+          <w:lang w:val="en-US"/>
+        </w:rPr>
+        <w:tab/>
+        <w:t xml:space="preserve">Strengths: </w:t>
+      </w:r>
+    </w:p>
+    <w:p>
+      <w:pPr>
+        <w:jc w:val="both"/>
+        <w:rPr>
+          <w:lang w:val="en-US"/>
+        </w:rPr>
+      </w:pPr>
+      <w:r>
+        <w:rPr>
+          <w:lang w:val="en-US"/>
+        </w:rPr>
+        <w:tab/>
+        <w:t>Weaknesses:</w:t>
+      </w:r>
+    </w:p>
+    <w:p>
+      <w:pPr>
+        <w:jc w:val="both"/>
+        <w:rPr>
+          <w:lang w:val="en-US"/>
+        </w:rPr>
+      </w:pPr>
+      <w:r>
+        <w:rPr>
+          <w:lang w:val="en-US"/>
+        </w:rPr>
+        <w:tab/>
+        <w:t>Opportunities:</w:t>
+      </w:r>
+    </w:p>
+    <w:p>
+      <w:pPr>
+        <w:jc w:val="both"/>
+        <w:rPr>
+          <w:lang w:val="en-US"/>
+        </w:rPr>
+      </w:pPr>
+      <w:r>
+        <w:rPr>
+          <w:lang w:val="en-US"/>
+        </w:rPr>
+        <w:tab/>
+        <w:t>Threats:</w:t>
+      </w:r>
+    </w:p>
+    <w:p>
+      <w:pPr>
+        <w:jc w:val="both"/>
+        <w:rPr>
+          <w:lang w:val="en-US"/>
+        </w:rPr>
+      </w:pPr>
+      <w:r>
+        <w:rPr>
+          <w:lang w:val="en-US"/>
+        </w:rPr>
+        <w:t>MATEJ:</w:t>
+      </w:r>
+    </w:p>
+    <w:p>
+      <w:pPr>
+        <w:jc w:val="both"/>
+        <w:rPr>
+          <w:lang w:val="en-US"/>
+        </w:rPr>
+      </w:pPr>
+      <w:r>
+        <w:rPr>
+          <w:lang w:val="en-US"/>
+        </w:rPr>
+        <w:tab/>
+        <w:t xml:space="preserve">Strengths: </w:t>
+      </w:r>
+    </w:p>
+    <w:p>
+      <w:pPr>
+        <w:jc w:val="both"/>
+        <w:rPr>
+          <w:lang w:val="en-US"/>
+        </w:rPr>
+      </w:pPr>
+      <w:r>
+        <w:rPr>
+          <w:lang w:val="en-US"/>
+        </w:rPr>
+        <w:tab/>
+        <w:t>Weaknesses:</w:t>
+      </w:r>
+    </w:p>
+    <w:p>
+      <w:pPr>
+        <w:jc w:val="both"/>
+        <w:rPr>
+          <w:lang w:val="en-US"/>
+        </w:rPr>
+      </w:pPr>
+      <w:r>
+        <w:rPr>
+          <w:lang w:val="en-US"/>
+        </w:rPr>
+        <w:tab/>
+        <w:t>Opportunities:</w:t>
+      </w:r>
+    </w:p>
+    <w:p>
+      <w:pPr>
+        <w:jc w:val="both"/>
+        <w:rPr>
+          <w:lang w:val="en-US"/>
+        </w:rPr>
+      </w:pPr>
+      <w:r>
+        <w:rPr>
+          <w:lang w:val="en-US"/>
+        </w:rPr>
+        <w:tab/>
+        <w:t>Threats:</w:t>
+      </w:r>
+    </w:p>
+    <w:p>
+      <w:pPr>
+        <w:jc w:val="both"/>
+        <w:rPr>
+          <w:lang w:val="en-US"/>
+        </w:rPr>
+      </w:pPr>
+    </w:p>
+    <w:p>
+      <w:pPr>
+        <w:jc w:val="both"/>
+        <w:rPr>
+          <w:lang w:val="en-US"/>
+        </w:rPr>
+      </w:pPr>
+      <w:r>
+        <w:rPr>
+          <w:lang w:val="en-US"/>
+        </w:rPr>
+        <w:t>REMEDIOS:</w:t>
+      </w:r>
+    </w:p>
+    <w:p>
+      <w:pPr>
+        <w:jc w:val="both"/>
+        <w:rPr>
+          <w:lang w:val="en-US"/>
+        </w:rPr>
+      </w:pPr>
+      <w:r>
+        <w:rPr>
+          <w:lang w:val="en-US"/>
+        </w:rPr>
+        <w:tab/>
+        <w:t>Strengths: Good disposition to work and strong.</w:t>
+      </w:r>
+    </w:p>
+    <w:p>
+      <w:pPr>
+        <w:jc w:val="both"/>
+        <w:rPr>
+          <w:lang w:val="en-US"/>
+        </w:rPr>
+      </w:pPr>
+      <w:r>
+        <w:rPr>
+          <w:lang w:val="en-US"/>
+        </w:rPr>
+        <w:tab/>
+        <w:t>Weaknesses: Without previous experience with Java. Members of the group had to explain me new concepts.</w:t>
+      </w:r>
+    </w:p>
+    <w:p>
+      <w:pPr>
+        <w:jc w:val="both"/>
+        <w:rPr>
+          <w:lang w:val="en-US"/>
+        </w:rPr>
+      </w:pPr>
+      <w:r>
+        <w:rPr>
+          <w:lang w:val="en-US"/>
+        </w:rPr>
+        <w:lastRenderedPageBreak/>
+        <w:tab/>
+        <w:t>Opportunities:</w:t>
+      </w:r>
+      <w:r>
+        <w:rPr>
+          <w:lang w:val="en-US"/>
+        </w:rPr>
+        <w:tab/>
+        <w:t>Learn about Java and meet a new project group.</w:t>
+      </w:r>
+    </w:p>
+    <w:p>
+      <w:pPr>
+        <w:tabs>
+          <w:tab w:val="left" w:pos="708"/>
+          <w:tab w:val="left" w:pos="1416"/>
+          <w:tab w:val="left" w:pos="2730"/>
+        </w:tabs>
+        <w:jc w:val="both"/>
+        <w:rPr>
+          <w:lang w:val="en-US"/>
+        </w:rPr>
+      </w:pPr>
+      <w:r>
+        <w:rPr>
+          <w:lang w:val="en-US"/>
+        </w:rPr>
+        <w:tab/>
+        <w:t>Threats: New in the group. Be late in some meetings because of the weather and the location of my apartment.</w:t>
+      </w:r>
+    </w:p>
+    <w:p>
+      <w:pPr>
+        <w:tabs>
+          <w:tab w:val="left" w:pos="708"/>
+          <w:tab w:val="left" w:pos="1416"/>
+          <w:tab w:val="left" w:pos="2730"/>
+        </w:tabs>
+        <w:jc w:val="both"/>
+        <w:rPr>
+          <w:lang w:val="en-US"/>
+        </w:rPr>
+      </w:pPr>
+    </w:p>
+    <w:p>
+      <w:pPr>
+        <w:tabs>
+          <w:tab w:val="left" w:pos="708"/>
+          <w:tab w:val="left" w:pos="1416"/>
+          <w:tab w:val="left" w:pos="2730"/>
+        </w:tabs>
+        <w:jc w:val="both"/>
+        <w:rPr>
+          <w:lang w:val="en-US"/>
+        </w:rPr>
+      </w:pPr>
+    </w:p>
+    <w:p>
+      <w:pPr>
+        <w:jc w:val="both"/>
+        <w:rPr>
+          <w:lang w:val="en-US"/>
+        </w:rPr>
+      </w:pPr>
+      <w:r>
+        <w:rPr>
+          <w:lang w:val="en-US"/>
+        </w:rPr>
+        <w:t>Following the SWOT analysis of the members, we sum up with the general SWOT of the group:</w:t>
+      </w:r>
+    </w:p>
+    <w:p>
+      <w:pPr>
+        <w:pStyle w:val="Prrafodelista"/>
+        <w:numPr>
+          <w:ilvl w:val="1"/>
+          <w:numId w:val="5"/>
+        </w:numPr>
+        <w:spacing w:after="200" w:line="276" w:lineRule="auto"/>
+        <w:rPr>
+          <w:lang w:val="en-GB"/>
+        </w:rPr>
+      </w:pPr>
+      <w:r>
+        <w:rPr>
+          <w:lang w:val="en-US"/>
+        </w:rPr>
+        <w:tab/>
+        <w:t>Strengths: Good communication between members and ability to solve proble</w:t>
+      </w:r>
+      <w:r>
+        <w:rPr>
+          <w:lang w:val="en-US"/>
+        </w:rPr>
+        <w:t>m</w:t>
+      </w:r>
+      <w:r>
+        <w:rPr>
+          <w:lang w:val="en-US"/>
+        </w:rPr>
+        <w:t>s and come up with ideas.</w:t>
+      </w:r>
+      <w:r>
+        <w:rPr>
+          <w:lang w:val="en-GB"/>
+        </w:rPr>
+        <w:t xml:space="preserve"> </w:t>
+      </w:r>
+      <w:r>
+        <w:rPr>
+          <w:lang w:val="en-GB"/>
+        </w:rPr>
+        <w:t>Technical knowledge</w:t>
+      </w:r>
+    </w:p>
+    <w:p>
+      <w:pPr>
+        <w:pStyle w:val="Prrafodelista"/>
+        <w:numPr>
+          <w:ilvl w:val="1"/>
+          <w:numId w:val="5"/>
+        </w:numPr>
+        <w:spacing w:after="200" w:line="276" w:lineRule="auto"/>
+        <w:rPr>
+          <w:lang w:val="en-GB"/>
+        </w:rPr>
+      </w:pPr>
+      <w:r>
+        <w:rPr>
+          <w:lang w:val="en-GB"/>
+        </w:rPr>
+        <w:t>Communicative, cooperative</w:t>
+      </w:r>
+    </w:p>
+    <w:p>
+      <w:pPr>
+        <w:pStyle w:val="Prrafodelista"/>
+        <w:numPr>
+          <w:ilvl w:val="1"/>
+          <w:numId w:val="5"/>
+        </w:numPr>
+        <w:spacing w:after="200" w:line="276" w:lineRule="auto"/>
+        <w:rPr>
+          <w:lang w:val="en-GB"/>
+        </w:rPr>
+      </w:pPr>
+      <w:r>
+        <w:rPr>
+          <w:lang w:val="en-GB"/>
+        </w:rPr>
+        <w:t>High disciplined</w:t>
+      </w:r>
+    </w:p>
+    <w:p>
+      <w:pPr>
+        <w:pStyle w:val="Prrafodelista"/>
+        <w:numPr>
+          <w:ilvl w:val="1"/>
+          <w:numId w:val="5"/>
+        </w:numPr>
+        <w:spacing w:after="200" w:line="276" w:lineRule="auto"/>
+        <w:rPr>
+          <w:lang w:val="en-GB"/>
+        </w:rPr>
+      </w:pPr>
+      <w:r>
+        <w:rPr>
+          <w:lang w:val="en-GB"/>
+        </w:rPr>
+        <w:t>Open-minded</w:t>
+      </w:r>
+    </w:p>
+    <w:p>
+      <w:pPr>
+        <w:pStyle w:val="Prrafodelista"/>
+        <w:numPr>
+          <w:ilvl w:val="1"/>
+          <w:numId w:val="5"/>
+        </w:numPr>
+        <w:spacing w:after="200" w:line="276" w:lineRule="auto"/>
+        <w:rPr>
+          <w:lang w:val="en-GB"/>
+        </w:rPr>
+      </w:pPr>
+      <w:r>
+        <w:rPr>
+          <w:lang w:val="en-GB"/>
+        </w:rPr>
+        <w:t>Well-motivated</w:t>
+      </w:r>
+    </w:p>
+    <w:p>
+      <w:pPr>
+        <w:jc w:val="both"/>
+        <w:rPr>
+          <w:lang w:val="en-US"/>
+        </w:rPr>
+      </w:pPr>
+    </w:p>
+    <w:p>
+      <w:pPr>
+        <w:jc w:val="both"/>
+        <w:rPr>
+          <w:lang w:val="en-US"/>
+        </w:rPr>
+      </w:pPr>
+      <w:r>
+        <w:rPr>
+          <w:lang w:val="en-US"/>
+        </w:rPr>
+        <w:tab/>
+        <w:t>Weaknesses: Not really good to agree in decisions and lack of punctuality.</w:t>
+      </w:r>
+    </w:p>
+    <w:p>
+      <w:pPr>
+        <w:pStyle w:val="Prrafodelista"/>
+        <w:numPr>
+          <w:ilvl w:val="1"/>
+          <w:numId w:val="5"/>
+        </w:numPr>
+        <w:spacing w:after="200" w:line="276" w:lineRule="auto"/>
+        <w:rPr>
+          <w:lang w:val="en-GB"/>
+        </w:rPr>
+      </w:pPr>
+      <w:r>
+        <w:rPr>
+          <w:lang w:val="en-GB"/>
+        </w:rPr>
+        <w:t>Lack of sleep</w:t>
+      </w:r>
+    </w:p>
+    <w:p>
+      <w:pPr>
+        <w:pStyle w:val="Prrafodelista"/>
+        <w:numPr>
+          <w:ilvl w:val="1"/>
+          <w:numId w:val="5"/>
+        </w:numPr>
+        <w:spacing w:after="200" w:line="276" w:lineRule="auto"/>
+        <w:rPr>
+          <w:lang w:val="en-GB"/>
+        </w:rPr>
+      </w:pPr>
+      <w:r>
+        <w:rPr>
+          <w:lang w:val="en-GB"/>
+        </w:rPr>
+        <w:t>Lack of ideas</w:t>
+      </w:r>
+    </w:p>
+    <w:p>
+      <w:pPr>
+        <w:pStyle w:val="Prrafodelista"/>
+        <w:numPr>
+          <w:ilvl w:val="1"/>
+          <w:numId w:val="5"/>
+        </w:numPr>
+        <w:spacing w:after="200" w:line="276" w:lineRule="auto"/>
+        <w:rPr>
+          <w:lang w:val="en-GB"/>
+        </w:rPr>
+      </w:pPr>
+      <w:r>
+        <w:rPr>
+          <w:lang w:val="en-GB"/>
+        </w:rPr>
+        <w:t>Lack of motivation to do boring stuff</w:t>
+      </w:r>
+    </w:p>
+    <w:p>
+      <w:pPr>
+        <w:pStyle w:val="Prrafodelista"/>
+        <w:numPr>
+          <w:ilvl w:val="1"/>
+          <w:numId w:val="5"/>
+        </w:numPr>
+        <w:spacing w:after="200" w:line="276" w:lineRule="auto"/>
+        <w:rPr>
+          <w:lang w:val="en-GB"/>
+        </w:rPr>
+      </w:pPr>
+      <w:r>
+        <w:rPr>
+          <w:lang w:val="en-GB"/>
+        </w:rPr>
+        <w:t>Lack of knowledge from SSE#</w:t>
+      </w:r>
+    </w:p>
+    <w:p>
+      <w:pPr>
+        <w:pStyle w:val="Prrafodelista"/>
+        <w:numPr>
+          <w:ilvl w:val="1"/>
+          <w:numId w:val="5"/>
+        </w:numPr>
+        <w:spacing w:after="200" w:line="276" w:lineRule="auto"/>
+        <w:rPr>
+          <w:lang w:val="en-GB"/>
+        </w:rPr>
+      </w:pPr>
+      <w:proofErr w:type="spellStart"/>
+      <w:r>
+        <w:rPr>
+          <w:lang w:val="en-GB"/>
+        </w:rPr>
+        <w:t>Matej</w:t>
+      </w:r>
+      <w:proofErr w:type="spellEnd"/>
+      <w:r>
+        <w:rPr>
+          <w:lang w:val="en-GB"/>
+        </w:rPr>
+        <w:t xml:space="preserve"> is shy</w:t>
+      </w:r>
+    </w:p>
+    <w:p>
+      <w:pPr>
+        <w:jc w:val="both"/>
+        <w:rPr>
+          <w:lang w:val="en-US"/>
+        </w:rPr>
+      </w:pPr>
+    </w:p>
+    <w:p>
+      <w:pPr>
+        <w:jc w:val="both"/>
+        <w:rPr>
+          <w:lang w:val="en-US"/>
+        </w:rPr>
+      </w:pPr>
+      <w:r>
+        <w:rPr>
+          <w:lang w:val="en-US"/>
+        </w:rPr>
+        <w:tab/>
+        <w:t>Opportunities: Learn about new cultures, programming skills and to agree.</w:t>
+      </w:r>
+    </w:p>
+    <w:p>
+      <w:pPr>
+        <w:pStyle w:val="Prrafodelista"/>
+        <w:numPr>
+          <w:ilvl w:val="0"/>
+          <w:numId w:val="6"/>
+        </w:numPr>
+        <w:spacing w:after="200" w:line="276" w:lineRule="auto"/>
+        <w:rPr>
+          <w:lang w:val="en-GB"/>
+        </w:rPr>
+      </w:pPr>
+    </w:p>
+    <w:p>
+      <w:pPr>
+        <w:pStyle w:val="Prrafodelista"/>
+        <w:numPr>
+          <w:ilvl w:val="1"/>
+          <w:numId w:val="6"/>
+        </w:numPr>
+        <w:spacing w:after="200" w:line="276" w:lineRule="auto"/>
+        <w:rPr>
+          <w:lang w:val="en-GB"/>
+        </w:rPr>
+      </w:pPr>
+      <w:r>
+        <w:rPr>
+          <w:lang w:val="en-GB"/>
+        </w:rPr>
+        <w:t>Easily made strong network</w:t>
+      </w:r>
+    </w:p>
+    <w:p>
+      <w:pPr>
+        <w:pStyle w:val="Prrafodelista"/>
+        <w:numPr>
+          <w:ilvl w:val="1"/>
+          <w:numId w:val="6"/>
+        </w:numPr>
+        <w:spacing w:after="200" w:line="276" w:lineRule="auto"/>
+        <w:rPr>
+          <w:lang w:val="en-GB"/>
+        </w:rPr>
+      </w:pPr>
+      <w:r>
+        <w:rPr>
+          <w:lang w:val="en-GB"/>
+        </w:rPr>
+        <w:t>Teach each other</w:t>
+      </w:r>
+    </w:p>
+    <w:p>
+      <w:pPr>
+        <w:pStyle w:val="Prrafodelista"/>
+        <w:numPr>
+          <w:ilvl w:val="1"/>
+          <w:numId w:val="6"/>
+        </w:numPr>
+        <w:spacing w:after="200" w:line="276" w:lineRule="auto"/>
+        <w:rPr>
+          <w:lang w:val="en-GB"/>
+        </w:rPr>
+      </w:pPr>
+      <w:r>
+        <w:rPr>
+          <w:lang w:val="en-GB"/>
+        </w:rPr>
+        <w:t>Develop skills of making project</w:t>
+      </w:r>
+    </w:p>
+    <w:p>
+      <w:pPr>
+        <w:jc w:val="both"/>
+        <w:rPr>
+          <w:lang w:val="en-US"/>
+        </w:rPr>
+      </w:pPr>
+    </w:p>
+    <w:p>
+      <w:pPr>
+        <w:jc w:val="both"/>
+        <w:rPr>
+          <w:lang w:val="en-US"/>
+        </w:rPr>
+      </w:pPr>
+      <w:r>
+        <w:rPr>
+          <w:lang w:val="en-US"/>
+        </w:rPr>
+        <w:tab/>
+        <w:t>Threats: Distance between the apartments of the members.</w:t>
+      </w:r>
+    </w:p>
+    <w:p>
+      <w:pPr>
+        <w:pStyle w:val="Prrafodelista"/>
+        <w:numPr>
+          <w:ilvl w:val="1"/>
+          <w:numId w:val="6"/>
+        </w:numPr>
+        <w:spacing w:after="200" w:line="276" w:lineRule="auto"/>
+        <w:rPr>
+          <w:lang w:val="en-GB"/>
+        </w:rPr>
+      </w:pPr>
+      <w:r>
+        <w:rPr>
+          <w:lang w:val="en-GB"/>
+        </w:rPr>
+        <w:t>Computer breakdown</w:t>
+      </w:r>
+    </w:p>
+    <w:p>
+      <w:pPr>
+        <w:pStyle w:val="Prrafodelista"/>
+        <w:numPr>
+          <w:ilvl w:val="1"/>
+          <w:numId w:val="6"/>
+        </w:numPr>
+        <w:spacing w:after="200" w:line="276" w:lineRule="auto"/>
+        <w:rPr>
+          <w:lang w:val="en-GB"/>
+        </w:rPr>
+      </w:pPr>
+      <w:r>
+        <w:rPr>
+          <w:lang w:val="en-GB"/>
+        </w:rPr>
+        <w:t>Group member breakdown</w:t>
+      </w:r>
+    </w:p>
+    <w:p>
+      <w:pPr>
+        <w:pStyle w:val="Prrafodelista"/>
+        <w:numPr>
+          <w:ilvl w:val="1"/>
+          <w:numId w:val="6"/>
+        </w:numPr>
+        <w:spacing w:after="200" w:line="276" w:lineRule="auto"/>
+        <w:rPr>
+          <w:lang w:val="en-GB"/>
+        </w:rPr>
+      </w:pPr>
+      <w:r>
+        <w:rPr>
+          <w:lang w:val="en-GB"/>
+        </w:rPr>
+        <w:t>Internet breakdown</w:t>
+      </w:r>
+    </w:p>
+    <w:p>
+      <w:pPr>
+        <w:jc w:val="both"/>
+        <w:rPr>
+          <w:lang w:val="en-US"/>
+        </w:rPr>
+      </w:pPr>
+    </w:p>
+    <w:p>
+      <w:pPr>
+        <w:jc w:val="both"/>
+        <w:rPr>
+          <w:b/>
+          <w:sz w:val="36"/>
+          <w:lang w:val="en-US"/>
+        </w:rPr>
+      </w:pPr>
+      <w:r>
+        <w:rPr>
+          <w:b/>
+          <w:sz w:val="36"/>
+          <w:lang w:val="en-US"/>
+        </w:rPr>
+        <w:t>BELBIN:</w:t>
       </w:r>
     </w:p>
     <w:p>
@@ -263,7 +1716,17 @@
             <w:szCs w:val="20"/>
             <w:lang w:val="en-US"/>
           </w:rPr>
-          <w:t>https://studienet.via.dk/Class/IT-CSE1V-A17/_layouts/15/WopiFrame.aspx?sourcedoc=/Class/IT-CSE1V-A17/Session%20Material/Belbin%20Team-roles.xls&amp;action=default</w:t>
+          <w:t>https://studienet.via.dk/Class/IT-CSE1V-A17/_layouts/15/WopiFrame.aspx?sourcedoc=/Class/IT-CSE1V-A17/Session%20Material/Belbin%20Team-</w:t>
+        </w:r>
+        <w:r>
+          <w:rPr>
+            <w:rStyle w:val="Hipervnculo"/>
+            <w:sz w:val="20"/>
+            <w:szCs w:val="20"/>
+            <w:lang w:val="en-US"/>
+          </w:rPr>
+          <w:lastRenderedPageBreak/>
+          <w:t>roles.xls&amp;action=default</w:t>
         </w:r>
       </w:hyperlink>
       <w:r>
@@ -424,12 +1887,14 @@
                 <w:lang w:val="en-GB"/>
               </w:rPr>
             </w:pPr>
+            <w:proofErr w:type="spellStart"/>
             <w:r>
               <w:rPr>
                 <w:lang w:val="en-US"/>
               </w:rPr>
               <w:t>Mi</w:t>
             </w:r>
+            <w:proofErr w:type="spellEnd"/>
             <w:r>
               <w:rPr>
                 <w:lang w:val="sk-SK"/>
@@ -572,12 +2037,14 @@
                 <w:lang w:val="en-US"/>
               </w:rPr>
             </w:pPr>
+            <w:proofErr w:type="spellStart"/>
             <w:r>
               <w:rPr>
                 <w:lang w:val="en-US"/>
               </w:rPr>
               <w:t>Matej</w:t>
             </w:r>
+            <w:proofErr w:type="spellEnd"/>
           </w:p>
         </w:tc>
         <w:tc>
@@ -634,12 +2101,14 @@
                 <w:lang w:val="en-US"/>
               </w:rPr>
             </w:pPr>
+            <w:proofErr w:type="spellStart"/>
             <w:r>
               <w:rPr>
                 <w:lang w:val="en-US"/>
               </w:rPr>
               <w:t>Michał</w:t>
             </w:r>
+            <w:proofErr w:type="spellEnd"/>
           </w:p>
         </w:tc>
         <w:tc>
@@ -693,14 +2162,49 @@
         <w:rPr>
           <w:lang w:val="en-US"/>
         </w:rPr>
-        <w:t xml:space="preserve">As the table shows, we are a well-balanced group, containing out of almost every possible team role and without many repetitions. What that means, is that we have someone who comes up with new </w:t>
-      </w:r>
-      <w:r>
-        <w:rPr>
-          <w:lang w:val="en-US"/>
-        </w:rPr>
-        <w:lastRenderedPageBreak/>
-        <w:t xml:space="preserve">ideas, someone who motivates us, someone who helps resolving problems, someone who provides technical knowledge, someone who double checks the done work, etc. Knowing our Belbin roles helped us also to  understand our roles in the group and some of our behaviors. To take an example, knowing that shapers and coordinators usually argues provided us the reason of the arguments between Michał and Daniela. </w:t>
+        <w:t xml:space="preserve">As the table shows, we are a well-balanced group, containing out of almost every possible team role and without many repetitions. What that means, is that we have someone who comes up with new ideas, someone who motivates us, someone who helps resolving problems, someone who provides technical knowledge, someone who double checks the done work, etc. Knowing our Belbin roles helped us also </w:t>
+      </w:r>
+      <w:proofErr w:type="gramStart"/>
+      <w:r>
+        <w:rPr>
+          <w:lang w:val="en-US"/>
+        </w:rPr>
+        <w:t>to  understand</w:t>
+      </w:r>
+      <w:proofErr w:type="gramEnd"/>
+      <w:r>
+        <w:rPr>
+          <w:lang w:val="en-US"/>
+        </w:rPr>
+        <w:t xml:space="preserve"> our roles in the group and some of our behaviors. To take an example, knowing that shapers and coordinators usually </w:t>
+      </w:r>
+      <w:proofErr w:type="gramStart"/>
+      <w:r>
+        <w:rPr>
+          <w:lang w:val="en-US"/>
+        </w:rPr>
+        <w:t>argues</w:t>
+      </w:r>
+      <w:proofErr w:type="gramEnd"/>
+      <w:r>
+        <w:rPr>
+          <w:lang w:val="en-US"/>
+        </w:rPr>
+        <w:t xml:space="preserve"> provided us the reason of the arguments between </w:t>
+      </w:r>
+      <w:proofErr w:type="spellStart"/>
+      <w:r>
+        <w:rPr>
+          <w:lang w:val="en-US"/>
+        </w:rPr>
+        <w:t>Michał</w:t>
+      </w:r>
+      <w:proofErr w:type="spellEnd"/>
+      <w:r>
+        <w:rPr>
+          <w:lang w:val="en-US"/>
+        </w:rPr>
+        <w:t xml:space="preserve"> and Daniela. </w:t>
       </w:r>
     </w:p>
     <w:p>
@@ -1334,6 +2838,7 @@
                 <w:rFonts w:ascii="Times New Roman" w:eastAsia="Times New Roman" w:hAnsi="Times New Roman" w:cs="Times New Roman"/>
                 <w:lang w:val="en-GB"/>
               </w:rPr>
+              <w:lastRenderedPageBreak/>
               <w:t>Unrealistic planning and scheduling</w:t>
             </w:r>
           </w:p>
@@ -1481,7 +2986,21 @@
         <w:rPr>
           <w:lang w:val="en-US"/>
         </w:rPr>
-        <w:t xml:space="preserve"> any of them occurred. However, another risks came across, to take an example getting a new member. Fortunately it didn’t cause any troubles and just made our group stronger. More of the risks we came across are described further in the </w:t>
+        <w:t xml:space="preserve"> any of them occurred. However, </w:t>
+      </w:r>
+      <w:proofErr w:type="gramStart"/>
+      <w:r>
+        <w:rPr>
+          <w:lang w:val="en-US"/>
+        </w:rPr>
+        <w:t>another risks</w:t>
+      </w:r>
+      <w:proofErr w:type="gramEnd"/>
+      <w:r>
+        <w:rPr>
+          <w:lang w:val="en-US"/>
+        </w:rPr>
+        <w:t xml:space="preserve"> came across, to take an example getting a new member. Fortunately it didn’t cause any troubles and just made our group stronger. More of the risks we came across are described further in the </w:t>
       </w:r>
       <w:r>
         <w:rPr>
@@ -1500,47 +3019,112 @@
       <w:pPr>
         <w:jc w:val="both"/>
         <w:rPr>
-          <w:lang w:val="en-US"/>
-        </w:rPr>
-      </w:pPr>
-      <w:r>
-        <w:rPr>
+          <w:b/>
+          <w:sz w:val="36"/>
+          <w:lang w:val="en-US"/>
+        </w:rPr>
+      </w:pPr>
+      <w:r>
+        <w:rPr>
+          <w:b/>
+          <w:sz w:val="36"/>
+          <w:lang w:val="en-US"/>
+        </w:rPr>
+        <w:t>PAGE ABOUT US</w:t>
+      </w:r>
+      <w:proofErr w:type="gramStart"/>
+      <w:r>
+        <w:rPr>
+          <w:b/>
+          <w:sz w:val="36"/>
+          <w:lang w:val="en-US"/>
+        </w:rPr>
+        <w:t>:--------</w:t>
+      </w:r>
+      <w:proofErr w:type="gramEnd"/>
+    </w:p>
+    <w:p>
+      <w:pPr>
+        <w:jc w:val="both"/>
+        <w:rPr>
+          <w:lang w:val="en-US"/>
+        </w:rPr>
+      </w:pPr>
+    </w:p>
+    <w:p>
+      <w:pPr>
+        <w:jc w:val="both"/>
+        <w:rPr>
+          <w:color w:val="FF0000"/>
+          <w:lang w:val="en-US"/>
+        </w:rPr>
+      </w:pPr>
+      <w:r>
+        <w:rPr>
+          <w:color w:val="FF0000"/>
+          <w:lang w:val="en-US"/>
+        </w:rPr>
+        <w:t>[</w:t>
+      </w:r>
+      <w:r>
+        <w:rPr>
+          <w:color w:val="FF0000"/>
           <w:lang w:val="en-US"/>
         </w:rPr>
         <w:t xml:space="preserve">The next task we focused at was formulating the group contract (see appendix). It was important to state the ground rules and prevent procedural conflicts. It also helped us to realize what we should do to stay motivated and how to create a friendly work environment. (Developed further in the </w:t>
       </w:r>
       <w:r>
         <w:rPr>
+          <w:color w:val="FF0000"/>
           <w:lang w:val="en-US"/>
         </w:rPr>
         <w:t>document</w:t>
       </w:r>
       <w:r>
         <w:rPr>
+          <w:color w:val="FF0000"/>
           <w:lang w:val="en-US"/>
         </w:rPr>
         <w:t>)</w:t>
       </w:r>
-    </w:p>
-    <w:p>
-      <w:pPr>
-        <w:jc w:val="both"/>
-        <w:rPr>
-          <w:lang w:val="en-US"/>
-        </w:rPr>
-      </w:pPr>
-      <w:r>
-        <w:rPr>
-          <w:lang w:val="en-US"/>
-        </w:rPr>
-        <w:t xml:space="preserve">The last part was writing the project description. It was the first ‘real’ project assignment, i.e. it was the first assignment truly concerning the subject of the project. This was the moment to start discovering our working methods and finding out what works for us the best. From the very beginning we were attaching a great importance to group work. What worked out very well for us was to gather together and brainstorm ideas for the background description, as well as creating the general structure of the text. However, we had to have one person writing it and another taking care </w:t>
-      </w:r>
-      <w:r>
-        <w:rPr>
-          <w:lang w:val="en-US"/>
-        </w:rPr>
-        <w:lastRenderedPageBreak/>
-        <w:t>of the technical parts and layout. The final point was having it checked by everyone and sharing our opinions on each part. Having received the feedback, we had everyone together correcting the content of the document and one person cutting the background description. Writing the project description did not only teach us how to write a good one in the future (we need to focus on narrowing the information while stepping into a new part), but also it enabled us to start establishing our working methods</w:t>
+      <w:r>
+        <w:rPr>
+          <w:color w:val="FF0000"/>
+          <w:lang w:val="en-US"/>
+        </w:rPr>
+        <w:t>]</w:t>
+      </w:r>
+    </w:p>
+    <w:p>
+      <w:pPr>
+        <w:jc w:val="both"/>
+        <w:rPr>
+          <w:b/>
+          <w:sz w:val="44"/>
+          <w:lang w:val="en-US"/>
+        </w:rPr>
+      </w:pPr>
+      <w:r>
+        <w:rPr>
+          <w:b/>
+          <w:sz w:val="44"/>
+          <w:lang w:val="en-US"/>
+        </w:rPr>
+        <w:t>LOG</w:t>
+      </w:r>
+    </w:p>
+    <w:p>
+      <w:pPr>
+        <w:jc w:val="both"/>
+        <w:rPr>
+          <w:lang w:val="en-US"/>
+        </w:rPr>
+      </w:pPr>
+      <w:r>
+        <w:rPr>
+          <w:lang w:val="en-US"/>
+        </w:rPr>
+        <w:t>The last part was writing the project description. It was the first ‘real’ project assignment, i.e. it was the first assignment truly concerning the subject of the project. This was the moment to start discovering our working methods and finding out what works for us the best. From the very beginning we were attaching a great importance to group work. What worked out very well for us was to gather together and brainstorm ideas for the background description, as well as creating the general structure of the text. However, we had to have one person writing it and another taking care of the technical parts and layout. The final point was having it checked by everyone and sharing our opinions on each part. Having received the feedback, we had everyone together correcting the content of the document and one person cutting the background description. Writing the project description did not only teach us how to write a good one in the future (we need to focus on narrowing the information while stepping into a new part), but also it enabled us to start establishing our working methods</w:t>
       </w:r>
       <w:r>
         <w:rPr>
@@ -1746,7 +3330,14 @@
         <w:rPr>
           <w:lang w:val="en-US"/>
         </w:rPr>
-        <w:t>Examples of undertaken actions c</w:t>
+        <w:t xml:space="preserve">Examples of undertaken actions </w:t>
+      </w:r>
+      <w:r>
+        <w:rPr>
+          <w:lang w:val="en-US"/>
+        </w:rPr>
+        <w:lastRenderedPageBreak/>
+        <w:t>c</w:t>
       </w:r>
       <w:r>
         <w:rPr>
@@ -2274,7 +3865,6 @@
         <w:rPr>
           <w:lang w:val="en-US"/>
         </w:rPr>
-        <w:lastRenderedPageBreak/>
         <w:t>Meetings with supervisors: 7.12. (two meetings, feedback on implementation in java and tips for reports)</w:t>
       </w:r>
     </w:p>
@@ -2282,39 +3872,113 @@
       <w:pPr>
         <w:jc w:val="both"/>
         <w:rPr>
-          <w:lang w:val="en-US"/>
-        </w:rPr>
-      </w:pPr>
-      <w:r>
-        <w:rPr>
+          <w:color w:val="FF0000"/>
+          <w:lang w:val="en-US"/>
+        </w:rPr>
+      </w:pPr>
+      <w:r>
+        <w:rPr>
+          <w:color w:val="FF0000"/>
           <w:lang w:val="en-US"/>
         </w:rPr>
         <w:t>The fact that one member lives in the residence next to VIA, Student Village, all</w:t>
       </w:r>
       <w:r>
         <w:rPr>
+          <w:color w:val="FF0000"/>
           <w:lang w:val="en-US"/>
         </w:rPr>
         <w:t xml:space="preserve">owed to the group to continue working after classes. On the other hand, this also was an inconvenient </w:t>
       </w:r>
       <w:r>
         <w:rPr>
+          <w:color w:val="FF0000"/>
           <w:lang w:val="en-US"/>
         </w:rPr>
         <w:t xml:space="preserve">during the not-working days </w:t>
       </w:r>
       <w:r>
         <w:rPr>
+          <w:color w:val="FF0000"/>
           <w:lang w:val="en-US"/>
         </w:rPr>
         <w:t>due to the other four members live in the ci</w:t>
       </w:r>
       <w:r>
         <w:rPr>
-          <w:lang w:val="en-US"/>
-        </w:rPr>
-        <w:t>ty, residence of Kamjatka, so there were members who had to move to one place to another besides the rain or the snow (weather).</w:t>
-      </w:r>
+          <w:color w:val="FF0000"/>
+          <w:lang w:val="en-US"/>
+        </w:rPr>
+        <w:t xml:space="preserve">ty, residence of </w:t>
+      </w:r>
+      <w:proofErr w:type="spellStart"/>
+      <w:r>
+        <w:rPr>
+          <w:color w:val="FF0000"/>
+          <w:lang w:val="en-US"/>
+        </w:rPr>
+        <w:t>Kamjatka</w:t>
+      </w:r>
+      <w:proofErr w:type="spellEnd"/>
+      <w:r>
+        <w:rPr>
+          <w:color w:val="FF0000"/>
+          <w:lang w:val="en-US"/>
+        </w:rPr>
+        <w:t>, so there were members who had to move to one place to another besides the rain or the snow (weather).</w:t>
+      </w:r>
+    </w:p>
+    <w:p>
+      <w:pPr>
+        <w:jc w:val="both"/>
+        <w:rPr>
+          <w:b/>
+          <w:sz w:val="36"/>
+          <w:lang w:val="en-US"/>
+        </w:rPr>
+      </w:pPr>
+      <w:proofErr w:type="spellStart"/>
+      <w:r>
+        <w:rPr>
+          <w:b/>
+          <w:sz w:val="36"/>
+          <w:lang w:val="en-US"/>
+        </w:rPr>
+        <w:t>Reflections</w:t>
+      </w:r>
+      <w:proofErr w:type="spellEnd"/>
+    </w:p>
+    <w:p>
+      <w:pPr>
+        <w:jc w:val="both"/>
+        <w:rPr>
+          <w:lang w:val="en-US"/>
+        </w:rPr>
+      </w:pPr>
+      <w:proofErr w:type="spellStart"/>
+      <w:r>
+        <w:rPr>
+          <w:lang w:val="en-US"/>
+        </w:rPr>
+        <w:t>Reme</w:t>
+      </w:r>
+      <w:proofErr w:type="spellEnd"/>
+      <w:r>
+        <w:rPr>
+          <w:lang w:val="en-US"/>
+        </w:rPr>
+        <w:t>: Active, Intuitive, Visual and Sequential</w:t>
+      </w:r>
+    </w:p>
+    <w:p>
+      <w:pPr>
+        <w:jc w:val="both"/>
+        <w:rPr>
+          <w:b/>
+          <w:sz w:val="40"/>
+          <w:lang w:val="en-US"/>
+        </w:rPr>
+      </w:pPr>
       <w:bookmarkStart w:id="0" w:name="_GoBack"/>
       <w:bookmarkEnd w:id="0"/>
     </w:p>
@@ -2322,162 +3986,45 @@
       <w:pPr>
         <w:jc w:val="both"/>
         <w:rPr>
-          <w:lang w:val="en-US"/>
-        </w:rPr>
-      </w:pPr>
-    </w:p>
-    <w:p>
-      <w:pPr>
-        <w:jc w:val="both"/>
-        <w:rPr>
-          <w:lang w:val="en-US"/>
-        </w:rPr>
-      </w:pPr>
-      <w:r>
-        <w:rPr>
-          <w:lang w:val="en-US"/>
-        </w:rPr>
-        <w:t>As Sara’s one:</w:t>
-      </w:r>
-    </w:p>
-    <w:p>
-      <w:pPr>
-        <w:jc w:val="both"/>
-        <w:rPr>
-          <w:lang w:val="en-US"/>
-        </w:rPr>
-      </w:pPr>
-    </w:p>
-    <w:p>
-      <w:pPr>
-        <w:jc w:val="both"/>
-        <w:rPr>
-          <w:lang w:val="en-US"/>
-        </w:rPr>
-      </w:pPr>
-      <w:r>
-        <w:rPr>
-          <w:noProof/>
-          <w:lang w:val="es-ES" w:eastAsia="es-ES"/>
-        </w:rPr>
-        <w:drawing>
-          <wp:anchor distT="0" distB="0" distL="114300" distR="114300" simplePos="0" relativeHeight="251658240" behindDoc="0" locked="0" layoutInCell="1" allowOverlap="1">
-            <wp:simplePos x="0" y="0"/>
-            <wp:positionH relativeFrom="column">
-              <wp:align>left</wp:align>
-            </wp:positionH>
-            <wp:positionV relativeFrom="paragraph">
-              <wp:align>top</wp:align>
-            </wp:positionV>
-            <wp:extent cx="3396615" cy="3829050"/>
-            <wp:effectExtent l="0" t="0" r="0" b="0"/>
-            <wp:wrapSquare wrapText="bothSides"/>
-            <wp:docPr id="1" name="Imagen 1" descr="Resultado de imagen de swot"/>
-            <wp:cNvGraphicFramePr>
-              <a:graphicFrameLocks xmlns:a="http://schemas.openxmlformats.org/drawingml/2006/main" noChangeAspect="1"/>
-            </wp:cNvGraphicFramePr>
-            <a:graphic xmlns:a="http://schemas.openxmlformats.org/drawingml/2006/main">
-              <a:graphicData uri="http://schemas.openxmlformats.org/drawingml/2006/picture">
-                <pic:pic xmlns:pic="http://schemas.openxmlformats.org/drawingml/2006/picture">
-                  <pic:nvPicPr>
-                    <pic:cNvPr id="0" name="Picture 1" descr="Resultado de imagen de swot"/>
-                    <pic:cNvPicPr>
-                      <a:picLocks noChangeAspect="1" noChangeArrowheads="1"/>
-                    </pic:cNvPicPr>
-                  </pic:nvPicPr>
-                  <pic:blipFill>
-                    <a:blip r:embed="rId9">
-                      <a:extLst>
-                        <a:ext uri="{28A0092B-C50C-407E-A947-70E740481C1C}">
-                          <a14:useLocalDpi xmlns:a14="http://schemas.microsoft.com/office/drawing/2010/main" val="0"/>
-                        </a:ext>
-                      </a:extLst>
-                    </a:blip>
-                    <a:srcRect/>
-                    <a:stretch>
-                      <a:fillRect/>
-                    </a:stretch>
-                  </pic:blipFill>
-                  <pic:spPr bwMode="auto">
-                    <a:xfrm>
-                      <a:off x="0" y="0"/>
-                      <a:ext cx="3396615" cy="3829050"/>
-                    </a:xfrm>
-                    <a:prstGeom prst="rect">
-                      <a:avLst/>
-                    </a:prstGeom>
-                    <a:noFill/>
-                    <a:ln>
-                      <a:noFill/>
-                    </a:ln>
-                  </pic:spPr>
-                </pic:pic>
-              </a:graphicData>
-            </a:graphic>
-          </wp:anchor>
-        </w:drawing>
-      </w:r>
-      <w:r>
-        <w:rPr>
-          <w:lang w:val="en-US"/>
-        </w:rPr>
-        <w:br w:type="textWrapping" w:clear="all"/>
-        <w:t>SWOT from each member.</w:t>
-      </w:r>
-    </w:p>
-    <w:p>
-      <w:pPr>
-        <w:jc w:val="both"/>
-        <w:rPr>
-          <w:lang w:val="en-US"/>
-        </w:rPr>
-      </w:pPr>
-      <w:r>
-        <w:rPr>
-          <w:lang w:val="en-US"/>
-        </w:rPr>
-        <w:t>Belbin Profiles and Analyses:</w:t>
-      </w:r>
-      <w:r>
-        <w:rPr>
-          <w:lang w:val="en-US"/>
-        </w:rPr>
-        <w:tab/>
-      </w:r>
-      <w:r>
-        <w:rPr>
-          <w:lang w:val="en-US"/>
-        </w:rPr>
-        <w:tab/>
-        <w:t>We have it at the beginning</w:t>
-      </w:r>
-    </w:p>
-    <w:p>
-      <w:pPr>
-        <w:jc w:val="both"/>
-        <w:rPr>
-          <w:lang w:val="en-US"/>
-        </w:rPr>
-      </w:pPr>
-      <w:r>
-        <w:rPr>
-          <w:lang w:val="en-US"/>
-        </w:rPr>
-        <w:t xml:space="preserve">Activities made in class: </w:t>
-      </w:r>
-      <w:r>
-        <w:rPr>
-          <w:lang w:val="en-US"/>
-        </w:rPr>
-        <w:tab/>
-      </w:r>
-      <w:r>
-        <w:rPr>
-          <w:lang w:val="en-US"/>
-        </w:rPr>
-        <w:tab/>
-        <w:t>Not done</w:t>
-      </w:r>
+          <w:b/>
+          <w:sz w:val="40"/>
+          <w:lang w:val="en-US"/>
+        </w:rPr>
+      </w:pPr>
+      <w:r>
+        <w:rPr>
+          <w:b/>
+          <w:sz w:val="40"/>
+          <w:lang w:val="en-US"/>
+        </w:rPr>
+        <w:t>BLOOM PROFILES</w:t>
+      </w:r>
+    </w:p>
+    <w:p>
+      <w:pPr>
+        <w:jc w:val="both"/>
+        <w:rPr>
+          <w:b/>
+          <w:sz w:val="36"/>
+          <w:lang w:val="en-US"/>
+        </w:rPr>
+      </w:pPr>
+    </w:p>
+    <w:p>
+      <w:pPr>
+        <w:jc w:val="both"/>
+        <w:rPr>
+          <w:lang w:val="en-US"/>
+        </w:rPr>
+      </w:pPr>
+    </w:p>
+    <w:p>
+      <w:pPr>
+        <w:jc w:val="both"/>
+        <w:rPr>
+          <w:lang w:val="en-US"/>
+        </w:rPr>
+      </w:pPr>
     </w:p>
     <w:sectPr>
       <w:pgSz w:w="11906" w:h="16838"/>
@@ -2492,6 +4039,232 @@
 <file path=word/numbering.xml><?xml version="1.0" encoding="utf-8"?>
 <w:numbering xmlns:wpc="http://schemas.microsoft.com/office/word/2010/wordprocessingCanvas" xmlns:mc="http://schemas.openxmlformats.org/markup-compatibility/2006" xmlns:o="urn:schemas-microsoft-com:office:office" xmlns:r="http://schemas.openxmlformats.org/officeDocument/2006/relationships" xmlns:m="http://schemas.openxmlformats.org/officeDocument/2006/math" xmlns:v="urn:schemas-microsoft-com:vml" xmlns:wp14="http://schemas.microsoft.com/office/word/2010/wordprocessingDrawing" xmlns:wp="http://schemas.openxmlformats.org/drawingml/2006/wordprocessingDrawing" xmlns:w10="urn:schemas-microsoft-com:office:word" xmlns:w="http://schemas.openxmlformats.org/wordprocessingml/2006/main" xmlns:w14="http://schemas.microsoft.com/office/word/2010/wordml" xmlns:wpg="http://schemas.microsoft.com/office/word/2010/wordprocessingGroup" xmlns:wpi="http://schemas.microsoft.com/office/word/2010/wordprocessingInk" xmlns:wne="http://schemas.microsoft.com/office/word/2006/wordml" xmlns:wps="http://schemas.microsoft.com/office/word/2010/wordprocessingShape" mc:Ignorable="w14 wp14">
   <w:abstractNum w:abstractNumId="0">
+    <w:nsid w:val="031607DB"/>
+    <w:multiLevelType w:val="hybridMultilevel"/>
+    <w:tmpl w:val="534617E0"/>
+    <w:lvl w:ilvl="0" w:tplc="041B0001">
+      <w:start w:val="1"/>
+      <w:numFmt w:val="bullet"/>
+      <w:lvlText w:val=""/>
+      <w:lvlJc w:val="left"/>
+      <w:pPr>
+        <w:ind w:left="720" w:hanging="360"/>
+      </w:pPr>
+      <w:rPr>
+        <w:rFonts w:ascii="Symbol" w:hAnsi="Symbol" w:hint="default"/>
+      </w:rPr>
+    </w:lvl>
+    <w:lvl w:ilvl="1" w:tplc="041B0003">
+      <w:start w:val="1"/>
+      <w:numFmt w:val="bullet"/>
+      <w:lvlText w:val="o"/>
+      <w:lvlJc w:val="left"/>
+      <w:pPr>
+        <w:ind w:left="1440" w:hanging="360"/>
+      </w:pPr>
+      <w:rPr>
+        <w:rFonts w:ascii="Courier New" w:hAnsi="Courier New" w:cs="Courier New" w:hint="default"/>
+      </w:rPr>
+    </w:lvl>
+    <w:lvl w:ilvl="2" w:tplc="041B0005" w:tentative="1">
+      <w:start w:val="1"/>
+      <w:numFmt w:val="bullet"/>
+      <w:lvlText w:val=""/>
+      <w:lvlJc w:val="left"/>
+      <w:pPr>
+        <w:ind w:left="2160" w:hanging="360"/>
+      </w:pPr>
+      <w:rPr>
+        <w:rFonts w:ascii="Wingdings" w:hAnsi="Wingdings" w:hint="default"/>
+      </w:rPr>
+    </w:lvl>
+    <w:lvl w:ilvl="3" w:tplc="041B0001" w:tentative="1">
+      <w:start w:val="1"/>
+      <w:numFmt w:val="bullet"/>
+      <w:lvlText w:val=""/>
+      <w:lvlJc w:val="left"/>
+      <w:pPr>
+        <w:ind w:left="2880" w:hanging="360"/>
+      </w:pPr>
+      <w:rPr>
+        <w:rFonts w:ascii="Symbol" w:hAnsi="Symbol" w:hint="default"/>
+      </w:rPr>
+    </w:lvl>
+    <w:lvl w:ilvl="4" w:tplc="041B0003" w:tentative="1">
+      <w:start w:val="1"/>
+      <w:numFmt w:val="bullet"/>
+      <w:lvlText w:val="o"/>
+      <w:lvlJc w:val="left"/>
+      <w:pPr>
+        <w:ind w:left="3600" w:hanging="360"/>
+      </w:pPr>
+      <w:rPr>
+        <w:rFonts w:ascii="Courier New" w:hAnsi="Courier New" w:cs="Courier New" w:hint="default"/>
+      </w:rPr>
+    </w:lvl>
+    <w:lvl w:ilvl="5" w:tplc="041B0005" w:tentative="1">
+      <w:start w:val="1"/>
+      <w:numFmt w:val="bullet"/>
+      <w:lvlText w:val=""/>
+      <w:lvlJc w:val="left"/>
+      <w:pPr>
+        <w:ind w:left="4320" w:hanging="360"/>
+      </w:pPr>
+      <w:rPr>
+        <w:rFonts w:ascii="Wingdings" w:hAnsi="Wingdings" w:hint="default"/>
+      </w:rPr>
+    </w:lvl>
+    <w:lvl w:ilvl="6" w:tplc="041B0001" w:tentative="1">
+      <w:start w:val="1"/>
+      <w:numFmt w:val="bullet"/>
+      <w:lvlText w:val=""/>
+      <w:lvlJc w:val="left"/>
+      <w:pPr>
+        <w:ind w:left="5040" w:hanging="360"/>
+      </w:pPr>
+      <w:rPr>
+        <w:rFonts w:ascii="Symbol" w:hAnsi="Symbol" w:hint="default"/>
+      </w:rPr>
+    </w:lvl>
+    <w:lvl w:ilvl="7" w:tplc="041B0003" w:tentative="1">
+      <w:start w:val="1"/>
+      <w:numFmt w:val="bullet"/>
+      <w:lvlText w:val="o"/>
+      <w:lvlJc w:val="left"/>
+      <w:pPr>
+        <w:ind w:left="5760" w:hanging="360"/>
+      </w:pPr>
+      <w:rPr>
+        <w:rFonts w:ascii="Courier New" w:hAnsi="Courier New" w:cs="Courier New" w:hint="default"/>
+      </w:rPr>
+    </w:lvl>
+    <w:lvl w:ilvl="8" w:tplc="041B0005" w:tentative="1">
+      <w:start w:val="1"/>
+      <w:numFmt w:val="bullet"/>
+      <w:lvlText w:val=""/>
+      <w:lvlJc w:val="left"/>
+      <w:pPr>
+        <w:ind w:left="6480" w:hanging="360"/>
+      </w:pPr>
+      <w:rPr>
+        <w:rFonts w:ascii="Wingdings" w:hAnsi="Wingdings" w:hint="default"/>
+      </w:rPr>
+    </w:lvl>
+  </w:abstractNum>
+  <w:abstractNum w:abstractNumId="1">
+    <w:nsid w:val="3CD03167"/>
+    <w:multiLevelType w:val="hybridMultilevel"/>
+    <w:tmpl w:val="C27A7D9E"/>
+    <w:lvl w:ilvl="0" w:tplc="041B0001">
+      <w:start w:val="1"/>
+      <w:numFmt w:val="bullet"/>
+      <w:lvlText w:val=""/>
+      <w:lvlJc w:val="left"/>
+      <w:pPr>
+        <w:ind w:left="720" w:hanging="360"/>
+      </w:pPr>
+      <w:rPr>
+        <w:rFonts w:ascii="Symbol" w:hAnsi="Symbol" w:hint="default"/>
+      </w:rPr>
+    </w:lvl>
+    <w:lvl w:ilvl="1" w:tplc="041B0003">
+      <w:start w:val="1"/>
+      <w:numFmt w:val="bullet"/>
+      <w:lvlText w:val="o"/>
+      <w:lvlJc w:val="left"/>
+      <w:pPr>
+        <w:ind w:left="1440" w:hanging="360"/>
+      </w:pPr>
+      <w:rPr>
+        <w:rFonts w:ascii="Courier New" w:hAnsi="Courier New" w:cs="Courier New" w:hint="default"/>
+      </w:rPr>
+    </w:lvl>
+    <w:lvl w:ilvl="2" w:tplc="041B0005" w:tentative="1">
+      <w:start w:val="1"/>
+      <w:numFmt w:val="bullet"/>
+      <w:lvlText w:val=""/>
+      <w:lvlJc w:val="left"/>
+      <w:pPr>
+        <w:ind w:left="2160" w:hanging="360"/>
+      </w:pPr>
+      <w:rPr>
+        <w:rFonts w:ascii="Wingdings" w:hAnsi="Wingdings" w:hint="default"/>
+      </w:rPr>
+    </w:lvl>
+    <w:lvl w:ilvl="3" w:tplc="041B0001" w:tentative="1">
+      <w:start w:val="1"/>
+      <w:numFmt w:val="bullet"/>
+      <w:lvlText w:val=""/>
+      <w:lvlJc w:val="left"/>
+      <w:pPr>
+        <w:ind w:left="2880" w:hanging="360"/>
+      </w:pPr>
+      <w:rPr>
+        <w:rFonts w:ascii="Symbol" w:hAnsi="Symbol" w:hint="default"/>
+      </w:rPr>
+    </w:lvl>
+    <w:lvl w:ilvl="4" w:tplc="041B0003" w:tentative="1">
+      <w:start w:val="1"/>
+      <w:numFmt w:val="bullet"/>
+      <w:lvlText w:val="o"/>
+      <w:lvlJc w:val="left"/>
+      <w:pPr>
+        <w:ind w:left="3600" w:hanging="360"/>
+      </w:pPr>
+      <w:rPr>
+        <w:rFonts w:ascii="Courier New" w:hAnsi="Courier New" w:cs="Courier New" w:hint="default"/>
+      </w:rPr>
+    </w:lvl>
+    <w:lvl w:ilvl="5" w:tplc="041B0005" w:tentative="1">
+      <w:start w:val="1"/>
+      <w:numFmt w:val="bullet"/>
+      <w:lvlText w:val=""/>
+      <w:lvlJc w:val="left"/>
+      <w:pPr>
+        <w:ind w:left="4320" w:hanging="360"/>
+      </w:pPr>
+      <w:rPr>
+        <w:rFonts w:ascii="Wingdings" w:hAnsi="Wingdings" w:hint="default"/>
+      </w:rPr>
+    </w:lvl>
+    <w:lvl w:ilvl="6" w:tplc="041B0001" w:tentative="1">
+      <w:start w:val="1"/>
+      <w:numFmt w:val="bullet"/>
+      <w:lvlText w:val=""/>
+      <w:lvlJc w:val="left"/>
+      <w:pPr>
+        <w:ind w:left="5040" w:hanging="360"/>
+      </w:pPr>
+      <w:rPr>
+        <w:rFonts w:ascii="Symbol" w:hAnsi="Symbol" w:hint="default"/>
+      </w:rPr>
+    </w:lvl>
+    <w:lvl w:ilvl="7" w:tplc="041B0003" w:tentative="1">
+      <w:start w:val="1"/>
+      <w:numFmt w:val="bullet"/>
+      <w:lvlText w:val="o"/>
+      <w:lvlJc w:val="left"/>
+      <w:pPr>
+        <w:ind w:left="5760" w:hanging="360"/>
+      </w:pPr>
+      <w:rPr>
+        <w:rFonts w:ascii="Courier New" w:hAnsi="Courier New" w:cs="Courier New" w:hint="default"/>
+      </w:rPr>
+    </w:lvl>
+    <w:lvl w:ilvl="8" w:tplc="041B0005" w:tentative="1">
+      <w:start w:val="1"/>
+      <w:numFmt w:val="bullet"/>
+      <w:lvlText w:val=""/>
+      <w:lvlJc w:val="left"/>
+      <w:pPr>
+        <w:ind w:left="6480" w:hanging="360"/>
+      </w:pPr>
+      <w:rPr>
+        <w:rFonts w:ascii="Wingdings" w:hAnsi="Wingdings" w:hint="default"/>
+      </w:rPr>
+    </w:lvl>
+  </w:abstractNum>
+  <w:abstractNum w:abstractNumId="2">
     <w:nsid w:val="4F287175"/>
     <w:multiLevelType w:val="hybridMultilevel"/>
     <w:tmpl w:val="B0A0A0F8"/>
@@ -2604,7 +4377,7 @@
       </w:rPr>
     </w:lvl>
   </w:abstractNum>
-  <w:abstractNum w:abstractNumId="1">
+  <w:abstractNum w:abstractNumId="3">
     <w:nsid w:val="5A8E3F53"/>
     <w:multiLevelType w:val="hybridMultilevel"/>
     <w:tmpl w:val="4D44A02C"/>
@@ -2693,11 +4466,97 @@
       </w:pPr>
     </w:lvl>
   </w:abstractNum>
+  <w:abstractNum w:abstractNumId="4">
+    <w:nsid w:val="78A228E8"/>
+    <w:multiLevelType w:val="hybridMultilevel"/>
+    <w:tmpl w:val="5DCE26E4"/>
+    <w:lvl w:ilvl="0" w:tplc="0C0A000F">
+      <w:start w:val="1"/>
+      <w:numFmt w:val="decimal"/>
+      <w:lvlText w:val="%1."/>
+      <w:lvlJc w:val="left"/>
+      <w:pPr>
+        <w:ind w:left="720" w:hanging="360"/>
+      </w:pPr>
+    </w:lvl>
+    <w:lvl w:ilvl="1" w:tplc="0C0A0019" w:tentative="1">
+      <w:start w:val="1"/>
+      <w:numFmt w:val="lowerLetter"/>
+      <w:lvlText w:val="%2."/>
+      <w:lvlJc w:val="left"/>
+      <w:pPr>
+        <w:ind w:left="1440" w:hanging="360"/>
+      </w:pPr>
+    </w:lvl>
+    <w:lvl w:ilvl="2" w:tplc="0C0A001B" w:tentative="1">
+      <w:start w:val="1"/>
+      <w:numFmt w:val="lowerRoman"/>
+      <w:lvlText w:val="%3."/>
+      <w:lvlJc w:val="right"/>
+      <w:pPr>
+        <w:ind w:left="2160" w:hanging="180"/>
+      </w:pPr>
+    </w:lvl>
+    <w:lvl w:ilvl="3" w:tplc="0C0A000F" w:tentative="1">
+      <w:start w:val="1"/>
+      <w:numFmt w:val="decimal"/>
+      <w:lvlText w:val="%4."/>
+      <w:lvlJc w:val="left"/>
+      <w:pPr>
+        <w:ind w:left="2880" w:hanging="360"/>
+      </w:pPr>
+    </w:lvl>
+    <w:lvl w:ilvl="4" w:tplc="0C0A0019" w:tentative="1">
+      <w:start w:val="1"/>
+      <w:numFmt w:val="lowerLetter"/>
+      <w:lvlText w:val="%5."/>
+      <w:lvlJc w:val="left"/>
+      <w:pPr>
+        <w:ind w:left="3600" w:hanging="360"/>
+      </w:pPr>
+    </w:lvl>
+    <w:lvl w:ilvl="5" w:tplc="0C0A001B" w:tentative="1">
+      <w:start w:val="1"/>
+      <w:numFmt w:val="lowerRoman"/>
+      <w:lvlText w:val="%6."/>
+      <w:lvlJc w:val="right"/>
+      <w:pPr>
+        <w:ind w:left="4320" w:hanging="180"/>
+      </w:pPr>
+    </w:lvl>
+    <w:lvl w:ilvl="6" w:tplc="0C0A000F" w:tentative="1">
+      <w:start w:val="1"/>
+      <w:numFmt w:val="decimal"/>
+      <w:lvlText w:val="%7."/>
+      <w:lvlJc w:val="left"/>
+      <w:pPr>
+        <w:ind w:left="5040" w:hanging="360"/>
+      </w:pPr>
+    </w:lvl>
+    <w:lvl w:ilvl="7" w:tplc="0C0A0019" w:tentative="1">
+      <w:start w:val="1"/>
+      <w:numFmt w:val="lowerLetter"/>
+      <w:lvlText w:val="%8."/>
+      <w:lvlJc w:val="left"/>
+      <w:pPr>
+        <w:ind w:left="5760" w:hanging="360"/>
+      </w:pPr>
+    </w:lvl>
+    <w:lvl w:ilvl="8" w:tplc="0C0A001B" w:tentative="1">
+      <w:start w:val="1"/>
+      <w:numFmt w:val="lowerRoman"/>
+      <w:lvlText w:val="%9."/>
+      <w:lvlJc w:val="right"/>
+      <w:pPr>
+        <w:ind w:left="6480" w:hanging="180"/>
+      </w:pPr>
+    </w:lvl>
+  </w:abstractNum>
   <w:num w:numId="1">
-    <w:abstractNumId w:val="1"/>
+    <w:abstractNumId w:val="3"/>
   </w:num>
   <w:num w:numId="2">
-    <w:abstractNumId w:val="1"/>
+    <w:abstractNumId w:val="3"/>
     <w:lvlOverride w:ilvl="0">
       <w:startOverride w:val="1"/>
     </w:lvlOverride>
@@ -2727,7 +4586,16 @@
     </w:lvlOverride>
   </w:num>
   <w:num w:numId="3">
+    <w:abstractNumId w:val="2"/>
+  </w:num>
+  <w:num w:numId="4">
+    <w:abstractNumId w:val="4"/>
+  </w:num>
+  <w:num w:numId="5">
     <w:abstractNumId w:val="0"/>
+  </w:num>
+  <w:num w:numId="6">
+    <w:abstractNumId w:val="1"/>
   </w:num>
 </w:numbering>
 </file>
@@ -2895,7 +4763,6 @@
   <w:style w:type="character" w:default="1" w:styleId="Fuentedeprrafopredeter">
     <w:name w:val="Default Paragraph Font"/>
     <w:uiPriority w:val="1"/>
-    <w:semiHidden/>
     <w:unhideWhenUsed/>
   </w:style>
   <w:style w:type="table" w:default="1" w:styleId="Tablanormal">
@@ -3200,6 +5067,23 @@
       <w:contextualSpacing/>
     </w:pPr>
   </w:style>
+  <w:style w:type="paragraph" w:customStyle="1" w:styleId="Default">
+    <w:name w:val="Default"/>
+    <w:rsid w:val="00647B21"/>
+    <w:pPr>
+      <w:autoSpaceDE w:val="0"/>
+      <w:autoSpaceDN w:val="0"/>
+      <w:adjustRightInd w:val="0"/>
+      <w:spacing w:after="0" w:line="240" w:lineRule="auto"/>
+    </w:pPr>
+    <w:rPr>
+      <w:rFonts w:ascii="Arial" w:hAnsi="Arial" w:cs="Arial"/>
+      <w:color w:val="000000"/>
+      <w:sz w:val="24"/>
+      <w:szCs w:val="24"/>
+      <w:lang w:val="es-ES"/>
+    </w:rPr>
+  </w:style>
 </w:styles>
 </file>
 
@@ -3366,7 +5250,6 @@
   <w:style w:type="character" w:default="1" w:styleId="Fuentedeprrafopredeter">
     <w:name w:val="Default Paragraph Font"/>
     <w:uiPriority w:val="1"/>
-    <w:semiHidden/>
     <w:unhideWhenUsed/>
   </w:style>
   <w:style w:type="table" w:default="1" w:styleId="Tablanormal">
@@ -3671,6 +5554,23 @@
       <w:contextualSpacing/>
     </w:pPr>
   </w:style>
+  <w:style w:type="paragraph" w:customStyle="1" w:styleId="Default">
+    <w:name w:val="Default"/>
+    <w:rsid w:val="00647B21"/>
+    <w:pPr>
+      <w:autoSpaceDE w:val="0"/>
+      <w:autoSpaceDN w:val="0"/>
+      <w:adjustRightInd w:val="0"/>
+      <w:spacing w:after="0" w:line="240" w:lineRule="auto"/>
+    </w:pPr>
+    <w:rPr>
+      <w:rFonts w:ascii="Arial" w:hAnsi="Arial" w:cs="Arial"/>
+      <w:color w:val="000000"/>
+      <w:sz w:val="24"/>
+      <w:szCs w:val="24"/>
+      <w:lang w:val="es-ES"/>
+    </w:rPr>
+  </w:style>
 </w:styles>
 </file>
 
@@ -3964,7 +5864,7 @@
 </file>
 
 <file path=customXml/itemProps1.xml><?xml version="1.0" encoding="utf-8"?>
-<ds:datastoreItem xmlns:ds="http://schemas.openxmlformats.org/officeDocument/2006/customXml" ds:itemID="{A61302B1-8FD4-4D8F-9D9F-F2307601F366}">
+<ds:datastoreItem xmlns:ds="http://schemas.openxmlformats.org/officeDocument/2006/customXml" ds:itemID="{EBBA95DC-EE06-4756-83EE-053848E221EC}">
   <ds:schemaRefs>
     <ds:schemaRef ds:uri="http://schemas.openxmlformats.org/officeDocument/2006/bibliography"/>
   </ds:schemaRefs>

</xml_diff>

<commit_message>
Some stuff to prcess report
</commit_message>
<xml_diff>
--- a/Vipasana_process_report.docx
+++ b/Vipasana_process_report.docx
@@ -1,9 +1,17 @@
 
 <file path=word/document.xml><?xml version="1.0" encoding="utf-8"?>
-<w:document xmlns:wpc="http://schemas.microsoft.com/office/word/2010/wordprocessingCanvas" xmlns:mc="http://schemas.openxmlformats.org/markup-compatibility/2006" xmlns:o="urn:schemas-microsoft-com:office:office" xmlns:r="http://schemas.openxmlformats.org/officeDocument/2006/relationships" xmlns:m="http://schemas.openxmlformats.org/officeDocument/2006/math" xmlns:v="urn:schemas-microsoft-com:vml" xmlns:wp14="http://schemas.microsoft.com/office/word/2010/wordprocessingDrawing" xmlns:wp="http://schemas.openxmlformats.org/drawingml/2006/wordprocessingDrawing" xmlns:w10="urn:schemas-microsoft-com:office:word" xmlns:w="http://schemas.openxmlformats.org/wordprocessingml/2006/main" xmlns:w14="http://schemas.microsoft.com/office/word/2010/wordml" xmlns:wpg="http://schemas.microsoft.com/office/word/2010/wordprocessingGroup" xmlns:wpi="http://schemas.microsoft.com/office/word/2010/wordprocessingInk" xmlns:wne="http://schemas.microsoft.com/office/word/2006/wordml" xmlns:wps="http://schemas.microsoft.com/office/word/2010/wordprocessingShape" mc:Ignorable="w14 wp14">
+<w:document xmlns:wpc="http://schemas.microsoft.com/office/word/2010/wordprocessingCanvas" xmlns:cx="http://schemas.microsoft.com/office/drawing/2014/chartex" xmlns:cx1="http://schemas.microsoft.com/office/drawing/2015/9/8/chartex" xmlns:cx2="http://schemas.microsoft.com/office/drawing/2015/10/21/chartex" xmlns:cx3="http://schemas.microsoft.com/office/drawing/2016/5/9/chartex" xmlns:cx4="http://schemas.microsoft.com/office/drawing/2016/5/10/chartex" xmlns:cx5="http://schemas.microsoft.com/office/drawing/2016/5/11/chartex" xmlns:cx6="http://schemas.microsoft.com/office/drawing/2016/5/12/chartex" xmlns:cx7="http://schemas.microsoft.com/office/drawing/2016/5/13/chartex" xmlns:cx8="http://schemas.microsoft.com/office/drawing/2016/5/14/chartex" xmlns:mc="http://schemas.openxmlformats.org/markup-compatibility/2006" xmlns:aink="http://schemas.microsoft.com/office/drawing/2016/ink" xmlns:am3d="http://schemas.microsoft.com/office/drawing/2017/model3d" xmlns:o="urn:schemas-microsoft-com:office:office" xmlns:r="http://schemas.openxmlformats.org/officeDocument/2006/relationships" xmlns:m="http://schemas.openxmlformats.org/officeDocument/2006/math" xmlns:v="urn:schemas-microsoft-com:vml" xmlns:wp14="http://schemas.microsoft.com/office/word/2010/wordprocessingDrawing" xmlns:wp="http://schemas.openxmlformats.org/drawingml/2006/wordprocessingDrawing" xmlns:w10="urn:schemas-microsoft-com:office:word" xmlns:w="http://schemas.openxmlformats.org/wordprocessingml/2006/main" xmlns:w14="http://schemas.microsoft.com/office/word/2010/wordml" xmlns:w15="http://schemas.microsoft.com/office/word/2012/wordml" xmlns:w16cid="http://schemas.microsoft.com/office/word/2016/wordml/cid" xmlns:w16se="http://schemas.microsoft.com/office/word/2015/wordml/symex" xmlns:wpg="http://schemas.microsoft.com/office/word/2010/wordprocessingGroup" xmlns:wpi="http://schemas.microsoft.com/office/word/2010/wordprocessingInk" xmlns:wne="http://schemas.microsoft.com/office/word/2006/wordml" xmlns:wps="http://schemas.microsoft.com/office/word/2010/wordprocessingShape" mc:Ignorable="w14 w15 w16se w16cid wp14">
   <w:body>
     <w:p>
       <w:pPr>
+        <w:jc w:val="both"/>
+        <w:rPr>
+          <w:lang w:val="en-US"/>
+        </w:rPr>
+      </w:pPr>
+    </w:p>
+    <w:p>
+      <w:pPr>
         <w:ind w:firstLine="708"/>
         <w:jc w:val="both"/>
         <w:rPr>
@@ -12,51 +20,79 @@
       </w:pPr>
       <w:r>
         <w:rPr>
-          <w:lang w:val="en-US"/>
-        </w:rPr>
-        <w:t xml:space="preserve">Our group consists out of five persons: two Slovaks: Michaela and </w:t>
+          <w:b/>
+          <w:lang w:val="en-US"/>
+        </w:rPr>
+        <w:t xml:space="preserve">Our group consists of five persons: two Slovaks: Michaela and Matej, two Poles: Daniela and </w:t>
       </w:r>
       <w:proofErr w:type="spellStart"/>
       <w:r>
         <w:rPr>
-          <w:lang w:val="en-US"/>
-        </w:rPr>
-        <w:t>Matej</w:t>
+          <w:b/>
+          <w:lang w:val="en-US"/>
+        </w:rPr>
+        <w:t>Michał</w:t>
       </w:r>
       <w:proofErr w:type="spellEnd"/>
       <w:r>
         <w:rPr>
-          <w:lang w:val="en-US"/>
-        </w:rPr>
-        <w:t xml:space="preserve">, two Poles: Daniela and </w:t>
+          <w:b/>
+          <w:lang w:val="en-US"/>
+        </w:rPr>
+        <w:t xml:space="preserve"> and one Spaniard: Remedios.</w:t>
+      </w:r>
+      <w:r>
+        <w:rPr>
+          <w:lang w:val="en-US"/>
+        </w:rPr>
+        <w:t xml:space="preserve"> We started as a four-member True Slav Group and increased in number in the end of November by being joined by </w:t>
       </w:r>
       <w:proofErr w:type="spellStart"/>
       <w:r>
         <w:rPr>
           <w:lang w:val="en-US"/>
         </w:rPr>
-        <w:t>Michał</w:t>
+        <w:t>Reme</w:t>
       </w:r>
       <w:proofErr w:type="spellEnd"/>
       <w:r>
         <w:rPr>
           <w:lang w:val="en-US"/>
         </w:rPr>
-        <w:t xml:space="preserve"> and one Spaniard: Remedios. We started as a four-member True Slav Group and increased in number in the end of November by being joined by </w:t>
-      </w:r>
-      <w:proofErr w:type="spellStart"/>
-      <w:r>
-        <w:rPr>
-          <w:lang w:val="en-US"/>
-        </w:rPr>
-        <w:t>Reme</w:t>
-      </w:r>
-      <w:proofErr w:type="spellEnd"/>
-      <w:r>
-        <w:rPr>
-          <w:lang w:val="en-US"/>
-        </w:rPr>
-        <w:t xml:space="preserve"> and becoming an Almost True Slav Group. Even though it may seem as if Poland and Slovakia are very similar due to the fact that they are in a short distance from each other, it turns out that Poland and Spain are closer in the cultural aspect. It is shown on the figure below:</w:t>
+        <w:t xml:space="preserve"> and becoming an Almost True Slav Group. Even though it may seem as if Poland and Slovakia are very similar due to the fact that they are in a short distance from each other, it turns out that Poland and Spain are closer in the cultural aspect</w:t>
+      </w:r>
+      <w:r>
+        <w:rPr>
+          <w:lang w:val="en-US"/>
+        </w:rPr>
+        <w:t xml:space="preserve"> (</w:t>
+      </w:r>
+      <w:r>
+        <w:rPr>
+          <w:noProof/>
+          <w:lang w:val="en-US"/>
+        </w:rPr>
+        <w:t>H</w:t>
+      </w:r>
+      <w:r>
+        <w:rPr>
+          <w:noProof/>
+          <w:lang w:val="en-US"/>
+        </w:rPr>
+        <w:t>ofstede Insights</w:t>
+      </w:r>
+      <w:r>
+        <w:rPr>
+          <w:noProof/>
+          <w:lang w:val="en-US"/>
+        </w:rPr>
+        <w:t>, 2017)</w:t>
+      </w:r>
+      <w:r>
+        <w:rPr>
+          <w:lang w:val="en-US"/>
+        </w:rPr>
+        <w:t>. It is shown on the figure below:</w:t>
       </w:r>
     </w:p>
     <w:p>
@@ -114,9 +150,8 @@
                         <w:txbxContent>
                           <w:p>
                             <w:pPr>
-                              <w:pStyle w:val="Epgrafe"/>
+                              <w:pStyle w:val="Legenda"/>
                               <w:rPr>
-                                <w:noProof/>
                                 <w:lang w:val="en-US"/>
                               </w:rPr>
                             </w:pPr>
@@ -152,21 +187,7 @@
                               <w:rPr>
                                 <w:lang w:val="en-US"/>
                               </w:rPr>
-                              <w:t xml:space="preserve"> Country comparison </w:t>
-                            </w:r>
-                            <w:proofErr w:type="gramStart"/>
-                            <w:r>
-                              <w:rPr>
-                                <w:lang w:val="en-US"/>
-                              </w:rPr>
-                              <w:t>from  https</w:t>
-                            </w:r>
-                            <w:proofErr w:type="gramEnd"/>
-                            <w:r>
-                              <w:rPr>
-                                <w:lang w:val="en-US"/>
-                              </w:rPr>
-                              <w:t>://www.hofstedeinsights.com/product/compare-countries/</w:t>
+                              <w:t xml:space="preserve"> Country comparison</w:t>
                             </w:r>
                           </w:p>
                         </w:txbxContent>
@@ -185,15 +206,13 @@
           </mc:Choice>
           <mc:Fallback>
             <w:pict>
-              <v:rect id="Pole tekstowe 2" o:spid="_x0000_s1026" style="position:absolute;left:0;text-align:left;margin-left:57.3pt;margin-top:213.5pt;width:339pt;height:.05pt;z-index:3;visibility:visible;mso-wrap-style:square;mso-wrap-distance-left:0;mso-wrap-distance-top:0;mso-wrap-distance-right:0;mso-wrap-distance-bottom:0;mso-position-horizontal:absolute;mso-position-horizontal-relative:text;mso-position-vertical:absolute;mso-position-vertical-relative:text;v-text-anchor:top" o:gfxdata="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" stroked="f">
-                <v:path arrowok="t"/>
+              <v:rect id="Pole tekstowe 2" o:spid="_x0000_s1026" style="position:absolute;left:0;text-align:left;margin-left:57.3pt;margin-top:213.5pt;width:339pt;height:.05pt;z-index:3;visibility:visible;mso-wrap-style:square;mso-wrap-distance-left:0;mso-wrap-distance-top:0;mso-wrap-distance-right:0;mso-wrap-distance-bottom:0;mso-position-horizontal:absolute;mso-position-horizontal-relative:text;mso-position-vertical:absolute;mso-position-vertical-relative:text;v-text-anchor:top" o:gfxdata="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" stroked="f">
                 <v:textbox style="mso-fit-shape-to-text:t" inset="0,0,0,0">
                   <w:txbxContent>
                     <w:p>
                       <w:pPr>
-                        <w:pStyle w:val="Epgrafe"/>
+                        <w:pStyle w:val="Legenda"/>
                         <w:rPr>
-                          <w:noProof/>
                           <w:lang w:val="en-US"/>
                         </w:rPr>
                       </w:pPr>
@@ -229,21 +248,7 @@
                         <w:rPr>
                           <w:lang w:val="en-US"/>
                         </w:rPr>
-                        <w:t xml:space="preserve"> Country comparison </w:t>
-                      </w:r>
-                      <w:proofErr w:type="gramStart"/>
-                      <w:r>
-                        <w:rPr>
-                          <w:lang w:val="en-US"/>
-                        </w:rPr>
-                        <w:t>from  https</w:t>
-                      </w:r>
-                      <w:proofErr w:type="gramEnd"/>
-                      <w:r>
-                        <w:rPr>
-                          <w:lang w:val="en-US"/>
-                        </w:rPr>
-                        <w:t>://www.hofstedeinsights.com/product/compare-countries/</w:t>
+                        <w:t xml:space="preserve"> Country comparison</w:t>
                       </w:r>
                     </w:p>
                   </w:txbxContent>
@@ -283,7 +288,7 @@
                     <pic:cNvPicPr/>
                   </pic:nvPicPr>
                   <pic:blipFill>
-                    <a:blip r:embed="rId7" cstate="print"/>
+                    <a:blip r:embed="rId6" cstate="print"/>
                     <a:srcRect/>
                     <a:stretch/>
                   </pic:blipFill>
@@ -335,1410 +340,25 @@
         <w:rPr>
           <w:lang w:val="en-US"/>
         </w:rPr>
-        <w:t>This fact is due to the agreement that</w:t>
-      </w:r>
-      <w:r>
-        <w:rPr>
-          <w:lang w:val="en-US"/>
-        </w:rPr>
-        <w:t xml:space="preserve"> members of group 6 </w:t>
-      </w:r>
-      <w:r>
-        <w:rPr>
-          <w:lang w:val="en-US"/>
-        </w:rPr>
-        <w:t>signed at the beginning of the semester, which contains</w:t>
-      </w:r>
-      <w:r>
-        <w:rPr>
-          <w:lang w:val="en-US"/>
-        </w:rPr>
-        <w:t>:</w:t>
-      </w:r>
-    </w:p>
-    <w:p>
-      <w:pPr>
-        <w:pStyle w:val="Default"/>
-        <w:rPr>
-          <w:lang w:val="en-CA"/>
-        </w:rPr>
-      </w:pPr>
-    </w:p>
-    <w:p>
-      <w:pPr>
-        <w:pStyle w:val="Default"/>
-        <w:numPr>
-          <w:ilvl w:val="0"/>
-          <w:numId w:val="4"/>
-        </w:numPr>
-        <w:rPr>
-          <w:rFonts w:ascii="Calibri" w:hAnsi="Calibri" w:cs="SimSun"/>
-          <w:color w:val="auto"/>
-          <w:sz w:val="22"/>
-          <w:szCs w:val="22"/>
-          <w:lang w:val="en-US"/>
-        </w:rPr>
-      </w:pPr>
-      <w:r>
-        <w:rPr>
-          <w:rFonts w:ascii="Calibri" w:hAnsi="Calibri" w:cs="SimSun"/>
-          <w:color w:val="auto"/>
-          <w:sz w:val="22"/>
-          <w:szCs w:val="22"/>
-          <w:lang w:val="en-US"/>
-        </w:rPr>
-        <w:t xml:space="preserve">Do tasks on time. </w:t>
-      </w:r>
-    </w:p>
-    <w:p>
-      <w:pPr>
-        <w:pStyle w:val="Default"/>
-        <w:numPr>
-          <w:ilvl w:val="0"/>
-          <w:numId w:val="4"/>
-        </w:numPr>
-        <w:rPr>
-          <w:rFonts w:ascii="Calibri" w:hAnsi="Calibri" w:cs="SimSun"/>
-          <w:color w:val="auto"/>
-          <w:sz w:val="22"/>
-          <w:szCs w:val="22"/>
-          <w:lang w:val="en-US"/>
-        </w:rPr>
-      </w:pPr>
-      <w:r>
-        <w:rPr>
-          <w:rFonts w:ascii="Calibri" w:hAnsi="Calibri" w:cs="SimSun"/>
-          <w:color w:val="auto"/>
-          <w:sz w:val="22"/>
-          <w:szCs w:val="22"/>
-          <w:lang w:val="en-US"/>
-        </w:rPr>
-        <w:t xml:space="preserve">Divide the work between everyone. </w:t>
-      </w:r>
-    </w:p>
-    <w:p>
-      <w:pPr>
-        <w:pStyle w:val="Default"/>
-        <w:numPr>
-          <w:ilvl w:val="0"/>
-          <w:numId w:val="4"/>
-        </w:numPr>
-        <w:rPr>
-          <w:rFonts w:ascii="Calibri" w:hAnsi="Calibri" w:cs="SimSun"/>
-          <w:color w:val="auto"/>
-          <w:sz w:val="22"/>
-          <w:szCs w:val="22"/>
-          <w:lang w:val="en-US"/>
-        </w:rPr>
-      </w:pPr>
-      <w:r>
-        <w:rPr>
-          <w:rFonts w:ascii="Calibri" w:hAnsi="Calibri" w:cs="SimSun"/>
-          <w:color w:val="auto"/>
-          <w:sz w:val="22"/>
-          <w:szCs w:val="22"/>
-          <w:lang w:val="en-US"/>
-        </w:rPr>
-        <w:t xml:space="preserve">Share our ideas with the team members. </w:t>
-      </w:r>
-    </w:p>
-    <w:p>
-      <w:pPr>
-        <w:pStyle w:val="Prrafodelista"/>
-        <w:numPr>
-          <w:ilvl w:val="0"/>
-          <w:numId w:val="4"/>
-        </w:numPr>
-        <w:jc w:val="both"/>
-        <w:rPr>
-          <w:lang w:val="en-US"/>
-        </w:rPr>
-      </w:pPr>
-      <w:r>
-        <w:rPr>
-          <w:lang w:val="en-US"/>
-        </w:rPr>
-        <w:t>Ask each other questions and help each other.</w:t>
-      </w:r>
-    </w:p>
-    <w:p>
-      <w:pPr>
-        <w:pStyle w:val="Default"/>
-        <w:rPr>
-          <w:rFonts w:ascii="Calibri" w:hAnsi="Calibri" w:cs="SimSun"/>
-          <w:color w:val="auto"/>
-          <w:sz w:val="22"/>
-          <w:szCs w:val="22"/>
-          <w:lang w:val="en-US"/>
-        </w:rPr>
-      </w:pPr>
-    </w:p>
-    <w:p>
-      <w:pPr>
-        <w:pStyle w:val="Default"/>
-        <w:numPr>
-          <w:ilvl w:val="0"/>
-          <w:numId w:val="4"/>
-        </w:numPr>
-        <w:rPr>
-          <w:rFonts w:ascii="Calibri" w:hAnsi="Calibri" w:cs="SimSun"/>
-          <w:color w:val="auto"/>
-          <w:sz w:val="22"/>
-          <w:szCs w:val="22"/>
-          <w:lang w:val="en-US"/>
-        </w:rPr>
-      </w:pPr>
-      <w:r>
-        <w:rPr>
-          <w:rFonts w:ascii="Calibri" w:hAnsi="Calibri" w:cs="SimSun"/>
-          <w:color w:val="auto"/>
-          <w:sz w:val="22"/>
-          <w:szCs w:val="22"/>
-          <w:lang w:val="en-US"/>
-        </w:rPr>
-        <w:t xml:space="preserve">Speak in a language that everyone understands. </w:t>
-      </w:r>
-    </w:p>
-    <w:p>
-      <w:pPr>
-        <w:pStyle w:val="Default"/>
-        <w:numPr>
-          <w:ilvl w:val="0"/>
-          <w:numId w:val="4"/>
-        </w:numPr>
-        <w:rPr>
-          <w:rFonts w:ascii="Calibri" w:hAnsi="Calibri" w:cs="SimSun"/>
-          <w:color w:val="auto"/>
-          <w:sz w:val="22"/>
-          <w:szCs w:val="22"/>
-          <w:lang w:val="en-US"/>
-        </w:rPr>
-      </w:pPr>
-      <w:r>
-        <w:rPr>
-          <w:rFonts w:ascii="Calibri" w:hAnsi="Calibri" w:cs="SimSun"/>
-          <w:color w:val="auto"/>
-          <w:sz w:val="22"/>
-          <w:szCs w:val="22"/>
-          <w:lang w:val="en-US"/>
-        </w:rPr>
-        <w:t xml:space="preserve">Not offend each other. </w:t>
-      </w:r>
-    </w:p>
-    <w:p>
-      <w:pPr>
-        <w:pStyle w:val="Default"/>
-        <w:numPr>
-          <w:ilvl w:val="0"/>
-          <w:numId w:val="4"/>
-        </w:numPr>
-        <w:rPr>
-          <w:rFonts w:ascii="Calibri" w:hAnsi="Calibri" w:cs="SimSun"/>
-          <w:color w:val="auto"/>
-          <w:sz w:val="22"/>
-          <w:szCs w:val="22"/>
-          <w:lang w:val="en-US"/>
-        </w:rPr>
-      </w:pPr>
-      <w:r>
-        <w:rPr>
-          <w:rFonts w:ascii="Calibri" w:hAnsi="Calibri" w:cs="SimSun"/>
-          <w:color w:val="auto"/>
-          <w:sz w:val="22"/>
-          <w:szCs w:val="22"/>
-          <w:lang w:val="en-US"/>
-        </w:rPr>
-        <w:t xml:space="preserve">Not shout at each other. </w:t>
-      </w:r>
-    </w:p>
-    <w:p>
-      <w:pPr>
-        <w:pStyle w:val="Prrafodelista"/>
-        <w:numPr>
-          <w:ilvl w:val="0"/>
-          <w:numId w:val="4"/>
-        </w:numPr>
-        <w:jc w:val="both"/>
-        <w:rPr>
-          <w:lang w:val="en-US"/>
-        </w:rPr>
-      </w:pPr>
-      <w:r>
-        <w:rPr>
-          <w:lang w:val="en-US"/>
-        </w:rPr>
-        <w:t>Listen to each other ideas and not disturb when someone is talking.</w:t>
-      </w:r>
-    </w:p>
-    <w:p>
-      <w:pPr>
-        <w:pStyle w:val="Default"/>
-        <w:numPr>
-          <w:ilvl w:val="0"/>
-          <w:numId w:val="4"/>
-        </w:numPr>
-        <w:rPr>
-          <w:rFonts w:ascii="Calibri" w:hAnsi="Calibri" w:cs="SimSun"/>
-          <w:color w:val="auto"/>
-          <w:sz w:val="22"/>
-          <w:szCs w:val="22"/>
-          <w:lang w:val="en-US"/>
-        </w:rPr>
-      </w:pPr>
-      <w:r>
-        <w:rPr>
-          <w:rFonts w:ascii="Calibri" w:hAnsi="Calibri" w:cs="SimSun"/>
-          <w:color w:val="auto"/>
-          <w:sz w:val="22"/>
-          <w:szCs w:val="22"/>
-          <w:lang w:val="en-US"/>
-        </w:rPr>
-        <w:t xml:space="preserve">Be on time. </w:t>
-      </w:r>
-    </w:p>
-    <w:p>
-      <w:pPr>
-        <w:pStyle w:val="Default"/>
-        <w:numPr>
-          <w:ilvl w:val="0"/>
-          <w:numId w:val="4"/>
-        </w:numPr>
-        <w:rPr>
-          <w:rFonts w:ascii="Calibri" w:hAnsi="Calibri" w:cs="SimSun"/>
-          <w:color w:val="auto"/>
-          <w:sz w:val="22"/>
-          <w:szCs w:val="22"/>
-          <w:lang w:val="en-US"/>
-        </w:rPr>
-      </w:pPr>
-      <w:r>
-        <w:rPr>
-          <w:rFonts w:ascii="Calibri" w:hAnsi="Calibri" w:cs="SimSun"/>
-          <w:color w:val="auto"/>
-          <w:sz w:val="22"/>
-          <w:szCs w:val="22"/>
-          <w:lang w:val="en-US"/>
-        </w:rPr>
-        <w:t xml:space="preserve">Make meetings as often as it is necessary. </w:t>
-      </w:r>
-    </w:p>
-    <w:p>
-      <w:pPr>
-        <w:pStyle w:val="Default"/>
-        <w:numPr>
-          <w:ilvl w:val="0"/>
-          <w:numId w:val="4"/>
-        </w:numPr>
-        <w:rPr>
-          <w:rFonts w:ascii="Calibri" w:hAnsi="Calibri" w:cs="SimSun"/>
-          <w:color w:val="auto"/>
-          <w:sz w:val="22"/>
-          <w:szCs w:val="22"/>
-          <w:lang w:val="en-US"/>
-        </w:rPr>
-      </w:pPr>
-      <w:r>
-        <w:rPr>
-          <w:rFonts w:ascii="Calibri" w:hAnsi="Calibri" w:cs="SimSun"/>
-          <w:color w:val="auto"/>
-          <w:sz w:val="22"/>
-          <w:szCs w:val="22"/>
-          <w:lang w:val="en-US"/>
-        </w:rPr>
-        <w:t xml:space="preserve">Be prepared on meetings. </w:t>
-      </w:r>
-    </w:p>
-    <w:p>
-      <w:pPr>
-        <w:pStyle w:val="Prrafodelista"/>
-        <w:numPr>
-          <w:ilvl w:val="0"/>
-          <w:numId w:val="4"/>
-        </w:numPr>
-        <w:jc w:val="both"/>
-        <w:rPr>
-          <w:lang w:val="en-US"/>
-        </w:rPr>
-      </w:pPr>
-      <w:r>
-        <w:rPr>
-          <w:lang w:val="en-US"/>
-        </w:rPr>
-        <w:t>Inform absent member about all information from meeting.</w:t>
-      </w:r>
-    </w:p>
-    <w:p>
-      <w:pPr>
-        <w:pStyle w:val="Default"/>
-        <w:numPr>
-          <w:ilvl w:val="0"/>
-          <w:numId w:val="4"/>
-        </w:numPr>
-        <w:rPr>
-          <w:rFonts w:ascii="Calibri" w:hAnsi="Calibri" w:cs="SimSun"/>
-          <w:color w:val="auto"/>
-          <w:sz w:val="22"/>
-          <w:szCs w:val="22"/>
-          <w:lang w:val="en-US"/>
-        </w:rPr>
-      </w:pPr>
-      <w:r>
-        <w:rPr>
-          <w:rFonts w:ascii="Calibri" w:hAnsi="Calibri" w:cs="SimSun"/>
-          <w:color w:val="auto"/>
-          <w:sz w:val="22"/>
-          <w:szCs w:val="22"/>
-          <w:lang w:val="en-US"/>
-        </w:rPr>
-        <w:t xml:space="preserve">Be nice to each other. </w:t>
-      </w:r>
-    </w:p>
-    <w:p>
-      <w:pPr>
-        <w:pStyle w:val="Prrafodelista"/>
-        <w:numPr>
-          <w:ilvl w:val="0"/>
-          <w:numId w:val="4"/>
-        </w:numPr>
-        <w:jc w:val="both"/>
-        <w:rPr>
-          <w:lang w:val="en-US"/>
-        </w:rPr>
-      </w:pPr>
-      <w:r>
-        <w:rPr>
-          <w:lang w:val="en-US"/>
-        </w:rPr>
-        <w:t>Respect each other.</w:t>
-      </w:r>
-    </w:p>
-    <w:p>
-      <w:pPr>
-        <w:pStyle w:val="Prrafodelista"/>
-        <w:numPr>
-          <w:ilvl w:val="0"/>
-          <w:numId w:val="4"/>
-        </w:numPr>
-        <w:jc w:val="both"/>
-        <w:rPr>
-          <w:lang w:val="en-US"/>
-        </w:rPr>
-      </w:pPr>
-      <w:r>
-        <w:rPr>
-          <w:lang w:val="en-US"/>
-        </w:rPr>
-        <w:t>Talk about problem and suggest solutions how to fix it, that everyone will be satisfied.</w:t>
-      </w:r>
-    </w:p>
-    <w:p>
-      <w:pPr>
-        <w:pStyle w:val="Prrafodelista"/>
-        <w:numPr>
-          <w:ilvl w:val="0"/>
-          <w:numId w:val="4"/>
-        </w:numPr>
-        <w:jc w:val="both"/>
-        <w:rPr>
-          <w:lang w:val="en-US"/>
-        </w:rPr>
-      </w:pPr>
-      <w:r>
-        <w:rPr>
-          <w:lang w:val="en-US"/>
-        </w:rPr>
-        <w:lastRenderedPageBreak/>
-        <w:t>Arrange the schedule and stick to the schedule's deadlines.</w:t>
-      </w:r>
-    </w:p>
-    <w:p>
-      <w:pPr>
-        <w:pStyle w:val="Prrafodelista"/>
-        <w:numPr>
-          <w:ilvl w:val="0"/>
-          <w:numId w:val="4"/>
-        </w:numPr>
-        <w:jc w:val="both"/>
-        <w:rPr>
-          <w:lang w:val="en-US"/>
-        </w:rPr>
-      </w:pPr>
-      <w:r>
-        <w:rPr>
-          <w:lang w:val="en-US"/>
-        </w:rPr>
-        <w:t>We put music if everyone agrees.</w:t>
-      </w:r>
-    </w:p>
-    <w:p>
-      <w:pPr>
-        <w:jc w:val="both"/>
-        <w:rPr>
-          <w:lang w:val="en-US"/>
-        </w:rPr>
-      </w:pPr>
-    </w:p>
-    <w:p>
-      <w:pPr>
-        <w:jc w:val="both"/>
+        <w:tab/>
+      </w:r>
+      <w:r>
         <w:rPr>
           <w:b/>
-          <w:sz w:val="36"/>
-          <w:lang w:val="en-US"/>
-        </w:rPr>
-      </w:pPr>
-      <w:r>
-        <w:rPr>
-          <w:b/>
-          <w:sz w:val="36"/>
-          <w:lang w:val="en-US"/>
-        </w:rPr>
-        <w:t>SWOT:</w:t>
-      </w:r>
-    </w:p>
-    <w:p>
-      <w:pPr>
-        <w:jc w:val="both"/>
-        <w:rPr>
-          <w:lang w:val="en-US"/>
-        </w:rPr>
-      </w:pPr>
-      <w:r>
-        <w:rPr>
-          <w:lang w:val="en-US"/>
-        </w:rPr>
-        <w:t>DANIELA:</w:t>
-      </w:r>
-    </w:p>
-    <w:p>
-      <w:pPr>
-        <w:jc w:val="both"/>
-        <w:rPr>
-          <w:lang w:val="en-US"/>
-        </w:rPr>
-      </w:pPr>
-      <w:r>
-        <w:rPr>
-          <w:lang w:val="en-US"/>
-        </w:rPr>
-        <w:tab/>
-        <w:t xml:space="preserve">Strengths: </w:t>
-      </w:r>
-    </w:p>
-    <w:p>
-      <w:pPr>
-        <w:jc w:val="both"/>
-        <w:rPr>
-          <w:lang w:val="en-US"/>
-        </w:rPr>
-      </w:pPr>
-      <w:r>
-        <w:rPr>
-          <w:lang w:val="en-US"/>
-        </w:rPr>
-        <w:tab/>
-        <w:t>Weaknesses:</w:t>
-      </w:r>
-    </w:p>
-    <w:p>
-      <w:pPr>
-        <w:jc w:val="both"/>
-        <w:rPr>
-          <w:lang w:val="en-US"/>
-        </w:rPr>
-      </w:pPr>
-      <w:r>
-        <w:rPr>
-          <w:lang w:val="en-US"/>
-        </w:rPr>
-        <w:tab/>
-        <w:t>Opportunities:</w:t>
-      </w:r>
-    </w:p>
-    <w:p>
-      <w:pPr>
-        <w:jc w:val="both"/>
-        <w:rPr>
-          <w:lang w:val="en-US"/>
-        </w:rPr>
-      </w:pPr>
-      <w:r>
-        <w:rPr>
-          <w:lang w:val="en-US"/>
-        </w:rPr>
-        <w:tab/>
-        <w:t>Threats:</w:t>
-      </w:r>
-    </w:p>
-    <w:p>
-      <w:pPr>
-        <w:jc w:val="both"/>
-        <w:rPr>
-          <w:lang w:val="en-US"/>
-        </w:rPr>
-      </w:pPr>
-      <w:r>
-        <w:rPr>
-          <w:lang w:val="en-US"/>
-        </w:rPr>
-        <w:t>MICHALINA:</w:t>
-      </w:r>
-    </w:p>
-    <w:p>
-      <w:pPr>
-        <w:jc w:val="both"/>
-        <w:rPr>
-          <w:lang w:val="en-US"/>
-        </w:rPr>
-      </w:pPr>
-      <w:r>
-        <w:rPr>
-          <w:lang w:val="en-US"/>
-        </w:rPr>
-        <w:tab/>
-      </w:r>
-    </w:p>
-    <w:p>
-      <w:pPr>
-        <w:jc w:val="both"/>
-        <w:rPr>
-          <w:lang w:val="en-US"/>
-        </w:rPr>
-      </w:pPr>
-      <w:r>
-        <w:rPr>
-          <w:lang w:val="en-US"/>
-        </w:rPr>
-        <w:tab/>
-        <w:t xml:space="preserve">Strengths: </w:t>
-      </w:r>
-    </w:p>
-    <w:p>
-      <w:pPr>
-        <w:jc w:val="both"/>
-        <w:rPr>
-          <w:lang w:val="en-US"/>
-        </w:rPr>
-      </w:pPr>
-      <w:r>
-        <w:rPr>
-          <w:lang w:val="en-US"/>
-        </w:rPr>
-        <w:tab/>
-        <w:t>Weaknesses:</w:t>
-      </w:r>
-    </w:p>
-    <w:p>
-      <w:pPr>
-        <w:jc w:val="both"/>
-        <w:rPr>
-          <w:lang w:val="en-US"/>
-        </w:rPr>
-      </w:pPr>
-      <w:r>
-        <w:rPr>
-          <w:lang w:val="en-US"/>
-        </w:rPr>
-        <w:tab/>
-        <w:t>Opportunities:</w:t>
-      </w:r>
-    </w:p>
-    <w:p>
-      <w:pPr>
-        <w:jc w:val="both"/>
-        <w:rPr>
-          <w:lang w:val="en-US"/>
-        </w:rPr>
-      </w:pPr>
-      <w:r>
-        <w:rPr>
-          <w:lang w:val="en-US"/>
-        </w:rPr>
-        <w:tab/>
-        <w:t>Threats:</w:t>
-      </w:r>
-    </w:p>
-    <w:p>
-      <w:pPr>
-        <w:jc w:val="both"/>
-        <w:rPr>
-          <w:lang w:val="en-US"/>
-        </w:rPr>
-      </w:pPr>
-    </w:p>
-    <w:p>
-      <w:pPr>
-        <w:jc w:val="both"/>
-        <w:rPr>
-          <w:lang w:val="en-US"/>
-        </w:rPr>
-      </w:pPr>
-      <w:r>
-        <w:rPr>
-          <w:lang w:val="en-US"/>
-        </w:rPr>
-        <w:t>MICHAL:</w:t>
-      </w:r>
-    </w:p>
-    <w:p>
-      <w:pPr>
-        <w:jc w:val="both"/>
-        <w:rPr>
-          <w:lang w:val="en-US"/>
-        </w:rPr>
-      </w:pPr>
-      <w:r>
-        <w:rPr>
-          <w:lang w:val="en-US"/>
-        </w:rPr>
-        <w:tab/>
-        <w:t xml:space="preserve">Strengths: </w:t>
-      </w:r>
-    </w:p>
-    <w:p>
-      <w:pPr>
-        <w:jc w:val="both"/>
-        <w:rPr>
-          <w:lang w:val="en-US"/>
-        </w:rPr>
-      </w:pPr>
-      <w:r>
-        <w:rPr>
-          <w:lang w:val="en-US"/>
-        </w:rPr>
-        <w:tab/>
-        <w:t>Weaknesses:</w:t>
-      </w:r>
-    </w:p>
-    <w:p>
-      <w:pPr>
-        <w:jc w:val="both"/>
-        <w:rPr>
-          <w:lang w:val="en-US"/>
-        </w:rPr>
-      </w:pPr>
-      <w:r>
-        <w:rPr>
-          <w:lang w:val="en-US"/>
-        </w:rPr>
-        <w:tab/>
-        <w:t>Opportunities:</w:t>
-      </w:r>
-    </w:p>
-    <w:p>
-      <w:pPr>
-        <w:jc w:val="both"/>
-        <w:rPr>
-          <w:lang w:val="en-US"/>
-        </w:rPr>
-      </w:pPr>
-      <w:r>
-        <w:rPr>
-          <w:lang w:val="en-US"/>
-        </w:rPr>
-        <w:tab/>
-        <w:t>Threats:</w:t>
-      </w:r>
-    </w:p>
-    <w:p>
-      <w:pPr>
-        <w:jc w:val="both"/>
-        <w:rPr>
-          <w:lang w:val="en-US"/>
-        </w:rPr>
-      </w:pPr>
-      <w:r>
-        <w:rPr>
-          <w:lang w:val="en-US"/>
-        </w:rPr>
-        <w:t>MATEJ:</w:t>
-      </w:r>
-    </w:p>
-    <w:p>
-      <w:pPr>
-        <w:jc w:val="both"/>
-        <w:rPr>
-          <w:lang w:val="en-US"/>
-        </w:rPr>
-      </w:pPr>
-      <w:r>
-        <w:rPr>
-          <w:lang w:val="en-US"/>
-        </w:rPr>
-        <w:tab/>
-        <w:t xml:space="preserve">Strengths: </w:t>
-      </w:r>
-    </w:p>
-    <w:p>
-      <w:pPr>
-        <w:jc w:val="both"/>
-        <w:rPr>
-          <w:lang w:val="en-US"/>
-        </w:rPr>
-      </w:pPr>
-      <w:r>
-        <w:rPr>
-          <w:lang w:val="en-US"/>
-        </w:rPr>
-        <w:tab/>
-        <w:t>Weaknesses:</w:t>
-      </w:r>
-    </w:p>
-    <w:p>
-      <w:pPr>
-        <w:jc w:val="both"/>
-        <w:rPr>
-          <w:lang w:val="en-US"/>
-        </w:rPr>
-      </w:pPr>
-      <w:r>
-        <w:rPr>
-          <w:lang w:val="en-US"/>
-        </w:rPr>
-        <w:tab/>
-        <w:t>Opportunities:</w:t>
-      </w:r>
-    </w:p>
-    <w:p>
-      <w:pPr>
-        <w:jc w:val="both"/>
-        <w:rPr>
-          <w:lang w:val="en-US"/>
-        </w:rPr>
-      </w:pPr>
-      <w:r>
-        <w:rPr>
-          <w:lang w:val="en-US"/>
-        </w:rPr>
-        <w:tab/>
-        <w:t>Threats:</w:t>
-      </w:r>
-    </w:p>
-    <w:p>
-      <w:pPr>
-        <w:jc w:val="both"/>
-        <w:rPr>
-          <w:lang w:val="en-US"/>
-        </w:rPr>
-      </w:pPr>
-    </w:p>
-    <w:p>
-      <w:pPr>
-        <w:jc w:val="both"/>
-        <w:rPr>
-          <w:lang w:val="en-US"/>
-        </w:rPr>
-      </w:pPr>
-      <w:r>
-        <w:rPr>
-          <w:lang w:val="en-US"/>
-        </w:rPr>
-        <w:t>REMEDIOS:</w:t>
-      </w:r>
-    </w:p>
-    <w:p>
-      <w:pPr>
-        <w:jc w:val="both"/>
-        <w:rPr>
-          <w:lang w:val="en-US"/>
-        </w:rPr>
-      </w:pPr>
-      <w:r>
-        <w:rPr>
-          <w:lang w:val="en-US"/>
-        </w:rPr>
-        <w:tab/>
-        <w:t>Strengths: Good disposition to work and strong.</w:t>
-      </w:r>
-    </w:p>
-    <w:p>
-      <w:pPr>
-        <w:jc w:val="both"/>
-        <w:rPr>
-          <w:lang w:val="en-US"/>
-        </w:rPr>
-      </w:pPr>
-      <w:r>
-        <w:rPr>
-          <w:lang w:val="en-US"/>
-        </w:rPr>
-        <w:tab/>
-        <w:t>Weaknesses: Without previous experience with Java. Members of the group had to explain me new concepts.</w:t>
-      </w:r>
-    </w:p>
-    <w:p>
-      <w:pPr>
-        <w:jc w:val="both"/>
-        <w:rPr>
-          <w:lang w:val="en-US"/>
-        </w:rPr>
-      </w:pPr>
-      <w:r>
-        <w:rPr>
-          <w:lang w:val="en-US"/>
-        </w:rPr>
-        <w:lastRenderedPageBreak/>
-        <w:tab/>
-        <w:t>Opportunities:</w:t>
-      </w:r>
-      <w:r>
-        <w:rPr>
-          <w:lang w:val="en-US"/>
-        </w:rPr>
-        <w:tab/>
-        <w:t>Learn about Java and meet a new project group.</w:t>
-      </w:r>
-    </w:p>
-    <w:p>
-      <w:pPr>
-        <w:tabs>
-          <w:tab w:val="left" w:pos="708"/>
-          <w:tab w:val="left" w:pos="1416"/>
-          <w:tab w:val="left" w:pos="2730"/>
-        </w:tabs>
-        <w:jc w:val="both"/>
-        <w:rPr>
-          <w:lang w:val="en-US"/>
-        </w:rPr>
-      </w:pPr>
-      <w:r>
-        <w:rPr>
-          <w:lang w:val="en-US"/>
-        </w:rPr>
-        <w:tab/>
-        <w:t>Threats: New in the group. Be late in some meetings because of the weather and the location of my apartment.</w:t>
-      </w:r>
-    </w:p>
-    <w:p>
-      <w:pPr>
-        <w:tabs>
-          <w:tab w:val="left" w:pos="708"/>
-          <w:tab w:val="left" w:pos="1416"/>
-          <w:tab w:val="left" w:pos="2730"/>
-        </w:tabs>
-        <w:jc w:val="both"/>
-        <w:rPr>
-          <w:lang w:val="en-US"/>
-        </w:rPr>
-      </w:pPr>
-    </w:p>
-    <w:p>
-      <w:pPr>
-        <w:tabs>
-          <w:tab w:val="left" w:pos="708"/>
-          <w:tab w:val="left" w:pos="1416"/>
-          <w:tab w:val="left" w:pos="2730"/>
-        </w:tabs>
-        <w:jc w:val="both"/>
-        <w:rPr>
-          <w:lang w:val="en-US"/>
-        </w:rPr>
-      </w:pPr>
-    </w:p>
-    <w:p>
-      <w:pPr>
-        <w:jc w:val="both"/>
-        <w:rPr>
-          <w:lang w:val="en-US"/>
-        </w:rPr>
-      </w:pPr>
-      <w:r>
-        <w:rPr>
-          <w:lang w:val="en-US"/>
-        </w:rPr>
-        <w:t>Following the SWOT analysis of the members, we sum up with the general SWOT of the group:</w:t>
-      </w:r>
-    </w:p>
-    <w:p>
-      <w:pPr>
-        <w:pStyle w:val="Prrafodelista"/>
-        <w:numPr>
-          <w:ilvl w:val="1"/>
-          <w:numId w:val="5"/>
-        </w:numPr>
-        <w:spacing w:after="200" w:line="276" w:lineRule="auto"/>
-        <w:rPr>
-          <w:lang w:val="en-GB"/>
-        </w:rPr>
-      </w:pPr>
-      <w:r>
-        <w:rPr>
-          <w:lang w:val="en-US"/>
-        </w:rPr>
-        <w:tab/>
-        <w:t>Strengths: Good communication between members and ability to solve proble</w:t>
-      </w:r>
-      <w:r>
-        <w:rPr>
-          <w:lang w:val="en-US"/>
-        </w:rPr>
-        <w:t>m</w:t>
-      </w:r>
-      <w:r>
-        <w:rPr>
-          <w:lang w:val="en-US"/>
-        </w:rPr>
-        <w:t>s and come up with ideas.</w:t>
-      </w:r>
-      <w:r>
-        <w:rPr>
-          <w:lang w:val="en-GB"/>
-        </w:rPr>
-        <w:t xml:space="preserve"> </w:t>
-      </w:r>
-      <w:r>
-        <w:rPr>
-          <w:lang w:val="en-GB"/>
-        </w:rPr>
-        <w:t>Technical knowledge</w:t>
-      </w:r>
-    </w:p>
-    <w:p>
-      <w:pPr>
-        <w:pStyle w:val="Prrafodelista"/>
-        <w:numPr>
-          <w:ilvl w:val="1"/>
-          <w:numId w:val="5"/>
-        </w:numPr>
-        <w:spacing w:after="200" w:line="276" w:lineRule="auto"/>
-        <w:rPr>
-          <w:lang w:val="en-GB"/>
-        </w:rPr>
-      </w:pPr>
-      <w:r>
-        <w:rPr>
-          <w:lang w:val="en-GB"/>
-        </w:rPr>
-        <w:t>Communicative, cooperative</w:t>
-      </w:r>
-    </w:p>
-    <w:p>
-      <w:pPr>
-        <w:pStyle w:val="Prrafodelista"/>
-        <w:numPr>
-          <w:ilvl w:val="1"/>
-          <w:numId w:val="5"/>
-        </w:numPr>
-        <w:spacing w:after="200" w:line="276" w:lineRule="auto"/>
-        <w:rPr>
-          <w:lang w:val="en-GB"/>
-        </w:rPr>
-      </w:pPr>
-      <w:r>
-        <w:rPr>
-          <w:lang w:val="en-GB"/>
-        </w:rPr>
-        <w:t>High disciplined</w:t>
-      </w:r>
-    </w:p>
-    <w:p>
-      <w:pPr>
-        <w:pStyle w:val="Prrafodelista"/>
-        <w:numPr>
-          <w:ilvl w:val="1"/>
-          <w:numId w:val="5"/>
-        </w:numPr>
-        <w:spacing w:after="200" w:line="276" w:lineRule="auto"/>
-        <w:rPr>
-          <w:lang w:val="en-GB"/>
-        </w:rPr>
-      </w:pPr>
-      <w:r>
-        <w:rPr>
-          <w:lang w:val="en-GB"/>
-        </w:rPr>
-        <w:t>Open-minded</w:t>
-      </w:r>
-    </w:p>
-    <w:p>
-      <w:pPr>
-        <w:pStyle w:val="Prrafodelista"/>
-        <w:numPr>
-          <w:ilvl w:val="1"/>
-          <w:numId w:val="5"/>
-        </w:numPr>
-        <w:spacing w:after="200" w:line="276" w:lineRule="auto"/>
-        <w:rPr>
-          <w:lang w:val="en-GB"/>
-        </w:rPr>
-      </w:pPr>
-      <w:r>
-        <w:rPr>
-          <w:lang w:val="en-GB"/>
-        </w:rPr>
-        <w:t>Well-motivated</w:t>
-      </w:r>
-    </w:p>
-    <w:p>
-      <w:pPr>
-        <w:jc w:val="both"/>
-        <w:rPr>
-          <w:lang w:val="en-US"/>
-        </w:rPr>
-      </w:pPr>
-    </w:p>
-    <w:p>
-      <w:pPr>
-        <w:jc w:val="both"/>
-        <w:rPr>
-          <w:lang w:val="en-US"/>
-        </w:rPr>
-      </w:pPr>
-      <w:r>
-        <w:rPr>
-          <w:lang w:val="en-US"/>
-        </w:rPr>
-        <w:tab/>
-        <w:t>Weaknesses: Not really good to agree in decisions and lack of punctuality.</w:t>
-      </w:r>
-    </w:p>
-    <w:p>
-      <w:pPr>
-        <w:pStyle w:val="Prrafodelista"/>
-        <w:numPr>
-          <w:ilvl w:val="1"/>
-          <w:numId w:val="5"/>
-        </w:numPr>
-        <w:spacing w:after="200" w:line="276" w:lineRule="auto"/>
-        <w:rPr>
-          <w:lang w:val="en-GB"/>
-        </w:rPr>
-      </w:pPr>
-      <w:r>
-        <w:rPr>
-          <w:lang w:val="en-GB"/>
-        </w:rPr>
-        <w:t>Lack of sleep</w:t>
-      </w:r>
-    </w:p>
-    <w:p>
-      <w:pPr>
-        <w:pStyle w:val="Prrafodelista"/>
-        <w:numPr>
-          <w:ilvl w:val="1"/>
-          <w:numId w:val="5"/>
-        </w:numPr>
-        <w:spacing w:after="200" w:line="276" w:lineRule="auto"/>
-        <w:rPr>
-          <w:lang w:val="en-GB"/>
-        </w:rPr>
-      </w:pPr>
-      <w:r>
-        <w:rPr>
-          <w:lang w:val="en-GB"/>
-        </w:rPr>
-        <w:t>Lack of ideas</w:t>
-      </w:r>
-    </w:p>
-    <w:p>
-      <w:pPr>
-        <w:pStyle w:val="Prrafodelista"/>
-        <w:numPr>
-          <w:ilvl w:val="1"/>
-          <w:numId w:val="5"/>
-        </w:numPr>
-        <w:spacing w:after="200" w:line="276" w:lineRule="auto"/>
-        <w:rPr>
-          <w:lang w:val="en-GB"/>
-        </w:rPr>
-      </w:pPr>
-      <w:r>
-        <w:rPr>
-          <w:lang w:val="en-GB"/>
-        </w:rPr>
-        <w:t>Lack of motivation to do boring stuff</w:t>
-      </w:r>
-    </w:p>
-    <w:p>
-      <w:pPr>
-        <w:pStyle w:val="Prrafodelista"/>
-        <w:numPr>
-          <w:ilvl w:val="1"/>
-          <w:numId w:val="5"/>
-        </w:numPr>
-        <w:spacing w:after="200" w:line="276" w:lineRule="auto"/>
-        <w:rPr>
-          <w:lang w:val="en-GB"/>
-        </w:rPr>
-      </w:pPr>
-      <w:r>
-        <w:rPr>
-          <w:lang w:val="en-GB"/>
-        </w:rPr>
-        <w:t>Lack of knowledge from SSE#</w:t>
-      </w:r>
-    </w:p>
-    <w:p>
-      <w:pPr>
-        <w:pStyle w:val="Prrafodelista"/>
-        <w:numPr>
-          <w:ilvl w:val="1"/>
-          <w:numId w:val="5"/>
-        </w:numPr>
-        <w:spacing w:after="200" w:line="276" w:lineRule="auto"/>
-        <w:rPr>
-          <w:lang w:val="en-GB"/>
-        </w:rPr>
-      </w:pPr>
-      <w:proofErr w:type="spellStart"/>
-      <w:r>
-        <w:rPr>
-          <w:lang w:val="en-GB"/>
-        </w:rPr>
-        <w:t>Matej</w:t>
-      </w:r>
-      <w:proofErr w:type="spellEnd"/>
-      <w:r>
-        <w:rPr>
-          <w:lang w:val="en-GB"/>
-        </w:rPr>
-        <w:t xml:space="preserve"> is shy</w:t>
-      </w:r>
-    </w:p>
-    <w:p>
-      <w:pPr>
-        <w:jc w:val="both"/>
-        <w:rPr>
-          <w:lang w:val="en-US"/>
-        </w:rPr>
-      </w:pPr>
-    </w:p>
-    <w:p>
-      <w:pPr>
-        <w:jc w:val="both"/>
-        <w:rPr>
-          <w:lang w:val="en-US"/>
-        </w:rPr>
-      </w:pPr>
-      <w:r>
-        <w:rPr>
-          <w:lang w:val="en-US"/>
-        </w:rPr>
-        <w:tab/>
-        <w:t>Opportunities: Learn about new cultures, programming skills and to agree.</w:t>
-      </w:r>
-    </w:p>
-    <w:p>
-      <w:pPr>
-        <w:pStyle w:val="Prrafodelista"/>
-        <w:numPr>
-          <w:ilvl w:val="0"/>
-          <w:numId w:val="6"/>
-        </w:numPr>
-        <w:spacing w:after="200" w:line="276" w:lineRule="auto"/>
-        <w:rPr>
-          <w:lang w:val="en-GB"/>
-        </w:rPr>
-      </w:pPr>
-    </w:p>
-    <w:p>
-      <w:pPr>
-        <w:pStyle w:val="Prrafodelista"/>
-        <w:numPr>
-          <w:ilvl w:val="1"/>
-          <w:numId w:val="6"/>
-        </w:numPr>
-        <w:spacing w:after="200" w:line="276" w:lineRule="auto"/>
-        <w:rPr>
-          <w:lang w:val="en-GB"/>
-        </w:rPr>
-      </w:pPr>
-      <w:r>
-        <w:rPr>
-          <w:lang w:val="en-GB"/>
-        </w:rPr>
-        <w:t>Easily made strong network</w:t>
-      </w:r>
-    </w:p>
-    <w:p>
-      <w:pPr>
-        <w:pStyle w:val="Prrafodelista"/>
-        <w:numPr>
-          <w:ilvl w:val="1"/>
-          <w:numId w:val="6"/>
-        </w:numPr>
-        <w:spacing w:after="200" w:line="276" w:lineRule="auto"/>
-        <w:rPr>
-          <w:lang w:val="en-GB"/>
-        </w:rPr>
-      </w:pPr>
-      <w:r>
-        <w:rPr>
-          <w:lang w:val="en-GB"/>
-        </w:rPr>
-        <w:t>Teach each other</w:t>
-      </w:r>
-    </w:p>
-    <w:p>
-      <w:pPr>
-        <w:pStyle w:val="Prrafodelista"/>
-        <w:numPr>
-          <w:ilvl w:val="1"/>
-          <w:numId w:val="6"/>
-        </w:numPr>
-        <w:spacing w:after="200" w:line="276" w:lineRule="auto"/>
-        <w:rPr>
-          <w:lang w:val="en-GB"/>
-        </w:rPr>
-      </w:pPr>
-      <w:r>
-        <w:rPr>
-          <w:lang w:val="en-GB"/>
-        </w:rPr>
-        <w:t>Develop skills of making project</w:t>
-      </w:r>
-    </w:p>
-    <w:p>
-      <w:pPr>
-        <w:jc w:val="both"/>
-        <w:rPr>
-          <w:lang w:val="en-US"/>
-        </w:rPr>
-      </w:pPr>
-    </w:p>
-    <w:p>
-      <w:pPr>
-        <w:jc w:val="both"/>
-        <w:rPr>
-          <w:lang w:val="en-US"/>
-        </w:rPr>
-      </w:pPr>
-      <w:r>
-        <w:rPr>
-          <w:lang w:val="en-US"/>
-        </w:rPr>
-        <w:tab/>
-        <w:t>Threats: Distance between the apartments of the members.</w:t>
-      </w:r>
-    </w:p>
-    <w:p>
-      <w:pPr>
-        <w:pStyle w:val="Prrafodelista"/>
-        <w:numPr>
-          <w:ilvl w:val="1"/>
-          <w:numId w:val="6"/>
-        </w:numPr>
-        <w:spacing w:after="200" w:line="276" w:lineRule="auto"/>
-        <w:rPr>
-          <w:lang w:val="en-GB"/>
-        </w:rPr>
-      </w:pPr>
-      <w:r>
-        <w:rPr>
-          <w:lang w:val="en-GB"/>
-        </w:rPr>
-        <w:t>Computer breakdown</w:t>
-      </w:r>
-    </w:p>
-    <w:p>
-      <w:pPr>
-        <w:pStyle w:val="Prrafodelista"/>
-        <w:numPr>
-          <w:ilvl w:val="1"/>
-          <w:numId w:val="6"/>
-        </w:numPr>
-        <w:spacing w:after="200" w:line="276" w:lineRule="auto"/>
-        <w:rPr>
-          <w:lang w:val="en-GB"/>
-        </w:rPr>
-      </w:pPr>
-      <w:r>
-        <w:rPr>
-          <w:lang w:val="en-GB"/>
-        </w:rPr>
-        <w:t>Group member breakdown</w:t>
-      </w:r>
-    </w:p>
-    <w:p>
-      <w:pPr>
-        <w:pStyle w:val="Prrafodelista"/>
-        <w:numPr>
-          <w:ilvl w:val="1"/>
-          <w:numId w:val="6"/>
-        </w:numPr>
-        <w:spacing w:after="200" w:line="276" w:lineRule="auto"/>
-        <w:rPr>
-          <w:lang w:val="en-GB"/>
-        </w:rPr>
-      </w:pPr>
-      <w:r>
-        <w:rPr>
-          <w:lang w:val="en-GB"/>
-        </w:rPr>
-        <w:t>Internet breakdown</w:t>
-      </w:r>
-    </w:p>
-    <w:p>
-      <w:pPr>
-        <w:jc w:val="both"/>
-        <w:rPr>
-          <w:lang w:val="en-US"/>
-        </w:rPr>
-      </w:pPr>
-    </w:p>
-    <w:p>
-      <w:pPr>
-        <w:jc w:val="both"/>
-        <w:rPr>
-          <w:b/>
-          <w:sz w:val="36"/>
-          <w:lang w:val="en-US"/>
-        </w:rPr>
-      </w:pPr>
-      <w:r>
-        <w:rPr>
-          <w:b/>
-          <w:sz w:val="36"/>
-          <w:lang w:val="en-US"/>
-        </w:rPr>
-        <w:t>BELBIN:</w:t>
-      </w:r>
-    </w:p>
-    <w:p>
-      <w:pPr>
-        <w:jc w:val="both"/>
-        <w:rPr>
-          <w:lang w:val="en-US"/>
-        </w:rPr>
-      </w:pPr>
-      <w:r>
-        <w:rPr>
-          <w:lang w:val="en-US"/>
-        </w:rPr>
-        <w:tab/>
-        <w:t>What make our group well-cooperating and well-balanced are our Belbin roles. Having taken the Team Role Inventory Test (</w:t>
-      </w:r>
-      <w:hyperlink r:id="rId8" w:history="1">
-        <w:r>
-          <w:rPr>
-            <w:rStyle w:val="Hipervnculo"/>
-            <w:sz w:val="20"/>
-            <w:szCs w:val="20"/>
-            <w:lang w:val="en-US"/>
-          </w:rPr>
-          <w:t>https://studienet.via.dk/Class/IT-CSE1V-A17/_layouts/15/WopiFrame.aspx?sourcedoc=/Class/IT-CSE1V-A17/Session%20Material/Belbin%20Team-</w:t>
-        </w:r>
-        <w:r>
-          <w:rPr>
-            <w:rStyle w:val="Hipervnculo"/>
-            <w:sz w:val="20"/>
-            <w:szCs w:val="20"/>
-            <w:lang w:val="en-US"/>
-          </w:rPr>
-          <w:lastRenderedPageBreak/>
-          <w:t>roles.xls&amp;action=default</w:t>
-        </w:r>
-      </w:hyperlink>
-      <w:r>
-        <w:rPr>
-          <w:lang w:val="en-US"/>
-        </w:rPr>
-        <w:t>), we compared the results with our experience, basing on assignment work in class and the work on the first stadium on the Semester Project. What we found out is as follows:</w:t>
+          <w:lang w:val="en-US"/>
+        </w:rPr>
+        <w:t>What make our group well-cooperating and well-balanced are our Belbin roles.</w:t>
+      </w:r>
+      <w:r>
+        <w:rPr>
+          <w:lang w:val="en-US"/>
+        </w:rPr>
+        <w:t xml:space="preserve"> Having taken the Team Role Inventory Test (), we compared the results with our experience, basing on assignment work in class and the work on the first stadium on the Semester Project. What we found out is as follows:</w:t>
       </w:r>
     </w:p>
     <w:tbl>
       <w:tblPr>
-        <w:tblStyle w:val="Tablaconcuadrcula"/>
+        <w:tblStyle w:val="Siatkatabeli"/>
         <w:tblW w:w="0" w:type="auto"/>
         <w:jc w:val="center"/>
         <w:tblLook w:val="04A0" w:firstRow="1" w:lastRow="0" w:firstColumn="1" w:lastColumn="0" w:noHBand="0" w:noVBand="1"/>
@@ -1887,14 +507,12 @@
                 <w:lang w:val="en-GB"/>
               </w:rPr>
             </w:pPr>
-            <w:proofErr w:type="spellStart"/>
             <w:r>
               <w:rPr>
                 <w:lang w:val="en-US"/>
               </w:rPr>
               <w:t>Mi</w:t>
             </w:r>
-            <w:proofErr w:type="spellEnd"/>
             <w:r>
               <w:rPr>
                 <w:lang w:val="sk-SK"/>
@@ -2037,14 +655,12 @@
                 <w:lang w:val="en-US"/>
               </w:rPr>
             </w:pPr>
-            <w:proofErr w:type="spellStart"/>
             <w:r>
               <w:rPr>
                 <w:lang w:val="en-US"/>
               </w:rPr>
               <w:t>Matej</w:t>
             </w:r>
-            <w:proofErr w:type="spellEnd"/>
           </w:p>
         </w:tc>
         <w:tc>
@@ -2162,35 +778,26 @@
         <w:rPr>
           <w:lang w:val="en-US"/>
         </w:rPr>
-        <w:t xml:space="preserve">As the table shows, we are a well-balanced group, containing out of almost every possible team role and without many repetitions. What that means, is that we have someone who comes up with new ideas, someone who motivates us, someone who helps resolving problems, someone who provides technical knowledge, someone who double checks the done work, etc. Knowing our Belbin roles helped us also </w:t>
-      </w:r>
-      <w:proofErr w:type="gramStart"/>
-      <w:r>
-        <w:rPr>
-          <w:lang w:val="en-US"/>
-        </w:rPr>
-        <w:t>to  understand</w:t>
-      </w:r>
-      <w:proofErr w:type="gramEnd"/>
-      <w:r>
-        <w:rPr>
-          <w:lang w:val="en-US"/>
-        </w:rPr>
-        <w:t xml:space="preserve"> our roles in the group and some of our behaviors. To take an example, knowing that shapers and coordinators usually </w:t>
-      </w:r>
-      <w:proofErr w:type="gramStart"/>
-      <w:r>
-        <w:rPr>
-          <w:lang w:val="en-US"/>
-        </w:rPr>
-        <w:t>argues</w:t>
-      </w:r>
-      <w:proofErr w:type="gramEnd"/>
-      <w:r>
-        <w:rPr>
-          <w:lang w:val="en-US"/>
-        </w:rPr>
-        <w:t xml:space="preserve"> provided us the reason of the arguments between </w:t>
+        <w:t>As the table shows, we are a well-balanced group, containing almost every possible team role and without many repetitions. Knowing our Belbin roles helped us</w:t>
+      </w:r>
+      <w:r>
+        <w:rPr>
+          <w:lang w:val="en-US"/>
+        </w:rPr>
+        <w:t xml:space="preserve"> </w:t>
+      </w:r>
+      <w:r>
+        <w:rPr>
+          <w:lang w:val="en-US"/>
+        </w:rPr>
+        <w:t xml:space="preserve">to  understand our roles in the group </w:t>
+      </w:r>
+      <w:r>
+        <w:rPr>
+          <w:lang w:val="en-US"/>
+        </w:rPr>
+        <w:lastRenderedPageBreak/>
+        <w:t xml:space="preserve">and some of our behaviors. To take an example, knowing that shapers and coordinators usually argues provided us the reason of the arguments between </w:t>
       </w:r>
       <w:proofErr w:type="spellStart"/>
       <w:r>
@@ -2218,8 +825,36 @@
         <w:rPr>
           <w:lang w:val="en-US"/>
         </w:rPr>
+        <w:t xml:space="preserve">The importance of being well-balanced is that everyone had an unique function they were executing and we didn’t ack in any, i.e. no one had to perform a role not suiting him/her. </w:t>
+      </w:r>
+      <w:bookmarkStart w:id="0" w:name="_GoBack"/>
+      <w:bookmarkEnd w:id="0"/>
+    </w:p>
+    <w:p>
+      <w:pPr>
+        <w:jc w:val="both"/>
+        <w:rPr>
+          <w:lang w:val="en-US"/>
+        </w:rPr>
+      </w:pPr>
+      <w:r>
+        <w:rPr>
+          <w:lang w:val="en-US"/>
+        </w:rPr>
         <w:tab/>
-        <w:t>Having stated the Belbin roles, we entered the initiation part of the project, containing out of creating risk assessments, formulating a group contract and writing the project description. The risk assessments are presented in the table below:</w:t>
+      </w:r>
+      <w:r>
+        <w:rPr>
+          <w:b/>
+          <w:lang w:val="en-US"/>
+        </w:rPr>
+        <w:t>Having stated the Belbin roles, we entered the initiation part of the project, containing creating risk assessments, formulating a group contract and writing the project description.</w:t>
+      </w:r>
+      <w:r>
+        <w:rPr>
+          <w:lang w:val="en-US"/>
+        </w:rPr>
+        <w:t xml:space="preserve"> The risk assessments are presented in the table below:</w:t>
       </w:r>
     </w:p>
     <w:tbl>
@@ -2838,7 +1473,6 @@
                 <w:rFonts w:ascii="Times New Roman" w:eastAsia="Times New Roman" w:hAnsi="Times New Roman" w:cs="Times New Roman"/>
                 <w:lang w:val="en-GB"/>
               </w:rPr>
-              <w:lastRenderedPageBreak/>
               <w:t>Unrealistic planning and scheduling</w:t>
             </w:r>
           </w:p>
@@ -2986,21 +1620,7 @@
         <w:rPr>
           <w:lang w:val="en-US"/>
         </w:rPr>
-        <w:t xml:space="preserve"> any of them occurred. However, </w:t>
-      </w:r>
-      <w:proofErr w:type="gramStart"/>
-      <w:r>
-        <w:rPr>
-          <w:lang w:val="en-US"/>
-        </w:rPr>
-        <w:t>another risks</w:t>
-      </w:r>
-      <w:proofErr w:type="gramEnd"/>
-      <w:r>
-        <w:rPr>
-          <w:lang w:val="en-US"/>
-        </w:rPr>
-        <w:t xml:space="preserve"> came across, to take an example getting a new member. Fortunately it didn’t cause any troubles and just made our group stronger. More of the risks we came across are described further in the </w:t>
+        <w:t xml:space="preserve"> any of them occurred. However, another risks came across, to take an example getting a new member. Fortunately it didn’t cause any troubles and just made our group stronger. More of the risks we came across are described further in the </w:t>
       </w:r>
       <w:r>
         <w:rPr>
@@ -3019,29 +1639,34 @@
       <w:pPr>
         <w:jc w:val="both"/>
         <w:rPr>
+          <w:lang w:val="en-US"/>
+        </w:rPr>
+      </w:pPr>
+      <w:r>
+        <w:rPr>
           <w:b/>
-          <w:sz w:val="36"/>
-          <w:lang w:val="en-US"/>
-        </w:rPr>
-      </w:pPr>
-      <w:r>
-        <w:rPr>
-          <w:b/>
-          <w:sz w:val="36"/>
-          <w:lang w:val="en-US"/>
-        </w:rPr>
-        <w:t>PAGE ABOUT US</w:t>
-      </w:r>
-      <w:proofErr w:type="gramStart"/>
-      <w:r>
-        <w:rPr>
-          <w:b/>
-          <w:sz w:val="36"/>
-          <w:lang w:val="en-US"/>
-        </w:rPr>
-        <w:t>:--------</w:t>
-      </w:r>
-      <w:proofErr w:type="gramEnd"/>
+          <w:lang w:val="en-US"/>
+        </w:rPr>
+        <w:t>The next task we focused at was formulating the group contract</w:t>
+      </w:r>
+      <w:r>
+        <w:rPr>
+          <w:lang w:val="en-US"/>
+        </w:rPr>
+        <w:t xml:space="preserve"> (see appendix). It was important to state the ground rules and prevent procedural conflicts. It also helped us to realize what we should do to stay motivated and how to create a friendly work environment. (Developed further in the </w:t>
+      </w:r>
+      <w:r>
+        <w:rPr>
+          <w:lang w:val="en-US"/>
+        </w:rPr>
+        <w:t>document</w:t>
+      </w:r>
+      <w:r>
+        <w:rPr>
+          <w:lang w:val="en-US"/>
+        </w:rPr>
+        <w:t>)</w:t>
+      </w:r>
     </w:p>
     <w:p>
       <w:pPr>
@@ -3050,113 +1675,75 @@
           <w:lang w:val="en-US"/>
         </w:rPr>
       </w:pPr>
+      <w:r>
+        <w:rPr>
+          <w:lang w:val="en-US"/>
+        </w:rPr>
+        <w:t>T</w:t>
+      </w:r>
+      <w:r>
+        <w:rPr>
+          <w:b/>
+          <w:lang w:val="en-US"/>
+        </w:rPr>
+        <w:t>he last part was writing the project description</w:t>
+      </w:r>
+      <w:r>
+        <w:rPr>
+          <w:lang w:val="en-US"/>
+        </w:rPr>
+        <w:t xml:space="preserve">. It was the first ‘real’ project assignment, i.e. it was the first assignment truly concerning the subject of the project. This was the moment to start discovering our working methods and finding out what works for us the best. From the very beginning we were attaching a great importance to group work. What worked out very well for us was to gather together and brainstorm ideas for the background description, as well as creating the general structure of the text. However, we had to have one person writing it and another taking care </w:t>
+      </w:r>
+      <w:r>
+        <w:rPr>
+          <w:lang w:val="en-US"/>
+        </w:rPr>
+        <w:lastRenderedPageBreak/>
+        <w:t>of the technical parts and layout. The final point was having it checked by everyone and sharing our opinions on each part. Having received the feedback, we had everyone together correcting the content of the document and one person cutting the background description. Writing the project description did not only teach us how to write a good one in the future (we need to focus on narrowing the information while stepping into a new part), but also it enabled us to start establishing our working methods</w:t>
+      </w:r>
+      <w:r>
+        <w:rPr>
+          <w:lang w:val="en-US"/>
+        </w:rPr>
+        <w:t>.</w:t>
+      </w:r>
     </w:p>
     <w:p>
       <w:pPr>
         <w:jc w:val="both"/>
         <w:rPr>
-          <w:color w:val="FF0000"/>
-          <w:lang w:val="en-US"/>
-        </w:rPr>
-      </w:pPr>
-      <w:r>
-        <w:rPr>
-          <w:color w:val="FF0000"/>
-          <w:lang w:val="en-US"/>
-        </w:rPr>
-        <w:t>[</w:t>
-      </w:r>
-      <w:r>
-        <w:rPr>
-          <w:color w:val="FF0000"/>
-          <w:lang w:val="en-US"/>
-        </w:rPr>
-        <w:t xml:space="preserve">The next task we focused at was formulating the group contract (see appendix). It was important to state the ground rules and prevent procedural conflicts. It also helped us to realize what we should do to stay motivated and how to create a friendly work environment. (Developed further in the </w:t>
-      </w:r>
-      <w:r>
-        <w:rPr>
-          <w:color w:val="FF0000"/>
-          <w:lang w:val="en-US"/>
-        </w:rPr>
-        <w:t>document</w:t>
-      </w:r>
-      <w:r>
-        <w:rPr>
-          <w:color w:val="FF0000"/>
-          <w:lang w:val="en-US"/>
-        </w:rPr>
-        <w:t>)</w:t>
-      </w:r>
-      <w:r>
-        <w:rPr>
-          <w:color w:val="FF0000"/>
-          <w:lang w:val="en-US"/>
-        </w:rPr>
-        <w:t>]</w:t>
+          <w:lang w:val="en-US"/>
+        </w:rPr>
+      </w:pPr>
+      <w:r>
+        <w:rPr>
+          <w:lang w:val="en-US"/>
+        </w:rPr>
+        <w:tab/>
+      </w:r>
+      <w:r>
+        <w:rPr>
+          <w:b/>
+          <w:lang w:val="en-US"/>
+        </w:rPr>
+        <w:t>Following the initiation phase was the project execution period.</w:t>
+      </w:r>
+      <w:r>
+        <w:rPr>
+          <w:lang w:val="en-US"/>
+        </w:rPr>
+        <w:t xml:space="preserve"> This was when we established our final working methods. Basing on what we’ve learned in the previous stage, </w:t>
+      </w:r>
+      <w:r>
+        <w:rPr>
+          <w:lang w:val="en-US"/>
+        </w:rPr>
+        <w:t xml:space="preserve">they were determined as follows: </w:t>
       </w:r>
     </w:p>
     <w:p>
       <w:pPr>
-        <w:jc w:val="both"/>
-        <w:rPr>
-          <w:b/>
-          <w:sz w:val="44"/>
-          <w:lang w:val="en-US"/>
-        </w:rPr>
-      </w:pPr>
-      <w:r>
-        <w:rPr>
-          <w:b/>
-          <w:sz w:val="44"/>
-          <w:lang w:val="en-US"/>
-        </w:rPr>
-        <w:t>LOG</w:t>
-      </w:r>
-    </w:p>
-    <w:p>
-      <w:pPr>
-        <w:jc w:val="both"/>
-        <w:rPr>
-          <w:lang w:val="en-US"/>
-        </w:rPr>
-      </w:pPr>
-      <w:r>
-        <w:rPr>
-          <w:lang w:val="en-US"/>
-        </w:rPr>
-        <w:t>The last part was writing the project description. It was the first ‘real’ project assignment, i.e. it was the first assignment truly concerning the subject of the project. This was the moment to start discovering our working methods and finding out what works for us the best. From the very beginning we were attaching a great importance to group work. What worked out very well for us was to gather together and brainstorm ideas for the background description, as well as creating the general structure of the text. However, we had to have one person writing it and another taking care of the technical parts and layout. The final point was having it checked by everyone and sharing our opinions on each part. Having received the feedback, we had everyone together correcting the content of the document and one person cutting the background description. Writing the project description did not only teach us how to write a good one in the future (we need to focus on narrowing the information while stepping into a new part), but also it enabled us to start establishing our working methods</w:t>
-      </w:r>
-      <w:r>
-        <w:rPr>
-          <w:lang w:val="en-US"/>
-        </w:rPr>
-        <w:t>.</w:t>
-      </w:r>
-    </w:p>
-    <w:p>
-      <w:pPr>
-        <w:jc w:val="both"/>
-        <w:rPr>
-          <w:lang w:val="en-US"/>
-        </w:rPr>
-      </w:pPr>
-      <w:r>
-        <w:rPr>
-          <w:lang w:val="en-US"/>
-        </w:rPr>
-        <w:tab/>
-        <w:t xml:space="preserve">Following the initiation phase was the project execution period. This was when we established our final working methods. Basing on what we’ve learned in the previous stage, </w:t>
-      </w:r>
-      <w:r>
-        <w:rPr>
-          <w:lang w:val="en-US"/>
-        </w:rPr>
-        <w:t xml:space="preserve">they were determined as follows: </w:t>
-      </w:r>
-    </w:p>
-    <w:p>
-      <w:pPr>
-        <w:pStyle w:val="Prrafodelista"/>
+        <w:pStyle w:val="Akapitzlist"/>
         <w:numPr>
           <w:ilvl w:val="0"/>
           <w:numId w:val="1"/>
@@ -3175,7 +1762,7 @@
     </w:p>
     <w:p>
       <w:pPr>
-        <w:pStyle w:val="Prrafodelista"/>
+        <w:pStyle w:val="Akapitzlist"/>
         <w:numPr>
           <w:ilvl w:val="0"/>
           <w:numId w:val="1"/>
@@ -3194,7 +1781,7 @@
     </w:p>
     <w:p>
       <w:pPr>
-        <w:pStyle w:val="Prrafodelista"/>
+        <w:pStyle w:val="Akapitzlist"/>
         <w:numPr>
           <w:ilvl w:val="0"/>
           <w:numId w:val="1"/>
@@ -3330,14 +1917,7 @@
         <w:rPr>
           <w:lang w:val="en-US"/>
         </w:rPr>
-        <w:t xml:space="preserve">Examples of undertaken actions </w:t>
-      </w:r>
-      <w:r>
-        <w:rPr>
-          <w:lang w:val="en-US"/>
-        </w:rPr>
-        <w:lastRenderedPageBreak/>
-        <w:t>c</w:t>
+        <w:t>Examples of undertaken actions c</w:t>
       </w:r>
       <w:r>
         <w:rPr>
@@ -3373,7 +1953,13 @@
         <w:rPr>
           <w:lang w:val="en-US"/>
         </w:rPr>
-        <w:t>observing the rules determined in the group contract,</w:t>
+        <w:t>obeying</w:t>
+      </w:r>
+      <w:r>
+        <w:rPr>
+          <w:lang w:val="en-US"/>
+        </w:rPr>
+        <w:t xml:space="preserve"> the rules determined in the group contract,</w:t>
       </w:r>
       <w:r>
         <w:rPr>
@@ -3397,7 +1983,19 @@
         <w:rPr>
           <w:lang w:val="en-US"/>
         </w:rPr>
-        <w:t>and making parties/ dinners together beyond our work hours. However, the most important factor was talking about our problems before they turned into conflicts. Conflicts and serious disagreements are ones of the most jeopardizing risks, about which we have forgotten. Nevertheless not having it in our risk assessment,</w:t>
+        <w:t>and making parties/ dinners together beyond our work</w:t>
+      </w:r>
+      <w:r>
+        <w:rPr>
+          <w:lang w:val="en-US"/>
+        </w:rPr>
+        <w:t>ing</w:t>
+      </w:r>
+      <w:r>
+        <w:rPr>
+          <w:lang w:val="en-US"/>
+        </w:rPr>
+        <w:t xml:space="preserve"> hours. However, the most important factor was talking about our problems before they turned into conflicts. Conflicts and serious disagreements are ones of the most jeopardizing risks, about which we have forgotten. Nevertheless not having it in our risk assessment,</w:t>
       </w:r>
       <w:r>
         <w:rPr>
@@ -3433,33 +2031,28 @@
       </w:pPr>
       <w:r>
         <w:rPr>
-          <w:lang w:val="en-US"/>
-        </w:rPr>
-        <w:t>In the project execution phase we were also introduced to technical tools helpful in working in groups. We were using Trello in due to organize work, know what needs to be done and what have already been done</w:t>
-      </w:r>
-      <w:r>
-        <w:rPr>
-          <w:lang w:val="en-US"/>
-        </w:rPr>
-        <w:t>;</w:t>
-      </w:r>
-      <w:r>
-        <w:rPr>
-          <w:lang w:val="en-US"/>
-        </w:rPr>
-        <w:t xml:space="preserve"> and GitHub, which not only has eased working at the same time and making the system consistent, but also  </w:t>
-      </w:r>
-      <w:r>
-        <w:rPr>
-          <w:lang w:val="en-US"/>
-        </w:rPr>
-        <w:t xml:space="preserve">it </w:t>
-      </w:r>
-      <w:r>
-        <w:rPr>
-          <w:lang w:val="en-US"/>
-        </w:rPr>
-        <w:t>was the solution for our ‘technical breakdown’ risk. We went for Google docs while working and checking text documents, with the same reason as using GitHub.</w:t>
+          <w:b/>
+          <w:lang w:val="en-US"/>
+        </w:rPr>
+        <w:t>In the project execution phase we were also introduced to technical tools helpful in working in groups.</w:t>
+      </w:r>
+      <w:r>
+        <w:rPr>
+          <w:lang w:val="en-US"/>
+        </w:rPr>
+        <w:t xml:space="preserve"> We were using Trello in due to organize work, know what needs to be done and what have already been done</w:t>
+      </w:r>
+      <w:r>
+        <w:rPr>
+          <w:lang w:val="en-US"/>
+        </w:rPr>
+        <w:t>. Another tool was</w:t>
+      </w:r>
+      <w:r>
+        <w:rPr>
+          <w:lang w:val="en-US"/>
+        </w:rPr>
+        <w:t xml:space="preserve"> GitHub, which not only has eased working at the same time and making the system consistent, but also was the solution for our ‘technical breakdown’ risk. We went for Google docs while working and checking text documents, with the same reason as using GitHub.</w:t>
       </w:r>
     </w:p>
     <w:p>
@@ -3484,7 +2077,7 @@
     </w:p>
     <w:p>
       <w:pPr>
-        <w:pStyle w:val="Prrafodelista"/>
+        <w:pStyle w:val="Akapitzlist"/>
         <w:numPr>
           <w:ilvl w:val="0"/>
           <w:numId w:val="3"/>
@@ -3521,7 +2114,7 @@
     </w:p>
     <w:p>
       <w:pPr>
-        <w:pStyle w:val="Prrafodelista"/>
+        <w:pStyle w:val="Akapitzlist"/>
         <w:numPr>
           <w:ilvl w:val="0"/>
           <w:numId w:val="3"/>
@@ -3570,7 +2163,7 @@
     </w:p>
     <w:p>
       <w:pPr>
-        <w:pStyle w:val="Prrafodelista"/>
+        <w:pStyle w:val="Akapitzlist"/>
         <w:numPr>
           <w:ilvl w:val="0"/>
           <w:numId w:val="3"/>
@@ -3631,7 +2224,7 @@
     </w:p>
     <w:p>
       <w:pPr>
-        <w:pStyle w:val="Prrafodelista"/>
+        <w:pStyle w:val="Akapitzlist"/>
         <w:numPr>
           <w:ilvl w:val="0"/>
           <w:numId w:val="3"/>
@@ -3650,7 +2243,7 @@
     </w:p>
     <w:p>
       <w:pPr>
-        <w:pStyle w:val="Prrafodelista"/>
+        <w:pStyle w:val="Akapitzlist"/>
         <w:numPr>
           <w:ilvl w:val="0"/>
           <w:numId w:val="3"/>
@@ -3666,10 +2259,16 @@
         </w:rPr>
         <w:t>Sequence diagram:</w:t>
       </w:r>
+      <w:r>
+        <w:rPr>
+          <w:lang w:val="en-US"/>
+        </w:rPr>
+        <w:t xml:space="preserve"> 16.12.</w:t>
+      </w:r>
     </w:p>
     <w:p>
       <w:pPr>
-        <w:pStyle w:val="Prrafodelista"/>
+        <w:pStyle w:val="Akapitzlist"/>
         <w:numPr>
           <w:ilvl w:val="0"/>
           <w:numId w:val="3"/>
@@ -3688,7 +2287,7 @@
     </w:p>
     <w:p>
       <w:pPr>
-        <w:pStyle w:val="Prrafodelista"/>
+        <w:pStyle w:val="Akapitzlist"/>
         <w:numPr>
           <w:ilvl w:val="0"/>
           <w:numId w:val="3"/>
@@ -3713,7 +2312,7 @@
     </w:p>
     <w:p>
       <w:pPr>
-        <w:pStyle w:val="Prrafodelista"/>
+        <w:pStyle w:val="Akapitzlist"/>
         <w:numPr>
           <w:ilvl w:val="0"/>
           <w:numId w:val="3"/>
@@ -3738,7 +2337,7 @@
     </w:p>
     <w:p>
       <w:pPr>
-        <w:pStyle w:val="Prrafodelista"/>
+        <w:pStyle w:val="Akapitzlist"/>
         <w:numPr>
           <w:ilvl w:val="0"/>
           <w:numId w:val="3"/>
@@ -3764,12 +2363,12 @@
         <w:rPr>
           <w:lang w:val="en-US"/>
         </w:rPr>
-        <w:t>-</w:t>
+        <w:t>– 15.12.</w:t>
       </w:r>
     </w:p>
     <w:p>
       <w:pPr>
-        <w:pStyle w:val="Prrafodelista"/>
+        <w:pStyle w:val="Akapitzlist"/>
         <w:numPr>
           <w:ilvl w:val="0"/>
           <w:numId w:val="3"/>
@@ -3791,10 +2390,16 @@
         </w:rPr>
         <w:t xml:space="preserve"> 10.12</w:t>
       </w:r>
+      <w:r>
+        <w:rPr>
+          <w:lang w:val="en-US"/>
+        </w:rPr>
+        <w:t>-17.12.</w:t>
+      </w:r>
     </w:p>
     <w:p>
       <w:pPr>
-        <w:pStyle w:val="Prrafodelista"/>
+        <w:pStyle w:val="Akapitzlist"/>
         <w:numPr>
           <w:ilvl w:val="0"/>
           <w:numId w:val="3"/>
@@ -3810,10 +2415,16 @@
         </w:rPr>
         <w:t>Process report: 6.12.-</w:t>
       </w:r>
+      <w:r>
+        <w:rPr>
+          <w:lang w:val="en-US"/>
+        </w:rPr>
+        <w:t>16.12.</w:t>
+      </w:r>
     </w:p>
     <w:p>
       <w:pPr>
-        <w:pStyle w:val="Prrafodelista"/>
+        <w:pStyle w:val="Akapitzlist"/>
         <w:numPr>
           <w:ilvl w:val="0"/>
           <w:numId w:val="3"/>
@@ -3829,10 +2440,16 @@
         </w:rPr>
         <w:t xml:space="preserve">Project report: 28.11. + 7.12. </w:t>
       </w:r>
+      <w:r>
+        <w:rPr>
+          <w:lang w:val="en-US"/>
+        </w:rPr>
+        <w:t>+ 16.12.</w:t>
+      </w:r>
     </w:p>
     <w:p>
       <w:pPr>
-        <w:pStyle w:val="Prrafodelista"/>
+        <w:pStyle w:val="Akapitzlist"/>
         <w:numPr>
           <w:ilvl w:val="0"/>
           <w:numId w:val="3"/>
@@ -3851,7 +2468,7 @@
     </w:p>
     <w:p>
       <w:pPr>
-        <w:pStyle w:val="Prrafodelista"/>
+        <w:pStyle w:val="Akapitzlist"/>
         <w:numPr>
           <w:ilvl w:val="0"/>
           <w:numId w:val="3"/>
@@ -3865,6 +2482,7 @@
         <w:rPr>
           <w:lang w:val="en-US"/>
         </w:rPr>
+        <w:lastRenderedPageBreak/>
         <w:t>Meetings with supervisors: 7.12. (two meetings, feedback on implementation in java and tips for reports)</w:t>
       </w:r>
     </w:p>
@@ -3872,133 +2490,212 @@
       <w:pPr>
         <w:jc w:val="both"/>
         <w:rPr>
-          <w:color w:val="FF0000"/>
-          <w:lang w:val="en-US"/>
-        </w:rPr>
-      </w:pPr>
-      <w:r>
-        <w:rPr>
-          <w:color w:val="FF0000"/>
-          <w:lang w:val="en-US"/>
-        </w:rPr>
-        <w:t>The fact that one member lives in the residence next to VIA, Student Village, all</w:t>
-      </w:r>
-      <w:r>
-        <w:rPr>
-          <w:color w:val="FF0000"/>
-          <w:lang w:val="en-US"/>
-        </w:rPr>
-        <w:t xml:space="preserve">owed to the group to continue working after classes. On the other hand, this also was an inconvenient </w:t>
-      </w:r>
-      <w:r>
-        <w:rPr>
-          <w:color w:val="FF0000"/>
-          <w:lang w:val="en-US"/>
-        </w:rPr>
-        <w:t xml:space="preserve">during the not-working days </w:t>
-      </w:r>
-      <w:r>
-        <w:rPr>
-          <w:color w:val="FF0000"/>
-          <w:lang w:val="en-US"/>
-        </w:rPr>
-        <w:t>due to the other four members live in the ci</w:t>
-      </w:r>
-      <w:r>
-        <w:rPr>
-          <w:color w:val="FF0000"/>
-          <w:lang w:val="en-US"/>
-        </w:rPr>
-        <w:t xml:space="preserve">ty, residence of </w:t>
-      </w:r>
-      <w:proofErr w:type="spellStart"/>
-      <w:r>
-        <w:rPr>
-          <w:color w:val="FF0000"/>
-          <w:lang w:val="en-US"/>
-        </w:rPr>
-        <w:t>Kamjatka</w:t>
-      </w:r>
-      <w:proofErr w:type="spellEnd"/>
-      <w:r>
-        <w:rPr>
-          <w:color w:val="FF0000"/>
-          <w:lang w:val="en-US"/>
-        </w:rPr>
-        <w:t>, so there were members who had to move to one place to another besides the rain or the snow (weather).</w:t>
+          <w:b/>
+          <w:sz w:val="36"/>
+          <w:lang w:val="en-US"/>
+        </w:rPr>
+      </w:pPr>
+      <w:r>
+        <w:rPr>
+          <w:b/>
+          <w:sz w:val="36"/>
+          <w:lang w:val="en-US"/>
+        </w:rPr>
+        <w:t>Reflections</w:t>
       </w:r>
     </w:p>
     <w:p>
       <w:pPr>
         <w:jc w:val="both"/>
         <w:rPr>
-          <w:b/>
-          <w:sz w:val="36"/>
           <w:lang w:val="en-US"/>
         </w:rPr>
       </w:pPr>
       <w:proofErr w:type="spellStart"/>
       <w:r>
         <w:rPr>
-          <w:b/>
-          <w:sz w:val="36"/>
-          <w:lang w:val="en-US"/>
-        </w:rPr>
-        <w:t>Reflections</w:t>
+          <w:lang w:val="en-US"/>
+        </w:rPr>
+        <w:t>Reme</w:t>
       </w:r>
       <w:proofErr w:type="spellEnd"/>
+      <w:r>
+        <w:rPr>
+          <w:lang w:val="en-US"/>
+        </w:rPr>
+        <w:t>: Active, Intuitive, Visual and Sequential</w:t>
+      </w:r>
     </w:p>
     <w:p>
       <w:pPr>
         <w:jc w:val="both"/>
         <w:rPr>
-          <w:lang w:val="en-US"/>
-        </w:rPr>
-      </w:pPr>
+          <w:color w:val="FF0000"/>
+          <w:lang w:val="en-US"/>
+        </w:rPr>
+      </w:pPr>
+      <w:r>
+        <w:rPr>
+          <w:color w:val="FF0000"/>
+          <w:lang w:val="en-US"/>
+        </w:rPr>
+        <w:t xml:space="preserve">The fact that one member lives in the residence next to VIA, Student Village, allowed to the group to continue working after classes. On the other hand, this also was an inconvenient during the not-working days due to the other four members live in the city, residence of </w:t>
+      </w:r>
       <w:proofErr w:type="spellStart"/>
       <w:r>
         <w:rPr>
-          <w:lang w:val="en-US"/>
-        </w:rPr>
-        <w:t>Reme</w:t>
+          <w:color w:val="FF0000"/>
+          <w:lang w:val="en-US"/>
+        </w:rPr>
+        <w:t>Kamjatka</w:t>
       </w:r>
       <w:proofErr w:type="spellEnd"/>
       <w:r>
         <w:rPr>
-          <w:lang w:val="en-US"/>
-        </w:rPr>
-        <w:t>: Active, Intuitive, Visual and Sequential</w:t>
+          <w:color w:val="FF0000"/>
+          <w:lang w:val="en-US"/>
+        </w:rPr>
+        <w:t>, so there were members who had to move to one place to another besides the rain or the snow (weather).</w:t>
       </w:r>
     </w:p>
     <w:p>
       <w:pPr>
         <w:jc w:val="both"/>
         <w:rPr>
+          <w:lang w:val="en-US"/>
+        </w:rPr>
+      </w:pPr>
+    </w:p>
+    <w:p>
+      <w:pPr>
+        <w:jc w:val="both"/>
+        <w:rPr>
+          <w:noProof/>
+          <w:lang w:val="en-US"/>
+        </w:rPr>
+      </w:pPr>
+      <w:r>
+        <w:rPr>
+          <w:lang w:val="en-US"/>
+        </w:rPr>
+        <w:t xml:space="preserve">Sources of Information: </w:t>
+      </w:r>
+    </w:p>
+    <w:p>
+      <w:pPr>
+        <w:rPr>
+          <w:noProof/>
+          <w:lang w:val="en-US"/>
+        </w:rPr>
+      </w:pPr>
+      <w:r>
+        <w:rPr>
+          <w:noProof/>
+          <w:lang w:val="en-US"/>
+        </w:rPr>
+        <w:t>H</w:t>
+      </w:r>
+      <w:r>
+        <w:rPr>
+          <w:noProof/>
+          <w:lang w:val="en-US"/>
+        </w:rPr>
+        <w:t>ofstede Insights</w:t>
+      </w:r>
+      <w:r>
+        <w:rPr>
+          <w:noProof/>
+          <w:lang w:val="en-US"/>
+        </w:rPr>
+        <w:t xml:space="preserve">, </w:t>
+      </w:r>
+      <w:r>
+        <w:rPr>
+          <w:noProof/>
+          <w:lang w:val="en-US"/>
+        </w:rPr>
+        <w:t xml:space="preserve">2017. </w:t>
+      </w:r>
+      <w:r>
+        <w:rPr>
+          <w:i/>
+          <w:noProof/>
+          <w:lang w:val="en-US"/>
+        </w:rPr>
+        <w:t>COMPARE COUNTRIES</w:t>
+      </w:r>
+      <w:r>
+        <w:rPr>
+          <w:i/>
+          <w:noProof/>
+          <w:lang w:val="en-US"/>
+        </w:rPr>
+        <w:t xml:space="preserve">. </w:t>
+      </w:r>
+      <w:r>
+        <w:rPr>
+          <w:noProof/>
+          <w:lang w:val="en-US"/>
+        </w:rPr>
+        <w:t>[onl</w:t>
+      </w:r>
+      <w:r>
+        <w:rPr>
+          <w:noProof/>
+          <w:lang w:val="en-US"/>
+        </w:rPr>
+        <w:t>ine</w:t>
+      </w:r>
+      <w:r>
+        <w:rPr>
+          <w:noProof/>
+          <w:lang w:val="en-US"/>
+        </w:rPr>
+        <w:t xml:space="preserve">], </w:t>
+      </w:r>
+      <w:r>
+        <w:rPr>
+          <w:noProof/>
+          <w:lang w:val="en-US"/>
+        </w:rPr>
+        <w:br/>
+        <w:t xml:space="preserve">Available at: </w:t>
+      </w:r>
+      <w:hyperlink r:id="rId7" w:history="1">
+        <w:r>
+          <w:rPr>
+            <w:rStyle w:val="Hipercze"/>
+            <w:noProof/>
+            <w:lang w:val="en-US"/>
+          </w:rPr>
+          <w:t>https://www.hofstede-insights.com/product/compare-countries/</w:t>
+        </w:r>
+      </w:hyperlink>
+      <w:r>
+        <w:rPr>
+          <w:noProof/>
+          <w:lang w:val="en-US"/>
+        </w:rPr>
+        <w:t xml:space="preserve"> </w:t>
+      </w:r>
+    </w:p>
+    <w:p>
+      <w:pPr>
+        <w:jc w:val="both"/>
+        <w:rPr>
+          <w:lang w:val="en-US"/>
+        </w:rPr>
+      </w:pPr>
+    </w:p>
+    <w:p>
+      <w:pPr>
+        <w:jc w:val="both"/>
+        <w:rPr>
           <w:b/>
           <w:sz w:val="40"/>
           <w:lang w:val="en-US"/>
         </w:rPr>
       </w:pPr>
-      <w:bookmarkStart w:id="0" w:name="_GoBack"/>
-      <w:bookmarkEnd w:id="0"/>
-    </w:p>
-    <w:p>
-      <w:pPr>
-        <w:jc w:val="both"/>
-        <w:rPr>
-          <w:b/>
-          <w:sz w:val="40"/>
-          <w:lang w:val="en-US"/>
-        </w:rPr>
-      </w:pPr>
-      <w:r>
-        <w:rPr>
-          <w:b/>
-          <w:sz w:val="40"/>
-          <w:lang w:val="en-US"/>
-        </w:rPr>
-        <w:t>BLOOM PROFILES</w:t>
-      </w:r>
     </w:p>
     <w:p>
       <w:pPr>
@@ -4037,8 +2734,8 @@
 </file>
 
 <file path=word/numbering.xml><?xml version="1.0" encoding="utf-8"?>
-<w:numbering xmlns:wpc="http://schemas.microsoft.com/office/word/2010/wordprocessingCanvas" xmlns:mc="http://schemas.openxmlformats.org/markup-compatibility/2006" xmlns:o="urn:schemas-microsoft-com:office:office" xmlns:r="http://schemas.openxmlformats.org/officeDocument/2006/relationships" xmlns:m="http://schemas.openxmlformats.org/officeDocument/2006/math" xmlns:v="urn:schemas-microsoft-com:vml" xmlns:wp14="http://schemas.microsoft.com/office/word/2010/wordprocessingDrawing" xmlns:wp="http://schemas.openxmlformats.org/drawingml/2006/wordprocessingDrawing" xmlns:w10="urn:schemas-microsoft-com:office:word" xmlns:w="http://schemas.openxmlformats.org/wordprocessingml/2006/main" xmlns:w14="http://schemas.microsoft.com/office/word/2010/wordml" xmlns:wpg="http://schemas.microsoft.com/office/word/2010/wordprocessingGroup" xmlns:wpi="http://schemas.microsoft.com/office/word/2010/wordprocessingInk" xmlns:wne="http://schemas.microsoft.com/office/word/2006/wordml" xmlns:wps="http://schemas.microsoft.com/office/word/2010/wordprocessingShape" mc:Ignorable="w14 wp14">
-  <w:abstractNum w:abstractNumId="0">
+<w:numbering xmlns:wpc="http://schemas.microsoft.com/office/word/2010/wordprocessingCanvas" xmlns:cx="http://schemas.microsoft.com/office/drawing/2014/chartex" xmlns:cx1="http://schemas.microsoft.com/office/drawing/2015/9/8/chartex" xmlns:cx2="http://schemas.microsoft.com/office/drawing/2015/10/21/chartex" xmlns:cx3="http://schemas.microsoft.com/office/drawing/2016/5/9/chartex" xmlns:cx4="http://schemas.microsoft.com/office/drawing/2016/5/10/chartex" xmlns:cx5="http://schemas.microsoft.com/office/drawing/2016/5/11/chartex" xmlns:cx6="http://schemas.microsoft.com/office/drawing/2016/5/12/chartex" xmlns:cx7="http://schemas.microsoft.com/office/drawing/2016/5/13/chartex" xmlns:cx8="http://schemas.microsoft.com/office/drawing/2016/5/14/chartex" xmlns:mc="http://schemas.openxmlformats.org/markup-compatibility/2006" xmlns:aink="http://schemas.microsoft.com/office/drawing/2016/ink" xmlns:am3d="http://schemas.microsoft.com/office/drawing/2017/model3d" xmlns:o="urn:schemas-microsoft-com:office:office" xmlns:r="http://schemas.openxmlformats.org/officeDocument/2006/relationships" xmlns:m="http://schemas.openxmlformats.org/officeDocument/2006/math" xmlns:v="urn:schemas-microsoft-com:vml" xmlns:wp14="http://schemas.microsoft.com/office/word/2010/wordprocessingDrawing" xmlns:wp="http://schemas.openxmlformats.org/drawingml/2006/wordprocessingDrawing" xmlns:w10="urn:schemas-microsoft-com:office:word" xmlns:w="http://schemas.openxmlformats.org/wordprocessingml/2006/main" xmlns:w14="http://schemas.microsoft.com/office/word/2010/wordml" xmlns:w15="http://schemas.microsoft.com/office/word/2012/wordml" xmlns:w16cid="http://schemas.microsoft.com/office/word/2016/wordml/cid" xmlns:w16se="http://schemas.microsoft.com/office/word/2015/wordml/symex" xmlns:wpg="http://schemas.microsoft.com/office/word/2010/wordprocessingGroup" xmlns:wpi="http://schemas.microsoft.com/office/word/2010/wordprocessingInk" xmlns:wne="http://schemas.microsoft.com/office/word/2006/wordml" xmlns:wps="http://schemas.microsoft.com/office/word/2010/wordprocessingShape" mc:Ignorable="w14 w15 w16se w16cid wp14">
+  <w:abstractNum w:abstractNumId="0" w15:restartNumberingAfterBreak="0">
     <w:nsid w:val="031607DB"/>
     <w:multiLevelType w:val="hybridMultilevel"/>
     <w:tmpl w:val="534617E0"/>
@@ -4151,7 +2848,7 @@
       </w:rPr>
     </w:lvl>
   </w:abstractNum>
-  <w:abstractNum w:abstractNumId="1">
+  <w:abstractNum w:abstractNumId="1" w15:restartNumberingAfterBreak="0">
     <w:nsid w:val="3CD03167"/>
     <w:multiLevelType w:val="hybridMultilevel"/>
     <w:tmpl w:val="C27A7D9E"/>
@@ -4264,7 +2961,7 @@
       </w:rPr>
     </w:lvl>
   </w:abstractNum>
-  <w:abstractNum w:abstractNumId="2">
+  <w:abstractNum w:abstractNumId="2" w15:restartNumberingAfterBreak="0">
     <w:nsid w:val="4F287175"/>
     <w:multiLevelType w:val="hybridMultilevel"/>
     <w:tmpl w:val="B0A0A0F8"/>
@@ -4377,7 +3074,7 @@
       </w:rPr>
     </w:lvl>
   </w:abstractNum>
-  <w:abstractNum w:abstractNumId="3">
+  <w:abstractNum w:abstractNumId="3" w15:restartNumberingAfterBreak="0">
     <w:nsid w:val="5A8E3F53"/>
     <w:multiLevelType w:val="hybridMultilevel"/>
     <w:tmpl w:val="4D44A02C"/>
@@ -4466,7 +3163,7 @@
       </w:pPr>
     </w:lvl>
   </w:abstractNum>
-  <w:abstractNum w:abstractNumId="4">
+  <w:abstractNum w:abstractNumId="4" w15:restartNumberingAfterBreak="0">
     <w:nsid w:val="78A228E8"/>
     <w:multiLevelType w:val="hybridMultilevel"/>
     <w:tmpl w:val="5DCE26E4"/>
@@ -4601,7 +3298,7 @@
 </file>
 
 <file path=word/styles.xml><?xml version="1.0" encoding="utf-8"?>
-<w:styles xmlns:mc="http://schemas.openxmlformats.org/markup-compatibility/2006" xmlns:r="http://schemas.openxmlformats.org/officeDocument/2006/relationships" xmlns:w="http://schemas.openxmlformats.org/wordprocessingml/2006/main" xmlns:w14="http://schemas.microsoft.com/office/word/2010/wordml" mc:Ignorable="w14">
+<w:styles xmlns:mc="http://schemas.openxmlformats.org/markup-compatibility/2006" xmlns:r="http://schemas.openxmlformats.org/officeDocument/2006/relationships" xmlns:w="http://schemas.openxmlformats.org/wordprocessingml/2006/main" xmlns:w14="http://schemas.microsoft.com/office/word/2010/wordml" xmlns:w15="http://schemas.microsoft.com/office/word/2012/wordml" xmlns:w16cid="http://schemas.microsoft.com/office/word/2016/wordml/cid" xmlns:w16se="http://schemas.microsoft.com/office/word/2015/wordml/symex" mc:Ignorable="w14 w15 w16se w16cid">
   <w:docDefaults>
     <w:rPrDefault>
       <w:rPr>
@@ -4617,155 +3314,415 @@
       </w:pPr>
     </w:pPrDefault>
   </w:docDefaults>
-  <w:latentStyles w:defLockedState="0" w:defUIPriority="99" w:defSemiHidden="1" w:defUnhideWhenUsed="1" w:defQFormat="0" w:count="267">
-    <w:lsdException w:name="Normal" w:semiHidden="0" w:uiPriority="0" w:unhideWhenUsed="0" w:qFormat="1"/>
-    <w:lsdException w:name="heading 1" w:semiHidden="0" w:uiPriority="9" w:unhideWhenUsed="0" w:qFormat="1"/>
-    <w:lsdException w:name="heading 2" w:uiPriority="9" w:qFormat="1"/>
-    <w:lsdException w:name="heading 3" w:uiPriority="9" w:qFormat="1"/>
-    <w:lsdException w:name="heading 4" w:uiPriority="9" w:qFormat="1"/>
-    <w:lsdException w:name="heading 5" w:uiPriority="9" w:qFormat="1"/>
-    <w:lsdException w:name="heading 6" w:uiPriority="9" w:qFormat="1"/>
-    <w:lsdException w:name="heading 7" w:uiPriority="9" w:qFormat="1"/>
-    <w:lsdException w:name="heading 8" w:uiPriority="9" w:qFormat="1"/>
-    <w:lsdException w:name="heading 9" w:uiPriority="9" w:qFormat="1"/>
-    <w:lsdException w:name="toc 1" w:uiPriority="39"/>
-    <w:lsdException w:name="toc 2" w:uiPriority="39"/>
-    <w:lsdException w:name="toc 3" w:uiPriority="39"/>
-    <w:lsdException w:name="toc 4" w:uiPriority="39"/>
-    <w:lsdException w:name="toc 5" w:uiPriority="39"/>
-    <w:lsdException w:name="toc 6" w:uiPriority="39"/>
-    <w:lsdException w:name="toc 7" w:uiPriority="39"/>
-    <w:lsdException w:name="toc 8" w:uiPriority="39"/>
-    <w:lsdException w:name="toc 9" w:uiPriority="39"/>
-    <w:lsdException w:name="caption" w:uiPriority="35" w:qFormat="1"/>
-    <w:lsdException w:name="Title" w:semiHidden="0" w:uiPriority="10" w:unhideWhenUsed="0" w:qFormat="1"/>
-    <w:lsdException w:name="Default Paragraph Font" w:uiPriority="1"/>
-    <w:lsdException w:name="Subtitle" w:semiHidden="0" w:uiPriority="11" w:unhideWhenUsed="0" w:qFormat="1"/>
-    <w:lsdException w:name="Strong" w:semiHidden="0" w:uiPriority="22" w:unhideWhenUsed="0" w:qFormat="1"/>
-    <w:lsdException w:name="Emphasis" w:semiHidden="0" w:uiPriority="20" w:unhideWhenUsed="0" w:qFormat="1"/>
-    <w:lsdException w:name="Table Grid" w:semiHidden="0" w:uiPriority="39" w:unhideWhenUsed="0"/>
-    <w:lsdException w:name="Placeholder Text" w:unhideWhenUsed="0"/>
-    <w:lsdException w:name="No Spacing" w:semiHidden="0" w:uiPriority="1" w:unhideWhenUsed="0" w:qFormat="1"/>
-    <w:lsdException w:name="Light Shading" w:semiHidden="0" w:uiPriority="60" w:unhideWhenUsed="0"/>
-    <w:lsdException w:name="Light List" w:semiHidden="0" w:uiPriority="61" w:unhideWhenUsed="0"/>
-    <w:lsdException w:name="Light Grid" w:semiHidden="0" w:uiPriority="62" w:unhideWhenUsed="0"/>
-    <w:lsdException w:name="Medium Shading 1" w:semiHidden="0" w:uiPriority="63" w:unhideWhenUsed="0"/>
-    <w:lsdException w:name="Medium Shading 2" w:semiHidden="0" w:uiPriority="64" w:unhideWhenUsed="0"/>
-    <w:lsdException w:name="Medium List 1" w:semiHidden="0" w:uiPriority="65" w:unhideWhenUsed="0"/>
-    <w:lsdException w:name="Medium List 2" w:semiHidden="0" w:uiPriority="66" w:unhideWhenUsed="0"/>
-    <w:lsdException w:name="Medium Grid 1" w:semiHidden="0" w:uiPriority="67" w:unhideWhenUsed="0"/>
-    <w:lsdException w:name="Medium Grid 2" w:semiHidden="0" w:uiPriority="68" w:unhideWhenUsed="0"/>
-    <w:lsdException w:name="Medium Grid 3" w:semiHidden="0" w:uiPriority="69" w:unhideWhenUsed="0"/>
-    <w:lsdException w:name="Dark List" w:semiHidden="0" w:uiPriority="70" w:unhideWhenUsed="0"/>
-    <w:lsdException w:name="Colorful Shading" w:semiHidden="0" w:uiPriority="71" w:unhideWhenUsed="0"/>
-    <w:lsdException w:name="Colorful List" w:semiHidden="0" w:uiPriority="72" w:unhideWhenUsed="0"/>
-    <w:lsdException w:name="Colorful Grid" w:semiHidden="0" w:uiPriority="73" w:unhideWhenUsed="0"/>
-    <w:lsdException w:name="Light Shading Accent 1" w:semiHidden="0" w:uiPriority="60" w:unhideWhenUsed="0"/>
-    <w:lsdException w:name="Light List Accent 1" w:semiHidden="0" w:uiPriority="61" w:unhideWhenUsed="0"/>
-    <w:lsdException w:name="Light Grid Accent 1" w:semiHidden="0" w:uiPriority="62" w:unhideWhenUsed="0"/>
-    <w:lsdException w:name="Medium Shading 1 Accent 1" w:semiHidden="0" w:uiPriority="63" w:unhideWhenUsed="0"/>
-    <w:lsdException w:name="Medium Shading 2 Accent 1" w:semiHidden="0" w:uiPriority="64" w:unhideWhenUsed="0"/>
-    <w:lsdException w:name="Medium List 1 Accent 1" w:semiHidden="0" w:uiPriority="65" w:unhideWhenUsed="0"/>
-    <w:lsdException w:name="Revision" w:unhideWhenUsed="0"/>
-    <w:lsdException w:name="List Paragraph" w:semiHidden="0" w:uiPriority="34" w:unhideWhenUsed="0" w:qFormat="1"/>
-    <w:lsdException w:name="Quote" w:semiHidden="0" w:uiPriority="29" w:unhideWhenUsed="0" w:qFormat="1"/>
-    <w:lsdException w:name="Intense Quote" w:semiHidden="0" w:uiPriority="30" w:unhideWhenUsed="0" w:qFormat="1"/>
-    <w:lsdException w:name="Medium List 2 Accent 1" w:semiHidden="0" w:uiPriority="66" w:unhideWhenUsed="0"/>
-    <w:lsdException w:name="Medium Grid 1 Accent 1" w:semiHidden="0" w:uiPriority="67" w:unhideWhenUsed="0"/>
-    <w:lsdException w:name="Medium Grid 2 Accent 1" w:semiHidden="0" w:uiPriority="68" w:unhideWhenUsed="0"/>
-    <w:lsdException w:name="Medium Grid 3 Accent 1" w:semiHidden="0" w:uiPriority="69" w:unhideWhenUsed="0"/>
-    <w:lsdException w:name="Dark List Accent 1" w:semiHidden="0" w:uiPriority="70" w:unhideWhenUsed="0"/>
-    <w:lsdException w:name="Colorful Shading Accent 1" w:semiHidden="0" w:uiPriority="71" w:unhideWhenUsed="0"/>
-    <w:lsdException w:name="Colorful List Accent 1" w:semiHidden="0" w:uiPriority="72" w:unhideWhenUsed="0"/>
-    <w:lsdException w:name="Colorful Grid Accent 1" w:semiHidden="0" w:uiPriority="73" w:unhideWhenUsed="0"/>
-    <w:lsdException w:name="Light Shading Accent 2" w:semiHidden="0" w:uiPriority="60" w:unhideWhenUsed="0"/>
-    <w:lsdException w:name="Light List Accent 2" w:semiHidden="0" w:uiPriority="61" w:unhideWhenUsed="0"/>
-    <w:lsdException w:name="Light Grid Accent 2" w:semiHidden="0" w:uiPriority="62" w:unhideWhenUsed="0"/>
-    <w:lsdException w:name="Medium Shading 1 Accent 2" w:semiHidden="0" w:uiPriority="63" w:unhideWhenUsed="0"/>
-    <w:lsdException w:name="Medium Shading 2 Accent 2" w:semiHidden="0" w:uiPriority="64" w:unhideWhenUsed="0"/>
-    <w:lsdException w:name="Medium List 1 Accent 2" w:semiHidden="0" w:uiPriority="65" w:unhideWhenUsed="0"/>
-    <w:lsdException w:name="Medium List 2 Accent 2" w:semiHidden="0" w:uiPriority="66" w:unhideWhenUsed="0"/>
-    <w:lsdException w:name="Medium Grid 1 Accent 2" w:semiHidden="0" w:uiPriority="67" w:unhideWhenUsed="0"/>
-    <w:lsdException w:name="Medium Grid 2 Accent 2" w:semiHidden="0" w:uiPriority="68" w:unhideWhenUsed="0"/>
-    <w:lsdException w:name="Medium Grid 3 Accent 2" w:semiHidden="0" w:uiPriority="69" w:unhideWhenUsed="0"/>
-    <w:lsdException w:name="Dark List Accent 2" w:semiHidden="0" w:uiPriority="70" w:unhideWhenUsed="0"/>
-    <w:lsdException w:name="Colorful Shading Accent 2" w:semiHidden="0" w:uiPriority="71" w:unhideWhenUsed="0"/>
-    <w:lsdException w:name="Colorful List Accent 2" w:semiHidden="0" w:uiPriority="72" w:unhideWhenUsed="0"/>
-    <w:lsdException w:name="Colorful Grid Accent 2" w:semiHidden="0" w:uiPriority="73" w:unhideWhenUsed="0"/>
-    <w:lsdException w:name="Light Shading Accent 3" w:semiHidden="0" w:uiPriority="60" w:unhideWhenUsed="0"/>
-    <w:lsdException w:name="Light List Accent 3" w:semiHidden="0" w:uiPriority="61" w:unhideWhenUsed="0"/>
-    <w:lsdException w:name="Light Grid Accent 3" w:semiHidden="0" w:uiPriority="62" w:unhideWhenUsed="0"/>
-    <w:lsdException w:name="Medium Shading 1 Accent 3" w:semiHidden="0" w:uiPriority="63" w:unhideWhenUsed="0"/>
-    <w:lsdException w:name="Medium Shading 2 Accent 3" w:semiHidden="0" w:uiPriority="64" w:unhideWhenUsed="0"/>
-    <w:lsdException w:name="Medium List 1 Accent 3" w:semiHidden="0" w:uiPriority="65" w:unhideWhenUsed="0"/>
-    <w:lsdException w:name="Medium List 2 Accent 3" w:semiHidden="0" w:uiPriority="66" w:unhideWhenUsed="0"/>
-    <w:lsdException w:name="Medium Grid 1 Accent 3" w:semiHidden="0" w:uiPriority="67" w:unhideWhenUsed="0"/>
-    <w:lsdException w:name="Medium Grid 2 Accent 3" w:semiHidden="0" w:uiPriority="68" w:unhideWhenUsed="0"/>
-    <w:lsdException w:name="Medium Grid 3 Accent 3" w:semiHidden="0" w:uiPriority="69" w:unhideWhenUsed="0"/>
-    <w:lsdException w:name="Dark List Accent 3" w:semiHidden="0" w:uiPriority="70" w:unhideWhenUsed="0"/>
-    <w:lsdException w:name="Colorful Shading Accent 3" w:semiHidden="0" w:uiPriority="71" w:unhideWhenUsed="0"/>
-    <w:lsdException w:name="Colorful List Accent 3" w:semiHidden="0" w:uiPriority="72" w:unhideWhenUsed="0"/>
-    <w:lsdException w:name="Colorful Grid Accent 3" w:semiHidden="0" w:uiPriority="73" w:unhideWhenUsed="0"/>
-    <w:lsdException w:name="Light Shading Accent 4" w:semiHidden="0" w:uiPriority="60" w:unhideWhenUsed="0"/>
-    <w:lsdException w:name="Light List Accent 4" w:semiHidden="0" w:uiPriority="61" w:unhideWhenUsed="0"/>
-    <w:lsdException w:name="Light Grid Accent 4" w:semiHidden="0" w:uiPriority="62" w:unhideWhenUsed="0"/>
-    <w:lsdException w:name="Medium Shading 1 Accent 4" w:semiHidden="0" w:uiPriority="63" w:unhideWhenUsed="0"/>
-    <w:lsdException w:name="Medium Shading 2 Accent 4" w:semiHidden="0" w:uiPriority="64" w:unhideWhenUsed="0"/>
-    <w:lsdException w:name="Medium List 1 Accent 4" w:semiHidden="0" w:uiPriority="65" w:unhideWhenUsed="0"/>
-    <w:lsdException w:name="Medium List 2 Accent 4" w:semiHidden="0" w:uiPriority="66" w:unhideWhenUsed="0"/>
-    <w:lsdException w:name="Medium Grid 1 Accent 4" w:semiHidden="0" w:uiPriority="67" w:unhideWhenUsed="0"/>
-    <w:lsdException w:name="Medium Grid 2 Accent 4" w:semiHidden="0" w:uiPriority="68" w:unhideWhenUsed="0"/>
-    <w:lsdException w:name="Medium Grid 3 Accent 4" w:semiHidden="0" w:uiPriority="69" w:unhideWhenUsed="0"/>
-    <w:lsdException w:name="Dark List Accent 4" w:semiHidden="0" w:uiPriority="70" w:unhideWhenUsed="0"/>
-    <w:lsdException w:name="Colorful Shading Accent 4" w:semiHidden="0" w:uiPriority="71" w:unhideWhenUsed="0"/>
-    <w:lsdException w:name="Colorful List Accent 4" w:semiHidden="0" w:uiPriority="72" w:unhideWhenUsed="0"/>
-    <w:lsdException w:name="Colorful Grid Accent 4" w:semiHidden="0" w:uiPriority="73" w:unhideWhenUsed="0"/>
-    <w:lsdException w:name="Light Shading Accent 5" w:semiHidden="0" w:uiPriority="60" w:unhideWhenUsed="0"/>
-    <w:lsdException w:name="Light List Accent 5" w:semiHidden="0" w:uiPriority="61" w:unhideWhenUsed="0"/>
-    <w:lsdException w:name="Light Grid Accent 5" w:semiHidden="0" w:uiPriority="62" w:unhideWhenUsed="0"/>
-    <w:lsdException w:name="Medium Shading 1 Accent 5" w:semiHidden="0" w:uiPriority="63" w:unhideWhenUsed="0"/>
-    <w:lsdException w:name="Medium Shading 2 Accent 5" w:semiHidden="0" w:uiPriority="64" w:unhideWhenUsed="0"/>
-    <w:lsdException w:name="Medium List 1 Accent 5" w:semiHidden="0" w:uiPriority="65" w:unhideWhenUsed="0"/>
-    <w:lsdException w:name="Medium List 2 Accent 5" w:semiHidden="0" w:uiPriority="66" w:unhideWhenUsed="0"/>
-    <w:lsdException w:name="Medium Grid 1 Accent 5" w:semiHidden="0" w:uiPriority="67" w:unhideWhenUsed="0"/>
-    <w:lsdException w:name="Medium Grid 2 Accent 5" w:semiHidden="0" w:uiPriority="68" w:unhideWhenUsed="0"/>
-    <w:lsdException w:name="Medium Grid 3 Accent 5" w:semiHidden="0" w:uiPriority="69" w:unhideWhenUsed="0"/>
-    <w:lsdException w:name="Dark List Accent 5" w:semiHidden="0" w:uiPriority="70" w:unhideWhenUsed="0"/>
-    <w:lsdException w:name="Colorful Shading Accent 5" w:semiHidden="0" w:uiPriority="71" w:unhideWhenUsed="0"/>
-    <w:lsdException w:name="Colorful List Accent 5" w:semiHidden="0" w:uiPriority="72" w:unhideWhenUsed="0"/>
-    <w:lsdException w:name="Colorful Grid Accent 5" w:semiHidden="0" w:uiPriority="73" w:unhideWhenUsed="0"/>
-    <w:lsdException w:name="Light Shading Accent 6" w:semiHidden="0" w:uiPriority="60" w:unhideWhenUsed="0"/>
-    <w:lsdException w:name="Light List Accent 6" w:semiHidden="0" w:uiPriority="61" w:unhideWhenUsed="0"/>
-    <w:lsdException w:name="Light Grid Accent 6" w:semiHidden="0" w:uiPriority="62" w:unhideWhenUsed="0"/>
-    <w:lsdException w:name="Medium Shading 1 Accent 6" w:semiHidden="0" w:uiPriority="63" w:unhideWhenUsed="0"/>
-    <w:lsdException w:name="Medium Shading 2 Accent 6" w:semiHidden="0" w:uiPriority="64" w:unhideWhenUsed="0"/>
-    <w:lsdException w:name="Medium List 1 Accent 6" w:semiHidden="0" w:uiPriority="65" w:unhideWhenUsed="0"/>
-    <w:lsdException w:name="Medium List 2 Accent 6" w:semiHidden="0" w:uiPriority="66" w:unhideWhenUsed="0"/>
-    <w:lsdException w:name="Medium Grid 1 Accent 6" w:semiHidden="0" w:uiPriority="67" w:unhideWhenUsed="0"/>
-    <w:lsdException w:name="Medium Grid 2 Accent 6" w:semiHidden="0" w:uiPriority="68" w:unhideWhenUsed="0"/>
-    <w:lsdException w:name="Medium Grid 3 Accent 6" w:semiHidden="0" w:uiPriority="69" w:unhideWhenUsed="0"/>
-    <w:lsdException w:name="Dark List Accent 6" w:semiHidden="0" w:uiPriority="70" w:unhideWhenUsed="0"/>
-    <w:lsdException w:name="Colorful Shading Accent 6" w:semiHidden="0" w:uiPriority="71" w:unhideWhenUsed="0"/>
-    <w:lsdException w:name="Colorful List Accent 6" w:semiHidden="0" w:uiPriority="72" w:unhideWhenUsed="0"/>
-    <w:lsdException w:name="Colorful Grid Accent 6" w:semiHidden="0" w:uiPriority="73" w:unhideWhenUsed="0"/>
-    <w:lsdException w:name="Subtle Emphasis" w:semiHidden="0" w:uiPriority="19" w:unhideWhenUsed="0" w:qFormat="1"/>
-    <w:lsdException w:name="Intense Emphasis" w:semiHidden="0" w:uiPriority="21" w:unhideWhenUsed="0" w:qFormat="1"/>
-    <w:lsdException w:name="Subtle Reference" w:semiHidden="0" w:uiPriority="31" w:unhideWhenUsed="0" w:qFormat="1"/>
-    <w:lsdException w:name="Intense Reference" w:semiHidden="0" w:uiPriority="32" w:unhideWhenUsed="0" w:qFormat="1"/>
-    <w:lsdException w:name="Book Title" w:semiHidden="0" w:uiPriority="33" w:unhideWhenUsed="0" w:qFormat="1"/>
-    <w:lsdException w:name="Bibliography" w:uiPriority="37"/>
-    <w:lsdException w:name="TOC Heading" w:uiPriority="39" w:qFormat="1"/>
+  <w:latentStyles w:defLockedState="0" w:defUIPriority="99" w:defSemiHidden="0" w:defUnhideWhenUsed="0" w:defQFormat="0" w:count="375">
+    <w:lsdException w:name="Normal" w:uiPriority="0" w:qFormat="1"/>
+    <w:lsdException w:name="heading 1" w:uiPriority="9" w:qFormat="1"/>
+    <w:lsdException w:name="heading 2" w:semiHidden="1" w:uiPriority="9" w:unhideWhenUsed="1" w:qFormat="1"/>
+    <w:lsdException w:name="heading 3" w:semiHidden="1" w:uiPriority="9" w:unhideWhenUsed="1" w:qFormat="1"/>
+    <w:lsdException w:name="heading 4" w:semiHidden="1" w:uiPriority="9" w:unhideWhenUsed="1" w:qFormat="1"/>
+    <w:lsdException w:name="heading 5" w:semiHidden="1" w:uiPriority="9" w:unhideWhenUsed="1" w:qFormat="1"/>
+    <w:lsdException w:name="heading 6" w:semiHidden="1" w:uiPriority="9" w:unhideWhenUsed="1" w:qFormat="1"/>
+    <w:lsdException w:name="heading 7" w:semiHidden="1" w:uiPriority="9" w:unhideWhenUsed="1" w:qFormat="1"/>
+    <w:lsdException w:name="heading 8" w:semiHidden="1" w:uiPriority="9" w:unhideWhenUsed="1" w:qFormat="1"/>
+    <w:lsdException w:name="heading 9" w:semiHidden="1" w:uiPriority="9" w:unhideWhenUsed="1" w:qFormat="1"/>
+    <w:lsdException w:name="index 1" w:semiHidden="1" w:unhideWhenUsed="1"/>
+    <w:lsdException w:name="index 2" w:semiHidden="1" w:unhideWhenUsed="1"/>
+    <w:lsdException w:name="index 3" w:semiHidden="1" w:unhideWhenUsed="1"/>
+    <w:lsdException w:name="index 4" w:semiHidden="1" w:unhideWhenUsed="1"/>
+    <w:lsdException w:name="index 5" w:semiHidden="1" w:unhideWhenUsed="1"/>
+    <w:lsdException w:name="index 6" w:semiHidden="1" w:unhideWhenUsed="1"/>
+    <w:lsdException w:name="index 7" w:semiHidden="1" w:unhideWhenUsed="1"/>
+    <w:lsdException w:name="index 8" w:semiHidden="1" w:unhideWhenUsed="1"/>
+    <w:lsdException w:name="index 9" w:semiHidden="1" w:unhideWhenUsed="1"/>
+    <w:lsdException w:name="toc 1" w:semiHidden="1" w:uiPriority="39" w:unhideWhenUsed="1"/>
+    <w:lsdException w:name="toc 2" w:semiHidden="1" w:uiPriority="39" w:unhideWhenUsed="1"/>
+    <w:lsdException w:name="toc 3" w:semiHidden="1" w:uiPriority="39" w:unhideWhenUsed="1"/>
+    <w:lsdException w:name="toc 4" w:semiHidden="1" w:uiPriority="39" w:unhideWhenUsed="1"/>
+    <w:lsdException w:name="toc 5" w:semiHidden="1" w:uiPriority="39" w:unhideWhenUsed="1"/>
+    <w:lsdException w:name="toc 6" w:semiHidden="1" w:uiPriority="39" w:unhideWhenUsed="1"/>
+    <w:lsdException w:name="toc 7" w:semiHidden="1" w:uiPriority="39" w:unhideWhenUsed="1"/>
+    <w:lsdException w:name="toc 8" w:semiHidden="1" w:uiPriority="39" w:unhideWhenUsed="1"/>
+    <w:lsdException w:name="toc 9" w:semiHidden="1" w:uiPriority="39" w:unhideWhenUsed="1"/>
+    <w:lsdException w:name="Normal Indent" w:semiHidden="1" w:unhideWhenUsed="1"/>
+    <w:lsdException w:name="footnote text" w:semiHidden="1" w:unhideWhenUsed="1"/>
+    <w:lsdException w:name="annotation text" w:semiHidden="1" w:unhideWhenUsed="1"/>
+    <w:lsdException w:name="header" w:semiHidden="1" w:unhideWhenUsed="1"/>
+    <w:lsdException w:name="footer" w:semiHidden="1" w:unhideWhenUsed="1"/>
+    <w:lsdException w:name="index heading" w:semiHidden="1" w:unhideWhenUsed="1"/>
+    <w:lsdException w:name="caption" w:semiHidden="1" w:uiPriority="35" w:unhideWhenUsed="1" w:qFormat="1"/>
+    <w:lsdException w:name="table of figures" w:semiHidden="1" w:unhideWhenUsed="1"/>
+    <w:lsdException w:name="envelope address" w:semiHidden="1" w:unhideWhenUsed="1"/>
+    <w:lsdException w:name="envelope return" w:semiHidden="1" w:unhideWhenUsed="1"/>
+    <w:lsdException w:name="footnote reference" w:semiHidden="1" w:unhideWhenUsed="1"/>
+    <w:lsdException w:name="annotation reference" w:semiHidden="1" w:unhideWhenUsed="1"/>
+    <w:lsdException w:name="line number" w:semiHidden="1" w:unhideWhenUsed="1"/>
+    <w:lsdException w:name="page number" w:semiHidden="1" w:unhideWhenUsed="1"/>
+    <w:lsdException w:name="endnote reference" w:semiHidden="1" w:unhideWhenUsed="1"/>
+    <w:lsdException w:name="endnote text" w:semiHidden="1" w:unhideWhenUsed="1"/>
+    <w:lsdException w:name="table of authorities" w:semiHidden="1" w:unhideWhenUsed="1"/>
+    <w:lsdException w:name="macro" w:semiHidden="1" w:unhideWhenUsed="1"/>
+    <w:lsdException w:name="toa heading" w:semiHidden="1" w:unhideWhenUsed="1"/>
+    <w:lsdException w:name="List" w:semiHidden="1" w:unhideWhenUsed="1"/>
+    <w:lsdException w:name="List Bullet" w:semiHidden="1" w:unhideWhenUsed="1"/>
+    <w:lsdException w:name="List Number" w:semiHidden="1" w:unhideWhenUsed="1"/>
+    <w:lsdException w:name="List 2" w:semiHidden="1" w:unhideWhenUsed="1"/>
+    <w:lsdException w:name="List 3" w:semiHidden="1" w:unhideWhenUsed="1"/>
+    <w:lsdException w:name="List 4" w:semiHidden="1" w:unhideWhenUsed="1"/>
+    <w:lsdException w:name="List 5" w:semiHidden="1" w:unhideWhenUsed="1"/>
+    <w:lsdException w:name="List Bullet 2" w:semiHidden="1" w:unhideWhenUsed="1"/>
+    <w:lsdException w:name="List Bullet 3" w:semiHidden="1" w:unhideWhenUsed="1"/>
+    <w:lsdException w:name="List Bullet 4" w:semiHidden="1" w:unhideWhenUsed="1"/>
+    <w:lsdException w:name="List Bullet 5" w:semiHidden="1" w:unhideWhenUsed="1"/>
+    <w:lsdException w:name="List Number 2" w:semiHidden="1" w:unhideWhenUsed="1"/>
+    <w:lsdException w:name="List Number 3" w:semiHidden="1" w:unhideWhenUsed="1"/>
+    <w:lsdException w:name="List Number 4" w:semiHidden="1" w:unhideWhenUsed="1"/>
+    <w:lsdException w:name="List Number 5" w:semiHidden="1" w:unhideWhenUsed="1"/>
+    <w:lsdException w:name="Title" w:uiPriority="10" w:qFormat="1"/>
+    <w:lsdException w:name="Closing" w:semiHidden="1" w:unhideWhenUsed="1"/>
+    <w:lsdException w:name="Signature" w:semiHidden="1" w:unhideWhenUsed="1"/>
+    <w:lsdException w:name="Default Paragraph Font" w:semiHidden="1" w:uiPriority="1" w:unhideWhenUsed="1"/>
+    <w:lsdException w:name="Body Text" w:semiHidden="1" w:unhideWhenUsed="1"/>
+    <w:lsdException w:name="Body Text Indent" w:semiHidden="1" w:unhideWhenUsed="1"/>
+    <w:lsdException w:name="List Continue" w:semiHidden="1" w:unhideWhenUsed="1"/>
+    <w:lsdException w:name="List Continue 2" w:semiHidden="1" w:unhideWhenUsed="1"/>
+    <w:lsdException w:name="List Continue 3" w:semiHidden="1" w:unhideWhenUsed="1"/>
+    <w:lsdException w:name="List Continue 4" w:semiHidden="1" w:unhideWhenUsed="1"/>
+    <w:lsdException w:name="List Continue 5" w:semiHidden="1" w:unhideWhenUsed="1"/>
+    <w:lsdException w:name="Message Header" w:semiHidden="1" w:unhideWhenUsed="1"/>
+    <w:lsdException w:name="Subtitle" w:uiPriority="11" w:qFormat="1"/>
+    <w:lsdException w:name="Salutation" w:semiHidden="1" w:unhideWhenUsed="1"/>
+    <w:lsdException w:name="Date" w:semiHidden="1" w:unhideWhenUsed="1"/>
+    <w:lsdException w:name="Body Text First Indent" w:semiHidden="1" w:unhideWhenUsed="1"/>
+    <w:lsdException w:name="Body Text First Indent 2" w:semiHidden="1" w:unhideWhenUsed="1"/>
+    <w:lsdException w:name="Note Heading" w:semiHidden="1" w:unhideWhenUsed="1"/>
+    <w:lsdException w:name="Body Text 2" w:semiHidden="1" w:unhideWhenUsed="1"/>
+    <w:lsdException w:name="Body Text 3" w:semiHidden="1" w:unhideWhenUsed="1"/>
+    <w:lsdException w:name="Body Text Indent 2" w:semiHidden="1" w:unhideWhenUsed="1"/>
+    <w:lsdException w:name="Body Text Indent 3" w:semiHidden="1" w:unhideWhenUsed="1"/>
+    <w:lsdException w:name="Block Text" w:semiHidden="1" w:unhideWhenUsed="1"/>
+    <w:lsdException w:name="Hyperlink" w:semiHidden="1" w:unhideWhenUsed="1"/>
+    <w:lsdException w:name="FollowedHyperlink" w:semiHidden="1" w:unhideWhenUsed="1"/>
+    <w:lsdException w:name="Strong" w:uiPriority="22" w:qFormat="1"/>
+    <w:lsdException w:name="Emphasis" w:uiPriority="20" w:qFormat="1"/>
+    <w:lsdException w:name="Document Map" w:semiHidden="1" w:unhideWhenUsed="1"/>
+    <w:lsdException w:name="Plain Text" w:semiHidden="1" w:unhideWhenUsed="1"/>
+    <w:lsdException w:name="E-mail Signature" w:semiHidden="1" w:unhideWhenUsed="1"/>
+    <w:lsdException w:name="HTML Top of Form" w:semiHidden="1" w:unhideWhenUsed="1"/>
+    <w:lsdException w:name="HTML Bottom of Form" w:semiHidden="1" w:unhideWhenUsed="1"/>
+    <w:lsdException w:name="Normal (Web)" w:semiHidden="1" w:unhideWhenUsed="1"/>
+    <w:lsdException w:name="HTML Acronym" w:semiHidden="1" w:unhideWhenUsed="1"/>
+    <w:lsdException w:name="HTML Address" w:semiHidden="1" w:unhideWhenUsed="1"/>
+    <w:lsdException w:name="HTML Cite" w:semiHidden="1" w:unhideWhenUsed="1"/>
+    <w:lsdException w:name="HTML Code" w:semiHidden="1" w:unhideWhenUsed="1"/>
+    <w:lsdException w:name="HTML Definition" w:semiHidden="1" w:unhideWhenUsed="1"/>
+    <w:lsdException w:name="HTML Keyboard" w:semiHidden="1" w:unhideWhenUsed="1"/>
+    <w:lsdException w:name="HTML Preformatted" w:semiHidden="1" w:unhideWhenUsed="1"/>
+    <w:lsdException w:name="HTML Sample" w:semiHidden="1" w:unhideWhenUsed="1"/>
+    <w:lsdException w:name="HTML Typewriter" w:semiHidden="1" w:unhideWhenUsed="1"/>
+    <w:lsdException w:name="HTML Variable" w:semiHidden="1" w:unhideWhenUsed="1"/>
+    <w:lsdException w:name="Normal Table" w:semiHidden="1" w:unhideWhenUsed="1"/>
+    <w:lsdException w:name="annotation subject" w:semiHidden="1" w:unhideWhenUsed="1"/>
+    <w:lsdException w:name="No List" w:semiHidden="1" w:unhideWhenUsed="1"/>
+    <w:lsdException w:name="Outline List 1" w:semiHidden="1" w:unhideWhenUsed="1"/>
+    <w:lsdException w:name="Outline List 2" w:semiHidden="1" w:unhideWhenUsed="1"/>
+    <w:lsdException w:name="Outline List 3" w:semiHidden="1" w:unhideWhenUsed="1"/>
+    <w:lsdException w:name="Table Simple 1" w:semiHidden="1" w:unhideWhenUsed="1"/>
+    <w:lsdException w:name="Table Simple 2" w:semiHidden="1" w:unhideWhenUsed="1"/>
+    <w:lsdException w:name="Table Simple 3" w:semiHidden="1" w:unhideWhenUsed="1"/>
+    <w:lsdException w:name="Table Classic 1" w:semiHidden="1" w:unhideWhenUsed="1"/>
+    <w:lsdException w:name="Table Classic 2" w:semiHidden="1" w:unhideWhenUsed="1"/>
+    <w:lsdException w:name="Table Classic 3" w:semiHidden="1" w:unhideWhenUsed="1"/>
+    <w:lsdException w:name="Table Classic 4" w:semiHidden="1" w:unhideWhenUsed="1"/>
+    <w:lsdException w:name="Table Colorful 1" w:semiHidden="1" w:unhideWhenUsed="1"/>
+    <w:lsdException w:name="Table Colorful 2" w:semiHidden="1" w:unhideWhenUsed="1"/>
+    <w:lsdException w:name="Table Colorful 3" w:semiHidden="1" w:unhideWhenUsed="1"/>
+    <w:lsdException w:name="Table Columns 1" w:semiHidden="1" w:unhideWhenUsed="1"/>
+    <w:lsdException w:name="Table Columns 2" w:semiHidden="1" w:unhideWhenUsed="1"/>
+    <w:lsdException w:name="Table Columns 3" w:semiHidden="1" w:unhideWhenUsed="1"/>
+    <w:lsdException w:name="Table Columns 4" w:semiHidden="1" w:unhideWhenUsed="1"/>
+    <w:lsdException w:name="Table Columns 5" w:semiHidden="1" w:unhideWhenUsed="1"/>
+    <w:lsdException w:name="Table Grid 1" w:semiHidden="1" w:unhideWhenUsed="1"/>
+    <w:lsdException w:name="Table Grid 2" w:semiHidden="1" w:unhideWhenUsed="1"/>
+    <w:lsdException w:name="Table Grid 3" w:semiHidden="1" w:unhideWhenUsed="1"/>
+    <w:lsdException w:name="Table Grid 4" w:semiHidden="1" w:unhideWhenUsed="1"/>
+    <w:lsdException w:name="Table Grid 5" w:semiHidden="1" w:unhideWhenUsed="1"/>
+    <w:lsdException w:name="Table Grid 6" w:semiHidden="1" w:unhideWhenUsed="1"/>
+    <w:lsdException w:name="Table Grid 7" w:semiHidden="1" w:unhideWhenUsed="1"/>
+    <w:lsdException w:name="Table Grid 8" w:semiHidden="1" w:unhideWhenUsed="1"/>
+    <w:lsdException w:name="Table List 1" w:semiHidden="1" w:unhideWhenUsed="1"/>
+    <w:lsdException w:name="Table List 2" w:semiHidden="1" w:unhideWhenUsed="1"/>
+    <w:lsdException w:name="Table List 3" w:semiHidden="1" w:unhideWhenUsed="1"/>
+    <w:lsdException w:name="Table List 4" w:semiHidden="1" w:unhideWhenUsed="1"/>
+    <w:lsdException w:name="Table List 5" w:semiHidden="1" w:unhideWhenUsed="1"/>
+    <w:lsdException w:name="Table List 6" w:semiHidden="1" w:unhideWhenUsed="1"/>
+    <w:lsdException w:name="Table List 7" w:semiHidden="1" w:unhideWhenUsed="1"/>
+    <w:lsdException w:name="Table List 8" w:semiHidden="1" w:unhideWhenUsed="1"/>
+    <w:lsdException w:name="Table 3D effects 1" w:semiHidden="1" w:unhideWhenUsed="1"/>
+    <w:lsdException w:name="Table 3D effects 2" w:semiHidden="1" w:unhideWhenUsed="1"/>
+    <w:lsdException w:name="Table 3D effects 3" w:semiHidden="1" w:unhideWhenUsed="1"/>
+    <w:lsdException w:name="Table Contemporary" w:semiHidden="1" w:unhideWhenUsed="1"/>
+    <w:lsdException w:name="Table Elegant" w:semiHidden="1" w:unhideWhenUsed="1"/>
+    <w:lsdException w:name="Table Professional" w:semiHidden="1" w:unhideWhenUsed="1"/>
+    <w:lsdException w:name="Table Subtle 1" w:semiHidden="1" w:unhideWhenUsed="1"/>
+    <w:lsdException w:name="Table Subtle 2" w:semiHidden="1" w:unhideWhenUsed="1"/>
+    <w:lsdException w:name="Table Web 1" w:semiHidden="1" w:unhideWhenUsed="1"/>
+    <w:lsdException w:name="Table Web 2" w:semiHidden="1" w:unhideWhenUsed="1"/>
+    <w:lsdException w:name="Table Web 3" w:semiHidden="1" w:unhideWhenUsed="1"/>
+    <w:lsdException w:name="Balloon Text" w:semiHidden="1" w:unhideWhenUsed="1"/>
+    <w:lsdException w:name="Table Grid" w:semiHidden="1" w:uiPriority="39" w:unhideWhenUsed="1"/>
+    <w:lsdException w:name="Table Theme" w:semiHidden="1" w:unhideWhenUsed="1"/>
+    <w:lsdException w:name="Placeholder Text" w:semiHidden="1"/>
+    <w:lsdException w:name="No Spacing" w:uiPriority="1" w:qFormat="1"/>
+    <w:lsdException w:name="Light Shading" w:uiPriority="60"/>
+    <w:lsdException w:name="Light List" w:uiPriority="61"/>
+    <w:lsdException w:name="Light Grid" w:uiPriority="62"/>
+    <w:lsdException w:name="Medium Shading 1" w:uiPriority="63"/>
+    <w:lsdException w:name="Medium Shading 2" w:uiPriority="64"/>
+    <w:lsdException w:name="Medium List 1" w:uiPriority="65"/>
+    <w:lsdException w:name="Medium List 2" w:uiPriority="66"/>
+    <w:lsdException w:name="Medium Grid 1" w:uiPriority="67"/>
+    <w:lsdException w:name="Medium Grid 2" w:uiPriority="68"/>
+    <w:lsdException w:name="Medium Grid 3" w:uiPriority="69"/>
+    <w:lsdException w:name="Dark List" w:uiPriority="70"/>
+    <w:lsdException w:name="Colorful Shading" w:uiPriority="71"/>
+    <w:lsdException w:name="Colorful List" w:uiPriority="72"/>
+    <w:lsdException w:name="Colorful Grid" w:uiPriority="73"/>
+    <w:lsdException w:name="Light Shading Accent 1" w:uiPriority="60"/>
+    <w:lsdException w:name="Light List Accent 1" w:uiPriority="61"/>
+    <w:lsdException w:name="Light Grid Accent 1" w:uiPriority="62"/>
+    <w:lsdException w:name="Medium Shading 1 Accent 1" w:uiPriority="63"/>
+    <w:lsdException w:name="Medium Shading 2 Accent 1" w:uiPriority="64"/>
+    <w:lsdException w:name="Medium List 1 Accent 1" w:uiPriority="65"/>
+    <w:lsdException w:name="Revision" w:semiHidden="1"/>
+    <w:lsdException w:name="List Paragraph" w:uiPriority="34" w:qFormat="1"/>
+    <w:lsdException w:name="Quote" w:uiPriority="29" w:qFormat="1"/>
+    <w:lsdException w:name="Intense Quote" w:uiPriority="30" w:qFormat="1"/>
+    <w:lsdException w:name="Medium List 2 Accent 1" w:uiPriority="66"/>
+    <w:lsdException w:name="Medium Grid 1 Accent 1" w:uiPriority="67"/>
+    <w:lsdException w:name="Medium Grid 2 Accent 1" w:uiPriority="68"/>
+    <w:lsdException w:name="Medium Grid 3 Accent 1" w:uiPriority="69"/>
+    <w:lsdException w:name="Dark List Accent 1" w:uiPriority="70"/>
+    <w:lsdException w:name="Colorful Shading Accent 1" w:uiPriority="71"/>
+    <w:lsdException w:name="Colorful List Accent 1" w:uiPriority="72"/>
+    <w:lsdException w:name="Colorful Grid Accent 1" w:uiPriority="73"/>
+    <w:lsdException w:name="Light Shading Accent 2" w:uiPriority="60"/>
+    <w:lsdException w:name="Light List Accent 2" w:uiPriority="61"/>
+    <w:lsdException w:name="Light Grid Accent 2" w:uiPriority="62"/>
+    <w:lsdException w:name="Medium Shading 1 Accent 2" w:uiPriority="63"/>
+    <w:lsdException w:name="Medium Shading 2 Accent 2" w:uiPriority="64"/>
+    <w:lsdException w:name="Medium List 1 Accent 2" w:uiPriority="65"/>
+    <w:lsdException w:name="Medium List 2 Accent 2" w:uiPriority="66"/>
+    <w:lsdException w:name="Medium Grid 1 Accent 2" w:uiPriority="67"/>
+    <w:lsdException w:name="Medium Grid 2 Accent 2" w:uiPriority="68"/>
+    <w:lsdException w:name="Medium Grid 3 Accent 2" w:uiPriority="69"/>
+    <w:lsdException w:name="Dark List Accent 2" w:uiPriority="70"/>
+    <w:lsdException w:name="Colorful Shading Accent 2" w:uiPriority="71"/>
+    <w:lsdException w:name="Colorful List Accent 2" w:uiPriority="72"/>
+    <w:lsdException w:name="Colorful Grid Accent 2" w:uiPriority="73"/>
+    <w:lsdException w:name="Light Shading Accent 3" w:uiPriority="60"/>
+    <w:lsdException w:name="Light List Accent 3" w:uiPriority="61"/>
+    <w:lsdException w:name="Light Grid Accent 3" w:uiPriority="62"/>
+    <w:lsdException w:name="Medium Shading 1 Accent 3" w:uiPriority="63"/>
+    <w:lsdException w:name="Medium Shading 2 Accent 3" w:uiPriority="64"/>
+    <w:lsdException w:name="Medium List 1 Accent 3" w:uiPriority="65"/>
+    <w:lsdException w:name="Medium List 2 Accent 3" w:uiPriority="66"/>
+    <w:lsdException w:name="Medium Grid 1 Accent 3" w:uiPriority="67"/>
+    <w:lsdException w:name="Medium Grid 2 Accent 3" w:uiPriority="68"/>
+    <w:lsdException w:name="Medium Grid 3 Accent 3" w:uiPriority="69"/>
+    <w:lsdException w:name="Dark List Accent 3" w:uiPriority="70"/>
+    <w:lsdException w:name="Colorful Shading Accent 3" w:uiPriority="71"/>
+    <w:lsdException w:name="Colorful List Accent 3" w:uiPriority="72"/>
+    <w:lsdException w:name="Colorful Grid Accent 3" w:uiPriority="73"/>
+    <w:lsdException w:name="Light Shading Accent 4" w:uiPriority="60"/>
+    <w:lsdException w:name="Light List Accent 4" w:uiPriority="61"/>
+    <w:lsdException w:name="Light Grid Accent 4" w:uiPriority="62"/>
+    <w:lsdException w:name="Medium Shading 1 Accent 4" w:uiPriority="63"/>
+    <w:lsdException w:name="Medium Shading 2 Accent 4" w:uiPriority="64"/>
+    <w:lsdException w:name="Medium List 1 Accent 4" w:uiPriority="65"/>
+    <w:lsdException w:name="Medium List 2 Accent 4" w:uiPriority="66"/>
+    <w:lsdException w:name="Medium Grid 1 Accent 4" w:uiPriority="67"/>
+    <w:lsdException w:name="Medium Grid 2 Accent 4" w:uiPriority="68"/>
+    <w:lsdException w:name="Medium Grid 3 Accent 4" w:uiPriority="69"/>
+    <w:lsdException w:name="Dark List Accent 4" w:uiPriority="70"/>
+    <w:lsdException w:name="Colorful Shading Accent 4" w:uiPriority="71"/>
+    <w:lsdException w:name="Colorful List Accent 4" w:uiPriority="72"/>
+    <w:lsdException w:name="Colorful Grid Accent 4" w:uiPriority="73"/>
+    <w:lsdException w:name="Light Shading Accent 5" w:uiPriority="60"/>
+    <w:lsdException w:name="Light List Accent 5" w:uiPriority="61"/>
+    <w:lsdException w:name="Light Grid Accent 5" w:uiPriority="62"/>
+    <w:lsdException w:name="Medium Shading 1 Accent 5" w:uiPriority="63"/>
+    <w:lsdException w:name="Medium Shading 2 Accent 5" w:uiPriority="64"/>
+    <w:lsdException w:name="Medium List 1 Accent 5" w:uiPriority="65"/>
+    <w:lsdException w:name="Medium List 2 Accent 5" w:uiPriority="66"/>
+    <w:lsdException w:name="Medium Grid 1 Accent 5" w:uiPriority="67"/>
+    <w:lsdException w:name="Medium Grid 2 Accent 5" w:uiPriority="68"/>
+    <w:lsdException w:name="Medium Grid 3 Accent 5" w:uiPriority="69"/>
+    <w:lsdException w:name="Dark List Accent 5" w:uiPriority="70"/>
+    <w:lsdException w:name="Colorful Shading Accent 5" w:uiPriority="71"/>
+    <w:lsdException w:name="Colorful List Accent 5" w:uiPriority="72"/>
+    <w:lsdException w:name="Colorful Grid Accent 5" w:uiPriority="73"/>
+    <w:lsdException w:name="Light Shading Accent 6" w:uiPriority="60"/>
+    <w:lsdException w:name="Light List Accent 6" w:uiPriority="61"/>
+    <w:lsdException w:name="Light Grid Accent 6" w:uiPriority="62"/>
+    <w:lsdException w:name="Medium Shading 1 Accent 6" w:uiPriority="63"/>
+    <w:lsdException w:name="Medium Shading 2 Accent 6" w:uiPriority="64"/>
+    <w:lsdException w:name="Medium List 1 Accent 6" w:uiPriority="65"/>
+    <w:lsdException w:name="Medium List 2 Accent 6" w:uiPriority="66"/>
+    <w:lsdException w:name="Medium Grid 1 Accent 6" w:uiPriority="67"/>
+    <w:lsdException w:name="Medium Grid 2 Accent 6" w:uiPriority="68"/>
+    <w:lsdException w:name="Medium Grid 3 Accent 6" w:uiPriority="69"/>
+    <w:lsdException w:name="Dark List Accent 6" w:uiPriority="70"/>
+    <w:lsdException w:name="Colorful Shading Accent 6" w:uiPriority="71"/>
+    <w:lsdException w:name="Colorful List Accent 6" w:uiPriority="72"/>
+    <w:lsdException w:name="Colorful Grid Accent 6" w:uiPriority="73"/>
+    <w:lsdException w:name="Subtle Emphasis" w:uiPriority="19" w:qFormat="1"/>
+    <w:lsdException w:name="Intense Emphasis" w:uiPriority="21" w:qFormat="1"/>
+    <w:lsdException w:name="Subtle Reference" w:uiPriority="31" w:qFormat="1"/>
+    <w:lsdException w:name="Intense Reference" w:uiPriority="32" w:qFormat="1"/>
+    <w:lsdException w:name="Book Title" w:uiPriority="33" w:qFormat="1"/>
+    <w:lsdException w:name="Bibliography" w:semiHidden="1" w:uiPriority="37" w:unhideWhenUsed="1"/>
+    <w:lsdException w:name="TOC Heading" w:semiHidden="1" w:uiPriority="39" w:unhideWhenUsed="1" w:qFormat="1"/>
+    <w:lsdException w:name="Plain Table 1" w:uiPriority="41"/>
+    <w:lsdException w:name="Plain Table 2" w:uiPriority="42"/>
+    <w:lsdException w:name="Plain Table 3" w:uiPriority="43"/>
+    <w:lsdException w:name="Plain Table 4" w:uiPriority="44"/>
+    <w:lsdException w:name="Plain Table 5" w:uiPriority="45"/>
+    <w:lsdException w:name="Grid Table Light" w:uiPriority="40"/>
+    <w:lsdException w:name="Grid Table 1 Light" w:uiPriority="46"/>
+    <w:lsdException w:name="Grid Table 2" w:uiPriority="47"/>
+    <w:lsdException w:name="Grid Table 3" w:uiPriority="48"/>
+    <w:lsdException w:name="Grid Table 4" w:uiPriority="49"/>
+    <w:lsdException w:name="Grid Table 5 Dark" w:uiPriority="50"/>
+    <w:lsdException w:name="Grid Table 6 Colorful" w:uiPriority="51"/>
+    <w:lsdException w:name="Grid Table 7 Colorful" w:uiPriority="52"/>
+    <w:lsdException w:name="Grid Table 1 Light Accent 1" w:uiPriority="46"/>
+    <w:lsdException w:name="Grid Table 2 Accent 1" w:uiPriority="47"/>
+    <w:lsdException w:name="Grid Table 3 Accent 1" w:uiPriority="48"/>
+    <w:lsdException w:name="Grid Table 4 Accent 1" w:uiPriority="49"/>
+    <w:lsdException w:name="Grid Table 5 Dark Accent 1" w:uiPriority="50"/>
+    <w:lsdException w:name="Grid Table 6 Colorful Accent 1" w:uiPriority="51"/>
+    <w:lsdException w:name="Grid Table 7 Colorful Accent 1" w:uiPriority="52"/>
+    <w:lsdException w:name="Grid Table 1 Light Accent 2" w:uiPriority="46"/>
+    <w:lsdException w:name="Grid Table 2 Accent 2" w:uiPriority="47"/>
+    <w:lsdException w:name="Grid Table 3 Accent 2" w:uiPriority="48"/>
+    <w:lsdException w:name="Grid Table 4 Accent 2" w:uiPriority="49"/>
+    <w:lsdException w:name="Grid Table 5 Dark Accent 2" w:uiPriority="50"/>
+    <w:lsdException w:name="Grid Table 6 Colorful Accent 2" w:uiPriority="51"/>
+    <w:lsdException w:name="Grid Table 7 Colorful Accent 2" w:uiPriority="52"/>
+    <w:lsdException w:name="Grid Table 1 Light Accent 3" w:uiPriority="46"/>
+    <w:lsdException w:name="Grid Table 2 Accent 3" w:uiPriority="47"/>
+    <w:lsdException w:name="Grid Table 3 Accent 3" w:uiPriority="48"/>
+    <w:lsdException w:name="Grid Table 4 Accent 3" w:uiPriority="49"/>
+    <w:lsdException w:name="Grid Table 5 Dark Accent 3" w:uiPriority="50"/>
+    <w:lsdException w:name="Grid Table 6 Colorful Accent 3" w:uiPriority="51"/>
+    <w:lsdException w:name="Grid Table 7 Colorful Accent 3" w:uiPriority="52"/>
+    <w:lsdException w:name="Grid Table 1 Light Accent 4" w:uiPriority="46"/>
+    <w:lsdException w:name="Grid Table 2 Accent 4" w:uiPriority="47"/>
+    <w:lsdException w:name="Grid Table 3 Accent 4" w:uiPriority="48"/>
+    <w:lsdException w:name="Grid Table 4 Accent 4" w:uiPriority="49"/>
+    <w:lsdException w:name="Grid Table 5 Dark Accent 4" w:uiPriority="50"/>
+    <w:lsdException w:name="Grid Table 6 Colorful Accent 4" w:uiPriority="51"/>
+    <w:lsdException w:name="Grid Table 7 Colorful Accent 4" w:uiPriority="52"/>
+    <w:lsdException w:name="Grid Table 1 Light Accent 5" w:uiPriority="46"/>
+    <w:lsdException w:name="Grid Table 2 Accent 5" w:uiPriority="47"/>
+    <w:lsdException w:name="Grid Table 3 Accent 5" w:uiPriority="48"/>
+    <w:lsdException w:name="Grid Table 4 Accent 5" w:uiPriority="49"/>
+    <w:lsdException w:name="Grid Table 5 Dark Accent 5" w:uiPriority="50"/>
+    <w:lsdException w:name="Grid Table 6 Colorful Accent 5" w:uiPriority="51"/>
+    <w:lsdException w:name="Grid Table 7 Colorful Accent 5" w:uiPriority="52"/>
+    <w:lsdException w:name="Grid Table 1 Light Accent 6" w:uiPriority="46"/>
+    <w:lsdException w:name="Grid Table 2 Accent 6" w:uiPriority="47"/>
+    <w:lsdException w:name="Grid Table 3 Accent 6" w:uiPriority="48"/>
+    <w:lsdException w:name="Grid Table 4 Accent 6" w:uiPriority="49"/>
+    <w:lsdException w:name="Grid Table 5 Dark Accent 6" w:uiPriority="50"/>
+    <w:lsdException w:name="Grid Table 6 Colorful Accent 6" w:uiPriority="51"/>
+    <w:lsdException w:name="Grid Table 7 Colorful Accent 6" w:uiPriority="52"/>
+    <w:lsdException w:name="List Table 1 Light" w:uiPriority="46"/>
+    <w:lsdException w:name="List Table 2" w:uiPriority="47"/>
+    <w:lsdException w:name="List Table 3" w:uiPriority="48"/>
+    <w:lsdException w:name="List Table 4" w:uiPriority="49"/>
+    <w:lsdException w:name="List Table 5 Dark" w:uiPriority="50"/>
+    <w:lsdException w:name="List Table 6 Colorful" w:uiPriority="51"/>
+    <w:lsdException w:name="List Table 7 Colorful" w:uiPriority="52"/>
+    <w:lsdException w:name="List Table 1 Light Accent 1" w:uiPriority="46"/>
+    <w:lsdException w:name="List Table 2 Accent 1" w:uiPriority="47"/>
+    <w:lsdException w:name="List Table 3 Accent 1" w:uiPriority="48"/>
+    <w:lsdException w:name="List Table 4 Accent 1" w:uiPriority="49"/>
+    <w:lsdException w:name="List Table 5 Dark Accent 1" w:uiPriority="50"/>
+    <w:lsdException w:name="List Table 6 Colorful Accent 1" w:uiPriority="51"/>
+    <w:lsdException w:name="List Table 7 Colorful Accent 1" w:uiPriority="52"/>
+    <w:lsdException w:name="List Table 1 Light Accent 2" w:uiPriority="46"/>
+    <w:lsdException w:name="List Table 2 Accent 2" w:uiPriority="47"/>
+    <w:lsdException w:name="List Table 3 Accent 2" w:uiPriority="48"/>
+    <w:lsdException w:name="List Table 4 Accent 2" w:uiPriority="49"/>
+    <w:lsdException w:name="List Table 5 Dark Accent 2" w:uiPriority="50"/>
+    <w:lsdException w:name="List Table 6 Colorful Accent 2" w:uiPriority="51"/>
+    <w:lsdException w:name="List Table 7 Colorful Accent 2" w:uiPriority="52"/>
+    <w:lsdException w:name="List Table 1 Light Accent 3" w:uiPriority="46"/>
+    <w:lsdException w:name="List Table 2 Accent 3" w:uiPriority="47"/>
+    <w:lsdException w:name="List Table 3 Accent 3" w:uiPriority="48"/>
+    <w:lsdException w:name="List Table 4 Accent 3" w:uiPriority="49"/>
+    <w:lsdException w:name="List Table 5 Dark Accent 3" w:uiPriority="50"/>
+    <w:lsdException w:name="List Table 6 Colorful Accent 3" w:uiPriority="51"/>
+    <w:lsdException w:name="List Table 7 Colorful Accent 3" w:uiPriority="52"/>
+    <w:lsdException w:name="List Table 1 Light Accent 4" w:uiPriority="46"/>
+    <w:lsdException w:name="List Table 2 Accent 4" w:uiPriority="47"/>
+    <w:lsdException w:name="List Table 3 Accent 4" w:uiPriority="48"/>
+    <w:lsdException w:name="List Table 4 Accent 4" w:uiPriority="49"/>
+    <w:lsdException w:name="List Table 5 Dark Accent 4" w:uiPriority="50"/>
+    <w:lsdException w:name="List Table 6 Colorful Accent 4" w:uiPriority="51"/>
+    <w:lsdException w:name="List Table 7 Colorful Accent 4" w:uiPriority="52"/>
+    <w:lsdException w:name="List Table 1 Light Accent 5" w:uiPriority="46"/>
+    <w:lsdException w:name="List Table 2 Accent 5" w:uiPriority="47"/>
+    <w:lsdException w:name="List Table 3 Accent 5" w:uiPriority="48"/>
+    <w:lsdException w:name="List Table 4 Accent 5" w:uiPriority="49"/>
+    <w:lsdException w:name="List Table 5 Dark Accent 5" w:uiPriority="50"/>
+    <w:lsdException w:name="List Table 6 Colorful Accent 5" w:uiPriority="51"/>
+    <w:lsdException w:name="List Table 7 Colorful Accent 5" w:uiPriority="52"/>
+    <w:lsdException w:name="List Table 1 Light Accent 6" w:uiPriority="46"/>
+    <w:lsdException w:name="List Table 2 Accent 6" w:uiPriority="47"/>
+    <w:lsdException w:name="List Table 3 Accent 6" w:uiPriority="48"/>
+    <w:lsdException w:name="List Table 4 Accent 6" w:uiPriority="49"/>
+    <w:lsdException w:name="List Table 5 Dark Accent 6" w:uiPriority="50"/>
+    <w:lsdException w:name="List Table 6 Colorful Accent 6" w:uiPriority="51"/>
+    <w:lsdException w:name="List Table 7 Colorful Accent 6" w:uiPriority="52"/>
+    <w:lsdException w:name="Mention" w:semiHidden="1" w:unhideWhenUsed="1"/>
+    <w:lsdException w:name="Smart Hyperlink" w:semiHidden="1" w:unhideWhenUsed="1"/>
+    <w:lsdException w:name="Hashtag" w:semiHidden="1" w:unhideWhenUsed="1"/>
+    <w:lsdException w:name="Unresolved Mention" w:semiHidden="1" w:unhideWhenUsed="1"/>
   </w:latentStyles>
-  <w:style w:type="paragraph" w:default="1" w:styleId="Normal">
+  <w:style w:type="paragraph" w:default="1" w:styleId="Normalny">
     <w:name w:val="Normal"/>
     <w:qFormat/>
   </w:style>
-  <w:style w:type="character" w:default="1" w:styleId="Fuentedeprrafopredeter">
+  <w:style w:type="paragraph" w:styleId="Nagwek1">
+    <w:name w:val="heading 1"/>
+    <w:basedOn w:val="Normalny"/>
+    <w:link w:val="Nagwek1Znak"/>
+    <w:uiPriority w:val="9"/>
+    <w:qFormat/>
+    <w:rsid w:val="00D149C2"/>
+    <w:pPr>
+      <w:spacing w:before="100" w:beforeAutospacing="1" w:after="100" w:afterAutospacing="1" w:line="240" w:lineRule="auto"/>
+      <w:outlineLvl w:val="0"/>
+    </w:pPr>
+    <w:rPr>
+      <w:rFonts w:ascii="Times New Roman" w:eastAsia="Times New Roman" w:hAnsi="Times New Roman" w:cs="Times New Roman"/>
+      <w:b/>
+      <w:bCs/>
+      <w:kern w:val="36"/>
+      <w:sz w:val="48"/>
+      <w:szCs w:val="48"/>
+      <w:lang w:eastAsia="pl-PL"/>
+    </w:rPr>
+  </w:style>
+  <w:style w:type="character" w:default="1" w:styleId="Domylnaczcionkaakapitu">
     <w:name w:val="Default Paragraph Font"/>
     <w:uiPriority w:val="1"/>
+    <w:semiHidden/>
     <w:unhideWhenUsed/>
   </w:style>
-  <w:style w:type="table" w:default="1" w:styleId="Tablanormal">
+  <w:style w:type="table" w:default="1" w:styleId="Standardowy">
     <w:name w:val="Normal Table"/>
     <w:uiPriority w:val="99"/>
     <w:semiHidden/>
@@ -4780,16 +3737,16 @@
       </w:tblCellMar>
     </w:tblPr>
   </w:style>
-  <w:style w:type="numbering" w:default="1" w:styleId="Sinlista">
+  <w:style w:type="numbering" w:default="1" w:styleId="Bezlisty">
     <w:name w:val="No List"/>
     <w:uiPriority w:val="99"/>
     <w:semiHidden/>
     <w:unhideWhenUsed/>
   </w:style>
-  <w:style w:type="paragraph" w:styleId="Textonotaalfinal">
+  <w:style w:type="paragraph" w:styleId="Tekstprzypisukocowego">
     <w:name w:val="endnote text"/>
-    <w:basedOn w:val="Normal"/>
-    <w:link w:val="TextonotaalfinalCar"/>
+    <w:basedOn w:val="Normalny"/>
+    <w:link w:val="TekstprzypisukocowegoZnak"/>
     <w:uiPriority w:val="99"/>
     <w:pPr>
       <w:spacing w:after="0" w:line="240" w:lineRule="auto"/>
@@ -4799,37 +3756,37 @@
       <w:szCs w:val="20"/>
     </w:rPr>
   </w:style>
-  <w:style w:type="character" w:customStyle="1" w:styleId="TextonotaalfinalCar">
-    <w:name w:val="Texto nota al final Car"/>
-    <w:basedOn w:val="Fuentedeprrafopredeter"/>
-    <w:link w:val="Textonotaalfinal"/>
+  <w:style w:type="character" w:customStyle="1" w:styleId="TekstprzypisukocowegoZnak">
+    <w:name w:val="Tekst przypisu końcowego Znak"/>
+    <w:basedOn w:val="Domylnaczcionkaakapitu"/>
+    <w:link w:val="Tekstprzypisukocowego"/>
     <w:uiPriority w:val="99"/>
     <w:rPr>
       <w:sz w:val="20"/>
       <w:szCs w:val="20"/>
     </w:rPr>
   </w:style>
-  <w:style w:type="character" w:styleId="Refdenotaalfinal">
+  <w:style w:type="character" w:styleId="Odwoanieprzypisukocowego">
     <w:name w:val="endnote reference"/>
-    <w:basedOn w:val="Fuentedeprrafopredeter"/>
+    <w:basedOn w:val="Domylnaczcionkaakapitu"/>
     <w:uiPriority w:val="99"/>
     <w:rPr>
       <w:vertAlign w:val="superscript"/>
     </w:rPr>
   </w:style>
-  <w:style w:type="character" w:styleId="Refdecomentario">
+  <w:style w:type="character" w:styleId="Odwoaniedokomentarza">
     <w:name w:val="annotation reference"/>
-    <w:basedOn w:val="Fuentedeprrafopredeter"/>
+    <w:basedOn w:val="Domylnaczcionkaakapitu"/>
     <w:uiPriority w:val="99"/>
     <w:rPr>
       <w:sz w:val="16"/>
       <w:szCs w:val="16"/>
     </w:rPr>
   </w:style>
-  <w:style w:type="paragraph" w:styleId="Textocomentario">
+  <w:style w:type="paragraph" w:styleId="Tekstkomentarza">
     <w:name w:val="annotation text"/>
-    <w:basedOn w:val="Normal"/>
-    <w:link w:val="TextocomentarioCar"/>
+    <w:basedOn w:val="Normalny"/>
+    <w:link w:val="TekstkomentarzaZnak"/>
     <w:uiPriority w:val="99"/>
     <w:pPr>
       <w:spacing w:line="240" w:lineRule="auto"/>
@@ -4839,31 +3796,31 @@
       <w:szCs w:val="20"/>
     </w:rPr>
   </w:style>
-  <w:style w:type="character" w:customStyle="1" w:styleId="TextocomentarioCar">
-    <w:name w:val="Texto comentario Car"/>
-    <w:basedOn w:val="Fuentedeprrafopredeter"/>
-    <w:link w:val="Textocomentario"/>
+  <w:style w:type="character" w:customStyle="1" w:styleId="TekstkomentarzaZnak">
+    <w:name w:val="Tekst komentarza Znak"/>
+    <w:basedOn w:val="Domylnaczcionkaakapitu"/>
+    <w:link w:val="Tekstkomentarza"/>
     <w:uiPriority w:val="99"/>
     <w:rPr>
       <w:sz w:val="20"/>
       <w:szCs w:val="20"/>
     </w:rPr>
   </w:style>
-  <w:style w:type="paragraph" w:styleId="Asuntodelcomentario">
+  <w:style w:type="paragraph" w:styleId="Tematkomentarza">
     <w:name w:val="annotation subject"/>
-    <w:basedOn w:val="Textocomentario"/>
-    <w:next w:val="Textocomentario"/>
-    <w:link w:val="AsuntodelcomentarioCar"/>
+    <w:basedOn w:val="Tekstkomentarza"/>
+    <w:next w:val="Tekstkomentarza"/>
+    <w:link w:val="TematkomentarzaZnak"/>
     <w:uiPriority w:val="99"/>
     <w:rPr>
       <w:b/>
       <w:bCs/>
     </w:rPr>
   </w:style>
-  <w:style w:type="character" w:customStyle="1" w:styleId="AsuntodelcomentarioCar">
-    <w:name w:val="Asunto del comentario Car"/>
-    <w:basedOn w:val="TextocomentarioCar"/>
-    <w:link w:val="Asuntodelcomentario"/>
+  <w:style w:type="character" w:customStyle="1" w:styleId="TematkomentarzaZnak">
+    <w:name w:val="Temat komentarza Znak"/>
+    <w:basedOn w:val="TekstkomentarzaZnak"/>
+    <w:link w:val="Tematkomentarza"/>
     <w:uiPriority w:val="99"/>
     <w:rPr>
       <w:b/>
@@ -4872,10 +3829,10 @@
       <w:szCs w:val="20"/>
     </w:rPr>
   </w:style>
-  <w:style w:type="paragraph" w:styleId="Textodeglobo">
+  <w:style w:type="paragraph" w:styleId="Tekstdymka">
     <w:name w:val="Balloon Text"/>
-    <w:basedOn w:val="Normal"/>
-    <w:link w:val="TextodegloboCar"/>
+    <w:basedOn w:val="Normalny"/>
+    <w:link w:val="TekstdymkaZnak"/>
     <w:uiPriority w:val="99"/>
     <w:pPr>
       <w:spacing w:after="0" w:line="240" w:lineRule="auto"/>
@@ -4886,10 +3843,10 @@
       <w:szCs w:val="16"/>
     </w:rPr>
   </w:style>
-  <w:style w:type="character" w:customStyle="1" w:styleId="TextodegloboCar">
-    <w:name w:val="Texto de globo Car"/>
-    <w:basedOn w:val="Fuentedeprrafopredeter"/>
-    <w:link w:val="Textodeglobo"/>
+  <w:style w:type="character" w:customStyle="1" w:styleId="TekstdymkaZnak">
+    <w:name w:val="Tekst dymka Znak"/>
+    <w:basedOn w:val="Domylnaczcionkaakapitu"/>
+    <w:link w:val="Tekstdymka"/>
     <w:uiPriority w:val="99"/>
     <w:rPr>
       <w:rFonts w:ascii="Tahoma" w:hAnsi="Tahoma" w:cs="Tahoma"/>
@@ -4897,10 +3854,10 @@
       <w:szCs w:val="16"/>
     </w:rPr>
   </w:style>
-  <w:style w:type="paragraph" w:styleId="Epgrafe">
+  <w:style w:type="paragraph" w:styleId="Legenda">
     <w:name w:val="caption"/>
-    <w:basedOn w:val="Normal"/>
-    <w:next w:val="Normal"/>
+    <w:basedOn w:val="Normalny"/>
+    <w:next w:val="Normalny"/>
     <w:uiPriority w:val="35"/>
     <w:qFormat/>
     <w:pPr>
@@ -4914,9 +3871,9 @@
       <w:szCs w:val="18"/>
     </w:rPr>
   </w:style>
-  <w:style w:type="table" w:styleId="Tablaconcuadrcula">
+  <w:style w:type="table" w:styleId="Siatkatabeli">
     <w:name w:val="Table Grid"/>
-    <w:basedOn w:val="Tablanormal"/>
+    <w:basedOn w:val="Standardowy"/>
     <w:uiPriority w:val="39"/>
     <w:pPr>
       <w:spacing w:after="0" w:line="240" w:lineRule="auto"/>
@@ -4932,9 +3889,9 @@
       </w:tblBorders>
     </w:tblPr>
   </w:style>
-  <w:style w:type="character" w:styleId="Hipervnculo">
+  <w:style w:type="character" w:styleId="Hipercze">
     <w:name w:val="Hyperlink"/>
-    <w:basedOn w:val="Fuentedeprrafopredeter"/>
+    <w:basedOn w:val="Domylnaczcionkaakapitu"/>
     <w:uiPriority w:val="99"/>
     <w:rPr>
       <w:color w:val="0563C1"/>
@@ -4943,7 +3900,7 @@
   </w:style>
   <w:style w:type="character" w:customStyle="1" w:styleId="Nierozpoznanawzmianka1">
     <w:name w:val="Nierozpoznana wzmianka1"/>
-    <w:basedOn w:val="Fuentedeprrafopredeter"/>
+    <w:basedOn w:val="Domylnaczcionkaakapitu"/>
     <w:uiPriority w:val="99"/>
     <w:rPr>
       <w:color w:val="808080"/>
@@ -4952,7 +3909,7 @@
   </w:style>
   <w:style w:type="table" w:customStyle="1" w:styleId="Tabelasiatki5ciemnaakcent11">
     <w:name w:val="Tabela siatki 5 — ciemna — akcent 11"/>
-    <w:basedOn w:val="Tablanormal"/>
+    <w:basedOn w:val="Standardowy"/>
     <w:uiPriority w:val="50"/>
     <w:pPr>
       <w:spacing w:after="0" w:line="240" w:lineRule="auto"/>
@@ -5056,9 +4013,9 @@
       </w:tcPr>
     </w:tblStylePr>
   </w:style>
-  <w:style w:type="paragraph" w:styleId="Prrafodelista">
+  <w:style w:type="paragraph" w:styleId="Akapitzlist">
     <w:name w:val="List Paragraph"/>
-    <w:basedOn w:val="Normal"/>
+    <w:basedOn w:val="Normalny"/>
     <w:uiPriority w:val="34"/>
     <w:qFormat/>
     <w:rsid w:val="005C003E"/>
@@ -5084,491 +4041,32 @@
       <w:lang w:val="es-ES"/>
     </w:rPr>
   </w:style>
-</w:styles>
-</file>
-
-<file path=word/stylesWithEffects.xml><?xml version="1.0" encoding="utf-8"?>
-<w:styles xmlns:wpc="http://schemas.microsoft.com/office/word/2010/wordprocessingCanvas" xmlns:mc="http://schemas.openxmlformats.org/markup-compatibility/2006" xmlns:o="urn:schemas-microsoft-com:office:office" xmlns:r="http://schemas.openxmlformats.org/officeDocument/2006/relationships" xmlns:m="http://schemas.openxmlformats.org/officeDocument/2006/math" xmlns:v="urn:schemas-microsoft-com:vml" xmlns:wp14="http://schemas.microsoft.com/office/word/2010/wordprocessingDrawing" xmlns:wp="http://schemas.openxmlformats.org/drawingml/2006/wordprocessingDrawing" xmlns:w10="urn:schemas-microsoft-com:office:word" xmlns:w="http://schemas.openxmlformats.org/wordprocessingml/2006/main" xmlns:w14="http://schemas.microsoft.com/office/word/2010/wordml" xmlns:wpg="http://schemas.microsoft.com/office/word/2010/wordprocessingGroup" xmlns:wpi="http://schemas.microsoft.com/office/word/2010/wordprocessingInk" xmlns:wne="http://schemas.microsoft.com/office/word/2006/wordml" xmlns:wps="http://schemas.microsoft.com/office/word/2010/wordprocessingShape" mc:Ignorable="w14 wp14">
-  <w:docDefaults>
-    <w:rPrDefault>
-      <w:rPr>
-        <w:rFonts w:ascii="Calibri" w:eastAsia="Calibri" w:hAnsi="Calibri" w:cs="SimSun"/>
-        <w:sz w:val="22"/>
-        <w:szCs w:val="22"/>
-        <w:lang w:val="pl-PL" w:eastAsia="en-US" w:bidi="ar-SA"/>
-      </w:rPr>
-    </w:rPrDefault>
-    <w:pPrDefault>
-      <w:pPr>
-        <w:spacing w:after="160" w:line="259" w:lineRule="auto"/>
-      </w:pPr>
-    </w:pPrDefault>
-  </w:docDefaults>
-  <w:latentStyles w:defLockedState="0" w:defUIPriority="99" w:defSemiHidden="1" w:defUnhideWhenUsed="1" w:defQFormat="0" w:count="267">
-    <w:lsdException w:name="Normal" w:semiHidden="0" w:uiPriority="0" w:unhideWhenUsed="0" w:qFormat="1"/>
-    <w:lsdException w:name="heading 1" w:semiHidden="0" w:uiPriority="9" w:unhideWhenUsed="0" w:qFormat="1"/>
-    <w:lsdException w:name="heading 2" w:uiPriority="9" w:qFormat="1"/>
-    <w:lsdException w:name="heading 3" w:uiPriority="9" w:qFormat="1"/>
-    <w:lsdException w:name="heading 4" w:uiPriority="9" w:qFormat="1"/>
-    <w:lsdException w:name="heading 5" w:uiPriority="9" w:qFormat="1"/>
-    <w:lsdException w:name="heading 6" w:uiPriority="9" w:qFormat="1"/>
-    <w:lsdException w:name="heading 7" w:uiPriority="9" w:qFormat="1"/>
-    <w:lsdException w:name="heading 8" w:uiPriority="9" w:qFormat="1"/>
-    <w:lsdException w:name="heading 9" w:uiPriority="9" w:qFormat="1"/>
-    <w:lsdException w:name="toc 1" w:uiPriority="39"/>
-    <w:lsdException w:name="toc 2" w:uiPriority="39"/>
-    <w:lsdException w:name="toc 3" w:uiPriority="39"/>
-    <w:lsdException w:name="toc 4" w:uiPriority="39"/>
-    <w:lsdException w:name="toc 5" w:uiPriority="39"/>
-    <w:lsdException w:name="toc 6" w:uiPriority="39"/>
-    <w:lsdException w:name="toc 7" w:uiPriority="39"/>
-    <w:lsdException w:name="toc 8" w:uiPriority="39"/>
-    <w:lsdException w:name="toc 9" w:uiPriority="39"/>
-    <w:lsdException w:name="caption" w:uiPriority="35" w:qFormat="1"/>
-    <w:lsdException w:name="Title" w:semiHidden="0" w:uiPriority="10" w:unhideWhenUsed="0" w:qFormat="1"/>
-    <w:lsdException w:name="Default Paragraph Font" w:uiPriority="1"/>
-    <w:lsdException w:name="Subtitle" w:semiHidden="0" w:uiPriority="11" w:unhideWhenUsed="0" w:qFormat="1"/>
-    <w:lsdException w:name="Strong" w:semiHidden="0" w:uiPriority="22" w:unhideWhenUsed="0" w:qFormat="1"/>
-    <w:lsdException w:name="Emphasis" w:semiHidden="0" w:uiPriority="20" w:unhideWhenUsed="0" w:qFormat="1"/>
-    <w:lsdException w:name="Table Grid" w:semiHidden="0" w:uiPriority="39" w:unhideWhenUsed="0"/>
-    <w:lsdException w:name="Placeholder Text" w:unhideWhenUsed="0"/>
-    <w:lsdException w:name="No Spacing" w:semiHidden="0" w:uiPriority="1" w:unhideWhenUsed="0" w:qFormat="1"/>
-    <w:lsdException w:name="Light Shading" w:semiHidden="0" w:uiPriority="60" w:unhideWhenUsed="0"/>
-    <w:lsdException w:name="Light List" w:semiHidden="0" w:uiPriority="61" w:unhideWhenUsed="0"/>
-    <w:lsdException w:name="Light Grid" w:semiHidden="0" w:uiPriority="62" w:unhideWhenUsed="0"/>
-    <w:lsdException w:name="Medium Shading 1" w:semiHidden="0" w:uiPriority="63" w:unhideWhenUsed="0"/>
-    <w:lsdException w:name="Medium Shading 2" w:semiHidden="0" w:uiPriority="64" w:unhideWhenUsed="0"/>
-    <w:lsdException w:name="Medium List 1" w:semiHidden="0" w:uiPriority="65" w:unhideWhenUsed="0"/>
-    <w:lsdException w:name="Medium List 2" w:semiHidden="0" w:uiPriority="66" w:unhideWhenUsed="0"/>
-    <w:lsdException w:name="Medium Grid 1" w:semiHidden="0" w:uiPriority="67" w:unhideWhenUsed="0"/>
-    <w:lsdException w:name="Medium Grid 2" w:semiHidden="0" w:uiPriority="68" w:unhideWhenUsed="0"/>
-    <w:lsdException w:name="Medium Grid 3" w:semiHidden="0" w:uiPriority="69" w:unhideWhenUsed="0"/>
-    <w:lsdException w:name="Dark List" w:semiHidden="0" w:uiPriority="70" w:unhideWhenUsed="0"/>
-    <w:lsdException w:name="Colorful Shading" w:semiHidden="0" w:uiPriority="71" w:unhideWhenUsed="0"/>
-    <w:lsdException w:name="Colorful List" w:semiHidden="0" w:uiPriority="72" w:unhideWhenUsed="0"/>
-    <w:lsdException w:name="Colorful Grid" w:semiHidden="0" w:uiPriority="73" w:unhideWhenUsed="0"/>
-    <w:lsdException w:name="Light Shading Accent 1" w:semiHidden="0" w:uiPriority="60" w:unhideWhenUsed="0"/>
-    <w:lsdException w:name="Light List Accent 1" w:semiHidden="0" w:uiPriority="61" w:unhideWhenUsed="0"/>
-    <w:lsdException w:name="Light Grid Accent 1" w:semiHidden="0" w:uiPriority="62" w:unhideWhenUsed="0"/>
-    <w:lsdException w:name="Medium Shading 1 Accent 1" w:semiHidden="0" w:uiPriority="63" w:unhideWhenUsed="0"/>
-    <w:lsdException w:name="Medium Shading 2 Accent 1" w:semiHidden="0" w:uiPriority="64" w:unhideWhenUsed="0"/>
-    <w:lsdException w:name="Medium List 1 Accent 1" w:semiHidden="0" w:uiPriority="65" w:unhideWhenUsed="0"/>
-    <w:lsdException w:name="Revision" w:unhideWhenUsed="0"/>
-    <w:lsdException w:name="List Paragraph" w:semiHidden="0" w:uiPriority="34" w:unhideWhenUsed="0" w:qFormat="1"/>
-    <w:lsdException w:name="Quote" w:semiHidden="0" w:uiPriority="29" w:unhideWhenUsed="0" w:qFormat="1"/>
-    <w:lsdException w:name="Intense Quote" w:semiHidden="0" w:uiPriority="30" w:unhideWhenUsed="0" w:qFormat="1"/>
-    <w:lsdException w:name="Medium List 2 Accent 1" w:semiHidden="0" w:uiPriority="66" w:unhideWhenUsed="0"/>
-    <w:lsdException w:name="Medium Grid 1 Accent 1" w:semiHidden="0" w:uiPriority="67" w:unhideWhenUsed="0"/>
-    <w:lsdException w:name="Medium Grid 2 Accent 1" w:semiHidden="0" w:uiPriority="68" w:unhideWhenUsed="0"/>
-    <w:lsdException w:name="Medium Grid 3 Accent 1" w:semiHidden="0" w:uiPriority="69" w:unhideWhenUsed="0"/>
-    <w:lsdException w:name="Dark List Accent 1" w:semiHidden="0" w:uiPriority="70" w:unhideWhenUsed="0"/>
-    <w:lsdException w:name="Colorful Shading Accent 1" w:semiHidden="0" w:uiPriority="71" w:unhideWhenUsed="0"/>
-    <w:lsdException w:name="Colorful List Accent 1" w:semiHidden="0" w:uiPriority="72" w:unhideWhenUsed="0"/>
-    <w:lsdException w:name="Colorful Grid Accent 1" w:semiHidden="0" w:uiPriority="73" w:unhideWhenUsed="0"/>
-    <w:lsdException w:name="Light Shading Accent 2" w:semiHidden="0" w:uiPriority="60" w:unhideWhenUsed="0"/>
-    <w:lsdException w:name="Light List Accent 2" w:semiHidden="0" w:uiPriority="61" w:unhideWhenUsed="0"/>
-    <w:lsdException w:name="Light Grid Accent 2" w:semiHidden="0" w:uiPriority="62" w:unhideWhenUsed="0"/>
-    <w:lsdException w:name="Medium Shading 1 Accent 2" w:semiHidden="0" w:uiPriority="63" w:unhideWhenUsed="0"/>
-    <w:lsdException w:name="Medium Shading 2 Accent 2" w:semiHidden="0" w:uiPriority="64" w:unhideWhenUsed="0"/>
-    <w:lsdException w:name="Medium List 1 Accent 2" w:semiHidden="0" w:uiPriority="65" w:unhideWhenUsed="0"/>
-    <w:lsdException w:name="Medium List 2 Accent 2" w:semiHidden="0" w:uiPriority="66" w:unhideWhenUsed="0"/>
-    <w:lsdException w:name="Medium Grid 1 Accent 2" w:semiHidden="0" w:uiPriority="67" w:unhideWhenUsed="0"/>
-    <w:lsdException w:name="Medium Grid 2 Accent 2" w:semiHidden="0" w:uiPriority="68" w:unhideWhenUsed="0"/>
-    <w:lsdException w:name="Medium Grid 3 Accent 2" w:semiHidden="0" w:uiPriority="69" w:unhideWhenUsed="0"/>
-    <w:lsdException w:name="Dark List Accent 2" w:semiHidden="0" w:uiPriority="70" w:unhideWhenUsed="0"/>
-    <w:lsdException w:name="Colorful Shading Accent 2" w:semiHidden="0" w:uiPriority="71" w:unhideWhenUsed="0"/>
-    <w:lsdException w:name="Colorful List Accent 2" w:semiHidden="0" w:uiPriority="72" w:unhideWhenUsed="0"/>
-    <w:lsdException w:name="Colorful Grid Accent 2" w:semiHidden="0" w:uiPriority="73" w:unhideWhenUsed="0"/>
-    <w:lsdException w:name="Light Shading Accent 3" w:semiHidden="0" w:uiPriority="60" w:unhideWhenUsed="0"/>
-    <w:lsdException w:name="Light List Accent 3" w:semiHidden="0" w:uiPriority="61" w:unhideWhenUsed="0"/>
-    <w:lsdException w:name="Light Grid Accent 3" w:semiHidden="0" w:uiPriority="62" w:unhideWhenUsed="0"/>
-    <w:lsdException w:name="Medium Shading 1 Accent 3" w:semiHidden="0" w:uiPriority="63" w:unhideWhenUsed="0"/>
-    <w:lsdException w:name="Medium Shading 2 Accent 3" w:semiHidden="0" w:uiPriority="64" w:unhideWhenUsed="0"/>
-    <w:lsdException w:name="Medium List 1 Accent 3" w:semiHidden="0" w:uiPriority="65" w:unhideWhenUsed="0"/>
-    <w:lsdException w:name="Medium List 2 Accent 3" w:semiHidden="0" w:uiPriority="66" w:unhideWhenUsed="0"/>
-    <w:lsdException w:name="Medium Grid 1 Accent 3" w:semiHidden="0" w:uiPriority="67" w:unhideWhenUsed="0"/>
-    <w:lsdException w:name="Medium Grid 2 Accent 3" w:semiHidden="0" w:uiPriority="68" w:unhideWhenUsed="0"/>
-    <w:lsdException w:name="Medium Grid 3 Accent 3" w:semiHidden="0" w:uiPriority="69" w:unhideWhenUsed="0"/>
-    <w:lsdException w:name="Dark List Accent 3" w:semiHidden="0" w:uiPriority="70" w:unhideWhenUsed="0"/>
-    <w:lsdException w:name="Colorful Shading Accent 3" w:semiHidden="0" w:uiPriority="71" w:unhideWhenUsed="0"/>
-    <w:lsdException w:name="Colorful List Accent 3" w:semiHidden="0" w:uiPriority="72" w:unhideWhenUsed="0"/>
-    <w:lsdException w:name="Colorful Grid Accent 3" w:semiHidden="0" w:uiPriority="73" w:unhideWhenUsed="0"/>
-    <w:lsdException w:name="Light Shading Accent 4" w:semiHidden="0" w:uiPriority="60" w:unhideWhenUsed="0"/>
-    <w:lsdException w:name="Light List Accent 4" w:semiHidden="0" w:uiPriority="61" w:unhideWhenUsed="0"/>
-    <w:lsdException w:name="Light Grid Accent 4" w:semiHidden="0" w:uiPriority="62" w:unhideWhenUsed="0"/>
-    <w:lsdException w:name="Medium Shading 1 Accent 4" w:semiHidden="0" w:uiPriority="63" w:unhideWhenUsed="0"/>
-    <w:lsdException w:name="Medium Shading 2 Accent 4" w:semiHidden="0" w:uiPriority="64" w:unhideWhenUsed="0"/>
-    <w:lsdException w:name="Medium List 1 Accent 4" w:semiHidden="0" w:uiPriority="65" w:unhideWhenUsed="0"/>
-    <w:lsdException w:name="Medium List 2 Accent 4" w:semiHidden="0" w:uiPriority="66" w:unhideWhenUsed="0"/>
-    <w:lsdException w:name="Medium Grid 1 Accent 4" w:semiHidden="0" w:uiPriority="67" w:unhideWhenUsed="0"/>
-    <w:lsdException w:name="Medium Grid 2 Accent 4" w:semiHidden="0" w:uiPriority="68" w:unhideWhenUsed="0"/>
-    <w:lsdException w:name="Medium Grid 3 Accent 4" w:semiHidden="0" w:uiPriority="69" w:unhideWhenUsed="0"/>
-    <w:lsdException w:name="Dark List Accent 4" w:semiHidden="0" w:uiPriority="70" w:unhideWhenUsed="0"/>
-    <w:lsdException w:name="Colorful Shading Accent 4" w:semiHidden="0" w:uiPriority="71" w:unhideWhenUsed="0"/>
-    <w:lsdException w:name="Colorful List Accent 4" w:semiHidden="0" w:uiPriority="72" w:unhideWhenUsed="0"/>
-    <w:lsdException w:name="Colorful Grid Accent 4" w:semiHidden="0" w:uiPriority="73" w:unhideWhenUsed="0"/>
-    <w:lsdException w:name="Light Shading Accent 5" w:semiHidden="0" w:uiPriority="60" w:unhideWhenUsed="0"/>
-    <w:lsdException w:name="Light List Accent 5" w:semiHidden="0" w:uiPriority="61" w:unhideWhenUsed="0"/>
-    <w:lsdException w:name="Light Grid Accent 5" w:semiHidden="0" w:uiPriority="62" w:unhideWhenUsed="0"/>
-    <w:lsdException w:name="Medium Shading 1 Accent 5" w:semiHidden="0" w:uiPriority="63" w:unhideWhenUsed="0"/>
-    <w:lsdException w:name="Medium Shading 2 Accent 5" w:semiHidden="0" w:uiPriority="64" w:unhideWhenUsed="0"/>
-    <w:lsdException w:name="Medium List 1 Accent 5" w:semiHidden="0" w:uiPriority="65" w:unhideWhenUsed="0"/>
-    <w:lsdException w:name="Medium List 2 Accent 5" w:semiHidden="0" w:uiPriority="66" w:unhideWhenUsed="0"/>
-    <w:lsdException w:name="Medium Grid 1 Accent 5" w:semiHidden="0" w:uiPriority="67" w:unhideWhenUsed="0"/>
-    <w:lsdException w:name="Medium Grid 2 Accent 5" w:semiHidden="0" w:uiPriority="68" w:unhideWhenUsed="0"/>
-    <w:lsdException w:name="Medium Grid 3 Accent 5" w:semiHidden="0" w:uiPriority="69" w:unhideWhenUsed="0"/>
-    <w:lsdException w:name="Dark List Accent 5" w:semiHidden="0" w:uiPriority="70" w:unhideWhenUsed="0"/>
-    <w:lsdException w:name="Colorful Shading Accent 5" w:semiHidden="0" w:uiPriority="71" w:unhideWhenUsed="0"/>
-    <w:lsdException w:name="Colorful List Accent 5" w:semiHidden="0" w:uiPriority="72" w:unhideWhenUsed="0"/>
-    <w:lsdException w:name="Colorful Grid Accent 5" w:semiHidden="0" w:uiPriority="73" w:unhideWhenUsed="0"/>
-    <w:lsdException w:name="Light Shading Accent 6" w:semiHidden="0" w:uiPriority="60" w:unhideWhenUsed="0"/>
-    <w:lsdException w:name="Light List Accent 6" w:semiHidden="0" w:uiPriority="61" w:unhideWhenUsed="0"/>
-    <w:lsdException w:name="Light Grid Accent 6" w:semiHidden="0" w:uiPriority="62" w:unhideWhenUsed="0"/>
-    <w:lsdException w:name="Medium Shading 1 Accent 6" w:semiHidden="0" w:uiPriority="63" w:unhideWhenUsed="0"/>
-    <w:lsdException w:name="Medium Shading 2 Accent 6" w:semiHidden="0" w:uiPriority="64" w:unhideWhenUsed="0"/>
-    <w:lsdException w:name="Medium List 1 Accent 6" w:semiHidden="0" w:uiPriority="65" w:unhideWhenUsed="0"/>
-    <w:lsdException w:name="Medium List 2 Accent 6" w:semiHidden="0" w:uiPriority="66" w:unhideWhenUsed="0"/>
-    <w:lsdException w:name="Medium Grid 1 Accent 6" w:semiHidden="0" w:uiPriority="67" w:unhideWhenUsed="0"/>
-    <w:lsdException w:name="Medium Grid 2 Accent 6" w:semiHidden="0" w:uiPriority="68" w:unhideWhenUsed="0"/>
-    <w:lsdException w:name="Medium Grid 3 Accent 6" w:semiHidden="0" w:uiPriority="69" w:unhideWhenUsed="0"/>
-    <w:lsdException w:name="Dark List Accent 6" w:semiHidden="0" w:uiPriority="70" w:unhideWhenUsed="0"/>
-    <w:lsdException w:name="Colorful Shading Accent 6" w:semiHidden="0" w:uiPriority="71" w:unhideWhenUsed="0"/>
-    <w:lsdException w:name="Colorful List Accent 6" w:semiHidden="0" w:uiPriority="72" w:unhideWhenUsed="0"/>
-    <w:lsdException w:name="Colorful Grid Accent 6" w:semiHidden="0" w:uiPriority="73" w:unhideWhenUsed="0"/>
-    <w:lsdException w:name="Subtle Emphasis" w:semiHidden="0" w:uiPriority="19" w:unhideWhenUsed="0" w:qFormat="1"/>
-    <w:lsdException w:name="Intense Emphasis" w:semiHidden="0" w:uiPriority="21" w:unhideWhenUsed="0" w:qFormat="1"/>
-    <w:lsdException w:name="Subtle Reference" w:semiHidden="0" w:uiPriority="31" w:unhideWhenUsed="0" w:qFormat="1"/>
-    <w:lsdException w:name="Intense Reference" w:semiHidden="0" w:uiPriority="32" w:unhideWhenUsed="0" w:qFormat="1"/>
-    <w:lsdException w:name="Book Title" w:semiHidden="0" w:uiPriority="33" w:unhideWhenUsed="0" w:qFormat="1"/>
-    <w:lsdException w:name="Bibliography" w:uiPriority="37"/>
-    <w:lsdException w:name="TOC Heading" w:uiPriority="39" w:qFormat="1"/>
-  </w:latentStyles>
-  <w:style w:type="paragraph" w:default="1" w:styleId="Normal">
-    <w:name w:val="Normal"/>
-    <w:qFormat/>
-  </w:style>
-  <w:style w:type="character" w:default="1" w:styleId="Fuentedeprrafopredeter">
-    <w:name w:val="Default Paragraph Font"/>
-    <w:uiPriority w:val="1"/>
-    <w:unhideWhenUsed/>
-  </w:style>
-  <w:style w:type="table" w:default="1" w:styleId="Tablanormal">
-    <w:name w:val="Normal Table"/>
+  <w:style w:type="character" w:styleId="Nierozpoznanawzmianka">
+    <w:name w:val="Unresolved Mention"/>
+    <w:basedOn w:val="Domylnaczcionkaakapitu"/>
     <w:uiPriority w:val="99"/>
     <w:semiHidden/>
     <w:unhideWhenUsed/>
-    <w:tblPr>
-      <w:tblInd w:w="0" w:type="dxa"/>
-      <w:tblCellMar>
-        <w:top w:w="0" w:type="dxa"/>
-        <w:left w:w="108" w:type="dxa"/>
-        <w:bottom w:w="0" w:type="dxa"/>
-        <w:right w:w="108" w:type="dxa"/>
-      </w:tblCellMar>
-    </w:tblPr>
-  </w:style>
-  <w:style w:type="numbering" w:default="1" w:styleId="Sinlista">
-    <w:name w:val="No List"/>
-    <w:uiPriority w:val="99"/>
-    <w:semiHidden/>
-    <w:unhideWhenUsed/>
-  </w:style>
-  <w:style w:type="paragraph" w:styleId="Textonotaalfinal">
-    <w:name w:val="endnote text"/>
-    <w:basedOn w:val="Normal"/>
-    <w:link w:val="TextonotaalfinalCar"/>
-    <w:uiPriority w:val="99"/>
-    <w:pPr>
-      <w:spacing w:after="0" w:line="240" w:lineRule="auto"/>
-    </w:pPr>
-    <w:rPr>
-      <w:sz w:val="20"/>
-      <w:szCs w:val="20"/>
-    </w:rPr>
-  </w:style>
-  <w:style w:type="character" w:customStyle="1" w:styleId="TextonotaalfinalCar">
-    <w:name w:val="Texto nota al final Car"/>
-    <w:basedOn w:val="Fuentedeprrafopredeter"/>
-    <w:link w:val="Textonotaalfinal"/>
-    <w:uiPriority w:val="99"/>
-    <w:rPr>
-      <w:sz w:val="20"/>
-      <w:szCs w:val="20"/>
-    </w:rPr>
-  </w:style>
-  <w:style w:type="character" w:styleId="Refdenotaalfinal">
-    <w:name w:val="endnote reference"/>
-    <w:basedOn w:val="Fuentedeprrafopredeter"/>
-    <w:uiPriority w:val="99"/>
-    <w:rPr>
-      <w:vertAlign w:val="superscript"/>
-    </w:rPr>
-  </w:style>
-  <w:style w:type="character" w:styleId="Refdecomentario">
-    <w:name w:val="annotation reference"/>
-    <w:basedOn w:val="Fuentedeprrafopredeter"/>
-    <w:uiPriority w:val="99"/>
-    <w:rPr>
-      <w:sz w:val="16"/>
-      <w:szCs w:val="16"/>
-    </w:rPr>
-  </w:style>
-  <w:style w:type="paragraph" w:styleId="Textocomentario">
-    <w:name w:val="annotation text"/>
-    <w:basedOn w:val="Normal"/>
-    <w:link w:val="TextocomentarioCar"/>
-    <w:uiPriority w:val="99"/>
-    <w:pPr>
-      <w:spacing w:line="240" w:lineRule="auto"/>
-    </w:pPr>
-    <w:rPr>
-      <w:sz w:val="20"/>
-      <w:szCs w:val="20"/>
-    </w:rPr>
-  </w:style>
-  <w:style w:type="character" w:customStyle="1" w:styleId="TextocomentarioCar">
-    <w:name w:val="Texto comentario Car"/>
-    <w:basedOn w:val="Fuentedeprrafopredeter"/>
-    <w:link w:val="Textocomentario"/>
-    <w:uiPriority w:val="99"/>
-    <w:rPr>
-      <w:sz w:val="20"/>
-      <w:szCs w:val="20"/>
-    </w:rPr>
-  </w:style>
-  <w:style w:type="paragraph" w:styleId="Asuntodelcomentario">
-    <w:name w:val="annotation subject"/>
-    <w:basedOn w:val="Textocomentario"/>
-    <w:next w:val="Textocomentario"/>
-    <w:link w:val="AsuntodelcomentarioCar"/>
-    <w:uiPriority w:val="99"/>
-    <w:rPr>
-      <w:b/>
-      <w:bCs/>
-    </w:rPr>
-  </w:style>
-  <w:style w:type="character" w:customStyle="1" w:styleId="AsuntodelcomentarioCar">
-    <w:name w:val="Asunto del comentario Car"/>
-    <w:basedOn w:val="TextocomentarioCar"/>
-    <w:link w:val="Asuntodelcomentario"/>
-    <w:uiPriority w:val="99"/>
-    <w:rPr>
-      <w:b/>
-      <w:bCs/>
-      <w:sz w:val="20"/>
-      <w:szCs w:val="20"/>
-    </w:rPr>
-  </w:style>
-  <w:style w:type="paragraph" w:styleId="Textodeglobo">
-    <w:name w:val="Balloon Text"/>
-    <w:basedOn w:val="Normal"/>
-    <w:link w:val="TextodegloboCar"/>
-    <w:uiPriority w:val="99"/>
-    <w:pPr>
-      <w:spacing w:after="0" w:line="240" w:lineRule="auto"/>
-    </w:pPr>
-    <w:rPr>
-      <w:rFonts w:ascii="Tahoma" w:hAnsi="Tahoma" w:cs="Tahoma"/>
-      <w:sz w:val="16"/>
-      <w:szCs w:val="16"/>
-    </w:rPr>
-  </w:style>
-  <w:style w:type="character" w:customStyle="1" w:styleId="TextodegloboCar">
-    <w:name w:val="Texto de globo Car"/>
-    <w:basedOn w:val="Fuentedeprrafopredeter"/>
-    <w:link w:val="Textodeglobo"/>
-    <w:uiPriority w:val="99"/>
-    <w:rPr>
-      <w:rFonts w:ascii="Tahoma" w:hAnsi="Tahoma" w:cs="Tahoma"/>
-      <w:sz w:val="16"/>
-      <w:szCs w:val="16"/>
-    </w:rPr>
-  </w:style>
-  <w:style w:type="paragraph" w:styleId="Epgrafe">
-    <w:name w:val="caption"/>
-    <w:basedOn w:val="Normal"/>
-    <w:next w:val="Normal"/>
-    <w:uiPriority w:val="35"/>
-    <w:qFormat/>
-    <w:pPr>
-      <w:spacing w:after="200" w:line="240" w:lineRule="auto"/>
-    </w:pPr>
-    <w:rPr>
-      <w:i/>
-      <w:iCs/>
-      <w:color w:val="44546A"/>
-      <w:sz w:val="18"/>
-      <w:szCs w:val="18"/>
-    </w:rPr>
-  </w:style>
-  <w:style w:type="table" w:styleId="Tablaconcuadrcula">
-    <w:name w:val="Table Grid"/>
-    <w:basedOn w:val="Tablanormal"/>
-    <w:uiPriority w:val="39"/>
-    <w:pPr>
-      <w:spacing w:after="0" w:line="240" w:lineRule="auto"/>
-    </w:pPr>
-    <w:tblPr>
-      <w:tblBorders>
-        <w:top w:val="single" w:sz="4" w:space="0" w:color="auto"/>
-        <w:left w:val="single" w:sz="4" w:space="0" w:color="auto"/>
-        <w:bottom w:val="single" w:sz="4" w:space="0" w:color="auto"/>
-        <w:right w:val="single" w:sz="4" w:space="0" w:color="auto"/>
-        <w:insideH w:val="single" w:sz="4" w:space="0" w:color="auto"/>
-        <w:insideV w:val="single" w:sz="4" w:space="0" w:color="auto"/>
-      </w:tblBorders>
-    </w:tblPr>
-  </w:style>
-  <w:style w:type="character" w:styleId="Hipervnculo">
-    <w:name w:val="Hyperlink"/>
-    <w:basedOn w:val="Fuentedeprrafopredeter"/>
-    <w:uiPriority w:val="99"/>
-    <w:rPr>
-      <w:color w:val="0563C1"/>
-      <w:u w:val="single"/>
-    </w:rPr>
-  </w:style>
-  <w:style w:type="character" w:customStyle="1" w:styleId="Nierozpoznanawzmianka1">
-    <w:name w:val="Nierozpoznana wzmianka1"/>
-    <w:basedOn w:val="Fuentedeprrafopredeter"/>
-    <w:uiPriority w:val="99"/>
+    <w:rsid w:val="00224D9E"/>
     <w:rPr>
       <w:color w:val="808080"/>
       <w:shd w:val="clear" w:color="auto" w:fill="E6E6E6"/>
     </w:rPr>
   </w:style>
-  <w:style w:type="table" w:customStyle="1" w:styleId="Tabelasiatki5ciemnaakcent11">
-    <w:name w:val="Tabela siatki 5 — ciemna — akcent 11"/>
-    <w:basedOn w:val="Tablanormal"/>
-    <w:uiPriority w:val="50"/>
-    <w:pPr>
-      <w:spacing w:after="0" w:line="240" w:lineRule="auto"/>
-    </w:pPr>
-    <w:tblPr>
-      <w:tblStyleRowBandSize w:val="1"/>
-      <w:tblStyleColBandSize w:val="1"/>
-      <w:tblBorders>
-        <w:top w:val="single" w:sz="4" w:space="0" w:color="FFFFFF"/>
-        <w:left w:val="single" w:sz="4" w:space="0" w:color="FFFFFF"/>
-        <w:bottom w:val="single" w:sz="4" w:space="0" w:color="FFFFFF"/>
-        <w:right w:val="single" w:sz="4" w:space="0" w:color="FFFFFF"/>
-        <w:insideH w:val="single" w:sz="4" w:space="0" w:color="FFFFFF"/>
-        <w:insideV w:val="single" w:sz="4" w:space="0" w:color="FFFFFF"/>
-      </w:tblBorders>
-      <w:shd w:val="clear" w:color="auto" w:fill="D9E2F3"/>
-    </w:tblPr>
-    <w:tcPr>
-      <w:shd w:val="clear" w:color="auto" w:fill="D9E2F3"/>
-    </w:tcPr>
-    <w:tblStylePr w:type="firstRow">
-      <w:rPr>
-        <w:b/>
-        <w:bCs/>
-        <w:color w:val="FFFFFF"/>
-      </w:rPr>
-      <w:tblPr/>
-      <w:tcPr>
-        <w:tcBorders>
-          <w:top w:val="single" w:sz="4" w:space="0" w:color="FFFFFF"/>
-          <w:left w:val="single" w:sz="4" w:space="0" w:color="FFFFFF"/>
-          <w:right w:val="single" w:sz="4" w:space="0" w:color="FFFFFF"/>
-          <w:insideH w:val="nil"/>
-          <w:insideV w:val="nil"/>
-        </w:tcBorders>
-        <w:shd w:val="clear" w:color="auto" w:fill="4472C4"/>
-      </w:tcPr>
-    </w:tblStylePr>
-    <w:tblStylePr w:type="lastRow">
-      <w:rPr>
-        <w:b/>
-        <w:bCs/>
-        <w:color w:val="FFFFFF"/>
-      </w:rPr>
-      <w:tblPr/>
-      <w:tcPr>
-        <w:tcBorders>
-          <w:left w:val="single" w:sz="4" w:space="0" w:color="FFFFFF"/>
-          <w:bottom w:val="single" w:sz="4" w:space="0" w:color="FFFFFF"/>
-          <w:right w:val="single" w:sz="4" w:space="0" w:color="FFFFFF"/>
-          <w:insideH w:val="nil"/>
-          <w:insideV w:val="nil"/>
-        </w:tcBorders>
-        <w:shd w:val="clear" w:color="auto" w:fill="4472C4"/>
-      </w:tcPr>
-    </w:tblStylePr>
-    <w:tblStylePr w:type="firstCol">
-      <w:rPr>
-        <w:b/>
-        <w:bCs/>
-        <w:color w:val="FFFFFF"/>
-      </w:rPr>
-      <w:tblPr/>
-      <w:tcPr>
-        <w:tcBorders>
-          <w:top w:val="single" w:sz="4" w:space="0" w:color="FFFFFF"/>
-          <w:left w:val="single" w:sz="4" w:space="0" w:color="FFFFFF"/>
-          <w:bottom w:val="single" w:sz="4" w:space="0" w:color="FFFFFF"/>
-          <w:insideV w:val="nil"/>
-        </w:tcBorders>
-        <w:shd w:val="clear" w:color="auto" w:fill="4472C4"/>
-      </w:tcPr>
-    </w:tblStylePr>
-    <w:tblStylePr w:type="lastCol">
-      <w:rPr>
-        <w:b/>
-        <w:bCs/>
-        <w:color w:val="FFFFFF"/>
-      </w:rPr>
-      <w:tblPr/>
-      <w:tcPr>
-        <w:tcBorders>
-          <w:top w:val="single" w:sz="4" w:space="0" w:color="FFFFFF"/>
-          <w:bottom w:val="single" w:sz="4" w:space="0" w:color="FFFFFF"/>
-          <w:right w:val="single" w:sz="4" w:space="0" w:color="FFFFFF"/>
-          <w:insideV w:val="nil"/>
-        </w:tcBorders>
-        <w:shd w:val="clear" w:color="auto" w:fill="4472C4"/>
-      </w:tcPr>
-    </w:tblStylePr>
-    <w:tblStylePr w:type="band1Vert">
-      <w:tblPr/>
-      <w:tcPr>
-        <w:shd w:val="clear" w:color="auto" w:fill="B4C6E7"/>
-      </w:tcPr>
-    </w:tblStylePr>
-    <w:tblStylePr w:type="band1Horz">
-      <w:tblPr/>
-      <w:tcPr>
-        <w:shd w:val="clear" w:color="auto" w:fill="B4C6E7"/>
-      </w:tcPr>
-    </w:tblStylePr>
-  </w:style>
-  <w:style w:type="paragraph" w:styleId="Prrafodelista">
-    <w:name w:val="List Paragraph"/>
-    <w:basedOn w:val="Normal"/>
-    <w:uiPriority w:val="34"/>
-    <w:qFormat/>
-    <w:rsid w:val="005C003E"/>
-    <w:pPr>
-      <w:ind w:left="720"/>
-      <w:contextualSpacing/>
-    </w:pPr>
-  </w:style>
-  <w:style w:type="paragraph" w:customStyle="1" w:styleId="Default">
-    <w:name w:val="Default"/>
-    <w:rsid w:val="00647B21"/>
-    <w:pPr>
-      <w:autoSpaceDE w:val="0"/>
-      <w:autoSpaceDN w:val="0"/>
-      <w:adjustRightInd w:val="0"/>
-      <w:spacing w:after="0" w:line="240" w:lineRule="auto"/>
-    </w:pPr>
+  <w:style w:type="character" w:customStyle="1" w:styleId="Nagwek1Znak">
+    <w:name w:val="Nagłówek 1 Znak"/>
+    <w:basedOn w:val="Domylnaczcionkaakapitu"/>
+    <w:link w:val="Nagwek1"/>
+    <w:uiPriority w:val="9"/>
+    <w:rsid w:val="00D149C2"/>
     <w:rPr>
-      <w:rFonts w:ascii="Arial" w:hAnsi="Arial" w:cs="Arial"/>
-      <w:color w:val="000000"/>
-      <w:sz w:val="24"/>
-      <w:szCs w:val="24"/>
-      <w:lang w:val="es-ES"/>
+      <w:rFonts w:ascii="Times New Roman" w:eastAsia="Times New Roman" w:hAnsi="Times New Roman" w:cs="Times New Roman"/>
+      <w:b/>
+      <w:bCs/>
+      <w:kern w:val="36"/>
+      <w:sz w:val="48"/>
+      <w:szCs w:val="48"/>
+      <w:lang w:eastAsia="pl-PL"/>
     </w:rPr>
   </w:style>
 </w:styles>
@@ -5864,7 +4362,7 @@
 </file>
 
 <file path=customXml/itemProps1.xml><?xml version="1.0" encoding="utf-8"?>
-<ds:datastoreItem xmlns:ds="http://schemas.openxmlformats.org/officeDocument/2006/customXml" ds:itemID="{EBBA95DC-EE06-4756-83EE-053848E221EC}">
+<ds:datastoreItem xmlns:ds="http://schemas.openxmlformats.org/officeDocument/2006/customXml" ds:itemID="{2301E7F6-374F-428B-B01A-BB658C5D1308}">
   <ds:schemaRefs>
     <ds:schemaRef ds:uri="http://schemas.openxmlformats.org/officeDocument/2006/bibliography"/>
   </ds:schemaRefs>

</xml_diff>

<commit_message>
Process report almost done <3
</commit_message>
<xml_diff>
--- a/Vipasana_process_report.docx
+++ b/Vipasana_process_report.docx
@@ -4,14 +4,56 @@
   <w:body>
     <w:p>
       <w:pPr>
+        <w:pStyle w:val="Akapitzlist"/>
+        <w:numPr>
+          <w:ilvl w:val="0"/>
+          <w:numId w:val="7"/>
+        </w:numPr>
         <w:jc w:val="both"/>
         <w:rPr>
-          <w:lang w:val="en-US"/>
-        </w:rPr>
-      </w:pPr>
+          <w:b/>
+          <w:sz w:val="28"/>
+          <w:szCs w:val="28"/>
+          <w:lang w:val="en-US"/>
+        </w:rPr>
+      </w:pPr>
+      <w:r>
+        <w:rPr>
+          <w:b/>
+          <w:sz w:val="28"/>
+          <w:szCs w:val="28"/>
+          <w:lang w:val="en-US"/>
+        </w:rPr>
+        <w:t>Introduction</w:t>
+      </w:r>
     </w:p>
     <w:p>
       <w:pPr>
+        <w:pStyle w:val="Akapitzlist"/>
+        <w:numPr>
+          <w:ilvl w:val="1"/>
+          <w:numId w:val="8"/>
+        </w:numPr>
+        <w:jc w:val="both"/>
+        <w:rPr>
+          <w:b/>
+          <w:sz w:val="28"/>
+          <w:szCs w:val="28"/>
+          <w:lang w:val="en-US"/>
+        </w:rPr>
+      </w:pPr>
+      <w:r>
+        <w:rPr>
+          <w:b/>
+          <w:sz w:val="28"/>
+          <w:szCs w:val="28"/>
+          <w:lang w:val="en-US"/>
+        </w:rPr>
+        <w:t>Group description, cultural background</w:t>
+      </w:r>
+    </w:p>
+    <w:p>
+      <w:pPr>
         <w:ind w:firstLine="708"/>
         <w:jc w:val="both"/>
         <w:rPr>
@@ -20,7 +62,6 @@
       </w:pPr>
       <w:r>
         <w:rPr>
-          <w:b/>
           <w:lang w:val="en-US"/>
         </w:rPr>
         <w:t xml:space="preserve">Our group consists of five persons: two Slovaks: Michaela and Matej, two Poles: Daniela and </w:t>
@@ -28,7 +69,6 @@
       <w:proofErr w:type="spellStart"/>
       <w:r>
         <w:rPr>
-          <w:b/>
           <w:lang w:val="en-US"/>
         </w:rPr>
         <w:t>Michał</w:t>
@@ -36,16 +76,9 @@
       <w:proofErr w:type="spellEnd"/>
       <w:r>
         <w:rPr>
-          <w:b/>
-          <w:lang w:val="en-US"/>
-        </w:rPr>
-        <w:t xml:space="preserve"> and one Spaniard: Remedios.</w:t>
-      </w:r>
-      <w:r>
-        <w:rPr>
-          <w:lang w:val="en-US"/>
-        </w:rPr>
-        <w:t xml:space="preserve"> We started as a four-member True Slav Group and increased in number in the end of November by being joined by </w:t>
+          <w:lang w:val="en-US"/>
+        </w:rPr>
+        <w:t xml:space="preserve"> and one Spaniard: Remedios. We started as a four-member True Slav Group and increased in number in the end of November by being joined by </w:t>
       </w:r>
       <w:proofErr w:type="spellStart"/>
       <w:r>
@@ -72,21 +105,7 @@
           <w:noProof/>
           <w:lang w:val="en-US"/>
         </w:rPr>
-        <w:t>H</w:t>
-      </w:r>
-      <w:r>
-        <w:rPr>
-          <w:noProof/>
-          <w:lang w:val="en-US"/>
-        </w:rPr>
-        <w:t>ofstede Insights</w:t>
-      </w:r>
-      <w:r>
-        <w:rPr>
-          <w:noProof/>
-          <w:lang w:val="en-US"/>
-        </w:rPr>
-        <w:t>, 2017)</w:t>
+        <w:t>Hofstede Insights, 2017)</w:t>
       </w:r>
       <w:r>
         <w:rPr>
@@ -110,7 +129,7 @@
         <mc:AlternateContent>
           <mc:Choice Requires="wps">
             <w:drawing>
-              <wp:anchor distT="0" distB="0" distL="0" distR="0" simplePos="0" relativeHeight="3" behindDoc="0" locked="0" layoutInCell="1" allowOverlap="1">
+              <wp:anchor distT="0" distB="0" distL="0" distR="0" simplePos="0" relativeHeight="251659264" behindDoc="0" locked="0" layoutInCell="1" allowOverlap="1">
                 <wp:simplePos x="0" y="0"/>
                 <wp:positionH relativeFrom="column">
                   <wp:posOffset>727710</wp:posOffset>
@@ -206,7 +225,7 @@
           </mc:Choice>
           <mc:Fallback>
             <w:pict>
-              <v:rect id="Pole tekstowe 2" o:spid="_x0000_s1026" style="position:absolute;left:0;text-align:left;margin-left:57.3pt;margin-top:213.5pt;width:339pt;height:.05pt;z-index:3;visibility:visible;mso-wrap-style:square;mso-wrap-distance-left:0;mso-wrap-distance-top:0;mso-wrap-distance-right:0;mso-wrap-distance-bottom:0;mso-position-horizontal:absolute;mso-position-horizontal-relative:text;mso-position-vertical:absolute;mso-position-vertical-relative:text;v-text-anchor:top" o:gfxdata="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" stroked="f">
+              <v:rect id="Pole tekstowe 2" o:spid="_x0000_s1026" style="position:absolute;left:0;text-align:left;margin-left:57.3pt;margin-top:213.5pt;width:339pt;height:.05pt;z-index:251659264;visibility:visible;mso-wrap-style:square;mso-wrap-distance-left:0;mso-wrap-distance-top:0;mso-wrap-distance-right:0;mso-wrap-distance-bottom:0;mso-position-horizontal:absolute;mso-position-horizontal-relative:text;mso-position-vertical:absolute;mso-position-vertical-relative:text;v-text-anchor:top" o:gfxdata="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" stroked="f">
                 <v:textbox style="mso-fit-shape-to-text:t" inset="0,0,0,0">
                   <w:txbxContent>
                     <w:p>
@@ -265,7 +284,7 @@
           <w:lang w:val="es-ES" w:eastAsia="es-ES"/>
         </w:rPr>
         <w:drawing>
-          <wp:anchor distT="0" distB="0" distL="0" distR="0" simplePos="0" relativeHeight="2" behindDoc="0" locked="0" layoutInCell="1" allowOverlap="1">
+          <wp:anchor distT="0" distB="0" distL="0" distR="0" simplePos="0" relativeHeight="251657216" behindDoc="0" locked="0" layoutInCell="1" allowOverlap="1">
             <wp:simplePos x="0" y="0"/>
             <wp:positionH relativeFrom="column">
               <wp:posOffset>727710</wp:posOffset>
@@ -336,24 +355,110 @@
           <w:lang w:val="en-US"/>
         </w:rPr>
       </w:pPr>
+    </w:p>
+    <w:p>
+      <w:pPr>
+        <w:pStyle w:val="Akapitzlist"/>
+        <w:numPr>
+          <w:ilvl w:val="1"/>
+          <w:numId w:val="8"/>
+        </w:numPr>
+        <w:jc w:val="both"/>
+        <w:rPr>
+          <w:b/>
+          <w:sz w:val="28"/>
+          <w:szCs w:val="28"/>
+          <w:lang w:val="en-US"/>
+        </w:rPr>
+      </w:pPr>
+      <w:r>
+        <w:rPr>
+          <w:b/>
+          <w:sz w:val="28"/>
+          <w:szCs w:val="28"/>
+          <w:lang w:val="en-US"/>
+        </w:rPr>
+        <w:t xml:space="preserve">Group description, </w:t>
+      </w:r>
+      <w:r>
+        <w:rPr>
+          <w:b/>
+          <w:sz w:val="28"/>
+          <w:szCs w:val="28"/>
+          <w:lang w:val="en-US"/>
+        </w:rPr>
+        <w:t>Belbin roles</w:t>
+      </w:r>
+    </w:p>
+    <w:p>
+      <w:pPr>
+        <w:jc w:val="both"/>
+        <w:rPr>
+          <w:lang w:val="en-US"/>
+        </w:rPr>
+      </w:pPr>
       <w:r>
         <w:rPr>
           <w:lang w:val="en-US"/>
         </w:rPr>
         <w:tab/>
-      </w:r>
-      <w:r>
-        <w:rPr>
-          <w:b/>
-          <w:lang w:val="en-US"/>
-        </w:rPr>
-        <w:t>What make our group well-cooperating and well-balanced are our Belbin roles.</w:t>
-      </w:r>
-      <w:r>
-        <w:rPr>
-          <w:lang w:val="en-US"/>
-        </w:rPr>
-        <w:t xml:space="preserve"> Having taken the Team Role Inventory Test (), we compared the results with our experience, basing on assignment work in class and the work on the first stadium on the Semester Project. What we found out is as follows:</w:t>
+        <w:t>What make our group well-cooperating and well-balanced are our Belbin roles. Having taken the Team Role Inventory Test (</w:t>
+      </w:r>
+      <w:proofErr w:type="spellStart"/>
+      <w:r>
+        <w:rPr>
+          <w:lang w:val="en-US"/>
+        </w:rPr>
+        <w:t>Studynet</w:t>
+      </w:r>
+      <w:proofErr w:type="spellEnd"/>
+      <w:r>
+        <w:rPr>
+          <w:lang w:val="en-US"/>
+        </w:rPr>
+        <w:t xml:space="preserve"> 2017</w:t>
+      </w:r>
+      <w:r>
+        <w:rPr>
+          <w:lang w:val="en-US"/>
+        </w:rPr>
+        <w:t>), we compared the results with our experience, basing on assignment work in class</w:t>
+      </w:r>
+      <w:r>
+        <w:rPr>
+          <w:lang w:val="en-US"/>
+        </w:rPr>
+        <w:t>,</w:t>
+      </w:r>
+      <w:r>
+        <w:rPr>
+          <w:lang w:val="en-US"/>
+        </w:rPr>
+        <w:t xml:space="preserve"> the work on the first stadium on the Semester Project</w:t>
+      </w:r>
+      <w:r>
+        <w:rPr>
+          <w:lang w:val="en-US"/>
+        </w:rPr>
+        <w:t xml:space="preserve"> and the team roles descriptions (</w:t>
+      </w:r>
+      <w:r>
+        <w:rPr>
+          <w:lang w:val="en-US"/>
+        </w:rPr>
+        <w:t>Belbin, 2012</w:t>
+      </w:r>
+      <w:r>
+        <w:rPr>
+          <w:lang w:val="en-US"/>
+        </w:rPr>
+        <w:t>)</w:t>
+      </w:r>
+      <w:r>
+        <w:rPr>
+          <w:lang w:val="en-US"/>
+        </w:rPr>
+        <w:t>. What we found out is as follows:</w:t>
       </w:r>
     </w:p>
     <w:tbl>
@@ -722,6 +827,7 @@
               <w:rPr>
                 <w:lang w:val="en-US"/>
               </w:rPr>
+              <w:lastRenderedPageBreak/>
               <w:t>Michał</w:t>
             </w:r>
             <w:proofErr w:type="spellEnd"/>
@@ -778,6 +884,12 @@
         <w:rPr>
           <w:lang w:val="en-US"/>
         </w:rPr>
+        <w:br/>
+      </w:r>
+      <w:r>
+        <w:rPr>
+          <w:lang w:val="en-US"/>
+        </w:rPr>
         <w:t>As the table shows, we are a well-balanced group, containing almost every possible team role and without many repetitions. Knowing our Belbin roles helped us</w:t>
       </w:r>
       <w:r>
@@ -790,14 +902,7 @@
         <w:rPr>
           <w:lang w:val="en-US"/>
         </w:rPr>
-        <w:t xml:space="preserve">to  understand our roles in the group </w:t>
-      </w:r>
-      <w:r>
-        <w:rPr>
-          <w:lang w:val="en-US"/>
-        </w:rPr>
-        <w:lastRenderedPageBreak/>
-        <w:t xml:space="preserve">and some of our behaviors. To take an example, knowing that shapers and coordinators usually argues provided us the reason of the arguments between </w:t>
+        <w:t xml:space="preserve">to  understand our roles in the group and some of our behaviors. To take an example, knowing that shapers and coordinators usually argues provided us the reason of the arguments between </w:t>
       </w:r>
       <w:proofErr w:type="spellStart"/>
       <w:r>
@@ -825,10 +930,172 @@
         <w:rPr>
           <w:lang w:val="en-US"/>
         </w:rPr>
-        <w:t xml:space="preserve">The importance of being well-balanced is that everyone had an unique function they were executing and we didn’t ack in any, i.e. no one had to perform a role not suiting him/her. </w:t>
-      </w:r>
-      <w:bookmarkStart w:id="0" w:name="_GoBack"/>
-      <w:bookmarkEnd w:id="0"/>
+        <w:t xml:space="preserve">The importance of being well-balanced is that everyone had an unique function they were executing and we didn’t </w:t>
+      </w:r>
+      <w:r>
+        <w:rPr>
+          <w:lang w:val="en-US"/>
+        </w:rPr>
+        <w:t>l</w:t>
+      </w:r>
+      <w:r>
+        <w:rPr>
+          <w:lang w:val="en-US"/>
+        </w:rPr>
+        <w:t xml:space="preserve">ack in any, i.e. no one had to perform a role not suiting him/her. </w:t>
+      </w:r>
+      <w:r>
+        <w:rPr>
+          <w:lang w:val="en-US"/>
+        </w:rPr>
+        <w:br/>
+      </w:r>
+      <w:proofErr w:type="spellStart"/>
+      <w:r>
+        <w:rPr>
+          <w:lang w:val="en-US"/>
+        </w:rPr>
+        <w:t>Michał</w:t>
+      </w:r>
+      <w:proofErr w:type="spellEnd"/>
+      <w:r>
+        <w:rPr>
+          <w:lang w:val="en-US"/>
+        </w:rPr>
+        <w:t>, because he is a coordinator and specialist</w:t>
+      </w:r>
+      <w:r>
+        <w:rPr>
+          <w:lang w:val="en-US"/>
+        </w:rPr>
+        <w:t>,</w:t>
+      </w:r>
+      <w:r>
+        <w:rPr>
+          <w:lang w:val="en-US"/>
+        </w:rPr>
+        <w:t xml:space="preserve"> was </w:t>
+      </w:r>
+      <w:r>
+        <w:rPr>
+          <w:lang w:val="en-US"/>
+        </w:rPr>
+        <w:t>the one coordinating the work: distributing tasks, the one with whom the way of implementing was consulted and the one who helped when anyone had a problem.</w:t>
+      </w:r>
+      <w:r>
+        <w:rPr>
+          <w:lang w:val="en-US"/>
+        </w:rPr>
+        <w:t xml:space="preserve"> He was also keen on gaining new knowledge and using unconventional and more advanced ways of solving tasks and overcoming difficulties.</w:t>
+      </w:r>
+      <w:r>
+        <w:rPr>
+          <w:lang w:val="en-US"/>
+        </w:rPr>
+        <w:t xml:space="preserve"> Together with Matej he is also a complete finisher, what could have been noticed by how the boys paid attention to details, searched and fixed bugs with determination and were eager to double-check everything one thousand times before hand ins.</w:t>
+      </w:r>
+      <w:r>
+        <w:rPr>
+          <w:lang w:val="en-US"/>
+        </w:rPr>
+        <w:t xml:space="preserve"> Matej being a monitor evaluator had those practices even stronger and needed time while making his mind up but his decisions and ideas were always </w:t>
+      </w:r>
+      <w:r>
+        <w:rPr>
+          <w:lang w:val="en-US"/>
+        </w:rPr>
+        <w:t xml:space="preserve">thoughtful. </w:t>
+      </w:r>
+      <w:r>
+        <w:rPr>
+          <w:lang w:val="en-US"/>
+        </w:rPr>
+        <w:t>A remarkable characteristic was also the fact that three members: Matej, Remedios and Daniela are team workers. They were more keen on talking while working and the social aspects (</w:t>
+      </w:r>
+      <w:proofErr w:type="spellStart"/>
+      <w:r>
+        <w:rPr>
+          <w:lang w:val="en-US"/>
+        </w:rPr>
+        <w:t>e.x</w:t>
+      </w:r>
+      <w:proofErr w:type="spellEnd"/>
+      <w:r>
+        <w:rPr>
+          <w:lang w:val="en-US"/>
+        </w:rPr>
+        <w:t xml:space="preserve">. bonding together, spending time after working), whereas </w:t>
+      </w:r>
+      <w:proofErr w:type="spellStart"/>
+      <w:r>
+        <w:rPr>
+          <w:lang w:val="en-US"/>
+        </w:rPr>
+        <w:t>Michał</w:t>
+      </w:r>
+      <w:proofErr w:type="spellEnd"/>
+      <w:r>
+        <w:rPr>
+          <w:lang w:val="en-US"/>
+        </w:rPr>
+        <w:t xml:space="preserve"> and Michaela seemed a bit annoyed by it and may have preferred to work alone in silence without being disturbed.  However the team workers were also working on resolving problems by encouraging to talk about them. Remedios is also a resource investigator, what was very  noticeable. She is an example of a classic Spanish </w:t>
+      </w:r>
+      <w:r>
+        <w:rPr>
+          <w:lang w:val="en-US"/>
+        </w:rPr>
+        <w:t xml:space="preserve">enthusiastic </w:t>
+      </w:r>
+      <w:r>
+        <w:rPr>
+          <w:lang w:val="en-US"/>
+        </w:rPr>
+        <w:t>extravert</w:t>
+      </w:r>
+      <w:r>
+        <w:rPr>
+          <w:lang w:val="en-US"/>
+        </w:rPr>
+        <w:t xml:space="preserve">. She was the one always around people, suggesting dinners after work, knowing on what stages other groups are and using her contact with people from other semesters. </w:t>
+      </w:r>
+      <w:r>
+        <w:rPr>
+          <w:lang w:val="en-US"/>
+        </w:rPr>
+        <w:t xml:space="preserve">As Michaela’s top role was plant, she preferred to work alone. She was also the artistic soul in our group and took care of all the visual aspects. On the other hand Daniela being a plant externalized it in a different way. She would challenge most of </w:t>
+      </w:r>
+      <w:proofErr w:type="spellStart"/>
+      <w:r>
+        <w:rPr>
+          <w:lang w:val="en-US"/>
+        </w:rPr>
+        <w:t>Michał’s</w:t>
+      </w:r>
+      <w:proofErr w:type="spellEnd"/>
+      <w:r>
+        <w:rPr>
+          <w:lang w:val="en-US"/>
+        </w:rPr>
+        <w:t xml:space="preserve"> ideas, because she had her</w:t>
+      </w:r>
+      <w:r>
+        <w:rPr>
+          <w:lang w:val="en-US"/>
+        </w:rPr>
+        <w:t xml:space="preserve"> own</w:t>
+      </w:r>
+      <w:r>
+        <w:rPr>
+          <w:lang w:val="en-US"/>
+        </w:rPr>
+        <w:t xml:space="preserve"> thought about how to do particular tasks. It was escalated by the fact that they were a coordinator and a shaper. </w:t>
+      </w:r>
+      <w:r>
+        <w:rPr>
+          <w:lang w:val="en-US"/>
+        </w:rPr>
+        <w:t>However they always eventually came to agreement and chose the option with better arguments, so the disagreements were constructive. What else could be seen of a shaper in Daniela was her pushing herself and others and suggesting to work as much and as productively as possible. It was the case of another dispute, as half of the group wanted to start work the latest at 10 and the other half (still before Remedios joined) opted for the earliest at 13. It was resolved by having half the group joining later.</w:t>
+      </w:r>
     </w:p>
     <w:p>
       <w:pPr>
@@ -837,24 +1104,70 @@
           <w:lang w:val="en-US"/>
         </w:rPr>
       </w:pPr>
+    </w:p>
+    <w:p>
+      <w:pPr>
+        <w:pStyle w:val="Akapitzlist"/>
+        <w:numPr>
+          <w:ilvl w:val="0"/>
+          <w:numId w:val="7"/>
+        </w:numPr>
+        <w:jc w:val="both"/>
+        <w:rPr>
+          <w:b/>
+          <w:sz w:val="28"/>
+          <w:szCs w:val="28"/>
+          <w:lang w:val="en-US"/>
+        </w:rPr>
+      </w:pPr>
+      <w:r>
+        <w:rPr>
+          <w:b/>
+          <w:sz w:val="28"/>
+          <w:szCs w:val="28"/>
+          <w:lang w:val="en-US"/>
+        </w:rPr>
+        <w:t>Initiation phase</w:t>
+      </w:r>
+    </w:p>
+    <w:p>
+      <w:pPr>
+        <w:pStyle w:val="Akapitzlist"/>
+        <w:numPr>
+          <w:ilvl w:val="1"/>
+          <w:numId w:val="7"/>
+        </w:numPr>
+        <w:jc w:val="both"/>
+        <w:rPr>
+          <w:b/>
+          <w:sz w:val="28"/>
+          <w:szCs w:val="28"/>
+          <w:lang w:val="en-US"/>
+        </w:rPr>
+      </w:pPr>
+      <w:r>
+        <w:rPr>
+          <w:b/>
+          <w:sz w:val="28"/>
+          <w:szCs w:val="28"/>
+          <w:lang w:val="en-US"/>
+        </w:rPr>
+        <w:t>Risk assessments</w:t>
+      </w:r>
+    </w:p>
+    <w:p>
+      <w:pPr>
+        <w:jc w:val="both"/>
+        <w:rPr>
+          <w:lang w:val="en-US"/>
+        </w:rPr>
+      </w:pPr>
       <w:r>
         <w:rPr>
           <w:lang w:val="en-US"/>
         </w:rPr>
         <w:tab/>
-      </w:r>
-      <w:r>
-        <w:rPr>
-          <w:b/>
-          <w:lang w:val="en-US"/>
-        </w:rPr>
-        <w:t>Having stated the Belbin roles, we entered the initiation part of the project, containing creating risk assessments, formulating a group contract and writing the project description.</w:t>
-      </w:r>
-      <w:r>
-        <w:rPr>
-          <w:lang w:val="en-US"/>
-        </w:rPr>
-        <w:t xml:space="preserve"> The risk assessments are presented in the table below:</w:t>
+        <w:t>Having stated the Belbin roles, we entered the initiation part of the project, containing creating risk assessments, formulating a group contract and writing the project description. The risk assessments are presented in the table below:</w:t>
       </w:r>
     </w:p>
     <w:tbl>
@@ -887,6 +1200,7 @@
               <w:jc w:val="both"/>
               <w:rPr>
                 <w:rFonts w:ascii="Times New Roman" w:eastAsia="Times New Roman" w:hAnsi="Times New Roman" w:cs="Times New Roman"/>
+                <w:b w:val="0"/>
                 <w:sz w:val="20"/>
                 <w:szCs w:val="20"/>
               </w:rPr>
@@ -894,6 +1208,7 @@
             <w:r>
               <w:rPr>
                 <w:rFonts w:ascii="Times New Roman" w:eastAsia="Times New Roman" w:hAnsi="Times New Roman" w:cs="Times New Roman"/>
+                <w:b w:val="0"/>
                 <w:sz w:val="20"/>
                 <w:szCs w:val="20"/>
               </w:rPr>
@@ -911,6 +1226,7 @@
               <w:cnfStyle w:val="100000000000" w:firstRow="1" w:lastRow="0" w:firstColumn="0" w:lastColumn="0" w:oddVBand="0" w:evenVBand="0" w:oddHBand="0" w:evenHBand="0" w:firstRowFirstColumn="0" w:firstRowLastColumn="0" w:lastRowFirstColumn="0" w:lastRowLastColumn="0"/>
               <w:rPr>
                 <w:rFonts w:ascii="Times New Roman" w:eastAsia="Times New Roman" w:hAnsi="Times New Roman" w:cs="Times New Roman"/>
+                <w:b w:val="0"/>
                 <w:sz w:val="20"/>
                 <w:szCs w:val="20"/>
               </w:rPr>
@@ -918,6 +1234,7 @@
             <w:r>
               <w:rPr>
                 <w:rFonts w:ascii="Times New Roman" w:eastAsia="Times New Roman" w:hAnsi="Times New Roman" w:cs="Times New Roman"/>
+                <w:b w:val="0"/>
                 <w:sz w:val="20"/>
                 <w:szCs w:val="20"/>
               </w:rPr>
@@ -935,6 +1252,7 @@
               <w:cnfStyle w:val="100000000000" w:firstRow="1" w:lastRow="0" w:firstColumn="0" w:lastColumn="0" w:oddVBand="0" w:evenVBand="0" w:oddHBand="0" w:evenHBand="0" w:firstRowFirstColumn="0" w:firstRowLastColumn="0" w:lastRowFirstColumn="0" w:lastRowLastColumn="0"/>
               <w:rPr>
                 <w:rFonts w:ascii="Times New Roman" w:eastAsia="Times New Roman" w:hAnsi="Times New Roman" w:cs="Times New Roman"/>
+                <w:b w:val="0"/>
                 <w:sz w:val="20"/>
                 <w:szCs w:val="20"/>
               </w:rPr>
@@ -942,6 +1260,7 @@
             <w:r>
               <w:rPr>
                 <w:rFonts w:ascii="Times New Roman" w:eastAsia="Times New Roman" w:hAnsi="Times New Roman" w:cs="Times New Roman"/>
+                <w:b w:val="0"/>
                 <w:sz w:val="20"/>
                 <w:szCs w:val="20"/>
               </w:rPr>
@@ -959,6 +1278,7 @@
               <w:cnfStyle w:val="100000000000" w:firstRow="1" w:lastRow="0" w:firstColumn="0" w:lastColumn="0" w:oddVBand="0" w:evenVBand="0" w:oddHBand="0" w:evenHBand="0" w:firstRowFirstColumn="0" w:firstRowLastColumn="0" w:lastRowFirstColumn="0" w:lastRowLastColumn="0"/>
               <w:rPr>
                 <w:rFonts w:ascii="Times New Roman" w:eastAsia="Times New Roman" w:hAnsi="Times New Roman" w:cs="Times New Roman"/>
+                <w:b w:val="0"/>
                 <w:sz w:val="20"/>
                 <w:szCs w:val="20"/>
               </w:rPr>
@@ -966,6 +1286,7 @@
             <w:r>
               <w:rPr>
                 <w:rFonts w:ascii="Times New Roman" w:eastAsia="Times New Roman" w:hAnsi="Times New Roman" w:cs="Times New Roman"/>
+                <w:b w:val="0"/>
                 <w:sz w:val="20"/>
                 <w:szCs w:val="20"/>
               </w:rPr>
@@ -983,6 +1304,7 @@
               <w:cnfStyle w:val="100000000000" w:firstRow="1" w:lastRow="0" w:firstColumn="0" w:lastColumn="0" w:oddVBand="0" w:evenVBand="0" w:oddHBand="0" w:evenHBand="0" w:firstRowFirstColumn="0" w:firstRowLastColumn="0" w:lastRowFirstColumn="0" w:lastRowLastColumn="0"/>
               <w:rPr>
                 <w:rFonts w:ascii="Times New Roman" w:eastAsia="Times New Roman" w:hAnsi="Times New Roman" w:cs="Times New Roman"/>
+                <w:b w:val="0"/>
                 <w:sz w:val="20"/>
                 <w:szCs w:val="20"/>
               </w:rPr>
@@ -990,6 +1312,7 @@
             <w:r>
               <w:rPr>
                 <w:rFonts w:ascii="Times New Roman" w:eastAsia="Times New Roman" w:hAnsi="Times New Roman" w:cs="Times New Roman"/>
+                <w:b w:val="0"/>
                 <w:sz w:val="20"/>
                 <w:szCs w:val="20"/>
               </w:rPr>
@@ -1007,6 +1330,7 @@
               <w:cnfStyle w:val="100000000000" w:firstRow="1" w:lastRow="0" w:firstColumn="0" w:lastColumn="0" w:oddVBand="0" w:evenVBand="0" w:oddHBand="0" w:evenHBand="0" w:firstRowFirstColumn="0" w:firstRowLastColumn="0" w:lastRowFirstColumn="0" w:lastRowLastColumn="0"/>
               <w:rPr>
                 <w:rFonts w:ascii="Times New Roman" w:eastAsia="Times New Roman" w:hAnsi="Times New Roman" w:cs="Times New Roman"/>
+                <w:b w:val="0"/>
                 <w:sz w:val="20"/>
                 <w:szCs w:val="20"/>
               </w:rPr>
@@ -1014,6 +1338,7 @@
             <w:r>
               <w:rPr>
                 <w:rFonts w:ascii="Times New Roman" w:eastAsia="Times New Roman" w:hAnsi="Times New Roman" w:cs="Times New Roman"/>
+                <w:b w:val="0"/>
                 <w:sz w:val="20"/>
                 <w:szCs w:val="20"/>
               </w:rPr>
@@ -1037,14 +1362,17 @@
               <w:jc w:val="both"/>
               <w:rPr>
                 <w:rFonts w:ascii="Times New Roman" w:eastAsia="Times New Roman" w:hAnsi="Times New Roman" w:cs="Times New Roman"/>
+                <w:b w:val="0"/>
                 <w:lang w:val="en-GB"/>
               </w:rPr>
             </w:pPr>
             <w:r>
               <w:rPr>
                 <w:rFonts w:ascii="Times New Roman" w:eastAsia="Times New Roman" w:hAnsi="Times New Roman" w:cs="Times New Roman"/>
+                <w:b w:val="0"/>
                 <w:lang w:val="en-GB"/>
               </w:rPr>
+              <w:lastRenderedPageBreak/>
               <w:t>Group member’s illness</w:t>
             </w:r>
           </w:p>
@@ -1174,12 +1502,14 @@
               <w:jc w:val="both"/>
               <w:rPr>
                 <w:rFonts w:ascii="Times New Roman" w:eastAsia="Times New Roman" w:hAnsi="Times New Roman" w:cs="Times New Roman"/>
+                <w:b w:val="0"/>
                 <w:lang w:val="en-GB"/>
               </w:rPr>
             </w:pPr>
             <w:r>
               <w:rPr>
                 <w:rFonts w:ascii="Times New Roman" w:eastAsia="Times New Roman" w:hAnsi="Times New Roman" w:cs="Times New Roman"/>
+                <w:b w:val="0"/>
                 <w:lang w:val="en-GB"/>
               </w:rPr>
               <w:t>Technical</w:t>
@@ -1190,12 +1520,14 @@
               <w:jc w:val="both"/>
               <w:rPr>
                 <w:rFonts w:ascii="Times New Roman" w:eastAsia="Times New Roman" w:hAnsi="Times New Roman" w:cs="Times New Roman"/>
+                <w:b w:val="0"/>
                 <w:lang w:val="en-GB"/>
               </w:rPr>
             </w:pPr>
             <w:r>
               <w:rPr>
                 <w:rFonts w:ascii="Times New Roman" w:eastAsia="Times New Roman" w:hAnsi="Times New Roman" w:cs="Times New Roman"/>
+                <w:b w:val="0"/>
                 <w:lang w:val="en-GB"/>
               </w:rPr>
               <w:t>breakdown</w:t>
@@ -1328,12 +1660,14 @@
               <w:jc w:val="both"/>
               <w:rPr>
                 <w:rFonts w:ascii="Times New Roman" w:eastAsia="Times New Roman" w:hAnsi="Times New Roman" w:cs="Times New Roman"/>
+                <w:b w:val="0"/>
                 <w:lang w:val="en-GB"/>
               </w:rPr>
             </w:pPr>
             <w:r>
               <w:rPr>
                 <w:rFonts w:ascii="Times New Roman" w:eastAsia="Times New Roman" w:hAnsi="Times New Roman" w:cs="Times New Roman"/>
+                <w:b w:val="0"/>
                 <w:lang w:val="en-GB"/>
               </w:rPr>
               <w:t>Group member’s sabotage</w:t>
@@ -1465,12 +1799,14 @@
               <w:jc w:val="both"/>
               <w:rPr>
                 <w:rFonts w:ascii="Times New Roman" w:eastAsia="Times New Roman" w:hAnsi="Times New Roman" w:cs="Times New Roman"/>
+                <w:b w:val="0"/>
                 <w:lang w:val="en-GB"/>
               </w:rPr>
             </w:pPr>
             <w:r>
               <w:rPr>
                 <w:rFonts w:ascii="Times New Roman" w:eastAsia="Times New Roman" w:hAnsi="Times New Roman" w:cs="Times New Roman"/>
+                <w:b w:val="0"/>
                 <w:lang w:val="en-GB"/>
               </w:rPr>
               <w:t>Unrealistic planning and scheduling</w:t>
@@ -1642,70 +1978,30 @@
           <w:lang w:val="en-US"/>
         </w:rPr>
       </w:pPr>
-      <w:r>
-        <w:rPr>
-          <w:b/>
-          <w:lang w:val="en-US"/>
-        </w:rPr>
-        <w:t>The next task we focused at was formulating the group contract</w:t>
-      </w:r>
-      <w:r>
-        <w:rPr>
-          <w:lang w:val="en-US"/>
-        </w:rPr>
-        <w:t xml:space="preserve"> (see appendix). It was important to state the ground rules and prevent procedural conflicts. It also helped us to realize what we should do to stay motivated and how to create a friendly work environment. (Developed further in the </w:t>
-      </w:r>
-      <w:r>
-        <w:rPr>
-          <w:lang w:val="en-US"/>
-        </w:rPr>
-        <w:t>document</w:t>
-      </w:r>
-      <w:r>
-        <w:rPr>
-          <w:lang w:val="en-US"/>
-        </w:rPr>
-        <w:t>)</w:t>
-      </w:r>
     </w:p>
     <w:p>
       <w:pPr>
+        <w:pStyle w:val="Akapitzlist"/>
+        <w:numPr>
+          <w:ilvl w:val="1"/>
+          <w:numId w:val="7"/>
+        </w:numPr>
         <w:jc w:val="both"/>
         <w:rPr>
-          <w:lang w:val="en-US"/>
-        </w:rPr>
-      </w:pPr>
-      <w:r>
-        <w:rPr>
-          <w:lang w:val="en-US"/>
-        </w:rPr>
-        <w:t>T</w:t>
-      </w:r>
-      <w:r>
-        <w:rPr>
           <w:b/>
-          <w:lang w:val="en-US"/>
-        </w:rPr>
-        <w:t>he last part was writing the project description</w:t>
-      </w:r>
-      <w:r>
-        <w:rPr>
-          <w:lang w:val="en-US"/>
-        </w:rPr>
-        <w:t xml:space="preserve">. It was the first ‘real’ project assignment, i.e. it was the first assignment truly concerning the subject of the project. This was the moment to start discovering our working methods and finding out what works for us the best. From the very beginning we were attaching a great importance to group work. What worked out very well for us was to gather together and brainstorm ideas for the background description, as well as creating the general structure of the text. However, we had to have one person writing it and another taking care </w:t>
-      </w:r>
-      <w:r>
-        <w:rPr>
-          <w:lang w:val="en-US"/>
-        </w:rPr>
-        <w:lastRenderedPageBreak/>
-        <w:t>of the technical parts and layout. The final point was having it checked by everyone and sharing our opinions on each part. Having received the feedback, we had everyone together correcting the content of the document and one person cutting the background description. Writing the project description did not only teach us how to write a good one in the future (we need to focus on narrowing the information while stepping into a new part), but also it enabled us to start establishing our working methods</w:t>
-      </w:r>
-      <w:r>
-        <w:rPr>
-          <w:lang w:val="en-US"/>
-        </w:rPr>
-        <w:t>.</w:t>
+          <w:sz w:val="28"/>
+          <w:szCs w:val="28"/>
+          <w:lang w:val="en-US"/>
+        </w:rPr>
+      </w:pPr>
+      <w:r>
+        <w:rPr>
+          <w:b/>
+          <w:sz w:val="28"/>
+          <w:szCs w:val="28"/>
+          <w:lang w:val="en-US"/>
+        </w:rPr>
+        <w:t>Group contract</w:t>
       </w:r>
     </w:p>
     <w:p>
@@ -1719,20 +2015,176 @@
         <w:rPr>
           <w:lang w:val="en-US"/>
         </w:rPr>
+        <w:t>The next task we focused at was formulating the group contract (see appendix</w:t>
+      </w:r>
+      <w:r>
+        <w:rPr>
+          <w:lang w:val="en-US"/>
+        </w:rPr>
+        <w:t xml:space="preserve"> 1</w:t>
+      </w:r>
+      <w:r>
+        <w:rPr>
+          <w:lang w:val="en-US"/>
+        </w:rPr>
+        <w:t xml:space="preserve">). It was important to state the ground rules and prevent procedural conflicts. It also helped us to realize what we should do to stay motivated and how to create a friendly work environment. (Developed further in the </w:t>
+      </w:r>
+      <w:r>
+        <w:rPr>
+          <w:lang w:val="en-US"/>
+        </w:rPr>
+        <w:t>document</w:t>
+      </w:r>
+      <w:r>
+        <w:rPr>
+          <w:lang w:val="en-US"/>
+        </w:rPr>
+        <w:t>)</w:t>
+      </w:r>
+    </w:p>
+    <w:p>
+      <w:pPr>
+        <w:jc w:val="both"/>
+        <w:rPr>
+          <w:lang w:val="en-US"/>
+        </w:rPr>
+      </w:pPr>
+    </w:p>
+    <w:p>
+      <w:pPr>
+        <w:pStyle w:val="Akapitzlist"/>
+        <w:numPr>
+          <w:ilvl w:val="1"/>
+          <w:numId w:val="7"/>
+        </w:numPr>
+        <w:jc w:val="both"/>
+        <w:rPr>
+          <w:b/>
+          <w:sz w:val="28"/>
+          <w:szCs w:val="28"/>
+          <w:lang w:val="en-US"/>
+        </w:rPr>
+      </w:pPr>
+      <w:r>
+        <w:rPr>
+          <w:b/>
+          <w:sz w:val="28"/>
+          <w:szCs w:val="28"/>
+          <w:lang w:val="en-US"/>
+        </w:rPr>
+        <w:t>Project description</w:t>
+      </w:r>
+    </w:p>
+    <w:p>
+      <w:pPr>
+        <w:jc w:val="both"/>
+        <w:rPr>
+          <w:lang w:val="en-US"/>
+        </w:rPr>
+      </w:pPr>
+      <w:r>
+        <w:rPr>
+          <w:lang w:val="en-US"/>
+        </w:rPr>
+        <w:t>The last part was writing the project description</w:t>
+      </w:r>
+      <w:r>
+        <w:rPr>
+          <w:lang w:val="en-US"/>
+        </w:rPr>
+        <w:t xml:space="preserve"> (see appendix 2)</w:t>
+      </w:r>
+      <w:r>
+        <w:rPr>
+          <w:lang w:val="en-US"/>
+        </w:rPr>
+        <w:t xml:space="preserve">. It was the first ‘real’ project assignment, i.e. it was the first assignment truly concerning the subject of the project. This was the moment to start discovering our working methods and finding out what works for us the best. From the very beginning we were attaching a great importance to group work. What worked out very well for us was to gather together and brainstorm ideas for the background description, as well as creating the general structure of the text. However, we had to have one person writing it and another taking care of the technical parts and layout. The final point was having it checked by everyone and sharing our opinions on each part. Having received the feedback, we had everyone together correcting the content of the document and one person cutting the background description. Writing the project description did not only teach us how to write a good one in the future (we need </w:t>
+      </w:r>
+      <w:r>
+        <w:rPr>
+          <w:lang w:val="en-US"/>
+        </w:rPr>
+        <w:lastRenderedPageBreak/>
+        <w:t>to focus on narrowing the information while stepping into a new part), but also it enabled us to start establishing our working methods</w:t>
+      </w:r>
+      <w:r>
+        <w:rPr>
+          <w:lang w:val="en-US"/>
+        </w:rPr>
+        <w:t>.</w:t>
+      </w:r>
+    </w:p>
+    <w:p>
+      <w:pPr>
+        <w:jc w:val="both"/>
+        <w:rPr>
+          <w:lang w:val="en-US"/>
+        </w:rPr>
+      </w:pPr>
+    </w:p>
+    <w:p>
+      <w:pPr>
+        <w:pStyle w:val="Akapitzlist"/>
+        <w:numPr>
+          <w:ilvl w:val="0"/>
+          <w:numId w:val="7"/>
+        </w:numPr>
+        <w:jc w:val="both"/>
+        <w:rPr>
+          <w:b/>
+          <w:sz w:val="28"/>
+          <w:szCs w:val="28"/>
+          <w:lang w:val="en-US"/>
+        </w:rPr>
+      </w:pPr>
+      <w:r>
+        <w:rPr>
+          <w:b/>
+          <w:sz w:val="28"/>
+          <w:szCs w:val="28"/>
+          <w:lang w:val="en-US"/>
+        </w:rPr>
+        <w:t>Execution phase</w:t>
+      </w:r>
+    </w:p>
+    <w:p>
+      <w:pPr>
+        <w:pStyle w:val="Akapitzlist"/>
+        <w:numPr>
+          <w:ilvl w:val="1"/>
+          <w:numId w:val="7"/>
+        </w:numPr>
+        <w:jc w:val="both"/>
+        <w:rPr>
+          <w:b/>
+          <w:sz w:val="28"/>
+          <w:szCs w:val="28"/>
+          <w:lang w:val="en-US"/>
+        </w:rPr>
+      </w:pPr>
+      <w:r>
+        <w:rPr>
+          <w:b/>
+          <w:sz w:val="28"/>
+          <w:szCs w:val="28"/>
+          <w:lang w:val="en-US"/>
+        </w:rPr>
+        <w:t xml:space="preserve">Establishing the working methods, motivation and resolving conflicts </w:t>
+      </w:r>
+    </w:p>
+    <w:p>
+      <w:pPr>
+        <w:jc w:val="both"/>
+        <w:rPr>
+          <w:lang w:val="en-US"/>
+        </w:rPr>
+      </w:pPr>
+      <w:r>
+        <w:rPr>
+          <w:lang w:val="en-US"/>
+        </w:rPr>
         <w:tab/>
-      </w:r>
-      <w:r>
-        <w:rPr>
-          <w:b/>
-          <w:lang w:val="en-US"/>
-        </w:rPr>
-        <w:t>Following the initiation phase was the project execution period.</w:t>
-      </w:r>
-      <w:r>
-        <w:rPr>
-          <w:lang w:val="en-US"/>
-        </w:rPr>
-        <w:t xml:space="preserve"> This was when we established our final working methods. Basing on what we’ve learned in the previous stage, </w:t>
+        <w:t xml:space="preserve">Following the initiation phase was the project execution period. This was when we established our final working methods. Basing on what we’ve learned in the previous stage, </w:t>
       </w:r>
       <w:r>
         <w:rPr>
@@ -2029,18 +2481,44 @@
           <w:lang w:val="en-US"/>
         </w:rPr>
       </w:pPr>
-      <w:r>
+    </w:p>
+    <w:p>
+      <w:pPr>
+        <w:pStyle w:val="Akapitzlist"/>
+        <w:numPr>
+          <w:ilvl w:val="1"/>
+          <w:numId w:val="7"/>
+        </w:numPr>
+        <w:jc w:val="both"/>
         <w:rPr>
           <w:b/>
-          <w:lang w:val="en-US"/>
-        </w:rPr>
-        <w:t>In the project execution phase we were also introduced to technical tools helpful in working in groups.</w:t>
-      </w:r>
-      <w:r>
-        <w:rPr>
-          <w:lang w:val="en-US"/>
-        </w:rPr>
-        <w:t xml:space="preserve"> We were using Trello in due to organize work, know what needs to be done and what have already been done</w:t>
+          <w:sz w:val="28"/>
+          <w:szCs w:val="28"/>
+          <w:lang w:val="en-US"/>
+        </w:rPr>
+      </w:pPr>
+      <w:r>
+        <w:rPr>
+          <w:b/>
+          <w:sz w:val="28"/>
+          <w:szCs w:val="28"/>
+          <w:lang w:val="en-US"/>
+        </w:rPr>
+        <w:t>Technical tools</w:t>
+      </w:r>
+    </w:p>
+    <w:p>
+      <w:pPr>
+        <w:jc w:val="both"/>
+        <w:rPr>
+          <w:lang w:val="en-US"/>
+        </w:rPr>
+      </w:pPr>
+      <w:r>
+        <w:rPr>
+          <w:lang w:val="en-US"/>
+        </w:rPr>
+        <w:t>In the project execution phase we were also introduced to technical tools helpful in working in groups. We were using Trello in due to organize work, know what needs to be done and what have already been done</w:t>
       </w:r>
       <w:r>
         <w:rPr>
@@ -2053,6 +2531,44 @@
           <w:lang w:val="en-US"/>
         </w:rPr>
         <w:t xml:space="preserve"> GitHub, which not only has eased working at the same time and making the system consistent, but also was the solution for our ‘technical breakdown’ risk. We went for Google docs while working and checking text documents, with the same reason as using GitHub.</w:t>
+      </w:r>
+    </w:p>
+    <w:p>
+      <w:pPr>
+        <w:pStyle w:val="Akapitzlist"/>
+        <w:ind w:left="2160"/>
+        <w:jc w:val="both"/>
+        <w:rPr>
+          <w:b/>
+          <w:sz w:val="28"/>
+          <w:szCs w:val="28"/>
+          <w:lang w:val="en-US"/>
+        </w:rPr>
+      </w:pPr>
+    </w:p>
+    <w:p>
+      <w:pPr>
+        <w:pStyle w:val="Akapitzlist"/>
+        <w:numPr>
+          <w:ilvl w:val="1"/>
+          <w:numId w:val="7"/>
+        </w:numPr>
+        <w:jc w:val="both"/>
+        <w:rPr>
+          <w:b/>
+          <w:sz w:val="28"/>
+          <w:szCs w:val="28"/>
+          <w:lang w:val="en-US"/>
+        </w:rPr>
+      </w:pPr>
+      <w:r>
+        <w:rPr>
+          <w:b/>
+          <w:sz w:val="28"/>
+          <w:szCs w:val="28"/>
+          <w:lang w:val="en-US"/>
+        </w:rPr>
+        <w:t>Daily log</w:t>
       </w:r>
     </w:p>
     <w:p>
@@ -2282,6 +2798,7 @@
         <w:rPr>
           <w:lang w:val="en-US"/>
         </w:rPr>
+        <w:lastRenderedPageBreak/>
         <w:t>Class diagrams: 23.11.-</w:t>
       </w:r>
     </w:p>
@@ -2482,7 +2999,6 @@
         <w:rPr>
           <w:lang w:val="en-US"/>
         </w:rPr>
-        <w:lastRenderedPageBreak/>
         <w:t>Meetings with supervisors: 7.12. (two meetings, feedback on implementation in java and tips for reports)</w:t>
       </w:r>
     </w:p>
@@ -2490,72 +3006,87 @@
       <w:pPr>
         <w:jc w:val="both"/>
         <w:rPr>
-          <w:b/>
-          <w:sz w:val="36"/>
-          <w:lang w:val="en-US"/>
-        </w:rPr>
-      </w:pPr>
-      <w:r>
-        <w:rPr>
-          <w:b/>
-          <w:sz w:val="36"/>
-          <w:lang w:val="en-US"/>
-        </w:rPr>
-        <w:t>Reflections</w:t>
-      </w:r>
+          <w:lang w:val="en-US"/>
+        </w:rPr>
+      </w:pPr>
     </w:p>
     <w:p>
       <w:pPr>
+        <w:pStyle w:val="Akapitzlist"/>
+        <w:numPr>
+          <w:ilvl w:val="1"/>
+          <w:numId w:val="7"/>
+        </w:numPr>
         <w:jc w:val="both"/>
         <w:rPr>
-          <w:lang w:val="en-US"/>
-        </w:rPr>
-      </w:pPr>
+          <w:b/>
+          <w:sz w:val="28"/>
+          <w:szCs w:val="28"/>
+          <w:lang w:val="en-US"/>
+        </w:rPr>
+      </w:pPr>
+      <w:r>
+        <w:rPr>
+          <w:b/>
+          <w:sz w:val="28"/>
+          <w:szCs w:val="28"/>
+          <w:lang w:val="en-US"/>
+        </w:rPr>
+        <w:t>List of tasks and responsibilities</w:t>
+      </w:r>
+      <w:r>
+        <w:rPr>
+          <w:b/>
+          <w:sz w:val="28"/>
+          <w:szCs w:val="28"/>
+          <w:lang w:val="en-US"/>
+        </w:rPr>
+        <w:t xml:space="preserve"> (</w:t>
+      </w:r>
       <w:proofErr w:type="spellStart"/>
       <w:r>
         <w:rPr>
-          <w:lang w:val="en-US"/>
-        </w:rPr>
-        <w:t>Reme</w:t>
+          <w:b/>
+          <w:sz w:val="28"/>
+          <w:szCs w:val="28"/>
+          <w:lang w:val="en-US"/>
+        </w:rPr>
+        <w:t>dunno</w:t>
       </w:r>
       <w:proofErr w:type="spellEnd"/>
       <w:r>
         <w:rPr>
-          <w:lang w:val="en-US"/>
-        </w:rPr>
-        <w:t>: Active, Intuitive, Visual and Sequential</w:t>
+          <w:b/>
+          <w:sz w:val="28"/>
+          <w:szCs w:val="28"/>
+          <w:lang w:val="en-US"/>
+        </w:rPr>
+        <w:t xml:space="preserve"> if needed)</w:t>
       </w:r>
     </w:p>
     <w:p>
       <w:pPr>
+        <w:ind w:left="1440"/>
         <w:jc w:val="both"/>
         <w:rPr>
-          <w:color w:val="FF0000"/>
-          <w:lang w:val="en-US"/>
-        </w:rPr>
-      </w:pPr>
-      <w:r>
-        <w:rPr>
-          <w:color w:val="FF0000"/>
-          <w:lang w:val="en-US"/>
-        </w:rPr>
-        <w:t xml:space="preserve">The fact that one member lives in the residence next to VIA, Student Village, allowed to the group to continue working after classes. On the other hand, this also was an inconvenient during the not-working days due to the other four members live in the city, residence of </w:t>
-      </w:r>
-      <w:proofErr w:type="spellStart"/>
-      <w:r>
-        <w:rPr>
-          <w:color w:val="FF0000"/>
-          <w:lang w:val="en-US"/>
-        </w:rPr>
-        <w:t>Kamjatka</w:t>
-      </w:r>
-      <w:proofErr w:type="spellEnd"/>
-      <w:r>
-        <w:rPr>
-          <w:color w:val="FF0000"/>
-          <w:lang w:val="en-US"/>
-        </w:rPr>
-        <w:t>, so there were members who had to move to one place to another besides the rain or the snow (weather).</w:t>
+          <w:b/>
+          <w:sz w:val="28"/>
+          <w:szCs w:val="28"/>
+          <w:lang w:val="en-US"/>
+        </w:rPr>
+      </w:pPr>
+      <w:r>
+        <w:rPr>
+          <w:lang w:val="en-US"/>
+        </w:rPr>
+        <w:t>The list of tasks and responsibilities was stated as follows:</w:t>
+      </w:r>
+      <w:r>
+        <w:rPr>
+          <w:b/>
+          <w:lang w:val="en-US"/>
+        </w:rPr>
+        <w:t xml:space="preserve"> </w:t>
       </w:r>
     </w:p>
     <w:p>
@@ -2568,21 +3099,120 @@
     </w:p>
     <w:p>
       <w:pPr>
+        <w:pStyle w:val="Akapitzlist"/>
+        <w:numPr>
+          <w:ilvl w:val="0"/>
+          <w:numId w:val="7"/>
+        </w:numPr>
         <w:jc w:val="both"/>
         <w:rPr>
-          <w:noProof/>
-          <w:lang w:val="en-US"/>
-        </w:rPr>
-      </w:pPr>
-      <w:r>
-        <w:rPr>
-          <w:lang w:val="en-US"/>
-        </w:rPr>
-        <w:t xml:space="preserve">Sources of Information: </w:t>
+          <w:b/>
+          <w:sz w:val="28"/>
+          <w:szCs w:val="28"/>
+          <w:lang w:val="en-US"/>
+        </w:rPr>
+      </w:pPr>
+      <w:r>
+        <w:rPr>
+          <w:b/>
+          <w:sz w:val="28"/>
+          <w:szCs w:val="28"/>
+          <w:lang w:val="en-US"/>
+        </w:rPr>
+        <w:t>Individual reflections</w:t>
       </w:r>
     </w:p>
     <w:p>
       <w:pPr>
+        <w:jc w:val="both"/>
+        <w:rPr>
+          <w:lang w:val="en-US"/>
+        </w:rPr>
+      </w:pPr>
+      <w:proofErr w:type="spellStart"/>
+      <w:r>
+        <w:rPr>
+          <w:lang w:val="en-US"/>
+        </w:rPr>
+        <w:t>Reme</w:t>
+      </w:r>
+      <w:proofErr w:type="spellEnd"/>
+      <w:r>
+        <w:rPr>
+          <w:lang w:val="en-US"/>
+        </w:rPr>
+        <w:t>: Active, Intuitive, Visual and Sequential</w:t>
+      </w:r>
+    </w:p>
+    <w:p>
+      <w:pPr>
+        <w:jc w:val="both"/>
+        <w:rPr>
+          <w:color w:val="FF0000"/>
+          <w:lang w:val="en-US"/>
+        </w:rPr>
+      </w:pPr>
+      <w:r>
+        <w:rPr>
+          <w:color w:val="FF0000"/>
+          <w:lang w:val="en-US"/>
+        </w:rPr>
+        <w:t xml:space="preserve">The fact that one member lives in the residence next to VIA, Student Village, allowed to the group to continue working after classes. On the other hand, this also was an inconvenient during the not-working days due to the other four members live in the city, residence of </w:t>
+      </w:r>
+      <w:proofErr w:type="spellStart"/>
+      <w:r>
+        <w:rPr>
+          <w:color w:val="FF0000"/>
+          <w:lang w:val="en-US"/>
+        </w:rPr>
+        <w:t>Kamjatka</w:t>
+      </w:r>
+      <w:proofErr w:type="spellEnd"/>
+      <w:r>
+        <w:rPr>
+          <w:color w:val="FF0000"/>
+          <w:lang w:val="en-US"/>
+        </w:rPr>
+        <w:t>, so there were members who had to move to one place to another besides the rain or the snow (weather).</w:t>
+      </w:r>
+    </w:p>
+    <w:p>
+      <w:pPr>
+        <w:jc w:val="both"/>
+        <w:rPr>
+          <w:lang w:val="en-US"/>
+        </w:rPr>
+      </w:pPr>
+      <w:bookmarkStart w:id="0" w:name="_GoBack"/>
+      <w:bookmarkEnd w:id="0"/>
+    </w:p>
+    <w:p>
+      <w:pPr>
+        <w:pStyle w:val="Akapitzlist"/>
+        <w:numPr>
+          <w:ilvl w:val="0"/>
+          <w:numId w:val="7"/>
+        </w:numPr>
+        <w:jc w:val="both"/>
+        <w:rPr>
+          <w:b/>
+          <w:sz w:val="28"/>
+          <w:szCs w:val="28"/>
+          <w:lang w:val="en-US"/>
+        </w:rPr>
+      </w:pPr>
+      <w:r>
+        <w:rPr>
+          <w:b/>
+          <w:sz w:val="28"/>
+          <w:szCs w:val="28"/>
+          <w:lang w:val="en-US"/>
+        </w:rPr>
+        <w:t>Sources of information</w:t>
+      </w:r>
+    </w:p>
+    <w:p>
+      <w:pPr>
         <w:rPr>
           <w:noProof/>
           <w:lang w:val="en-US"/>
@@ -2593,21 +3223,7 @@
           <w:noProof/>
           <w:lang w:val="en-US"/>
         </w:rPr>
-        <w:t>H</w:t>
-      </w:r>
-      <w:r>
-        <w:rPr>
-          <w:noProof/>
-          <w:lang w:val="en-US"/>
-        </w:rPr>
-        <w:t>ofstede Insights</w:t>
-      </w:r>
-      <w:r>
-        <w:rPr>
-          <w:noProof/>
-          <w:lang w:val="en-US"/>
-        </w:rPr>
-        <w:t xml:space="preserve">, </w:t>
+        <w:t xml:space="preserve">Hofstede Insights, </w:t>
       </w:r>
       <w:r>
         <w:rPr>
@@ -2622,36 +3238,14 @@
           <w:noProof/>
           <w:lang w:val="en-US"/>
         </w:rPr>
-        <w:t>COMPARE COUNTRIES</w:t>
-      </w:r>
-      <w:r>
-        <w:rPr>
-          <w:i/>
+        <w:t xml:space="preserve">COMPARE COUNTRIES. </w:t>
+      </w:r>
+      <w:r>
+        <w:rPr>
           <w:noProof/>
           <w:lang w:val="en-US"/>
         </w:rPr>
-        <w:t xml:space="preserve">. </w:t>
-      </w:r>
-      <w:r>
-        <w:rPr>
-          <w:noProof/>
-          <w:lang w:val="en-US"/>
-        </w:rPr>
-        <w:t>[onl</w:t>
-      </w:r>
-      <w:r>
-        <w:rPr>
-          <w:noProof/>
-          <w:lang w:val="en-US"/>
-        </w:rPr>
-        <w:t>ine</w:t>
-      </w:r>
-      <w:r>
-        <w:rPr>
-          <w:noProof/>
-          <w:lang w:val="en-US"/>
-        </w:rPr>
-        <w:t xml:space="preserve">], </w:t>
+        <w:t xml:space="preserve">[online], </w:t>
       </w:r>
       <w:r>
         <w:rPr>
@@ -2681,47 +3275,148 @@
     </w:p>
     <w:p>
       <w:pPr>
-        <w:jc w:val="both"/>
-        <w:rPr>
-          <w:lang w:val="en-US"/>
-        </w:rPr>
-      </w:pPr>
+        <w:rPr>
+          <w:lang w:val="en-US"/>
+        </w:rPr>
+      </w:pPr>
+      <w:r>
+        <w:rPr>
+          <w:noProof/>
+          <w:lang w:val="en-US"/>
+        </w:rPr>
+        <w:t xml:space="preserve">Studynet, 2017. </w:t>
+      </w:r>
+      <w:r>
+        <w:rPr>
+          <w:lang w:val="en-US"/>
+        </w:rPr>
+        <w:t>T</w:t>
+      </w:r>
+      <w:r>
+        <w:rPr>
+          <w:lang w:val="en-US"/>
+        </w:rPr>
+        <w:t>he Team Role Inventory Test</w:t>
+      </w:r>
+      <w:r>
+        <w:rPr>
+          <w:lang w:val="en-US"/>
+        </w:rPr>
+        <w:t xml:space="preserve">. [online], </w:t>
+      </w:r>
+      <w:r>
+        <w:rPr>
+          <w:lang w:val="en-US"/>
+        </w:rPr>
+        <w:br/>
+        <w:t xml:space="preserve">Available at: </w:t>
+      </w:r>
+      <w:hyperlink r:id="rId8" w:history="1">
+        <w:r>
+          <w:rPr>
+            <w:rStyle w:val="Hipercze"/>
+            <w:lang w:val="en-US"/>
+          </w:rPr>
+          <w:t>https://studienet.via.dk/Class/IT-CSE1V-A17/_layouts/15/WopiFrame.aspx?sourcedoc=/Class/IT-CSE1V-A17/Session%20Material/Belbin%20Team-roles.xls&amp;action=default</w:t>
+        </w:r>
+      </w:hyperlink>
     </w:p>
     <w:p>
       <w:pPr>
-        <w:jc w:val="both"/>
-        <w:rPr>
-          <w:b/>
-          <w:sz w:val="40"/>
-          <w:lang w:val="en-US"/>
-        </w:rPr>
-      </w:pPr>
+        <w:rPr>
+          <w:noProof/>
+          <w:lang w:val="en-US"/>
+        </w:rPr>
+      </w:pPr>
+      <w:r>
+        <w:rPr>
+          <w:noProof/>
+          <w:lang w:val="en-US"/>
+        </w:rPr>
+        <w:t xml:space="preserve">Belbin, 2012. BELBIN. [online], </w:t>
+      </w:r>
+      <w:r>
+        <w:rPr>
+          <w:noProof/>
+          <w:lang w:val="en-US"/>
+        </w:rPr>
+        <w:br/>
+        <w:t xml:space="preserve">Avaliable at: </w:t>
+      </w:r>
+      <w:hyperlink r:id="rId9" w:history="1">
+        <w:r>
+          <w:rPr>
+            <w:rStyle w:val="Hipercze"/>
+            <w:noProof/>
+            <w:lang w:val="en-US"/>
+          </w:rPr>
+          <w:t>https://studienet.via.dk/Class/IT-CSE1V-A17/Session%20Material/Belbin%20reading%20material.pdf</w:t>
+        </w:r>
+      </w:hyperlink>
+      <w:r>
+        <w:rPr>
+          <w:noProof/>
+          <w:lang w:val="en-US"/>
+        </w:rPr>
+        <w:t xml:space="preserve"> </w:t>
+      </w:r>
     </w:p>
     <w:p>
       <w:pPr>
+        <w:pStyle w:val="Akapitzlist"/>
+        <w:numPr>
+          <w:ilvl w:val="0"/>
+          <w:numId w:val="7"/>
+        </w:numPr>
         <w:jc w:val="both"/>
         <w:rPr>
           <w:b/>
-          <w:sz w:val="36"/>
-          <w:lang w:val="en-US"/>
-        </w:rPr>
-      </w:pPr>
+          <w:sz w:val="28"/>
+          <w:szCs w:val="28"/>
+          <w:lang w:val="en-US"/>
+        </w:rPr>
+      </w:pPr>
+      <w:r>
+        <w:rPr>
+          <w:b/>
+          <w:sz w:val="28"/>
+          <w:szCs w:val="28"/>
+          <w:lang w:val="en-US"/>
+        </w:rPr>
+        <w:t>Appendices</w:t>
+      </w:r>
     </w:p>
     <w:p>
       <w:pPr>
+        <w:pStyle w:val="Akapitzlist"/>
+        <w:ind w:left="432"/>
         <w:jc w:val="both"/>
         <w:rPr>
           <w:lang w:val="en-US"/>
         </w:rPr>
       </w:pPr>
+      <w:r>
+        <w:rPr>
+          <w:lang w:val="en-US"/>
+        </w:rPr>
+        <w:t>Appendix 1: Group contract</w:t>
+      </w:r>
     </w:p>
     <w:p>
       <w:pPr>
+        <w:pStyle w:val="Akapitzlist"/>
+        <w:ind w:left="432"/>
         <w:jc w:val="both"/>
         <w:rPr>
           <w:lang w:val="en-US"/>
         </w:rPr>
       </w:pPr>
+      <w:r>
+        <w:rPr>
+          <w:lang w:val="en-US"/>
+        </w:rPr>
+        <w:t xml:space="preserve">Appendix 2: Project description </w:t>
+      </w:r>
     </w:p>
     <w:sectPr>
       <w:pgSz w:w="11906" w:h="16838"/>
@@ -2849,6 +3544,660 @@
     </w:lvl>
   </w:abstractNum>
   <w:abstractNum w:abstractNumId="1" w15:restartNumberingAfterBreak="0">
+    <w:nsid w:val="08183952"/>
+    <w:multiLevelType w:val="multilevel"/>
+    <w:tmpl w:val="668CA60C"/>
+    <w:lvl w:ilvl="0">
+      <w:start w:val="1"/>
+      <w:numFmt w:val="decimal"/>
+      <w:lvlText w:val="%1."/>
+      <w:lvlJc w:val="left"/>
+      <w:pPr>
+        <w:ind w:left="432" w:hanging="432"/>
+      </w:pPr>
+      <w:rPr>
+        <w:rFonts w:hint="default"/>
+      </w:rPr>
+    </w:lvl>
+    <w:lvl w:ilvl="1">
+      <w:start w:val="1"/>
+      <w:numFmt w:val="decimal"/>
+      <w:lvlText w:val="%1.%2."/>
+      <w:lvlJc w:val="left"/>
+      <w:pPr>
+        <w:ind w:left="2160" w:hanging="720"/>
+      </w:pPr>
+      <w:rPr>
+        <w:rFonts w:hint="default"/>
+      </w:rPr>
+    </w:lvl>
+    <w:lvl w:ilvl="2">
+      <w:start w:val="1"/>
+      <w:numFmt w:val="decimal"/>
+      <w:lvlText w:val="%1.%2.%3."/>
+      <w:lvlJc w:val="left"/>
+      <w:pPr>
+        <w:ind w:left="3600" w:hanging="720"/>
+      </w:pPr>
+      <w:rPr>
+        <w:rFonts w:hint="default"/>
+      </w:rPr>
+    </w:lvl>
+    <w:lvl w:ilvl="3">
+      <w:start w:val="1"/>
+      <w:numFmt w:val="decimal"/>
+      <w:lvlText w:val="%1.%2.%3.%4."/>
+      <w:lvlJc w:val="left"/>
+      <w:pPr>
+        <w:ind w:left="5400" w:hanging="1080"/>
+      </w:pPr>
+      <w:rPr>
+        <w:rFonts w:hint="default"/>
+      </w:rPr>
+    </w:lvl>
+    <w:lvl w:ilvl="4">
+      <w:start w:val="1"/>
+      <w:numFmt w:val="decimal"/>
+      <w:lvlText w:val="%1.%2.%3.%4.%5."/>
+      <w:lvlJc w:val="left"/>
+      <w:pPr>
+        <w:ind w:left="6840" w:hanging="1080"/>
+      </w:pPr>
+      <w:rPr>
+        <w:rFonts w:hint="default"/>
+      </w:rPr>
+    </w:lvl>
+    <w:lvl w:ilvl="5">
+      <w:start w:val="1"/>
+      <w:numFmt w:val="decimal"/>
+      <w:lvlText w:val="%1.%2.%3.%4.%5.%6."/>
+      <w:lvlJc w:val="left"/>
+      <w:pPr>
+        <w:ind w:left="8640" w:hanging="1440"/>
+      </w:pPr>
+      <w:rPr>
+        <w:rFonts w:hint="default"/>
+      </w:rPr>
+    </w:lvl>
+    <w:lvl w:ilvl="6">
+      <w:start w:val="1"/>
+      <w:numFmt w:val="decimal"/>
+      <w:lvlText w:val="%1.%2.%3.%4.%5.%6.%7."/>
+      <w:lvlJc w:val="left"/>
+      <w:pPr>
+        <w:ind w:left="10440" w:hanging="1800"/>
+      </w:pPr>
+      <w:rPr>
+        <w:rFonts w:hint="default"/>
+      </w:rPr>
+    </w:lvl>
+    <w:lvl w:ilvl="7">
+      <w:start w:val="1"/>
+      <w:numFmt w:val="decimal"/>
+      <w:lvlText w:val="%1.%2.%3.%4.%5.%6.%7.%8."/>
+      <w:lvlJc w:val="left"/>
+      <w:pPr>
+        <w:ind w:left="11880" w:hanging="1800"/>
+      </w:pPr>
+      <w:rPr>
+        <w:rFonts w:hint="default"/>
+      </w:rPr>
+    </w:lvl>
+    <w:lvl w:ilvl="8">
+      <w:start w:val="1"/>
+      <w:numFmt w:val="decimal"/>
+      <w:lvlText w:val="%1.%2.%3.%4.%5.%6.%7.%8.%9."/>
+      <w:lvlJc w:val="left"/>
+      <w:pPr>
+        <w:ind w:left="13680" w:hanging="2160"/>
+      </w:pPr>
+      <w:rPr>
+        <w:rFonts w:hint="default"/>
+      </w:rPr>
+    </w:lvl>
+  </w:abstractNum>
+  <w:abstractNum w:abstractNumId="2" w15:restartNumberingAfterBreak="0">
+    <w:nsid w:val="13A5566C"/>
+    <w:multiLevelType w:val="multilevel"/>
+    <w:tmpl w:val="668CA60C"/>
+    <w:lvl w:ilvl="0">
+      <w:start w:val="1"/>
+      <w:numFmt w:val="decimal"/>
+      <w:lvlText w:val="%1."/>
+      <w:lvlJc w:val="left"/>
+      <w:pPr>
+        <w:ind w:left="432" w:hanging="432"/>
+      </w:pPr>
+      <w:rPr>
+        <w:rFonts w:hint="default"/>
+      </w:rPr>
+    </w:lvl>
+    <w:lvl w:ilvl="1">
+      <w:start w:val="1"/>
+      <w:numFmt w:val="decimal"/>
+      <w:lvlText w:val="%1.%2."/>
+      <w:lvlJc w:val="left"/>
+      <w:pPr>
+        <w:ind w:left="2160" w:hanging="720"/>
+      </w:pPr>
+      <w:rPr>
+        <w:rFonts w:hint="default"/>
+      </w:rPr>
+    </w:lvl>
+    <w:lvl w:ilvl="2">
+      <w:start w:val="1"/>
+      <w:numFmt w:val="decimal"/>
+      <w:lvlText w:val="%1.%2.%3."/>
+      <w:lvlJc w:val="left"/>
+      <w:pPr>
+        <w:ind w:left="3600" w:hanging="720"/>
+      </w:pPr>
+      <w:rPr>
+        <w:rFonts w:hint="default"/>
+      </w:rPr>
+    </w:lvl>
+    <w:lvl w:ilvl="3">
+      <w:start w:val="1"/>
+      <w:numFmt w:val="decimal"/>
+      <w:lvlText w:val="%1.%2.%3.%4."/>
+      <w:lvlJc w:val="left"/>
+      <w:pPr>
+        <w:ind w:left="5400" w:hanging="1080"/>
+      </w:pPr>
+      <w:rPr>
+        <w:rFonts w:hint="default"/>
+      </w:rPr>
+    </w:lvl>
+    <w:lvl w:ilvl="4">
+      <w:start w:val="1"/>
+      <w:numFmt w:val="decimal"/>
+      <w:lvlText w:val="%1.%2.%3.%4.%5."/>
+      <w:lvlJc w:val="left"/>
+      <w:pPr>
+        <w:ind w:left="6840" w:hanging="1080"/>
+      </w:pPr>
+      <w:rPr>
+        <w:rFonts w:hint="default"/>
+      </w:rPr>
+    </w:lvl>
+    <w:lvl w:ilvl="5">
+      <w:start w:val="1"/>
+      <w:numFmt w:val="decimal"/>
+      <w:lvlText w:val="%1.%2.%3.%4.%5.%6."/>
+      <w:lvlJc w:val="left"/>
+      <w:pPr>
+        <w:ind w:left="8640" w:hanging="1440"/>
+      </w:pPr>
+      <w:rPr>
+        <w:rFonts w:hint="default"/>
+      </w:rPr>
+    </w:lvl>
+    <w:lvl w:ilvl="6">
+      <w:start w:val="1"/>
+      <w:numFmt w:val="decimal"/>
+      <w:lvlText w:val="%1.%2.%3.%4.%5.%6.%7."/>
+      <w:lvlJc w:val="left"/>
+      <w:pPr>
+        <w:ind w:left="10440" w:hanging="1800"/>
+      </w:pPr>
+      <w:rPr>
+        <w:rFonts w:hint="default"/>
+      </w:rPr>
+    </w:lvl>
+    <w:lvl w:ilvl="7">
+      <w:start w:val="1"/>
+      <w:numFmt w:val="decimal"/>
+      <w:lvlText w:val="%1.%2.%3.%4.%5.%6.%7.%8."/>
+      <w:lvlJc w:val="left"/>
+      <w:pPr>
+        <w:ind w:left="11880" w:hanging="1800"/>
+      </w:pPr>
+      <w:rPr>
+        <w:rFonts w:hint="default"/>
+      </w:rPr>
+    </w:lvl>
+    <w:lvl w:ilvl="8">
+      <w:start w:val="1"/>
+      <w:numFmt w:val="decimal"/>
+      <w:lvlText w:val="%1.%2.%3.%4.%5.%6.%7.%8.%9."/>
+      <w:lvlJc w:val="left"/>
+      <w:pPr>
+        <w:ind w:left="13680" w:hanging="2160"/>
+      </w:pPr>
+      <w:rPr>
+        <w:rFonts w:hint="default"/>
+      </w:rPr>
+    </w:lvl>
+  </w:abstractNum>
+  <w:abstractNum w:abstractNumId="3" w15:restartNumberingAfterBreak="0">
+    <w:nsid w:val="24881F5C"/>
+    <w:multiLevelType w:val="multilevel"/>
+    <w:tmpl w:val="668CA60C"/>
+    <w:lvl w:ilvl="0">
+      <w:start w:val="1"/>
+      <w:numFmt w:val="decimal"/>
+      <w:lvlText w:val="%1."/>
+      <w:lvlJc w:val="left"/>
+      <w:pPr>
+        <w:ind w:left="432" w:hanging="432"/>
+      </w:pPr>
+      <w:rPr>
+        <w:rFonts w:hint="default"/>
+      </w:rPr>
+    </w:lvl>
+    <w:lvl w:ilvl="1">
+      <w:start w:val="1"/>
+      <w:numFmt w:val="decimal"/>
+      <w:lvlText w:val="%1.%2."/>
+      <w:lvlJc w:val="left"/>
+      <w:pPr>
+        <w:ind w:left="2160" w:hanging="720"/>
+      </w:pPr>
+      <w:rPr>
+        <w:rFonts w:hint="default"/>
+      </w:rPr>
+    </w:lvl>
+    <w:lvl w:ilvl="2">
+      <w:start w:val="1"/>
+      <w:numFmt w:val="decimal"/>
+      <w:lvlText w:val="%1.%2.%3."/>
+      <w:lvlJc w:val="left"/>
+      <w:pPr>
+        <w:ind w:left="3600" w:hanging="720"/>
+      </w:pPr>
+      <w:rPr>
+        <w:rFonts w:hint="default"/>
+      </w:rPr>
+    </w:lvl>
+    <w:lvl w:ilvl="3">
+      <w:start w:val="1"/>
+      <w:numFmt w:val="decimal"/>
+      <w:lvlText w:val="%1.%2.%3.%4."/>
+      <w:lvlJc w:val="left"/>
+      <w:pPr>
+        <w:ind w:left="5400" w:hanging="1080"/>
+      </w:pPr>
+      <w:rPr>
+        <w:rFonts w:hint="default"/>
+      </w:rPr>
+    </w:lvl>
+    <w:lvl w:ilvl="4">
+      <w:start w:val="1"/>
+      <w:numFmt w:val="decimal"/>
+      <w:lvlText w:val="%1.%2.%3.%4.%5."/>
+      <w:lvlJc w:val="left"/>
+      <w:pPr>
+        <w:ind w:left="6840" w:hanging="1080"/>
+      </w:pPr>
+      <w:rPr>
+        <w:rFonts w:hint="default"/>
+      </w:rPr>
+    </w:lvl>
+    <w:lvl w:ilvl="5">
+      <w:start w:val="1"/>
+      <w:numFmt w:val="decimal"/>
+      <w:lvlText w:val="%1.%2.%3.%4.%5.%6."/>
+      <w:lvlJc w:val="left"/>
+      <w:pPr>
+        <w:ind w:left="8640" w:hanging="1440"/>
+      </w:pPr>
+      <w:rPr>
+        <w:rFonts w:hint="default"/>
+      </w:rPr>
+    </w:lvl>
+    <w:lvl w:ilvl="6">
+      <w:start w:val="1"/>
+      <w:numFmt w:val="decimal"/>
+      <w:lvlText w:val="%1.%2.%3.%4.%5.%6.%7."/>
+      <w:lvlJc w:val="left"/>
+      <w:pPr>
+        <w:ind w:left="10440" w:hanging="1800"/>
+      </w:pPr>
+      <w:rPr>
+        <w:rFonts w:hint="default"/>
+      </w:rPr>
+    </w:lvl>
+    <w:lvl w:ilvl="7">
+      <w:start w:val="1"/>
+      <w:numFmt w:val="decimal"/>
+      <w:lvlText w:val="%1.%2.%3.%4.%5.%6.%7.%8."/>
+      <w:lvlJc w:val="left"/>
+      <w:pPr>
+        <w:ind w:left="11880" w:hanging="1800"/>
+      </w:pPr>
+      <w:rPr>
+        <w:rFonts w:hint="default"/>
+      </w:rPr>
+    </w:lvl>
+    <w:lvl w:ilvl="8">
+      <w:start w:val="1"/>
+      <w:numFmt w:val="decimal"/>
+      <w:lvlText w:val="%1.%2.%3.%4.%5.%6.%7.%8.%9."/>
+      <w:lvlJc w:val="left"/>
+      <w:pPr>
+        <w:ind w:left="13680" w:hanging="2160"/>
+      </w:pPr>
+      <w:rPr>
+        <w:rFonts w:hint="default"/>
+      </w:rPr>
+    </w:lvl>
+  </w:abstractNum>
+  <w:abstractNum w:abstractNumId="4" w15:restartNumberingAfterBreak="0">
+    <w:nsid w:val="2ADF6C49"/>
+    <w:multiLevelType w:val="hybridMultilevel"/>
+    <w:tmpl w:val="010EC1E2"/>
+    <w:lvl w:ilvl="0" w:tplc="0415000F">
+      <w:start w:val="1"/>
+      <w:numFmt w:val="decimal"/>
+      <w:lvlText w:val="%1."/>
+      <w:lvlJc w:val="left"/>
+      <w:pPr>
+        <w:ind w:left="720" w:hanging="360"/>
+      </w:pPr>
+      <w:rPr>
+        <w:rFonts w:hint="default"/>
+      </w:rPr>
+    </w:lvl>
+    <w:lvl w:ilvl="1" w:tplc="04150019">
+      <w:start w:val="1"/>
+      <w:numFmt w:val="lowerLetter"/>
+      <w:lvlText w:val="%2."/>
+      <w:lvlJc w:val="left"/>
+      <w:pPr>
+        <w:ind w:left="1440" w:hanging="360"/>
+      </w:pPr>
+    </w:lvl>
+    <w:lvl w:ilvl="2" w:tplc="0415001B" w:tentative="1">
+      <w:start w:val="1"/>
+      <w:numFmt w:val="lowerRoman"/>
+      <w:lvlText w:val="%3."/>
+      <w:lvlJc w:val="right"/>
+      <w:pPr>
+        <w:ind w:left="2160" w:hanging="180"/>
+      </w:pPr>
+    </w:lvl>
+    <w:lvl w:ilvl="3" w:tplc="0415000F" w:tentative="1">
+      <w:start w:val="1"/>
+      <w:numFmt w:val="decimal"/>
+      <w:lvlText w:val="%4."/>
+      <w:lvlJc w:val="left"/>
+      <w:pPr>
+        <w:ind w:left="2880" w:hanging="360"/>
+      </w:pPr>
+    </w:lvl>
+    <w:lvl w:ilvl="4" w:tplc="04150019" w:tentative="1">
+      <w:start w:val="1"/>
+      <w:numFmt w:val="lowerLetter"/>
+      <w:lvlText w:val="%5."/>
+      <w:lvlJc w:val="left"/>
+      <w:pPr>
+        <w:ind w:left="3600" w:hanging="360"/>
+      </w:pPr>
+    </w:lvl>
+    <w:lvl w:ilvl="5" w:tplc="0415001B" w:tentative="1">
+      <w:start w:val="1"/>
+      <w:numFmt w:val="lowerRoman"/>
+      <w:lvlText w:val="%6."/>
+      <w:lvlJc w:val="right"/>
+      <w:pPr>
+        <w:ind w:left="4320" w:hanging="180"/>
+      </w:pPr>
+    </w:lvl>
+    <w:lvl w:ilvl="6" w:tplc="0415000F" w:tentative="1">
+      <w:start w:val="1"/>
+      <w:numFmt w:val="decimal"/>
+      <w:lvlText w:val="%7."/>
+      <w:lvlJc w:val="left"/>
+      <w:pPr>
+        <w:ind w:left="5040" w:hanging="360"/>
+      </w:pPr>
+    </w:lvl>
+    <w:lvl w:ilvl="7" w:tplc="04150019" w:tentative="1">
+      <w:start w:val="1"/>
+      <w:numFmt w:val="lowerLetter"/>
+      <w:lvlText w:val="%8."/>
+      <w:lvlJc w:val="left"/>
+      <w:pPr>
+        <w:ind w:left="5760" w:hanging="360"/>
+      </w:pPr>
+    </w:lvl>
+    <w:lvl w:ilvl="8" w:tplc="0415001B" w:tentative="1">
+      <w:start w:val="1"/>
+      <w:numFmt w:val="lowerRoman"/>
+      <w:lvlText w:val="%9."/>
+      <w:lvlJc w:val="right"/>
+      <w:pPr>
+        <w:ind w:left="6480" w:hanging="180"/>
+      </w:pPr>
+    </w:lvl>
+  </w:abstractNum>
+  <w:abstractNum w:abstractNumId="5" w15:restartNumberingAfterBreak="0">
+    <w:nsid w:val="300D2F15"/>
+    <w:multiLevelType w:val="multilevel"/>
+    <w:tmpl w:val="668CA60C"/>
+    <w:lvl w:ilvl="0">
+      <w:start w:val="1"/>
+      <w:numFmt w:val="decimal"/>
+      <w:lvlText w:val="%1."/>
+      <w:lvlJc w:val="left"/>
+      <w:pPr>
+        <w:ind w:left="432" w:hanging="432"/>
+      </w:pPr>
+      <w:rPr>
+        <w:rFonts w:hint="default"/>
+      </w:rPr>
+    </w:lvl>
+    <w:lvl w:ilvl="1">
+      <w:start w:val="1"/>
+      <w:numFmt w:val="decimal"/>
+      <w:lvlText w:val="%1.%2."/>
+      <w:lvlJc w:val="left"/>
+      <w:pPr>
+        <w:ind w:left="2160" w:hanging="720"/>
+      </w:pPr>
+      <w:rPr>
+        <w:rFonts w:hint="default"/>
+      </w:rPr>
+    </w:lvl>
+    <w:lvl w:ilvl="2">
+      <w:start w:val="1"/>
+      <w:numFmt w:val="decimal"/>
+      <w:lvlText w:val="%1.%2.%3."/>
+      <w:lvlJc w:val="left"/>
+      <w:pPr>
+        <w:ind w:left="3600" w:hanging="720"/>
+      </w:pPr>
+      <w:rPr>
+        <w:rFonts w:hint="default"/>
+      </w:rPr>
+    </w:lvl>
+    <w:lvl w:ilvl="3">
+      <w:start w:val="1"/>
+      <w:numFmt w:val="decimal"/>
+      <w:lvlText w:val="%1.%2.%3.%4."/>
+      <w:lvlJc w:val="left"/>
+      <w:pPr>
+        <w:ind w:left="5400" w:hanging="1080"/>
+      </w:pPr>
+      <w:rPr>
+        <w:rFonts w:hint="default"/>
+      </w:rPr>
+    </w:lvl>
+    <w:lvl w:ilvl="4">
+      <w:start w:val="1"/>
+      <w:numFmt w:val="decimal"/>
+      <w:lvlText w:val="%1.%2.%3.%4.%5."/>
+      <w:lvlJc w:val="left"/>
+      <w:pPr>
+        <w:ind w:left="6840" w:hanging="1080"/>
+      </w:pPr>
+      <w:rPr>
+        <w:rFonts w:hint="default"/>
+      </w:rPr>
+    </w:lvl>
+    <w:lvl w:ilvl="5">
+      <w:start w:val="1"/>
+      <w:numFmt w:val="decimal"/>
+      <w:lvlText w:val="%1.%2.%3.%4.%5.%6."/>
+      <w:lvlJc w:val="left"/>
+      <w:pPr>
+        <w:ind w:left="8640" w:hanging="1440"/>
+      </w:pPr>
+      <w:rPr>
+        <w:rFonts w:hint="default"/>
+      </w:rPr>
+    </w:lvl>
+    <w:lvl w:ilvl="6">
+      <w:start w:val="1"/>
+      <w:numFmt w:val="decimal"/>
+      <w:lvlText w:val="%1.%2.%3.%4.%5.%6.%7."/>
+      <w:lvlJc w:val="left"/>
+      <w:pPr>
+        <w:ind w:left="10440" w:hanging="1800"/>
+      </w:pPr>
+      <w:rPr>
+        <w:rFonts w:hint="default"/>
+      </w:rPr>
+    </w:lvl>
+    <w:lvl w:ilvl="7">
+      <w:start w:val="1"/>
+      <w:numFmt w:val="decimal"/>
+      <w:lvlText w:val="%1.%2.%3.%4.%5.%6.%7.%8."/>
+      <w:lvlJc w:val="left"/>
+      <w:pPr>
+        <w:ind w:left="11880" w:hanging="1800"/>
+      </w:pPr>
+      <w:rPr>
+        <w:rFonts w:hint="default"/>
+      </w:rPr>
+    </w:lvl>
+    <w:lvl w:ilvl="8">
+      <w:start w:val="1"/>
+      <w:numFmt w:val="decimal"/>
+      <w:lvlText w:val="%1.%2.%3.%4.%5.%6.%7.%8.%9."/>
+      <w:lvlJc w:val="left"/>
+      <w:pPr>
+        <w:ind w:left="13680" w:hanging="2160"/>
+      </w:pPr>
+      <w:rPr>
+        <w:rFonts w:hint="default"/>
+      </w:rPr>
+    </w:lvl>
+  </w:abstractNum>
+  <w:abstractNum w:abstractNumId="6" w15:restartNumberingAfterBreak="0">
+    <w:nsid w:val="3A144B34"/>
+    <w:multiLevelType w:val="multilevel"/>
+    <w:tmpl w:val="668CA60C"/>
+    <w:lvl w:ilvl="0">
+      <w:start w:val="1"/>
+      <w:numFmt w:val="decimal"/>
+      <w:lvlText w:val="%1."/>
+      <w:lvlJc w:val="left"/>
+      <w:pPr>
+        <w:ind w:left="432" w:hanging="432"/>
+      </w:pPr>
+      <w:rPr>
+        <w:rFonts w:hint="default"/>
+      </w:rPr>
+    </w:lvl>
+    <w:lvl w:ilvl="1">
+      <w:start w:val="1"/>
+      <w:numFmt w:val="decimal"/>
+      <w:lvlText w:val="%1.%2."/>
+      <w:lvlJc w:val="left"/>
+      <w:pPr>
+        <w:ind w:left="2160" w:hanging="720"/>
+      </w:pPr>
+      <w:rPr>
+        <w:rFonts w:hint="default"/>
+      </w:rPr>
+    </w:lvl>
+    <w:lvl w:ilvl="2">
+      <w:start w:val="1"/>
+      <w:numFmt w:val="decimal"/>
+      <w:lvlText w:val="%1.%2.%3."/>
+      <w:lvlJc w:val="left"/>
+      <w:pPr>
+        <w:ind w:left="3600" w:hanging="720"/>
+      </w:pPr>
+      <w:rPr>
+        <w:rFonts w:hint="default"/>
+      </w:rPr>
+    </w:lvl>
+    <w:lvl w:ilvl="3">
+      <w:start w:val="1"/>
+      <w:numFmt w:val="decimal"/>
+      <w:lvlText w:val="%1.%2.%3.%4."/>
+      <w:lvlJc w:val="left"/>
+      <w:pPr>
+        <w:ind w:left="5400" w:hanging="1080"/>
+      </w:pPr>
+      <w:rPr>
+        <w:rFonts w:hint="default"/>
+      </w:rPr>
+    </w:lvl>
+    <w:lvl w:ilvl="4">
+      <w:start w:val="1"/>
+      <w:numFmt w:val="decimal"/>
+      <w:lvlText w:val="%1.%2.%3.%4.%5."/>
+      <w:lvlJc w:val="left"/>
+      <w:pPr>
+        <w:ind w:left="6840" w:hanging="1080"/>
+      </w:pPr>
+      <w:rPr>
+        <w:rFonts w:hint="default"/>
+      </w:rPr>
+    </w:lvl>
+    <w:lvl w:ilvl="5">
+      <w:start w:val="1"/>
+      <w:numFmt w:val="decimal"/>
+      <w:lvlText w:val="%1.%2.%3.%4.%5.%6."/>
+      <w:lvlJc w:val="left"/>
+      <w:pPr>
+        <w:ind w:left="8640" w:hanging="1440"/>
+      </w:pPr>
+      <w:rPr>
+        <w:rFonts w:hint="default"/>
+      </w:rPr>
+    </w:lvl>
+    <w:lvl w:ilvl="6">
+      <w:start w:val="1"/>
+      <w:numFmt w:val="decimal"/>
+      <w:lvlText w:val="%1.%2.%3.%4.%5.%6.%7."/>
+      <w:lvlJc w:val="left"/>
+      <w:pPr>
+        <w:ind w:left="10440" w:hanging="1800"/>
+      </w:pPr>
+      <w:rPr>
+        <w:rFonts w:hint="default"/>
+      </w:rPr>
+    </w:lvl>
+    <w:lvl w:ilvl="7">
+      <w:start w:val="1"/>
+      <w:numFmt w:val="decimal"/>
+      <w:lvlText w:val="%1.%2.%3.%4.%5.%6.%7.%8."/>
+      <w:lvlJc w:val="left"/>
+      <w:pPr>
+        <w:ind w:left="11880" w:hanging="1800"/>
+      </w:pPr>
+      <w:rPr>
+        <w:rFonts w:hint="default"/>
+      </w:rPr>
+    </w:lvl>
+    <w:lvl w:ilvl="8">
+      <w:start w:val="1"/>
+      <w:numFmt w:val="decimal"/>
+      <w:lvlText w:val="%1.%2.%3.%4.%5.%6.%7.%8.%9."/>
+      <w:lvlJc w:val="left"/>
+      <w:pPr>
+        <w:ind w:left="13680" w:hanging="2160"/>
+      </w:pPr>
+      <w:rPr>
+        <w:rFonts w:hint="default"/>
+      </w:rPr>
+    </w:lvl>
+  </w:abstractNum>
+  <w:abstractNum w:abstractNumId="7" w15:restartNumberingAfterBreak="0">
     <w:nsid w:val="3CD03167"/>
     <w:multiLevelType w:val="hybridMultilevel"/>
     <w:tmpl w:val="C27A7D9E"/>
@@ -2961,7 +4310,120 @@
       </w:rPr>
     </w:lvl>
   </w:abstractNum>
-  <w:abstractNum w:abstractNumId="2" w15:restartNumberingAfterBreak="0">
+  <w:abstractNum w:abstractNumId="8" w15:restartNumberingAfterBreak="0">
+    <w:nsid w:val="413C51D2"/>
+    <w:multiLevelType w:val="multilevel"/>
+    <w:tmpl w:val="668CA60C"/>
+    <w:lvl w:ilvl="0">
+      <w:start w:val="1"/>
+      <w:numFmt w:val="decimal"/>
+      <w:lvlText w:val="%1."/>
+      <w:lvlJc w:val="left"/>
+      <w:pPr>
+        <w:ind w:left="432" w:hanging="432"/>
+      </w:pPr>
+      <w:rPr>
+        <w:rFonts w:hint="default"/>
+      </w:rPr>
+    </w:lvl>
+    <w:lvl w:ilvl="1">
+      <w:start w:val="1"/>
+      <w:numFmt w:val="decimal"/>
+      <w:lvlText w:val="%1.%2."/>
+      <w:lvlJc w:val="left"/>
+      <w:pPr>
+        <w:ind w:left="2160" w:hanging="720"/>
+      </w:pPr>
+      <w:rPr>
+        <w:rFonts w:hint="default"/>
+      </w:rPr>
+    </w:lvl>
+    <w:lvl w:ilvl="2">
+      <w:start w:val="1"/>
+      <w:numFmt w:val="decimal"/>
+      <w:lvlText w:val="%1.%2.%3."/>
+      <w:lvlJc w:val="left"/>
+      <w:pPr>
+        <w:ind w:left="3600" w:hanging="720"/>
+      </w:pPr>
+      <w:rPr>
+        <w:rFonts w:hint="default"/>
+      </w:rPr>
+    </w:lvl>
+    <w:lvl w:ilvl="3">
+      <w:start w:val="1"/>
+      <w:numFmt w:val="decimal"/>
+      <w:lvlText w:val="%1.%2.%3.%4."/>
+      <w:lvlJc w:val="left"/>
+      <w:pPr>
+        <w:ind w:left="5400" w:hanging="1080"/>
+      </w:pPr>
+      <w:rPr>
+        <w:rFonts w:hint="default"/>
+      </w:rPr>
+    </w:lvl>
+    <w:lvl w:ilvl="4">
+      <w:start w:val="1"/>
+      <w:numFmt w:val="decimal"/>
+      <w:lvlText w:val="%1.%2.%3.%4.%5."/>
+      <w:lvlJc w:val="left"/>
+      <w:pPr>
+        <w:ind w:left="6840" w:hanging="1080"/>
+      </w:pPr>
+      <w:rPr>
+        <w:rFonts w:hint="default"/>
+      </w:rPr>
+    </w:lvl>
+    <w:lvl w:ilvl="5">
+      <w:start w:val="1"/>
+      <w:numFmt w:val="decimal"/>
+      <w:lvlText w:val="%1.%2.%3.%4.%5.%6."/>
+      <w:lvlJc w:val="left"/>
+      <w:pPr>
+        <w:ind w:left="8640" w:hanging="1440"/>
+      </w:pPr>
+      <w:rPr>
+        <w:rFonts w:hint="default"/>
+      </w:rPr>
+    </w:lvl>
+    <w:lvl w:ilvl="6">
+      <w:start w:val="1"/>
+      <w:numFmt w:val="decimal"/>
+      <w:lvlText w:val="%1.%2.%3.%4.%5.%6.%7."/>
+      <w:lvlJc w:val="left"/>
+      <w:pPr>
+        <w:ind w:left="10440" w:hanging="1800"/>
+      </w:pPr>
+      <w:rPr>
+        <w:rFonts w:hint="default"/>
+      </w:rPr>
+    </w:lvl>
+    <w:lvl w:ilvl="7">
+      <w:start w:val="1"/>
+      <w:numFmt w:val="decimal"/>
+      <w:lvlText w:val="%1.%2.%3.%4.%5.%6.%7.%8."/>
+      <w:lvlJc w:val="left"/>
+      <w:pPr>
+        <w:ind w:left="11880" w:hanging="1800"/>
+      </w:pPr>
+      <w:rPr>
+        <w:rFonts w:hint="default"/>
+      </w:rPr>
+    </w:lvl>
+    <w:lvl w:ilvl="8">
+      <w:start w:val="1"/>
+      <w:numFmt w:val="decimal"/>
+      <w:lvlText w:val="%1.%2.%3.%4.%5.%6.%7.%8.%9."/>
+      <w:lvlJc w:val="left"/>
+      <w:pPr>
+        <w:ind w:left="13680" w:hanging="2160"/>
+      </w:pPr>
+      <w:rPr>
+        <w:rFonts w:hint="default"/>
+      </w:rPr>
+    </w:lvl>
+  </w:abstractNum>
+  <w:abstractNum w:abstractNumId="9" w15:restartNumberingAfterBreak="0">
     <w:nsid w:val="4F287175"/>
     <w:multiLevelType w:val="hybridMultilevel"/>
     <w:tmpl w:val="B0A0A0F8"/>
@@ -2977,7 +4439,7 @@
         <w:rFonts w:ascii="Symbol" w:hAnsi="Symbol" w:hint="default"/>
       </w:rPr>
     </w:lvl>
-    <w:lvl w:ilvl="1" w:tplc="04150003" w:tentative="1">
+    <w:lvl w:ilvl="1" w:tplc="04150003">
       <w:start w:val="1"/>
       <w:numFmt w:val="bullet"/>
       <w:lvlText w:val="o"/>
@@ -3074,7 +4536,7 @@
       </w:rPr>
     </w:lvl>
   </w:abstractNum>
-  <w:abstractNum w:abstractNumId="3" w15:restartNumberingAfterBreak="0">
+  <w:abstractNum w:abstractNumId="10" w15:restartNumberingAfterBreak="0">
     <w:nsid w:val="5A8E3F53"/>
     <w:multiLevelType w:val="hybridMultilevel"/>
     <w:tmpl w:val="4D44A02C"/>
@@ -3163,7 +4625,346 @@
       </w:pPr>
     </w:lvl>
   </w:abstractNum>
-  <w:abstractNum w:abstractNumId="4" w15:restartNumberingAfterBreak="0">
+  <w:abstractNum w:abstractNumId="11" w15:restartNumberingAfterBreak="0">
+    <w:nsid w:val="5AEC529D"/>
+    <w:multiLevelType w:val="multilevel"/>
+    <w:tmpl w:val="668CA60C"/>
+    <w:lvl w:ilvl="0">
+      <w:start w:val="1"/>
+      <w:numFmt w:val="decimal"/>
+      <w:lvlText w:val="%1."/>
+      <w:lvlJc w:val="left"/>
+      <w:pPr>
+        <w:ind w:left="432" w:hanging="432"/>
+      </w:pPr>
+      <w:rPr>
+        <w:rFonts w:hint="default"/>
+      </w:rPr>
+    </w:lvl>
+    <w:lvl w:ilvl="1">
+      <w:start w:val="1"/>
+      <w:numFmt w:val="decimal"/>
+      <w:lvlText w:val="%1.%2."/>
+      <w:lvlJc w:val="left"/>
+      <w:pPr>
+        <w:ind w:left="2160" w:hanging="720"/>
+      </w:pPr>
+      <w:rPr>
+        <w:rFonts w:hint="default"/>
+      </w:rPr>
+    </w:lvl>
+    <w:lvl w:ilvl="2">
+      <w:start w:val="1"/>
+      <w:numFmt w:val="decimal"/>
+      <w:lvlText w:val="%1.%2.%3."/>
+      <w:lvlJc w:val="left"/>
+      <w:pPr>
+        <w:ind w:left="3600" w:hanging="720"/>
+      </w:pPr>
+      <w:rPr>
+        <w:rFonts w:hint="default"/>
+      </w:rPr>
+    </w:lvl>
+    <w:lvl w:ilvl="3">
+      <w:start w:val="1"/>
+      <w:numFmt w:val="decimal"/>
+      <w:lvlText w:val="%1.%2.%3.%4."/>
+      <w:lvlJc w:val="left"/>
+      <w:pPr>
+        <w:ind w:left="5400" w:hanging="1080"/>
+      </w:pPr>
+      <w:rPr>
+        <w:rFonts w:hint="default"/>
+      </w:rPr>
+    </w:lvl>
+    <w:lvl w:ilvl="4">
+      <w:start w:val="1"/>
+      <w:numFmt w:val="decimal"/>
+      <w:lvlText w:val="%1.%2.%3.%4.%5."/>
+      <w:lvlJc w:val="left"/>
+      <w:pPr>
+        <w:ind w:left="6840" w:hanging="1080"/>
+      </w:pPr>
+      <w:rPr>
+        <w:rFonts w:hint="default"/>
+      </w:rPr>
+    </w:lvl>
+    <w:lvl w:ilvl="5">
+      <w:start w:val="1"/>
+      <w:numFmt w:val="decimal"/>
+      <w:lvlText w:val="%1.%2.%3.%4.%5.%6."/>
+      <w:lvlJc w:val="left"/>
+      <w:pPr>
+        <w:ind w:left="8640" w:hanging="1440"/>
+      </w:pPr>
+      <w:rPr>
+        <w:rFonts w:hint="default"/>
+      </w:rPr>
+    </w:lvl>
+    <w:lvl w:ilvl="6">
+      <w:start w:val="1"/>
+      <w:numFmt w:val="decimal"/>
+      <w:lvlText w:val="%1.%2.%3.%4.%5.%6.%7."/>
+      <w:lvlJc w:val="left"/>
+      <w:pPr>
+        <w:ind w:left="10440" w:hanging="1800"/>
+      </w:pPr>
+      <w:rPr>
+        <w:rFonts w:hint="default"/>
+      </w:rPr>
+    </w:lvl>
+    <w:lvl w:ilvl="7">
+      <w:start w:val="1"/>
+      <w:numFmt w:val="decimal"/>
+      <w:lvlText w:val="%1.%2.%3.%4.%5.%6.%7.%8."/>
+      <w:lvlJc w:val="left"/>
+      <w:pPr>
+        <w:ind w:left="11880" w:hanging="1800"/>
+      </w:pPr>
+      <w:rPr>
+        <w:rFonts w:hint="default"/>
+      </w:rPr>
+    </w:lvl>
+    <w:lvl w:ilvl="8">
+      <w:start w:val="1"/>
+      <w:numFmt w:val="decimal"/>
+      <w:lvlText w:val="%1.%2.%3.%4.%5.%6.%7.%8.%9."/>
+      <w:lvlJc w:val="left"/>
+      <w:pPr>
+        <w:ind w:left="13680" w:hanging="2160"/>
+      </w:pPr>
+      <w:rPr>
+        <w:rFonts w:hint="default"/>
+      </w:rPr>
+    </w:lvl>
+  </w:abstractNum>
+  <w:abstractNum w:abstractNumId="12" w15:restartNumberingAfterBreak="0">
+    <w:nsid w:val="67F736E4"/>
+    <w:multiLevelType w:val="multilevel"/>
+    <w:tmpl w:val="668CA60C"/>
+    <w:lvl w:ilvl="0">
+      <w:start w:val="1"/>
+      <w:numFmt w:val="decimal"/>
+      <w:lvlText w:val="%1."/>
+      <w:lvlJc w:val="left"/>
+      <w:pPr>
+        <w:ind w:left="432" w:hanging="432"/>
+      </w:pPr>
+      <w:rPr>
+        <w:rFonts w:hint="default"/>
+      </w:rPr>
+    </w:lvl>
+    <w:lvl w:ilvl="1">
+      <w:start w:val="1"/>
+      <w:numFmt w:val="decimal"/>
+      <w:lvlText w:val="%1.%2."/>
+      <w:lvlJc w:val="left"/>
+      <w:pPr>
+        <w:ind w:left="2160" w:hanging="720"/>
+      </w:pPr>
+      <w:rPr>
+        <w:rFonts w:hint="default"/>
+      </w:rPr>
+    </w:lvl>
+    <w:lvl w:ilvl="2">
+      <w:start w:val="1"/>
+      <w:numFmt w:val="decimal"/>
+      <w:lvlText w:val="%1.%2.%3."/>
+      <w:lvlJc w:val="left"/>
+      <w:pPr>
+        <w:ind w:left="3600" w:hanging="720"/>
+      </w:pPr>
+      <w:rPr>
+        <w:rFonts w:hint="default"/>
+      </w:rPr>
+    </w:lvl>
+    <w:lvl w:ilvl="3">
+      <w:start w:val="1"/>
+      <w:numFmt w:val="decimal"/>
+      <w:lvlText w:val="%1.%2.%3.%4."/>
+      <w:lvlJc w:val="left"/>
+      <w:pPr>
+        <w:ind w:left="5400" w:hanging="1080"/>
+      </w:pPr>
+      <w:rPr>
+        <w:rFonts w:hint="default"/>
+      </w:rPr>
+    </w:lvl>
+    <w:lvl w:ilvl="4">
+      <w:start w:val="1"/>
+      <w:numFmt w:val="decimal"/>
+      <w:lvlText w:val="%1.%2.%3.%4.%5."/>
+      <w:lvlJc w:val="left"/>
+      <w:pPr>
+        <w:ind w:left="6840" w:hanging="1080"/>
+      </w:pPr>
+      <w:rPr>
+        <w:rFonts w:hint="default"/>
+      </w:rPr>
+    </w:lvl>
+    <w:lvl w:ilvl="5">
+      <w:start w:val="1"/>
+      <w:numFmt w:val="decimal"/>
+      <w:lvlText w:val="%1.%2.%3.%4.%5.%6."/>
+      <w:lvlJc w:val="left"/>
+      <w:pPr>
+        <w:ind w:left="8640" w:hanging="1440"/>
+      </w:pPr>
+      <w:rPr>
+        <w:rFonts w:hint="default"/>
+      </w:rPr>
+    </w:lvl>
+    <w:lvl w:ilvl="6">
+      <w:start w:val="1"/>
+      <w:numFmt w:val="decimal"/>
+      <w:lvlText w:val="%1.%2.%3.%4.%5.%6.%7."/>
+      <w:lvlJc w:val="left"/>
+      <w:pPr>
+        <w:ind w:left="10440" w:hanging="1800"/>
+      </w:pPr>
+      <w:rPr>
+        <w:rFonts w:hint="default"/>
+      </w:rPr>
+    </w:lvl>
+    <w:lvl w:ilvl="7">
+      <w:start w:val="1"/>
+      <w:numFmt w:val="decimal"/>
+      <w:lvlText w:val="%1.%2.%3.%4.%5.%6.%7.%8."/>
+      <w:lvlJc w:val="left"/>
+      <w:pPr>
+        <w:ind w:left="11880" w:hanging="1800"/>
+      </w:pPr>
+      <w:rPr>
+        <w:rFonts w:hint="default"/>
+      </w:rPr>
+    </w:lvl>
+    <w:lvl w:ilvl="8">
+      <w:start w:val="1"/>
+      <w:numFmt w:val="decimal"/>
+      <w:lvlText w:val="%1.%2.%3.%4.%5.%6.%7.%8.%9."/>
+      <w:lvlJc w:val="left"/>
+      <w:pPr>
+        <w:ind w:left="13680" w:hanging="2160"/>
+      </w:pPr>
+      <w:rPr>
+        <w:rFonts w:hint="default"/>
+      </w:rPr>
+    </w:lvl>
+  </w:abstractNum>
+  <w:abstractNum w:abstractNumId="13" w15:restartNumberingAfterBreak="0">
+    <w:nsid w:val="76F43881"/>
+    <w:multiLevelType w:val="multilevel"/>
+    <w:tmpl w:val="668CA60C"/>
+    <w:lvl w:ilvl="0">
+      <w:start w:val="1"/>
+      <w:numFmt w:val="decimal"/>
+      <w:lvlText w:val="%1."/>
+      <w:lvlJc w:val="left"/>
+      <w:pPr>
+        <w:ind w:left="432" w:hanging="432"/>
+      </w:pPr>
+      <w:rPr>
+        <w:rFonts w:hint="default"/>
+      </w:rPr>
+    </w:lvl>
+    <w:lvl w:ilvl="1">
+      <w:start w:val="1"/>
+      <w:numFmt w:val="decimal"/>
+      <w:lvlText w:val="%1.%2."/>
+      <w:lvlJc w:val="left"/>
+      <w:pPr>
+        <w:ind w:left="2160" w:hanging="720"/>
+      </w:pPr>
+      <w:rPr>
+        <w:rFonts w:hint="default"/>
+      </w:rPr>
+    </w:lvl>
+    <w:lvl w:ilvl="2">
+      <w:start w:val="1"/>
+      <w:numFmt w:val="decimal"/>
+      <w:lvlText w:val="%1.%2.%3."/>
+      <w:lvlJc w:val="left"/>
+      <w:pPr>
+        <w:ind w:left="3600" w:hanging="720"/>
+      </w:pPr>
+      <w:rPr>
+        <w:rFonts w:hint="default"/>
+      </w:rPr>
+    </w:lvl>
+    <w:lvl w:ilvl="3">
+      <w:start w:val="1"/>
+      <w:numFmt w:val="decimal"/>
+      <w:lvlText w:val="%1.%2.%3.%4."/>
+      <w:lvlJc w:val="left"/>
+      <w:pPr>
+        <w:ind w:left="5400" w:hanging="1080"/>
+      </w:pPr>
+      <w:rPr>
+        <w:rFonts w:hint="default"/>
+      </w:rPr>
+    </w:lvl>
+    <w:lvl w:ilvl="4">
+      <w:start w:val="1"/>
+      <w:numFmt w:val="decimal"/>
+      <w:lvlText w:val="%1.%2.%3.%4.%5."/>
+      <w:lvlJc w:val="left"/>
+      <w:pPr>
+        <w:ind w:left="6840" w:hanging="1080"/>
+      </w:pPr>
+      <w:rPr>
+        <w:rFonts w:hint="default"/>
+      </w:rPr>
+    </w:lvl>
+    <w:lvl w:ilvl="5">
+      <w:start w:val="1"/>
+      <w:numFmt w:val="decimal"/>
+      <w:lvlText w:val="%1.%2.%3.%4.%5.%6."/>
+      <w:lvlJc w:val="left"/>
+      <w:pPr>
+        <w:ind w:left="8640" w:hanging="1440"/>
+      </w:pPr>
+      <w:rPr>
+        <w:rFonts w:hint="default"/>
+      </w:rPr>
+    </w:lvl>
+    <w:lvl w:ilvl="6">
+      <w:start w:val="1"/>
+      <w:numFmt w:val="decimal"/>
+      <w:lvlText w:val="%1.%2.%3.%4.%5.%6.%7."/>
+      <w:lvlJc w:val="left"/>
+      <w:pPr>
+        <w:ind w:left="10440" w:hanging="1800"/>
+      </w:pPr>
+      <w:rPr>
+        <w:rFonts w:hint="default"/>
+      </w:rPr>
+    </w:lvl>
+    <w:lvl w:ilvl="7">
+      <w:start w:val="1"/>
+      <w:numFmt w:val="decimal"/>
+      <w:lvlText w:val="%1.%2.%3.%4.%5.%6.%7.%8."/>
+      <w:lvlJc w:val="left"/>
+      <w:pPr>
+        <w:ind w:left="11880" w:hanging="1800"/>
+      </w:pPr>
+      <w:rPr>
+        <w:rFonts w:hint="default"/>
+      </w:rPr>
+    </w:lvl>
+    <w:lvl w:ilvl="8">
+      <w:start w:val="1"/>
+      <w:numFmt w:val="decimal"/>
+      <w:lvlText w:val="%1.%2.%3.%4.%5.%6.%7.%8.%9."/>
+      <w:lvlJc w:val="left"/>
+      <w:pPr>
+        <w:ind w:left="13680" w:hanging="2160"/>
+      </w:pPr>
+      <w:rPr>
+        <w:rFonts w:hint="default"/>
+      </w:rPr>
+    </w:lvl>
+  </w:abstractNum>
+  <w:abstractNum w:abstractNumId="14" w15:restartNumberingAfterBreak="0">
     <w:nsid w:val="78A228E8"/>
     <w:multiLevelType w:val="hybridMultilevel"/>
     <w:tmpl w:val="5DCE26E4"/>
@@ -3249,11 +5050,124 @@
       </w:pPr>
     </w:lvl>
   </w:abstractNum>
+  <w:abstractNum w:abstractNumId="15" w15:restartNumberingAfterBreak="0">
+    <w:nsid w:val="7EB07BEF"/>
+    <w:multiLevelType w:val="multilevel"/>
+    <w:tmpl w:val="668CA60C"/>
+    <w:lvl w:ilvl="0">
+      <w:start w:val="1"/>
+      <w:numFmt w:val="decimal"/>
+      <w:lvlText w:val="%1."/>
+      <w:lvlJc w:val="left"/>
+      <w:pPr>
+        <w:ind w:left="432" w:hanging="432"/>
+      </w:pPr>
+      <w:rPr>
+        <w:rFonts w:hint="default"/>
+      </w:rPr>
+    </w:lvl>
+    <w:lvl w:ilvl="1">
+      <w:start w:val="1"/>
+      <w:numFmt w:val="decimal"/>
+      <w:lvlText w:val="%1.%2."/>
+      <w:lvlJc w:val="left"/>
+      <w:pPr>
+        <w:ind w:left="2160" w:hanging="720"/>
+      </w:pPr>
+      <w:rPr>
+        <w:rFonts w:hint="default"/>
+      </w:rPr>
+    </w:lvl>
+    <w:lvl w:ilvl="2">
+      <w:start w:val="1"/>
+      <w:numFmt w:val="decimal"/>
+      <w:lvlText w:val="%1.%2.%3."/>
+      <w:lvlJc w:val="left"/>
+      <w:pPr>
+        <w:ind w:left="3600" w:hanging="720"/>
+      </w:pPr>
+      <w:rPr>
+        <w:rFonts w:hint="default"/>
+      </w:rPr>
+    </w:lvl>
+    <w:lvl w:ilvl="3">
+      <w:start w:val="1"/>
+      <w:numFmt w:val="decimal"/>
+      <w:lvlText w:val="%1.%2.%3.%4."/>
+      <w:lvlJc w:val="left"/>
+      <w:pPr>
+        <w:ind w:left="5400" w:hanging="1080"/>
+      </w:pPr>
+      <w:rPr>
+        <w:rFonts w:hint="default"/>
+      </w:rPr>
+    </w:lvl>
+    <w:lvl w:ilvl="4">
+      <w:start w:val="1"/>
+      <w:numFmt w:val="decimal"/>
+      <w:lvlText w:val="%1.%2.%3.%4.%5."/>
+      <w:lvlJc w:val="left"/>
+      <w:pPr>
+        <w:ind w:left="6840" w:hanging="1080"/>
+      </w:pPr>
+      <w:rPr>
+        <w:rFonts w:hint="default"/>
+      </w:rPr>
+    </w:lvl>
+    <w:lvl w:ilvl="5">
+      <w:start w:val="1"/>
+      <w:numFmt w:val="decimal"/>
+      <w:lvlText w:val="%1.%2.%3.%4.%5.%6."/>
+      <w:lvlJc w:val="left"/>
+      <w:pPr>
+        <w:ind w:left="8640" w:hanging="1440"/>
+      </w:pPr>
+      <w:rPr>
+        <w:rFonts w:hint="default"/>
+      </w:rPr>
+    </w:lvl>
+    <w:lvl w:ilvl="6">
+      <w:start w:val="1"/>
+      <w:numFmt w:val="decimal"/>
+      <w:lvlText w:val="%1.%2.%3.%4.%5.%6.%7."/>
+      <w:lvlJc w:val="left"/>
+      <w:pPr>
+        <w:ind w:left="10440" w:hanging="1800"/>
+      </w:pPr>
+      <w:rPr>
+        <w:rFonts w:hint="default"/>
+      </w:rPr>
+    </w:lvl>
+    <w:lvl w:ilvl="7">
+      <w:start w:val="1"/>
+      <w:numFmt w:val="decimal"/>
+      <w:lvlText w:val="%1.%2.%3.%4.%5.%6.%7.%8."/>
+      <w:lvlJc w:val="left"/>
+      <w:pPr>
+        <w:ind w:left="11880" w:hanging="1800"/>
+      </w:pPr>
+      <w:rPr>
+        <w:rFonts w:hint="default"/>
+      </w:rPr>
+    </w:lvl>
+    <w:lvl w:ilvl="8">
+      <w:start w:val="1"/>
+      <w:numFmt w:val="decimal"/>
+      <w:lvlText w:val="%1.%2.%3.%4.%5.%6.%7.%8.%9."/>
+      <w:lvlJc w:val="left"/>
+      <w:pPr>
+        <w:ind w:left="13680" w:hanging="2160"/>
+      </w:pPr>
+      <w:rPr>
+        <w:rFonts w:hint="default"/>
+      </w:rPr>
+    </w:lvl>
+  </w:abstractNum>
   <w:num w:numId="1">
-    <w:abstractNumId w:val="3"/>
+    <w:abstractNumId w:val="10"/>
   </w:num>
   <w:num w:numId="2">
-    <w:abstractNumId w:val="3"/>
+    <w:abstractNumId w:val="10"/>
     <w:lvlOverride w:ilvl="0">
       <w:startOverride w:val="1"/>
     </w:lvlOverride>
@@ -3283,15 +5197,48 @@
     </w:lvlOverride>
   </w:num>
   <w:num w:numId="3">
-    <w:abstractNumId w:val="2"/>
+    <w:abstractNumId w:val="9"/>
   </w:num>
   <w:num w:numId="4">
-    <w:abstractNumId w:val="4"/>
+    <w:abstractNumId w:val="14"/>
   </w:num>
   <w:num w:numId="5">
     <w:abstractNumId w:val="0"/>
   </w:num>
   <w:num w:numId="6">
+    <w:abstractNumId w:val="7"/>
+  </w:num>
+  <w:num w:numId="7">
+    <w:abstractNumId w:val="13"/>
+  </w:num>
+  <w:num w:numId="8">
+    <w:abstractNumId w:val="8"/>
+  </w:num>
+  <w:num w:numId="9">
+    <w:abstractNumId w:val="5"/>
+  </w:num>
+  <w:num w:numId="10">
+    <w:abstractNumId w:val="4"/>
+  </w:num>
+  <w:num w:numId="11">
+    <w:abstractNumId w:val="3"/>
+  </w:num>
+  <w:num w:numId="12">
+    <w:abstractNumId w:val="11"/>
+  </w:num>
+  <w:num w:numId="13">
+    <w:abstractNumId w:val="15"/>
+  </w:num>
+  <w:num w:numId="14">
+    <w:abstractNumId w:val="12"/>
+  </w:num>
+  <w:num w:numId="15">
+    <w:abstractNumId w:val="6"/>
+  </w:num>
+  <w:num w:numId="16">
+    <w:abstractNumId w:val="2"/>
+  </w:num>
+  <w:num w:numId="17">
     <w:abstractNumId w:val="1"/>
   </w:num>
 </w:numbering>
@@ -3469,7 +5416,7 @@
     <w:lsdException w:name="Table Web 2" w:semiHidden="1" w:unhideWhenUsed="1"/>
     <w:lsdException w:name="Table Web 3" w:semiHidden="1" w:unhideWhenUsed="1"/>
     <w:lsdException w:name="Balloon Text" w:semiHidden="1" w:unhideWhenUsed="1"/>
-    <w:lsdException w:name="Table Grid" w:semiHidden="1" w:uiPriority="39" w:unhideWhenUsed="1"/>
+    <w:lsdException w:name="Table Grid" w:uiPriority="39"/>
     <w:lsdException w:name="Table Theme" w:semiHidden="1" w:unhideWhenUsed="1"/>
     <w:lsdException w:name="Placeholder Text" w:semiHidden="1"/>
     <w:lsdException w:name="No Spacing" w:uiPriority="1" w:qFormat="1"/>
@@ -4362,7 +6309,7 @@
 </file>
 
 <file path=customXml/itemProps1.xml><?xml version="1.0" encoding="utf-8"?>
-<ds:datastoreItem xmlns:ds="http://schemas.openxmlformats.org/officeDocument/2006/customXml" ds:itemID="{2301E7F6-374F-428B-B01A-BB658C5D1308}">
+<ds:datastoreItem xmlns:ds="http://schemas.openxmlformats.org/officeDocument/2006/customXml" ds:itemID="{36AE6A33-3D12-47B5-B167-05FBE5C8F6EA}">
   <ds:schemaRefs>
     <ds:schemaRef ds:uri="http://schemas.openxmlformats.org/officeDocument/2006/bibliography"/>
   </ds:schemaRefs>

</xml_diff>

<commit_message>
Process report almost done <3 Everyone has to write a personal reflection!
</commit_message>
<xml_diff>
--- a/Vipasana_process_report.docx
+++ b/Vipasana_process_report.docx
@@ -378,16 +378,7 @@
           <w:szCs w:val="28"/>
           <w:lang w:val="en-US"/>
         </w:rPr>
-        <w:t xml:space="preserve">Group description, </w:t>
-      </w:r>
-      <w:r>
-        <w:rPr>
-          <w:b/>
-          <w:sz w:val="28"/>
-          <w:szCs w:val="28"/>
-          <w:lang w:val="en-US"/>
-        </w:rPr>
-        <w:t>Belbin roles</w:t>
+        <w:t>Group description, Belbin roles</w:t>
       </w:r>
     </w:p>
     <w:p>
@@ -3183,6 +3174,255 @@
           <w:lang w:val="en-US"/>
         </w:rPr>
       </w:pPr>
+      <w:r>
+        <w:rPr>
+          <w:lang w:val="en-US"/>
+        </w:rPr>
+        <w:t>Daniela: During working on this project I</w:t>
+      </w:r>
+      <w:r>
+        <w:rPr>
+          <w:lang w:val="en-US"/>
+        </w:rPr>
+        <w:t xml:space="preserve"> gained not only knowledge regarding programming and analyzing and designing a system, but also concerning </w:t>
+      </w:r>
+      <w:r>
+        <w:rPr>
+          <w:lang w:val="en-US"/>
+        </w:rPr>
+        <w:t>group work. I realized that for me the best option is to be at one place with other people while working, because it makes it easier for me to start and stay motivated.  On the other side</w:t>
+      </w:r>
+      <w:r>
+        <w:rPr>
+          <w:lang w:val="en-US"/>
+        </w:rPr>
+        <w:t>,</w:t>
+      </w:r>
+      <w:r>
+        <w:rPr>
+          <w:lang w:val="en-US"/>
+        </w:rPr>
+        <w:t xml:space="preserve"> being with people means </w:t>
+      </w:r>
+      <w:r>
+        <w:rPr>
+          <w:lang w:val="en-US"/>
+        </w:rPr>
+        <w:t xml:space="preserve">sometimes </w:t>
+      </w:r>
+      <w:r>
+        <w:rPr>
+          <w:lang w:val="en-US"/>
+        </w:rPr>
+        <w:t>being disturbed a lot and having too much talk going on. That’s why for future notice I would prefer to either agree that while meetings we try to stay focused</w:t>
+      </w:r>
+      <w:r>
+        <w:rPr>
+          <w:lang w:val="en-US"/>
+        </w:rPr>
+        <w:t xml:space="preserve"> for most of the time (with some short breaks of course and some relaxing talks to keep a good atmosphere)</w:t>
+      </w:r>
+      <w:r>
+        <w:rPr>
+          <w:lang w:val="en-US"/>
+        </w:rPr>
+        <w:t xml:space="preserve"> or to meet in smaller groups. However I believe that deciding about everything in a group is a really good idea. This way the system is from the beginning to the end consistent and everyone knows how it will look like and how it will be done. </w:t>
+      </w:r>
+      <w:r>
+        <w:rPr>
+          <w:lang w:val="en-US"/>
+        </w:rPr>
+        <w:t>Not only deciding with other people is beneficial, but also dividing work for smaller groups. Thinking together helps in solving difficult problems and coming up with the best ideas for solving tasks. Nevertheless, I am an active learner and if I don’t either type or dictate, I become lost in the code quickly. I</w:t>
+      </w:r>
+      <w:r>
+        <w:rPr>
+          <w:lang w:val="en-US"/>
+        </w:rPr>
+        <w:t>n</w:t>
+      </w:r>
+      <w:r>
+        <w:rPr>
+          <w:lang w:val="en-US"/>
+        </w:rPr>
+        <w:t xml:space="preserve"> my case the best option would be to do the thinking part with </w:t>
+      </w:r>
+      <w:r>
+        <w:rPr>
+          <w:lang w:val="en-US"/>
+        </w:rPr>
+        <w:t xml:space="preserve">someone </w:t>
+      </w:r>
+      <w:r>
+        <w:rPr>
+          <w:lang w:val="en-US"/>
+        </w:rPr>
+        <w:t xml:space="preserve">and then code alone. </w:t>
+      </w:r>
+      <w:r>
+        <w:rPr>
+          <w:lang w:val="en-US"/>
+        </w:rPr>
+        <w:t xml:space="preserve">Another advice would be to know something on every </w:t>
+      </w:r>
+      <w:r>
+        <w:rPr>
+          <w:lang w:val="en-US"/>
+        </w:rPr>
+        <w:t>field</w:t>
+      </w:r>
+      <w:r>
+        <w:rPr>
+          <w:lang w:val="en-US"/>
+        </w:rPr>
+        <w:t xml:space="preserve"> of the project. Due to the fact, that I wasn’t confident in GUI, I couldn’t help in that area. It was also a point </w:t>
+      </w:r>
+      <w:r>
+        <w:rPr>
+          <w:lang w:val="en-US"/>
+        </w:rPr>
+        <w:t>on which</w:t>
+      </w:r>
+      <w:r>
+        <w:rPr>
+          <w:lang w:val="en-US"/>
+        </w:rPr>
+        <w:t xml:space="preserve"> we </w:t>
+      </w:r>
+      <w:r>
+        <w:rPr>
+          <w:lang w:val="en-US"/>
+        </w:rPr>
+        <w:t xml:space="preserve">have </w:t>
+      </w:r>
+      <w:r>
+        <w:rPr>
+          <w:lang w:val="en-US"/>
+        </w:rPr>
+        <w:t>spen</w:t>
+      </w:r>
+      <w:r>
+        <w:rPr>
+          <w:lang w:val="en-US"/>
+        </w:rPr>
+        <w:t>t</w:t>
+      </w:r>
+      <w:r>
+        <w:rPr>
+          <w:lang w:val="en-US"/>
+        </w:rPr>
+        <w:t xml:space="preserve"> too much time, so in the future, for bigger parts</w:t>
+      </w:r>
+      <w:r>
+        <w:rPr>
+          <w:lang w:val="en-US"/>
+        </w:rPr>
+        <w:t xml:space="preserve"> like this was</w:t>
+      </w:r>
+      <w:r>
+        <w:rPr>
+          <w:lang w:val="en-US"/>
+        </w:rPr>
+        <w:t>,</w:t>
+      </w:r>
+      <w:r>
+        <w:rPr>
+          <w:lang w:val="en-US"/>
+        </w:rPr>
+        <w:t xml:space="preserve"> it would be better </w:t>
+      </w:r>
+      <w:r>
+        <w:rPr>
+          <w:lang w:val="en-US"/>
+        </w:rPr>
+        <w:t>to</w:t>
+      </w:r>
+      <w:r>
+        <w:rPr>
+          <w:lang w:val="en-US"/>
+        </w:rPr>
+        <w:t xml:space="preserve"> either assigne more people or not a specialist, who can’t focus on his work, because of helping other people with their tasks. Moreover it could be nice to state in the group contract a meeting hour for the project period to avoid conflicts in this matter later. I found out that the best time schedule for me is working in the morning, then having a one or two hour long break with relaxing, doing some sport</w:t>
+      </w:r>
+      <w:r>
+        <w:rPr>
+          <w:lang w:val="en-US"/>
+        </w:rPr>
+        <w:t>s</w:t>
+      </w:r>
+      <w:r>
+        <w:rPr>
+          <w:lang w:val="en-US"/>
+        </w:rPr>
+        <w:t xml:space="preserve">, not working and then continuing in the afternoon till the evening. In my </w:t>
+      </w:r>
+      <w:r>
+        <w:rPr>
+          <w:lang w:val="en-US"/>
+        </w:rPr>
+        <w:t>o</w:t>
+      </w:r>
+      <w:r>
+        <w:rPr>
+          <w:lang w:val="en-US"/>
+        </w:rPr>
+        <w:t xml:space="preserve">pinion meeting after 12 is a bit of wasting time. What I would like to keep is </w:t>
+      </w:r>
+      <w:r>
+        <w:rPr>
+          <w:lang w:val="en-US"/>
+        </w:rPr>
+        <w:t xml:space="preserve">being organized and knowing exactly who does what. It helps to be motivated and builds a group-awareness. In this case I would also like to use more Trello </w:t>
+      </w:r>
+      <w:r>
+        <w:rPr>
+          <w:lang w:val="en-US"/>
+        </w:rPr>
+        <w:lastRenderedPageBreak/>
+        <w:t>during the following project</w:t>
+      </w:r>
+      <w:r>
+        <w:rPr>
+          <w:lang w:val="en-US"/>
+        </w:rPr>
+        <w:t>. It also would have helped while being away. However, I had a feeling that some people stopped working after we went home (for different reasons). So for next semester I think a better idea would be to stay longer</w:t>
+      </w:r>
+      <w:r>
+        <w:rPr>
+          <w:lang w:val="en-US"/>
+        </w:rPr>
+        <w:t xml:space="preserve"> in Denmark</w:t>
+      </w:r>
+      <w:r>
+        <w:rPr>
+          <w:lang w:val="en-US"/>
+        </w:rPr>
+        <w:t xml:space="preserve">. </w:t>
+      </w:r>
+      <w:r>
+        <w:rPr>
+          <w:lang w:val="en-US"/>
+        </w:rPr>
+        <w:t xml:space="preserve">What I really loved was that we were not only a semester project group, but we became very good friends as well. Personal relations and a good atmosphere are some of the key values in being productive and motivated. I also liked that everyone was welcome to express their opinion/ idea. This lead only to constructive conflicts, which resolved in having a better system. Furthermore having </w:t>
+      </w:r>
+      <w:proofErr w:type="spellStart"/>
+      <w:r>
+        <w:rPr>
+          <w:lang w:val="en-US"/>
+        </w:rPr>
+        <w:t>Michał</w:t>
+      </w:r>
+      <w:proofErr w:type="spellEnd"/>
+      <w:r>
+        <w:rPr>
+          <w:lang w:val="en-US"/>
+        </w:rPr>
+        <w:t xml:space="preserve"> in our group was a great help as well. We could always ask him when in doubt and he always offered a helping hand, no matter how </w:t>
+      </w:r>
+      <w:r>
+        <w:rPr>
+          <w:lang w:val="en-US"/>
+        </w:rPr>
+        <w:t xml:space="preserve">much annoying we were. Being in such a group helped me also to understand the Belbin roles better and discover my own role in the group, as well as that having a well-balanced group is a blessing. </w:t>
+      </w:r>
       <w:bookmarkStart w:id="0" w:name="_GoBack"/>
       <w:bookmarkEnd w:id="0"/>
     </w:p>
@@ -6309,7 +6549,7 @@
 </file>
 
 <file path=customXml/itemProps1.xml><?xml version="1.0" encoding="utf-8"?>
-<ds:datastoreItem xmlns:ds="http://schemas.openxmlformats.org/officeDocument/2006/customXml" ds:itemID="{36AE6A33-3D12-47B5-B167-05FBE5C8F6EA}">
+<ds:datastoreItem xmlns:ds="http://schemas.openxmlformats.org/officeDocument/2006/customXml" ds:itemID="{03167B17-F7AC-4D8B-9508-7EE13FF0D501}">
   <ds:schemaRefs>
     <ds:schemaRef ds:uri="http://schemas.openxmlformats.org/officeDocument/2006/bibliography"/>
   </ds:schemaRefs>

</xml_diff>